<commit_message>
L41 Client: filter by numbers
</commit_message>
<xml_diff>
--- a/Конспект Market_shop.docx
+++ b/Конспект Market_shop.docx
@@ -16252,27 +16252,34 @@
         <w:spacing w:after="0" w:line="240" w:lineRule="auto"/>
         <w:rPr>
           <w:rFonts w:ascii="Times New Roman" w:hAnsi="Times New Roman" w:cs="Times New Roman"/>
-        </w:rPr>
-      </w:pPr>
-      <w:r>
-        <w:rPr>
-          <w:rFonts w:ascii="Times New Roman" w:hAnsi="Times New Roman" w:cs="Times New Roman"/>
-        </w:rPr>
-        <w:t xml:space="preserve">В модели </w:t>
-      </w:r>
-      <w:proofErr w:type="spellStart"/>
-      <w:r>
-        <w:rPr>
-          <w:rFonts w:ascii="Times New Roman" w:hAnsi="Times New Roman" w:cs="Times New Roman"/>
-        </w:rPr>
-        <w:t>Category</w:t>
-      </w:r>
-      <w:proofErr w:type="spellEnd"/>
-      <w:r>
-        <w:rPr>
-          <w:rFonts w:ascii="Times New Roman" w:hAnsi="Times New Roman" w:cs="Times New Roman"/>
-        </w:rPr>
-        <w:t>:</w:t>
+          <w:lang w:val="en-US"/>
+        </w:rPr>
+      </w:pPr>
+      <w:r>
+        <w:rPr>
+          <w:rFonts w:ascii="Times New Roman" w:hAnsi="Times New Roman" w:cs="Times New Roman"/>
+        </w:rPr>
+        <w:t>В</w:t>
+      </w:r>
+      <w:r>
+        <w:rPr>
+          <w:rFonts w:ascii="Times New Roman" w:hAnsi="Times New Roman" w:cs="Times New Roman"/>
+          <w:lang w:val="en-US"/>
+        </w:rPr>
+        <w:t xml:space="preserve"> </w:t>
+      </w:r>
+      <w:r>
+        <w:rPr>
+          <w:rFonts w:ascii="Times New Roman" w:hAnsi="Times New Roman" w:cs="Times New Roman"/>
+        </w:rPr>
+        <w:t>модели</w:t>
+      </w:r>
+      <w:r>
+        <w:rPr>
+          <w:rFonts w:ascii="Times New Roman" w:hAnsi="Times New Roman" w:cs="Times New Roman"/>
+          <w:lang w:val="en-US"/>
+        </w:rPr>
+        <w:t xml:space="preserve"> Category:</w:t>
       </w:r>
     </w:p>
     <w:p>
@@ -17577,7 +17584,6 @@
         <w:spacing w:after="0" w:line="240" w:lineRule="auto"/>
         <w:rPr>
           <w:rFonts w:ascii="Times New Roman" w:hAnsi="Times New Roman" w:cs="Times New Roman"/>
-          <w:lang w:val="en-US"/>
         </w:rPr>
       </w:pPr>
       <w:r>
@@ -17589,7 +17595,6 @@
       <w:r>
         <w:rPr>
           <w:rFonts w:ascii="Times New Roman" w:hAnsi="Times New Roman" w:cs="Times New Roman"/>
-          <w:lang w:val="en-US"/>
         </w:rPr>
         <w:t>--</w:t>
       </w:r>
@@ -17599,7 +17604,6 @@
         <w:spacing w:after="0" w:line="240" w:lineRule="auto"/>
         <w:rPr>
           <w:rFonts w:ascii="Times New Roman" w:hAnsi="Times New Roman" w:cs="Times New Roman"/>
-          <w:lang w:val="en-US"/>
         </w:rPr>
       </w:pPr>
     </w:p>
@@ -17662,6 +17666,8 @@
       <w:r>
         <w:rPr>
           <w:rFonts w:ascii="Times New Roman" w:hAnsi="Times New Roman" w:cs="Times New Roman"/>
+          <w:noProof/>
+          <w:lang w:eastAsia="ru-RU"/>
         </w:rPr>
         <w:drawing>
           <wp:inline distT="0" distB="0" distL="0" distR="0" wp14:anchorId="0076A78B" wp14:editId="5501CB47">
@@ -17768,7 +17774,6 @@
         <w:spacing w:after="0" w:line="240" w:lineRule="auto"/>
         <w:rPr>
           <w:rFonts w:ascii="Times New Roman" w:hAnsi="Times New Roman" w:cs="Times New Roman"/>
-          <w:lang w:val="en-US"/>
         </w:rPr>
       </w:pPr>
       <w:r>
@@ -18028,27 +18033,79 @@
         <w:spacing w:after="0" w:line="240" w:lineRule="auto"/>
         <w:rPr>
           <w:rFonts w:ascii="Times New Roman" w:hAnsi="Times New Roman" w:cs="Times New Roman"/>
-          <w:lang w:val="en-US"/>
-        </w:rPr>
-      </w:pPr>
-    </w:p>
-    <w:p>
-      <w:pPr>
-        <w:spacing w:after="0" w:line="240" w:lineRule="auto"/>
-        <w:rPr>
-          <w:rFonts w:ascii="Times New Roman" w:hAnsi="Times New Roman" w:cs="Times New Roman"/>
-          <w:lang w:val="en-US"/>
-        </w:rPr>
-      </w:pPr>
-    </w:p>
-    <w:p>
-      <w:pPr>
-        <w:spacing w:after="0" w:line="240" w:lineRule="auto"/>
-        <w:rPr>
-          <w:rFonts w:ascii="Times New Roman" w:hAnsi="Times New Roman" w:cs="Times New Roman"/>
-          <w:lang w:val="en-US"/>
-        </w:rPr>
-      </w:pPr>
+        </w:rPr>
+      </w:pPr>
+      <w:r>
+        <w:rPr>
+          <w:rFonts w:ascii="Times New Roman" w:hAnsi="Times New Roman" w:cs="Times New Roman"/>
+        </w:rPr>
+        <w:t xml:space="preserve">Для фильтрации по числам необходимо использовать </w:t>
+      </w:r>
+      <w:proofErr w:type="spellStart"/>
+      <w:r>
+        <w:rPr>
+          <w:rFonts w:ascii="Times New Roman" w:hAnsi="Times New Roman" w:cs="Times New Roman"/>
+          <w:lang w:val="en-US"/>
+        </w:rPr>
+        <w:t>whereRaw</w:t>
+      </w:r>
+      <w:proofErr w:type="spellEnd"/>
+      <w:r>
+        <w:rPr>
+          <w:rFonts w:ascii="Times New Roman" w:hAnsi="Times New Roman" w:cs="Times New Roman"/>
+        </w:rPr>
+        <w:t>:</w:t>
+      </w:r>
+    </w:p>
+    <w:p>
+      <w:pPr>
+        <w:spacing w:after="0" w:line="240" w:lineRule="auto"/>
+        <w:rPr>
+          <w:rFonts w:ascii="Times New Roman" w:hAnsi="Times New Roman" w:cs="Times New Roman"/>
+          <w:lang w:val="en-US"/>
+        </w:rPr>
+      </w:pPr>
+      <w:r>
+        <w:rPr>
+          <w:rFonts w:ascii="Times New Roman" w:hAnsi="Times New Roman" w:cs="Times New Roman"/>
+          <w:lang w:val="en-US"/>
+        </w:rPr>
+        <w:drawing>
+          <wp:inline distT="0" distB="0" distL="0" distR="0" wp14:anchorId="58C8B042" wp14:editId="40915A28">
+            <wp:extent cx="4471516" cy="1957814"/>
+            <wp:effectExtent l="0" t="0" r="0" b="0"/>
+            <wp:docPr id="43" name="Рисунок 43"/>
+            <wp:cNvGraphicFramePr>
+              <a:graphicFrameLocks xmlns:a="http://schemas.openxmlformats.org/drawingml/2006/main" noChangeAspect="1"/>
+            </wp:cNvGraphicFramePr>
+            <a:graphic xmlns:a="http://schemas.openxmlformats.org/drawingml/2006/main">
+              <a:graphicData uri="http://schemas.openxmlformats.org/drawingml/2006/picture">
+                <pic:pic xmlns:pic="http://schemas.openxmlformats.org/drawingml/2006/picture">
+                  <pic:nvPicPr>
+                    <pic:cNvPr id="1" name=""/>
+                    <pic:cNvPicPr/>
+                  </pic:nvPicPr>
+                  <pic:blipFill>
+                    <a:blip r:embed="rId50"/>
+                    <a:stretch>
+                      <a:fillRect/>
+                    </a:stretch>
+                  </pic:blipFill>
+                  <pic:spPr>
+                    <a:xfrm>
+                      <a:off x="0" y="0"/>
+                      <a:ext cx="4534675" cy="1985468"/>
+                    </a:xfrm>
+                    <a:prstGeom prst="rect">
+                      <a:avLst/>
+                    </a:prstGeom>
+                  </pic:spPr>
+                </pic:pic>
+              </a:graphicData>
+            </a:graphic>
+          </wp:inline>
+        </w:drawing>
+      </w:r>
       <w:bookmarkStart w:id="0" w:name="_GoBack"/>
       <w:bookmarkEnd w:id="0"/>
     </w:p>
@@ -18147,17 +18204,34 @@
         <w:spacing w:after="0" w:line="240" w:lineRule="auto"/>
         <w:rPr>
           <w:rFonts w:ascii="Times New Roman" w:hAnsi="Times New Roman" w:cs="Times New Roman"/>
-          <w:b/>
-          <w:u w:val="single"/>
-        </w:rPr>
-      </w:pPr>
-      <w:r>
-        <w:rPr>
-          <w:rFonts w:ascii="Times New Roman" w:hAnsi="Times New Roman" w:cs="Times New Roman"/>
-          <w:b/>
-          <w:u w:val="single"/>
-        </w:rPr>
-        <w:lastRenderedPageBreak/>
+          <w:lang w:val="en-US"/>
+        </w:rPr>
+      </w:pPr>
+    </w:p>
+    <w:p>
+      <w:pPr>
+        <w:spacing w:after="0" w:line="240" w:lineRule="auto"/>
+        <w:rPr>
+          <w:rFonts w:ascii="Times New Roman" w:hAnsi="Times New Roman" w:cs="Times New Roman"/>
+          <w:lang w:val="en-US"/>
+        </w:rPr>
+      </w:pPr>
+    </w:p>
+    <w:p>
+      <w:pPr>
+        <w:spacing w:after="0" w:line="240" w:lineRule="auto"/>
+        <w:rPr>
+          <w:rFonts w:ascii="Times New Roman" w:hAnsi="Times New Roman" w:cs="Times New Roman"/>
+          <w:b/>
+          <w:u w:val="single"/>
+        </w:rPr>
+      </w:pPr>
+      <w:r>
+        <w:rPr>
+          <w:rFonts w:ascii="Times New Roman" w:hAnsi="Times New Roman" w:cs="Times New Roman"/>
+          <w:b/>
+          <w:u w:val="single"/>
+        </w:rPr>
         <w:t xml:space="preserve">Урок </w:t>
       </w:r>
       <w:r>
@@ -20742,7 +20816,7 @@
 </file>
 
 <file path=customXml/itemProps1.xml><?xml version="1.0" encoding="utf-8"?>
-<ds:datastoreItem xmlns:ds="http://schemas.openxmlformats.org/officeDocument/2006/customXml" ds:itemID="{F2A2BB1F-AC09-42C6-9E9C-36D3F0354FB4}">
+<ds:datastoreItem xmlns:ds="http://schemas.openxmlformats.org/officeDocument/2006/customXml" ds:itemID="{B68E34DD-ED62-4E20-A45C-5C3255717311}">
   <ds:schemaRefs>
     <ds:schemaRef ds:uri="http://schemas.openxmlformats.org/officeDocument/2006/bibliography"/>
   </ds:schemaRefs>

</xml_diff>

<commit_message>
L42 Client: filter template
</commit_message>
<xml_diff>
--- a/Конспект Market_shop.docx
+++ b/Конспект Market_shop.docx
@@ -413,6 +413,7 @@
         </w:rPr>
         <w:t>(</w:t>
       </w:r>
+      <w:proofErr w:type="spellStart"/>
       <w:r>
         <w:rPr>
           <w:rFonts w:ascii="Times New Roman" w:hAnsi="Times New Roman" w:cs="Times New Roman"/>
@@ -431,6 +432,7 @@
         </w:rPr>
         <w:t>б</w:t>
       </w:r>
+      <w:proofErr w:type="spellEnd"/>
       <w:r>
         <w:rPr>
           <w:rFonts w:ascii="Times New Roman" w:hAnsi="Times New Roman" w:cs="Times New Roman"/>
@@ -1302,6 +1304,7 @@
         </w:rPr>
         <w:t>table</w:t>
       </w:r>
+      <w:proofErr w:type="gramStart"/>
       <w:r>
         <w:rPr>
           <w:rFonts w:ascii="Courier New" w:eastAsia="Times New Roman" w:hAnsi="Courier New" w:cs="Courier New"/>
@@ -1324,6 +1327,7 @@
         <w:t>unsignedSmallInteger</w:t>
       </w:r>
       <w:proofErr w:type="spellEnd"/>
+      <w:proofErr w:type="gramEnd"/>
       <w:r>
         <w:rPr>
           <w:rFonts w:ascii="Courier New" w:eastAsia="Times New Roman" w:hAnsi="Courier New" w:cs="Courier New"/>
@@ -2827,6 +2831,7 @@
         </w:rPr>
       </w:pPr>
       <w:proofErr w:type="spellStart"/>
+      <w:proofErr w:type="gramStart"/>
       <w:r>
         <w:rPr>
           <w:rFonts w:ascii="Times New Roman" w:hAnsi="Times New Roman" w:cs="Times New Roman"/>
@@ -2835,6 +2840,7 @@
         <w:t>php</w:t>
       </w:r>
       <w:proofErr w:type="spellEnd"/>
+      <w:proofErr w:type="gramEnd"/>
       <w:r>
         <w:rPr>
           <w:rFonts w:ascii="Times New Roman" w:hAnsi="Times New Roman" w:cs="Times New Roman"/>
@@ -3231,6 +3237,7 @@
         <w:t xml:space="preserve"> </w:t>
       </w:r>
       <w:proofErr w:type="spellStart"/>
+      <w:proofErr w:type="gramStart"/>
       <w:r>
         <w:rPr>
           <w:rFonts w:ascii="Times New Roman" w:hAnsi="Times New Roman" w:cs="Times New Roman"/>
@@ -3238,6 +3245,7 @@
         <w:t>route:list</w:t>
       </w:r>
       <w:proofErr w:type="spellEnd"/>
+      <w:proofErr w:type="gramEnd"/>
       <w:r>
         <w:rPr>
           <w:rFonts w:ascii="Times New Roman" w:hAnsi="Times New Roman" w:cs="Times New Roman"/>
@@ -4106,7 +4114,21 @@
         <w:rPr>
           <w:rFonts w:ascii="Times New Roman" w:hAnsi="Times New Roman" w:cs="Times New Roman"/>
         </w:rPr>
-        <w:t>Регистрируем компонент, чтобы мы могли его использовать как ссылку, как в обычном blade:</w:t>
+        <w:t xml:space="preserve">Регистрируем компонент, чтобы мы могли его использовать как ссылку, как в обычном </w:t>
+      </w:r>
+      <w:proofErr w:type="spellStart"/>
+      <w:r>
+        <w:rPr>
+          <w:rFonts w:ascii="Times New Roman" w:hAnsi="Times New Roman" w:cs="Times New Roman"/>
+        </w:rPr>
+        <w:t>blade</w:t>
+      </w:r>
+      <w:proofErr w:type="spellEnd"/>
+      <w:r>
+        <w:rPr>
+          <w:rFonts w:ascii="Times New Roman" w:hAnsi="Times New Roman" w:cs="Times New Roman"/>
+        </w:rPr>
+        <w:t>:</w:t>
       </w:r>
     </w:p>
     <w:p>
@@ -5720,8 +5742,16 @@
         <w:rPr>
           <w:rFonts w:ascii="Times New Roman" w:hAnsi="Times New Roman" w:cs="Times New Roman"/>
         </w:rPr>
-        <w:t>Если мы работаем в requests</w:t>
-      </w:r>
+        <w:t xml:space="preserve">Если мы работаем в </w:t>
+      </w:r>
+      <w:proofErr w:type="spellStart"/>
+      <w:r>
+        <w:rPr>
+          <w:rFonts w:ascii="Times New Roman" w:hAnsi="Times New Roman" w:cs="Times New Roman"/>
+        </w:rPr>
+        <w:t>requests</w:t>
+      </w:r>
+      <w:proofErr w:type="spellEnd"/>
       <w:r>
         <w:rPr>
           <w:rFonts w:ascii="Times New Roman" w:hAnsi="Times New Roman" w:cs="Times New Roman"/>
@@ -6256,7 +6286,14 @@
         <w:rPr>
           <w:rFonts w:ascii="Times New Roman" w:hAnsi="Times New Roman" w:cs="Times New Roman"/>
         </w:rPr>
-        <w:t xml:space="preserve">Это происходит из-за настроек </w:t>
+        <w:t xml:space="preserve">Это происходит из-за </w:t>
+      </w:r>
+      <w:proofErr w:type="gramStart"/>
+      <w:r>
+        <w:rPr>
+          <w:rFonts w:ascii="Times New Roman" w:hAnsi="Times New Roman" w:cs="Times New Roman"/>
+        </w:rPr>
+        <w:t xml:space="preserve">настроек </w:t>
       </w:r>
       <w:r>
         <w:rPr>
@@ -6273,6 +6310,7 @@
         <w:t>env</w:t>
       </w:r>
       <w:proofErr w:type="spellEnd"/>
+      <w:proofErr w:type="gramEnd"/>
       <w:r>
         <w:rPr>
           <w:rFonts w:ascii="Times New Roman" w:hAnsi="Times New Roman" w:cs="Times New Roman"/>
@@ -13439,22 +13477,67 @@
           <w:rFonts w:ascii="Times New Roman" w:hAnsi="Times New Roman" w:cs="Times New Roman"/>
           <w:sz w:val="20"/>
           <w:szCs w:val="20"/>
-        </w:rPr>
-      </w:pPr>
-      <w:r>
-        <w:rPr>
-          <w:rFonts w:ascii="Times New Roman" w:hAnsi="Times New Roman" w:cs="Times New Roman"/>
-          <w:sz w:val="20"/>
-          <w:szCs w:val="20"/>
-        </w:rPr>
-        <w:t xml:space="preserve">Вызов в контроллере </w:t>
-      </w:r>
-      <w:proofErr w:type="spellStart"/>
-      <w:r>
-        <w:rPr>
-          <w:rFonts w:ascii="Times New Roman" w:hAnsi="Times New Roman" w:cs="Times New Roman"/>
-          <w:sz w:val="20"/>
-          <w:szCs w:val="20"/>
+          <w:lang w:val="en-US"/>
+        </w:rPr>
+      </w:pPr>
+      <w:r>
+        <w:rPr>
+          <w:rFonts w:ascii="Times New Roman" w:hAnsi="Times New Roman" w:cs="Times New Roman"/>
+          <w:sz w:val="20"/>
+          <w:szCs w:val="20"/>
+        </w:rPr>
+        <w:t>Вызов</w:t>
+      </w:r>
+      <w:r>
+        <w:rPr>
+          <w:rFonts w:ascii="Times New Roman" w:hAnsi="Times New Roman" w:cs="Times New Roman"/>
+          <w:sz w:val="20"/>
+          <w:szCs w:val="20"/>
+          <w:lang w:val="en-US"/>
+        </w:rPr>
+        <w:t xml:space="preserve"> </w:t>
+      </w:r>
+      <w:r>
+        <w:rPr>
+          <w:rFonts w:ascii="Times New Roman" w:hAnsi="Times New Roman" w:cs="Times New Roman"/>
+          <w:sz w:val="20"/>
+          <w:szCs w:val="20"/>
+        </w:rPr>
+        <w:t>в</w:t>
+      </w:r>
+      <w:r>
+        <w:rPr>
+          <w:rFonts w:ascii="Times New Roman" w:hAnsi="Times New Roman" w:cs="Times New Roman"/>
+          <w:sz w:val="20"/>
+          <w:szCs w:val="20"/>
+          <w:lang w:val="en-US"/>
+        </w:rPr>
+        <w:t xml:space="preserve"> </w:t>
+      </w:r>
+      <w:r>
+        <w:rPr>
+          <w:rFonts w:ascii="Times New Roman" w:hAnsi="Times New Roman" w:cs="Times New Roman"/>
+          <w:sz w:val="20"/>
+          <w:szCs w:val="20"/>
+        </w:rPr>
+        <w:t>контроллере</w:t>
+      </w:r>
+      <w:r>
+        <w:rPr>
+          <w:rFonts w:ascii="Times New Roman" w:hAnsi="Times New Roman" w:cs="Times New Roman"/>
+          <w:sz w:val="20"/>
+          <w:szCs w:val="20"/>
+          <w:lang w:val="en-US"/>
+        </w:rPr>
+        <w:t xml:space="preserve"> </w:t>
+      </w:r>
+      <w:proofErr w:type="spellStart"/>
+      <w:r>
+        <w:rPr>
+          <w:rFonts w:ascii="Times New Roman" w:hAnsi="Times New Roman" w:cs="Times New Roman"/>
+          <w:sz w:val="20"/>
+          <w:szCs w:val="20"/>
+          <w:lang w:val="en-US"/>
         </w:rPr>
         <w:t>CategoryController</w:t>
       </w:r>
@@ -13464,6 +13547,7 @@
           <w:rFonts w:ascii="Times New Roman" w:hAnsi="Times New Roman" w:cs="Times New Roman"/>
           <w:sz w:val="20"/>
           <w:szCs w:val="20"/>
+          <w:lang w:val="en-US"/>
         </w:rPr>
         <w:t>:</w:t>
       </w:r>
@@ -13989,14 +14073,60 @@
           <w:sz w:val="20"/>
           <w:szCs w:val="20"/>
         </w:rPr>
-        <w:t xml:space="preserve">и доп. сервис </w:t>
-      </w:r>
-      <w:proofErr w:type="spellStart"/>
-      <w:r>
-        <w:rPr>
-          <w:rFonts w:ascii="Times New Roman" w:hAnsi="Times New Roman" w:cs="Times New Roman"/>
-          <w:sz w:val="20"/>
-          <w:szCs w:val="20"/>
+        <w:t>и</w:t>
+      </w:r>
+      <w:r>
+        <w:rPr>
+          <w:rFonts w:ascii="Times New Roman" w:hAnsi="Times New Roman" w:cs="Times New Roman"/>
+          <w:sz w:val="20"/>
+          <w:szCs w:val="20"/>
+          <w:lang w:val="en-US"/>
+        </w:rPr>
+        <w:t xml:space="preserve"> </w:t>
+      </w:r>
+      <w:proofErr w:type="spellStart"/>
+      <w:r>
+        <w:rPr>
+          <w:rFonts w:ascii="Times New Roman" w:hAnsi="Times New Roman" w:cs="Times New Roman"/>
+          <w:sz w:val="20"/>
+          <w:szCs w:val="20"/>
+        </w:rPr>
+        <w:t>доп</w:t>
+      </w:r>
+      <w:proofErr w:type="spellEnd"/>
+      <w:r>
+        <w:rPr>
+          <w:rFonts w:ascii="Times New Roman" w:hAnsi="Times New Roman" w:cs="Times New Roman"/>
+          <w:sz w:val="20"/>
+          <w:szCs w:val="20"/>
+          <w:lang w:val="en-US"/>
+        </w:rPr>
+        <w:t xml:space="preserve">. </w:t>
+      </w:r>
+      <w:r>
+        <w:rPr>
+          <w:rFonts w:ascii="Times New Roman" w:hAnsi="Times New Roman" w:cs="Times New Roman"/>
+          <w:sz w:val="20"/>
+          <w:szCs w:val="20"/>
+        </w:rPr>
+        <w:t>сервис</w:t>
+      </w:r>
+      <w:r>
+        <w:rPr>
+          <w:rFonts w:ascii="Times New Roman" w:hAnsi="Times New Roman" w:cs="Times New Roman"/>
+          <w:sz w:val="20"/>
+          <w:szCs w:val="20"/>
+          <w:lang w:val="en-US"/>
+        </w:rPr>
+        <w:t xml:space="preserve"> </w:t>
+      </w:r>
+      <w:proofErr w:type="spellStart"/>
+      <w:r>
+        <w:rPr>
+          <w:rFonts w:ascii="Times New Roman" w:hAnsi="Times New Roman" w:cs="Times New Roman"/>
+          <w:sz w:val="20"/>
+          <w:szCs w:val="20"/>
+          <w:lang w:val="en-US"/>
         </w:rPr>
         <w:t>ProductService</w:t>
       </w:r>
@@ -14006,6 +14136,7 @@
           <w:rFonts w:ascii="Times New Roman" w:hAnsi="Times New Roman" w:cs="Times New Roman"/>
           <w:sz w:val="20"/>
           <w:szCs w:val="20"/>
+          <w:lang w:val="en-US"/>
         </w:rPr>
         <w:t>:</w:t>
       </w:r>
@@ -15355,6 +15486,16 @@
           <w:lang w:val="en-US" w:eastAsia="ru-RU"/>
         </w:rPr>
         <w:br/>
+      </w:r>
+      <w:r>
+        <w:rPr>
+          <w:rFonts w:ascii="Courier New" w:eastAsia="Times New Roman" w:hAnsi="Courier New" w:cs="Courier New"/>
+          <w:color w:val="CC7832"/>
+          <w:sz w:val="20"/>
+          <w:szCs w:val="20"/>
+          <w:lang w:val="en-US" w:eastAsia="ru-RU"/>
+        </w:rPr>
+        <w:lastRenderedPageBreak/>
         <w:t xml:space="preserve">    if </w:t>
       </w:r>
       <w:r>
@@ -15545,16 +15686,6 @@
           <w:lang w:val="en-US" w:eastAsia="ru-RU"/>
         </w:rPr>
         <w:br/>
-      </w:r>
-      <w:r>
-        <w:rPr>
-          <w:rFonts w:ascii="Courier New" w:eastAsia="Times New Roman" w:hAnsi="Courier New" w:cs="Courier New"/>
-          <w:color w:val="CC7832"/>
-          <w:sz w:val="20"/>
-          <w:szCs w:val="20"/>
-          <w:lang w:val="en-US" w:eastAsia="ru-RU"/>
-        </w:rPr>
-        <w:lastRenderedPageBreak/>
         <w:t xml:space="preserve">        </w:t>
       </w:r>
       <w:r>
@@ -16259,6 +16390,7 @@
         <w:rPr>
           <w:rFonts w:ascii="Times New Roman" w:hAnsi="Times New Roman" w:cs="Times New Roman"/>
         </w:rPr>
+        <w:lastRenderedPageBreak/>
         <w:t>В</w:t>
       </w:r>
       <w:r>
@@ -16302,7 +16434,6 @@
           <w:szCs w:val="20"/>
           <w:lang w:val="en-US" w:eastAsia="ru-RU"/>
         </w:rPr>
-        <w:lastRenderedPageBreak/>
         <w:t xml:space="preserve">public function </w:t>
       </w:r>
       <w:proofErr w:type="spellStart"/>
@@ -16895,13 +17026,21 @@
         <w:spacing w:after="0" w:line="240" w:lineRule="auto"/>
         <w:rPr>
           <w:rFonts w:ascii="Times New Roman" w:hAnsi="Times New Roman" w:cs="Times New Roman"/>
-        </w:rPr>
-      </w:pPr>
-      <w:r>
-        <w:rPr>
-          <w:rFonts w:ascii="Times New Roman" w:hAnsi="Times New Roman" w:cs="Times New Roman"/>
-        </w:rPr>
-        <w:t>Сгруппировали:</w:t>
+          <w:lang w:val="en-US"/>
+        </w:rPr>
+      </w:pPr>
+      <w:r>
+        <w:rPr>
+          <w:rFonts w:ascii="Times New Roman" w:hAnsi="Times New Roman" w:cs="Times New Roman"/>
+        </w:rPr>
+        <w:t>Сгруппировали</w:t>
+      </w:r>
+      <w:r>
+        <w:rPr>
+          <w:rFonts w:ascii="Times New Roman" w:hAnsi="Times New Roman" w:cs="Times New Roman"/>
+          <w:lang w:val="en-US"/>
+        </w:rPr>
+        <w:t>:</w:t>
       </w:r>
     </w:p>
     <w:p>
@@ -18068,8 +18207,10 @@
       <w:r>
         <w:rPr>
           <w:rFonts w:ascii="Times New Roman" w:hAnsi="Times New Roman" w:cs="Times New Roman"/>
-          <w:lang w:val="en-US"/>
-        </w:rPr>
+          <w:noProof/>
+          <w:lang w:eastAsia="ru-RU"/>
+        </w:rPr>
+        <w:lastRenderedPageBreak/>
         <w:drawing>
           <wp:inline distT="0" distB="0" distL="0" distR="0" wp14:anchorId="58C8B042" wp14:editId="40915A28">
             <wp:extent cx="4471516" cy="1957814"/>
@@ -18106,98 +18247,3478 @@
           </wp:inline>
         </w:drawing>
       </w:r>
+    </w:p>
+    <w:p>
+      <w:pPr>
+        <w:spacing w:after="0" w:line="240" w:lineRule="auto"/>
+        <w:rPr>
+          <w:rFonts w:ascii="Times New Roman" w:hAnsi="Times New Roman" w:cs="Times New Roman"/>
+          <w:b/>
+          <w:u w:val="single"/>
+        </w:rPr>
+      </w:pPr>
+    </w:p>
+    <w:p>
+      <w:pPr>
+        <w:spacing w:after="0" w:line="240" w:lineRule="auto"/>
+        <w:rPr>
+          <w:rFonts w:ascii="Times New Roman" w:hAnsi="Times New Roman" w:cs="Times New Roman"/>
+          <w:b/>
+          <w:u w:val="single"/>
+          <w:lang w:val="en-US"/>
+        </w:rPr>
+      </w:pPr>
+      <w:r>
+        <w:rPr>
+          <w:rFonts w:ascii="Times New Roman" w:hAnsi="Times New Roman" w:cs="Times New Roman"/>
+          <w:b/>
+          <w:u w:val="single"/>
+        </w:rPr>
+        <w:t>Урок</w:t>
+      </w:r>
+      <w:r>
+        <w:rPr>
+          <w:rFonts w:ascii="Times New Roman" w:hAnsi="Times New Roman" w:cs="Times New Roman"/>
+          <w:b/>
+          <w:u w:val="single"/>
+          <w:lang w:val="en-US"/>
+        </w:rPr>
+        <w:t xml:space="preserve"> 42. </w:t>
+      </w:r>
+      <w:r>
+        <w:rPr>
+          <w:rFonts w:ascii="Times New Roman" w:hAnsi="Times New Roman" w:cs="Times New Roman"/>
+          <w:b/>
+          <w:u w:val="single"/>
+        </w:rPr>
+        <w:t>Клиент</w:t>
+      </w:r>
+      <w:r>
+        <w:rPr>
+          <w:rFonts w:ascii="Times New Roman" w:hAnsi="Times New Roman" w:cs="Times New Roman"/>
+          <w:b/>
+          <w:u w:val="single"/>
+          <w:lang w:val="en-US"/>
+        </w:rPr>
+        <w:t xml:space="preserve"> </w:t>
+      </w:r>
+      <w:r>
+        <w:rPr>
+          <w:rFonts w:ascii="Times New Roman" w:hAnsi="Times New Roman" w:cs="Times New Roman"/>
+          <w:b/>
+          <w:u w:val="single"/>
+        </w:rPr>
+        <w:t>фильтр</w:t>
+      </w:r>
+      <w:r>
+        <w:rPr>
+          <w:rFonts w:ascii="Times New Roman" w:hAnsi="Times New Roman" w:cs="Times New Roman"/>
+          <w:b/>
+          <w:u w:val="single"/>
+          <w:lang w:val="en-US"/>
+        </w:rPr>
+        <w:t xml:space="preserve"> </w:t>
+      </w:r>
+      <w:r>
+        <w:rPr>
+          <w:rFonts w:ascii="Times New Roman" w:hAnsi="Times New Roman" w:cs="Times New Roman"/>
+          <w:b/>
+          <w:u w:val="single"/>
+        </w:rPr>
+        <w:t>шаблон</w:t>
+      </w:r>
+    </w:p>
+    <w:p>
+      <w:pPr>
+        <w:spacing w:after="0" w:line="240" w:lineRule="auto"/>
+        <w:rPr>
+          <w:rFonts w:ascii="Times New Roman" w:hAnsi="Times New Roman" w:cs="Times New Roman"/>
+        </w:rPr>
+      </w:pPr>
+      <w:r>
+        <w:rPr>
+          <w:rFonts w:ascii="Times New Roman" w:hAnsi="Times New Roman" w:cs="Times New Roman"/>
+          <w:lang w:val="en-US"/>
+        </w:rPr>
+        <w:t>Builder</w:t>
+      </w:r>
+      <w:r>
+        <w:rPr>
+          <w:rFonts w:ascii="Times New Roman" w:hAnsi="Times New Roman" w:cs="Times New Roman"/>
+        </w:rPr>
+        <w:t xml:space="preserve"> </w:t>
+      </w:r>
+      <w:r>
+        <w:rPr>
+          <w:rFonts w:ascii="Times New Roman" w:hAnsi="Times New Roman" w:cs="Times New Roman"/>
+        </w:rPr>
+        <w:t xml:space="preserve">заменяет класс </w:t>
+      </w:r>
+      <w:r>
+        <w:rPr>
+          <w:rFonts w:ascii="Times New Roman" w:hAnsi="Times New Roman" w:cs="Times New Roman"/>
+          <w:lang w:val="en-US"/>
+        </w:rPr>
+        <w:t>Model</w:t>
+      </w:r>
+      <w:r>
+        <w:rPr>
+          <w:rFonts w:ascii="Times New Roman" w:hAnsi="Times New Roman" w:cs="Times New Roman"/>
+        </w:rPr>
+        <w:t>, вроде как любой</w:t>
+      </w:r>
+      <w:r>
+        <w:rPr>
+          <w:rFonts w:ascii="Times New Roman" w:hAnsi="Times New Roman" w:cs="Times New Roman"/>
+        </w:rPr>
+        <w:t>:</w:t>
+      </w:r>
+    </w:p>
+    <w:p>
+      <w:pPr>
+        <w:shd w:val="clear" w:color="auto" w:fill="2B2B2B"/>
+        <w:spacing w:after="0" w:line="240" w:lineRule="auto"/>
+        <w:rPr>
+          <w:rFonts w:ascii="Courier New" w:eastAsia="Times New Roman" w:hAnsi="Courier New" w:cs="Courier New"/>
+          <w:color w:val="A9B7C6"/>
+          <w:sz w:val="20"/>
+          <w:szCs w:val="20"/>
+          <w:lang w:val="en-US" w:eastAsia="ru-RU"/>
+        </w:rPr>
+      </w:pPr>
+      <w:r>
+        <w:rPr>
+          <w:rFonts w:ascii="Courier New" w:eastAsia="Times New Roman" w:hAnsi="Courier New" w:cs="Courier New"/>
+          <w:color w:val="CC7832"/>
+          <w:sz w:val="20"/>
+          <w:szCs w:val="20"/>
+          <w:lang w:val="en-US" w:eastAsia="ru-RU"/>
+        </w:rPr>
+        <w:t xml:space="preserve">protected function </w:t>
+      </w:r>
+      <w:r>
+        <w:rPr>
+          <w:rFonts w:ascii="Courier New" w:eastAsia="Times New Roman" w:hAnsi="Courier New" w:cs="Courier New"/>
+          <w:color w:val="72737A"/>
+          <w:sz w:val="20"/>
+          <w:szCs w:val="20"/>
+          <w:lang w:val="en-US" w:eastAsia="ru-RU"/>
+        </w:rPr>
+        <w:t>checkbox</w:t>
+      </w:r>
+      <w:r>
+        <w:rPr>
+          <w:rFonts w:ascii="Courier New" w:eastAsia="Times New Roman" w:hAnsi="Courier New" w:cs="Courier New"/>
+          <w:color w:val="A9B7C6"/>
+          <w:sz w:val="20"/>
+          <w:szCs w:val="20"/>
+          <w:lang w:val="en-US" w:eastAsia="ru-RU"/>
+        </w:rPr>
+        <w:t xml:space="preserve">(Builder </w:t>
+      </w:r>
+      <w:r>
+        <w:rPr>
+          <w:rFonts w:ascii="Courier New" w:eastAsia="Times New Roman" w:hAnsi="Courier New" w:cs="Courier New"/>
+          <w:color w:val="9876AA"/>
+          <w:sz w:val="20"/>
+          <w:szCs w:val="20"/>
+          <w:lang w:val="en-US" w:eastAsia="ru-RU"/>
+        </w:rPr>
+        <w:t>$builder</w:t>
+      </w:r>
+      <w:r>
+        <w:rPr>
+          <w:rFonts w:ascii="Courier New" w:eastAsia="Times New Roman" w:hAnsi="Courier New" w:cs="Courier New"/>
+          <w:color w:val="CC7832"/>
+          <w:sz w:val="20"/>
+          <w:szCs w:val="20"/>
+          <w:lang w:val="en-US" w:eastAsia="ru-RU"/>
+        </w:rPr>
+        <w:t xml:space="preserve">, </w:t>
+      </w:r>
+      <w:r>
+        <w:rPr>
+          <w:rFonts w:ascii="Courier New" w:eastAsia="Times New Roman" w:hAnsi="Courier New" w:cs="Courier New"/>
+          <w:color w:val="72737A"/>
+          <w:sz w:val="20"/>
+          <w:szCs w:val="20"/>
+          <w:lang w:val="en-US" w:eastAsia="ru-RU"/>
+        </w:rPr>
+        <w:t>$value</w:t>
+      </w:r>
+      <w:r>
+        <w:rPr>
+          <w:rFonts w:ascii="Courier New" w:eastAsia="Times New Roman" w:hAnsi="Courier New" w:cs="Courier New"/>
+          <w:color w:val="A9B7C6"/>
+          <w:sz w:val="20"/>
+          <w:szCs w:val="20"/>
+          <w:lang w:val="en-US" w:eastAsia="ru-RU"/>
+        </w:rPr>
+        <w:t>) {</w:t>
+      </w:r>
+      <w:r>
+        <w:rPr>
+          <w:rFonts w:ascii="Courier New" w:eastAsia="Times New Roman" w:hAnsi="Courier New" w:cs="Courier New"/>
+          <w:color w:val="A9B7C6"/>
+          <w:sz w:val="20"/>
+          <w:szCs w:val="20"/>
+          <w:lang w:val="en-US" w:eastAsia="ru-RU"/>
+        </w:rPr>
+        <w:br/>
+        <w:t xml:space="preserve">    </w:t>
+      </w:r>
+      <w:r>
+        <w:rPr>
+          <w:rFonts w:ascii="Courier New" w:eastAsia="Times New Roman" w:hAnsi="Courier New" w:cs="Courier New"/>
+          <w:color w:val="CC7832"/>
+          <w:sz w:val="20"/>
+          <w:szCs w:val="20"/>
+          <w:lang w:val="en-US" w:eastAsia="ru-RU"/>
+        </w:rPr>
+        <w:t xml:space="preserve">if </w:t>
+      </w:r>
+      <w:r>
+        <w:rPr>
+          <w:rFonts w:ascii="Courier New" w:eastAsia="Times New Roman" w:hAnsi="Courier New" w:cs="Courier New"/>
+          <w:color w:val="A9B7C6"/>
+          <w:sz w:val="20"/>
+          <w:szCs w:val="20"/>
+          <w:lang w:val="en-US" w:eastAsia="ru-RU"/>
+        </w:rPr>
+        <w:t>(</w:t>
+      </w:r>
+      <w:proofErr w:type="spellStart"/>
+      <w:r>
+        <w:rPr>
+          <w:rFonts w:ascii="Courier New" w:eastAsia="Times New Roman" w:hAnsi="Courier New" w:cs="Courier New"/>
+          <w:color w:val="CC7832"/>
+          <w:sz w:val="20"/>
+          <w:szCs w:val="20"/>
+          <w:lang w:val="en-US" w:eastAsia="ru-RU"/>
+        </w:rPr>
+        <w:t>isset</w:t>
+      </w:r>
+      <w:proofErr w:type="spellEnd"/>
+      <w:r>
+        <w:rPr>
+          <w:rFonts w:ascii="Courier New" w:eastAsia="Times New Roman" w:hAnsi="Courier New" w:cs="Courier New"/>
+          <w:color w:val="A9B7C6"/>
+          <w:sz w:val="20"/>
+          <w:szCs w:val="20"/>
+          <w:lang w:val="en-US" w:eastAsia="ru-RU"/>
+        </w:rPr>
+        <w:t>(</w:t>
+      </w:r>
+      <w:r>
+        <w:rPr>
+          <w:rFonts w:ascii="Courier New" w:eastAsia="Times New Roman" w:hAnsi="Courier New" w:cs="Courier New"/>
+          <w:color w:val="9876AA"/>
+          <w:sz w:val="20"/>
+          <w:szCs w:val="20"/>
+          <w:lang w:val="en-US" w:eastAsia="ru-RU"/>
+        </w:rPr>
+        <w:t>$data</w:t>
+      </w:r>
+      <w:r>
+        <w:rPr>
+          <w:rFonts w:ascii="Courier New" w:eastAsia="Times New Roman" w:hAnsi="Courier New" w:cs="Courier New"/>
+          <w:color w:val="A9B7C6"/>
+          <w:sz w:val="20"/>
+          <w:szCs w:val="20"/>
+          <w:lang w:val="en-US" w:eastAsia="ru-RU"/>
+        </w:rPr>
+        <w:t>[</w:t>
+      </w:r>
+      <w:r>
+        <w:rPr>
+          <w:rFonts w:ascii="Courier New" w:eastAsia="Times New Roman" w:hAnsi="Courier New" w:cs="Courier New"/>
+          <w:color w:val="6A8759"/>
+          <w:sz w:val="20"/>
+          <w:szCs w:val="20"/>
+          <w:lang w:val="en-US" w:eastAsia="ru-RU"/>
+        </w:rPr>
+        <w:t>'filters'</w:t>
+      </w:r>
+      <w:r>
+        <w:rPr>
+          <w:rFonts w:ascii="Courier New" w:eastAsia="Times New Roman" w:hAnsi="Courier New" w:cs="Courier New"/>
+          <w:color w:val="A9B7C6"/>
+          <w:sz w:val="20"/>
+          <w:szCs w:val="20"/>
+          <w:lang w:val="en-US" w:eastAsia="ru-RU"/>
+        </w:rPr>
+        <w:t>][</w:t>
+      </w:r>
+      <w:r>
+        <w:rPr>
+          <w:rFonts w:ascii="Courier New" w:eastAsia="Times New Roman" w:hAnsi="Courier New" w:cs="Courier New"/>
+          <w:color w:val="6A8759"/>
+          <w:sz w:val="20"/>
+          <w:szCs w:val="20"/>
+          <w:lang w:val="en-US" w:eastAsia="ru-RU"/>
+        </w:rPr>
+        <w:t>'select'</w:t>
+      </w:r>
+      <w:r>
+        <w:rPr>
+          <w:rFonts w:ascii="Courier New" w:eastAsia="Times New Roman" w:hAnsi="Courier New" w:cs="Courier New"/>
+          <w:color w:val="A9B7C6"/>
+          <w:sz w:val="20"/>
+          <w:szCs w:val="20"/>
+          <w:lang w:val="en-US" w:eastAsia="ru-RU"/>
+        </w:rPr>
+        <w:t>])) {</w:t>
+      </w:r>
+      <w:r>
+        <w:rPr>
+          <w:rFonts w:ascii="Courier New" w:eastAsia="Times New Roman" w:hAnsi="Courier New" w:cs="Courier New"/>
+          <w:color w:val="A9B7C6"/>
+          <w:sz w:val="20"/>
+          <w:szCs w:val="20"/>
+          <w:lang w:val="en-US" w:eastAsia="ru-RU"/>
+        </w:rPr>
+        <w:br/>
+        <w:t xml:space="preserve">        </w:t>
+      </w:r>
+      <w:r>
+        <w:rPr>
+          <w:rFonts w:ascii="Courier New" w:eastAsia="Times New Roman" w:hAnsi="Courier New" w:cs="Courier New"/>
+          <w:color w:val="9876AA"/>
+          <w:sz w:val="20"/>
+          <w:szCs w:val="20"/>
+          <w:lang w:val="en-US" w:eastAsia="ru-RU"/>
+        </w:rPr>
+        <w:t>$builder</w:t>
+      </w:r>
+      <w:r>
+        <w:rPr>
+          <w:rFonts w:ascii="Courier New" w:eastAsia="Times New Roman" w:hAnsi="Courier New" w:cs="Courier New"/>
+          <w:color w:val="A9B7C6"/>
+          <w:sz w:val="20"/>
+          <w:szCs w:val="20"/>
+          <w:lang w:val="en-US" w:eastAsia="ru-RU"/>
+        </w:rPr>
+        <w:t>-&gt;</w:t>
+      </w:r>
+      <w:proofErr w:type="spellStart"/>
+      <w:r>
+        <w:rPr>
+          <w:rFonts w:ascii="Courier New" w:eastAsia="Times New Roman" w:hAnsi="Courier New" w:cs="Courier New"/>
+          <w:color w:val="FFC66D"/>
+          <w:sz w:val="20"/>
+          <w:szCs w:val="20"/>
+          <w:lang w:val="en-US" w:eastAsia="ru-RU"/>
+        </w:rPr>
+        <w:t>whereHas</w:t>
+      </w:r>
+      <w:proofErr w:type="spellEnd"/>
+      <w:r>
+        <w:rPr>
+          <w:rFonts w:ascii="Courier New" w:eastAsia="Times New Roman" w:hAnsi="Courier New" w:cs="Courier New"/>
+          <w:color w:val="A9B7C6"/>
+          <w:sz w:val="20"/>
+          <w:szCs w:val="20"/>
+          <w:lang w:val="en-US" w:eastAsia="ru-RU"/>
+        </w:rPr>
+        <w:t>(</w:t>
+      </w:r>
+      <w:r>
+        <w:rPr>
+          <w:rFonts w:ascii="Courier New" w:eastAsia="Times New Roman" w:hAnsi="Courier New" w:cs="Courier New"/>
+          <w:color w:val="6A8759"/>
+          <w:sz w:val="20"/>
+          <w:szCs w:val="20"/>
+          <w:lang w:val="en-US" w:eastAsia="ru-RU"/>
+        </w:rPr>
+        <w:t>'</w:t>
+      </w:r>
+      <w:proofErr w:type="spellStart"/>
+      <w:r>
+        <w:rPr>
+          <w:rFonts w:ascii="Courier New" w:eastAsia="Times New Roman" w:hAnsi="Courier New" w:cs="Courier New"/>
+          <w:color w:val="6A8759"/>
+          <w:sz w:val="20"/>
+          <w:szCs w:val="20"/>
+          <w:lang w:val="en-US" w:eastAsia="ru-RU"/>
+        </w:rPr>
+        <w:t>paramProducts</w:t>
+      </w:r>
+      <w:proofErr w:type="spellEnd"/>
+      <w:r>
+        <w:rPr>
+          <w:rFonts w:ascii="Courier New" w:eastAsia="Times New Roman" w:hAnsi="Courier New" w:cs="Courier New"/>
+          <w:color w:val="6A8759"/>
+          <w:sz w:val="20"/>
+          <w:szCs w:val="20"/>
+          <w:lang w:val="en-US" w:eastAsia="ru-RU"/>
+        </w:rPr>
+        <w:t>'</w:t>
+      </w:r>
+      <w:r>
+        <w:rPr>
+          <w:rFonts w:ascii="Courier New" w:eastAsia="Times New Roman" w:hAnsi="Courier New" w:cs="Courier New"/>
+          <w:color w:val="CC7832"/>
+          <w:sz w:val="20"/>
+          <w:szCs w:val="20"/>
+          <w:lang w:val="en-US" w:eastAsia="ru-RU"/>
+        </w:rPr>
+        <w:t xml:space="preserve">, function </w:t>
+      </w:r>
+      <w:r>
+        <w:rPr>
+          <w:rFonts w:ascii="Courier New" w:eastAsia="Times New Roman" w:hAnsi="Courier New" w:cs="Courier New"/>
+          <w:color w:val="A9B7C6"/>
+          <w:sz w:val="20"/>
+          <w:szCs w:val="20"/>
+          <w:lang w:val="en-US" w:eastAsia="ru-RU"/>
+        </w:rPr>
+        <w:t>(</w:t>
+      </w:r>
+      <w:r>
+        <w:rPr>
+          <w:rFonts w:ascii="Courier New" w:eastAsia="Times New Roman" w:hAnsi="Courier New" w:cs="Courier New"/>
+          <w:color w:val="9876AA"/>
+          <w:sz w:val="20"/>
+          <w:szCs w:val="20"/>
+          <w:lang w:val="en-US" w:eastAsia="ru-RU"/>
+        </w:rPr>
+        <w:t>$q</w:t>
+      </w:r>
+      <w:r>
+        <w:rPr>
+          <w:rFonts w:ascii="Courier New" w:eastAsia="Times New Roman" w:hAnsi="Courier New" w:cs="Courier New"/>
+          <w:color w:val="A9B7C6"/>
+          <w:sz w:val="20"/>
+          <w:szCs w:val="20"/>
+          <w:lang w:val="en-US" w:eastAsia="ru-RU"/>
+        </w:rPr>
+        <w:t xml:space="preserve">) </w:t>
+      </w:r>
+      <w:r>
+        <w:rPr>
+          <w:rFonts w:ascii="Courier New" w:eastAsia="Times New Roman" w:hAnsi="Courier New" w:cs="Courier New"/>
+          <w:color w:val="CC7832"/>
+          <w:sz w:val="20"/>
+          <w:szCs w:val="20"/>
+          <w:lang w:val="en-US" w:eastAsia="ru-RU"/>
+        </w:rPr>
+        <w:t xml:space="preserve">use </w:t>
+      </w:r>
+      <w:r>
+        <w:rPr>
+          <w:rFonts w:ascii="Courier New" w:eastAsia="Times New Roman" w:hAnsi="Courier New" w:cs="Courier New"/>
+          <w:color w:val="A9B7C6"/>
+          <w:sz w:val="20"/>
+          <w:szCs w:val="20"/>
+          <w:lang w:val="en-US" w:eastAsia="ru-RU"/>
+        </w:rPr>
+        <w:t>(</w:t>
+      </w:r>
+      <w:r>
+        <w:rPr>
+          <w:rFonts w:ascii="Courier New" w:eastAsia="Times New Roman" w:hAnsi="Courier New" w:cs="Courier New"/>
+          <w:color w:val="9876AA"/>
+          <w:sz w:val="20"/>
+          <w:szCs w:val="20"/>
+          <w:lang w:val="en-US" w:eastAsia="ru-RU"/>
+        </w:rPr>
+        <w:t>$data</w:t>
+      </w:r>
+      <w:r>
+        <w:rPr>
+          <w:rFonts w:ascii="Courier New" w:eastAsia="Times New Roman" w:hAnsi="Courier New" w:cs="Courier New"/>
+          <w:color w:val="A9B7C6"/>
+          <w:sz w:val="20"/>
+          <w:szCs w:val="20"/>
+          <w:lang w:val="en-US" w:eastAsia="ru-RU"/>
+        </w:rPr>
+        <w:t>) {</w:t>
+      </w:r>
+      <w:r>
+        <w:rPr>
+          <w:rFonts w:ascii="Courier New" w:eastAsia="Times New Roman" w:hAnsi="Courier New" w:cs="Courier New"/>
+          <w:color w:val="A9B7C6"/>
+          <w:sz w:val="20"/>
+          <w:szCs w:val="20"/>
+          <w:lang w:val="en-US" w:eastAsia="ru-RU"/>
+        </w:rPr>
+        <w:br/>
+        <w:t xml:space="preserve">            </w:t>
+      </w:r>
+      <w:proofErr w:type="spellStart"/>
+      <w:r>
+        <w:rPr>
+          <w:rFonts w:ascii="Courier New" w:eastAsia="Times New Roman" w:hAnsi="Courier New" w:cs="Courier New"/>
+          <w:color w:val="CC7832"/>
+          <w:sz w:val="20"/>
+          <w:szCs w:val="20"/>
+          <w:lang w:val="en-US" w:eastAsia="ru-RU"/>
+        </w:rPr>
+        <w:t>foreach</w:t>
+      </w:r>
+      <w:proofErr w:type="spellEnd"/>
+      <w:r>
+        <w:rPr>
+          <w:rFonts w:ascii="Courier New" w:eastAsia="Times New Roman" w:hAnsi="Courier New" w:cs="Courier New"/>
+          <w:color w:val="CC7832"/>
+          <w:sz w:val="20"/>
+          <w:szCs w:val="20"/>
+          <w:lang w:val="en-US" w:eastAsia="ru-RU"/>
+        </w:rPr>
+        <w:t xml:space="preserve"> </w:t>
+      </w:r>
+      <w:r>
+        <w:rPr>
+          <w:rFonts w:ascii="Courier New" w:eastAsia="Times New Roman" w:hAnsi="Courier New" w:cs="Courier New"/>
+          <w:color w:val="A9B7C6"/>
+          <w:sz w:val="20"/>
+          <w:szCs w:val="20"/>
+          <w:lang w:val="en-US" w:eastAsia="ru-RU"/>
+        </w:rPr>
+        <w:t>(</w:t>
+      </w:r>
+      <w:r>
+        <w:rPr>
+          <w:rFonts w:ascii="Courier New" w:eastAsia="Times New Roman" w:hAnsi="Courier New" w:cs="Courier New"/>
+          <w:color w:val="9876AA"/>
+          <w:sz w:val="20"/>
+          <w:szCs w:val="20"/>
+          <w:lang w:val="en-US" w:eastAsia="ru-RU"/>
+        </w:rPr>
+        <w:t>$data</w:t>
+      </w:r>
+      <w:r>
+        <w:rPr>
+          <w:rFonts w:ascii="Courier New" w:eastAsia="Times New Roman" w:hAnsi="Courier New" w:cs="Courier New"/>
+          <w:color w:val="A9B7C6"/>
+          <w:sz w:val="20"/>
+          <w:szCs w:val="20"/>
+          <w:lang w:val="en-US" w:eastAsia="ru-RU"/>
+        </w:rPr>
+        <w:t>[</w:t>
+      </w:r>
+      <w:r>
+        <w:rPr>
+          <w:rFonts w:ascii="Courier New" w:eastAsia="Times New Roman" w:hAnsi="Courier New" w:cs="Courier New"/>
+          <w:color w:val="6A8759"/>
+          <w:sz w:val="20"/>
+          <w:szCs w:val="20"/>
+          <w:lang w:val="en-US" w:eastAsia="ru-RU"/>
+        </w:rPr>
+        <w:t>'filters'</w:t>
+      </w:r>
+      <w:r>
+        <w:rPr>
+          <w:rFonts w:ascii="Courier New" w:eastAsia="Times New Roman" w:hAnsi="Courier New" w:cs="Courier New"/>
+          <w:color w:val="A9B7C6"/>
+          <w:sz w:val="20"/>
+          <w:szCs w:val="20"/>
+          <w:lang w:val="en-US" w:eastAsia="ru-RU"/>
+        </w:rPr>
+        <w:t>][</w:t>
+      </w:r>
+      <w:r>
+        <w:rPr>
+          <w:rFonts w:ascii="Courier New" w:eastAsia="Times New Roman" w:hAnsi="Courier New" w:cs="Courier New"/>
+          <w:color w:val="6A8759"/>
+          <w:sz w:val="20"/>
+          <w:szCs w:val="20"/>
+          <w:lang w:val="en-US" w:eastAsia="ru-RU"/>
+        </w:rPr>
+        <w:t>'checkbox'</w:t>
+      </w:r>
+      <w:r>
+        <w:rPr>
+          <w:rFonts w:ascii="Courier New" w:eastAsia="Times New Roman" w:hAnsi="Courier New" w:cs="Courier New"/>
+          <w:color w:val="A9B7C6"/>
+          <w:sz w:val="20"/>
+          <w:szCs w:val="20"/>
+          <w:lang w:val="en-US" w:eastAsia="ru-RU"/>
+        </w:rPr>
+        <w:t xml:space="preserve">] </w:t>
+      </w:r>
+      <w:r>
+        <w:rPr>
+          <w:rFonts w:ascii="Courier New" w:eastAsia="Times New Roman" w:hAnsi="Courier New" w:cs="Courier New"/>
+          <w:color w:val="CC7832"/>
+          <w:sz w:val="20"/>
+          <w:szCs w:val="20"/>
+          <w:lang w:val="en-US" w:eastAsia="ru-RU"/>
+        </w:rPr>
+        <w:t xml:space="preserve">as </w:t>
+      </w:r>
+      <w:r>
+        <w:rPr>
+          <w:rFonts w:ascii="Courier New" w:eastAsia="Times New Roman" w:hAnsi="Courier New" w:cs="Courier New"/>
+          <w:color w:val="9876AA"/>
+          <w:sz w:val="20"/>
+          <w:szCs w:val="20"/>
+          <w:lang w:val="en-US" w:eastAsia="ru-RU"/>
+        </w:rPr>
+        <w:t xml:space="preserve">$key </w:t>
+      </w:r>
+      <w:r>
+        <w:rPr>
+          <w:rFonts w:ascii="Courier New" w:eastAsia="Times New Roman" w:hAnsi="Courier New" w:cs="Courier New"/>
+          <w:color w:val="A9B7C6"/>
+          <w:sz w:val="20"/>
+          <w:szCs w:val="20"/>
+          <w:lang w:val="en-US" w:eastAsia="ru-RU"/>
+        </w:rPr>
+        <w:t xml:space="preserve">=&gt; </w:t>
+      </w:r>
+      <w:r>
+        <w:rPr>
+          <w:rFonts w:ascii="Courier New" w:eastAsia="Times New Roman" w:hAnsi="Courier New" w:cs="Courier New"/>
+          <w:color w:val="9876AA"/>
+          <w:sz w:val="20"/>
+          <w:szCs w:val="20"/>
+          <w:lang w:val="en-US" w:eastAsia="ru-RU"/>
+        </w:rPr>
+        <w:t>$value</w:t>
+      </w:r>
+      <w:r>
+        <w:rPr>
+          <w:rFonts w:ascii="Courier New" w:eastAsia="Times New Roman" w:hAnsi="Courier New" w:cs="Courier New"/>
+          <w:color w:val="A9B7C6"/>
+          <w:sz w:val="20"/>
+          <w:szCs w:val="20"/>
+          <w:lang w:val="en-US" w:eastAsia="ru-RU"/>
+        </w:rPr>
+        <w:t>) {</w:t>
+      </w:r>
+      <w:r>
+        <w:rPr>
+          <w:rFonts w:ascii="Courier New" w:eastAsia="Times New Roman" w:hAnsi="Courier New" w:cs="Courier New"/>
+          <w:color w:val="A9B7C6"/>
+          <w:sz w:val="20"/>
+          <w:szCs w:val="20"/>
+          <w:lang w:val="en-US" w:eastAsia="ru-RU"/>
+        </w:rPr>
+        <w:br/>
+        <w:t xml:space="preserve">                </w:t>
+      </w:r>
+      <w:r>
+        <w:rPr>
+          <w:rFonts w:ascii="Courier New" w:eastAsia="Times New Roman" w:hAnsi="Courier New" w:cs="Courier New"/>
+          <w:color w:val="9876AA"/>
+          <w:sz w:val="20"/>
+          <w:szCs w:val="20"/>
+          <w:lang w:val="en-US" w:eastAsia="ru-RU"/>
+        </w:rPr>
+        <w:t>$q</w:t>
+      </w:r>
+      <w:r>
+        <w:rPr>
+          <w:rFonts w:ascii="Courier New" w:eastAsia="Times New Roman" w:hAnsi="Courier New" w:cs="Courier New"/>
+          <w:color w:val="A9B7C6"/>
+          <w:sz w:val="20"/>
+          <w:szCs w:val="20"/>
+          <w:lang w:val="en-US" w:eastAsia="ru-RU"/>
+        </w:rPr>
+        <w:t>-&gt;</w:t>
+      </w:r>
+      <w:r>
+        <w:rPr>
+          <w:rFonts w:ascii="Courier New" w:eastAsia="Times New Roman" w:hAnsi="Courier New" w:cs="Courier New"/>
+          <w:color w:val="FFC66D"/>
+          <w:sz w:val="20"/>
+          <w:szCs w:val="20"/>
+          <w:lang w:val="en-US" w:eastAsia="ru-RU"/>
+        </w:rPr>
+        <w:t>where</w:t>
+      </w:r>
+      <w:r>
+        <w:rPr>
+          <w:rFonts w:ascii="Courier New" w:eastAsia="Times New Roman" w:hAnsi="Courier New" w:cs="Courier New"/>
+          <w:color w:val="A9B7C6"/>
+          <w:sz w:val="20"/>
+          <w:szCs w:val="20"/>
+          <w:lang w:val="en-US" w:eastAsia="ru-RU"/>
+        </w:rPr>
+        <w:t>(</w:t>
+      </w:r>
+      <w:r>
+        <w:rPr>
+          <w:rFonts w:ascii="Courier New" w:eastAsia="Times New Roman" w:hAnsi="Courier New" w:cs="Courier New"/>
+          <w:color w:val="6A8759"/>
+          <w:sz w:val="20"/>
+          <w:szCs w:val="20"/>
+          <w:lang w:val="en-US" w:eastAsia="ru-RU"/>
+        </w:rPr>
+        <w:t>'</w:t>
+      </w:r>
+      <w:proofErr w:type="spellStart"/>
+      <w:r>
+        <w:rPr>
+          <w:rFonts w:ascii="Courier New" w:eastAsia="Times New Roman" w:hAnsi="Courier New" w:cs="Courier New"/>
+          <w:color w:val="6A8759"/>
+          <w:sz w:val="20"/>
+          <w:szCs w:val="20"/>
+          <w:lang w:val="en-US" w:eastAsia="ru-RU"/>
+        </w:rPr>
+        <w:t>param_id</w:t>
+      </w:r>
+      <w:proofErr w:type="spellEnd"/>
+      <w:r>
+        <w:rPr>
+          <w:rFonts w:ascii="Courier New" w:eastAsia="Times New Roman" w:hAnsi="Courier New" w:cs="Courier New"/>
+          <w:color w:val="6A8759"/>
+          <w:sz w:val="20"/>
+          <w:szCs w:val="20"/>
+          <w:lang w:val="en-US" w:eastAsia="ru-RU"/>
+        </w:rPr>
+        <w:t>'</w:t>
+      </w:r>
+      <w:r>
+        <w:rPr>
+          <w:rFonts w:ascii="Courier New" w:eastAsia="Times New Roman" w:hAnsi="Courier New" w:cs="Courier New"/>
+          <w:color w:val="CC7832"/>
+          <w:sz w:val="20"/>
+          <w:szCs w:val="20"/>
+          <w:lang w:val="en-US" w:eastAsia="ru-RU"/>
+        </w:rPr>
+        <w:t xml:space="preserve">, </w:t>
+      </w:r>
+      <w:r>
+        <w:rPr>
+          <w:rFonts w:ascii="Courier New" w:eastAsia="Times New Roman" w:hAnsi="Courier New" w:cs="Courier New"/>
+          <w:color w:val="9876AA"/>
+          <w:sz w:val="20"/>
+          <w:szCs w:val="20"/>
+          <w:lang w:val="en-US" w:eastAsia="ru-RU"/>
+        </w:rPr>
+        <w:t>$key</w:t>
+      </w:r>
+      <w:r>
+        <w:rPr>
+          <w:rFonts w:ascii="Courier New" w:eastAsia="Times New Roman" w:hAnsi="Courier New" w:cs="Courier New"/>
+          <w:color w:val="A9B7C6"/>
+          <w:sz w:val="20"/>
+          <w:szCs w:val="20"/>
+          <w:lang w:val="en-US" w:eastAsia="ru-RU"/>
+        </w:rPr>
+        <w:t>)-&gt;</w:t>
+      </w:r>
+      <w:proofErr w:type="spellStart"/>
+      <w:r>
+        <w:rPr>
+          <w:rFonts w:ascii="Courier New" w:eastAsia="Times New Roman" w:hAnsi="Courier New" w:cs="Courier New"/>
+          <w:color w:val="FFC66D"/>
+          <w:sz w:val="20"/>
+          <w:szCs w:val="20"/>
+          <w:lang w:val="en-US" w:eastAsia="ru-RU"/>
+        </w:rPr>
+        <w:t>whereIn</w:t>
+      </w:r>
+      <w:proofErr w:type="spellEnd"/>
+      <w:r>
+        <w:rPr>
+          <w:rFonts w:ascii="Courier New" w:eastAsia="Times New Roman" w:hAnsi="Courier New" w:cs="Courier New"/>
+          <w:color w:val="A9B7C6"/>
+          <w:sz w:val="20"/>
+          <w:szCs w:val="20"/>
+          <w:lang w:val="en-US" w:eastAsia="ru-RU"/>
+        </w:rPr>
+        <w:t>(</w:t>
+      </w:r>
+      <w:r>
+        <w:rPr>
+          <w:rFonts w:ascii="Courier New" w:eastAsia="Times New Roman" w:hAnsi="Courier New" w:cs="Courier New"/>
+          <w:color w:val="6A8759"/>
+          <w:sz w:val="20"/>
+          <w:szCs w:val="20"/>
+          <w:lang w:val="en-US" w:eastAsia="ru-RU"/>
+        </w:rPr>
+        <w:t>'value'</w:t>
+      </w:r>
+      <w:r>
+        <w:rPr>
+          <w:rFonts w:ascii="Courier New" w:eastAsia="Times New Roman" w:hAnsi="Courier New" w:cs="Courier New"/>
+          <w:color w:val="CC7832"/>
+          <w:sz w:val="20"/>
+          <w:szCs w:val="20"/>
+          <w:lang w:val="en-US" w:eastAsia="ru-RU"/>
+        </w:rPr>
+        <w:t xml:space="preserve">, </w:t>
+      </w:r>
+      <w:r>
+        <w:rPr>
+          <w:rFonts w:ascii="Courier New" w:eastAsia="Times New Roman" w:hAnsi="Courier New" w:cs="Courier New"/>
+          <w:color w:val="9876AA"/>
+          <w:sz w:val="20"/>
+          <w:szCs w:val="20"/>
+          <w:lang w:val="en-US" w:eastAsia="ru-RU"/>
+        </w:rPr>
+        <w:t>$value</w:t>
+      </w:r>
+      <w:r>
+        <w:rPr>
+          <w:rFonts w:ascii="Courier New" w:eastAsia="Times New Roman" w:hAnsi="Courier New" w:cs="Courier New"/>
+          <w:color w:val="A9B7C6"/>
+          <w:sz w:val="20"/>
+          <w:szCs w:val="20"/>
+          <w:lang w:val="en-US" w:eastAsia="ru-RU"/>
+        </w:rPr>
+        <w:t>)</w:t>
+      </w:r>
+      <w:r>
+        <w:rPr>
+          <w:rFonts w:ascii="Courier New" w:eastAsia="Times New Roman" w:hAnsi="Courier New" w:cs="Courier New"/>
+          <w:color w:val="CC7832"/>
+          <w:sz w:val="20"/>
+          <w:szCs w:val="20"/>
+          <w:lang w:val="en-US" w:eastAsia="ru-RU"/>
+        </w:rPr>
+        <w:t>;</w:t>
+      </w:r>
+      <w:r>
+        <w:rPr>
+          <w:rFonts w:ascii="Courier New" w:eastAsia="Times New Roman" w:hAnsi="Courier New" w:cs="Courier New"/>
+          <w:color w:val="CC7832"/>
+          <w:sz w:val="20"/>
+          <w:szCs w:val="20"/>
+          <w:lang w:val="en-US" w:eastAsia="ru-RU"/>
+        </w:rPr>
+        <w:br/>
+        <w:t xml:space="preserve">            </w:t>
+      </w:r>
+      <w:r>
+        <w:rPr>
+          <w:rFonts w:ascii="Courier New" w:eastAsia="Times New Roman" w:hAnsi="Courier New" w:cs="Courier New"/>
+          <w:color w:val="A9B7C6"/>
+          <w:sz w:val="20"/>
+          <w:szCs w:val="20"/>
+          <w:lang w:val="en-US" w:eastAsia="ru-RU"/>
+        </w:rPr>
+        <w:t>}</w:t>
+      </w:r>
+      <w:r>
+        <w:rPr>
+          <w:rFonts w:ascii="Courier New" w:eastAsia="Times New Roman" w:hAnsi="Courier New" w:cs="Courier New"/>
+          <w:color w:val="A9B7C6"/>
+          <w:sz w:val="20"/>
+          <w:szCs w:val="20"/>
+          <w:lang w:val="en-US" w:eastAsia="ru-RU"/>
+        </w:rPr>
+        <w:br/>
+        <w:t xml:space="preserve">        })</w:t>
+      </w:r>
+      <w:r>
+        <w:rPr>
+          <w:rFonts w:ascii="Courier New" w:eastAsia="Times New Roman" w:hAnsi="Courier New" w:cs="Courier New"/>
+          <w:color w:val="CC7832"/>
+          <w:sz w:val="20"/>
+          <w:szCs w:val="20"/>
+          <w:lang w:val="en-US" w:eastAsia="ru-RU"/>
+        </w:rPr>
+        <w:t>;</w:t>
+      </w:r>
+      <w:r>
+        <w:rPr>
+          <w:rFonts w:ascii="Courier New" w:eastAsia="Times New Roman" w:hAnsi="Courier New" w:cs="Courier New"/>
+          <w:color w:val="CC7832"/>
+          <w:sz w:val="20"/>
+          <w:szCs w:val="20"/>
+          <w:lang w:val="en-US" w:eastAsia="ru-RU"/>
+        </w:rPr>
+        <w:br/>
+        <w:t xml:space="preserve">    </w:t>
+      </w:r>
+      <w:r>
+        <w:rPr>
+          <w:rFonts w:ascii="Courier New" w:eastAsia="Times New Roman" w:hAnsi="Courier New" w:cs="Courier New"/>
+          <w:color w:val="A9B7C6"/>
+          <w:sz w:val="20"/>
+          <w:szCs w:val="20"/>
+          <w:lang w:val="en-US" w:eastAsia="ru-RU"/>
+        </w:rPr>
+        <w:t>}</w:t>
+      </w:r>
+      <w:r>
+        <w:rPr>
+          <w:rFonts w:ascii="Courier New" w:eastAsia="Times New Roman" w:hAnsi="Courier New" w:cs="Courier New"/>
+          <w:color w:val="A9B7C6"/>
+          <w:sz w:val="20"/>
+          <w:szCs w:val="20"/>
+          <w:lang w:val="en-US" w:eastAsia="ru-RU"/>
+        </w:rPr>
+        <w:br/>
+        <w:t>}</w:t>
+      </w:r>
+    </w:p>
+    <w:p>
+      <w:pPr>
+        <w:spacing w:after="0" w:line="240" w:lineRule="auto"/>
+        <w:rPr>
+          <w:rFonts w:ascii="Times New Roman" w:hAnsi="Times New Roman" w:cs="Times New Roman"/>
+          <w:lang w:val="en-US"/>
+        </w:rPr>
+      </w:pPr>
+    </w:p>
+    <w:p>
+      <w:pPr>
+        <w:spacing w:after="0" w:line="240" w:lineRule="auto"/>
+        <w:rPr>
+          <w:rFonts w:ascii="Times New Roman" w:hAnsi="Times New Roman" w:cs="Times New Roman"/>
+          <w:lang w:val="en-US"/>
+        </w:rPr>
+      </w:pPr>
+      <w:proofErr w:type="spellStart"/>
+      <w:proofErr w:type="gramStart"/>
+      <w:r>
+        <w:rPr>
+          <w:rFonts w:ascii="Times New Roman" w:hAnsi="Times New Roman" w:cs="Times New Roman"/>
+          <w:lang w:val="en-US"/>
+        </w:rPr>
+        <w:t>php</w:t>
+      </w:r>
+      <w:proofErr w:type="spellEnd"/>
+      <w:proofErr w:type="gramEnd"/>
+      <w:r>
+        <w:rPr>
+          <w:rFonts w:ascii="Times New Roman" w:hAnsi="Times New Roman" w:cs="Times New Roman"/>
+          <w:lang w:val="en-US"/>
+        </w:rPr>
+        <w:t xml:space="preserve"> artisan </w:t>
+      </w:r>
+      <w:proofErr w:type="spellStart"/>
+      <w:r>
+        <w:rPr>
+          <w:rFonts w:ascii="Times New Roman" w:hAnsi="Times New Roman" w:cs="Times New Roman"/>
+          <w:lang w:val="en-US"/>
+        </w:rPr>
+        <w:t>make:trait</w:t>
+      </w:r>
+      <w:proofErr w:type="spellEnd"/>
+      <w:r>
+        <w:rPr>
+          <w:rFonts w:ascii="Times New Roman" w:hAnsi="Times New Roman" w:cs="Times New Roman"/>
+          <w:lang w:val="en-US"/>
+        </w:rPr>
+        <w:t xml:space="preserve"> Models/Traits/</w:t>
+      </w:r>
+      <w:proofErr w:type="spellStart"/>
+      <w:r>
+        <w:rPr>
+          <w:rFonts w:ascii="Times New Roman" w:hAnsi="Times New Roman" w:cs="Times New Roman"/>
+          <w:lang w:val="en-US"/>
+        </w:rPr>
+        <w:t>HasFilter</w:t>
+      </w:r>
+      <w:proofErr w:type="spellEnd"/>
+    </w:p>
+    <w:p>
+      <w:pPr>
+        <w:shd w:val="clear" w:color="auto" w:fill="2B2B2B"/>
+        <w:spacing w:after="0" w:line="240" w:lineRule="auto"/>
+        <w:rPr>
+          <w:rFonts w:ascii="Courier New" w:eastAsia="Times New Roman" w:hAnsi="Courier New" w:cs="Courier New"/>
+          <w:color w:val="A9B7C6"/>
+          <w:sz w:val="20"/>
+          <w:szCs w:val="20"/>
+          <w:lang w:val="en-US" w:eastAsia="ru-RU"/>
+        </w:rPr>
+      </w:pPr>
+      <w:proofErr w:type="gramStart"/>
+      <w:r>
+        <w:rPr>
+          <w:rFonts w:ascii="Courier New" w:eastAsia="Times New Roman" w:hAnsi="Courier New" w:cs="Courier New"/>
+          <w:color w:val="CC7832"/>
+          <w:sz w:val="20"/>
+          <w:szCs w:val="20"/>
+          <w:lang w:val="en-US" w:eastAsia="ru-RU"/>
+        </w:rPr>
+        <w:t>trait</w:t>
+      </w:r>
+      <w:proofErr w:type="gramEnd"/>
+      <w:r>
+        <w:rPr>
+          <w:rFonts w:ascii="Courier New" w:eastAsia="Times New Roman" w:hAnsi="Courier New" w:cs="Courier New"/>
+          <w:color w:val="CC7832"/>
+          <w:sz w:val="20"/>
+          <w:szCs w:val="20"/>
+          <w:lang w:val="en-US" w:eastAsia="ru-RU"/>
+        </w:rPr>
+        <w:t xml:space="preserve"> </w:t>
+      </w:r>
+      <w:proofErr w:type="spellStart"/>
+      <w:r>
+        <w:rPr>
+          <w:rFonts w:ascii="Courier New" w:eastAsia="Times New Roman" w:hAnsi="Courier New" w:cs="Courier New"/>
+          <w:color w:val="72737A"/>
+          <w:sz w:val="20"/>
+          <w:szCs w:val="20"/>
+          <w:lang w:val="en-US" w:eastAsia="ru-RU"/>
+        </w:rPr>
+        <w:t>HasFilter</w:t>
+      </w:r>
+      <w:proofErr w:type="spellEnd"/>
+      <w:r>
+        <w:rPr>
+          <w:rFonts w:ascii="Courier New" w:eastAsia="Times New Roman" w:hAnsi="Courier New" w:cs="Courier New"/>
+          <w:color w:val="72737A"/>
+          <w:sz w:val="20"/>
+          <w:szCs w:val="20"/>
+          <w:lang w:val="en-US" w:eastAsia="ru-RU"/>
+        </w:rPr>
+        <w:br/>
+      </w:r>
+      <w:r>
+        <w:rPr>
+          <w:rFonts w:ascii="Courier New" w:eastAsia="Times New Roman" w:hAnsi="Courier New" w:cs="Courier New"/>
+          <w:color w:val="A9B7C6"/>
+          <w:sz w:val="20"/>
+          <w:szCs w:val="20"/>
+          <w:lang w:val="en-US" w:eastAsia="ru-RU"/>
+        </w:rPr>
+        <w:t>{</w:t>
+      </w:r>
+      <w:r>
+        <w:rPr>
+          <w:rFonts w:ascii="Courier New" w:eastAsia="Times New Roman" w:hAnsi="Courier New" w:cs="Courier New"/>
+          <w:color w:val="A9B7C6"/>
+          <w:sz w:val="20"/>
+          <w:szCs w:val="20"/>
+          <w:lang w:val="en-US" w:eastAsia="ru-RU"/>
+        </w:rPr>
+        <w:br/>
+        <w:t xml:space="preserve">    </w:t>
+      </w:r>
+      <w:r>
+        <w:rPr>
+          <w:rFonts w:ascii="Courier New" w:eastAsia="Times New Roman" w:hAnsi="Courier New" w:cs="Courier New"/>
+          <w:color w:val="CC7832"/>
+          <w:sz w:val="20"/>
+          <w:szCs w:val="20"/>
+          <w:lang w:val="en-US" w:eastAsia="ru-RU"/>
+        </w:rPr>
+        <w:t xml:space="preserve">public function </w:t>
+      </w:r>
+      <w:proofErr w:type="spellStart"/>
+      <w:r>
+        <w:rPr>
+          <w:rFonts w:ascii="Courier New" w:eastAsia="Times New Roman" w:hAnsi="Courier New" w:cs="Courier New"/>
+          <w:color w:val="FFC66D"/>
+          <w:sz w:val="20"/>
+          <w:szCs w:val="20"/>
+          <w:lang w:val="en-US" w:eastAsia="ru-RU"/>
+        </w:rPr>
+        <w:t>scopeFilter</w:t>
+      </w:r>
+      <w:proofErr w:type="spellEnd"/>
+      <w:r>
+        <w:rPr>
+          <w:rFonts w:ascii="Courier New" w:eastAsia="Times New Roman" w:hAnsi="Courier New" w:cs="Courier New"/>
+          <w:color w:val="A9B7C6"/>
+          <w:sz w:val="20"/>
+          <w:szCs w:val="20"/>
+          <w:lang w:val="en-US" w:eastAsia="ru-RU"/>
+        </w:rPr>
+        <w:t xml:space="preserve">(Builder </w:t>
+      </w:r>
+      <w:r>
+        <w:rPr>
+          <w:rFonts w:ascii="Courier New" w:eastAsia="Times New Roman" w:hAnsi="Courier New" w:cs="Courier New"/>
+          <w:color w:val="9876AA"/>
+          <w:sz w:val="20"/>
+          <w:szCs w:val="20"/>
+          <w:lang w:val="en-US" w:eastAsia="ru-RU"/>
+        </w:rPr>
+        <w:t>$builder</w:t>
+      </w:r>
+      <w:r>
+        <w:rPr>
+          <w:rFonts w:ascii="Courier New" w:eastAsia="Times New Roman" w:hAnsi="Courier New" w:cs="Courier New"/>
+          <w:color w:val="CC7832"/>
+          <w:sz w:val="20"/>
+          <w:szCs w:val="20"/>
+          <w:lang w:val="en-US" w:eastAsia="ru-RU"/>
+        </w:rPr>
+        <w:t xml:space="preserve">, </w:t>
+      </w:r>
+      <w:r>
+        <w:rPr>
+          <w:rFonts w:ascii="Courier New" w:eastAsia="Times New Roman" w:hAnsi="Courier New" w:cs="Courier New"/>
+          <w:color w:val="9876AA"/>
+          <w:sz w:val="20"/>
+          <w:szCs w:val="20"/>
+          <w:lang w:val="en-US" w:eastAsia="ru-RU"/>
+        </w:rPr>
+        <w:t>$data</w:t>
+      </w:r>
+      <w:r>
+        <w:rPr>
+          <w:rFonts w:ascii="Courier New" w:eastAsia="Times New Roman" w:hAnsi="Courier New" w:cs="Courier New"/>
+          <w:color w:val="A9B7C6"/>
+          <w:sz w:val="20"/>
+          <w:szCs w:val="20"/>
+          <w:lang w:val="en-US" w:eastAsia="ru-RU"/>
+        </w:rPr>
+        <w:t>) : Builder</w:t>
+      </w:r>
+      <w:r>
+        <w:rPr>
+          <w:rFonts w:ascii="Courier New" w:eastAsia="Times New Roman" w:hAnsi="Courier New" w:cs="Courier New"/>
+          <w:color w:val="A9B7C6"/>
+          <w:sz w:val="20"/>
+          <w:szCs w:val="20"/>
+          <w:lang w:val="en-US" w:eastAsia="ru-RU"/>
+        </w:rPr>
+        <w:br/>
+        <w:t xml:space="preserve">    {</w:t>
+      </w:r>
+      <w:r>
+        <w:rPr>
+          <w:rFonts w:ascii="Courier New" w:eastAsia="Times New Roman" w:hAnsi="Courier New" w:cs="Courier New"/>
+          <w:color w:val="A9B7C6"/>
+          <w:sz w:val="20"/>
+          <w:szCs w:val="20"/>
+          <w:lang w:val="en-US" w:eastAsia="ru-RU"/>
+        </w:rPr>
+        <w:br/>
+        <w:t xml:space="preserve">        </w:t>
+      </w:r>
+      <w:r>
+        <w:rPr>
+          <w:rFonts w:ascii="Courier New" w:eastAsia="Times New Roman" w:hAnsi="Courier New" w:cs="Courier New"/>
+          <w:color w:val="9876AA"/>
+          <w:sz w:val="20"/>
+          <w:szCs w:val="20"/>
+          <w:lang w:val="en-US" w:eastAsia="ru-RU"/>
+        </w:rPr>
+        <w:t xml:space="preserve">$filter </w:t>
+      </w:r>
+      <w:r>
+        <w:rPr>
+          <w:rFonts w:ascii="Courier New" w:eastAsia="Times New Roman" w:hAnsi="Courier New" w:cs="Courier New"/>
+          <w:color w:val="A9B7C6"/>
+          <w:sz w:val="20"/>
+          <w:szCs w:val="20"/>
+          <w:lang w:val="en-US" w:eastAsia="ru-RU"/>
+        </w:rPr>
+        <w:t xml:space="preserve">= </w:t>
+      </w:r>
+      <w:r>
+        <w:rPr>
+          <w:rFonts w:ascii="Courier New" w:eastAsia="Times New Roman" w:hAnsi="Courier New" w:cs="Courier New"/>
+          <w:color w:val="CC7832"/>
+          <w:sz w:val="20"/>
+          <w:szCs w:val="20"/>
+          <w:lang w:val="en-US" w:eastAsia="ru-RU"/>
+        </w:rPr>
+        <w:t xml:space="preserve">new </w:t>
+      </w:r>
+      <w:proofErr w:type="spellStart"/>
+      <w:r>
+        <w:rPr>
+          <w:rFonts w:ascii="Courier New" w:eastAsia="Times New Roman" w:hAnsi="Courier New" w:cs="Courier New"/>
+          <w:color w:val="A9B7C6"/>
+          <w:sz w:val="20"/>
+          <w:szCs w:val="20"/>
+          <w:lang w:val="en-US" w:eastAsia="ru-RU"/>
+        </w:rPr>
+        <w:t>ProductFilter</w:t>
+      </w:r>
+      <w:proofErr w:type="spellEnd"/>
+      <w:r>
+        <w:rPr>
+          <w:rFonts w:ascii="Courier New" w:eastAsia="Times New Roman" w:hAnsi="Courier New" w:cs="Courier New"/>
+          <w:color w:val="A9B7C6"/>
+          <w:sz w:val="20"/>
+          <w:szCs w:val="20"/>
+          <w:lang w:val="en-US" w:eastAsia="ru-RU"/>
+        </w:rPr>
+        <w:t>()</w:t>
+      </w:r>
+      <w:r>
+        <w:rPr>
+          <w:rFonts w:ascii="Courier New" w:eastAsia="Times New Roman" w:hAnsi="Courier New" w:cs="Courier New"/>
+          <w:color w:val="CC7832"/>
+          <w:sz w:val="20"/>
+          <w:szCs w:val="20"/>
+          <w:lang w:val="en-US" w:eastAsia="ru-RU"/>
+        </w:rPr>
+        <w:t>;</w:t>
+      </w:r>
+      <w:r>
+        <w:rPr>
+          <w:rFonts w:ascii="Courier New" w:eastAsia="Times New Roman" w:hAnsi="Courier New" w:cs="Courier New"/>
+          <w:color w:val="CC7832"/>
+          <w:sz w:val="20"/>
+          <w:szCs w:val="20"/>
+          <w:lang w:val="en-US" w:eastAsia="ru-RU"/>
+        </w:rPr>
+        <w:br/>
+      </w:r>
+      <w:r>
+        <w:rPr>
+          <w:rFonts w:ascii="Courier New" w:eastAsia="Times New Roman" w:hAnsi="Courier New" w:cs="Courier New"/>
+          <w:color w:val="CC7832"/>
+          <w:sz w:val="20"/>
+          <w:szCs w:val="20"/>
+          <w:lang w:val="en-US" w:eastAsia="ru-RU"/>
+        </w:rPr>
+        <w:br/>
+        <w:t xml:space="preserve">        return </w:t>
+      </w:r>
+      <w:r>
+        <w:rPr>
+          <w:rFonts w:ascii="Courier New" w:eastAsia="Times New Roman" w:hAnsi="Courier New" w:cs="Courier New"/>
+          <w:color w:val="9876AA"/>
+          <w:sz w:val="20"/>
+          <w:szCs w:val="20"/>
+          <w:lang w:val="en-US" w:eastAsia="ru-RU"/>
+        </w:rPr>
+        <w:t>$filter</w:t>
+      </w:r>
+      <w:r>
+        <w:rPr>
+          <w:rFonts w:ascii="Courier New" w:eastAsia="Times New Roman" w:hAnsi="Courier New" w:cs="Courier New"/>
+          <w:color w:val="A9B7C6"/>
+          <w:sz w:val="20"/>
+          <w:szCs w:val="20"/>
+          <w:lang w:val="en-US" w:eastAsia="ru-RU"/>
+        </w:rPr>
+        <w:t>-&gt;</w:t>
+      </w:r>
+      <w:r>
+        <w:rPr>
+          <w:rFonts w:ascii="Courier New" w:eastAsia="Times New Roman" w:hAnsi="Courier New" w:cs="Courier New"/>
+          <w:color w:val="FFC66D"/>
+          <w:sz w:val="20"/>
+          <w:szCs w:val="20"/>
+          <w:lang w:val="en-US" w:eastAsia="ru-RU"/>
+        </w:rPr>
+        <w:t>apply</w:t>
+      </w:r>
+      <w:r>
+        <w:rPr>
+          <w:rFonts w:ascii="Courier New" w:eastAsia="Times New Roman" w:hAnsi="Courier New" w:cs="Courier New"/>
+          <w:color w:val="A9B7C6"/>
+          <w:sz w:val="20"/>
+          <w:szCs w:val="20"/>
+          <w:lang w:val="en-US" w:eastAsia="ru-RU"/>
+        </w:rPr>
+        <w:t>(</w:t>
+      </w:r>
+      <w:r>
+        <w:rPr>
+          <w:rFonts w:ascii="Courier New" w:eastAsia="Times New Roman" w:hAnsi="Courier New" w:cs="Courier New"/>
+          <w:color w:val="9876AA"/>
+          <w:sz w:val="20"/>
+          <w:szCs w:val="20"/>
+          <w:lang w:val="en-US" w:eastAsia="ru-RU"/>
+        </w:rPr>
+        <w:t>$builder</w:t>
+      </w:r>
+      <w:r>
+        <w:rPr>
+          <w:rFonts w:ascii="Courier New" w:eastAsia="Times New Roman" w:hAnsi="Courier New" w:cs="Courier New"/>
+          <w:color w:val="CC7832"/>
+          <w:sz w:val="20"/>
+          <w:szCs w:val="20"/>
+          <w:lang w:val="en-US" w:eastAsia="ru-RU"/>
+        </w:rPr>
+        <w:t xml:space="preserve">, </w:t>
+      </w:r>
+      <w:r>
+        <w:rPr>
+          <w:rFonts w:ascii="Courier New" w:eastAsia="Times New Roman" w:hAnsi="Courier New" w:cs="Courier New"/>
+          <w:color w:val="9876AA"/>
+          <w:sz w:val="20"/>
+          <w:szCs w:val="20"/>
+          <w:lang w:val="en-US" w:eastAsia="ru-RU"/>
+        </w:rPr>
+        <w:t>$data</w:t>
+      </w:r>
+      <w:r>
+        <w:rPr>
+          <w:rFonts w:ascii="Courier New" w:eastAsia="Times New Roman" w:hAnsi="Courier New" w:cs="Courier New"/>
+          <w:color w:val="A9B7C6"/>
+          <w:sz w:val="20"/>
+          <w:szCs w:val="20"/>
+          <w:lang w:val="en-US" w:eastAsia="ru-RU"/>
+        </w:rPr>
+        <w:t>)</w:t>
+      </w:r>
+      <w:r>
+        <w:rPr>
+          <w:rFonts w:ascii="Courier New" w:eastAsia="Times New Roman" w:hAnsi="Courier New" w:cs="Courier New"/>
+          <w:color w:val="CC7832"/>
+          <w:sz w:val="20"/>
+          <w:szCs w:val="20"/>
+          <w:lang w:val="en-US" w:eastAsia="ru-RU"/>
+        </w:rPr>
+        <w:t>;</w:t>
+      </w:r>
+      <w:r>
+        <w:rPr>
+          <w:rFonts w:ascii="Courier New" w:eastAsia="Times New Roman" w:hAnsi="Courier New" w:cs="Courier New"/>
+          <w:color w:val="CC7832"/>
+          <w:sz w:val="20"/>
+          <w:szCs w:val="20"/>
+          <w:lang w:val="en-US" w:eastAsia="ru-RU"/>
+        </w:rPr>
+        <w:br/>
+        <w:t xml:space="preserve">    </w:t>
+      </w:r>
+      <w:r>
+        <w:rPr>
+          <w:rFonts w:ascii="Courier New" w:eastAsia="Times New Roman" w:hAnsi="Courier New" w:cs="Courier New"/>
+          <w:color w:val="A9B7C6"/>
+          <w:sz w:val="20"/>
+          <w:szCs w:val="20"/>
+          <w:lang w:val="en-US" w:eastAsia="ru-RU"/>
+        </w:rPr>
+        <w:t>}</w:t>
+      </w:r>
+      <w:r>
+        <w:rPr>
+          <w:rFonts w:ascii="Courier New" w:eastAsia="Times New Roman" w:hAnsi="Courier New" w:cs="Courier New"/>
+          <w:color w:val="A9B7C6"/>
+          <w:sz w:val="20"/>
+          <w:szCs w:val="20"/>
+          <w:lang w:val="en-US" w:eastAsia="ru-RU"/>
+        </w:rPr>
+        <w:br/>
+        <w:t>}</w:t>
+      </w:r>
+    </w:p>
+    <w:p>
+      <w:pPr>
+        <w:spacing w:after="0" w:line="240" w:lineRule="auto"/>
+        <w:rPr>
+          <w:rFonts w:ascii="Times New Roman" w:hAnsi="Times New Roman" w:cs="Times New Roman"/>
+        </w:rPr>
+      </w:pPr>
+      <w:proofErr w:type="gramStart"/>
+      <w:r>
+        <w:rPr>
+          <w:rFonts w:ascii="Times New Roman" w:hAnsi="Times New Roman" w:cs="Times New Roman"/>
+          <w:lang w:val="en-US"/>
+        </w:rPr>
+        <w:t>scope</w:t>
+      </w:r>
+      <w:proofErr w:type="gramEnd"/>
+      <w:r>
+        <w:rPr>
+          <w:rFonts w:ascii="Times New Roman" w:hAnsi="Times New Roman" w:cs="Times New Roman"/>
+        </w:rPr>
+        <w:t xml:space="preserve"> – </w:t>
+      </w:r>
+      <w:r>
+        <w:rPr>
+          <w:rFonts w:ascii="Times New Roman" w:hAnsi="Times New Roman" w:cs="Times New Roman"/>
+        </w:rPr>
+        <w:t>делает какой-либо запрос в БД через модель.</w:t>
+      </w:r>
+    </w:p>
+    <w:p>
+      <w:pPr>
+        <w:spacing w:after="0" w:line="240" w:lineRule="auto"/>
+        <w:rPr>
+          <w:rFonts w:ascii="Times New Roman" w:hAnsi="Times New Roman" w:cs="Times New Roman"/>
+          <w:lang w:val="en-US"/>
+        </w:rPr>
+      </w:pPr>
+      <w:r>
+        <w:rPr>
+          <w:rFonts w:ascii="Times New Roman" w:hAnsi="Times New Roman" w:cs="Times New Roman"/>
+        </w:rPr>
+        <w:t>Вызывается</w:t>
+      </w:r>
+      <w:r>
+        <w:rPr>
+          <w:rFonts w:ascii="Times New Roman" w:hAnsi="Times New Roman" w:cs="Times New Roman"/>
+          <w:lang w:val="en-US"/>
+        </w:rPr>
+        <w:t xml:space="preserve"> </w:t>
+      </w:r>
+      <w:r>
+        <w:rPr>
+          <w:rFonts w:ascii="Times New Roman" w:hAnsi="Times New Roman" w:cs="Times New Roman"/>
+        </w:rPr>
+        <w:t>без</w:t>
+      </w:r>
+      <w:r>
+        <w:rPr>
+          <w:rFonts w:ascii="Times New Roman" w:hAnsi="Times New Roman" w:cs="Times New Roman"/>
+          <w:lang w:val="en-US"/>
+        </w:rPr>
+        <w:t xml:space="preserve"> </w:t>
+      </w:r>
+      <w:r>
+        <w:rPr>
+          <w:rFonts w:ascii="Times New Roman" w:hAnsi="Times New Roman" w:cs="Times New Roman"/>
+          <w:lang w:val="en-US"/>
+        </w:rPr>
+        <w:t>scope</w:t>
+      </w:r>
+      <w:r>
+        <w:rPr>
+          <w:rFonts w:ascii="Times New Roman" w:hAnsi="Times New Roman" w:cs="Times New Roman"/>
+          <w:lang w:val="en-US"/>
+        </w:rPr>
+        <w:t>:</w:t>
+      </w:r>
+    </w:p>
+    <w:p>
+      <w:pPr>
+        <w:shd w:val="clear" w:color="auto" w:fill="2B2B2B"/>
+        <w:spacing w:after="0" w:line="240" w:lineRule="auto"/>
+        <w:rPr>
+          <w:rFonts w:ascii="Courier New" w:eastAsia="Times New Roman" w:hAnsi="Courier New" w:cs="Courier New"/>
+          <w:color w:val="A9B7C6"/>
+          <w:sz w:val="20"/>
+          <w:szCs w:val="20"/>
+          <w:lang w:val="en-US" w:eastAsia="ru-RU"/>
+        </w:rPr>
+      </w:pPr>
+      <w:r>
+        <w:rPr>
+          <w:rFonts w:ascii="Courier New" w:eastAsia="Times New Roman" w:hAnsi="Courier New" w:cs="Courier New"/>
+          <w:color w:val="9876AA"/>
+          <w:sz w:val="20"/>
+          <w:szCs w:val="20"/>
+          <w:lang w:val="en-US" w:eastAsia="ru-RU"/>
+        </w:rPr>
+        <w:t xml:space="preserve">$products </w:t>
+      </w:r>
+      <w:r>
+        <w:rPr>
+          <w:rFonts w:ascii="Courier New" w:eastAsia="Times New Roman" w:hAnsi="Courier New" w:cs="Courier New"/>
+          <w:color w:val="A9B7C6"/>
+          <w:sz w:val="20"/>
+          <w:szCs w:val="20"/>
+          <w:lang w:val="en-US" w:eastAsia="ru-RU"/>
+        </w:rPr>
+        <w:t>= Product::</w:t>
+      </w:r>
+      <w:proofErr w:type="spellStart"/>
+      <w:proofErr w:type="gramStart"/>
+      <w:r>
+        <w:rPr>
+          <w:rFonts w:ascii="Courier New" w:eastAsia="Times New Roman" w:hAnsi="Courier New" w:cs="Courier New"/>
+          <w:i/>
+          <w:iCs/>
+          <w:color w:val="FFC66D"/>
+          <w:sz w:val="20"/>
+          <w:szCs w:val="20"/>
+          <w:lang w:val="en-US" w:eastAsia="ru-RU"/>
+        </w:rPr>
+        <w:t>byCategories</w:t>
+      </w:r>
+      <w:proofErr w:type="spellEnd"/>
+      <w:r>
+        <w:rPr>
+          <w:rFonts w:ascii="Courier New" w:eastAsia="Times New Roman" w:hAnsi="Courier New" w:cs="Courier New"/>
+          <w:color w:val="A9B7C6"/>
+          <w:sz w:val="20"/>
+          <w:szCs w:val="20"/>
+          <w:lang w:val="en-US" w:eastAsia="ru-RU"/>
+        </w:rPr>
+        <w:t>(</w:t>
+      </w:r>
+      <w:proofErr w:type="gramEnd"/>
+      <w:r>
+        <w:rPr>
+          <w:rFonts w:ascii="Courier New" w:eastAsia="Times New Roman" w:hAnsi="Courier New" w:cs="Courier New"/>
+          <w:color w:val="9876AA"/>
+          <w:sz w:val="20"/>
+          <w:szCs w:val="20"/>
+          <w:lang w:val="en-US" w:eastAsia="ru-RU"/>
+        </w:rPr>
+        <w:t>$</w:t>
+      </w:r>
+      <w:proofErr w:type="spellStart"/>
+      <w:r>
+        <w:rPr>
+          <w:rFonts w:ascii="Courier New" w:eastAsia="Times New Roman" w:hAnsi="Courier New" w:cs="Courier New"/>
+          <w:color w:val="9876AA"/>
+          <w:sz w:val="20"/>
+          <w:szCs w:val="20"/>
+          <w:lang w:val="en-US" w:eastAsia="ru-RU"/>
+        </w:rPr>
+        <w:t>categoryChildren</w:t>
+      </w:r>
+      <w:proofErr w:type="spellEnd"/>
+      <w:r>
+        <w:rPr>
+          <w:rFonts w:ascii="Courier New" w:eastAsia="Times New Roman" w:hAnsi="Courier New" w:cs="Courier New"/>
+          <w:color w:val="A9B7C6"/>
+          <w:sz w:val="20"/>
+          <w:szCs w:val="20"/>
+          <w:lang w:val="en-US" w:eastAsia="ru-RU"/>
+        </w:rPr>
+        <w:t>)-&gt;</w:t>
+      </w:r>
+      <w:r>
+        <w:rPr>
+          <w:rFonts w:ascii="Courier New" w:eastAsia="Times New Roman" w:hAnsi="Courier New" w:cs="Courier New"/>
+          <w:color w:val="FFC66D"/>
+          <w:sz w:val="20"/>
+          <w:szCs w:val="20"/>
+          <w:lang w:val="en-US" w:eastAsia="ru-RU"/>
+        </w:rPr>
+        <w:t>filter</w:t>
+      </w:r>
+      <w:r>
+        <w:rPr>
+          <w:rFonts w:ascii="Courier New" w:eastAsia="Times New Roman" w:hAnsi="Courier New" w:cs="Courier New"/>
+          <w:color w:val="A9B7C6"/>
+          <w:sz w:val="20"/>
+          <w:szCs w:val="20"/>
+          <w:lang w:val="en-US" w:eastAsia="ru-RU"/>
+        </w:rPr>
+        <w:t>(</w:t>
+      </w:r>
+      <w:r>
+        <w:rPr>
+          <w:rFonts w:ascii="Courier New" w:eastAsia="Times New Roman" w:hAnsi="Courier New" w:cs="Courier New"/>
+          <w:color w:val="9876AA"/>
+          <w:sz w:val="20"/>
+          <w:szCs w:val="20"/>
+          <w:lang w:val="en-US" w:eastAsia="ru-RU"/>
+        </w:rPr>
+        <w:t>$data</w:t>
+      </w:r>
+      <w:r>
+        <w:rPr>
+          <w:rFonts w:ascii="Courier New" w:eastAsia="Times New Roman" w:hAnsi="Courier New" w:cs="Courier New"/>
+          <w:color w:val="A9B7C6"/>
+          <w:sz w:val="20"/>
+          <w:szCs w:val="20"/>
+          <w:lang w:val="en-US" w:eastAsia="ru-RU"/>
+        </w:rPr>
+        <w:t>)</w:t>
+      </w:r>
+      <w:r>
+        <w:rPr>
+          <w:rFonts w:ascii="Courier New" w:eastAsia="Times New Roman" w:hAnsi="Courier New" w:cs="Courier New"/>
+          <w:color w:val="CC7832"/>
+          <w:sz w:val="20"/>
+          <w:szCs w:val="20"/>
+          <w:lang w:val="en-US" w:eastAsia="ru-RU"/>
+        </w:rPr>
+        <w:t>;</w:t>
+      </w:r>
+    </w:p>
+    <w:p>
+      <w:pPr>
+        <w:spacing w:after="0" w:line="240" w:lineRule="auto"/>
+        <w:rPr>
+          <w:rFonts w:ascii="Times New Roman" w:hAnsi="Times New Roman" w:cs="Times New Roman"/>
+        </w:rPr>
+      </w:pPr>
+      <w:r>
+        <w:rPr>
+          <w:rFonts w:ascii="Times New Roman" w:hAnsi="Times New Roman" w:cs="Times New Roman"/>
+        </w:rPr>
+        <w:t xml:space="preserve">Но в </w:t>
+      </w:r>
+      <w:proofErr w:type="spellStart"/>
+      <w:r>
+        <w:rPr>
+          <w:rFonts w:ascii="Times New Roman" w:hAnsi="Times New Roman" w:cs="Times New Roman"/>
+        </w:rPr>
+        <w:t>трейте</w:t>
+      </w:r>
+      <w:proofErr w:type="spellEnd"/>
+      <w:r>
+        <w:rPr>
+          <w:rFonts w:ascii="Times New Roman" w:hAnsi="Times New Roman" w:cs="Times New Roman"/>
+        </w:rPr>
+        <w:t xml:space="preserve"> должна быть абстрактная реализация:</w:t>
+      </w:r>
+    </w:p>
+    <w:p>
+      <w:pPr>
+        <w:spacing w:after="0" w:line="240" w:lineRule="auto"/>
+        <w:rPr>
+          <w:rFonts w:ascii="Times New Roman" w:hAnsi="Times New Roman" w:cs="Times New Roman"/>
+          <w:lang w:val="en-US"/>
+        </w:rPr>
+      </w:pPr>
+    </w:p>
+    <w:p>
+      <w:pPr>
+        <w:spacing w:after="0" w:line="240" w:lineRule="auto"/>
+        <w:rPr>
+          <w:rFonts w:ascii="Times New Roman" w:hAnsi="Times New Roman" w:cs="Times New Roman"/>
+        </w:rPr>
+      </w:pPr>
+      <w:r>
+        <w:rPr>
+          <w:rFonts w:ascii="Times New Roman" w:hAnsi="Times New Roman" w:cs="Times New Roman"/>
+        </w:rPr>
+        <w:t>Конструкция:</w:t>
+      </w:r>
+    </w:p>
+    <w:p>
+      <w:pPr>
+        <w:shd w:val="clear" w:color="auto" w:fill="2B2B2B"/>
+        <w:spacing w:after="0" w:line="240" w:lineRule="auto"/>
+        <w:rPr>
+          <w:rFonts w:ascii="Courier New" w:eastAsia="Times New Roman" w:hAnsi="Courier New" w:cs="Courier New"/>
+          <w:color w:val="A9B7C6"/>
+          <w:sz w:val="20"/>
+          <w:szCs w:val="20"/>
+          <w:lang w:val="en-US" w:eastAsia="ru-RU"/>
+        </w:rPr>
+      </w:pPr>
+      <w:r>
+        <w:rPr>
+          <w:rFonts w:ascii="Courier New" w:eastAsia="Times New Roman" w:hAnsi="Courier New" w:cs="Courier New"/>
+          <w:color w:val="9876AA"/>
+          <w:sz w:val="20"/>
+          <w:szCs w:val="20"/>
+          <w:lang w:val="en-US" w:eastAsia="ru-RU"/>
+        </w:rPr>
+        <w:t>$</w:t>
+      </w:r>
+      <w:proofErr w:type="spellStart"/>
+      <w:r>
+        <w:rPr>
+          <w:rFonts w:ascii="Courier New" w:eastAsia="Times New Roman" w:hAnsi="Courier New" w:cs="Courier New"/>
+          <w:color w:val="9876AA"/>
+          <w:sz w:val="20"/>
+          <w:szCs w:val="20"/>
+          <w:lang w:val="en-US" w:eastAsia="ru-RU"/>
+        </w:rPr>
+        <w:t>className</w:t>
+      </w:r>
+      <w:proofErr w:type="spellEnd"/>
+      <w:r>
+        <w:rPr>
+          <w:rFonts w:ascii="Courier New" w:eastAsia="Times New Roman" w:hAnsi="Courier New" w:cs="Courier New"/>
+          <w:color w:val="9876AA"/>
+          <w:sz w:val="20"/>
+          <w:szCs w:val="20"/>
+          <w:lang w:val="en-US" w:eastAsia="ru-RU"/>
+        </w:rPr>
+        <w:t xml:space="preserve"> </w:t>
+      </w:r>
+      <w:r>
+        <w:rPr>
+          <w:rFonts w:ascii="Courier New" w:eastAsia="Times New Roman" w:hAnsi="Courier New" w:cs="Courier New"/>
+          <w:color w:val="A9B7C6"/>
+          <w:sz w:val="20"/>
+          <w:szCs w:val="20"/>
+          <w:lang w:val="en-US" w:eastAsia="ru-RU"/>
+        </w:rPr>
+        <w:t xml:space="preserve">= </w:t>
+      </w:r>
+      <w:proofErr w:type="spellStart"/>
+      <w:r>
+        <w:rPr>
+          <w:rFonts w:ascii="Courier New" w:eastAsia="Times New Roman" w:hAnsi="Courier New" w:cs="Courier New"/>
+          <w:color w:val="FFC66D"/>
+          <w:sz w:val="20"/>
+          <w:szCs w:val="20"/>
+          <w:lang w:val="en-US" w:eastAsia="ru-RU"/>
+        </w:rPr>
+        <w:t>class_</w:t>
+      </w:r>
+      <w:proofErr w:type="gramStart"/>
+      <w:r>
+        <w:rPr>
+          <w:rFonts w:ascii="Courier New" w:eastAsia="Times New Roman" w:hAnsi="Courier New" w:cs="Courier New"/>
+          <w:color w:val="FFC66D"/>
+          <w:sz w:val="20"/>
+          <w:szCs w:val="20"/>
+          <w:lang w:val="en-US" w:eastAsia="ru-RU"/>
+        </w:rPr>
+        <w:t>basename</w:t>
+      </w:r>
+      <w:proofErr w:type="spellEnd"/>
+      <w:r>
+        <w:rPr>
+          <w:rFonts w:ascii="Courier New" w:eastAsia="Times New Roman" w:hAnsi="Courier New" w:cs="Courier New"/>
+          <w:color w:val="A9B7C6"/>
+          <w:sz w:val="20"/>
+          <w:szCs w:val="20"/>
+          <w:lang w:val="en-US" w:eastAsia="ru-RU"/>
+        </w:rPr>
+        <w:t>(</w:t>
+      </w:r>
+      <w:proofErr w:type="gramEnd"/>
+      <w:r>
+        <w:rPr>
+          <w:rFonts w:ascii="Courier New" w:eastAsia="Times New Roman" w:hAnsi="Courier New" w:cs="Courier New"/>
+          <w:color w:val="9876AA"/>
+          <w:sz w:val="20"/>
+          <w:szCs w:val="20"/>
+          <w:lang w:val="en-US" w:eastAsia="ru-RU"/>
+        </w:rPr>
+        <w:t>$this</w:t>
+      </w:r>
+      <w:r>
+        <w:rPr>
+          <w:rFonts w:ascii="Courier New" w:eastAsia="Times New Roman" w:hAnsi="Courier New" w:cs="Courier New"/>
+          <w:color w:val="A9B7C6"/>
+          <w:sz w:val="20"/>
+          <w:szCs w:val="20"/>
+          <w:lang w:val="en-US" w:eastAsia="ru-RU"/>
+        </w:rPr>
+        <w:t>)</w:t>
+      </w:r>
+      <w:r>
+        <w:rPr>
+          <w:rFonts w:ascii="Courier New" w:eastAsia="Times New Roman" w:hAnsi="Courier New" w:cs="Courier New"/>
+          <w:color w:val="CC7832"/>
+          <w:sz w:val="20"/>
+          <w:szCs w:val="20"/>
+          <w:lang w:val="en-US" w:eastAsia="ru-RU"/>
+        </w:rPr>
+        <w:t>;</w:t>
+      </w:r>
+      <w:r>
+        <w:rPr>
+          <w:rFonts w:ascii="Courier New" w:eastAsia="Times New Roman" w:hAnsi="Courier New" w:cs="Courier New"/>
+          <w:color w:val="CC7832"/>
+          <w:sz w:val="20"/>
+          <w:szCs w:val="20"/>
+          <w:lang w:val="en-US" w:eastAsia="ru-RU"/>
+        </w:rPr>
+        <w:br/>
+      </w:r>
+      <w:proofErr w:type="spellStart"/>
+      <w:r>
+        <w:rPr>
+          <w:rFonts w:ascii="Courier New" w:eastAsia="Times New Roman" w:hAnsi="Courier New" w:cs="Courier New"/>
+          <w:color w:val="FFC66D"/>
+          <w:sz w:val="20"/>
+          <w:szCs w:val="20"/>
+          <w:lang w:val="en-US" w:eastAsia="ru-RU"/>
+        </w:rPr>
+        <w:t>dd</w:t>
+      </w:r>
+      <w:proofErr w:type="spellEnd"/>
+      <w:r>
+        <w:rPr>
+          <w:rFonts w:ascii="Courier New" w:eastAsia="Times New Roman" w:hAnsi="Courier New" w:cs="Courier New"/>
+          <w:color w:val="A9B7C6"/>
+          <w:sz w:val="20"/>
+          <w:szCs w:val="20"/>
+          <w:lang w:val="en-US" w:eastAsia="ru-RU"/>
+        </w:rPr>
+        <w:t>(</w:t>
+      </w:r>
+      <w:r>
+        <w:rPr>
+          <w:rFonts w:ascii="Courier New" w:eastAsia="Times New Roman" w:hAnsi="Courier New" w:cs="Courier New"/>
+          <w:color w:val="9876AA"/>
+          <w:sz w:val="20"/>
+          <w:szCs w:val="20"/>
+          <w:lang w:val="en-US" w:eastAsia="ru-RU"/>
+        </w:rPr>
+        <w:t>$</w:t>
+      </w:r>
+      <w:proofErr w:type="spellStart"/>
+      <w:r>
+        <w:rPr>
+          <w:rFonts w:ascii="Courier New" w:eastAsia="Times New Roman" w:hAnsi="Courier New" w:cs="Courier New"/>
+          <w:color w:val="9876AA"/>
+          <w:sz w:val="20"/>
+          <w:szCs w:val="20"/>
+          <w:lang w:val="en-US" w:eastAsia="ru-RU"/>
+        </w:rPr>
+        <w:t>className</w:t>
+      </w:r>
+      <w:proofErr w:type="spellEnd"/>
+      <w:r>
+        <w:rPr>
+          <w:rFonts w:ascii="Courier New" w:eastAsia="Times New Roman" w:hAnsi="Courier New" w:cs="Courier New"/>
+          <w:color w:val="A9B7C6"/>
+          <w:sz w:val="20"/>
+          <w:szCs w:val="20"/>
+          <w:lang w:val="en-US" w:eastAsia="ru-RU"/>
+        </w:rPr>
+        <w:t>)</w:t>
+      </w:r>
+      <w:r>
+        <w:rPr>
+          <w:rFonts w:ascii="Courier New" w:eastAsia="Times New Roman" w:hAnsi="Courier New" w:cs="Courier New"/>
+          <w:color w:val="CC7832"/>
+          <w:sz w:val="20"/>
+          <w:szCs w:val="20"/>
+          <w:lang w:val="en-US" w:eastAsia="ru-RU"/>
+        </w:rPr>
+        <w:t>;</w:t>
+      </w:r>
+    </w:p>
+    <w:p>
+      <w:pPr>
+        <w:spacing w:after="0" w:line="240" w:lineRule="auto"/>
+        <w:rPr>
+          <w:rFonts w:ascii="Times New Roman" w:hAnsi="Times New Roman" w:cs="Times New Roman"/>
+        </w:rPr>
+      </w:pPr>
+      <w:r>
+        <w:rPr>
+          <w:rFonts w:ascii="Times New Roman" w:hAnsi="Times New Roman" w:cs="Times New Roman"/>
+        </w:rPr>
+        <w:t>дает название класса:</w:t>
+      </w:r>
+    </w:p>
+    <w:p>
+      <w:pPr>
+        <w:spacing w:after="0" w:line="240" w:lineRule="auto"/>
+        <w:rPr>
+          <w:rFonts w:ascii="Times New Roman" w:hAnsi="Times New Roman" w:cs="Times New Roman"/>
+          <w:lang w:val="en-US"/>
+        </w:rPr>
+      </w:pPr>
+      <w:r>
+        <w:rPr>
+          <w:rFonts w:ascii="Times New Roman" w:hAnsi="Times New Roman" w:cs="Times New Roman"/>
+          <w:lang w:val="en-US"/>
+        </w:rPr>
+        <w:drawing>
+          <wp:inline distT="0" distB="0" distL="0" distR="0" wp14:anchorId="0368E607" wp14:editId="7C7C8599">
+            <wp:extent cx="2778369" cy="271629"/>
+            <wp:effectExtent l="0" t="0" r="0" b="0"/>
+            <wp:docPr id="44" name="Рисунок 44"/>
+            <wp:cNvGraphicFramePr>
+              <a:graphicFrameLocks xmlns:a="http://schemas.openxmlformats.org/drawingml/2006/main" noChangeAspect="1"/>
+            </wp:cNvGraphicFramePr>
+            <a:graphic xmlns:a="http://schemas.openxmlformats.org/drawingml/2006/main">
+              <a:graphicData uri="http://schemas.openxmlformats.org/drawingml/2006/picture">
+                <pic:pic xmlns:pic="http://schemas.openxmlformats.org/drawingml/2006/picture">
+                  <pic:nvPicPr>
+                    <pic:cNvPr id="1" name=""/>
+                    <pic:cNvPicPr/>
+                  </pic:nvPicPr>
+                  <pic:blipFill>
+                    <a:blip r:embed="rId51"/>
+                    <a:stretch>
+                      <a:fillRect/>
+                    </a:stretch>
+                  </pic:blipFill>
+                  <pic:spPr>
+                    <a:xfrm>
+                      <a:off x="0" y="0"/>
+                      <a:ext cx="3268781" cy="319574"/>
+                    </a:xfrm>
+                    <a:prstGeom prst="rect">
+                      <a:avLst/>
+                    </a:prstGeom>
+                  </pic:spPr>
+                </pic:pic>
+              </a:graphicData>
+            </a:graphic>
+          </wp:inline>
+        </w:drawing>
+      </w:r>
+    </w:p>
+    <w:p>
+      <w:pPr>
+        <w:spacing w:after="0" w:line="240" w:lineRule="auto"/>
+        <w:rPr>
+          <w:rFonts w:ascii="Times New Roman" w:hAnsi="Times New Roman" w:cs="Times New Roman"/>
+          <w:lang w:val="en-US"/>
+        </w:rPr>
+      </w:pPr>
+    </w:p>
+    <w:p>
+      <w:pPr>
+        <w:spacing w:after="0" w:line="240" w:lineRule="auto"/>
+        <w:rPr>
+          <w:rFonts w:ascii="Times New Roman" w:hAnsi="Times New Roman" w:cs="Times New Roman"/>
+        </w:rPr>
+      </w:pPr>
+      <w:r>
+        <w:rPr>
+          <w:rFonts w:ascii="Times New Roman" w:hAnsi="Times New Roman" w:cs="Times New Roman"/>
+        </w:rPr>
+        <w:t>Тогда</w:t>
+      </w:r>
+      <w:r>
+        <w:rPr>
+          <w:rFonts w:ascii="Times New Roman" w:hAnsi="Times New Roman" w:cs="Times New Roman"/>
+        </w:rPr>
+        <w:t xml:space="preserve"> (желательно проверить класс на существование)</w:t>
+      </w:r>
+      <w:r>
+        <w:rPr>
+          <w:rFonts w:ascii="Times New Roman" w:hAnsi="Times New Roman" w:cs="Times New Roman"/>
+        </w:rPr>
+        <w:t>:</w:t>
+      </w:r>
+      <w:r>
+        <w:rPr>
+          <w:rFonts w:ascii="Times New Roman" w:hAnsi="Times New Roman" w:cs="Times New Roman"/>
+        </w:rPr>
+        <w:t xml:space="preserve"> </w:t>
+      </w:r>
+      <w:proofErr w:type="gramStart"/>
+      <w:r>
+        <w:rPr>
+          <w:rFonts w:ascii="Times New Roman" w:hAnsi="Times New Roman" w:cs="Times New Roman"/>
+          <w:color w:val="FF0000"/>
+          <w:lang w:val="en-US"/>
+        </w:rPr>
+        <w:t>Good</w:t>
+      </w:r>
+      <w:r>
+        <w:rPr>
+          <w:rFonts w:ascii="Times New Roman" w:hAnsi="Times New Roman" w:cs="Times New Roman"/>
+          <w:color w:val="FF0000"/>
+        </w:rPr>
+        <w:t xml:space="preserve"> </w:t>
+      </w:r>
+      <w:r>
+        <w:rPr>
+          <w:rFonts w:ascii="Times New Roman" w:hAnsi="Times New Roman" w:cs="Times New Roman"/>
+          <w:color w:val="FF0000"/>
+        </w:rPr>
+        <w:t>:</w:t>
+      </w:r>
+      <w:proofErr w:type="gramEnd"/>
+      <w:r>
+        <w:rPr>
+          <w:rFonts w:ascii="Times New Roman" w:hAnsi="Times New Roman" w:cs="Times New Roman"/>
+          <w:color w:val="FF0000"/>
+        </w:rPr>
+        <w:t xml:space="preserve"> </w:t>
+      </w:r>
+      <w:r>
+        <w:rPr>
+          <w:rFonts w:ascii="Times New Roman" w:hAnsi="Times New Roman" w:cs="Times New Roman"/>
+          <w:color w:val="FF0000"/>
+        </w:rPr>
+        <w:t>получение класса из строки!</w:t>
+      </w:r>
+    </w:p>
+    <w:p>
+      <w:pPr>
+        <w:shd w:val="clear" w:color="auto" w:fill="2B2B2B"/>
+        <w:spacing w:after="0" w:line="240" w:lineRule="auto"/>
+        <w:rPr>
+          <w:rFonts w:ascii="Courier New" w:eastAsia="Times New Roman" w:hAnsi="Courier New" w:cs="Courier New"/>
+          <w:color w:val="A9B7C6"/>
+          <w:sz w:val="16"/>
+          <w:szCs w:val="16"/>
+          <w:lang w:val="en-US" w:eastAsia="ru-RU"/>
+        </w:rPr>
+      </w:pPr>
+      <w:proofErr w:type="gramStart"/>
+      <w:r>
+        <w:rPr>
+          <w:rFonts w:ascii="Courier New" w:eastAsia="Times New Roman" w:hAnsi="Courier New" w:cs="Courier New"/>
+          <w:color w:val="CC7832"/>
+          <w:sz w:val="16"/>
+          <w:szCs w:val="16"/>
+          <w:lang w:val="en-US" w:eastAsia="ru-RU"/>
+        </w:rPr>
+        <w:t>trait</w:t>
+      </w:r>
+      <w:proofErr w:type="gramEnd"/>
+      <w:r>
+        <w:rPr>
+          <w:rFonts w:ascii="Courier New" w:eastAsia="Times New Roman" w:hAnsi="Courier New" w:cs="Courier New"/>
+          <w:color w:val="CC7832"/>
+          <w:sz w:val="16"/>
+          <w:szCs w:val="16"/>
+          <w:lang w:val="en-US" w:eastAsia="ru-RU"/>
+        </w:rPr>
+        <w:t xml:space="preserve"> </w:t>
+      </w:r>
+      <w:proofErr w:type="spellStart"/>
+      <w:r>
+        <w:rPr>
+          <w:rFonts w:ascii="Courier New" w:eastAsia="Times New Roman" w:hAnsi="Courier New" w:cs="Courier New"/>
+          <w:color w:val="A9B7C6"/>
+          <w:sz w:val="16"/>
+          <w:szCs w:val="16"/>
+          <w:lang w:val="en-US" w:eastAsia="ru-RU"/>
+        </w:rPr>
+        <w:t>HasFilter</w:t>
+      </w:r>
+      <w:proofErr w:type="spellEnd"/>
+      <w:r>
+        <w:rPr>
+          <w:rFonts w:ascii="Courier New" w:eastAsia="Times New Roman" w:hAnsi="Courier New" w:cs="Courier New"/>
+          <w:color w:val="A9B7C6"/>
+          <w:sz w:val="16"/>
+          <w:szCs w:val="16"/>
+          <w:lang w:val="en-US" w:eastAsia="ru-RU"/>
+        </w:rPr>
+        <w:br/>
+        <w:t>{</w:t>
+      </w:r>
+      <w:r>
+        <w:rPr>
+          <w:rFonts w:ascii="Courier New" w:eastAsia="Times New Roman" w:hAnsi="Courier New" w:cs="Courier New"/>
+          <w:color w:val="A9B7C6"/>
+          <w:sz w:val="16"/>
+          <w:szCs w:val="16"/>
+          <w:lang w:val="en-US" w:eastAsia="ru-RU"/>
+        </w:rPr>
+        <w:br/>
+        <w:t xml:space="preserve">    </w:t>
+      </w:r>
+      <w:r>
+        <w:rPr>
+          <w:rFonts w:ascii="Courier New" w:eastAsia="Times New Roman" w:hAnsi="Courier New" w:cs="Courier New"/>
+          <w:color w:val="CC7832"/>
+          <w:sz w:val="16"/>
+          <w:szCs w:val="16"/>
+          <w:lang w:val="en-US" w:eastAsia="ru-RU"/>
+        </w:rPr>
+        <w:t xml:space="preserve">public function </w:t>
+      </w:r>
+      <w:proofErr w:type="spellStart"/>
+      <w:r>
+        <w:rPr>
+          <w:rFonts w:ascii="Courier New" w:eastAsia="Times New Roman" w:hAnsi="Courier New" w:cs="Courier New"/>
+          <w:color w:val="FFC66D"/>
+          <w:sz w:val="16"/>
+          <w:szCs w:val="16"/>
+          <w:lang w:val="en-US" w:eastAsia="ru-RU"/>
+        </w:rPr>
+        <w:t>scopeFilter</w:t>
+      </w:r>
+      <w:proofErr w:type="spellEnd"/>
+      <w:r>
+        <w:rPr>
+          <w:rFonts w:ascii="Courier New" w:eastAsia="Times New Roman" w:hAnsi="Courier New" w:cs="Courier New"/>
+          <w:color w:val="A9B7C6"/>
+          <w:sz w:val="16"/>
+          <w:szCs w:val="16"/>
+          <w:lang w:val="en-US" w:eastAsia="ru-RU"/>
+        </w:rPr>
+        <w:t xml:space="preserve">(Builder </w:t>
+      </w:r>
+      <w:r>
+        <w:rPr>
+          <w:rFonts w:ascii="Courier New" w:eastAsia="Times New Roman" w:hAnsi="Courier New" w:cs="Courier New"/>
+          <w:color w:val="9876AA"/>
+          <w:sz w:val="16"/>
+          <w:szCs w:val="16"/>
+          <w:lang w:val="en-US" w:eastAsia="ru-RU"/>
+        </w:rPr>
+        <w:t>$builder</w:t>
+      </w:r>
+      <w:r>
+        <w:rPr>
+          <w:rFonts w:ascii="Courier New" w:eastAsia="Times New Roman" w:hAnsi="Courier New" w:cs="Courier New"/>
+          <w:color w:val="CC7832"/>
+          <w:sz w:val="16"/>
+          <w:szCs w:val="16"/>
+          <w:lang w:val="en-US" w:eastAsia="ru-RU"/>
+        </w:rPr>
+        <w:t xml:space="preserve">, </w:t>
+      </w:r>
+      <w:r>
+        <w:rPr>
+          <w:rFonts w:ascii="Courier New" w:eastAsia="Times New Roman" w:hAnsi="Courier New" w:cs="Courier New"/>
+          <w:color w:val="9876AA"/>
+          <w:sz w:val="16"/>
+          <w:szCs w:val="16"/>
+          <w:lang w:val="en-US" w:eastAsia="ru-RU"/>
+        </w:rPr>
+        <w:t>$data</w:t>
+      </w:r>
+      <w:r>
+        <w:rPr>
+          <w:rFonts w:ascii="Courier New" w:eastAsia="Times New Roman" w:hAnsi="Courier New" w:cs="Courier New"/>
+          <w:color w:val="A9B7C6"/>
+          <w:sz w:val="16"/>
+          <w:szCs w:val="16"/>
+          <w:lang w:val="en-US" w:eastAsia="ru-RU"/>
+        </w:rPr>
+        <w:t>) : Builder</w:t>
+      </w:r>
+      <w:r>
+        <w:rPr>
+          <w:rFonts w:ascii="Courier New" w:eastAsia="Times New Roman" w:hAnsi="Courier New" w:cs="Courier New"/>
+          <w:color w:val="A9B7C6"/>
+          <w:sz w:val="16"/>
+          <w:szCs w:val="16"/>
+          <w:lang w:val="en-US" w:eastAsia="ru-RU"/>
+        </w:rPr>
+        <w:br/>
+        <w:t xml:space="preserve">    {</w:t>
+      </w:r>
+      <w:r>
+        <w:rPr>
+          <w:rFonts w:ascii="Courier New" w:eastAsia="Times New Roman" w:hAnsi="Courier New" w:cs="Courier New"/>
+          <w:color w:val="A9B7C6"/>
+          <w:sz w:val="16"/>
+          <w:szCs w:val="16"/>
+          <w:lang w:val="en-US" w:eastAsia="ru-RU"/>
+        </w:rPr>
+        <w:br/>
+        <w:t xml:space="preserve">        </w:t>
+      </w:r>
+      <w:r>
+        <w:rPr>
+          <w:rFonts w:ascii="Courier New" w:eastAsia="Times New Roman" w:hAnsi="Courier New" w:cs="Courier New"/>
+          <w:color w:val="9876AA"/>
+          <w:sz w:val="16"/>
+          <w:szCs w:val="16"/>
+          <w:lang w:val="en-US" w:eastAsia="ru-RU"/>
+        </w:rPr>
+        <w:t>$</w:t>
+      </w:r>
+      <w:proofErr w:type="spellStart"/>
+      <w:r>
+        <w:rPr>
+          <w:rFonts w:ascii="Courier New" w:eastAsia="Times New Roman" w:hAnsi="Courier New" w:cs="Courier New"/>
+          <w:color w:val="9876AA"/>
+          <w:sz w:val="16"/>
+          <w:szCs w:val="16"/>
+          <w:lang w:val="en-US" w:eastAsia="ru-RU"/>
+        </w:rPr>
+        <w:t>className</w:t>
+      </w:r>
+      <w:proofErr w:type="spellEnd"/>
+      <w:r>
+        <w:rPr>
+          <w:rFonts w:ascii="Courier New" w:eastAsia="Times New Roman" w:hAnsi="Courier New" w:cs="Courier New"/>
+          <w:color w:val="9876AA"/>
+          <w:sz w:val="16"/>
+          <w:szCs w:val="16"/>
+          <w:lang w:val="en-US" w:eastAsia="ru-RU"/>
+        </w:rPr>
+        <w:t xml:space="preserve"> </w:t>
+      </w:r>
+      <w:r>
+        <w:rPr>
+          <w:rFonts w:ascii="Courier New" w:eastAsia="Times New Roman" w:hAnsi="Courier New" w:cs="Courier New"/>
+          <w:color w:val="A9B7C6"/>
+          <w:sz w:val="16"/>
+          <w:szCs w:val="16"/>
+          <w:lang w:val="en-US" w:eastAsia="ru-RU"/>
+        </w:rPr>
+        <w:t xml:space="preserve">= </w:t>
+      </w:r>
+      <w:r>
+        <w:rPr>
+          <w:rFonts w:ascii="Courier New" w:eastAsia="Times New Roman" w:hAnsi="Courier New" w:cs="Courier New"/>
+          <w:color w:val="6A8759"/>
+          <w:sz w:val="16"/>
+          <w:szCs w:val="16"/>
+          <w:lang w:val="en-US" w:eastAsia="ru-RU"/>
+        </w:rPr>
+        <w:t>'App</w:t>
+      </w:r>
+      <w:r>
+        <w:rPr>
+          <w:rFonts w:ascii="Courier New" w:eastAsia="Times New Roman" w:hAnsi="Courier New" w:cs="Courier New"/>
+          <w:color w:val="CC7832"/>
+          <w:sz w:val="16"/>
+          <w:szCs w:val="16"/>
+          <w:lang w:val="en-US" w:eastAsia="ru-RU"/>
+        </w:rPr>
+        <w:t>\\</w:t>
+      </w:r>
+      <w:r>
+        <w:rPr>
+          <w:rFonts w:ascii="Courier New" w:eastAsia="Times New Roman" w:hAnsi="Courier New" w:cs="Courier New"/>
+          <w:color w:val="6A8759"/>
+          <w:sz w:val="16"/>
+          <w:szCs w:val="16"/>
+          <w:lang w:val="en-US" w:eastAsia="ru-RU"/>
+        </w:rPr>
+        <w:t>Http</w:t>
+      </w:r>
+      <w:r>
+        <w:rPr>
+          <w:rFonts w:ascii="Courier New" w:eastAsia="Times New Roman" w:hAnsi="Courier New" w:cs="Courier New"/>
+          <w:color w:val="CC7832"/>
+          <w:sz w:val="16"/>
+          <w:szCs w:val="16"/>
+          <w:lang w:val="en-US" w:eastAsia="ru-RU"/>
+        </w:rPr>
+        <w:t>\\</w:t>
+      </w:r>
+      <w:r>
+        <w:rPr>
+          <w:rFonts w:ascii="Courier New" w:eastAsia="Times New Roman" w:hAnsi="Courier New" w:cs="Courier New"/>
+          <w:color w:val="6A8759"/>
+          <w:sz w:val="16"/>
+          <w:szCs w:val="16"/>
+          <w:lang w:val="en-US" w:eastAsia="ru-RU"/>
+        </w:rPr>
+        <w:t>Filters</w:t>
+      </w:r>
+      <w:r>
+        <w:rPr>
+          <w:rFonts w:ascii="Courier New" w:eastAsia="Times New Roman" w:hAnsi="Courier New" w:cs="Courier New"/>
+          <w:color w:val="CC7832"/>
+          <w:sz w:val="16"/>
+          <w:szCs w:val="16"/>
+          <w:lang w:val="en-US" w:eastAsia="ru-RU"/>
+        </w:rPr>
+        <w:t>\\</w:t>
+      </w:r>
+      <w:r>
+        <w:rPr>
+          <w:rFonts w:ascii="Courier New" w:eastAsia="Times New Roman" w:hAnsi="Courier New" w:cs="Courier New"/>
+          <w:color w:val="6A8759"/>
+          <w:sz w:val="16"/>
+          <w:szCs w:val="16"/>
+          <w:lang w:val="en-US" w:eastAsia="ru-RU"/>
+        </w:rPr>
+        <w:t xml:space="preserve">' </w:t>
+      </w:r>
+      <w:r>
+        <w:rPr>
+          <w:rFonts w:ascii="Courier New" w:eastAsia="Times New Roman" w:hAnsi="Courier New" w:cs="Courier New"/>
+          <w:color w:val="A9B7C6"/>
+          <w:sz w:val="16"/>
+          <w:szCs w:val="16"/>
+          <w:lang w:val="en-US" w:eastAsia="ru-RU"/>
+        </w:rPr>
+        <w:t xml:space="preserve">. </w:t>
+      </w:r>
+      <w:proofErr w:type="spellStart"/>
+      <w:r>
+        <w:rPr>
+          <w:rFonts w:ascii="Courier New" w:eastAsia="Times New Roman" w:hAnsi="Courier New" w:cs="Courier New"/>
+          <w:color w:val="FFC66D"/>
+          <w:sz w:val="16"/>
+          <w:szCs w:val="16"/>
+          <w:lang w:val="en-US" w:eastAsia="ru-RU"/>
+        </w:rPr>
+        <w:t>class_basename</w:t>
+      </w:r>
+      <w:proofErr w:type="spellEnd"/>
+      <w:r>
+        <w:rPr>
+          <w:rFonts w:ascii="Courier New" w:eastAsia="Times New Roman" w:hAnsi="Courier New" w:cs="Courier New"/>
+          <w:color w:val="A9B7C6"/>
+          <w:sz w:val="16"/>
+          <w:szCs w:val="16"/>
+          <w:lang w:val="en-US" w:eastAsia="ru-RU"/>
+        </w:rPr>
+        <w:t>(</w:t>
+      </w:r>
+      <w:r>
+        <w:rPr>
+          <w:rFonts w:ascii="Courier New" w:eastAsia="Times New Roman" w:hAnsi="Courier New" w:cs="Courier New"/>
+          <w:color w:val="9876AA"/>
+          <w:sz w:val="16"/>
+          <w:szCs w:val="16"/>
+          <w:lang w:val="en-US" w:eastAsia="ru-RU"/>
+        </w:rPr>
+        <w:t>$this</w:t>
+      </w:r>
+      <w:r>
+        <w:rPr>
+          <w:rFonts w:ascii="Courier New" w:eastAsia="Times New Roman" w:hAnsi="Courier New" w:cs="Courier New"/>
+          <w:color w:val="A9B7C6"/>
+          <w:sz w:val="16"/>
+          <w:szCs w:val="16"/>
+          <w:lang w:val="en-US" w:eastAsia="ru-RU"/>
+        </w:rPr>
+        <w:t xml:space="preserve">) . </w:t>
+      </w:r>
+      <w:r>
+        <w:rPr>
+          <w:rFonts w:ascii="Courier New" w:eastAsia="Times New Roman" w:hAnsi="Courier New" w:cs="Courier New"/>
+          <w:color w:val="6A8759"/>
+          <w:sz w:val="16"/>
+          <w:szCs w:val="16"/>
+          <w:lang w:val="en-US" w:eastAsia="ru-RU"/>
+        </w:rPr>
+        <w:t>'Filter'</w:t>
+      </w:r>
+      <w:r>
+        <w:rPr>
+          <w:rFonts w:ascii="Courier New" w:eastAsia="Times New Roman" w:hAnsi="Courier New" w:cs="Courier New"/>
+          <w:color w:val="CC7832"/>
+          <w:sz w:val="16"/>
+          <w:szCs w:val="16"/>
+          <w:lang w:val="en-US" w:eastAsia="ru-RU"/>
+        </w:rPr>
+        <w:t>;</w:t>
+      </w:r>
+      <w:r>
+        <w:rPr>
+          <w:rFonts w:ascii="Courier New" w:eastAsia="Times New Roman" w:hAnsi="Courier New" w:cs="Courier New"/>
+          <w:color w:val="CC7832"/>
+          <w:sz w:val="16"/>
+          <w:szCs w:val="16"/>
+          <w:lang w:val="en-US" w:eastAsia="ru-RU"/>
+        </w:rPr>
+        <w:br/>
+        <w:t xml:space="preserve">        </w:t>
+      </w:r>
+      <w:r>
+        <w:rPr>
+          <w:rFonts w:ascii="Courier New" w:eastAsia="Times New Roman" w:hAnsi="Courier New" w:cs="Courier New"/>
+          <w:color w:val="9876AA"/>
+          <w:sz w:val="16"/>
+          <w:szCs w:val="16"/>
+          <w:lang w:val="en-US" w:eastAsia="ru-RU"/>
+        </w:rPr>
+        <w:t xml:space="preserve">$filter </w:t>
+      </w:r>
+      <w:r>
+        <w:rPr>
+          <w:rFonts w:ascii="Courier New" w:eastAsia="Times New Roman" w:hAnsi="Courier New" w:cs="Courier New"/>
+          <w:color w:val="A9B7C6"/>
+          <w:sz w:val="16"/>
+          <w:szCs w:val="16"/>
+          <w:lang w:val="en-US" w:eastAsia="ru-RU"/>
+        </w:rPr>
+        <w:t xml:space="preserve">= </w:t>
+      </w:r>
+      <w:r>
+        <w:rPr>
+          <w:rFonts w:ascii="Courier New" w:eastAsia="Times New Roman" w:hAnsi="Courier New" w:cs="Courier New"/>
+          <w:color w:val="CC7832"/>
+          <w:sz w:val="16"/>
+          <w:szCs w:val="16"/>
+          <w:lang w:val="en-US" w:eastAsia="ru-RU"/>
+        </w:rPr>
+        <w:t xml:space="preserve">new </w:t>
+      </w:r>
+      <w:r>
+        <w:rPr>
+          <w:rFonts w:ascii="Courier New" w:eastAsia="Times New Roman" w:hAnsi="Courier New" w:cs="Courier New"/>
+          <w:color w:val="9876AA"/>
+          <w:sz w:val="16"/>
+          <w:szCs w:val="16"/>
+          <w:lang w:val="en-US" w:eastAsia="ru-RU"/>
+        </w:rPr>
+        <w:t>$</w:t>
+      </w:r>
+      <w:proofErr w:type="spellStart"/>
+      <w:proofErr w:type="gramStart"/>
+      <w:r>
+        <w:rPr>
+          <w:rFonts w:ascii="Courier New" w:eastAsia="Times New Roman" w:hAnsi="Courier New" w:cs="Courier New"/>
+          <w:color w:val="9876AA"/>
+          <w:sz w:val="16"/>
+          <w:szCs w:val="16"/>
+          <w:lang w:val="en-US" w:eastAsia="ru-RU"/>
+        </w:rPr>
+        <w:t>className</w:t>
+      </w:r>
+      <w:proofErr w:type="spellEnd"/>
+      <w:r>
+        <w:rPr>
+          <w:rFonts w:ascii="Courier New" w:eastAsia="Times New Roman" w:hAnsi="Courier New" w:cs="Courier New"/>
+          <w:color w:val="A9B7C6"/>
+          <w:sz w:val="16"/>
+          <w:szCs w:val="16"/>
+          <w:lang w:val="en-US" w:eastAsia="ru-RU"/>
+        </w:rPr>
+        <w:t>(</w:t>
+      </w:r>
+      <w:proofErr w:type="gramEnd"/>
+      <w:r>
+        <w:rPr>
+          <w:rFonts w:ascii="Courier New" w:eastAsia="Times New Roman" w:hAnsi="Courier New" w:cs="Courier New"/>
+          <w:color w:val="A9B7C6"/>
+          <w:sz w:val="16"/>
+          <w:szCs w:val="16"/>
+          <w:lang w:val="en-US" w:eastAsia="ru-RU"/>
+        </w:rPr>
+        <w:t>)</w:t>
+      </w:r>
+      <w:r>
+        <w:rPr>
+          <w:rFonts w:ascii="Courier New" w:eastAsia="Times New Roman" w:hAnsi="Courier New" w:cs="Courier New"/>
+          <w:color w:val="CC7832"/>
+          <w:sz w:val="16"/>
+          <w:szCs w:val="16"/>
+          <w:lang w:val="en-US" w:eastAsia="ru-RU"/>
+        </w:rPr>
+        <w:t>;</w:t>
+      </w:r>
+      <w:r>
+        <w:rPr>
+          <w:rFonts w:ascii="Courier New" w:eastAsia="Times New Roman" w:hAnsi="Courier New" w:cs="Courier New"/>
+          <w:color w:val="CC7832"/>
+          <w:sz w:val="16"/>
+          <w:szCs w:val="16"/>
+          <w:lang w:val="en-US" w:eastAsia="ru-RU"/>
+        </w:rPr>
+        <w:br/>
+      </w:r>
+      <w:r>
+        <w:rPr>
+          <w:rFonts w:ascii="Courier New" w:eastAsia="Times New Roman" w:hAnsi="Courier New" w:cs="Courier New"/>
+          <w:color w:val="CC7832"/>
+          <w:sz w:val="16"/>
+          <w:szCs w:val="16"/>
+          <w:lang w:val="en-US" w:eastAsia="ru-RU"/>
+        </w:rPr>
+        <w:br/>
+        <w:t xml:space="preserve">        return </w:t>
+      </w:r>
+      <w:r>
+        <w:rPr>
+          <w:rFonts w:ascii="Courier New" w:eastAsia="Times New Roman" w:hAnsi="Courier New" w:cs="Courier New"/>
+          <w:color w:val="9876AA"/>
+          <w:sz w:val="16"/>
+          <w:szCs w:val="16"/>
+          <w:lang w:val="en-US" w:eastAsia="ru-RU"/>
+        </w:rPr>
+        <w:t>$filter</w:t>
+      </w:r>
+      <w:r>
+        <w:rPr>
+          <w:rFonts w:ascii="Courier New" w:eastAsia="Times New Roman" w:hAnsi="Courier New" w:cs="Courier New"/>
+          <w:color w:val="A9B7C6"/>
+          <w:sz w:val="16"/>
+          <w:szCs w:val="16"/>
+          <w:lang w:val="en-US" w:eastAsia="ru-RU"/>
+        </w:rPr>
+        <w:t>-&gt;</w:t>
+      </w:r>
+      <w:r>
+        <w:rPr>
+          <w:rFonts w:ascii="Courier New" w:eastAsia="Times New Roman" w:hAnsi="Courier New" w:cs="Courier New"/>
+          <w:color w:val="FFC66D"/>
+          <w:sz w:val="16"/>
+          <w:szCs w:val="16"/>
+          <w:lang w:val="en-US" w:eastAsia="ru-RU"/>
+        </w:rPr>
+        <w:t>apply</w:t>
+      </w:r>
+      <w:r>
+        <w:rPr>
+          <w:rFonts w:ascii="Courier New" w:eastAsia="Times New Roman" w:hAnsi="Courier New" w:cs="Courier New"/>
+          <w:color w:val="A9B7C6"/>
+          <w:sz w:val="16"/>
+          <w:szCs w:val="16"/>
+          <w:lang w:val="en-US" w:eastAsia="ru-RU"/>
+        </w:rPr>
+        <w:t>(</w:t>
+      </w:r>
+      <w:r>
+        <w:rPr>
+          <w:rFonts w:ascii="Courier New" w:eastAsia="Times New Roman" w:hAnsi="Courier New" w:cs="Courier New"/>
+          <w:color w:val="9876AA"/>
+          <w:sz w:val="16"/>
+          <w:szCs w:val="16"/>
+          <w:lang w:val="en-US" w:eastAsia="ru-RU"/>
+        </w:rPr>
+        <w:t>$builder</w:t>
+      </w:r>
+      <w:r>
+        <w:rPr>
+          <w:rFonts w:ascii="Courier New" w:eastAsia="Times New Roman" w:hAnsi="Courier New" w:cs="Courier New"/>
+          <w:color w:val="CC7832"/>
+          <w:sz w:val="16"/>
+          <w:szCs w:val="16"/>
+          <w:lang w:val="en-US" w:eastAsia="ru-RU"/>
+        </w:rPr>
+        <w:t xml:space="preserve">, </w:t>
+      </w:r>
+      <w:r>
+        <w:rPr>
+          <w:rFonts w:ascii="Courier New" w:eastAsia="Times New Roman" w:hAnsi="Courier New" w:cs="Courier New"/>
+          <w:color w:val="9876AA"/>
+          <w:sz w:val="16"/>
+          <w:szCs w:val="16"/>
+          <w:lang w:val="en-US" w:eastAsia="ru-RU"/>
+        </w:rPr>
+        <w:t>$data</w:t>
+      </w:r>
+      <w:r>
+        <w:rPr>
+          <w:rFonts w:ascii="Courier New" w:eastAsia="Times New Roman" w:hAnsi="Courier New" w:cs="Courier New"/>
+          <w:color w:val="A9B7C6"/>
+          <w:sz w:val="16"/>
+          <w:szCs w:val="16"/>
+          <w:lang w:val="en-US" w:eastAsia="ru-RU"/>
+        </w:rPr>
+        <w:t>)</w:t>
+      </w:r>
+      <w:r>
+        <w:rPr>
+          <w:rFonts w:ascii="Courier New" w:eastAsia="Times New Roman" w:hAnsi="Courier New" w:cs="Courier New"/>
+          <w:color w:val="CC7832"/>
+          <w:sz w:val="16"/>
+          <w:szCs w:val="16"/>
+          <w:lang w:val="en-US" w:eastAsia="ru-RU"/>
+        </w:rPr>
+        <w:t>;</w:t>
+      </w:r>
+      <w:r>
+        <w:rPr>
+          <w:rFonts w:ascii="Courier New" w:eastAsia="Times New Roman" w:hAnsi="Courier New" w:cs="Courier New"/>
+          <w:color w:val="CC7832"/>
+          <w:sz w:val="16"/>
+          <w:szCs w:val="16"/>
+          <w:lang w:val="en-US" w:eastAsia="ru-RU"/>
+        </w:rPr>
+        <w:br/>
+        <w:t xml:space="preserve">    </w:t>
+      </w:r>
+      <w:r>
+        <w:rPr>
+          <w:rFonts w:ascii="Courier New" w:eastAsia="Times New Roman" w:hAnsi="Courier New" w:cs="Courier New"/>
+          <w:color w:val="A9B7C6"/>
+          <w:sz w:val="16"/>
+          <w:szCs w:val="16"/>
+          <w:lang w:val="en-US" w:eastAsia="ru-RU"/>
+        </w:rPr>
+        <w:t>}</w:t>
+      </w:r>
+      <w:r>
+        <w:rPr>
+          <w:rFonts w:ascii="Courier New" w:eastAsia="Times New Roman" w:hAnsi="Courier New" w:cs="Courier New"/>
+          <w:color w:val="A9B7C6"/>
+          <w:sz w:val="16"/>
+          <w:szCs w:val="16"/>
+          <w:lang w:val="en-US" w:eastAsia="ru-RU"/>
+        </w:rPr>
+        <w:br/>
+        <w:t>}</w:t>
+      </w:r>
+    </w:p>
+    <w:p>
+      <w:pPr>
+        <w:spacing w:after="0" w:line="240" w:lineRule="auto"/>
+        <w:rPr>
+          <w:rFonts w:ascii="Times New Roman" w:hAnsi="Times New Roman" w:cs="Times New Roman"/>
+          <w:lang w:val="en-US"/>
+        </w:rPr>
+      </w:pPr>
+    </w:p>
+    <w:p>
+      <w:pPr>
+        <w:spacing w:after="0" w:line="240" w:lineRule="auto"/>
+        <w:rPr>
+          <w:rFonts w:ascii="Times New Roman" w:hAnsi="Times New Roman" w:cs="Times New Roman"/>
+        </w:rPr>
+      </w:pPr>
+      <w:r>
+        <w:rPr>
+          <w:rFonts w:ascii="Times New Roman" w:hAnsi="Times New Roman" w:cs="Times New Roman"/>
+        </w:rPr>
+        <w:t xml:space="preserve">Если захотим добавить фильтр, например, по именам. То надо добавить ключ в </w:t>
+      </w:r>
+      <w:proofErr w:type="spellStart"/>
+      <w:r>
+        <w:rPr>
+          <w:rFonts w:ascii="Times New Roman" w:hAnsi="Times New Roman" w:cs="Times New Roman"/>
+          <w:lang w:val="en-US"/>
+        </w:rPr>
+        <w:t>ProductIndexRequest</w:t>
+      </w:r>
+      <w:proofErr w:type="spellEnd"/>
+      <w:r>
+        <w:rPr>
+          <w:rFonts w:ascii="Times New Roman" w:hAnsi="Times New Roman" w:cs="Times New Roman"/>
+        </w:rPr>
+        <w:t xml:space="preserve">, в самом </w:t>
+      </w:r>
+      <w:proofErr w:type="spellStart"/>
+      <w:r>
+        <w:rPr>
+          <w:rFonts w:ascii="Times New Roman" w:hAnsi="Times New Roman" w:cs="Times New Roman"/>
+          <w:lang w:val="en-US"/>
+        </w:rPr>
+        <w:t>ProductFilter</w:t>
+      </w:r>
+      <w:proofErr w:type="spellEnd"/>
+      <w:r>
+        <w:rPr>
+          <w:rFonts w:ascii="Times New Roman" w:hAnsi="Times New Roman" w:cs="Times New Roman"/>
+        </w:rPr>
+        <w:t xml:space="preserve"> </w:t>
+      </w:r>
+      <w:r>
+        <w:rPr>
+          <w:rFonts w:ascii="Times New Roman" w:hAnsi="Times New Roman" w:cs="Times New Roman"/>
+        </w:rPr>
+        <w:t>в массив ключей и реализацию под новый ключ.</w:t>
+      </w:r>
+    </w:p>
+    <w:p>
+      <w:pPr>
+        <w:spacing w:after="0" w:line="240" w:lineRule="auto"/>
+        <w:rPr>
+          <w:rFonts w:ascii="Times New Roman" w:hAnsi="Times New Roman" w:cs="Times New Roman"/>
+        </w:rPr>
+      </w:pPr>
+    </w:p>
+    <w:p>
+      <w:pPr>
+        <w:spacing w:after="0" w:line="240" w:lineRule="auto"/>
+        <w:rPr>
+          <w:rFonts w:ascii="Times New Roman" w:hAnsi="Times New Roman" w:cs="Times New Roman"/>
+        </w:rPr>
+      </w:pPr>
+      <w:r>
+        <w:rPr>
+          <w:rFonts w:ascii="Times New Roman" w:hAnsi="Times New Roman" w:cs="Times New Roman"/>
+        </w:rPr>
+        <w:lastRenderedPageBreak/>
+        <w:t xml:space="preserve">Здесь тоже нужно добавить проверку на существование метода: </w:t>
+      </w:r>
+      <w:proofErr w:type="gramStart"/>
+      <w:r>
+        <w:rPr>
+          <w:rFonts w:ascii="Times New Roman" w:hAnsi="Times New Roman" w:cs="Times New Roman"/>
+          <w:color w:val="FF0000"/>
+          <w:lang w:val="en-US"/>
+        </w:rPr>
+        <w:t>Good</w:t>
+      </w:r>
+      <w:r>
+        <w:rPr>
+          <w:rFonts w:ascii="Times New Roman" w:hAnsi="Times New Roman" w:cs="Times New Roman"/>
+          <w:color w:val="FF0000"/>
+        </w:rPr>
+        <w:t xml:space="preserve"> </w:t>
+      </w:r>
+      <w:r>
+        <w:rPr>
+          <w:rFonts w:ascii="Times New Roman" w:hAnsi="Times New Roman" w:cs="Times New Roman"/>
+          <w:color w:val="FF0000"/>
+        </w:rPr>
+        <w:t>:</w:t>
+      </w:r>
+      <w:proofErr w:type="gramEnd"/>
+      <w:r>
+        <w:rPr>
+          <w:rFonts w:ascii="Times New Roman" w:hAnsi="Times New Roman" w:cs="Times New Roman"/>
+          <w:color w:val="FF0000"/>
+        </w:rPr>
+        <w:t xml:space="preserve"> </w:t>
+      </w:r>
+      <w:r>
+        <w:rPr>
+          <w:rFonts w:ascii="Times New Roman" w:hAnsi="Times New Roman" w:cs="Times New Roman"/>
+          <w:color w:val="FF0000"/>
+        </w:rPr>
+        <w:t xml:space="preserve">получение </w:t>
+      </w:r>
+      <w:r>
+        <w:rPr>
+          <w:rFonts w:ascii="Times New Roman" w:hAnsi="Times New Roman" w:cs="Times New Roman"/>
+          <w:color w:val="FF0000"/>
+        </w:rPr>
+        <w:t>метода</w:t>
+      </w:r>
+      <w:r>
+        <w:rPr>
+          <w:rFonts w:ascii="Times New Roman" w:hAnsi="Times New Roman" w:cs="Times New Roman"/>
+          <w:color w:val="FF0000"/>
+        </w:rPr>
+        <w:t xml:space="preserve"> из строки!</w:t>
+      </w:r>
+    </w:p>
+    <w:p>
+      <w:pPr>
+        <w:shd w:val="clear" w:color="auto" w:fill="2B2B2B"/>
+        <w:spacing w:after="0" w:line="240" w:lineRule="auto"/>
+        <w:rPr>
+          <w:rFonts w:ascii="Courier New" w:eastAsia="Times New Roman" w:hAnsi="Courier New" w:cs="Courier New"/>
+          <w:color w:val="A9B7C6"/>
+          <w:sz w:val="16"/>
+          <w:szCs w:val="16"/>
+          <w:lang w:val="en-US" w:eastAsia="ru-RU"/>
+        </w:rPr>
+      </w:pPr>
+      <w:proofErr w:type="gramStart"/>
+      <w:r>
+        <w:rPr>
+          <w:rFonts w:ascii="Courier New" w:eastAsia="Times New Roman" w:hAnsi="Courier New" w:cs="Courier New"/>
+          <w:color w:val="CC7832"/>
+          <w:sz w:val="16"/>
+          <w:szCs w:val="16"/>
+          <w:lang w:val="en-US" w:eastAsia="ru-RU"/>
+        </w:rPr>
+        <w:t>class</w:t>
+      </w:r>
+      <w:proofErr w:type="gramEnd"/>
+      <w:r>
+        <w:rPr>
+          <w:rFonts w:ascii="Courier New" w:eastAsia="Times New Roman" w:hAnsi="Courier New" w:cs="Courier New"/>
+          <w:color w:val="CC7832"/>
+          <w:sz w:val="16"/>
+          <w:szCs w:val="16"/>
+          <w:lang w:val="en-US" w:eastAsia="ru-RU"/>
+        </w:rPr>
+        <w:t xml:space="preserve"> </w:t>
+      </w:r>
+      <w:proofErr w:type="spellStart"/>
+      <w:r>
+        <w:rPr>
+          <w:rFonts w:ascii="Courier New" w:eastAsia="Times New Roman" w:hAnsi="Courier New" w:cs="Courier New"/>
+          <w:color w:val="A9B7C6"/>
+          <w:sz w:val="16"/>
+          <w:szCs w:val="16"/>
+          <w:lang w:val="en-US" w:eastAsia="ru-RU"/>
+        </w:rPr>
+        <w:t>AbstractFilter</w:t>
+      </w:r>
+      <w:proofErr w:type="spellEnd"/>
+      <w:r>
+        <w:rPr>
+          <w:rFonts w:ascii="Courier New" w:eastAsia="Times New Roman" w:hAnsi="Courier New" w:cs="Courier New"/>
+          <w:color w:val="A9B7C6"/>
+          <w:sz w:val="16"/>
+          <w:szCs w:val="16"/>
+          <w:lang w:val="en-US" w:eastAsia="ru-RU"/>
+        </w:rPr>
+        <w:br/>
+        <w:t>{</w:t>
+      </w:r>
+      <w:r>
+        <w:rPr>
+          <w:rFonts w:ascii="Courier New" w:eastAsia="Times New Roman" w:hAnsi="Courier New" w:cs="Courier New"/>
+          <w:color w:val="A9B7C6"/>
+          <w:sz w:val="16"/>
+          <w:szCs w:val="16"/>
+          <w:lang w:val="en-US" w:eastAsia="ru-RU"/>
+        </w:rPr>
+        <w:br/>
+        <w:t xml:space="preserve">    </w:t>
+      </w:r>
+      <w:r>
+        <w:rPr>
+          <w:rFonts w:ascii="Courier New" w:eastAsia="Times New Roman" w:hAnsi="Courier New" w:cs="Courier New"/>
+          <w:color w:val="CC7832"/>
+          <w:sz w:val="16"/>
+          <w:szCs w:val="16"/>
+          <w:lang w:val="en-US" w:eastAsia="ru-RU"/>
+        </w:rPr>
+        <w:t xml:space="preserve">protected array </w:t>
+      </w:r>
+      <w:r>
+        <w:rPr>
+          <w:rFonts w:ascii="Courier New" w:eastAsia="Times New Roman" w:hAnsi="Courier New" w:cs="Courier New"/>
+          <w:color w:val="9876AA"/>
+          <w:sz w:val="16"/>
+          <w:szCs w:val="16"/>
+          <w:lang w:val="en-US" w:eastAsia="ru-RU"/>
+        </w:rPr>
+        <w:t xml:space="preserve">$keys </w:t>
+      </w:r>
+      <w:r>
+        <w:rPr>
+          <w:rFonts w:ascii="Courier New" w:eastAsia="Times New Roman" w:hAnsi="Courier New" w:cs="Courier New"/>
+          <w:color w:val="A9B7C6"/>
+          <w:sz w:val="16"/>
+          <w:szCs w:val="16"/>
+          <w:lang w:val="en-US" w:eastAsia="ru-RU"/>
+        </w:rPr>
+        <w:t>= []</w:t>
+      </w:r>
+      <w:r>
+        <w:rPr>
+          <w:rFonts w:ascii="Courier New" w:eastAsia="Times New Roman" w:hAnsi="Courier New" w:cs="Courier New"/>
+          <w:color w:val="CC7832"/>
+          <w:sz w:val="16"/>
+          <w:szCs w:val="16"/>
+          <w:lang w:val="en-US" w:eastAsia="ru-RU"/>
+        </w:rPr>
+        <w:t>;</w:t>
+      </w:r>
+      <w:r>
+        <w:rPr>
+          <w:rFonts w:ascii="Courier New" w:eastAsia="Times New Roman" w:hAnsi="Courier New" w:cs="Courier New"/>
+          <w:color w:val="CC7832"/>
+          <w:sz w:val="16"/>
+          <w:szCs w:val="16"/>
+          <w:lang w:val="en-US" w:eastAsia="ru-RU"/>
+        </w:rPr>
+        <w:br/>
+      </w:r>
+      <w:r>
+        <w:rPr>
+          <w:rFonts w:ascii="Courier New" w:eastAsia="Times New Roman" w:hAnsi="Courier New" w:cs="Courier New"/>
+          <w:color w:val="CC7832"/>
+          <w:sz w:val="16"/>
+          <w:szCs w:val="16"/>
+          <w:lang w:val="en-US" w:eastAsia="ru-RU"/>
+        </w:rPr>
+        <w:br/>
+        <w:t xml:space="preserve">    public function </w:t>
+      </w:r>
+      <w:r>
+        <w:rPr>
+          <w:rFonts w:ascii="Courier New" w:eastAsia="Times New Roman" w:hAnsi="Courier New" w:cs="Courier New"/>
+          <w:color w:val="FFC66D"/>
+          <w:sz w:val="16"/>
+          <w:szCs w:val="16"/>
+          <w:lang w:val="en-US" w:eastAsia="ru-RU"/>
+        </w:rPr>
+        <w:t>apply</w:t>
+      </w:r>
+      <w:r>
+        <w:rPr>
+          <w:rFonts w:ascii="Courier New" w:eastAsia="Times New Roman" w:hAnsi="Courier New" w:cs="Courier New"/>
+          <w:color w:val="A9B7C6"/>
+          <w:sz w:val="16"/>
+          <w:szCs w:val="16"/>
+          <w:lang w:val="en-US" w:eastAsia="ru-RU"/>
+        </w:rPr>
+        <w:t xml:space="preserve">(Builder </w:t>
+      </w:r>
+      <w:r>
+        <w:rPr>
+          <w:rFonts w:ascii="Courier New" w:eastAsia="Times New Roman" w:hAnsi="Courier New" w:cs="Courier New"/>
+          <w:color w:val="9876AA"/>
+          <w:sz w:val="16"/>
+          <w:szCs w:val="16"/>
+          <w:lang w:val="en-US" w:eastAsia="ru-RU"/>
+        </w:rPr>
+        <w:t>$builder</w:t>
+      </w:r>
+      <w:r>
+        <w:rPr>
+          <w:rFonts w:ascii="Courier New" w:eastAsia="Times New Roman" w:hAnsi="Courier New" w:cs="Courier New"/>
+          <w:color w:val="CC7832"/>
+          <w:sz w:val="16"/>
+          <w:szCs w:val="16"/>
+          <w:lang w:val="en-US" w:eastAsia="ru-RU"/>
+        </w:rPr>
+        <w:t xml:space="preserve">, array </w:t>
+      </w:r>
+      <w:r>
+        <w:rPr>
+          <w:rFonts w:ascii="Courier New" w:eastAsia="Times New Roman" w:hAnsi="Courier New" w:cs="Courier New"/>
+          <w:color w:val="9876AA"/>
+          <w:sz w:val="16"/>
+          <w:szCs w:val="16"/>
+          <w:lang w:val="en-US" w:eastAsia="ru-RU"/>
+        </w:rPr>
+        <w:t>$data</w:t>
+      </w:r>
+      <w:r>
+        <w:rPr>
+          <w:rFonts w:ascii="Courier New" w:eastAsia="Times New Roman" w:hAnsi="Courier New" w:cs="Courier New"/>
+          <w:color w:val="A9B7C6"/>
+          <w:sz w:val="16"/>
+          <w:szCs w:val="16"/>
+          <w:lang w:val="en-US" w:eastAsia="ru-RU"/>
+        </w:rPr>
+        <w:t>) : Builder</w:t>
+      </w:r>
+      <w:r>
+        <w:rPr>
+          <w:rFonts w:ascii="Courier New" w:eastAsia="Times New Roman" w:hAnsi="Courier New" w:cs="Courier New"/>
+          <w:color w:val="A9B7C6"/>
+          <w:sz w:val="16"/>
+          <w:szCs w:val="16"/>
+          <w:lang w:val="en-US" w:eastAsia="ru-RU"/>
+        </w:rPr>
+        <w:br/>
+        <w:t xml:space="preserve">    {</w:t>
+      </w:r>
+      <w:r>
+        <w:rPr>
+          <w:rFonts w:ascii="Courier New" w:eastAsia="Times New Roman" w:hAnsi="Courier New" w:cs="Courier New"/>
+          <w:color w:val="A9B7C6"/>
+          <w:sz w:val="16"/>
+          <w:szCs w:val="16"/>
+          <w:lang w:val="en-US" w:eastAsia="ru-RU"/>
+        </w:rPr>
+        <w:br/>
+        <w:t xml:space="preserve">        </w:t>
+      </w:r>
+      <w:proofErr w:type="spellStart"/>
+      <w:r>
+        <w:rPr>
+          <w:rFonts w:ascii="Courier New" w:eastAsia="Times New Roman" w:hAnsi="Courier New" w:cs="Courier New"/>
+          <w:color w:val="CC7832"/>
+          <w:sz w:val="16"/>
+          <w:szCs w:val="16"/>
+          <w:lang w:val="en-US" w:eastAsia="ru-RU"/>
+        </w:rPr>
+        <w:t>foreach</w:t>
+      </w:r>
+      <w:proofErr w:type="spellEnd"/>
+      <w:r>
+        <w:rPr>
+          <w:rFonts w:ascii="Courier New" w:eastAsia="Times New Roman" w:hAnsi="Courier New" w:cs="Courier New"/>
+          <w:color w:val="CC7832"/>
+          <w:sz w:val="16"/>
+          <w:szCs w:val="16"/>
+          <w:lang w:val="en-US" w:eastAsia="ru-RU"/>
+        </w:rPr>
+        <w:t xml:space="preserve"> </w:t>
+      </w:r>
+      <w:r>
+        <w:rPr>
+          <w:rFonts w:ascii="Courier New" w:eastAsia="Times New Roman" w:hAnsi="Courier New" w:cs="Courier New"/>
+          <w:color w:val="A9B7C6"/>
+          <w:sz w:val="16"/>
+          <w:szCs w:val="16"/>
+          <w:lang w:val="en-US" w:eastAsia="ru-RU"/>
+        </w:rPr>
+        <w:t>(</w:t>
+      </w:r>
+      <w:r>
+        <w:rPr>
+          <w:rFonts w:ascii="Courier New" w:eastAsia="Times New Roman" w:hAnsi="Courier New" w:cs="Courier New"/>
+          <w:color w:val="9876AA"/>
+          <w:sz w:val="16"/>
+          <w:szCs w:val="16"/>
+          <w:lang w:val="en-US" w:eastAsia="ru-RU"/>
+        </w:rPr>
+        <w:t>$this</w:t>
+      </w:r>
+      <w:r>
+        <w:rPr>
+          <w:rFonts w:ascii="Courier New" w:eastAsia="Times New Roman" w:hAnsi="Courier New" w:cs="Courier New"/>
+          <w:color w:val="A9B7C6"/>
+          <w:sz w:val="16"/>
+          <w:szCs w:val="16"/>
+          <w:lang w:val="en-US" w:eastAsia="ru-RU"/>
+        </w:rPr>
+        <w:t>-&gt;</w:t>
+      </w:r>
+      <w:r>
+        <w:rPr>
+          <w:rFonts w:ascii="Courier New" w:eastAsia="Times New Roman" w:hAnsi="Courier New" w:cs="Courier New"/>
+          <w:color w:val="9876AA"/>
+          <w:sz w:val="16"/>
+          <w:szCs w:val="16"/>
+          <w:lang w:val="en-US" w:eastAsia="ru-RU"/>
+        </w:rPr>
+        <w:t xml:space="preserve">keys </w:t>
+      </w:r>
+      <w:r>
+        <w:rPr>
+          <w:rFonts w:ascii="Courier New" w:eastAsia="Times New Roman" w:hAnsi="Courier New" w:cs="Courier New"/>
+          <w:color w:val="CC7832"/>
+          <w:sz w:val="16"/>
+          <w:szCs w:val="16"/>
+          <w:lang w:val="en-US" w:eastAsia="ru-RU"/>
+        </w:rPr>
+        <w:t xml:space="preserve">as </w:t>
+      </w:r>
+      <w:r>
+        <w:rPr>
+          <w:rFonts w:ascii="Courier New" w:eastAsia="Times New Roman" w:hAnsi="Courier New" w:cs="Courier New"/>
+          <w:color w:val="9876AA"/>
+          <w:sz w:val="16"/>
+          <w:szCs w:val="16"/>
+          <w:lang w:val="en-US" w:eastAsia="ru-RU"/>
+        </w:rPr>
+        <w:t>$key</w:t>
+      </w:r>
+      <w:r>
+        <w:rPr>
+          <w:rFonts w:ascii="Courier New" w:eastAsia="Times New Roman" w:hAnsi="Courier New" w:cs="Courier New"/>
+          <w:color w:val="A9B7C6"/>
+          <w:sz w:val="16"/>
+          <w:szCs w:val="16"/>
+          <w:lang w:val="en-US" w:eastAsia="ru-RU"/>
+        </w:rPr>
+        <w:t>) {</w:t>
+      </w:r>
+      <w:r>
+        <w:rPr>
+          <w:rFonts w:ascii="Courier New" w:eastAsia="Times New Roman" w:hAnsi="Courier New" w:cs="Courier New"/>
+          <w:color w:val="A9B7C6"/>
+          <w:sz w:val="16"/>
+          <w:szCs w:val="16"/>
+          <w:lang w:val="en-US" w:eastAsia="ru-RU"/>
+        </w:rPr>
+        <w:br/>
+        <w:t xml:space="preserve">            </w:t>
+      </w:r>
+      <w:r>
+        <w:rPr>
+          <w:rFonts w:ascii="Courier New" w:eastAsia="Times New Roman" w:hAnsi="Courier New" w:cs="Courier New"/>
+          <w:color w:val="CC7832"/>
+          <w:sz w:val="16"/>
+          <w:szCs w:val="16"/>
+          <w:lang w:val="en-US" w:eastAsia="ru-RU"/>
+        </w:rPr>
+        <w:t xml:space="preserve">if </w:t>
+      </w:r>
+      <w:r>
+        <w:rPr>
+          <w:rFonts w:ascii="Courier New" w:eastAsia="Times New Roman" w:hAnsi="Courier New" w:cs="Courier New"/>
+          <w:color w:val="A9B7C6"/>
+          <w:sz w:val="16"/>
+          <w:szCs w:val="16"/>
+          <w:lang w:val="en-US" w:eastAsia="ru-RU"/>
+        </w:rPr>
+        <w:t>(</w:t>
+      </w:r>
+      <w:proofErr w:type="spellStart"/>
+      <w:r>
+        <w:rPr>
+          <w:rFonts w:ascii="Courier New" w:eastAsia="Times New Roman" w:hAnsi="Courier New" w:cs="Courier New"/>
+          <w:color w:val="CC7832"/>
+          <w:sz w:val="16"/>
+          <w:szCs w:val="16"/>
+          <w:lang w:val="en-US" w:eastAsia="ru-RU"/>
+        </w:rPr>
+        <w:t>isset</w:t>
+      </w:r>
+      <w:proofErr w:type="spellEnd"/>
+      <w:r>
+        <w:rPr>
+          <w:rFonts w:ascii="Courier New" w:eastAsia="Times New Roman" w:hAnsi="Courier New" w:cs="Courier New"/>
+          <w:color w:val="A9B7C6"/>
+          <w:sz w:val="16"/>
+          <w:szCs w:val="16"/>
+          <w:lang w:val="en-US" w:eastAsia="ru-RU"/>
+        </w:rPr>
+        <w:t>(</w:t>
+      </w:r>
+      <w:r>
+        <w:rPr>
+          <w:rFonts w:ascii="Courier New" w:eastAsia="Times New Roman" w:hAnsi="Courier New" w:cs="Courier New"/>
+          <w:color w:val="9876AA"/>
+          <w:sz w:val="16"/>
+          <w:szCs w:val="16"/>
+          <w:lang w:val="en-US" w:eastAsia="ru-RU"/>
+        </w:rPr>
+        <w:t>$data</w:t>
+      </w:r>
+      <w:r>
+        <w:rPr>
+          <w:rFonts w:ascii="Courier New" w:eastAsia="Times New Roman" w:hAnsi="Courier New" w:cs="Courier New"/>
+          <w:color w:val="A9B7C6"/>
+          <w:sz w:val="16"/>
+          <w:szCs w:val="16"/>
+          <w:lang w:val="en-US" w:eastAsia="ru-RU"/>
+        </w:rPr>
+        <w:t>[</w:t>
+      </w:r>
+      <w:r>
+        <w:rPr>
+          <w:rFonts w:ascii="Courier New" w:eastAsia="Times New Roman" w:hAnsi="Courier New" w:cs="Courier New"/>
+          <w:color w:val="9876AA"/>
+          <w:sz w:val="16"/>
+          <w:szCs w:val="16"/>
+          <w:lang w:val="en-US" w:eastAsia="ru-RU"/>
+        </w:rPr>
+        <w:t>$key</w:t>
+      </w:r>
+      <w:r>
+        <w:rPr>
+          <w:rFonts w:ascii="Courier New" w:eastAsia="Times New Roman" w:hAnsi="Courier New" w:cs="Courier New"/>
+          <w:color w:val="A9B7C6"/>
+          <w:sz w:val="16"/>
+          <w:szCs w:val="16"/>
+          <w:lang w:val="en-US" w:eastAsia="ru-RU"/>
+        </w:rPr>
+        <w:t>])) {</w:t>
+      </w:r>
+      <w:r>
+        <w:rPr>
+          <w:rFonts w:ascii="Courier New" w:eastAsia="Times New Roman" w:hAnsi="Courier New" w:cs="Courier New"/>
+          <w:color w:val="A9B7C6"/>
+          <w:sz w:val="16"/>
+          <w:szCs w:val="16"/>
+          <w:lang w:val="en-US" w:eastAsia="ru-RU"/>
+        </w:rPr>
+        <w:br/>
+        <w:t xml:space="preserve">                </w:t>
+      </w:r>
+      <w:r>
+        <w:rPr>
+          <w:rFonts w:ascii="Courier New" w:eastAsia="Times New Roman" w:hAnsi="Courier New" w:cs="Courier New"/>
+          <w:color w:val="9876AA"/>
+          <w:sz w:val="16"/>
+          <w:szCs w:val="16"/>
+          <w:lang w:val="en-US" w:eastAsia="ru-RU"/>
+        </w:rPr>
+        <w:t>$</w:t>
+      </w:r>
+      <w:proofErr w:type="spellStart"/>
+      <w:r>
+        <w:rPr>
+          <w:rFonts w:ascii="Courier New" w:eastAsia="Times New Roman" w:hAnsi="Courier New" w:cs="Courier New"/>
+          <w:color w:val="9876AA"/>
+          <w:sz w:val="16"/>
+          <w:szCs w:val="16"/>
+          <w:lang w:val="en-US" w:eastAsia="ru-RU"/>
+        </w:rPr>
+        <w:t>methodName</w:t>
+      </w:r>
+      <w:proofErr w:type="spellEnd"/>
+      <w:r>
+        <w:rPr>
+          <w:rFonts w:ascii="Courier New" w:eastAsia="Times New Roman" w:hAnsi="Courier New" w:cs="Courier New"/>
+          <w:color w:val="9876AA"/>
+          <w:sz w:val="16"/>
+          <w:szCs w:val="16"/>
+          <w:lang w:val="en-US" w:eastAsia="ru-RU"/>
+        </w:rPr>
+        <w:t xml:space="preserve"> </w:t>
+      </w:r>
+      <w:r>
+        <w:rPr>
+          <w:rFonts w:ascii="Courier New" w:eastAsia="Times New Roman" w:hAnsi="Courier New" w:cs="Courier New"/>
+          <w:color w:val="A9B7C6"/>
+          <w:sz w:val="16"/>
+          <w:szCs w:val="16"/>
+          <w:lang w:val="en-US" w:eastAsia="ru-RU"/>
+        </w:rPr>
+        <w:t xml:space="preserve">= </w:t>
+      </w:r>
+      <w:proofErr w:type="spellStart"/>
+      <w:r>
+        <w:rPr>
+          <w:rFonts w:ascii="Courier New" w:eastAsia="Times New Roman" w:hAnsi="Courier New" w:cs="Courier New"/>
+          <w:color w:val="A9B7C6"/>
+          <w:sz w:val="16"/>
+          <w:szCs w:val="16"/>
+          <w:lang w:val="en-US" w:eastAsia="ru-RU"/>
+        </w:rPr>
+        <w:t>Str</w:t>
+      </w:r>
+      <w:proofErr w:type="spellEnd"/>
+      <w:r>
+        <w:rPr>
+          <w:rFonts w:ascii="Courier New" w:eastAsia="Times New Roman" w:hAnsi="Courier New" w:cs="Courier New"/>
+          <w:color w:val="A9B7C6"/>
+          <w:sz w:val="16"/>
+          <w:szCs w:val="16"/>
+          <w:lang w:val="en-US" w:eastAsia="ru-RU"/>
+        </w:rPr>
+        <w:t>::</w:t>
+      </w:r>
+      <w:r>
+        <w:rPr>
+          <w:rFonts w:ascii="Courier New" w:eastAsia="Times New Roman" w:hAnsi="Courier New" w:cs="Courier New"/>
+          <w:i/>
+          <w:iCs/>
+          <w:color w:val="FFC66D"/>
+          <w:sz w:val="16"/>
+          <w:szCs w:val="16"/>
+          <w:lang w:val="en-US" w:eastAsia="ru-RU"/>
+        </w:rPr>
+        <w:t>camel</w:t>
+      </w:r>
+      <w:r>
+        <w:rPr>
+          <w:rFonts w:ascii="Courier New" w:eastAsia="Times New Roman" w:hAnsi="Courier New" w:cs="Courier New"/>
+          <w:color w:val="A9B7C6"/>
+          <w:sz w:val="16"/>
+          <w:szCs w:val="16"/>
+          <w:lang w:val="en-US" w:eastAsia="ru-RU"/>
+        </w:rPr>
+        <w:t>(</w:t>
+      </w:r>
+      <w:r>
+        <w:rPr>
+          <w:rFonts w:ascii="Courier New" w:eastAsia="Times New Roman" w:hAnsi="Courier New" w:cs="Courier New"/>
+          <w:color w:val="9876AA"/>
+          <w:sz w:val="16"/>
+          <w:szCs w:val="16"/>
+          <w:lang w:val="en-US" w:eastAsia="ru-RU"/>
+        </w:rPr>
+        <w:t>$key</w:t>
+      </w:r>
+      <w:r>
+        <w:rPr>
+          <w:rFonts w:ascii="Courier New" w:eastAsia="Times New Roman" w:hAnsi="Courier New" w:cs="Courier New"/>
+          <w:color w:val="A9B7C6"/>
+          <w:sz w:val="16"/>
+          <w:szCs w:val="16"/>
+          <w:lang w:val="en-US" w:eastAsia="ru-RU"/>
+        </w:rPr>
+        <w:t>)</w:t>
+      </w:r>
+      <w:r>
+        <w:rPr>
+          <w:rFonts w:ascii="Courier New" w:eastAsia="Times New Roman" w:hAnsi="Courier New" w:cs="Courier New"/>
+          <w:color w:val="CC7832"/>
+          <w:sz w:val="16"/>
+          <w:szCs w:val="16"/>
+          <w:lang w:val="en-US" w:eastAsia="ru-RU"/>
+        </w:rPr>
+        <w:t>;</w:t>
+      </w:r>
+      <w:r>
+        <w:rPr>
+          <w:rFonts w:ascii="Courier New" w:eastAsia="Times New Roman" w:hAnsi="Courier New" w:cs="Courier New"/>
+          <w:color w:val="CC7832"/>
+          <w:sz w:val="16"/>
+          <w:szCs w:val="16"/>
+          <w:lang w:val="en-US" w:eastAsia="ru-RU"/>
+        </w:rPr>
+        <w:br/>
+        <w:t xml:space="preserve">                </w:t>
+      </w:r>
+      <w:r>
+        <w:rPr>
+          <w:rFonts w:ascii="Courier New" w:eastAsia="Times New Roman" w:hAnsi="Courier New" w:cs="Courier New"/>
+          <w:color w:val="9876AA"/>
+          <w:sz w:val="16"/>
+          <w:szCs w:val="16"/>
+          <w:lang w:val="en-US" w:eastAsia="ru-RU"/>
+        </w:rPr>
+        <w:t>$this</w:t>
+      </w:r>
+      <w:r>
+        <w:rPr>
+          <w:rFonts w:ascii="Courier New" w:eastAsia="Times New Roman" w:hAnsi="Courier New" w:cs="Courier New"/>
+          <w:color w:val="A9B7C6"/>
+          <w:sz w:val="16"/>
+          <w:szCs w:val="16"/>
+          <w:lang w:val="en-US" w:eastAsia="ru-RU"/>
+        </w:rPr>
+        <w:t>-&gt;</w:t>
+      </w:r>
+      <w:r>
+        <w:rPr>
+          <w:rFonts w:ascii="Courier New" w:eastAsia="Times New Roman" w:hAnsi="Courier New" w:cs="Courier New"/>
+          <w:color w:val="9876AA"/>
+          <w:sz w:val="16"/>
+          <w:szCs w:val="16"/>
+          <w:lang w:val="en-US" w:eastAsia="ru-RU"/>
+        </w:rPr>
+        <w:t>$</w:t>
+      </w:r>
+      <w:proofErr w:type="spellStart"/>
+      <w:r>
+        <w:rPr>
+          <w:rFonts w:ascii="Courier New" w:eastAsia="Times New Roman" w:hAnsi="Courier New" w:cs="Courier New"/>
+          <w:color w:val="9876AA"/>
+          <w:sz w:val="16"/>
+          <w:szCs w:val="16"/>
+          <w:lang w:val="en-US" w:eastAsia="ru-RU"/>
+        </w:rPr>
+        <w:t>methodName</w:t>
+      </w:r>
+      <w:proofErr w:type="spellEnd"/>
+      <w:r>
+        <w:rPr>
+          <w:rFonts w:ascii="Courier New" w:eastAsia="Times New Roman" w:hAnsi="Courier New" w:cs="Courier New"/>
+          <w:color w:val="A9B7C6"/>
+          <w:sz w:val="16"/>
+          <w:szCs w:val="16"/>
+          <w:lang w:val="en-US" w:eastAsia="ru-RU"/>
+        </w:rPr>
+        <w:t>(</w:t>
+      </w:r>
+      <w:r>
+        <w:rPr>
+          <w:rFonts w:ascii="Courier New" w:eastAsia="Times New Roman" w:hAnsi="Courier New" w:cs="Courier New"/>
+          <w:color w:val="9876AA"/>
+          <w:sz w:val="16"/>
+          <w:szCs w:val="16"/>
+          <w:lang w:val="en-US" w:eastAsia="ru-RU"/>
+        </w:rPr>
+        <w:t>$builder</w:t>
+      </w:r>
+      <w:r>
+        <w:rPr>
+          <w:rFonts w:ascii="Courier New" w:eastAsia="Times New Roman" w:hAnsi="Courier New" w:cs="Courier New"/>
+          <w:color w:val="CC7832"/>
+          <w:sz w:val="16"/>
+          <w:szCs w:val="16"/>
+          <w:lang w:val="en-US" w:eastAsia="ru-RU"/>
+        </w:rPr>
+        <w:t xml:space="preserve">, </w:t>
+      </w:r>
+      <w:r>
+        <w:rPr>
+          <w:rFonts w:ascii="Courier New" w:eastAsia="Times New Roman" w:hAnsi="Courier New" w:cs="Courier New"/>
+          <w:color w:val="9876AA"/>
+          <w:sz w:val="16"/>
+          <w:szCs w:val="16"/>
+          <w:lang w:val="en-US" w:eastAsia="ru-RU"/>
+        </w:rPr>
+        <w:t>$data</w:t>
+      </w:r>
+      <w:r>
+        <w:rPr>
+          <w:rFonts w:ascii="Courier New" w:eastAsia="Times New Roman" w:hAnsi="Courier New" w:cs="Courier New"/>
+          <w:color w:val="A9B7C6"/>
+          <w:sz w:val="16"/>
+          <w:szCs w:val="16"/>
+          <w:lang w:val="en-US" w:eastAsia="ru-RU"/>
+        </w:rPr>
+        <w:t>[</w:t>
+      </w:r>
+      <w:r>
+        <w:rPr>
+          <w:rFonts w:ascii="Courier New" w:eastAsia="Times New Roman" w:hAnsi="Courier New" w:cs="Courier New"/>
+          <w:color w:val="9876AA"/>
+          <w:sz w:val="16"/>
+          <w:szCs w:val="16"/>
+          <w:lang w:val="en-US" w:eastAsia="ru-RU"/>
+        </w:rPr>
+        <w:t>$key</w:t>
+      </w:r>
+      <w:r>
+        <w:rPr>
+          <w:rFonts w:ascii="Courier New" w:eastAsia="Times New Roman" w:hAnsi="Courier New" w:cs="Courier New"/>
+          <w:color w:val="A9B7C6"/>
+          <w:sz w:val="16"/>
+          <w:szCs w:val="16"/>
+          <w:lang w:val="en-US" w:eastAsia="ru-RU"/>
+        </w:rPr>
+        <w:t>])</w:t>
+      </w:r>
+      <w:r>
+        <w:rPr>
+          <w:rFonts w:ascii="Courier New" w:eastAsia="Times New Roman" w:hAnsi="Courier New" w:cs="Courier New"/>
+          <w:color w:val="CC7832"/>
+          <w:sz w:val="16"/>
+          <w:szCs w:val="16"/>
+          <w:lang w:val="en-US" w:eastAsia="ru-RU"/>
+        </w:rPr>
+        <w:t>;</w:t>
+      </w:r>
+      <w:r>
+        <w:rPr>
+          <w:rFonts w:ascii="Courier New" w:eastAsia="Times New Roman" w:hAnsi="Courier New" w:cs="Courier New"/>
+          <w:color w:val="CC7832"/>
+          <w:sz w:val="16"/>
+          <w:szCs w:val="16"/>
+          <w:lang w:val="en-US" w:eastAsia="ru-RU"/>
+        </w:rPr>
+        <w:br/>
+        <w:t xml:space="preserve">            </w:t>
+      </w:r>
+      <w:r>
+        <w:rPr>
+          <w:rFonts w:ascii="Courier New" w:eastAsia="Times New Roman" w:hAnsi="Courier New" w:cs="Courier New"/>
+          <w:color w:val="A9B7C6"/>
+          <w:sz w:val="16"/>
+          <w:szCs w:val="16"/>
+          <w:lang w:val="en-US" w:eastAsia="ru-RU"/>
+        </w:rPr>
+        <w:t>}</w:t>
+      </w:r>
+      <w:r>
+        <w:rPr>
+          <w:rFonts w:ascii="Courier New" w:eastAsia="Times New Roman" w:hAnsi="Courier New" w:cs="Courier New"/>
+          <w:color w:val="A9B7C6"/>
+          <w:sz w:val="16"/>
+          <w:szCs w:val="16"/>
+          <w:lang w:val="en-US" w:eastAsia="ru-RU"/>
+        </w:rPr>
+        <w:br/>
+        <w:t xml:space="preserve">        }</w:t>
+      </w:r>
+      <w:r>
+        <w:rPr>
+          <w:rFonts w:ascii="Courier New" w:eastAsia="Times New Roman" w:hAnsi="Courier New" w:cs="Courier New"/>
+          <w:color w:val="A9B7C6"/>
+          <w:sz w:val="16"/>
+          <w:szCs w:val="16"/>
+          <w:lang w:val="en-US" w:eastAsia="ru-RU"/>
+        </w:rPr>
+        <w:br/>
+      </w:r>
+      <w:r>
+        <w:rPr>
+          <w:rFonts w:ascii="Courier New" w:eastAsia="Times New Roman" w:hAnsi="Courier New" w:cs="Courier New"/>
+          <w:color w:val="A9B7C6"/>
+          <w:sz w:val="16"/>
+          <w:szCs w:val="16"/>
+          <w:lang w:val="en-US" w:eastAsia="ru-RU"/>
+        </w:rPr>
+        <w:br/>
+        <w:t xml:space="preserve">        </w:t>
+      </w:r>
+      <w:r>
+        <w:rPr>
+          <w:rFonts w:ascii="Courier New" w:eastAsia="Times New Roman" w:hAnsi="Courier New" w:cs="Courier New"/>
+          <w:color w:val="CC7832"/>
+          <w:sz w:val="16"/>
+          <w:szCs w:val="16"/>
+          <w:lang w:val="en-US" w:eastAsia="ru-RU"/>
+        </w:rPr>
+        <w:t xml:space="preserve">return </w:t>
+      </w:r>
+      <w:r>
+        <w:rPr>
+          <w:rFonts w:ascii="Courier New" w:eastAsia="Times New Roman" w:hAnsi="Courier New" w:cs="Courier New"/>
+          <w:color w:val="9876AA"/>
+          <w:sz w:val="16"/>
+          <w:szCs w:val="16"/>
+          <w:lang w:val="en-US" w:eastAsia="ru-RU"/>
+        </w:rPr>
+        <w:t>$builder</w:t>
+      </w:r>
+      <w:r>
+        <w:rPr>
+          <w:rFonts w:ascii="Courier New" w:eastAsia="Times New Roman" w:hAnsi="Courier New" w:cs="Courier New"/>
+          <w:color w:val="CC7832"/>
+          <w:sz w:val="16"/>
+          <w:szCs w:val="16"/>
+          <w:lang w:val="en-US" w:eastAsia="ru-RU"/>
+        </w:rPr>
+        <w:t>;</w:t>
+      </w:r>
+      <w:r>
+        <w:rPr>
+          <w:rFonts w:ascii="Courier New" w:eastAsia="Times New Roman" w:hAnsi="Courier New" w:cs="Courier New"/>
+          <w:color w:val="CC7832"/>
+          <w:sz w:val="16"/>
+          <w:szCs w:val="16"/>
+          <w:lang w:val="en-US" w:eastAsia="ru-RU"/>
+        </w:rPr>
+        <w:br/>
+        <w:t xml:space="preserve">    </w:t>
+      </w:r>
+      <w:r>
+        <w:rPr>
+          <w:rFonts w:ascii="Courier New" w:eastAsia="Times New Roman" w:hAnsi="Courier New" w:cs="Courier New"/>
+          <w:color w:val="A9B7C6"/>
+          <w:sz w:val="16"/>
+          <w:szCs w:val="16"/>
+          <w:lang w:val="en-US" w:eastAsia="ru-RU"/>
+        </w:rPr>
+        <w:t>}</w:t>
+      </w:r>
+      <w:r>
+        <w:rPr>
+          <w:rFonts w:ascii="Courier New" w:eastAsia="Times New Roman" w:hAnsi="Courier New" w:cs="Courier New"/>
+          <w:color w:val="A9B7C6"/>
+          <w:sz w:val="16"/>
+          <w:szCs w:val="16"/>
+          <w:lang w:val="en-US" w:eastAsia="ru-RU"/>
+        </w:rPr>
+        <w:br/>
+        <w:t>}</w:t>
+      </w:r>
+    </w:p>
+    <w:p>
+      <w:pPr>
+        <w:spacing w:after="0" w:line="240" w:lineRule="auto"/>
+        <w:rPr>
+          <w:rFonts w:ascii="Times New Roman" w:hAnsi="Times New Roman" w:cs="Times New Roman"/>
+          <w:lang w:val="en-US"/>
+        </w:rPr>
+      </w:pPr>
+    </w:p>
+    <w:p>
+      <w:pPr>
+        <w:spacing w:after="0" w:line="240" w:lineRule="auto"/>
+        <w:rPr>
+          <w:rFonts w:ascii="Times New Roman" w:hAnsi="Times New Roman" w:cs="Times New Roman"/>
+          <w:b/>
+          <w:u w:val="single"/>
+        </w:rPr>
+      </w:pPr>
+      <w:r>
+        <w:rPr>
+          <w:rFonts w:ascii="Times New Roman" w:hAnsi="Times New Roman" w:cs="Times New Roman"/>
+          <w:b/>
+          <w:u w:val="single"/>
+        </w:rPr>
+        <w:t>Урок 43. Реплика витринного продукта</w:t>
+      </w:r>
+    </w:p>
+    <w:p>
+      <w:pPr>
+        <w:spacing w:after="0" w:line="240" w:lineRule="auto"/>
+        <w:rPr>
+          <w:rFonts w:ascii="Times New Roman" w:hAnsi="Times New Roman" w:cs="Times New Roman"/>
+          <w:lang w:val="en-US"/>
+        </w:rPr>
+      </w:pPr>
       <w:bookmarkStart w:id="0" w:name="_GoBack"/>
       <w:bookmarkEnd w:id="0"/>
-    </w:p>
-    <w:p>
-      <w:pPr>
-        <w:spacing w:after="0" w:line="240" w:lineRule="auto"/>
-        <w:rPr>
-          <w:rFonts w:ascii="Times New Roman" w:hAnsi="Times New Roman" w:cs="Times New Roman"/>
-          <w:lang w:val="en-US"/>
-        </w:rPr>
-      </w:pPr>
-    </w:p>
-    <w:p>
-      <w:pPr>
-        <w:spacing w:after="0" w:line="240" w:lineRule="auto"/>
-        <w:rPr>
-          <w:rFonts w:ascii="Times New Roman" w:hAnsi="Times New Roman" w:cs="Times New Roman"/>
-          <w:lang w:val="en-US"/>
-        </w:rPr>
-      </w:pPr>
-    </w:p>
-    <w:p>
-      <w:pPr>
-        <w:spacing w:after="0" w:line="240" w:lineRule="auto"/>
-        <w:rPr>
-          <w:rFonts w:ascii="Times New Roman" w:hAnsi="Times New Roman" w:cs="Times New Roman"/>
-          <w:lang w:val="en-US"/>
-        </w:rPr>
-      </w:pPr>
-    </w:p>
-    <w:p>
-      <w:pPr>
-        <w:spacing w:after="0" w:line="240" w:lineRule="auto"/>
-        <w:rPr>
-          <w:rFonts w:ascii="Times New Roman" w:hAnsi="Times New Roman" w:cs="Times New Roman"/>
-          <w:lang w:val="en-US"/>
-        </w:rPr>
-      </w:pPr>
-    </w:p>
-    <w:p>
-      <w:pPr>
-        <w:spacing w:after="0" w:line="240" w:lineRule="auto"/>
-        <w:rPr>
-          <w:rFonts w:ascii="Times New Roman" w:hAnsi="Times New Roman" w:cs="Times New Roman"/>
-          <w:lang w:val="en-US"/>
-        </w:rPr>
-      </w:pPr>
-    </w:p>
-    <w:p>
-      <w:pPr>
-        <w:spacing w:after="0" w:line="240" w:lineRule="auto"/>
-        <w:rPr>
-          <w:rFonts w:ascii="Times New Roman" w:hAnsi="Times New Roman" w:cs="Times New Roman"/>
-          <w:lang w:val="en-US"/>
-        </w:rPr>
-      </w:pPr>
-    </w:p>
-    <w:p>
-      <w:pPr>
-        <w:spacing w:after="0" w:line="240" w:lineRule="auto"/>
-        <w:rPr>
-          <w:rFonts w:ascii="Times New Roman" w:hAnsi="Times New Roman" w:cs="Times New Roman"/>
-          <w:lang w:val="en-US"/>
-        </w:rPr>
-      </w:pPr>
-    </w:p>
-    <w:p>
-      <w:pPr>
-        <w:spacing w:after="0" w:line="240" w:lineRule="auto"/>
-        <w:rPr>
-          <w:rFonts w:ascii="Times New Roman" w:hAnsi="Times New Roman" w:cs="Times New Roman"/>
-          <w:lang w:val="en-US"/>
-        </w:rPr>
-      </w:pPr>
-    </w:p>
-    <w:p>
-      <w:pPr>
-        <w:spacing w:after="0" w:line="240" w:lineRule="auto"/>
-        <w:rPr>
-          <w:rFonts w:ascii="Times New Roman" w:hAnsi="Times New Roman" w:cs="Times New Roman"/>
-          <w:lang w:val="en-US"/>
-        </w:rPr>
-      </w:pPr>
-    </w:p>
-    <w:p>
-      <w:pPr>
-        <w:spacing w:after="0" w:line="240" w:lineRule="auto"/>
-        <w:rPr>
-          <w:rFonts w:ascii="Times New Roman" w:hAnsi="Times New Roman" w:cs="Times New Roman"/>
-          <w:lang w:val="en-US"/>
-        </w:rPr>
-      </w:pPr>
     </w:p>
     <w:p>
       <w:pPr>
@@ -18987,6 +22508,34 @@
           <w:rFonts w:ascii="Arial" w:hAnsi="Arial" w:cs="Arial"/>
         </w:rPr>
         <w:t xml:space="preserve"> позволяет упростить код, избавиться от повторяющихся условий в запросах и сделать его более понятным и поддерживаемым</w:t>
+      </w:r>
+      <w:r>
+        <w:rPr>
+          <w:rFonts w:ascii="Arial" w:hAnsi="Arial" w:cs="Arial"/>
+        </w:rPr>
+        <w:t xml:space="preserve">. </w:t>
+      </w:r>
+      <w:r>
+        <w:rPr>
+          <w:b/>
+          <w:bCs/>
+        </w:rPr>
+        <w:t xml:space="preserve">Локальные </w:t>
+      </w:r>
+      <w:proofErr w:type="spellStart"/>
+      <w:r>
+        <w:rPr>
+          <w:b/>
+          <w:bCs/>
+        </w:rPr>
+        <w:t>скоупы</w:t>
+      </w:r>
+      <w:proofErr w:type="spellEnd"/>
+      <w:r>
+        <w:rPr>
+          <w:rFonts w:ascii="Arial" w:hAnsi="Arial" w:cs="Arial"/>
+        </w:rPr>
+        <w:t>: Это методы в модели, которые добавляют условия к запросу. Они могут быть вызваны в любом месте вашего кода.</w:t>
       </w:r>
     </w:p>
   </w:footnote>
@@ -20525,6 +24074,17 @@
       <w:vertAlign w:val="superscript"/>
     </w:rPr>
   </w:style>
+  <w:style w:type="character" w:styleId="ab">
+    <w:name w:val="Strong"/>
+    <w:basedOn w:val="a0"/>
+    <w:uiPriority w:val="22"/>
+    <w:qFormat/>
+    <w:rsid w:val="008B5777"/>
+    <w:rPr>
+      <w:b/>
+      <w:bCs/>
+    </w:rPr>
+  </w:style>
 </w:styles>
 </file>
 
@@ -20816,7 +24376,7 @@
 </file>
 
 <file path=customXml/itemProps1.xml><?xml version="1.0" encoding="utf-8"?>
-<ds:datastoreItem xmlns:ds="http://schemas.openxmlformats.org/officeDocument/2006/customXml" ds:itemID="{B68E34DD-ED62-4E20-A45C-5C3255717311}">
+<ds:datastoreItem xmlns:ds="http://schemas.openxmlformats.org/officeDocument/2006/customXml" ds:itemID="{AF73DD1F-4922-495C-83DD-51762A2B726E}">
   <ds:schemaRefs>
     <ds:schemaRef ds:uri="http://schemas.openxmlformats.org/officeDocument/2006/bibliography"/>
   </ds:schemaRefs>

</xml_diff>

<commit_message>
L45 Admin: product refactor
</commit_message>
<xml_diff>
--- a/Конспект Market_shop.docx
+++ b/Конспект Market_shop.docx
@@ -16364,13 +16364,21 @@
         <w:spacing w:after="0" w:line="240" w:lineRule="auto"/>
         <w:rPr>
           <w:rFonts w:ascii="Times New Roman" w:hAnsi="Times New Roman" w:cs="Times New Roman"/>
-        </w:rPr>
-      </w:pPr>
-      <w:r>
-        <w:rPr>
-          <w:rFonts w:ascii="Times New Roman" w:hAnsi="Times New Roman" w:cs="Times New Roman"/>
-        </w:rPr>
-        <w:t>Конструкция:</w:t>
+          <w:lang w:val="en-US"/>
+        </w:rPr>
+      </w:pPr>
+      <w:r>
+        <w:rPr>
+          <w:rFonts w:ascii="Times New Roman" w:hAnsi="Times New Roman" w:cs="Times New Roman"/>
+        </w:rPr>
+        <w:t>Конструкция</w:t>
+      </w:r>
+      <w:r>
+        <w:rPr>
+          <w:rFonts w:ascii="Times New Roman" w:hAnsi="Times New Roman" w:cs="Times New Roman"/>
+          <w:lang w:val="en-US"/>
+        </w:rPr>
+        <w:t>:</w:t>
       </w:r>
     </w:p>
     <w:p>
@@ -18090,7 +18098,6 @@
         <w:spacing w:after="0" w:line="240" w:lineRule="auto"/>
         <w:rPr>
           <w:rFonts w:ascii="Times New Roman" w:hAnsi="Times New Roman" w:cs="Times New Roman"/>
-          <w:lang w:val="en-US"/>
         </w:rPr>
       </w:pPr>
       <w:r>
@@ -18161,6 +18168,8 @@
       <w:r>
         <w:rPr>
           <w:rFonts w:ascii="Times New Roman" w:hAnsi="Times New Roman" w:cs="Times New Roman"/>
+          <w:noProof/>
+          <w:lang w:eastAsia="ru-RU"/>
         </w:rPr>
         <w:drawing>
           <wp:inline distT="0" distB="0" distL="0" distR="0" wp14:anchorId="21A11952" wp14:editId="2CE5BD7D">
@@ -18204,6 +18213,496 @@
         <w:spacing w:after="0" w:line="240" w:lineRule="auto"/>
         <w:rPr>
           <w:rFonts w:ascii="Times New Roman" w:hAnsi="Times New Roman" w:cs="Times New Roman"/>
+          <w:u w:val="single"/>
+        </w:rPr>
+      </w:pPr>
+    </w:p>
+    <w:p>
+      <w:pPr>
+        <w:spacing w:after="0" w:line="240" w:lineRule="auto"/>
+        <w:rPr>
+          <w:rFonts w:ascii="Times New Roman" w:hAnsi="Times New Roman" w:cs="Times New Roman"/>
+          <w:b/>
+          <w:u w:val="single"/>
+        </w:rPr>
+      </w:pPr>
+      <w:r>
+        <w:rPr>
+          <w:rFonts w:ascii="Times New Roman" w:hAnsi="Times New Roman" w:cs="Times New Roman"/>
+          <w:b/>
+          <w:u w:val="single"/>
+        </w:rPr>
+        <w:t>Урок 44. Реплика витринного продукта ошибка</w:t>
+      </w:r>
+    </w:p>
+    <w:p>
+      <w:pPr>
+        <w:spacing w:after="0" w:line="240" w:lineRule="auto"/>
+        <w:rPr>
+          <w:rFonts w:ascii="Times New Roman" w:hAnsi="Times New Roman" w:cs="Times New Roman"/>
+          <w:b/>
+        </w:rPr>
+      </w:pPr>
+      <w:r>
+        <w:rPr>
+          <w:rFonts w:ascii="Times New Roman" w:hAnsi="Times New Roman" w:cs="Times New Roman"/>
+          <w:b/>
+        </w:rPr>
+        <w:t>---</w:t>
+      </w:r>
+    </w:p>
+    <w:p>
+      <w:pPr>
+        <w:spacing w:after="0" w:line="240" w:lineRule="auto"/>
+        <w:rPr>
+          <w:rFonts w:ascii="Times New Roman" w:hAnsi="Times New Roman" w:cs="Times New Roman"/>
+          <w:b/>
+          <w:u w:val="single"/>
+        </w:rPr>
+      </w:pPr>
+    </w:p>
+    <w:p>
+      <w:pPr>
+        <w:spacing w:after="0" w:line="240" w:lineRule="auto"/>
+        <w:rPr>
+          <w:rFonts w:ascii="Times New Roman" w:hAnsi="Times New Roman" w:cs="Times New Roman"/>
+          <w:b/>
+          <w:u w:val="single"/>
+        </w:rPr>
+      </w:pPr>
+      <w:r>
+        <w:rPr>
+          <w:rFonts w:ascii="Times New Roman" w:hAnsi="Times New Roman" w:cs="Times New Roman"/>
+          <w:b/>
+          <w:u w:val="single"/>
+        </w:rPr>
+        <w:t>Урок 45. Админка дорабатываем таблицу с продуктами</w:t>
+      </w:r>
+    </w:p>
+    <w:p>
+      <w:pPr>
+        <w:spacing w:after="0" w:line="240" w:lineRule="auto"/>
+        <w:rPr>
+          <w:rFonts w:ascii="Times New Roman" w:hAnsi="Times New Roman" w:cs="Times New Roman"/>
+        </w:rPr>
+      </w:pPr>
+      <w:r>
+        <w:rPr>
+          <w:rFonts w:ascii="Times New Roman" w:hAnsi="Times New Roman" w:cs="Times New Roman"/>
+        </w:rPr>
+        <w:t>Переключение цвета фона для дочерних и родительских компонентов:</w:t>
+      </w:r>
+    </w:p>
+    <w:p>
+      <w:pPr>
+        <w:shd w:val="clear" w:color="auto" w:fill="2B2B2B"/>
+        <w:spacing w:after="0" w:line="240" w:lineRule="auto"/>
+        <w:rPr>
+          <w:rFonts w:ascii="Courier New" w:eastAsia="Times New Roman" w:hAnsi="Courier New" w:cs="Courier New"/>
+          <w:color w:val="A9B7C6"/>
+          <w:sz w:val="16"/>
+          <w:szCs w:val="16"/>
+          <w:lang w:val="en-US" w:eastAsia="ru-RU"/>
+        </w:rPr>
+      </w:pPr>
+      <w:r>
+        <w:rPr>
+          <w:rFonts w:ascii="Courier New" w:eastAsia="Times New Roman" w:hAnsi="Courier New" w:cs="Courier New"/>
+          <w:color w:val="E8BF6A"/>
+          <w:sz w:val="16"/>
+          <w:szCs w:val="16"/>
+          <w:lang w:val="en-US" w:eastAsia="ru-RU"/>
+        </w:rPr>
+        <w:t>&lt;td</w:t>
+      </w:r>
+      <w:r>
+        <w:rPr>
+          <w:rFonts w:ascii="Courier New" w:eastAsia="Times New Roman" w:hAnsi="Courier New" w:cs="Courier New"/>
+          <w:color w:val="E8BF6A"/>
+          <w:sz w:val="16"/>
+          <w:szCs w:val="16"/>
+          <w:lang w:val="en-US" w:eastAsia="ru-RU"/>
+        </w:rPr>
+        <w:t xml:space="preserve"> </w:t>
+      </w:r>
+      <w:r>
+        <w:rPr>
+          <w:rFonts w:ascii="Courier New" w:eastAsia="Times New Roman" w:hAnsi="Courier New" w:cs="Courier New"/>
+          <w:color w:val="BABABA"/>
+          <w:sz w:val="16"/>
+          <w:szCs w:val="16"/>
+          <w:lang w:val="en-US" w:eastAsia="ru-RU"/>
+        </w:rPr>
+        <w:t>:class</w:t>
+      </w:r>
+      <w:r>
+        <w:rPr>
+          <w:rFonts w:ascii="Courier New" w:eastAsia="Times New Roman" w:hAnsi="Courier New" w:cs="Courier New"/>
+          <w:color w:val="A5C261"/>
+          <w:sz w:val="16"/>
+          <w:szCs w:val="16"/>
+          <w:lang w:val="en-US" w:eastAsia="ru-RU"/>
+        </w:rPr>
+        <w:t>="</w:t>
+      </w:r>
+      <w:r>
+        <w:rPr>
+          <w:rFonts w:ascii="Courier New" w:eastAsia="Times New Roman" w:hAnsi="Courier New" w:cs="Courier New"/>
+          <w:color w:val="A9B7C6"/>
+          <w:sz w:val="16"/>
+          <w:szCs w:val="16"/>
+          <w:lang w:val="en-US" w:eastAsia="ru-RU"/>
+        </w:rPr>
+        <w:t>[</w:t>
+      </w:r>
+      <w:r>
+        <w:rPr>
+          <w:rFonts w:ascii="Courier New" w:eastAsia="Times New Roman" w:hAnsi="Courier New" w:cs="Courier New"/>
+          <w:color w:val="9876AA"/>
+          <w:sz w:val="16"/>
+          <w:szCs w:val="16"/>
+          <w:lang w:val="en-US" w:eastAsia="ru-RU"/>
+        </w:rPr>
+        <w:t>product</w:t>
+      </w:r>
+      <w:r>
+        <w:rPr>
+          <w:rFonts w:ascii="Courier New" w:eastAsia="Times New Roman" w:hAnsi="Courier New" w:cs="Courier New"/>
+          <w:color w:val="A9B7C6"/>
+          <w:sz w:val="16"/>
+          <w:szCs w:val="16"/>
+          <w:lang w:val="en-US" w:eastAsia="ru-RU"/>
+        </w:rPr>
+        <w:t xml:space="preserve">.parent_id ? </w:t>
+      </w:r>
+      <w:r>
+        <w:rPr>
+          <w:rFonts w:ascii="Courier New" w:eastAsia="Times New Roman" w:hAnsi="Courier New" w:cs="Courier New"/>
+          <w:color w:val="6A8759"/>
+          <w:sz w:val="16"/>
+          <w:szCs w:val="16"/>
+          <w:lang w:val="en-US" w:eastAsia="ru-RU"/>
+        </w:rPr>
+        <w:t xml:space="preserve">'bg-gray-50' </w:t>
+      </w:r>
+      <w:r>
+        <w:rPr>
+          <w:rFonts w:ascii="Courier New" w:eastAsia="Times New Roman" w:hAnsi="Courier New" w:cs="Courier New"/>
+          <w:color w:val="A9B7C6"/>
+          <w:sz w:val="16"/>
+          <w:szCs w:val="16"/>
+          <w:lang w:val="en-US" w:eastAsia="ru-RU"/>
+        </w:rPr>
+        <w:t xml:space="preserve">: </w:t>
+      </w:r>
+      <w:r>
+        <w:rPr>
+          <w:rFonts w:ascii="Courier New" w:eastAsia="Times New Roman" w:hAnsi="Courier New" w:cs="Courier New"/>
+          <w:color w:val="6A8759"/>
+          <w:sz w:val="16"/>
+          <w:szCs w:val="16"/>
+          <w:lang w:val="en-US" w:eastAsia="ru-RU"/>
+        </w:rPr>
+        <w:t>'bg-white'</w:t>
+      </w:r>
+      <w:r>
+        <w:rPr>
+          <w:rFonts w:ascii="Courier New" w:eastAsia="Times New Roman" w:hAnsi="Courier New" w:cs="Courier New"/>
+          <w:color w:val="CC7832"/>
+          <w:sz w:val="16"/>
+          <w:szCs w:val="16"/>
+          <w:lang w:val="en-US" w:eastAsia="ru-RU"/>
+        </w:rPr>
+        <w:t xml:space="preserve">, </w:t>
+      </w:r>
+      <w:r>
+        <w:rPr>
+          <w:rFonts w:ascii="Courier New" w:eastAsia="Times New Roman" w:hAnsi="Courier New" w:cs="Courier New"/>
+          <w:color w:val="6A8759"/>
+          <w:sz w:val="16"/>
+          <w:szCs w:val="16"/>
+          <w:lang w:val="en-US" w:eastAsia="ru-RU"/>
+        </w:rPr>
+        <w:t>'text-center border-b border-slate-100 dark:border-slate-700 p-4 text-slate-500 dark:text-slate-400'</w:t>
+      </w:r>
+      <w:r>
+        <w:rPr>
+          <w:rFonts w:ascii="Courier New" w:eastAsia="Times New Roman" w:hAnsi="Courier New" w:cs="Courier New"/>
+          <w:color w:val="A9B7C6"/>
+          <w:sz w:val="16"/>
+          <w:szCs w:val="16"/>
+          <w:lang w:val="en-US" w:eastAsia="ru-RU"/>
+        </w:rPr>
+        <w:t>]</w:t>
+      </w:r>
+      <w:r>
+        <w:rPr>
+          <w:rFonts w:ascii="Courier New" w:eastAsia="Times New Roman" w:hAnsi="Courier New" w:cs="Courier New"/>
+          <w:color w:val="A5C261"/>
+          <w:sz w:val="16"/>
+          <w:szCs w:val="16"/>
+          <w:lang w:val="en-US" w:eastAsia="ru-RU"/>
+        </w:rPr>
+        <w:t>"</w:t>
+      </w:r>
+      <w:r>
+        <w:rPr>
+          <w:rFonts w:ascii="Courier New" w:eastAsia="Times New Roman" w:hAnsi="Courier New" w:cs="Courier New"/>
+          <w:color w:val="E8BF6A"/>
+          <w:sz w:val="16"/>
+          <w:szCs w:val="16"/>
+          <w:lang w:val="en-US" w:eastAsia="ru-RU"/>
+        </w:rPr>
+        <w:t>&gt;</w:t>
+      </w:r>
+      <w:r>
+        <w:rPr>
+          <w:rFonts w:ascii="Courier New" w:eastAsia="Times New Roman" w:hAnsi="Courier New" w:cs="Courier New"/>
+          <w:color w:val="A9B7C6"/>
+          <w:sz w:val="16"/>
+          <w:szCs w:val="16"/>
+          <w:lang w:val="en-US" w:eastAsia="ru-RU"/>
+        </w:rPr>
+        <w:t>{{</w:t>
+      </w:r>
+      <w:r>
+        <w:rPr>
+          <w:rFonts w:ascii="Courier New" w:eastAsia="Times New Roman" w:hAnsi="Courier New" w:cs="Courier New"/>
+          <w:color w:val="A9B7C6"/>
+          <w:sz w:val="16"/>
+          <w:szCs w:val="16"/>
+          <w:shd w:val="clear" w:color="auto" w:fill="364135"/>
+          <w:lang w:val="en-US" w:eastAsia="ru-RU"/>
+        </w:rPr>
+        <w:t xml:space="preserve"> product.id </w:t>
+      </w:r>
+      <w:r>
+        <w:rPr>
+          <w:rFonts w:ascii="Courier New" w:eastAsia="Times New Roman" w:hAnsi="Courier New" w:cs="Courier New"/>
+          <w:color w:val="A9B7C6"/>
+          <w:sz w:val="16"/>
+          <w:szCs w:val="16"/>
+          <w:lang w:val="en-US" w:eastAsia="ru-RU"/>
+        </w:rPr>
+        <w:t>}}</w:t>
+      </w:r>
+      <w:r>
+        <w:rPr>
+          <w:rFonts w:ascii="Courier New" w:eastAsia="Times New Roman" w:hAnsi="Courier New" w:cs="Courier New"/>
+          <w:color w:val="E8BF6A"/>
+          <w:sz w:val="16"/>
+          <w:szCs w:val="16"/>
+          <w:lang w:val="en-US" w:eastAsia="ru-RU"/>
+        </w:rPr>
+        <w:t>&lt;/td&gt;</w:t>
+      </w:r>
+    </w:p>
+    <w:p>
+      <w:pPr>
+        <w:spacing w:after="0" w:line="240" w:lineRule="auto"/>
+        <w:rPr>
+          <w:rFonts w:ascii="Times New Roman" w:hAnsi="Times New Roman" w:cs="Times New Roman"/>
+        </w:rPr>
+      </w:pPr>
+      <w:r>
+        <w:rPr>
+          <w:rFonts w:ascii="Times New Roman" w:hAnsi="Times New Roman" w:cs="Times New Roman"/>
+        </w:rPr>
+        <w:t>Проверка на наличие потомков:</w:t>
+      </w:r>
+    </w:p>
+    <w:p>
+      <w:pPr>
+        <w:shd w:val="clear" w:color="auto" w:fill="2B2B2B"/>
+        <w:spacing w:after="0" w:line="240" w:lineRule="auto"/>
+        <w:rPr>
+          <w:rFonts w:ascii="Courier New" w:eastAsia="Times New Roman" w:hAnsi="Courier New" w:cs="Courier New"/>
+          <w:color w:val="A9B7C6"/>
+          <w:sz w:val="16"/>
+          <w:szCs w:val="16"/>
+          <w:lang w:val="en-US" w:eastAsia="ru-RU"/>
+        </w:rPr>
+      </w:pPr>
+      <w:r>
+        <w:rPr>
+          <w:rFonts w:ascii="Courier New" w:eastAsia="Times New Roman" w:hAnsi="Courier New" w:cs="Courier New"/>
+          <w:color w:val="CC7832"/>
+          <w:sz w:val="16"/>
+          <w:szCs w:val="16"/>
+          <w:lang w:val="en-US" w:eastAsia="ru-RU"/>
+        </w:rPr>
+        <w:t xml:space="preserve">public function </w:t>
+      </w:r>
+      <w:r>
+        <w:rPr>
+          <w:rFonts w:ascii="Courier New" w:eastAsia="Times New Roman" w:hAnsi="Courier New" w:cs="Courier New"/>
+          <w:color w:val="72737A"/>
+          <w:sz w:val="16"/>
+          <w:szCs w:val="16"/>
+          <w:lang w:val="en-US" w:eastAsia="ru-RU"/>
+        </w:rPr>
+        <w:t>getHasChildrenAttribute</w:t>
+      </w:r>
+      <w:r>
+        <w:rPr>
+          <w:rFonts w:ascii="Courier New" w:eastAsia="Times New Roman" w:hAnsi="Courier New" w:cs="Courier New"/>
+          <w:color w:val="A9B7C6"/>
+          <w:sz w:val="16"/>
+          <w:szCs w:val="16"/>
+          <w:lang w:val="en-US" w:eastAsia="ru-RU"/>
+        </w:rPr>
+        <w:t xml:space="preserve">() : </w:t>
+      </w:r>
+      <w:r>
+        <w:rPr>
+          <w:rFonts w:ascii="Courier New" w:eastAsia="Times New Roman" w:hAnsi="Courier New" w:cs="Courier New"/>
+          <w:color w:val="CC7832"/>
+          <w:sz w:val="16"/>
+          <w:szCs w:val="16"/>
+          <w:lang w:val="en-US" w:eastAsia="ru-RU"/>
+        </w:rPr>
+        <w:t>bool</w:t>
+      </w:r>
+      <w:r>
+        <w:rPr>
+          <w:rFonts w:ascii="Courier New" w:eastAsia="Times New Roman" w:hAnsi="Courier New" w:cs="Courier New"/>
+          <w:color w:val="CC7832"/>
+          <w:sz w:val="16"/>
+          <w:szCs w:val="16"/>
+          <w:lang w:val="en-US" w:eastAsia="ru-RU"/>
+        </w:rPr>
+        <w:br/>
+      </w:r>
+      <w:r>
+        <w:rPr>
+          <w:rFonts w:ascii="Courier New" w:eastAsia="Times New Roman" w:hAnsi="Courier New" w:cs="Courier New"/>
+          <w:color w:val="A9B7C6"/>
+          <w:sz w:val="16"/>
+          <w:szCs w:val="16"/>
+          <w:lang w:val="en-US" w:eastAsia="ru-RU"/>
+        </w:rPr>
+        <w:t>{</w:t>
+      </w:r>
+      <w:r>
+        <w:rPr>
+          <w:rFonts w:ascii="Courier New" w:eastAsia="Times New Roman" w:hAnsi="Courier New" w:cs="Courier New"/>
+          <w:color w:val="A9B7C6"/>
+          <w:sz w:val="16"/>
+          <w:szCs w:val="16"/>
+          <w:lang w:val="en-US" w:eastAsia="ru-RU"/>
+        </w:rPr>
+        <w:br/>
+        <w:t xml:space="preserve">    </w:t>
+      </w:r>
+      <w:r>
+        <w:rPr>
+          <w:rFonts w:ascii="Courier New" w:eastAsia="Times New Roman" w:hAnsi="Courier New" w:cs="Courier New"/>
+          <w:color w:val="CC7832"/>
+          <w:sz w:val="16"/>
+          <w:szCs w:val="16"/>
+          <w:lang w:val="en-US" w:eastAsia="ru-RU"/>
+        </w:rPr>
+        <w:t xml:space="preserve">return </w:t>
+      </w:r>
+      <w:r>
+        <w:rPr>
+          <w:rFonts w:ascii="Courier New" w:eastAsia="Times New Roman" w:hAnsi="Courier New" w:cs="Courier New"/>
+          <w:color w:val="9876AA"/>
+          <w:sz w:val="16"/>
+          <w:szCs w:val="16"/>
+          <w:lang w:val="en-US" w:eastAsia="ru-RU"/>
+        </w:rPr>
+        <w:t>$this</w:t>
+      </w:r>
+      <w:r>
+        <w:rPr>
+          <w:rFonts w:ascii="Courier New" w:eastAsia="Times New Roman" w:hAnsi="Courier New" w:cs="Courier New"/>
+          <w:color w:val="A9B7C6"/>
+          <w:sz w:val="16"/>
+          <w:szCs w:val="16"/>
+          <w:lang w:val="en-US" w:eastAsia="ru-RU"/>
+        </w:rPr>
+        <w:t>-&gt;</w:t>
+      </w:r>
+      <w:r>
+        <w:rPr>
+          <w:rFonts w:ascii="Courier New" w:eastAsia="Times New Roman" w:hAnsi="Courier New" w:cs="Courier New"/>
+          <w:color w:val="FFC66D"/>
+          <w:sz w:val="16"/>
+          <w:szCs w:val="16"/>
+          <w:lang w:val="en-US" w:eastAsia="ru-RU"/>
+        </w:rPr>
+        <w:t>children</w:t>
+      </w:r>
+      <w:r>
+        <w:rPr>
+          <w:rFonts w:ascii="Courier New" w:eastAsia="Times New Roman" w:hAnsi="Courier New" w:cs="Courier New"/>
+          <w:color w:val="A9B7C6"/>
+          <w:sz w:val="16"/>
+          <w:szCs w:val="16"/>
+          <w:lang w:val="en-US" w:eastAsia="ru-RU"/>
+        </w:rPr>
+        <w:t>()-&gt;</w:t>
+      </w:r>
+      <w:r>
+        <w:rPr>
+          <w:rFonts w:ascii="Courier New" w:eastAsia="Times New Roman" w:hAnsi="Courier New" w:cs="Courier New"/>
+          <w:color w:val="FFC66D"/>
+          <w:sz w:val="16"/>
+          <w:szCs w:val="16"/>
+          <w:lang w:val="en-US" w:eastAsia="ru-RU"/>
+        </w:rPr>
+        <w:t>exists</w:t>
+      </w:r>
+      <w:r>
+        <w:rPr>
+          <w:rFonts w:ascii="Courier New" w:eastAsia="Times New Roman" w:hAnsi="Courier New" w:cs="Courier New"/>
+          <w:color w:val="A9B7C6"/>
+          <w:sz w:val="16"/>
+          <w:szCs w:val="16"/>
+          <w:lang w:val="en-US" w:eastAsia="ru-RU"/>
+        </w:rPr>
+        <w:t>()</w:t>
+      </w:r>
+      <w:r>
+        <w:rPr>
+          <w:rFonts w:ascii="Courier New" w:eastAsia="Times New Roman" w:hAnsi="Courier New" w:cs="Courier New"/>
+          <w:color w:val="CC7832"/>
+          <w:sz w:val="16"/>
+          <w:szCs w:val="16"/>
+          <w:lang w:val="en-US" w:eastAsia="ru-RU"/>
+        </w:rPr>
+        <w:t>;</w:t>
+      </w:r>
+      <w:r>
+        <w:rPr>
+          <w:rFonts w:ascii="Courier New" w:eastAsia="Times New Roman" w:hAnsi="Courier New" w:cs="Courier New"/>
+          <w:color w:val="CC7832"/>
+          <w:sz w:val="16"/>
+          <w:szCs w:val="16"/>
+          <w:lang w:val="en-US" w:eastAsia="ru-RU"/>
+        </w:rPr>
+        <w:br/>
+      </w:r>
+      <w:r>
+        <w:rPr>
+          <w:rFonts w:ascii="Courier New" w:eastAsia="Times New Roman" w:hAnsi="Courier New" w:cs="Courier New"/>
+          <w:color w:val="A9B7C6"/>
+          <w:sz w:val="16"/>
+          <w:szCs w:val="16"/>
+          <w:lang w:val="en-US" w:eastAsia="ru-RU"/>
+        </w:rPr>
+        <w:t>}</w:t>
+      </w:r>
+    </w:p>
+    <w:p>
+      <w:pPr>
+        <w:spacing w:after="0" w:line="240" w:lineRule="auto"/>
+        <w:rPr>
+          <w:rFonts w:ascii="Times New Roman" w:hAnsi="Times New Roman" w:cs="Times New Roman"/>
+          <w:b/>
+          <w:u w:val="single"/>
+          <w:lang w:val="en-US"/>
         </w:rPr>
       </w:pPr>
     </w:p>
@@ -18223,18 +18722,8 @@
           <w:b/>
           <w:u w:val="single"/>
         </w:rPr>
-        <w:t>Урок 44. Реплика витринного продукта ошибка</w:t>
-      </w:r>
-    </w:p>
-    <w:p>
-      <w:pPr>
-        <w:spacing w:after="0" w:line="240" w:lineRule="auto"/>
-        <w:rPr>
-          <w:rFonts w:ascii="Times New Roman" w:hAnsi="Times New Roman" w:cs="Times New Roman"/>
-          <w:b/>
-          <w:u w:val="single"/>
-        </w:rPr>
-      </w:pPr>
+        <w:t>Урок 46. Клиент фильтр стилизация</w:t>
+      </w:r>
     </w:p>
     <w:bookmarkEnd w:id="0"/>
     <w:p>
@@ -18242,6 +18731,29 @@
         <w:spacing w:after="0" w:line="240" w:lineRule="auto"/>
         <w:rPr>
           <w:rFonts w:ascii="Times New Roman" w:hAnsi="Times New Roman" w:cs="Times New Roman"/>
+          <w:b/>
+          <w:u w:val="single"/>
+          <w:lang w:val="en-US"/>
+        </w:rPr>
+      </w:pPr>
+    </w:p>
+    <w:p>
+      <w:pPr>
+        <w:spacing w:after="0" w:line="240" w:lineRule="auto"/>
+        <w:rPr>
+          <w:rFonts w:ascii="Times New Roman" w:hAnsi="Times New Roman" w:cs="Times New Roman"/>
+          <w:b/>
+          <w:u w:val="single"/>
+          <w:lang w:val="en-US"/>
+        </w:rPr>
+      </w:pPr>
+    </w:p>
+    <w:p>
+      <w:pPr>
+        <w:spacing w:after="0" w:line="240" w:lineRule="auto"/>
+        <w:rPr>
+          <w:rFonts w:ascii="Times New Roman" w:hAnsi="Times New Roman" w:cs="Times New Roman"/>
+          <w:lang w:val="en-US"/>
         </w:rPr>
       </w:pPr>
     </w:p>
@@ -18430,6 +18942,7 @@
           <w:b/>
           <w:u w:val="single"/>
         </w:rPr>
+        <w:lastRenderedPageBreak/>
         <w:t xml:space="preserve">Урок </w:t>
       </w:r>
       <w:r>
@@ -20846,7 +21359,7 @@
 </file>
 
 <file path=customXml/itemProps1.xml><?xml version="1.0" encoding="utf-8"?>
-<ds:datastoreItem xmlns:ds="http://schemas.openxmlformats.org/officeDocument/2006/customXml" ds:itemID="{456FF035-8C45-43C4-AEF2-BE6F6AD8FEE7}">
+<ds:datastoreItem xmlns:ds="http://schemas.openxmlformats.org/officeDocument/2006/customXml" ds:itemID="{19095628-1142-4B27-9F8E-5A5A82B8EF0A}">
   <ds:schemaRefs>
     <ds:schemaRef ds:uri="http://schemas.openxmlformats.org/officeDocument/2006/bibliography"/>
   </ds:schemaRefs>

</xml_diff>

<commit_message>
L46 Client: filter style (palitra of colors)
</commit_message>
<xml_diff>
--- a/Конспект Market_shop.docx
+++ b/Конспект Market_shop.docx
@@ -18502,13 +18502,60 @@
         <w:spacing w:after="0" w:line="240" w:lineRule="auto"/>
         <w:rPr>
           <w:rFonts w:ascii="Times New Roman" w:hAnsi="Times New Roman" w:cs="Times New Roman"/>
-        </w:rPr>
-      </w:pPr>
-      <w:r>
-        <w:rPr>
-          <w:rFonts w:ascii="Times New Roman" w:hAnsi="Times New Roman" w:cs="Times New Roman"/>
-        </w:rPr>
-        <w:t>Проверка на наличие потомков:</w:t>
+          <w:lang w:val="en-US"/>
+        </w:rPr>
+      </w:pPr>
+      <w:r>
+        <w:rPr>
+          <w:rFonts w:ascii="Times New Roman" w:hAnsi="Times New Roman" w:cs="Times New Roman"/>
+        </w:rPr>
+        <w:t>Проверка</w:t>
+      </w:r>
+      <w:r>
+        <w:rPr>
+          <w:rFonts w:ascii="Times New Roman" w:hAnsi="Times New Roman" w:cs="Times New Roman"/>
+          <w:lang w:val="en-US"/>
+        </w:rPr>
+        <w:t xml:space="preserve"> </w:t>
+      </w:r>
+      <w:r>
+        <w:rPr>
+          <w:rFonts w:ascii="Times New Roman" w:hAnsi="Times New Roman" w:cs="Times New Roman"/>
+        </w:rPr>
+        <w:t>на</w:t>
+      </w:r>
+      <w:r>
+        <w:rPr>
+          <w:rFonts w:ascii="Times New Roman" w:hAnsi="Times New Roman" w:cs="Times New Roman"/>
+          <w:lang w:val="en-US"/>
+        </w:rPr>
+        <w:t xml:space="preserve"> </w:t>
+      </w:r>
+      <w:r>
+        <w:rPr>
+          <w:rFonts w:ascii="Times New Roman" w:hAnsi="Times New Roman" w:cs="Times New Roman"/>
+        </w:rPr>
+        <w:t>наличие</w:t>
+      </w:r>
+      <w:r>
+        <w:rPr>
+          <w:rFonts w:ascii="Times New Roman" w:hAnsi="Times New Roman" w:cs="Times New Roman"/>
+          <w:lang w:val="en-US"/>
+        </w:rPr>
+        <w:t xml:space="preserve"> </w:t>
+      </w:r>
+      <w:r>
+        <w:rPr>
+          <w:rFonts w:ascii="Times New Roman" w:hAnsi="Times New Roman" w:cs="Times New Roman"/>
+        </w:rPr>
+        <w:t>потомков</w:t>
+      </w:r>
+      <w:r>
+        <w:rPr>
+          <w:rFonts w:ascii="Times New Roman" w:hAnsi="Times New Roman" w:cs="Times New Roman"/>
+          <w:lang w:val="en-US"/>
+        </w:rPr>
+        <w:t>:</w:t>
       </w:r>
     </w:p>
     <w:p>
@@ -18715,25 +18762,511 @@
           <w:u w:val="single"/>
         </w:rPr>
       </w:pPr>
+      <w:r>
+        <w:rPr>
+          <w:rFonts w:ascii="Times New Roman" w:hAnsi="Times New Roman" w:cs="Times New Roman"/>
+          <w:b/>
+          <w:u w:val="single"/>
+        </w:rPr>
+        <w:t>Урок 46. Клиент фильтр стилизация</w:t>
+      </w:r>
+    </w:p>
+    <w:p>
+      <w:pPr>
+        <w:spacing w:after="0" w:line="240" w:lineRule="auto"/>
+        <w:rPr>
+          <w:rFonts w:ascii="Times New Roman" w:hAnsi="Times New Roman" w:cs="Times New Roman"/>
+        </w:rPr>
+      </w:pPr>
+      <w:r>
+        <w:rPr>
+          <w:rFonts w:ascii="Times New Roman" w:hAnsi="Times New Roman" w:cs="Times New Roman"/>
+        </w:rPr>
+        <w:t>Создаем доп. поле</w:t>
+      </w:r>
+    </w:p>
+    <w:p>
+      <w:pPr>
+        <w:spacing w:after="0" w:line="240" w:lineRule="auto"/>
+        <w:rPr>
+          <w:rFonts w:ascii="Times New Roman" w:hAnsi="Times New Roman" w:cs="Times New Roman"/>
+        </w:rPr>
+      </w:pPr>
+      <w:r>
+        <w:rPr>
+          <w:rFonts w:ascii="Times New Roman" w:hAnsi="Times New Roman" w:cs="Times New Roman"/>
+        </w:rPr>
+        <w:t>php artisan make:migration add_column_label_to_params_table</w:t>
+      </w:r>
+    </w:p>
+    <w:p>
+      <w:pPr>
+        <w:spacing w:after="0" w:line="240" w:lineRule="auto"/>
+        <w:rPr>
+          <w:rFonts w:ascii="Times New Roman" w:hAnsi="Times New Roman" w:cs="Times New Roman"/>
+        </w:rPr>
+      </w:pPr>
+      <w:r>
+        <w:rPr>
+          <w:rFonts w:ascii="Times New Roman" w:hAnsi="Times New Roman" w:cs="Times New Roman"/>
+        </w:rPr>
+        <w:t xml:space="preserve">Если это поле присутствует и равно </w:t>
+      </w:r>
+      <w:r>
+        <w:rPr>
+          <w:rFonts w:ascii="Times New Roman" w:hAnsi="Times New Roman" w:cs="Times New Roman"/>
+        </w:rPr>
+        <w:t>‘</w:t>
+      </w:r>
+      <w:r>
+        <w:rPr>
+          <w:rFonts w:ascii="Times New Roman" w:hAnsi="Times New Roman" w:cs="Times New Roman"/>
+          <w:lang w:val="en-US"/>
+        </w:rPr>
+        <w:t>color</w:t>
+      </w:r>
+      <w:r>
+        <w:rPr>
+          <w:rFonts w:ascii="Times New Roman" w:hAnsi="Times New Roman" w:cs="Times New Roman"/>
+        </w:rPr>
+        <w:t>’</w:t>
+      </w:r>
+      <w:r>
+        <w:rPr>
+          <w:rFonts w:ascii="Times New Roman" w:hAnsi="Times New Roman" w:cs="Times New Roman"/>
+        </w:rPr>
+        <w:t>, то отображаем в виде палитры:</w:t>
+      </w:r>
+    </w:p>
+    <w:p>
+      <w:pPr>
+        <w:shd w:val="clear" w:color="auto" w:fill="2B2B2B"/>
+        <w:spacing w:after="0" w:line="240" w:lineRule="auto"/>
+        <w:rPr>
+          <w:rFonts w:ascii="Courier New" w:eastAsia="Times New Roman" w:hAnsi="Courier New" w:cs="Courier New"/>
+          <w:color w:val="A9B7C6"/>
+          <w:sz w:val="16"/>
+          <w:szCs w:val="16"/>
+          <w:lang w:val="en-US" w:eastAsia="ru-RU"/>
+        </w:rPr>
+      </w:pPr>
+      <w:r>
+        <w:rPr>
+          <w:rFonts w:ascii="Courier New" w:eastAsia="Times New Roman" w:hAnsi="Courier New" w:cs="Courier New"/>
+          <w:color w:val="E8BF6A"/>
+          <w:sz w:val="16"/>
+          <w:szCs w:val="16"/>
+          <w:lang w:val="en-US" w:eastAsia="ru-RU"/>
+        </w:rPr>
+        <w:t xml:space="preserve">&lt;label </w:t>
+      </w:r>
+      <w:r>
+        <w:rPr>
+          <w:rFonts w:ascii="Courier New" w:eastAsia="Times New Roman" w:hAnsi="Courier New" w:cs="Courier New"/>
+          <w:color w:val="BABABA"/>
+          <w:sz w:val="16"/>
+          <w:szCs w:val="16"/>
+          <w:lang w:val="en-US" w:eastAsia="ru-RU"/>
+        </w:rPr>
+        <w:t>v-if</w:t>
+      </w:r>
+      <w:r>
+        <w:rPr>
+          <w:rFonts w:ascii="Courier New" w:eastAsia="Times New Roman" w:hAnsi="Courier New" w:cs="Courier New"/>
+          <w:color w:val="A5C261"/>
+          <w:sz w:val="16"/>
+          <w:szCs w:val="16"/>
+          <w:lang w:val="en-US" w:eastAsia="ru-RU"/>
+        </w:rPr>
+        <w:t>="</w:t>
+      </w:r>
+      <w:r>
+        <w:rPr>
+          <w:rFonts w:ascii="Courier New" w:eastAsia="Times New Roman" w:hAnsi="Courier New" w:cs="Courier New"/>
+          <w:color w:val="A9B7C6"/>
+          <w:sz w:val="16"/>
+          <w:szCs w:val="16"/>
+          <w:lang w:val="en-US" w:eastAsia="ru-RU"/>
+        </w:rPr>
+        <w:t>param.</w:t>
+      </w:r>
+      <w:r>
+        <w:rPr>
+          <w:rFonts w:ascii="Courier New" w:eastAsia="Times New Roman" w:hAnsi="Courier New" w:cs="Courier New"/>
+          <w:color w:val="9876AA"/>
+          <w:sz w:val="16"/>
+          <w:szCs w:val="16"/>
+          <w:lang w:val="en-US" w:eastAsia="ru-RU"/>
+        </w:rPr>
+        <w:t xml:space="preserve">label </w:t>
+      </w:r>
+      <w:r>
+        <w:rPr>
+          <w:rFonts w:ascii="Courier New" w:eastAsia="Times New Roman" w:hAnsi="Courier New" w:cs="Courier New"/>
+          <w:color w:val="A9B7C6"/>
+          <w:sz w:val="16"/>
+          <w:szCs w:val="16"/>
+          <w:lang w:val="en-US" w:eastAsia="ru-RU"/>
+        </w:rPr>
+        <w:t xml:space="preserve">=== </w:t>
+      </w:r>
+      <w:r>
+        <w:rPr>
+          <w:rFonts w:ascii="Courier New" w:eastAsia="Times New Roman" w:hAnsi="Courier New" w:cs="Courier New"/>
+          <w:color w:val="6A8759"/>
+          <w:sz w:val="16"/>
+          <w:szCs w:val="16"/>
+          <w:lang w:val="en-US" w:eastAsia="ru-RU"/>
+        </w:rPr>
+        <w:t>'color'</w:t>
+      </w:r>
+      <w:r>
+        <w:rPr>
+          <w:rFonts w:ascii="Courier New" w:eastAsia="Times New Roman" w:hAnsi="Courier New" w:cs="Courier New"/>
+          <w:color w:val="A5C261"/>
+          <w:sz w:val="16"/>
+          <w:szCs w:val="16"/>
+          <w:lang w:val="en-US" w:eastAsia="ru-RU"/>
+        </w:rPr>
+        <w:t xml:space="preserve">" </w:t>
+      </w:r>
+      <w:r>
+        <w:rPr>
+          <w:rFonts w:ascii="Courier New" w:eastAsia="Times New Roman" w:hAnsi="Courier New" w:cs="Courier New"/>
+          <w:color w:val="BABABA"/>
+          <w:sz w:val="16"/>
+          <w:szCs w:val="16"/>
+          <w:lang w:val="en-US" w:eastAsia="ru-RU"/>
+        </w:rPr>
+        <w:t>:style</w:t>
+      </w:r>
+      <w:r>
+        <w:rPr>
+          <w:rFonts w:ascii="Courier New" w:eastAsia="Times New Roman" w:hAnsi="Courier New" w:cs="Courier New"/>
+          <w:color w:val="A5C261"/>
+          <w:sz w:val="16"/>
+          <w:szCs w:val="16"/>
+          <w:lang w:val="en-US" w:eastAsia="ru-RU"/>
+        </w:rPr>
+        <w:t>="</w:t>
+      </w:r>
+      <w:r>
+        <w:rPr>
+          <w:rFonts w:ascii="Courier New" w:eastAsia="Times New Roman" w:hAnsi="Courier New" w:cs="Courier New"/>
+          <w:color w:val="6A8759"/>
+          <w:sz w:val="16"/>
+          <w:szCs w:val="16"/>
+          <w:lang w:val="en-US" w:eastAsia="ru-RU"/>
+        </w:rPr>
+        <w:t xml:space="preserve">`background: </w:t>
+      </w:r>
+      <w:r>
+        <w:rPr>
+          <w:rFonts w:ascii="Courier New" w:eastAsia="Times New Roman" w:hAnsi="Courier New" w:cs="Courier New"/>
+          <w:color w:val="A9B7C6"/>
+          <w:sz w:val="16"/>
+          <w:szCs w:val="16"/>
+          <w:lang w:val="en-US" w:eastAsia="ru-RU"/>
+        </w:rPr>
+        <w:t>${value}</w:t>
+      </w:r>
+      <w:r>
+        <w:rPr>
+          <w:rFonts w:ascii="Courier New" w:eastAsia="Times New Roman" w:hAnsi="Courier New" w:cs="Courier New"/>
+          <w:color w:val="6A8759"/>
+          <w:sz w:val="16"/>
+          <w:szCs w:val="16"/>
+          <w:lang w:val="en-US" w:eastAsia="ru-RU"/>
+        </w:rPr>
+        <w:t>; width: 32px; height: 16px`</w:t>
+      </w:r>
+      <w:r>
+        <w:rPr>
+          <w:rFonts w:ascii="Courier New" w:eastAsia="Times New Roman" w:hAnsi="Courier New" w:cs="Courier New"/>
+          <w:color w:val="A5C261"/>
+          <w:sz w:val="16"/>
+          <w:szCs w:val="16"/>
+          <w:lang w:val="en-US" w:eastAsia="ru-RU"/>
+        </w:rPr>
+        <w:t xml:space="preserve">" </w:t>
+      </w:r>
+      <w:r>
+        <w:rPr>
+          <w:rFonts w:ascii="Courier New" w:eastAsia="Times New Roman" w:hAnsi="Courier New" w:cs="Courier New"/>
+          <w:color w:val="BABABA"/>
+          <w:sz w:val="16"/>
+          <w:szCs w:val="16"/>
+          <w:lang w:val="en-US" w:eastAsia="ru-RU"/>
+        </w:rPr>
+        <w:t>class</w:t>
+      </w:r>
+      <w:r>
+        <w:rPr>
+          <w:rFonts w:ascii="Courier New" w:eastAsia="Times New Roman" w:hAnsi="Courier New" w:cs="Courier New"/>
+          <w:color w:val="A5C261"/>
+          <w:sz w:val="16"/>
+          <w:szCs w:val="16"/>
+          <w:lang w:val="en-US" w:eastAsia="ru-RU"/>
+        </w:rPr>
+        <w:t xml:space="preserve">="block text-sm text-gray-200" </w:t>
+      </w:r>
+      <w:r>
+        <w:rPr>
+          <w:rFonts w:ascii="Courier New" w:eastAsia="Times New Roman" w:hAnsi="Courier New" w:cs="Courier New"/>
+          <w:color w:val="BABABA"/>
+          <w:sz w:val="16"/>
+          <w:szCs w:val="16"/>
+          <w:lang w:val="en-US" w:eastAsia="ru-RU"/>
+        </w:rPr>
+        <w:t>:for</w:t>
+      </w:r>
+      <w:r>
+        <w:rPr>
+          <w:rFonts w:ascii="Courier New" w:eastAsia="Times New Roman" w:hAnsi="Courier New" w:cs="Courier New"/>
+          <w:color w:val="A5C261"/>
+          <w:sz w:val="16"/>
+          <w:szCs w:val="16"/>
+          <w:lang w:val="en-US" w:eastAsia="ru-RU"/>
+        </w:rPr>
+        <w:t>="</w:t>
+      </w:r>
+      <w:r>
+        <w:rPr>
+          <w:rFonts w:ascii="Courier New" w:eastAsia="Times New Roman" w:hAnsi="Courier New" w:cs="Courier New"/>
+          <w:color w:val="A9B7C6"/>
+          <w:sz w:val="16"/>
+          <w:szCs w:val="16"/>
+          <w:lang w:val="en-US" w:eastAsia="ru-RU"/>
+        </w:rPr>
+        <w:t>value</w:t>
+      </w:r>
+      <w:r>
+        <w:rPr>
+          <w:rFonts w:ascii="Courier New" w:eastAsia="Times New Roman" w:hAnsi="Courier New" w:cs="Courier New"/>
+          <w:color w:val="A5C261"/>
+          <w:sz w:val="16"/>
+          <w:szCs w:val="16"/>
+          <w:lang w:val="en-US" w:eastAsia="ru-RU"/>
+        </w:rPr>
+        <w:t>"</w:t>
+      </w:r>
+      <w:r>
+        <w:rPr>
+          <w:rFonts w:ascii="Courier New" w:eastAsia="Times New Roman" w:hAnsi="Courier New" w:cs="Courier New"/>
+          <w:color w:val="E8BF6A"/>
+          <w:sz w:val="16"/>
+          <w:szCs w:val="16"/>
+          <w:lang w:val="en-US" w:eastAsia="ru-RU"/>
+        </w:rPr>
+        <w:t>&gt;&lt;/label&gt;</w:t>
+      </w:r>
+      <w:r>
+        <w:rPr>
+          <w:rFonts w:ascii="Courier New" w:eastAsia="Times New Roman" w:hAnsi="Courier New" w:cs="Courier New"/>
+          <w:color w:val="E8BF6A"/>
+          <w:sz w:val="16"/>
+          <w:szCs w:val="16"/>
+          <w:lang w:val="en-US" w:eastAsia="ru-RU"/>
+        </w:rPr>
+        <w:br/>
+        <w:t xml:space="preserve">&lt;label </w:t>
+      </w:r>
+      <w:r>
+        <w:rPr>
+          <w:rFonts w:ascii="Courier New" w:eastAsia="Times New Roman" w:hAnsi="Courier New" w:cs="Courier New"/>
+          <w:color w:val="BABABA"/>
+          <w:sz w:val="16"/>
+          <w:szCs w:val="16"/>
+          <w:lang w:val="en-US" w:eastAsia="ru-RU"/>
+        </w:rPr>
+        <w:t>v-else class</w:t>
+      </w:r>
+      <w:r>
+        <w:rPr>
+          <w:rFonts w:ascii="Courier New" w:eastAsia="Times New Roman" w:hAnsi="Courier New" w:cs="Courier New"/>
+          <w:color w:val="A5C261"/>
+          <w:sz w:val="16"/>
+          <w:szCs w:val="16"/>
+          <w:lang w:val="en-US" w:eastAsia="ru-RU"/>
+        </w:rPr>
+        <w:t xml:space="preserve">="text-sm text-gray-200" </w:t>
+      </w:r>
+      <w:r>
+        <w:rPr>
+          <w:rFonts w:ascii="Courier New" w:eastAsia="Times New Roman" w:hAnsi="Courier New" w:cs="Courier New"/>
+          <w:color w:val="BABABA"/>
+          <w:sz w:val="16"/>
+          <w:szCs w:val="16"/>
+          <w:lang w:val="en-US" w:eastAsia="ru-RU"/>
+        </w:rPr>
+        <w:t>:for</w:t>
+      </w:r>
+      <w:r>
+        <w:rPr>
+          <w:rFonts w:ascii="Courier New" w:eastAsia="Times New Roman" w:hAnsi="Courier New" w:cs="Courier New"/>
+          <w:color w:val="A5C261"/>
+          <w:sz w:val="16"/>
+          <w:szCs w:val="16"/>
+          <w:lang w:val="en-US" w:eastAsia="ru-RU"/>
+        </w:rPr>
+        <w:t>="</w:t>
+      </w:r>
+      <w:r>
+        <w:rPr>
+          <w:rFonts w:ascii="Courier New" w:eastAsia="Times New Roman" w:hAnsi="Courier New" w:cs="Courier New"/>
+          <w:color w:val="A9B7C6"/>
+          <w:sz w:val="16"/>
+          <w:szCs w:val="16"/>
+          <w:lang w:val="en-US" w:eastAsia="ru-RU"/>
+        </w:rPr>
+        <w:t>value</w:t>
+      </w:r>
+      <w:r>
+        <w:rPr>
+          <w:rFonts w:ascii="Courier New" w:eastAsia="Times New Roman" w:hAnsi="Courier New" w:cs="Courier New"/>
+          <w:color w:val="A5C261"/>
+          <w:sz w:val="16"/>
+          <w:szCs w:val="16"/>
+          <w:lang w:val="en-US" w:eastAsia="ru-RU"/>
+        </w:rPr>
+        <w:t>"</w:t>
+      </w:r>
+      <w:r>
+        <w:rPr>
+          <w:rFonts w:ascii="Courier New" w:eastAsia="Times New Roman" w:hAnsi="Courier New" w:cs="Courier New"/>
+          <w:color w:val="E8BF6A"/>
+          <w:sz w:val="16"/>
+          <w:szCs w:val="16"/>
+          <w:lang w:val="en-US" w:eastAsia="ru-RU"/>
+        </w:rPr>
+        <w:t>&gt;</w:t>
+      </w:r>
+      <w:r>
+        <w:rPr>
+          <w:rFonts w:ascii="Courier New" w:eastAsia="Times New Roman" w:hAnsi="Courier New" w:cs="Courier New"/>
+          <w:color w:val="A9B7C6"/>
+          <w:sz w:val="16"/>
+          <w:szCs w:val="16"/>
+          <w:lang w:val="en-US" w:eastAsia="ru-RU"/>
+        </w:rPr>
+        <w:t>{{</w:t>
+      </w:r>
+      <w:r>
+        <w:rPr>
+          <w:rFonts w:ascii="Courier New" w:eastAsia="Times New Roman" w:hAnsi="Courier New" w:cs="Courier New"/>
+          <w:color w:val="A9B7C6"/>
+          <w:sz w:val="16"/>
+          <w:szCs w:val="16"/>
+          <w:shd w:val="clear" w:color="auto" w:fill="364135"/>
+          <w:lang w:val="en-US" w:eastAsia="ru-RU"/>
+        </w:rPr>
+        <w:t xml:space="preserve"> value </w:t>
+      </w:r>
+      <w:r>
+        <w:rPr>
+          <w:rFonts w:ascii="Courier New" w:eastAsia="Times New Roman" w:hAnsi="Courier New" w:cs="Courier New"/>
+          <w:color w:val="A9B7C6"/>
+          <w:sz w:val="16"/>
+          <w:szCs w:val="16"/>
+          <w:lang w:val="en-US" w:eastAsia="ru-RU"/>
+        </w:rPr>
+        <w:t>}}</w:t>
+      </w:r>
+      <w:r>
+        <w:rPr>
+          <w:rFonts w:ascii="Courier New" w:eastAsia="Times New Roman" w:hAnsi="Courier New" w:cs="Courier New"/>
+          <w:color w:val="E8BF6A"/>
+          <w:sz w:val="16"/>
+          <w:szCs w:val="16"/>
+          <w:lang w:val="en-US" w:eastAsia="ru-RU"/>
+        </w:rPr>
+        <w:t>&lt;/label&gt;</w:t>
+      </w:r>
+    </w:p>
+    <w:p>
+      <w:pPr>
+        <w:spacing w:before="120" w:after="0" w:line="240" w:lineRule="auto"/>
+        <w:rPr>
+          <w:rFonts w:ascii="Times New Roman" w:hAnsi="Times New Roman" w:cs="Times New Roman"/>
+          <w:lang w:val="en-US"/>
+        </w:rPr>
+      </w:pPr>
+      <w:r>
+        <w:rPr>
+          <w:rFonts w:ascii="Times New Roman" w:hAnsi="Times New Roman" w:cs="Times New Roman"/>
+          <w:lang w:val="en-US"/>
+        </w:rPr>
+        <w:drawing>
+          <wp:inline distT="0" distB="0" distL="0" distR="0" wp14:anchorId="11218DD6" wp14:editId="09B16B69">
+            <wp:extent cx="675970" cy="406780"/>
+            <wp:effectExtent l="0" t="0" r="0" b="0"/>
+            <wp:docPr id="46" name="Рисунок 46"/>
+            <wp:cNvGraphicFramePr>
+              <a:graphicFrameLocks xmlns:a="http://schemas.openxmlformats.org/drawingml/2006/main" noChangeAspect="1"/>
+            </wp:cNvGraphicFramePr>
+            <a:graphic xmlns:a="http://schemas.openxmlformats.org/drawingml/2006/main">
+              <a:graphicData uri="http://schemas.openxmlformats.org/drawingml/2006/picture">
+                <pic:pic xmlns:pic="http://schemas.openxmlformats.org/drawingml/2006/picture">
+                  <pic:nvPicPr>
+                    <pic:cNvPr id="1" name=""/>
+                    <pic:cNvPicPr/>
+                  </pic:nvPicPr>
+                  <pic:blipFill>
+                    <a:blip r:embed="rId53"/>
+                    <a:stretch>
+                      <a:fillRect/>
+                    </a:stretch>
+                  </pic:blipFill>
+                  <pic:spPr>
+                    <a:xfrm>
+                      <a:off x="0" y="0"/>
+                      <a:ext cx="821289" cy="494229"/>
+                    </a:xfrm>
+                    <a:prstGeom prst="rect">
+                      <a:avLst/>
+                    </a:prstGeom>
+                  </pic:spPr>
+                </pic:pic>
+              </a:graphicData>
+            </a:graphic>
+          </wp:inline>
+        </w:drawing>
+      </w:r>
       <w:bookmarkStart w:id="0" w:name="_GoBack"/>
-      <w:r>
-        <w:rPr>
-          <w:rFonts w:ascii="Times New Roman" w:hAnsi="Times New Roman" w:cs="Times New Roman"/>
-          <w:b/>
-          <w:u w:val="single"/>
-        </w:rPr>
-        <w:t>Урок 46. Клиент фильтр стилизация</w:t>
-      </w:r>
-    </w:p>
-    <w:bookmarkEnd w:id="0"/>
-    <w:p>
-      <w:pPr>
-        <w:spacing w:after="0" w:line="240" w:lineRule="auto"/>
-        <w:rPr>
-          <w:rFonts w:ascii="Times New Roman" w:hAnsi="Times New Roman" w:cs="Times New Roman"/>
-          <w:b/>
-          <w:u w:val="single"/>
-          <w:lang w:val="en-US"/>
+      <w:bookmarkEnd w:id="0"/>
+    </w:p>
+    <w:p>
+      <w:pPr>
+        <w:spacing w:after="0" w:line="240" w:lineRule="auto"/>
+        <w:rPr>
+          <w:rFonts w:ascii="Times New Roman" w:hAnsi="Times New Roman" w:cs="Times New Roman"/>
+          <w:lang w:val="en-US"/>
+        </w:rPr>
+      </w:pPr>
+    </w:p>
+    <w:p>
+      <w:pPr>
+        <w:spacing w:after="0" w:line="240" w:lineRule="auto"/>
+        <w:rPr>
+          <w:rFonts w:ascii="Times New Roman" w:hAnsi="Times New Roman" w:cs="Times New Roman"/>
+          <w:b/>
+          <w:u w:val="single"/>
+        </w:rPr>
+      </w:pPr>
+      <w:r>
+        <w:rPr>
+          <w:rFonts w:ascii="Times New Roman" w:hAnsi="Times New Roman" w:cs="Times New Roman"/>
+          <w:b/>
+          <w:u w:val="single"/>
+        </w:rPr>
+        <w:t>Урок 47. Клиент карточка товара</w:t>
+      </w:r>
+    </w:p>
+    <w:p>
+      <w:pPr>
+        <w:spacing w:after="0" w:line="240" w:lineRule="auto"/>
+        <w:rPr>
+          <w:rFonts w:ascii="Times New Roman" w:hAnsi="Times New Roman" w:cs="Times New Roman"/>
         </w:rPr>
       </w:pPr>
     </w:p>
@@ -18942,7 +19475,6 @@
           <w:b/>
           <w:u w:val="single"/>
         </w:rPr>
-        <w:lastRenderedPageBreak/>
         <w:t xml:space="preserve">Урок </w:t>
       </w:r>
       <w:r>
@@ -21359,7 +21891,7 @@
 </file>
 
 <file path=customXml/itemProps1.xml><?xml version="1.0" encoding="utf-8"?>
-<ds:datastoreItem xmlns:ds="http://schemas.openxmlformats.org/officeDocument/2006/customXml" ds:itemID="{19095628-1142-4B27-9F8E-5A5A82B8EF0A}">
+<ds:datastoreItem xmlns:ds="http://schemas.openxmlformats.org/officeDocument/2006/customXml" ds:itemID="{E649A462-D3B1-40FC-808C-C286B440E813}">
   <ds:schemaRefs>
     <ds:schemaRef ds:uri="http://schemas.openxmlformats.org/officeDocument/2006/bibliography"/>
   </ds:schemaRefs>

</xml_diff>

<commit_message>
L47 Client: Product Card
</commit_message>
<xml_diff>
--- a/Конспект Market_shop.docx
+++ b/Конспект Market_shop.docx
@@ -18776,25 +18776,54 @@
         <w:spacing w:after="0" w:line="240" w:lineRule="auto"/>
         <w:rPr>
           <w:rFonts w:ascii="Times New Roman" w:hAnsi="Times New Roman" w:cs="Times New Roman"/>
-        </w:rPr>
-      </w:pPr>
-      <w:r>
-        <w:rPr>
-          <w:rFonts w:ascii="Times New Roman" w:hAnsi="Times New Roman" w:cs="Times New Roman"/>
-        </w:rPr>
-        <w:t>Создаем доп. поле</w:t>
-      </w:r>
-    </w:p>
-    <w:p>
-      <w:pPr>
-        <w:spacing w:after="0" w:line="240" w:lineRule="auto"/>
-        <w:rPr>
-          <w:rFonts w:ascii="Times New Roman" w:hAnsi="Times New Roman" w:cs="Times New Roman"/>
-        </w:rPr>
-      </w:pPr>
-      <w:r>
-        <w:rPr>
-          <w:rFonts w:ascii="Times New Roman" w:hAnsi="Times New Roman" w:cs="Times New Roman"/>
+          <w:lang w:val="en-US"/>
+        </w:rPr>
+      </w:pPr>
+      <w:r>
+        <w:rPr>
+          <w:rFonts w:ascii="Times New Roman" w:hAnsi="Times New Roman" w:cs="Times New Roman"/>
+        </w:rPr>
+        <w:t>Создаем</w:t>
+      </w:r>
+      <w:r>
+        <w:rPr>
+          <w:rFonts w:ascii="Times New Roman" w:hAnsi="Times New Roman" w:cs="Times New Roman"/>
+          <w:lang w:val="en-US"/>
+        </w:rPr>
+        <w:t xml:space="preserve"> </w:t>
+      </w:r>
+      <w:r>
+        <w:rPr>
+          <w:rFonts w:ascii="Times New Roman" w:hAnsi="Times New Roman" w:cs="Times New Roman"/>
+        </w:rPr>
+        <w:t>доп</w:t>
+      </w:r>
+      <w:r>
+        <w:rPr>
+          <w:rFonts w:ascii="Times New Roman" w:hAnsi="Times New Roman" w:cs="Times New Roman"/>
+          <w:lang w:val="en-US"/>
+        </w:rPr>
+        <w:t xml:space="preserve">. </w:t>
+      </w:r>
+      <w:r>
+        <w:rPr>
+          <w:rFonts w:ascii="Times New Roman" w:hAnsi="Times New Roman" w:cs="Times New Roman"/>
+        </w:rPr>
+        <w:t>поле</w:t>
+      </w:r>
+    </w:p>
+    <w:p>
+      <w:pPr>
+        <w:spacing w:after="0" w:line="240" w:lineRule="auto"/>
+        <w:rPr>
+          <w:rFonts w:ascii="Times New Roman" w:hAnsi="Times New Roman" w:cs="Times New Roman"/>
+          <w:lang w:val="en-US"/>
+        </w:rPr>
+      </w:pPr>
+      <w:r>
+        <w:rPr>
+          <w:rFonts w:ascii="Times New Roman" w:hAnsi="Times New Roman" w:cs="Times New Roman"/>
+          <w:lang w:val="en-US"/>
         </w:rPr>
         <w:t>php artisan make:migration add_column_label_to_params_table</w:t>
       </w:r>
@@ -19194,7 +19223,8 @@
       <w:r>
         <w:rPr>
           <w:rFonts w:ascii="Times New Roman" w:hAnsi="Times New Roman" w:cs="Times New Roman"/>
-          <w:lang w:val="en-US"/>
+          <w:noProof/>
+          <w:lang w:eastAsia="ru-RU"/>
         </w:rPr>
         <w:drawing>
           <wp:inline distT="0" distB="0" distL="0" distR="0" wp14:anchorId="11218DD6" wp14:editId="09B16B69">
@@ -19232,6 +19262,49 @@
           </wp:inline>
         </w:drawing>
       </w:r>
+    </w:p>
+    <w:p>
+      <w:pPr>
+        <w:spacing w:after="0" w:line="240" w:lineRule="auto"/>
+        <w:rPr>
+          <w:rFonts w:ascii="Times New Roman" w:hAnsi="Times New Roman" w:cs="Times New Roman"/>
+          <w:lang w:val="en-US"/>
+        </w:rPr>
+      </w:pPr>
+    </w:p>
+    <w:p>
+      <w:pPr>
+        <w:spacing w:after="0" w:line="240" w:lineRule="auto"/>
+        <w:rPr>
+          <w:rFonts w:ascii="Times New Roman" w:hAnsi="Times New Roman" w:cs="Times New Roman"/>
+          <w:b/>
+          <w:u w:val="single"/>
+        </w:rPr>
+      </w:pPr>
+      <w:r>
+        <w:rPr>
+          <w:rFonts w:ascii="Times New Roman" w:hAnsi="Times New Roman" w:cs="Times New Roman"/>
+          <w:b/>
+          <w:u w:val="single"/>
+        </w:rPr>
+        <w:t>Урок 47. Клиент карточка товара</w:t>
+      </w:r>
+    </w:p>
+    <w:p>
+      <w:pPr>
+        <w:spacing w:after="0" w:line="240" w:lineRule="auto"/>
+        <w:rPr>
+          <w:rFonts w:ascii="Times New Roman" w:hAnsi="Times New Roman" w:cs="Times New Roman"/>
+          <w:lang w:val="en-US"/>
+        </w:rPr>
+      </w:pPr>
+      <w:r>
+        <w:rPr>
+          <w:rFonts w:ascii="Times New Roman" w:hAnsi="Times New Roman" w:cs="Times New Roman"/>
+          <w:lang w:val="en-US"/>
+        </w:rPr>
+        <w:t>---</w:t>
+      </w:r>
       <w:bookmarkStart w:id="0" w:name="_GoBack"/>
       <w:bookmarkEnd w:id="0"/>
     </w:p>
@@ -19240,53 +19313,74 @@
         <w:spacing w:after="0" w:line="240" w:lineRule="auto"/>
         <w:rPr>
           <w:rFonts w:ascii="Times New Roman" w:hAnsi="Times New Roman" w:cs="Times New Roman"/>
-          <w:lang w:val="en-US"/>
-        </w:rPr>
-      </w:pPr>
-    </w:p>
-    <w:p>
-      <w:pPr>
-        <w:spacing w:after="0" w:line="240" w:lineRule="auto"/>
-        <w:rPr>
-          <w:rFonts w:ascii="Times New Roman" w:hAnsi="Times New Roman" w:cs="Times New Roman"/>
-          <w:b/>
-          <w:u w:val="single"/>
-        </w:rPr>
-      </w:pPr>
-      <w:r>
-        <w:rPr>
-          <w:rFonts w:ascii="Times New Roman" w:hAnsi="Times New Roman" w:cs="Times New Roman"/>
-          <w:b/>
-          <w:u w:val="single"/>
-        </w:rPr>
-        <w:t>Урок 47. Клиент карточка товара</w:t>
-      </w:r>
-    </w:p>
-    <w:p>
-      <w:pPr>
-        <w:spacing w:after="0" w:line="240" w:lineRule="auto"/>
-        <w:rPr>
-          <w:rFonts w:ascii="Times New Roman" w:hAnsi="Times New Roman" w:cs="Times New Roman"/>
-        </w:rPr>
-      </w:pPr>
-    </w:p>
-    <w:p>
-      <w:pPr>
-        <w:spacing w:after="0" w:line="240" w:lineRule="auto"/>
-        <w:rPr>
-          <w:rFonts w:ascii="Times New Roman" w:hAnsi="Times New Roman" w:cs="Times New Roman"/>
-          <w:b/>
-          <w:u w:val="single"/>
-          <w:lang w:val="en-US"/>
-        </w:rPr>
-      </w:pPr>
-    </w:p>
-    <w:p>
-      <w:pPr>
-        <w:spacing w:after="0" w:line="240" w:lineRule="auto"/>
-        <w:rPr>
-          <w:rFonts w:ascii="Times New Roman" w:hAnsi="Times New Roman" w:cs="Times New Roman"/>
-          <w:lang w:val="en-US"/>
+        </w:rPr>
+      </w:pPr>
+    </w:p>
+    <w:p>
+      <w:pPr>
+        <w:spacing w:after="0" w:line="240" w:lineRule="auto"/>
+        <w:rPr>
+          <w:rFonts w:ascii="Times New Roman" w:hAnsi="Times New Roman" w:cs="Times New Roman"/>
+          <w:b/>
+          <w:u w:val="single"/>
+        </w:rPr>
+      </w:pPr>
+      <w:r>
+        <w:rPr>
+          <w:rFonts w:ascii="Times New Roman" w:hAnsi="Times New Roman" w:cs="Times New Roman"/>
+          <w:b/>
+          <w:u w:val="single"/>
+        </w:rPr>
+        <w:t>Урок 48. Клиент карточка товара рисуем данные</w:t>
+      </w:r>
+    </w:p>
+    <w:p>
+      <w:pPr>
+        <w:spacing w:after="0" w:line="240" w:lineRule="auto"/>
+        <w:rPr>
+          <w:rFonts w:ascii="Times New Roman" w:hAnsi="Times New Roman" w:cs="Times New Roman"/>
+        </w:rPr>
+      </w:pPr>
+    </w:p>
+    <w:p>
+      <w:pPr>
+        <w:spacing w:after="0" w:line="240" w:lineRule="auto"/>
+        <w:rPr>
+          <w:rFonts w:ascii="Times New Roman" w:hAnsi="Times New Roman" w:cs="Times New Roman"/>
+        </w:rPr>
+      </w:pPr>
+    </w:p>
+    <w:p>
+      <w:pPr>
+        <w:spacing w:after="0" w:line="240" w:lineRule="auto"/>
+        <w:rPr>
+          <w:rFonts w:ascii="Times New Roman" w:hAnsi="Times New Roman" w:cs="Times New Roman"/>
+        </w:rPr>
+      </w:pPr>
+    </w:p>
+    <w:p>
+      <w:pPr>
+        <w:spacing w:after="0" w:line="240" w:lineRule="auto"/>
+        <w:rPr>
+          <w:rFonts w:ascii="Times New Roman" w:hAnsi="Times New Roman" w:cs="Times New Roman"/>
+        </w:rPr>
+      </w:pPr>
+    </w:p>
+    <w:p>
+      <w:pPr>
+        <w:spacing w:after="0" w:line="240" w:lineRule="auto"/>
+        <w:rPr>
+          <w:rFonts w:ascii="Times New Roman" w:hAnsi="Times New Roman" w:cs="Times New Roman"/>
+          <w:b/>
+          <w:u w:val="single"/>
+        </w:rPr>
+      </w:pPr>
+    </w:p>
+    <w:p>
+      <w:pPr>
+        <w:spacing w:after="0" w:line="240" w:lineRule="auto"/>
+        <w:rPr>
+          <w:rFonts w:ascii="Times New Roman" w:hAnsi="Times New Roman" w:cs="Times New Roman"/>
         </w:rPr>
       </w:pPr>
     </w:p>
@@ -21891,7 +21985,7 @@
 </file>
 
 <file path=customXml/itemProps1.xml><?xml version="1.0" encoding="utf-8"?>
-<ds:datastoreItem xmlns:ds="http://schemas.openxmlformats.org/officeDocument/2006/customXml" ds:itemID="{E649A462-D3B1-40FC-808C-C286B440E813}">
+<ds:datastoreItem xmlns:ds="http://schemas.openxmlformats.org/officeDocument/2006/customXml" ds:itemID="{174686AA-19B4-4CE4-898F-6AE8419C872A}">
   <ds:schemaRefs>
     <ds:schemaRef ds:uri="http://schemas.openxmlformats.org/officeDocument/2006/bibliography"/>
   </ds:schemaRefs>

</xml_diff>

<commit_message>
L48 Client: card data
</commit_message>
<xml_diff>
--- a/Конспект Market_shop.docx
+++ b/Конспект Market_shop.docx
@@ -19295,16 +19295,1409 @@
         <w:spacing w:after="0" w:line="240" w:lineRule="auto"/>
         <w:rPr>
           <w:rFonts w:ascii="Times New Roman" w:hAnsi="Times New Roman" w:cs="Times New Roman"/>
-          <w:lang w:val="en-US"/>
-        </w:rPr>
-      </w:pPr>
-      <w:r>
-        <w:rPr>
-          <w:rFonts w:ascii="Times New Roman" w:hAnsi="Times New Roman" w:cs="Times New Roman"/>
-          <w:lang w:val="en-US"/>
+        </w:rPr>
+      </w:pPr>
+      <w:r>
+        <w:rPr>
+          <w:rFonts w:ascii="Times New Roman" w:hAnsi="Times New Roman" w:cs="Times New Roman"/>
         </w:rPr>
         <w:t>---</w:t>
       </w:r>
+    </w:p>
+    <w:p>
+      <w:pPr>
+        <w:spacing w:after="0" w:line="240" w:lineRule="auto"/>
+        <w:rPr>
+          <w:rFonts w:ascii="Times New Roman" w:hAnsi="Times New Roman" w:cs="Times New Roman"/>
+        </w:rPr>
+      </w:pPr>
+    </w:p>
+    <w:p>
+      <w:pPr>
+        <w:spacing w:after="0" w:line="240" w:lineRule="auto"/>
+        <w:rPr>
+          <w:rFonts w:ascii="Times New Roman" w:hAnsi="Times New Roman" w:cs="Times New Roman"/>
+          <w:b/>
+          <w:u w:val="single"/>
+        </w:rPr>
+      </w:pPr>
+      <w:r>
+        <w:rPr>
+          <w:rFonts w:ascii="Times New Roman" w:hAnsi="Times New Roman" w:cs="Times New Roman"/>
+          <w:b/>
+          <w:u w:val="single"/>
+        </w:rPr>
+        <w:t>Урок 48. Клиент карточка товара рисуем данные</w:t>
+      </w:r>
+    </w:p>
+    <w:p>
+      <w:pPr>
+        <w:spacing w:after="0" w:line="240" w:lineRule="auto"/>
+        <w:rPr>
+          <w:rFonts w:ascii="Times New Roman" w:hAnsi="Times New Roman" w:cs="Times New Roman"/>
+        </w:rPr>
+      </w:pPr>
+      <w:r>
+        <w:rPr>
+          <w:rFonts w:ascii="Times New Roman" w:hAnsi="Times New Roman" w:cs="Times New Roman"/>
+        </w:rPr>
+        <w:t>Если у одного продукта 2 параметра цвета, то это не очень хорошо:</w:t>
+      </w:r>
+    </w:p>
+    <w:p>
+      <w:pPr>
+        <w:spacing w:after="0" w:line="240" w:lineRule="auto"/>
+        <w:rPr>
+          <w:rFonts w:ascii="Times New Roman" w:hAnsi="Times New Roman" w:cs="Times New Roman"/>
+        </w:rPr>
+      </w:pPr>
+      <w:r>
+        <w:rPr>
+          <w:rFonts w:ascii="Times New Roman" w:hAnsi="Times New Roman" w:cs="Times New Roman"/>
+        </w:rPr>
+        <w:drawing>
+          <wp:inline distT="0" distB="0" distL="0" distR="0" wp14:anchorId="028DD78C" wp14:editId="13F5C58B">
+            <wp:extent cx="868887" cy="1219492"/>
+            <wp:effectExtent l="0" t="0" r="0" b="0"/>
+            <wp:docPr id="47" name="Рисунок 47"/>
+            <wp:cNvGraphicFramePr>
+              <a:graphicFrameLocks xmlns:a="http://schemas.openxmlformats.org/drawingml/2006/main" noChangeAspect="1"/>
+            </wp:cNvGraphicFramePr>
+            <a:graphic xmlns:a="http://schemas.openxmlformats.org/drawingml/2006/main">
+              <a:graphicData uri="http://schemas.openxmlformats.org/drawingml/2006/picture">
+                <pic:pic xmlns:pic="http://schemas.openxmlformats.org/drawingml/2006/picture">
+                  <pic:nvPicPr>
+                    <pic:cNvPr id="1" name=""/>
+                    <pic:cNvPicPr/>
+                  </pic:nvPicPr>
+                  <pic:blipFill>
+                    <a:blip r:embed="rId54"/>
+                    <a:stretch>
+                      <a:fillRect/>
+                    </a:stretch>
+                  </pic:blipFill>
+                  <pic:spPr>
+                    <a:xfrm>
+                      <a:off x="0" y="0"/>
+                      <a:ext cx="884551" cy="1241476"/>
+                    </a:xfrm>
+                    <a:prstGeom prst="rect">
+                      <a:avLst/>
+                    </a:prstGeom>
+                  </pic:spPr>
+                </pic:pic>
+              </a:graphicData>
+            </a:graphic>
+          </wp:inline>
+        </w:drawing>
+      </w:r>
+    </w:p>
+    <w:p>
+      <w:pPr>
+        <w:spacing w:after="0" w:line="240" w:lineRule="auto"/>
+        <w:rPr>
+          <w:rFonts w:ascii="Times New Roman" w:hAnsi="Times New Roman" w:cs="Times New Roman"/>
+        </w:rPr>
+      </w:pPr>
+      <w:r>
+        <w:rPr>
+          <w:rFonts w:ascii="Times New Roman" w:hAnsi="Times New Roman" w:cs="Times New Roman"/>
+        </w:rPr>
+        <w:t>Делаем группировку:</w:t>
+      </w:r>
+    </w:p>
+    <w:p>
+      <w:pPr>
+        <w:shd w:val="clear" w:color="auto" w:fill="2B2B2B"/>
+        <w:spacing w:after="0" w:line="240" w:lineRule="auto"/>
+        <w:rPr>
+          <w:rFonts w:ascii="Courier New" w:eastAsia="Times New Roman" w:hAnsi="Courier New" w:cs="Courier New"/>
+          <w:color w:val="A9B7C6"/>
+          <w:sz w:val="16"/>
+          <w:szCs w:val="16"/>
+          <w:lang w:val="en-US" w:eastAsia="ru-RU"/>
+        </w:rPr>
+      </w:pPr>
+      <w:r>
+        <w:rPr>
+          <w:rFonts w:ascii="Courier New" w:eastAsia="Times New Roman" w:hAnsi="Courier New" w:cs="Courier New"/>
+          <w:color w:val="CC7832"/>
+          <w:sz w:val="16"/>
+          <w:szCs w:val="16"/>
+          <w:lang w:val="en-US" w:eastAsia="ru-RU"/>
+        </w:rPr>
+        <w:t xml:space="preserve">public function </w:t>
+      </w:r>
+      <w:r>
+        <w:rPr>
+          <w:rFonts w:ascii="Courier New" w:eastAsia="Times New Roman" w:hAnsi="Courier New" w:cs="Courier New"/>
+          <w:color w:val="72737A"/>
+          <w:sz w:val="16"/>
+          <w:szCs w:val="16"/>
+          <w:lang w:val="en-US" w:eastAsia="ru-RU"/>
+        </w:rPr>
+        <w:t>getGroupedParamsAttribute</w:t>
+      </w:r>
+      <w:r>
+        <w:rPr>
+          <w:rFonts w:ascii="Courier New" w:eastAsia="Times New Roman" w:hAnsi="Courier New" w:cs="Courier New"/>
+          <w:color w:val="A9B7C6"/>
+          <w:sz w:val="16"/>
+          <w:szCs w:val="16"/>
+          <w:lang w:val="en-US" w:eastAsia="ru-RU"/>
+        </w:rPr>
+        <w:t xml:space="preserve">() : </w:t>
+      </w:r>
+      <w:r>
+        <w:rPr>
+          <w:rFonts w:ascii="Courier New" w:eastAsia="Times New Roman" w:hAnsi="Courier New" w:cs="Courier New"/>
+          <w:color w:val="CC7832"/>
+          <w:sz w:val="16"/>
+          <w:szCs w:val="16"/>
+          <w:lang w:val="en-US" w:eastAsia="ru-RU"/>
+        </w:rPr>
+        <w:t>bool</w:t>
+      </w:r>
+      <w:r>
+        <w:rPr>
+          <w:rFonts w:ascii="Courier New" w:eastAsia="Times New Roman" w:hAnsi="Courier New" w:cs="Courier New"/>
+          <w:color w:val="CC7832"/>
+          <w:sz w:val="16"/>
+          <w:szCs w:val="16"/>
+          <w:lang w:val="en-US" w:eastAsia="ru-RU"/>
+        </w:rPr>
+        <w:br/>
+      </w:r>
+      <w:r>
+        <w:rPr>
+          <w:rFonts w:ascii="Courier New" w:eastAsia="Times New Roman" w:hAnsi="Courier New" w:cs="Courier New"/>
+          <w:color w:val="A9B7C6"/>
+          <w:sz w:val="16"/>
+          <w:szCs w:val="16"/>
+          <w:lang w:val="en-US" w:eastAsia="ru-RU"/>
+        </w:rPr>
+        <w:t>{</w:t>
+      </w:r>
+      <w:r>
+        <w:rPr>
+          <w:rFonts w:ascii="Courier New" w:eastAsia="Times New Roman" w:hAnsi="Courier New" w:cs="Courier New"/>
+          <w:color w:val="A9B7C6"/>
+          <w:sz w:val="16"/>
+          <w:szCs w:val="16"/>
+          <w:lang w:val="en-US" w:eastAsia="ru-RU"/>
+        </w:rPr>
+        <w:br/>
+        <w:t xml:space="preserve">    </w:t>
+      </w:r>
+      <w:r>
+        <w:rPr>
+          <w:rFonts w:ascii="Courier New" w:eastAsia="Times New Roman" w:hAnsi="Courier New" w:cs="Courier New"/>
+          <w:color w:val="FFC66D"/>
+          <w:sz w:val="16"/>
+          <w:szCs w:val="16"/>
+          <w:lang w:val="en-US" w:eastAsia="ru-RU"/>
+        </w:rPr>
+        <w:t>dd</w:t>
+      </w:r>
+      <w:r>
+        <w:rPr>
+          <w:rFonts w:ascii="Courier New" w:eastAsia="Times New Roman" w:hAnsi="Courier New" w:cs="Courier New"/>
+          <w:color w:val="A9B7C6"/>
+          <w:sz w:val="16"/>
+          <w:szCs w:val="16"/>
+          <w:lang w:val="en-US" w:eastAsia="ru-RU"/>
+        </w:rPr>
+        <w:t>(</w:t>
+      </w:r>
+      <w:r>
+        <w:rPr>
+          <w:rFonts w:ascii="Courier New" w:eastAsia="Times New Roman" w:hAnsi="Courier New" w:cs="Courier New"/>
+          <w:color w:val="9876AA"/>
+          <w:sz w:val="16"/>
+          <w:szCs w:val="16"/>
+          <w:lang w:val="en-US" w:eastAsia="ru-RU"/>
+        </w:rPr>
+        <w:t>$this</w:t>
+      </w:r>
+      <w:r>
+        <w:rPr>
+          <w:rFonts w:ascii="Courier New" w:eastAsia="Times New Roman" w:hAnsi="Courier New" w:cs="Courier New"/>
+          <w:color w:val="A9B7C6"/>
+          <w:sz w:val="16"/>
+          <w:szCs w:val="16"/>
+          <w:lang w:val="en-US" w:eastAsia="ru-RU"/>
+        </w:rPr>
+        <w:t>-&gt;</w:t>
+      </w:r>
+      <w:r>
+        <w:rPr>
+          <w:rFonts w:ascii="Courier New" w:eastAsia="Times New Roman" w:hAnsi="Courier New" w:cs="Courier New"/>
+          <w:color w:val="9876AA"/>
+          <w:sz w:val="16"/>
+          <w:szCs w:val="16"/>
+          <w:lang w:val="en-US" w:eastAsia="ru-RU"/>
+        </w:rPr>
+        <w:t>params</w:t>
+      </w:r>
+      <w:r>
+        <w:rPr>
+          <w:rFonts w:ascii="Courier New" w:eastAsia="Times New Roman" w:hAnsi="Courier New" w:cs="Courier New"/>
+          <w:color w:val="A9B7C6"/>
+          <w:sz w:val="16"/>
+          <w:szCs w:val="16"/>
+          <w:lang w:val="en-US" w:eastAsia="ru-RU"/>
+        </w:rPr>
+        <w:t>-&gt;</w:t>
+      </w:r>
+      <w:r>
+        <w:rPr>
+          <w:rFonts w:ascii="Courier New" w:eastAsia="Times New Roman" w:hAnsi="Courier New" w:cs="Courier New"/>
+          <w:color w:val="FFC66D"/>
+          <w:sz w:val="16"/>
+          <w:szCs w:val="16"/>
+          <w:lang w:val="en-US" w:eastAsia="ru-RU"/>
+        </w:rPr>
+        <w:t>groupBy</w:t>
+      </w:r>
+      <w:r>
+        <w:rPr>
+          <w:rFonts w:ascii="Courier New" w:eastAsia="Times New Roman" w:hAnsi="Courier New" w:cs="Courier New"/>
+          <w:color w:val="A9B7C6"/>
+          <w:sz w:val="16"/>
+          <w:szCs w:val="16"/>
+          <w:lang w:val="en-US" w:eastAsia="ru-RU"/>
+        </w:rPr>
+        <w:t>(</w:t>
+      </w:r>
+      <w:r>
+        <w:rPr>
+          <w:rFonts w:ascii="Courier New" w:eastAsia="Times New Roman" w:hAnsi="Courier New" w:cs="Courier New"/>
+          <w:color w:val="6A8759"/>
+          <w:sz w:val="16"/>
+          <w:szCs w:val="16"/>
+          <w:lang w:val="en-US" w:eastAsia="ru-RU"/>
+        </w:rPr>
+        <w:t>'title'</w:t>
+      </w:r>
+      <w:r>
+        <w:rPr>
+          <w:rFonts w:ascii="Courier New" w:eastAsia="Times New Roman" w:hAnsi="Courier New" w:cs="Courier New"/>
+          <w:color w:val="A9B7C6"/>
+          <w:sz w:val="16"/>
+          <w:szCs w:val="16"/>
+          <w:lang w:val="en-US" w:eastAsia="ru-RU"/>
+        </w:rPr>
+        <w:t>))</w:t>
+      </w:r>
+      <w:r>
+        <w:rPr>
+          <w:rFonts w:ascii="Courier New" w:eastAsia="Times New Roman" w:hAnsi="Courier New" w:cs="Courier New"/>
+          <w:color w:val="CC7832"/>
+          <w:sz w:val="16"/>
+          <w:szCs w:val="16"/>
+          <w:lang w:val="en-US" w:eastAsia="ru-RU"/>
+        </w:rPr>
+        <w:t>;</w:t>
+      </w:r>
+      <w:r>
+        <w:rPr>
+          <w:rFonts w:ascii="Courier New" w:eastAsia="Times New Roman" w:hAnsi="Courier New" w:cs="Courier New"/>
+          <w:color w:val="CC7832"/>
+          <w:sz w:val="16"/>
+          <w:szCs w:val="16"/>
+          <w:lang w:val="en-US" w:eastAsia="ru-RU"/>
+        </w:rPr>
+        <w:br/>
+      </w:r>
+      <w:r>
+        <w:rPr>
+          <w:rFonts w:ascii="Courier New" w:eastAsia="Times New Roman" w:hAnsi="Courier New" w:cs="Courier New"/>
+          <w:color w:val="CC7832"/>
+          <w:sz w:val="16"/>
+          <w:szCs w:val="16"/>
+          <w:lang w:val="en-US" w:eastAsia="ru-RU"/>
+        </w:rPr>
+        <w:br/>
+        <w:t xml:space="preserve">    return </w:t>
+      </w:r>
+      <w:r>
+        <w:rPr>
+          <w:rFonts w:ascii="Courier New" w:eastAsia="Times New Roman" w:hAnsi="Courier New" w:cs="Courier New"/>
+          <w:color w:val="9876AA"/>
+          <w:sz w:val="16"/>
+          <w:szCs w:val="16"/>
+          <w:lang w:val="en-US" w:eastAsia="ru-RU"/>
+        </w:rPr>
+        <w:t>$this</w:t>
+      </w:r>
+      <w:r>
+        <w:rPr>
+          <w:rFonts w:ascii="Courier New" w:eastAsia="Times New Roman" w:hAnsi="Courier New" w:cs="Courier New"/>
+          <w:color w:val="A9B7C6"/>
+          <w:sz w:val="16"/>
+          <w:szCs w:val="16"/>
+          <w:lang w:val="en-US" w:eastAsia="ru-RU"/>
+        </w:rPr>
+        <w:t>-&gt;</w:t>
+      </w:r>
+      <w:r>
+        <w:rPr>
+          <w:rFonts w:ascii="Courier New" w:eastAsia="Times New Roman" w:hAnsi="Courier New" w:cs="Courier New"/>
+          <w:color w:val="FFC66D"/>
+          <w:sz w:val="16"/>
+          <w:szCs w:val="16"/>
+          <w:lang w:val="en-US" w:eastAsia="ru-RU"/>
+        </w:rPr>
+        <w:t>children</w:t>
+      </w:r>
+      <w:r>
+        <w:rPr>
+          <w:rFonts w:ascii="Courier New" w:eastAsia="Times New Roman" w:hAnsi="Courier New" w:cs="Courier New"/>
+          <w:color w:val="A9B7C6"/>
+          <w:sz w:val="16"/>
+          <w:szCs w:val="16"/>
+          <w:lang w:val="en-US" w:eastAsia="ru-RU"/>
+        </w:rPr>
+        <w:t>()-&gt;</w:t>
+      </w:r>
+      <w:r>
+        <w:rPr>
+          <w:rFonts w:ascii="Courier New" w:eastAsia="Times New Roman" w:hAnsi="Courier New" w:cs="Courier New"/>
+          <w:color w:val="FFC66D"/>
+          <w:sz w:val="16"/>
+          <w:szCs w:val="16"/>
+          <w:lang w:val="en-US" w:eastAsia="ru-RU"/>
+        </w:rPr>
+        <w:t>exists</w:t>
+      </w:r>
+      <w:r>
+        <w:rPr>
+          <w:rFonts w:ascii="Courier New" w:eastAsia="Times New Roman" w:hAnsi="Courier New" w:cs="Courier New"/>
+          <w:color w:val="A9B7C6"/>
+          <w:sz w:val="16"/>
+          <w:szCs w:val="16"/>
+          <w:lang w:val="en-US" w:eastAsia="ru-RU"/>
+        </w:rPr>
+        <w:t>()</w:t>
+      </w:r>
+      <w:r>
+        <w:rPr>
+          <w:rFonts w:ascii="Courier New" w:eastAsia="Times New Roman" w:hAnsi="Courier New" w:cs="Courier New"/>
+          <w:color w:val="CC7832"/>
+          <w:sz w:val="16"/>
+          <w:szCs w:val="16"/>
+          <w:lang w:val="en-US" w:eastAsia="ru-RU"/>
+        </w:rPr>
+        <w:t>;</w:t>
+      </w:r>
+      <w:r>
+        <w:rPr>
+          <w:rFonts w:ascii="Courier New" w:eastAsia="Times New Roman" w:hAnsi="Courier New" w:cs="Courier New"/>
+          <w:color w:val="CC7832"/>
+          <w:sz w:val="16"/>
+          <w:szCs w:val="16"/>
+          <w:lang w:val="en-US" w:eastAsia="ru-RU"/>
+        </w:rPr>
+        <w:br/>
+      </w:r>
+      <w:r>
+        <w:rPr>
+          <w:rFonts w:ascii="Courier New" w:eastAsia="Times New Roman" w:hAnsi="Courier New" w:cs="Courier New"/>
+          <w:color w:val="A9B7C6"/>
+          <w:sz w:val="16"/>
+          <w:szCs w:val="16"/>
+          <w:lang w:val="en-US" w:eastAsia="ru-RU"/>
+        </w:rPr>
+        <w:t>}</w:t>
+      </w:r>
+    </w:p>
+    <w:p>
+      <w:pPr>
+        <w:spacing w:after="0" w:line="240" w:lineRule="auto"/>
+        <w:rPr>
+          <w:rFonts w:ascii="Times New Roman" w:hAnsi="Times New Roman" w:cs="Times New Roman"/>
+          <w:lang w:val="en-US"/>
+        </w:rPr>
+      </w:pPr>
+      <w:r>
+        <w:rPr>
+          <w:rFonts w:ascii="Times New Roman" w:hAnsi="Times New Roman" w:cs="Times New Roman"/>
+        </w:rPr>
+        <w:t>До:</w:t>
+      </w:r>
+    </w:p>
+    <w:p>
+      <w:pPr>
+        <w:spacing w:after="0" w:line="240" w:lineRule="auto"/>
+        <w:rPr>
+          <w:rFonts w:ascii="Times New Roman" w:hAnsi="Times New Roman" w:cs="Times New Roman"/>
+        </w:rPr>
+      </w:pPr>
+      <w:r>
+        <w:rPr>
+          <w:rFonts w:ascii="Times New Roman" w:hAnsi="Times New Roman" w:cs="Times New Roman"/>
+        </w:rPr>
+        <w:drawing>
+          <wp:inline distT="0" distB="0" distL="0" distR="0" wp14:anchorId="7E019D9F" wp14:editId="77F8F435">
+            <wp:extent cx="2751475" cy="3184958"/>
+            <wp:effectExtent l="0" t="0" r="0" b="0"/>
+            <wp:docPr id="48" name="Рисунок 48"/>
+            <wp:cNvGraphicFramePr>
+              <a:graphicFrameLocks xmlns:a="http://schemas.openxmlformats.org/drawingml/2006/main" noChangeAspect="1"/>
+            </wp:cNvGraphicFramePr>
+            <a:graphic xmlns:a="http://schemas.openxmlformats.org/drawingml/2006/main">
+              <a:graphicData uri="http://schemas.openxmlformats.org/drawingml/2006/picture">
+                <pic:pic xmlns:pic="http://schemas.openxmlformats.org/drawingml/2006/picture">
+                  <pic:nvPicPr>
+                    <pic:cNvPr id="1" name=""/>
+                    <pic:cNvPicPr/>
+                  </pic:nvPicPr>
+                  <pic:blipFill>
+                    <a:blip r:embed="rId55"/>
+                    <a:stretch>
+                      <a:fillRect/>
+                    </a:stretch>
+                  </pic:blipFill>
+                  <pic:spPr>
+                    <a:xfrm>
+                      <a:off x="0" y="0"/>
+                      <a:ext cx="2763244" cy="3198581"/>
+                    </a:xfrm>
+                    <a:prstGeom prst="rect">
+                      <a:avLst/>
+                    </a:prstGeom>
+                  </pic:spPr>
+                </pic:pic>
+              </a:graphicData>
+            </a:graphic>
+          </wp:inline>
+        </w:drawing>
+      </w:r>
+    </w:p>
+    <w:p>
+      <w:pPr>
+        <w:spacing w:after="0" w:line="240" w:lineRule="auto"/>
+        <w:rPr>
+          <w:rFonts w:ascii="Times New Roman" w:hAnsi="Times New Roman" w:cs="Times New Roman"/>
+        </w:rPr>
+      </w:pPr>
+      <w:r>
+        <w:rPr>
+          <w:rFonts w:ascii="Times New Roman" w:hAnsi="Times New Roman" w:cs="Times New Roman"/>
+        </w:rPr>
+        <w:t>После:</w:t>
+      </w:r>
+    </w:p>
+    <w:p>
+      <w:pPr>
+        <w:spacing w:after="0" w:line="240" w:lineRule="auto"/>
+        <w:rPr>
+          <w:rFonts w:ascii="Times New Roman" w:hAnsi="Times New Roman" w:cs="Times New Roman"/>
+        </w:rPr>
+      </w:pPr>
+      <w:r>
+        <w:rPr>
+          <w:rFonts w:ascii="Times New Roman" w:hAnsi="Times New Roman" w:cs="Times New Roman"/>
+        </w:rPr>
+        <w:drawing>
+          <wp:inline distT="0" distB="0" distL="0" distR="0" wp14:anchorId="484680E3" wp14:editId="0BA45016">
+            <wp:extent cx="4286509" cy="1069451"/>
+            <wp:effectExtent l="0" t="0" r="0" b="0"/>
+            <wp:docPr id="49" name="Рисунок 49"/>
+            <wp:cNvGraphicFramePr>
+              <a:graphicFrameLocks xmlns:a="http://schemas.openxmlformats.org/drawingml/2006/main" noChangeAspect="1"/>
+            </wp:cNvGraphicFramePr>
+            <a:graphic xmlns:a="http://schemas.openxmlformats.org/drawingml/2006/main">
+              <a:graphicData uri="http://schemas.openxmlformats.org/drawingml/2006/picture">
+                <pic:pic xmlns:pic="http://schemas.openxmlformats.org/drawingml/2006/picture">
+                  <pic:nvPicPr>
+                    <pic:cNvPr id="1" name=""/>
+                    <pic:cNvPicPr/>
+                  </pic:nvPicPr>
+                  <pic:blipFill>
+                    <a:blip r:embed="rId56"/>
+                    <a:stretch>
+                      <a:fillRect/>
+                    </a:stretch>
+                  </pic:blipFill>
+                  <pic:spPr>
+                    <a:xfrm>
+                      <a:off x="0" y="0"/>
+                      <a:ext cx="4350530" cy="1085424"/>
+                    </a:xfrm>
+                    <a:prstGeom prst="rect">
+                      <a:avLst/>
+                    </a:prstGeom>
+                  </pic:spPr>
+                </pic:pic>
+              </a:graphicData>
+            </a:graphic>
+          </wp:inline>
+        </w:drawing>
+      </w:r>
+    </w:p>
+    <w:p>
+      <w:pPr>
+        <w:spacing w:after="0" w:line="240" w:lineRule="auto"/>
+        <w:rPr>
+          <w:rFonts w:ascii="Times New Roman" w:hAnsi="Times New Roman" w:cs="Times New Roman"/>
+        </w:rPr>
+      </w:pPr>
+      <w:r>
+        <w:rPr>
+          <w:rFonts w:ascii="Times New Roman" w:hAnsi="Times New Roman" w:cs="Times New Roman"/>
+        </w:rPr>
+        <w:t>Данную функцию модернизируем до:</w:t>
+      </w:r>
+    </w:p>
+    <w:p>
+      <w:pPr>
+        <w:shd w:val="clear" w:color="auto" w:fill="2B2B2B"/>
+        <w:rPr>
+          <w:rFonts w:ascii="Courier New" w:eastAsia="Times New Roman" w:hAnsi="Courier New" w:cs="Courier New"/>
+          <w:color w:val="A9B7C6"/>
+          <w:sz w:val="16"/>
+          <w:szCs w:val="16"/>
+          <w:lang w:val="en-US" w:eastAsia="ru-RU"/>
+        </w:rPr>
+      </w:pPr>
+      <w:r>
+        <w:rPr>
+          <w:rFonts w:ascii="Courier New" w:eastAsia="Times New Roman" w:hAnsi="Courier New" w:cs="Courier New"/>
+          <w:color w:val="CC7832"/>
+          <w:sz w:val="16"/>
+          <w:szCs w:val="16"/>
+          <w:lang w:val="en-US" w:eastAsia="ru-RU"/>
+        </w:rPr>
+        <w:t xml:space="preserve">public function </w:t>
+      </w:r>
+      <w:r>
+        <w:rPr>
+          <w:rFonts w:ascii="Courier New" w:eastAsia="Times New Roman" w:hAnsi="Courier New" w:cs="Courier New"/>
+          <w:color w:val="72737A"/>
+          <w:sz w:val="16"/>
+          <w:szCs w:val="16"/>
+          <w:lang w:val="en-US" w:eastAsia="ru-RU"/>
+        </w:rPr>
+        <w:t>getGroupedParamsAttribute</w:t>
+      </w:r>
+      <w:r>
+        <w:rPr>
+          <w:rFonts w:ascii="Courier New" w:eastAsia="Times New Roman" w:hAnsi="Courier New" w:cs="Courier New"/>
+          <w:color w:val="A9B7C6"/>
+          <w:sz w:val="16"/>
+          <w:szCs w:val="16"/>
+          <w:lang w:val="en-US" w:eastAsia="ru-RU"/>
+        </w:rPr>
+        <w:t xml:space="preserve">() : </w:t>
+      </w:r>
+      <w:r>
+        <w:rPr>
+          <w:rFonts w:ascii="Courier New" w:eastAsia="Times New Roman" w:hAnsi="Courier New" w:cs="Courier New"/>
+          <w:color w:val="CC7832"/>
+          <w:sz w:val="16"/>
+          <w:szCs w:val="16"/>
+          <w:lang w:eastAsia="ru-RU"/>
+        </w:rPr>
+        <w:t>array</w:t>
+      </w:r>
+      <w:r>
+        <w:rPr>
+          <w:rFonts w:ascii="Courier New" w:eastAsia="Times New Roman" w:hAnsi="Courier New" w:cs="Courier New"/>
+          <w:color w:val="CC7832"/>
+          <w:sz w:val="16"/>
+          <w:szCs w:val="16"/>
+          <w:lang w:val="en-US" w:eastAsia="ru-RU"/>
+        </w:rPr>
+        <w:br/>
+      </w:r>
+      <w:r>
+        <w:rPr>
+          <w:rFonts w:ascii="Courier New" w:eastAsia="Times New Roman" w:hAnsi="Courier New" w:cs="Courier New"/>
+          <w:color w:val="A9B7C6"/>
+          <w:sz w:val="16"/>
+          <w:szCs w:val="16"/>
+          <w:lang w:val="en-US" w:eastAsia="ru-RU"/>
+        </w:rPr>
+        <w:t>{</w:t>
+      </w:r>
+      <w:r>
+        <w:rPr>
+          <w:rFonts w:ascii="Courier New" w:eastAsia="Times New Roman" w:hAnsi="Courier New" w:cs="Courier New"/>
+          <w:color w:val="A9B7C6"/>
+          <w:sz w:val="16"/>
+          <w:szCs w:val="16"/>
+          <w:lang w:val="en-US" w:eastAsia="ru-RU"/>
+        </w:rPr>
+        <w:br/>
+        <w:t xml:space="preserve">    </w:t>
+      </w:r>
+      <w:r>
+        <w:rPr>
+          <w:rFonts w:ascii="Courier New" w:eastAsia="Times New Roman" w:hAnsi="Courier New" w:cs="Courier New"/>
+          <w:color w:val="CC7832"/>
+          <w:sz w:val="16"/>
+          <w:szCs w:val="16"/>
+          <w:lang w:val="en-US" w:eastAsia="ru-RU"/>
+        </w:rPr>
+        <w:t xml:space="preserve">return </w:t>
+      </w:r>
+      <w:r>
+        <w:rPr>
+          <w:rFonts w:ascii="Courier New" w:eastAsia="Times New Roman" w:hAnsi="Courier New" w:cs="Courier New"/>
+          <w:color w:val="9876AA"/>
+          <w:sz w:val="16"/>
+          <w:szCs w:val="16"/>
+          <w:lang w:val="en-US" w:eastAsia="ru-RU"/>
+        </w:rPr>
+        <w:t>$this</w:t>
+      </w:r>
+      <w:r>
+        <w:rPr>
+          <w:rFonts w:ascii="Courier New" w:eastAsia="Times New Roman" w:hAnsi="Courier New" w:cs="Courier New"/>
+          <w:color w:val="A9B7C6"/>
+          <w:sz w:val="16"/>
+          <w:szCs w:val="16"/>
+          <w:lang w:val="en-US" w:eastAsia="ru-RU"/>
+        </w:rPr>
+        <w:t>-&gt;</w:t>
+      </w:r>
+      <w:r>
+        <w:rPr>
+          <w:rFonts w:ascii="Courier New" w:eastAsia="Times New Roman" w:hAnsi="Courier New" w:cs="Courier New"/>
+          <w:color w:val="9876AA"/>
+          <w:sz w:val="16"/>
+          <w:szCs w:val="16"/>
+          <w:lang w:val="en-US" w:eastAsia="ru-RU"/>
+        </w:rPr>
+        <w:t>params</w:t>
+      </w:r>
+      <w:r>
+        <w:rPr>
+          <w:rFonts w:ascii="Courier New" w:eastAsia="Times New Roman" w:hAnsi="Courier New" w:cs="Courier New"/>
+          <w:color w:val="A9B7C6"/>
+          <w:sz w:val="16"/>
+          <w:szCs w:val="16"/>
+          <w:lang w:val="en-US" w:eastAsia="ru-RU"/>
+        </w:rPr>
+        <w:t>-&gt;</w:t>
+      </w:r>
+      <w:r>
+        <w:rPr>
+          <w:rFonts w:ascii="Courier New" w:eastAsia="Times New Roman" w:hAnsi="Courier New" w:cs="Courier New"/>
+          <w:color w:val="FFC66D"/>
+          <w:sz w:val="16"/>
+          <w:szCs w:val="16"/>
+          <w:lang w:val="en-US" w:eastAsia="ru-RU"/>
+        </w:rPr>
+        <w:t>groupBy</w:t>
+      </w:r>
+      <w:r>
+        <w:rPr>
+          <w:rFonts w:ascii="Courier New" w:eastAsia="Times New Roman" w:hAnsi="Courier New" w:cs="Courier New"/>
+          <w:color w:val="A9B7C6"/>
+          <w:sz w:val="16"/>
+          <w:szCs w:val="16"/>
+          <w:lang w:val="en-US" w:eastAsia="ru-RU"/>
+        </w:rPr>
+        <w:t>(</w:t>
+      </w:r>
+      <w:r>
+        <w:rPr>
+          <w:rFonts w:ascii="Courier New" w:eastAsia="Times New Roman" w:hAnsi="Courier New" w:cs="Courier New"/>
+          <w:color w:val="6A8759"/>
+          <w:sz w:val="16"/>
+          <w:szCs w:val="16"/>
+          <w:lang w:val="en-US" w:eastAsia="ru-RU"/>
+        </w:rPr>
+        <w:t>'title'</w:t>
+      </w:r>
+      <w:r>
+        <w:rPr>
+          <w:rFonts w:ascii="Courier New" w:eastAsia="Times New Roman" w:hAnsi="Courier New" w:cs="Courier New"/>
+          <w:color w:val="A9B7C6"/>
+          <w:sz w:val="16"/>
+          <w:szCs w:val="16"/>
+          <w:lang w:val="en-US" w:eastAsia="ru-RU"/>
+        </w:rPr>
+        <w:t>)-&gt;</w:t>
+      </w:r>
+      <w:r>
+        <w:rPr>
+          <w:rFonts w:ascii="Courier New" w:eastAsia="Times New Roman" w:hAnsi="Courier New" w:cs="Courier New"/>
+          <w:color w:val="FFC66D"/>
+          <w:sz w:val="16"/>
+          <w:szCs w:val="16"/>
+          <w:lang w:val="en-US" w:eastAsia="ru-RU"/>
+        </w:rPr>
+        <w:t>map</w:t>
+      </w:r>
+      <w:r>
+        <w:rPr>
+          <w:rFonts w:ascii="Courier New" w:eastAsia="Times New Roman" w:hAnsi="Courier New" w:cs="Courier New"/>
+          <w:color w:val="A9B7C6"/>
+          <w:sz w:val="16"/>
+          <w:szCs w:val="16"/>
+          <w:lang w:val="en-US" w:eastAsia="ru-RU"/>
+        </w:rPr>
+        <w:t>(</w:t>
+      </w:r>
+      <w:r>
+        <w:rPr>
+          <w:rFonts w:ascii="Courier New" w:eastAsia="Times New Roman" w:hAnsi="Courier New" w:cs="Courier New"/>
+          <w:color w:val="CC7832"/>
+          <w:sz w:val="16"/>
+          <w:szCs w:val="16"/>
+          <w:lang w:val="en-US" w:eastAsia="ru-RU"/>
+        </w:rPr>
+        <w:t xml:space="preserve">function  </w:t>
+      </w:r>
+      <w:r>
+        <w:rPr>
+          <w:rFonts w:ascii="Courier New" w:eastAsia="Times New Roman" w:hAnsi="Courier New" w:cs="Courier New"/>
+          <w:color w:val="A9B7C6"/>
+          <w:sz w:val="16"/>
+          <w:szCs w:val="16"/>
+          <w:lang w:val="en-US" w:eastAsia="ru-RU"/>
+        </w:rPr>
+        <w:t>(</w:t>
+      </w:r>
+      <w:r>
+        <w:rPr>
+          <w:rFonts w:ascii="Courier New" w:eastAsia="Times New Roman" w:hAnsi="Courier New" w:cs="Courier New"/>
+          <w:color w:val="9876AA"/>
+          <w:sz w:val="16"/>
+          <w:szCs w:val="16"/>
+          <w:lang w:val="en-US" w:eastAsia="ru-RU"/>
+        </w:rPr>
+        <w:t>$param</w:t>
+      </w:r>
+      <w:r>
+        <w:rPr>
+          <w:rFonts w:ascii="Courier New" w:eastAsia="Times New Roman" w:hAnsi="Courier New" w:cs="Courier New"/>
+          <w:color w:val="A9B7C6"/>
+          <w:sz w:val="16"/>
+          <w:szCs w:val="16"/>
+          <w:lang w:val="en-US" w:eastAsia="ru-RU"/>
+        </w:rPr>
+        <w:t>) {</w:t>
+      </w:r>
+      <w:r>
+        <w:rPr>
+          <w:rFonts w:ascii="Courier New" w:eastAsia="Times New Roman" w:hAnsi="Courier New" w:cs="Courier New"/>
+          <w:color w:val="A9B7C6"/>
+          <w:sz w:val="16"/>
+          <w:szCs w:val="16"/>
+          <w:lang w:val="en-US" w:eastAsia="ru-RU"/>
+        </w:rPr>
+        <w:br/>
+        <w:t xml:space="preserve">        </w:t>
+      </w:r>
+      <w:r>
+        <w:rPr>
+          <w:rFonts w:ascii="Courier New" w:eastAsia="Times New Roman" w:hAnsi="Courier New" w:cs="Courier New"/>
+          <w:color w:val="CC7832"/>
+          <w:sz w:val="16"/>
+          <w:szCs w:val="16"/>
+          <w:lang w:val="en-US" w:eastAsia="ru-RU"/>
+        </w:rPr>
+        <w:t xml:space="preserve">return </w:t>
+      </w:r>
+      <w:r>
+        <w:rPr>
+          <w:rFonts w:ascii="Courier New" w:eastAsia="Times New Roman" w:hAnsi="Courier New" w:cs="Courier New"/>
+          <w:color w:val="A9B7C6"/>
+          <w:sz w:val="16"/>
+          <w:szCs w:val="16"/>
+          <w:lang w:val="en-US" w:eastAsia="ru-RU"/>
+        </w:rPr>
+        <w:t>[</w:t>
+      </w:r>
+      <w:r>
+        <w:rPr>
+          <w:rFonts w:ascii="Courier New" w:eastAsia="Times New Roman" w:hAnsi="Courier New" w:cs="Courier New"/>
+          <w:color w:val="A9B7C6"/>
+          <w:sz w:val="16"/>
+          <w:szCs w:val="16"/>
+          <w:lang w:val="en-US" w:eastAsia="ru-RU"/>
+        </w:rPr>
+        <w:br/>
+        <w:t xml:space="preserve">            </w:t>
+      </w:r>
+      <w:r>
+        <w:rPr>
+          <w:rFonts w:ascii="Courier New" w:eastAsia="Times New Roman" w:hAnsi="Courier New" w:cs="Courier New"/>
+          <w:color w:val="6A8759"/>
+          <w:sz w:val="16"/>
+          <w:szCs w:val="16"/>
+          <w:lang w:val="en-US" w:eastAsia="ru-RU"/>
+        </w:rPr>
+        <w:t xml:space="preserve">'title' </w:t>
+      </w:r>
+      <w:r>
+        <w:rPr>
+          <w:rFonts w:ascii="Courier New" w:eastAsia="Times New Roman" w:hAnsi="Courier New" w:cs="Courier New"/>
+          <w:color w:val="A9B7C6"/>
+          <w:sz w:val="16"/>
+          <w:szCs w:val="16"/>
+          <w:lang w:val="en-US" w:eastAsia="ru-RU"/>
+        </w:rPr>
+        <w:t xml:space="preserve">=&gt; </w:t>
+      </w:r>
+      <w:r>
+        <w:rPr>
+          <w:rFonts w:ascii="Courier New" w:eastAsia="Times New Roman" w:hAnsi="Courier New" w:cs="Courier New"/>
+          <w:color w:val="9876AA"/>
+          <w:sz w:val="16"/>
+          <w:szCs w:val="16"/>
+          <w:lang w:val="en-US" w:eastAsia="ru-RU"/>
+        </w:rPr>
+        <w:t>$param</w:t>
+      </w:r>
+      <w:r>
+        <w:rPr>
+          <w:rFonts w:ascii="Courier New" w:eastAsia="Times New Roman" w:hAnsi="Courier New" w:cs="Courier New"/>
+          <w:color w:val="A9B7C6"/>
+          <w:sz w:val="16"/>
+          <w:szCs w:val="16"/>
+          <w:lang w:val="en-US" w:eastAsia="ru-RU"/>
+        </w:rPr>
+        <w:t>-&gt;</w:t>
+      </w:r>
+      <w:r>
+        <w:rPr>
+          <w:rFonts w:ascii="Courier New" w:eastAsia="Times New Roman" w:hAnsi="Courier New" w:cs="Courier New"/>
+          <w:color w:val="FFC66D"/>
+          <w:sz w:val="16"/>
+          <w:szCs w:val="16"/>
+          <w:lang w:val="en-US" w:eastAsia="ru-RU"/>
+        </w:rPr>
+        <w:t>first</w:t>
+      </w:r>
+      <w:r>
+        <w:rPr>
+          <w:rFonts w:ascii="Courier New" w:eastAsia="Times New Roman" w:hAnsi="Courier New" w:cs="Courier New"/>
+          <w:color w:val="A9B7C6"/>
+          <w:sz w:val="16"/>
+          <w:szCs w:val="16"/>
+          <w:lang w:val="en-US" w:eastAsia="ru-RU"/>
+        </w:rPr>
+        <w:t>()-&gt;</w:t>
+      </w:r>
+      <w:r>
+        <w:rPr>
+          <w:rFonts w:ascii="Courier New" w:eastAsia="Times New Roman" w:hAnsi="Courier New" w:cs="Courier New"/>
+          <w:color w:val="9876AA"/>
+          <w:sz w:val="16"/>
+          <w:szCs w:val="16"/>
+          <w:lang w:val="en-US" w:eastAsia="ru-RU"/>
+        </w:rPr>
+        <w:t>title</w:t>
+      </w:r>
+      <w:r>
+        <w:rPr>
+          <w:rFonts w:ascii="Courier New" w:eastAsia="Times New Roman" w:hAnsi="Courier New" w:cs="Courier New"/>
+          <w:color w:val="CC7832"/>
+          <w:sz w:val="16"/>
+          <w:szCs w:val="16"/>
+          <w:lang w:val="en-US" w:eastAsia="ru-RU"/>
+        </w:rPr>
+        <w:t>,</w:t>
+      </w:r>
+      <w:r>
+        <w:rPr>
+          <w:rFonts w:ascii="Courier New" w:eastAsia="Times New Roman" w:hAnsi="Courier New" w:cs="Courier New"/>
+          <w:color w:val="CC7832"/>
+          <w:sz w:val="16"/>
+          <w:szCs w:val="16"/>
+          <w:lang w:val="en-US" w:eastAsia="ru-RU"/>
+        </w:rPr>
+        <w:br/>
+        <w:t xml:space="preserve">            </w:t>
+      </w:r>
+      <w:r>
+        <w:rPr>
+          <w:rFonts w:ascii="Courier New" w:eastAsia="Times New Roman" w:hAnsi="Courier New" w:cs="Courier New"/>
+          <w:color w:val="6A8759"/>
+          <w:sz w:val="16"/>
+          <w:szCs w:val="16"/>
+          <w:lang w:val="en-US" w:eastAsia="ru-RU"/>
+        </w:rPr>
+        <w:t xml:space="preserve">'label' </w:t>
+      </w:r>
+      <w:r>
+        <w:rPr>
+          <w:rFonts w:ascii="Courier New" w:eastAsia="Times New Roman" w:hAnsi="Courier New" w:cs="Courier New"/>
+          <w:color w:val="A9B7C6"/>
+          <w:sz w:val="16"/>
+          <w:szCs w:val="16"/>
+          <w:lang w:val="en-US" w:eastAsia="ru-RU"/>
+        </w:rPr>
+        <w:t xml:space="preserve">=&gt; </w:t>
+      </w:r>
+      <w:r>
+        <w:rPr>
+          <w:rFonts w:ascii="Courier New" w:eastAsia="Times New Roman" w:hAnsi="Courier New" w:cs="Courier New"/>
+          <w:color w:val="9876AA"/>
+          <w:sz w:val="16"/>
+          <w:szCs w:val="16"/>
+          <w:lang w:val="en-US" w:eastAsia="ru-RU"/>
+        </w:rPr>
+        <w:t>$param</w:t>
+      </w:r>
+      <w:r>
+        <w:rPr>
+          <w:rFonts w:ascii="Courier New" w:eastAsia="Times New Roman" w:hAnsi="Courier New" w:cs="Courier New"/>
+          <w:color w:val="A9B7C6"/>
+          <w:sz w:val="16"/>
+          <w:szCs w:val="16"/>
+          <w:lang w:val="en-US" w:eastAsia="ru-RU"/>
+        </w:rPr>
+        <w:t>-&gt;</w:t>
+      </w:r>
+      <w:r>
+        <w:rPr>
+          <w:rFonts w:ascii="Courier New" w:eastAsia="Times New Roman" w:hAnsi="Courier New" w:cs="Courier New"/>
+          <w:color w:val="FFC66D"/>
+          <w:sz w:val="16"/>
+          <w:szCs w:val="16"/>
+          <w:lang w:val="en-US" w:eastAsia="ru-RU"/>
+        </w:rPr>
+        <w:t>first</w:t>
+      </w:r>
+      <w:r>
+        <w:rPr>
+          <w:rFonts w:ascii="Courier New" w:eastAsia="Times New Roman" w:hAnsi="Courier New" w:cs="Courier New"/>
+          <w:color w:val="A9B7C6"/>
+          <w:sz w:val="16"/>
+          <w:szCs w:val="16"/>
+          <w:lang w:val="en-US" w:eastAsia="ru-RU"/>
+        </w:rPr>
+        <w:t>()-&gt;</w:t>
+      </w:r>
+      <w:r>
+        <w:rPr>
+          <w:rFonts w:ascii="Courier New" w:eastAsia="Times New Roman" w:hAnsi="Courier New" w:cs="Courier New"/>
+          <w:color w:val="9876AA"/>
+          <w:sz w:val="16"/>
+          <w:szCs w:val="16"/>
+          <w:lang w:val="en-US" w:eastAsia="ru-RU"/>
+        </w:rPr>
+        <w:t>label</w:t>
+      </w:r>
+      <w:r>
+        <w:rPr>
+          <w:rFonts w:ascii="Courier New" w:eastAsia="Times New Roman" w:hAnsi="Courier New" w:cs="Courier New"/>
+          <w:color w:val="CC7832"/>
+          <w:sz w:val="16"/>
+          <w:szCs w:val="16"/>
+          <w:lang w:val="en-US" w:eastAsia="ru-RU"/>
+        </w:rPr>
+        <w:t>,</w:t>
+      </w:r>
+      <w:r>
+        <w:rPr>
+          <w:rFonts w:ascii="Courier New" w:eastAsia="Times New Roman" w:hAnsi="Courier New" w:cs="Courier New"/>
+          <w:color w:val="CC7832"/>
+          <w:sz w:val="16"/>
+          <w:szCs w:val="16"/>
+          <w:lang w:val="en-US" w:eastAsia="ru-RU"/>
+        </w:rPr>
+        <w:br/>
+        <w:t xml:space="preserve">            </w:t>
+      </w:r>
+      <w:r>
+        <w:rPr>
+          <w:rFonts w:ascii="Courier New" w:eastAsia="Times New Roman" w:hAnsi="Courier New" w:cs="Courier New"/>
+          <w:color w:val="6A8759"/>
+          <w:sz w:val="16"/>
+          <w:szCs w:val="16"/>
+          <w:lang w:val="en-US" w:eastAsia="ru-RU"/>
+        </w:rPr>
+        <w:t xml:space="preserve">'values' </w:t>
+      </w:r>
+      <w:r>
+        <w:rPr>
+          <w:rFonts w:ascii="Courier New" w:eastAsia="Times New Roman" w:hAnsi="Courier New" w:cs="Courier New"/>
+          <w:color w:val="A9B7C6"/>
+          <w:sz w:val="16"/>
+          <w:szCs w:val="16"/>
+          <w:lang w:val="en-US" w:eastAsia="ru-RU"/>
+        </w:rPr>
+        <w:t xml:space="preserve">=&gt; </w:t>
+      </w:r>
+      <w:r>
+        <w:rPr>
+          <w:rFonts w:ascii="Courier New" w:eastAsia="Times New Roman" w:hAnsi="Courier New" w:cs="Courier New"/>
+          <w:color w:val="9876AA"/>
+          <w:sz w:val="16"/>
+          <w:szCs w:val="16"/>
+          <w:lang w:val="en-US" w:eastAsia="ru-RU"/>
+        </w:rPr>
+        <w:t>$param</w:t>
+      </w:r>
+      <w:r>
+        <w:rPr>
+          <w:rFonts w:ascii="Courier New" w:eastAsia="Times New Roman" w:hAnsi="Courier New" w:cs="Courier New"/>
+          <w:color w:val="A9B7C6"/>
+          <w:sz w:val="16"/>
+          <w:szCs w:val="16"/>
+          <w:lang w:val="en-US" w:eastAsia="ru-RU"/>
+        </w:rPr>
+        <w:t>-&gt;</w:t>
+      </w:r>
+      <w:r>
+        <w:rPr>
+          <w:rFonts w:ascii="Courier New" w:eastAsia="Times New Roman" w:hAnsi="Courier New" w:cs="Courier New"/>
+          <w:color w:val="FFC66D"/>
+          <w:sz w:val="16"/>
+          <w:szCs w:val="16"/>
+          <w:lang w:val="en-US" w:eastAsia="ru-RU"/>
+        </w:rPr>
+        <w:t>pluck</w:t>
+      </w:r>
+      <w:r>
+        <w:rPr>
+          <w:rFonts w:ascii="Courier New" w:eastAsia="Times New Roman" w:hAnsi="Courier New" w:cs="Courier New"/>
+          <w:color w:val="A9B7C6"/>
+          <w:sz w:val="16"/>
+          <w:szCs w:val="16"/>
+          <w:lang w:val="en-US" w:eastAsia="ru-RU"/>
+        </w:rPr>
+        <w:t>(</w:t>
+      </w:r>
+      <w:r>
+        <w:rPr>
+          <w:rFonts w:ascii="Courier New" w:eastAsia="Times New Roman" w:hAnsi="Courier New" w:cs="Courier New"/>
+          <w:color w:val="6A8759"/>
+          <w:sz w:val="16"/>
+          <w:szCs w:val="16"/>
+          <w:lang w:val="en-US" w:eastAsia="ru-RU"/>
+        </w:rPr>
+        <w:t>'pivot.value'</w:t>
+      </w:r>
+      <w:r>
+        <w:rPr>
+          <w:rFonts w:ascii="Courier New" w:eastAsia="Times New Roman" w:hAnsi="Courier New" w:cs="Courier New"/>
+          <w:color w:val="A9B7C6"/>
+          <w:sz w:val="16"/>
+          <w:szCs w:val="16"/>
+          <w:lang w:val="en-US" w:eastAsia="ru-RU"/>
+        </w:rPr>
+        <w:t>)-&gt;</w:t>
+      </w:r>
+      <w:r>
+        <w:rPr>
+          <w:rFonts w:ascii="Courier New" w:eastAsia="Times New Roman" w:hAnsi="Courier New" w:cs="Courier New"/>
+          <w:color w:val="FFC66D"/>
+          <w:sz w:val="16"/>
+          <w:szCs w:val="16"/>
+          <w:lang w:val="en-US" w:eastAsia="ru-RU"/>
+        </w:rPr>
+        <w:t>toArray</w:t>
+      </w:r>
+      <w:r>
+        <w:rPr>
+          <w:rFonts w:ascii="Courier New" w:eastAsia="Times New Roman" w:hAnsi="Courier New" w:cs="Courier New"/>
+          <w:color w:val="A9B7C6"/>
+          <w:sz w:val="16"/>
+          <w:szCs w:val="16"/>
+          <w:lang w:val="en-US" w:eastAsia="ru-RU"/>
+        </w:rPr>
+        <w:t>()</w:t>
+      </w:r>
+      <w:r>
+        <w:rPr>
+          <w:rFonts w:ascii="Courier New" w:eastAsia="Times New Roman" w:hAnsi="Courier New" w:cs="Courier New"/>
+          <w:color w:val="CC7832"/>
+          <w:sz w:val="16"/>
+          <w:szCs w:val="16"/>
+          <w:lang w:val="en-US" w:eastAsia="ru-RU"/>
+        </w:rPr>
+        <w:t>,</w:t>
+      </w:r>
+      <w:r>
+        <w:rPr>
+          <w:rFonts w:ascii="Courier New" w:eastAsia="Times New Roman" w:hAnsi="Courier New" w:cs="Courier New"/>
+          <w:color w:val="CC7832"/>
+          <w:sz w:val="16"/>
+          <w:szCs w:val="16"/>
+          <w:lang w:val="en-US" w:eastAsia="ru-RU"/>
+        </w:rPr>
+        <w:br/>
+        <w:t xml:space="preserve">        </w:t>
+      </w:r>
+      <w:r>
+        <w:rPr>
+          <w:rFonts w:ascii="Courier New" w:eastAsia="Times New Roman" w:hAnsi="Courier New" w:cs="Courier New"/>
+          <w:color w:val="A9B7C6"/>
+          <w:sz w:val="16"/>
+          <w:szCs w:val="16"/>
+          <w:lang w:val="en-US" w:eastAsia="ru-RU"/>
+        </w:rPr>
+        <w:t>]</w:t>
+      </w:r>
+      <w:r>
+        <w:rPr>
+          <w:rFonts w:ascii="Courier New" w:eastAsia="Times New Roman" w:hAnsi="Courier New" w:cs="Courier New"/>
+          <w:color w:val="CC7832"/>
+          <w:sz w:val="16"/>
+          <w:szCs w:val="16"/>
+          <w:lang w:val="en-US" w:eastAsia="ru-RU"/>
+        </w:rPr>
+        <w:t>;</w:t>
+      </w:r>
+      <w:r>
+        <w:rPr>
+          <w:rFonts w:ascii="Courier New" w:eastAsia="Times New Roman" w:hAnsi="Courier New" w:cs="Courier New"/>
+          <w:color w:val="CC7832"/>
+          <w:sz w:val="16"/>
+          <w:szCs w:val="16"/>
+          <w:lang w:val="en-US" w:eastAsia="ru-RU"/>
+        </w:rPr>
+        <w:br/>
+        <w:t xml:space="preserve">    </w:t>
+      </w:r>
+      <w:r>
+        <w:rPr>
+          <w:rFonts w:ascii="Courier New" w:eastAsia="Times New Roman" w:hAnsi="Courier New" w:cs="Courier New"/>
+          <w:color w:val="A9B7C6"/>
+          <w:sz w:val="16"/>
+          <w:szCs w:val="16"/>
+          <w:lang w:val="en-US" w:eastAsia="ru-RU"/>
+        </w:rPr>
+        <w:t>})-&gt;</w:t>
+      </w:r>
+      <w:r>
+        <w:rPr>
+          <w:rFonts w:ascii="Courier New" w:eastAsia="Times New Roman" w:hAnsi="Courier New" w:cs="Courier New"/>
+          <w:color w:val="FFC66D"/>
+          <w:sz w:val="16"/>
+          <w:szCs w:val="16"/>
+          <w:lang w:val="en-US" w:eastAsia="ru-RU"/>
+        </w:rPr>
+        <w:t>values</w:t>
+      </w:r>
+      <w:r>
+        <w:rPr>
+          <w:rFonts w:ascii="Courier New" w:eastAsia="Times New Roman" w:hAnsi="Courier New" w:cs="Courier New"/>
+          <w:color w:val="A9B7C6"/>
+          <w:sz w:val="16"/>
+          <w:szCs w:val="16"/>
+          <w:lang w:val="en-US" w:eastAsia="ru-RU"/>
+        </w:rPr>
+        <w:t>()-&gt;</w:t>
+      </w:r>
+      <w:r>
+        <w:rPr>
+          <w:rFonts w:ascii="Courier New" w:eastAsia="Times New Roman" w:hAnsi="Courier New" w:cs="Courier New"/>
+          <w:color w:val="FFC66D"/>
+          <w:sz w:val="16"/>
+          <w:szCs w:val="16"/>
+          <w:lang w:val="en-US" w:eastAsia="ru-RU"/>
+        </w:rPr>
+        <w:t>toArray</w:t>
+      </w:r>
+      <w:r>
+        <w:rPr>
+          <w:rFonts w:ascii="Courier New" w:eastAsia="Times New Roman" w:hAnsi="Courier New" w:cs="Courier New"/>
+          <w:color w:val="A9B7C6"/>
+          <w:sz w:val="16"/>
+          <w:szCs w:val="16"/>
+          <w:lang w:val="en-US" w:eastAsia="ru-RU"/>
+        </w:rPr>
+        <w:t>()</w:t>
+      </w:r>
+      <w:r>
+        <w:rPr>
+          <w:rFonts w:ascii="Courier New" w:eastAsia="Times New Roman" w:hAnsi="Courier New" w:cs="Courier New"/>
+          <w:color w:val="CC7832"/>
+          <w:sz w:val="16"/>
+          <w:szCs w:val="16"/>
+          <w:lang w:val="en-US" w:eastAsia="ru-RU"/>
+        </w:rPr>
+        <w:t>;</w:t>
+      </w:r>
+      <w:r>
+        <w:rPr>
+          <w:rFonts w:ascii="Courier New" w:eastAsia="Times New Roman" w:hAnsi="Courier New" w:cs="Courier New"/>
+          <w:color w:val="CC7832"/>
+          <w:sz w:val="16"/>
+          <w:szCs w:val="16"/>
+          <w:lang w:val="en-US" w:eastAsia="ru-RU"/>
+        </w:rPr>
+        <w:br/>
+      </w:r>
+      <w:r>
+        <w:rPr>
+          <w:rFonts w:ascii="Courier New" w:eastAsia="Times New Roman" w:hAnsi="Courier New" w:cs="Courier New"/>
+          <w:color w:val="A9B7C6"/>
+          <w:sz w:val="16"/>
+          <w:szCs w:val="16"/>
+          <w:lang w:val="en-US" w:eastAsia="ru-RU"/>
+        </w:rPr>
+        <w:t>}</w:t>
+      </w:r>
+    </w:p>
+    <w:p>
+      <w:pPr>
+        <w:spacing w:after="0" w:line="240" w:lineRule="auto"/>
+        <w:rPr>
+          <w:rFonts w:ascii="Times New Roman" w:hAnsi="Times New Roman" w:cs="Times New Roman"/>
+        </w:rPr>
+      </w:pPr>
+      <w:r>
+        <w:rPr>
+          <w:rFonts w:ascii="Times New Roman" w:hAnsi="Times New Roman" w:cs="Times New Roman"/>
+        </w:rPr>
+        <w:lastRenderedPageBreak/>
+        <w:t>и получаем такую структуру:</w:t>
+      </w:r>
+    </w:p>
+    <w:p>
+      <w:pPr>
+        <w:spacing w:after="0" w:line="240" w:lineRule="auto"/>
+        <w:rPr>
+          <w:rFonts w:ascii="Times New Roman" w:hAnsi="Times New Roman" w:cs="Times New Roman"/>
+          <w:lang w:val="en-US"/>
+        </w:rPr>
+      </w:pPr>
+      <w:r>
+        <w:rPr>
+          <w:rFonts w:ascii="Times New Roman" w:hAnsi="Times New Roman" w:cs="Times New Roman"/>
+        </w:rPr>
+        <w:drawing>
+          <wp:inline distT="0" distB="0" distL="0" distR="0" wp14:anchorId="1D94DFEE" wp14:editId="457A2500">
+            <wp:extent cx="2901766" cy="1216529"/>
+            <wp:effectExtent l="0" t="0" r="0" b="0"/>
+            <wp:docPr id="50" name="Рисунок 50"/>
+            <wp:cNvGraphicFramePr>
+              <a:graphicFrameLocks xmlns:a="http://schemas.openxmlformats.org/drawingml/2006/main" noChangeAspect="1"/>
+            </wp:cNvGraphicFramePr>
+            <a:graphic xmlns:a="http://schemas.openxmlformats.org/drawingml/2006/main">
+              <a:graphicData uri="http://schemas.openxmlformats.org/drawingml/2006/picture">
+                <pic:pic xmlns:pic="http://schemas.openxmlformats.org/drawingml/2006/picture">
+                  <pic:nvPicPr>
+                    <pic:cNvPr id="1" name=""/>
+                    <pic:cNvPicPr/>
+                  </pic:nvPicPr>
+                  <pic:blipFill>
+                    <a:blip r:embed="rId57"/>
+                    <a:stretch>
+                      <a:fillRect/>
+                    </a:stretch>
+                  </pic:blipFill>
+                  <pic:spPr>
+                    <a:xfrm>
+                      <a:off x="0" y="0"/>
+                      <a:ext cx="2933110" cy="1229669"/>
+                    </a:xfrm>
+                    <a:prstGeom prst="rect">
+                      <a:avLst/>
+                    </a:prstGeom>
+                  </pic:spPr>
+                </pic:pic>
+              </a:graphicData>
+            </a:graphic>
+          </wp:inline>
+        </w:drawing>
+      </w:r>
+    </w:p>
+    <w:p>
+      <w:pPr>
+        <w:spacing w:after="0" w:line="240" w:lineRule="auto"/>
+        <w:rPr>
+          <w:rFonts w:ascii="Times New Roman" w:hAnsi="Times New Roman" w:cs="Times New Roman"/>
+        </w:rPr>
+      </w:pPr>
+    </w:p>
+    <w:p>
+      <w:pPr>
+        <w:spacing w:after="0" w:line="240" w:lineRule="auto"/>
+        <w:rPr>
+          <w:rFonts w:ascii="Times New Roman" w:hAnsi="Times New Roman" w:cs="Times New Roman"/>
+          <w:lang w:val="en-US"/>
+        </w:rPr>
+      </w:pPr>
+      <w:r>
+        <w:rPr>
+          <w:rFonts w:ascii="Times New Roman" w:hAnsi="Times New Roman" w:cs="Times New Roman"/>
+          <w:lang w:val="en-US"/>
+        </w:rPr>
+        <w:drawing>
+          <wp:inline distT="0" distB="0" distL="0" distR="0" wp14:anchorId="52F9A410" wp14:editId="19DD1C22">
+            <wp:extent cx="2913249" cy="3572762"/>
+            <wp:effectExtent l="0" t="0" r="0" b="0"/>
+            <wp:docPr id="51" name="Рисунок 51"/>
+            <wp:cNvGraphicFramePr>
+              <a:graphicFrameLocks xmlns:a="http://schemas.openxmlformats.org/drawingml/2006/main" noChangeAspect="1"/>
+            </wp:cNvGraphicFramePr>
+            <a:graphic xmlns:a="http://schemas.openxmlformats.org/drawingml/2006/main">
+              <a:graphicData uri="http://schemas.openxmlformats.org/drawingml/2006/picture">
+                <pic:pic xmlns:pic="http://schemas.openxmlformats.org/drawingml/2006/picture">
+                  <pic:nvPicPr>
+                    <pic:cNvPr id="1" name=""/>
+                    <pic:cNvPicPr/>
+                  </pic:nvPicPr>
+                  <pic:blipFill>
+                    <a:blip r:embed="rId58"/>
+                    <a:stretch>
+                      <a:fillRect/>
+                    </a:stretch>
+                  </pic:blipFill>
+                  <pic:spPr>
+                    <a:xfrm>
+                      <a:off x="0" y="0"/>
+                      <a:ext cx="2940097" cy="3605688"/>
+                    </a:xfrm>
+                    <a:prstGeom prst="rect">
+                      <a:avLst/>
+                    </a:prstGeom>
+                  </pic:spPr>
+                </pic:pic>
+              </a:graphicData>
+            </a:graphic>
+          </wp:inline>
+        </w:drawing>
+      </w:r>
+    </w:p>
+    <w:p>
+      <w:pPr>
+        <w:spacing w:after="0" w:line="240" w:lineRule="auto"/>
+        <w:rPr>
+          <w:rFonts w:ascii="Times New Roman" w:hAnsi="Times New Roman" w:cs="Times New Roman"/>
+          <w:b/>
+          <w:u w:val="single"/>
+          <w:lang w:val="en-US"/>
+        </w:rPr>
+      </w:pPr>
+    </w:p>
+    <w:p>
+      <w:pPr>
+        <w:spacing w:after="0" w:line="240" w:lineRule="auto"/>
+        <w:rPr>
+          <w:rFonts w:ascii="Times New Roman" w:hAnsi="Times New Roman" w:cs="Times New Roman"/>
+          <w:b/>
+          <w:u w:val="single"/>
+        </w:rPr>
+      </w:pPr>
+      <w:r>
+        <w:rPr>
+          <w:rFonts w:ascii="Times New Roman" w:hAnsi="Times New Roman" w:cs="Times New Roman"/>
+          <w:b/>
+          <w:u w:val="single"/>
+        </w:rPr>
+        <w:t>Урок 49. Клиент карточка товара галлерея</w:t>
+      </w:r>
+    </w:p>
+    <w:p>
+      <w:pPr>
+        <w:spacing w:after="0" w:line="240" w:lineRule="auto"/>
+        <w:rPr>
+          <w:rFonts w:ascii="Times New Roman" w:hAnsi="Times New Roman" w:cs="Times New Roman"/>
+          <w:lang w:val="en-US"/>
+        </w:rPr>
+      </w:pPr>
       <w:bookmarkStart w:id="0" w:name="_GoBack"/>
       <w:bookmarkEnd w:id="0"/>
     </w:p>
@@ -19313,74 +20706,38 @@
         <w:spacing w:after="0" w:line="240" w:lineRule="auto"/>
         <w:rPr>
           <w:rFonts w:ascii="Times New Roman" w:hAnsi="Times New Roman" w:cs="Times New Roman"/>
-        </w:rPr>
-      </w:pPr>
-    </w:p>
-    <w:p>
-      <w:pPr>
-        <w:spacing w:after="0" w:line="240" w:lineRule="auto"/>
-        <w:rPr>
-          <w:rFonts w:ascii="Times New Roman" w:hAnsi="Times New Roman" w:cs="Times New Roman"/>
-          <w:b/>
-          <w:u w:val="single"/>
-        </w:rPr>
-      </w:pPr>
-      <w:r>
-        <w:rPr>
-          <w:rFonts w:ascii="Times New Roman" w:hAnsi="Times New Roman" w:cs="Times New Roman"/>
-          <w:b/>
-          <w:u w:val="single"/>
-        </w:rPr>
-        <w:t>Урок 48. Клиент карточка товара рисуем данные</w:t>
-      </w:r>
-    </w:p>
-    <w:p>
-      <w:pPr>
-        <w:spacing w:after="0" w:line="240" w:lineRule="auto"/>
-        <w:rPr>
-          <w:rFonts w:ascii="Times New Roman" w:hAnsi="Times New Roman" w:cs="Times New Roman"/>
-        </w:rPr>
-      </w:pPr>
-    </w:p>
-    <w:p>
-      <w:pPr>
-        <w:spacing w:after="0" w:line="240" w:lineRule="auto"/>
-        <w:rPr>
-          <w:rFonts w:ascii="Times New Roman" w:hAnsi="Times New Roman" w:cs="Times New Roman"/>
-        </w:rPr>
-      </w:pPr>
-    </w:p>
-    <w:p>
-      <w:pPr>
-        <w:spacing w:after="0" w:line="240" w:lineRule="auto"/>
-        <w:rPr>
-          <w:rFonts w:ascii="Times New Roman" w:hAnsi="Times New Roman" w:cs="Times New Roman"/>
-        </w:rPr>
-      </w:pPr>
-    </w:p>
-    <w:p>
-      <w:pPr>
-        <w:spacing w:after="0" w:line="240" w:lineRule="auto"/>
-        <w:rPr>
-          <w:rFonts w:ascii="Times New Roman" w:hAnsi="Times New Roman" w:cs="Times New Roman"/>
-        </w:rPr>
-      </w:pPr>
-    </w:p>
-    <w:p>
-      <w:pPr>
-        <w:spacing w:after="0" w:line="240" w:lineRule="auto"/>
-        <w:rPr>
-          <w:rFonts w:ascii="Times New Roman" w:hAnsi="Times New Roman" w:cs="Times New Roman"/>
-          <w:b/>
-          <w:u w:val="single"/>
-        </w:rPr>
-      </w:pPr>
-    </w:p>
-    <w:p>
-      <w:pPr>
-        <w:spacing w:after="0" w:line="240" w:lineRule="auto"/>
-        <w:rPr>
-          <w:rFonts w:ascii="Times New Roman" w:hAnsi="Times New Roman" w:cs="Times New Roman"/>
+          <w:b/>
+          <w:u w:val="single"/>
+        </w:rPr>
+      </w:pPr>
+    </w:p>
+    <w:p>
+      <w:pPr>
+        <w:spacing w:after="0" w:line="240" w:lineRule="auto"/>
+        <w:rPr>
+          <w:rFonts w:ascii="Times New Roman" w:hAnsi="Times New Roman" w:cs="Times New Roman"/>
+          <w:b/>
+          <w:u w:val="single"/>
+        </w:rPr>
+      </w:pPr>
+    </w:p>
+    <w:p>
+      <w:pPr>
+        <w:spacing w:after="0" w:line="240" w:lineRule="auto"/>
+        <w:rPr>
+          <w:rFonts w:ascii="Times New Roman" w:hAnsi="Times New Roman" w:cs="Times New Roman"/>
+          <w:b/>
+          <w:u w:val="single"/>
+        </w:rPr>
+      </w:pPr>
+    </w:p>
+    <w:p>
+      <w:pPr>
+        <w:spacing w:after="0" w:line="240" w:lineRule="auto"/>
+        <w:rPr>
+          <w:rFonts w:ascii="Times New Roman" w:hAnsi="Times New Roman" w:cs="Times New Roman"/>
+          <w:b/>
+          <w:u w:val="single"/>
         </w:rPr>
       </w:pPr>
     </w:p>
@@ -21985,7 +23342,7 @@
 </file>
 
 <file path=customXml/itemProps1.xml><?xml version="1.0" encoding="utf-8"?>
-<ds:datastoreItem xmlns:ds="http://schemas.openxmlformats.org/officeDocument/2006/customXml" ds:itemID="{174686AA-19B4-4CE4-898F-6AE8419C872A}">
+<ds:datastoreItem xmlns:ds="http://schemas.openxmlformats.org/officeDocument/2006/customXml" ds:itemID="{2B195AFF-7206-48CD-93C4-C57A089EA277}">
   <ds:schemaRefs>
     <ds:schemaRef ds:uri="http://schemas.openxmlformats.org/officeDocument/2006/bibliography"/>
   </ds:schemaRefs>

</xml_diff>

<commit_message>
L49 Client: breadcrumbs (really)
</commit_message>
<xml_diff>
--- a/Конспект Market_shop.docx
+++ b/Конспект Market_shop.docx
@@ -19354,6 +19354,8 @@
       <w:r>
         <w:rPr>
           <w:rFonts w:ascii="Times New Roman" w:hAnsi="Times New Roman" w:cs="Times New Roman"/>
+          <w:noProof/>
+          <w:lang w:eastAsia="ru-RU"/>
         </w:rPr>
         <w:drawing>
           <wp:inline distT="0" distB="0" distL="0" distR="0" wp14:anchorId="028DD78C" wp14:editId="13F5C58B">
@@ -19397,13 +19399,34 @@
         <w:spacing w:after="0" w:line="240" w:lineRule="auto"/>
         <w:rPr>
           <w:rFonts w:ascii="Times New Roman" w:hAnsi="Times New Roman" w:cs="Times New Roman"/>
-        </w:rPr>
-      </w:pPr>
-      <w:r>
-        <w:rPr>
-          <w:rFonts w:ascii="Times New Roman" w:hAnsi="Times New Roman" w:cs="Times New Roman"/>
-        </w:rPr>
-        <w:t>Делаем группировку:</w:t>
+          <w:lang w:val="en-US"/>
+        </w:rPr>
+      </w:pPr>
+      <w:r>
+        <w:rPr>
+          <w:rFonts w:ascii="Times New Roman" w:hAnsi="Times New Roman" w:cs="Times New Roman"/>
+        </w:rPr>
+        <w:t>Делаем</w:t>
+      </w:r>
+      <w:r>
+        <w:rPr>
+          <w:rFonts w:ascii="Times New Roman" w:hAnsi="Times New Roman" w:cs="Times New Roman"/>
+          <w:lang w:val="en-US"/>
+        </w:rPr>
+        <w:t xml:space="preserve"> </w:t>
+      </w:r>
+      <w:r>
+        <w:rPr>
+          <w:rFonts w:ascii="Times New Roman" w:hAnsi="Times New Roman" w:cs="Times New Roman"/>
+        </w:rPr>
+        <w:t>группировку</w:t>
+      </w:r>
+      <w:r>
+        <w:rPr>
+          <w:rFonts w:ascii="Times New Roman" w:hAnsi="Times New Roman" w:cs="Times New Roman"/>
+          <w:lang w:val="en-US"/>
+        </w:rPr>
+        <w:t>:</w:t>
       </w:r>
     </w:p>
     <w:p>
@@ -19736,6 +19759,8 @@
       <w:r>
         <w:rPr>
           <w:rFonts w:ascii="Times New Roman" w:hAnsi="Times New Roman" w:cs="Times New Roman"/>
+          <w:noProof/>
+          <w:lang w:eastAsia="ru-RU"/>
         </w:rPr>
         <w:drawing>
           <wp:inline distT="0" distB="0" distL="0" distR="0" wp14:anchorId="7E019D9F" wp14:editId="77F8F435">
@@ -19798,6 +19823,8 @@
       <w:r>
         <w:rPr>
           <w:rFonts w:ascii="Times New Roman" w:hAnsi="Times New Roman" w:cs="Times New Roman"/>
+          <w:noProof/>
+          <w:lang w:eastAsia="ru-RU"/>
         </w:rPr>
         <w:drawing>
           <wp:inline distT="0" distB="0" distL="0" distR="0" wp14:anchorId="484680E3" wp14:editId="0BA45016">
@@ -19841,13 +19868,60 @@
         <w:spacing w:after="0" w:line="240" w:lineRule="auto"/>
         <w:rPr>
           <w:rFonts w:ascii="Times New Roman" w:hAnsi="Times New Roman" w:cs="Times New Roman"/>
-        </w:rPr>
-      </w:pPr>
-      <w:r>
-        <w:rPr>
-          <w:rFonts w:ascii="Times New Roman" w:hAnsi="Times New Roman" w:cs="Times New Roman"/>
-        </w:rPr>
-        <w:t>Данную функцию модернизируем до:</w:t>
+          <w:lang w:val="en-US"/>
+        </w:rPr>
+      </w:pPr>
+      <w:r>
+        <w:rPr>
+          <w:rFonts w:ascii="Times New Roman" w:hAnsi="Times New Roman" w:cs="Times New Roman"/>
+        </w:rPr>
+        <w:t>Данную</w:t>
+      </w:r>
+      <w:r>
+        <w:rPr>
+          <w:rFonts w:ascii="Times New Roman" w:hAnsi="Times New Roman" w:cs="Times New Roman"/>
+          <w:lang w:val="en-US"/>
+        </w:rPr>
+        <w:t xml:space="preserve"> </w:t>
+      </w:r>
+      <w:r>
+        <w:rPr>
+          <w:rFonts w:ascii="Times New Roman" w:hAnsi="Times New Roman" w:cs="Times New Roman"/>
+        </w:rPr>
+        <w:t>функцию</w:t>
+      </w:r>
+      <w:r>
+        <w:rPr>
+          <w:rFonts w:ascii="Times New Roman" w:hAnsi="Times New Roman" w:cs="Times New Roman"/>
+          <w:lang w:val="en-US"/>
+        </w:rPr>
+        <w:t xml:space="preserve"> </w:t>
+      </w:r>
+      <w:r>
+        <w:rPr>
+          <w:rFonts w:ascii="Times New Roman" w:hAnsi="Times New Roman" w:cs="Times New Roman"/>
+        </w:rPr>
+        <w:t>модернизируем</w:t>
+      </w:r>
+      <w:r>
+        <w:rPr>
+          <w:rFonts w:ascii="Times New Roman" w:hAnsi="Times New Roman" w:cs="Times New Roman"/>
+          <w:lang w:val="en-US"/>
+        </w:rPr>
+        <w:t xml:space="preserve"> </w:t>
+      </w:r>
+      <w:r>
+        <w:rPr>
+          <w:rFonts w:ascii="Times New Roman" w:hAnsi="Times New Roman" w:cs="Times New Roman"/>
+        </w:rPr>
+        <w:t>до</w:t>
+      </w:r>
+      <w:r>
+        <w:rPr>
+          <w:rFonts w:ascii="Times New Roman" w:hAnsi="Times New Roman" w:cs="Times New Roman"/>
+          <w:lang w:val="en-US"/>
+        </w:rPr>
+        <w:t>:</w:t>
       </w:r>
     </w:p>
     <w:p>
@@ -19897,7 +19971,7 @@
           <w:color w:val="CC7832"/>
           <w:sz w:val="16"/>
           <w:szCs w:val="16"/>
-          <w:lang w:eastAsia="ru-RU"/>
+          <w:lang w:val="en-US" w:eastAsia="ru-RU"/>
         </w:rPr>
         <w:t>array</w:t>
       </w:r>
@@ -20565,6 +20639,8 @@
       <w:r>
         <w:rPr>
           <w:rFonts w:ascii="Times New Roman" w:hAnsi="Times New Roman" w:cs="Times New Roman"/>
+          <w:noProof/>
+          <w:lang w:eastAsia="ru-RU"/>
         </w:rPr>
         <w:drawing>
           <wp:inline distT="0" distB="0" distL="0" distR="0" wp14:anchorId="1D94DFEE" wp14:editId="457A2500">
@@ -20622,7 +20698,8 @@
       <w:r>
         <w:rPr>
           <w:rFonts w:ascii="Times New Roman" w:hAnsi="Times New Roman" w:cs="Times New Roman"/>
-          <w:lang w:val="en-US"/>
+          <w:noProof/>
+          <w:lang w:eastAsia="ru-RU"/>
         </w:rPr>
         <w:drawing>
           <wp:inline distT="0" distB="0" distL="0" distR="0" wp14:anchorId="52F9A410" wp14:editId="19DD1C22">
@@ -20695,21 +20772,646 @@
         <w:spacing w:after="0" w:line="240" w:lineRule="auto"/>
         <w:rPr>
           <w:rFonts w:ascii="Times New Roman" w:hAnsi="Times New Roman" w:cs="Times New Roman"/>
-          <w:lang w:val="en-US"/>
+        </w:rPr>
+      </w:pPr>
+      <w:r>
+        <w:rPr>
+          <w:rFonts w:ascii="Times New Roman" w:hAnsi="Times New Roman" w:cs="Times New Roman"/>
+        </w:rPr>
+        <w:t>Получаем на беке хлебные крошки:</w:t>
+      </w:r>
+    </w:p>
+    <w:p>
+      <w:pPr>
+        <w:shd w:val="clear" w:color="auto" w:fill="2B2B2B"/>
+        <w:spacing w:after="0" w:line="240" w:lineRule="auto"/>
+        <w:rPr>
+          <w:rFonts w:ascii="Courier New" w:eastAsia="Times New Roman" w:hAnsi="Courier New" w:cs="Courier New"/>
+          <w:color w:val="A9B7C6"/>
+          <w:sz w:val="16"/>
+          <w:szCs w:val="16"/>
+          <w:lang w:val="en-US" w:eastAsia="ru-RU"/>
+        </w:rPr>
+      </w:pPr>
+      <w:r>
+        <w:rPr>
+          <w:rFonts w:ascii="Courier New" w:eastAsia="Times New Roman" w:hAnsi="Courier New" w:cs="Courier New"/>
+          <w:color w:val="CC7832"/>
+          <w:sz w:val="16"/>
+          <w:szCs w:val="16"/>
+          <w:lang w:val="en-US" w:eastAsia="ru-RU"/>
+        </w:rPr>
+        <w:t xml:space="preserve">public function </w:t>
+      </w:r>
+      <w:r>
+        <w:rPr>
+          <w:rFonts w:ascii="Courier New" w:eastAsia="Times New Roman" w:hAnsi="Courier New" w:cs="Courier New"/>
+          <w:color w:val="FFC66D"/>
+          <w:sz w:val="16"/>
+          <w:szCs w:val="16"/>
+          <w:lang w:val="en-US" w:eastAsia="ru-RU"/>
+        </w:rPr>
+        <w:t>show</w:t>
+      </w:r>
+      <w:r>
+        <w:rPr>
+          <w:rFonts w:ascii="Courier New" w:eastAsia="Times New Roman" w:hAnsi="Courier New" w:cs="Courier New"/>
+          <w:color w:val="A9B7C6"/>
+          <w:sz w:val="16"/>
+          <w:szCs w:val="16"/>
+          <w:lang w:val="en-US" w:eastAsia="ru-RU"/>
+        </w:rPr>
+        <w:t xml:space="preserve">(Product </w:t>
+      </w:r>
+      <w:r>
+        <w:rPr>
+          <w:rFonts w:ascii="Courier New" w:eastAsia="Times New Roman" w:hAnsi="Courier New" w:cs="Courier New"/>
+          <w:color w:val="9876AA"/>
+          <w:sz w:val="16"/>
+          <w:szCs w:val="16"/>
+          <w:lang w:val="en-US" w:eastAsia="ru-RU"/>
+        </w:rPr>
+        <w:t>$product</w:t>
+      </w:r>
+      <w:r>
+        <w:rPr>
+          <w:rFonts w:ascii="Courier New" w:eastAsia="Times New Roman" w:hAnsi="Courier New" w:cs="Courier New"/>
+          <w:color w:val="A9B7C6"/>
+          <w:sz w:val="16"/>
+          <w:szCs w:val="16"/>
+          <w:lang w:val="en-US" w:eastAsia="ru-RU"/>
+        </w:rPr>
+        <w:t>) {</w:t>
+      </w:r>
+      <w:r>
+        <w:rPr>
+          <w:rFonts w:ascii="Courier New" w:eastAsia="Times New Roman" w:hAnsi="Courier New" w:cs="Courier New"/>
+          <w:color w:val="A9B7C6"/>
+          <w:sz w:val="16"/>
+          <w:szCs w:val="16"/>
+          <w:lang w:val="en-US" w:eastAsia="ru-RU"/>
+        </w:rPr>
+        <w:br/>
+        <w:t xml:space="preserve">    </w:t>
+      </w:r>
+      <w:r>
+        <w:rPr>
+          <w:rFonts w:ascii="Courier New" w:eastAsia="Times New Roman" w:hAnsi="Courier New" w:cs="Courier New"/>
+          <w:color w:val="9876AA"/>
+          <w:sz w:val="16"/>
+          <w:szCs w:val="16"/>
+          <w:lang w:val="en-US" w:eastAsia="ru-RU"/>
+        </w:rPr>
+        <w:t xml:space="preserve">$breadCrumbs </w:t>
+      </w:r>
+      <w:r>
+        <w:rPr>
+          <w:rFonts w:ascii="Courier New" w:eastAsia="Times New Roman" w:hAnsi="Courier New" w:cs="Courier New"/>
+          <w:color w:val="A9B7C6"/>
+          <w:sz w:val="16"/>
+          <w:szCs w:val="16"/>
+          <w:lang w:val="en-US" w:eastAsia="ru-RU"/>
+        </w:rPr>
+        <w:t>= CategoryService::</w:t>
+      </w:r>
+      <w:r>
+        <w:rPr>
+          <w:rFonts w:ascii="Courier New" w:eastAsia="Times New Roman" w:hAnsi="Courier New" w:cs="Courier New"/>
+          <w:i/>
+          <w:iCs/>
+          <w:color w:val="FFC66D"/>
+          <w:sz w:val="16"/>
+          <w:szCs w:val="16"/>
+          <w:lang w:val="en-US" w:eastAsia="ru-RU"/>
+        </w:rPr>
+        <w:t>getCategoryParents</w:t>
+      </w:r>
+      <w:r>
+        <w:rPr>
+          <w:rFonts w:ascii="Courier New" w:eastAsia="Times New Roman" w:hAnsi="Courier New" w:cs="Courier New"/>
+          <w:color w:val="A9B7C6"/>
+          <w:sz w:val="16"/>
+          <w:szCs w:val="16"/>
+          <w:lang w:val="en-US" w:eastAsia="ru-RU"/>
+        </w:rPr>
+        <w:t>(</w:t>
+      </w:r>
+      <w:r>
+        <w:rPr>
+          <w:rFonts w:ascii="Courier New" w:eastAsia="Times New Roman" w:hAnsi="Courier New" w:cs="Courier New"/>
+          <w:color w:val="9876AA"/>
+          <w:sz w:val="16"/>
+          <w:szCs w:val="16"/>
+          <w:lang w:val="en-US" w:eastAsia="ru-RU"/>
+        </w:rPr>
+        <w:t>$product</w:t>
+      </w:r>
+      <w:r>
+        <w:rPr>
+          <w:rFonts w:ascii="Courier New" w:eastAsia="Times New Roman" w:hAnsi="Courier New" w:cs="Courier New"/>
+          <w:color w:val="A9B7C6"/>
+          <w:sz w:val="16"/>
+          <w:szCs w:val="16"/>
+          <w:lang w:val="en-US" w:eastAsia="ru-RU"/>
+        </w:rPr>
+        <w:t>-&gt;</w:t>
+      </w:r>
+      <w:r>
+        <w:rPr>
+          <w:rFonts w:ascii="Courier New" w:eastAsia="Times New Roman" w:hAnsi="Courier New" w:cs="Courier New"/>
+          <w:color w:val="9876AA"/>
+          <w:sz w:val="16"/>
+          <w:szCs w:val="16"/>
+          <w:lang w:val="en-US" w:eastAsia="ru-RU"/>
+        </w:rPr>
+        <w:t>category</w:t>
+      </w:r>
+      <w:r>
+        <w:rPr>
+          <w:rFonts w:ascii="Courier New" w:eastAsia="Times New Roman" w:hAnsi="Courier New" w:cs="Courier New"/>
+          <w:color w:val="A9B7C6"/>
+          <w:sz w:val="16"/>
+          <w:szCs w:val="16"/>
+          <w:lang w:val="en-US" w:eastAsia="ru-RU"/>
+        </w:rPr>
+        <w:t>)</w:t>
+      </w:r>
+      <w:r>
+        <w:rPr>
+          <w:rFonts w:ascii="Courier New" w:eastAsia="Times New Roman" w:hAnsi="Courier New" w:cs="Courier New"/>
+          <w:color w:val="CC7832"/>
+          <w:sz w:val="16"/>
+          <w:szCs w:val="16"/>
+          <w:lang w:val="en-US" w:eastAsia="ru-RU"/>
+        </w:rPr>
+        <w:t>;</w:t>
+      </w:r>
+      <w:r>
+        <w:rPr>
+          <w:rFonts w:ascii="Courier New" w:eastAsia="Times New Roman" w:hAnsi="Courier New" w:cs="Courier New"/>
+          <w:color w:val="CC7832"/>
+          <w:sz w:val="16"/>
+          <w:szCs w:val="16"/>
+          <w:lang w:val="en-US" w:eastAsia="ru-RU"/>
+        </w:rPr>
+        <w:br/>
+        <w:t xml:space="preserve">    </w:t>
+      </w:r>
+      <w:r>
+        <w:rPr>
+          <w:rFonts w:ascii="Courier New" w:eastAsia="Times New Roman" w:hAnsi="Courier New" w:cs="Courier New"/>
+          <w:color w:val="9876AA"/>
+          <w:sz w:val="16"/>
+          <w:szCs w:val="16"/>
+          <w:lang w:val="en-US" w:eastAsia="ru-RU"/>
+        </w:rPr>
+        <w:t xml:space="preserve">$breadCrumbs </w:t>
+      </w:r>
+      <w:r>
+        <w:rPr>
+          <w:rFonts w:ascii="Courier New" w:eastAsia="Times New Roman" w:hAnsi="Courier New" w:cs="Courier New"/>
+          <w:color w:val="A9B7C6"/>
+          <w:sz w:val="16"/>
+          <w:szCs w:val="16"/>
+          <w:lang w:val="en-US" w:eastAsia="ru-RU"/>
+        </w:rPr>
+        <w:t>= CategoryResource::</w:t>
+      </w:r>
+      <w:r>
+        <w:rPr>
+          <w:rFonts w:ascii="Courier New" w:eastAsia="Times New Roman" w:hAnsi="Courier New" w:cs="Courier New"/>
+          <w:i/>
+          <w:iCs/>
+          <w:color w:val="FFC66D"/>
+          <w:sz w:val="16"/>
+          <w:szCs w:val="16"/>
+          <w:lang w:val="en-US" w:eastAsia="ru-RU"/>
+        </w:rPr>
+        <w:t>collection</w:t>
+      </w:r>
+      <w:r>
+        <w:rPr>
+          <w:rFonts w:ascii="Courier New" w:eastAsia="Times New Roman" w:hAnsi="Courier New" w:cs="Courier New"/>
+          <w:color w:val="A9B7C6"/>
+          <w:sz w:val="16"/>
+          <w:szCs w:val="16"/>
+          <w:lang w:val="en-US" w:eastAsia="ru-RU"/>
+        </w:rPr>
+        <w:t>(</w:t>
+      </w:r>
+      <w:r>
+        <w:rPr>
+          <w:rFonts w:ascii="Courier New" w:eastAsia="Times New Roman" w:hAnsi="Courier New" w:cs="Courier New"/>
+          <w:color w:val="9876AA"/>
+          <w:sz w:val="16"/>
+          <w:szCs w:val="16"/>
+          <w:lang w:val="en-US" w:eastAsia="ru-RU"/>
+        </w:rPr>
+        <w:t>$breadCrumbs</w:t>
+      </w:r>
+      <w:r>
+        <w:rPr>
+          <w:rFonts w:ascii="Courier New" w:eastAsia="Times New Roman" w:hAnsi="Courier New" w:cs="Courier New"/>
+          <w:color w:val="A9B7C6"/>
+          <w:sz w:val="16"/>
+          <w:szCs w:val="16"/>
+          <w:lang w:val="en-US" w:eastAsia="ru-RU"/>
+        </w:rPr>
+        <w:t>-&gt;</w:t>
+      </w:r>
+      <w:r>
+        <w:rPr>
+          <w:rFonts w:ascii="Courier New" w:eastAsia="Times New Roman" w:hAnsi="Courier New" w:cs="Courier New"/>
+          <w:color w:val="FFC66D"/>
+          <w:sz w:val="16"/>
+          <w:szCs w:val="16"/>
+          <w:lang w:val="en-US" w:eastAsia="ru-RU"/>
+        </w:rPr>
+        <w:t>push</w:t>
+      </w:r>
+      <w:r>
+        <w:rPr>
+          <w:rFonts w:ascii="Courier New" w:eastAsia="Times New Roman" w:hAnsi="Courier New" w:cs="Courier New"/>
+          <w:color w:val="A9B7C6"/>
+          <w:sz w:val="16"/>
+          <w:szCs w:val="16"/>
+          <w:lang w:val="en-US" w:eastAsia="ru-RU"/>
+        </w:rPr>
+        <w:t>(</w:t>
+      </w:r>
+      <w:r>
+        <w:rPr>
+          <w:rFonts w:ascii="Courier New" w:eastAsia="Times New Roman" w:hAnsi="Courier New" w:cs="Courier New"/>
+          <w:color w:val="9876AA"/>
+          <w:sz w:val="16"/>
+          <w:szCs w:val="16"/>
+          <w:lang w:val="en-US" w:eastAsia="ru-RU"/>
+        </w:rPr>
+        <w:t>$product</w:t>
+      </w:r>
+      <w:r>
+        <w:rPr>
+          <w:rFonts w:ascii="Courier New" w:eastAsia="Times New Roman" w:hAnsi="Courier New" w:cs="Courier New"/>
+          <w:color w:val="A9B7C6"/>
+          <w:sz w:val="16"/>
+          <w:szCs w:val="16"/>
+          <w:lang w:val="en-US" w:eastAsia="ru-RU"/>
+        </w:rPr>
+        <w:t>-&gt;</w:t>
+      </w:r>
+      <w:r>
+        <w:rPr>
+          <w:rFonts w:ascii="Courier New" w:eastAsia="Times New Roman" w:hAnsi="Courier New" w:cs="Courier New"/>
+          <w:color w:val="9876AA"/>
+          <w:sz w:val="16"/>
+          <w:szCs w:val="16"/>
+          <w:lang w:val="en-US" w:eastAsia="ru-RU"/>
+        </w:rPr>
+        <w:t>category</w:t>
+      </w:r>
+      <w:r>
+        <w:rPr>
+          <w:rFonts w:ascii="Courier New" w:eastAsia="Times New Roman" w:hAnsi="Courier New" w:cs="Courier New"/>
+          <w:color w:val="A9B7C6"/>
+          <w:sz w:val="16"/>
+          <w:szCs w:val="16"/>
+          <w:lang w:val="en-US" w:eastAsia="ru-RU"/>
+        </w:rPr>
+        <w:t>))-&gt;</w:t>
+      </w:r>
+      <w:r>
+        <w:rPr>
+          <w:rFonts w:ascii="Courier New" w:eastAsia="Times New Roman" w:hAnsi="Courier New" w:cs="Courier New"/>
+          <w:color w:val="FFC66D"/>
+          <w:sz w:val="16"/>
+          <w:szCs w:val="16"/>
+          <w:lang w:val="en-US" w:eastAsia="ru-RU"/>
+        </w:rPr>
+        <w:t>resolve</w:t>
+      </w:r>
+      <w:r>
+        <w:rPr>
+          <w:rFonts w:ascii="Courier New" w:eastAsia="Times New Roman" w:hAnsi="Courier New" w:cs="Courier New"/>
+          <w:color w:val="A9B7C6"/>
+          <w:sz w:val="16"/>
+          <w:szCs w:val="16"/>
+          <w:lang w:val="en-US" w:eastAsia="ru-RU"/>
+        </w:rPr>
+        <w:t>()</w:t>
+      </w:r>
+      <w:r>
+        <w:rPr>
+          <w:rFonts w:ascii="Courier New" w:eastAsia="Times New Roman" w:hAnsi="Courier New" w:cs="Courier New"/>
+          <w:color w:val="CC7832"/>
+          <w:sz w:val="16"/>
+          <w:szCs w:val="16"/>
+          <w:lang w:val="en-US" w:eastAsia="ru-RU"/>
+        </w:rPr>
+        <w:t>;</w:t>
+      </w:r>
+      <w:r>
+        <w:rPr>
+          <w:rFonts w:ascii="Courier New" w:eastAsia="Times New Roman" w:hAnsi="Courier New" w:cs="Courier New"/>
+          <w:color w:val="CC7832"/>
+          <w:sz w:val="16"/>
+          <w:szCs w:val="16"/>
+          <w:lang w:val="en-US" w:eastAsia="ru-RU"/>
+        </w:rPr>
+        <w:br/>
+      </w:r>
+      <w:r>
+        <w:rPr>
+          <w:rFonts w:ascii="Courier New" w:eastAsia="Times New Roman" w:hAnsi="Courier New" w:cs="Courier New"/>
+          <w:color w:val="CC7832"/>
+          <w:sz w:val="16"/>
+          <w:szCs w:val="16"/>
+          <w:lang w:val="en-US" w:eastAsia="ru-RU"/>
+        </w:rPr>
+        <w:br/>
+        <w:t xml:space="preserve">    </w:t>
+      </w:r>
+      <w:r>
+        <w:rPr>
+          <w:rFonts w:ascii="Courier New" w:eastAsia="Times New Roman" w:hAnsi="Courier New" w:cs="Courier New"/>
+          <w:color w:val="9876AA"/>
+          <w:sz w:val="16"/>
+          <w:szCs w:val="16"/>
+          <w:lang w:val="en-US" w:eastAsia="ru-RU"/>
+        </w:rPr>
+        <w:t xml:space="preserve">$product </w:t>
+      </w:r>
+      <w:r>
+        <w:rPr>
+          <w:rFonts w:ascii="Courier New" w:eastAsia="Times New Roman" w:hAnsi="Courier New" w:cs="Courier New"/>
+          <w:color w:val="A9B7C6"/>
+          <w:sz w:val="16"/>
+          <w:szCs w:val="16"/>
+          <w:lang w:val="en-US" w:eastAsia="ru-RU"/>
+        </w:rPr>
+        <w:t>= ProductWithGroupedParamResource::</w:t>
+      </w:r>
+      <w:r>
+        <w:rPr>
+          <w:rFonts w:ascii="Courier New" w:eastAsia="Times New Roman" w:hAnsi="Courier New" w:cs="Courier New"/>
+          <w:i/>
+          <w:iCs/>
+          <w:color w:val="FFC66D"/>
+          <w:sz w:val="16"/>
+          <w:szCs w:val="16"/>
+          <w:lang w:val="en-US" w:eastAsia="ru-RU"/>
+        </w:rPr>
+        <w:t>make</w:t>
+      </w:r>
+      <w:r>
+        <w:rPr>
+          <w:rFonts w:ascii="Courier New" w:eastAsia="Times New Roman" w:hAnsi="Courier New" w:cs="Courier New"/>
+          <w:color w:val="A9B7C6"/>
+          <w:sz w:val="16"/>
+          <w:szCs w:val="16"/>
+          <w:lang w:val="en-US" w:eastAsia="ru-RU"/>
+        </w:rPr>
+        <w:t>(</w:t>
+      </w:r>
+      <w:r>
+        <w:rPr>
+          <w:rFonts w:ascii="Courier New" w:eastAsia="Times New Roman" w:hAnsi="Courier New" w:cs="Courier New"/>
+          <w:color w:val="9876AA"/>
+          <w:sz w:val="16"/>
+          <w:szCs w:val="16"/>
+          <w:lang w:val="en-US" w:eastAsia="ru-RU"/>
+        </w:rPr>
+        <w:t>$product</w:t>
+      </w:r>
+      <w:r>
+        <w:rPr>
+          <w:rFonts w:ascii="Courier New" w:eastAsia="Times New Roman" w:hAnsi="Courier New" w:cs="Courier New"/>
+          <w:color w:val="A9B7C6"/>
+          <w:sz w:val="16"/>
+          <w:szCs w:val="16"/>
+          <w:lang w:val="en-US" w:eastAsia="ru-RU"/>
+        </w:rPr>
+        <w:t>)-&gt;</w:t>
+      </w:r>
+      <w:r>
+        <w:rPr>
+          <w:rFonts w:ascii="Courier New" w:eastAsia="Times New Roman" w:hAnsi="Courier New" w:cs="Courier New"/>
+          <w:color w:val="FFC66D"/>
+          <w:sz w:val="16"/>
+          <w:szCs w:val="16"/>
+          <w:lang w:val="en-US" w:eastAsia="ru-RU"/>
+        </w:rPr>
+        <w:t>resolve</w:t>
+      </w:r>
+      <w:r>
+        <w:rPr>
+          <w:rFonts w:ascii="Courier New" w:eastAsia="Times New Roman" w:hAnsi="Courier New" w:cs="Courier New"/>
+          <w:color w:val="A9B7C6"/>
+          <w:sz w:val="16"/>
+          <w:szCs w:val="16"/>
+          <w:lang w:val="en-US" w:eastAsia="ru-RU"/>
+        </w:rPr>
+        <w:t>()</w:t>
+      </w:r>
+      <w:r>
+        <w:rPr>
+          <w:rFonts w:ascii="Courier New" w:eastAsia="Times New Roman" w:hAnsi="Courier New" w:cs="Courier New"/>
+          <w:color w:val="CC7832"/>
+          <w:sz w:val="16"/>
+          <w:szCs w:val="16"/>
+          <w:lang w:val="en-US" w:eastAsia="ru-RU"/>
+        </w:rPr>
+        <w:t>;</w:t>
+      </w:r>
+      <w:r>
+        <w:rPr>
+          <w:rFonts w:ascii="Courier New" w:eastAsia="Times New Roman" w:hAnsi="Courier New" w:cs="Courier New"/>
+          <w:color w:val="CC7832"/>
+          <w:sz w:val="16"/>
+          <w:szCs w:val="16"/>
+          <w:lang w:val="en-US" w:eastAsia="ru-RU"/>
+        </w:rPr>
+        <w:br/>
+      </w:r>
+      <w:r>
+        <w:rPr>
+          <w:rFonts w:ascii="Courier New" w:eastAsia="Times New Roman" w:hAnsi="Courier New" w:cs="Courier New"/>
+          <w:color w:val="CC7832"/>
+          <w:sz w:val="16"/>
+          <w:szCs w:val="16"/>
+          <w:lang w:val="en-US" w:eastAsia="ru-RU"/>
+        </w:rPr>
+        <w:br/>
+        <w:t xml:space="preserve">    return </w:t>
+      </w:r>
+      <w:r>
+        <w:rPr>
+          <w:rFonts w:ascii="Courier New" w:eastAsia="Times New Roman" w:hAnsi="Courier New" w:cs="Courier New"/>
+          <w:color w:val="FFC66D"/>
+          <w:sz w:val="16"/>
+          <w:szCs w:val="16"/>
+          <w:lang w:val="en-US" w:eastAsia="ru-RU"/>
+        </w:rPr>
+        <w:t>Inertia</w:t>
+      </w:r>
+      <w:r>
+        <w:rPr>
+          <w:rFonts w:ascii="Courier New" w:eastAsia="Times New Roman" w:hAnsi="Courier New" w:cs="Courier New"/>
+          <w:color w:val="A9B7C6"/>
+          <w:sz w:val="16"/>
+          <w:szCs w:val="16"/>
+          <w:lang w:val="en-US" w:eastAsia="ru-RU"/>
+        </w:rPr>
+        <w:t>(</w:t>
+      </w:r>
+      <w:r>
+        <w:rPr>
+          <w:rFonts w:ascii="Courier New" w:eastAsia="Times New Roman" w:hAnsi="Courier New" w:cs="Courier New"/>
+          <w:color w:val="6A8759"/>
+          <w:sz w:val="16"/>
+          <w:szCs w:val="16"/>
+          <w:lang w:val="en-US" w:eastAsia="ru-RU"/>
+        </w:rPr>
+        <w:t>'Client/Product/Show'</w:t>
+      </w:r>
+      <w:r>
+        <w:rPr>
+          <w:rFonts w:ascii="Courier New" w:eastAsia="Times New Roman" w:hAnsi="Courier New" w:cs="Courier New"/>
+          <w:color w:val="CC7832"/>
+          <w:sz w:val="16"/>
+          <w:szCs w:val="16"/>
+          <w:lang w:val="en-US" w:eastAsia="ru-RU"/>
+        </w:rPr>
+        <w:t xml:space="preserve">, </w:t>
+      </w:r>
+      <w:r>
+        <w:rPr>
+          <w:rFonts w:ascii="Courier New" w:eastAsia="Times New Roman" w:hAnsi="Courier New" w:cs="Courier New"/>
+          <w:color w:val="FFC66D"/>
+          <w:sz w:val="16"/>
+          <w:szCs w:val="16"/>
+          <w:lang w:val="en-US" w:eastAsia="ru-RU"/>
+        </w:rPr>
+        <w:t>compact</w:t>
+      </w:r>
+      <w:r>
+        <w:rPr>
+          <w:rFonts w:ascii="Courier New" w:eastAsia="Times New Roman" w:hAnsi="Courier New" w:cs="Courier New"/>
+          <w:color w:val="A9B7C6"/>
+          <w:sz w:val="16"/>
+          <w:szCs w:val="16"/>
+          <w:lang w:val="en-US" w:eastAsia="ru-RU"/>
+        </w:rPr>
+        <w:t>(</w:t>
+      </w:r>
+      <w:r>
+        <w:rPr>
+          <w:rFonts w:ascii="Courier New" w:eastAsia="Times New Roman" w:hAnsi="Courier New" w:cs="Courier New"/>
+          <w:color w:val="6A8759"/>
+          <w:sz w:val="16"/>
+          <w:szCs w:val="16"/>
+          <w:lang w:val="en-US" w:eastAsia="ru-RU"/>
+        </w:rPr>
+        <w:t>'product'</w:t>
+      </w:r>
+      <w:r>
+        <w:rPr>
+          <w:rFonts w:ascii="Courier New" w:eastAsia="Times New Roman" w:hAnsi="Courier New" w:cs="Courier New"/>
+          <w:color w:val="CC7832"/>
+          <w:sz w:val="16"/>
+          <w:szCs w:val="16"/>
+          <w:lang w:val="en-US" w:eastAsia="ru-RU"/>
+        </w:rPr>
+        <w:t xml:space="preserve">, </w:t>
+      </w:r>
+      <w:r>
+        <w:rPr>
+          <w:rFonts w:ascii="Courier New" w:eastAsia="Times New Roman" w:hAnsi="Courier New" w:cs="Courier New"/>
+          <w:color w:val="6A8759"/>
+          <w:sz w:val="16"/>
+          <w:szCs w:val="16"/>
+          <w:lang w:val="en-US" w:eastAsia="ru-RU"/>
+        </w:rPr>
+        <w:t>'breadCrumbs'</w:t>
+      </w:r>
+      <w:r>
+        <w:rPr>
+          <w:rFonts w:ascii="Courier New" w:eastAsia="Times New Roman" w:hAnsi="Courier New" w:cs="Courier New"/>
+          <w:color w:val="A9B7C6"/>
+          <w:sz w:val="16"/>
+          <w:szCs w:val="16"/>
+          <w:lang w:val="en-US" w:eastAsia="ru-RU"/>
+        </w:rPr>
+        <w:t>))</w:t>
+      </w:r>
+      <w:r>
+        <w:rPr>
+          <w:rFonts w:ascii="Courier New" w:eastAsia="Times New Roman" w:hAnsi="Courier New" w:cs="Courier New"/>
+          <w:color w:val="CC7832"/>
+          <w:sz w:val="16"/>
+          <w:szCs w:val="16"/>
+          <w:lang w:val="en-US" w:eastAsia="ru-RU"/>
+        </w:rPr>
+        <w:t>;</w:t>
+      </w:r>
+      <w:r>
+        <w:rPr>
+          <w:rFonts w:ascii="Courier New" w:eastAsia="Times New Roman" w:hAnsi="Courier New" w:cs="Courier New"/>
+          <w:color w:val="CC7832"/>
+          <w:sz w:val="16"/>
+          <w:szCs w:val="16"/>
+          <w:lang w:val="en-US" w:eastAsia="ru-RU"/>
+        </w:rPr>
+        <w:br/>
+      </w:r>
+      <w:r>
+        <w:rPr>
+          <w:rFonts w:ascii="Courier New" w:eastAsia="Times New Roman" w:hAnsi="Courier New" w:cs="Courier New"/>
+          <w:color w:val="A9B7C6"/>
+          <w:sz w:val="16"/>
+          <w:szCs w:val="16"/>
+          <w:lang w:val="en-US" w:eastAsia="ru-RU"/>
+        </w:rPr>
+        <w:t>}</w:t>
+      </w:r>
+    </w:p>
+    <w:p>
+      <w:pPr>
+        <w:spacing w:after="0" w:line="240" w:lineRule="auto"/>
+        <w:rPr>
+          <w:rFonts w:ascii="Times New Roman" w:hAnsi="Times New Roman" w:cs="Times New Roman"/>
+          <w:lang w:val="en-US"/>
+        </w:rPr>
+      </w:pPr>
+    </w:p>
+    <w:p>
+      <w:pPr>
+        <w:spacing w:after="0" w:line="240" w:lineRule="auto"/>
+        <w:rPr>
+          <w:rFonts w:ascii="Times New Roman" w:hAnsi="Times New Roman" w:cs="Times New Roman"/>
+          <w:b/>
+          <w:u w:val="single"/>
+        </w:rPr>
+      </w:pPr>
+      <w:r>
+        <w:rPr>
+          <w:rFonts w:ascii="Times New Roman" w:hAnsi="Times New Roman" w:cs="Times New Roman"/>
+          <w:b/>
+          <w:u w:val="single"/>
+        </w:rPr>
+        <w:t>Урок 50. Клиент карточка товара хлебные крошки</w:t>
+      </w:r>
+    </w:p>
+    <w:p>
+      <w:pPr>
+        <w:spacing w:after="0" w:line="240" w:lineRule="auto"/>
+        <w:rPr>
+          <w:rFonts w:ascii="Times New Roman" w:hAnsi="Times New Roman" w:cs="Times New Roman"/>
+          <w:b/>
+          <w:u w:val="single"/>
         </w:rPr>
       </w:pPr>
       <w:bookmarkStart w:id="0" w:name="_GoBack"/>
       <w:bookmarkEnd w:id="0"/>
-    </w:p>
-    <w:p>
-      <w:pPr>
-        <w:spacing w:after="0" w:line="240" w:lineRule="auto"/>
-        <w:rPr>
-          <w:rFonts w:ascii="Times New Roman" w:hAnsi="Times New Roman" w:cs="Times New Roman"/>
-          <w:b/>
-          <w:u w:val="single"/>
-        </w:rPr>
-      </w:pPr>
     </w:p>
     <w:p>
       <w:pPr>
@@ -23342,7 +24044,7 @@
 </file>
 
 <file path=customXml/itemProps1.xml><?xml version="1.0" encoding="utf-8"?>
-<ds:datastoreItem xmlns:ds="http://schemas.openxmlformats.org/officeDocument/2006/customXml" ds:itemID="{2B195AFF-7206-48CD-93C4-C57A089EA277}">
+<ds:datastoreItem xmlns:ds="http://schemas.openxmlformats.org/officeDocument/2006/customXml" ds:itemID="{6CD7B5B4-E2C5-4475-8DB4-0382513CFA85}">
   <ds:schemaRefs>
     <ds:schemaRef ds:uri="http://schemas.openxmlformats.org/officeDocument/2006/bibliography"/>
   </ds:schemaRefs>

</xml_diff>

<commit_message>
L50 Client: gallery (really)
</commit_message>
<xml_diff>
--- a/Конспект Market_shop.docx
+++ b/Конспект Market_shop.docx
@@ -20766,6 +20766,30 @@
         </w:rPr>
         <w:t>Урок 49. Клиент карточка товара галлерея</w:t>
       </w:r>
+      <w:r>
+        <w:rPr>
+          <w:rFonts w:ascii="Times New Roman" w:hAnsi="Times New Roman" w:cs="Times New Roman"/>
+          <w:b/>
+          <w:u w:val="single"/>
+        </w:rPr>
+        <w:t xml:space="preserve"> (</w:t>
+      </w:r>
+      <w:r>
+        <w:rPr>
+          <w:rFonts w:ascii="Times New Roman" w:hAnsi="Times New Roman" w:cs="Times New Roman"/>
+          <w:b/>
+          <w:u w:val="single"/>
+        </w:rPr>
+        <w:t>по факту: хлебные крошки</w:t>
+      </w:r>
+      <w:r>
+        <w:rPr>
+          <w:rFonts w:ascii="Times New Roman" w:hAnsi="Times New Roman" w:cs="Times New Roman"/>
+          <w:b/>
+          <w:u w:val="single"/>
+        </w:rPr>
+        <w:t>)</w:t>
+      </w:r>
     </w:p>
     <w:p>
       <w:pPr>
@@ -21400,14 +21424,757 @@
         </w:rPr>
         <w:t>Урок 50. Клиент карточка товара хлебные крошки</w:t>
       </w:r>
-    </w:p>
-    <w:p>
-      <w:pPr>
-        <w:spacing w:after="0" w:line="240" w:lineRule="auto"/>
-        <w:rPr>
-          <w:rFonts w:ascii="Times New Roman" w:hAnsi="Times New Roman" w:cs="Times New Roman"/>
-          <w:b/>
-          <w:u w:val="single"/>
+      <w:r>
+        <w:rPr>
+          <w:rFonts w:ascii="Times New Roman" w:hAnsi="Times New Roman" w:cs="Times New Roman"/>
+          <w:b/>
+          <w:u w:val="single"/>
+        </w:rPr>
+        <w:t xml:space="preserve"> </w:t>
+      </w:r>
+      <w:r>
+        <w:rPr>
+          <w:rFonts w:ascii="Times New Roman" w:hAnsi="Times New Roman" w:cs="Times New Roman"/>
+          <w:b/>
+          <w:u w:val="single"/>
+        </w:rPr>
+        <w:t>(</w:t>
+      </w:r>
+      <w:r>
+        <w:rPr>
+          <w:rFonts w:ascii="Times New Roman" w:hAnsi="Times New Roman" w:cs="Times New Roman"/>
+          <w:b/>
+          <w:u w:val="single"/>
+        </w:rPr>
+        <w:t xml:space="preserve">по факту: </w:t>
+      </w:r>
+      <w:r>
+        <w:rPr>
+          <w:rFonts w:ascii="Times New Roman" w:hAnsi="Times New Roman" w:cs="Times New Roman"/>
+          <w:b/>
+          <w:u w:val="single"/>
+        </w:rPr>
+        <w:t>галлерея</w:t>
+      </w:r>
+      <w:r>
+        <w:rPr>
+          <w:rFonts w:ascii="Times New Roman" w:hAnsi="Times New Roman" w:cs="Times New Roman"/>
+          <w:b/>
+          <w:u w:val="single"/>
+        </w:rPr>
+        <w:t>)</w:t>
+      </w:r>
+    </w:p>
+    <w:p>
+      <w:pPr>
+        <w:shd w:val="clear" w:color="auto" w:fill="2B2B2B"/>
+        <w:spacing w:after="0" w:line="240" w:lineRule="auto"/>
+        <w:rPr>
+          <w:rFonts w:ascii="Courier New" w:eastAsia="Times New Roman" w:hAnsi="Courier New" w:cs="Courier New"/>
+          <w:color w:val="A9B7C6"/>
+          <w:sz w:val="16"/>
+          <w:szCs w:val="16"/>
+          <w:lang w:val="en-US" w:eastAsia="ru-RU"/>
+        </w:rPr>
+      </w:pPr>
+      <w:r>
+        <w:rPr>
+          <w:rFonts w:ascii="Courier New" w:eastAsia="Times New Roman" w:hAnsi="Courier New" w:cs="Courier New"/>
+          <w:color w:val="E8BF6A"/>
+          <w:sz w:val="16"/>
+          <w:szCs w:val="16"/>
+          <w:lang w:val="en-US" w:eastAsia="ru-RU"/>
+        </w:rPr>
+        <w:t xml:space="preserve">&lt;div </w:t>
+      </w:r>
+      <w:r>
+        <w:rPr>
+          <w:rFonts w:ascii="Courier New" w:eastAsia="Times New Roman" w:hAnsi="Courier New" w:cs="Courier New"/>
+          <w:color w:val="BABABA"/>
+          <w:sz w:val="16"/>
+          <w:szCs w:val="16"/>
+          <w:lang w:val="en-US" w:eastAsia="ru-RU"/>
+        </w:rPr>
+        <w:t>class</w:t>
+      </w:r>
+      <w:r>
+        <w:rPr>
+          <w:rFonts w:ascii="Courier New" w:eastAsia="Times New Roman" w:hAnsi="Courier New" w:cs="Courier New"/>
+          <w:color w:val="A5C261"/>
+          <w:sz w:val="16"/>
+          <w:szCs w:val="16"/>
+          <w:lang w:val="en-US" w:eastAsia="ru-RU"/>
+        </w:rPr>
+        <w:t>="flex mr-4"</w:t>
+      </w:r>
+      <w:r>
+        <w:rPr>
+          <w:rFonts w:ascii="Courier New" w:eastAsia="Times New Roman" w:hAnsi="Courier New" w:cs="Courier New"/>
+          <w:color w:val="E8BF6A"/>
+          <w:sz w:val="16"/>
+          <w:szCs w:val="16"/>
+          <w:lang w:val="en-US" w:eastAsia="ru-RU"/>
+        </w:rPr>
+        <w:t>&gt;</w:t>
+      </w:r>
+      <w:r>
+        <w:rPr>
+          <w:rFonts w:ascii="Courier New" w:eastAsia="Times New Roman" w:hAnsi="Courier New" w:cs="Courier New"/>
+          <w:color w:val="E8BF6A"/>
+          <w:sz w:val="16"/>
+          <w:szCs w:val="16"/>
+          <w:lang w:val="en-US" w:eastAsia="ru-RU"/>
+        </w:rPr>
+        <w:br/>
+        <w:t xml:space="preserve">    &lt;div </w:t>
+      </w:r>
+      <w:r>
+        <w:rPr>
+          <w:rFonts w:ascii="Courier New" w:eastAsia="Times New Roman" w:hAnsi="Courier New" w:cs="Courier New"/>
+          <w:color w:val="BABABA"/>
+          <w:sz w:val="16"/>
+          <w:szCs w:val="16"/>
+          <w:lang w:val="en-US" w:eastAsia="ru-RU"/>
+        </w:rPr>
+        <w:t>style</w:t>
+      </w:r>
+      <w:r>
+        <w:rPr>
+          <w:rFonts w:ascii="Courier New" w:eastAsia="Times New Roman" w:hAnsi="Courier New" w:cs="Courier New"/>
+          <w:color w:val="A5C261"/>
+          <w:sz w:val="16"/>
+          <w:szCs w:val="16"/>
+          <w:lang w:val="en-US" w:eastAsia="ru-RU"/>
+        </w:rPr>
+        <w:t>="</w:t>
+      </w:r>
+      <w:r>
+        <w:rPr>
+          <w:rFonts w:ascii="Courier New" w:eastAsia="Times New Roman" w:hAnsi="Courier New" w:cs="Courier New"/>
+          <w:color w:val="BABABA"/>
+          <w:sz w:val="16"/>
+          <w:szCs w:val="16"/>
+          <w:lang w:val="en-US" w:eastAsia="ru-RU"/>
+        </w:rPr>
+        <w:t>width</w:t>
+      </w:r>
+      <w:r>
+        <w:rPr>
+          <w:rFonts w:ascii="Courier New" w:eastAsia="Times New Roman" w:hAnsi="Courier New" w:cs="Courier New"/>
+          <w:color w:val="A9B7C6"/>
+          <w:sz w:val="16"/>
+          <w:szCs w:val="16"/>
+          <w:lang w:val="en-US" w:eastAsia="ru-RU"/>
+        </w:rPr>
+        <w:t xml:space="preserve">: </w:t>
+      </w:r>
+      <w:r>
+        <w:rPr>
+          <w:rFonts w:ascii="Courier New" w:eastAsia="Times New Roman" w:hAnsi="Courier New" w:cs="Courier New"/>
+          <w:color w:val="6897BB"/>
+          <w:sz w:val="16"/>
+          <w:szCs w:val="16"/>
+          <w:lang w:val="en-US" w:eastAsia="ru-RU"/>
+        </w:rPr>
+        <w:t>100</w:t>
+      </w:r>
+      <w:r>
+        <w:rPr>
+          <w:rFonts w:ascii="Courier New" w:eastAsia="Times New Roman" w:hAnsi="Courier New" w:cs="Courier New"/>
+          <w:color w:val="A5C261"/>
+          <w:sz w:val="16"/>
+          <w:szCs w:val="16"/>
+          <w:lang w:val="en-US" w:eastAsia="ru-RU"/>
+        </w:rPr>
+        <w:t xml:space="preserve">px" </w:t>
+      </w:r>
+      <w:r>
+        <w:rPr>
+          <w:rFonts w:ascii="Courier New" w:eastAsia="Times New Roman" w:hAnsi="Courier New" w:cs="Courier New"/>
+          <w:color w:val="BABABA"/>
+          <w:sz w:val="16"/>
+          <w:szCs w:val="16"/>
+          <w:lang w:val="en-US" w:eastAsia="ru-RU"/>
+        </w:rPr>
+        <w:t>class</w:t>
+      </w:r>
+      <w:r>
+        <w:rPr>
+          <w:rFonts w:ascii="Courier New" w:eastAsia="Times New Roman" w:hAnsi="Courier New" w:cs="Courier New"/>
+          <w:color w:val="A5C261"/>
+          <w:sz w:val="16"/>
+          <w:szCs w:val="16"/>
+          <w:lang w:val="en-US" w:eastAsia="ru-RU"/>
+        </w:rPr>
+        <w:t>="mr-4"</w:t>
+      </w:r>
+      <w:r>
+        <w:rPr>
+          <w:rFonts w:ascii="Courier New" w:eastAsia="Times New Roman" w:hAnsi="Courier New" w:cs="Courier New"/>
+          <w:color w:val="E8BF6A"/>
+          <w:sz w:val="16"/>
+          <w:szCs w:val="16"/>
+          <w:lang w:val="en-US" w:eastAsia="ru-RU"/>
+        </w:rPr>
+        <w:t>&gt;</w:t>
+      </w:r>
+      <w:r>
+        <w:rPr>
+          <w:rFonts w:ascii="Courier New" w:eastAsia="Times New Roman" w:hAnsi="Courier New" w:cs="Courier New"/>
+          <w:color w:val="E8BF6A"/>
+          <w:sz w:val="16"/>
+          <w:szCs w:val="16"/>
+          <w:lang w:val="en-US" w:eastAsia="ru-RU"/>
+        </w:rPr>
+        <w:br/>
+        <w:t xml:space="preserve">        &lt;div </w:t>
+      </w:r>
+      <w:r>
+        <w:rPr>
+          <w:rFonts w:ascii="Courier New" w:eastAsia="Times New Roman" w:hAnsi="Courier New" w:cs="Courier New"/>
+          <w:color w:val="BABABA"/>
+          <w:sz w:val="16"/>
+          <w:szCs w:val="16"/>
+          <w:lang w:val="en-US" w:eastAsia="ru-RU"/>
+        </w:rPr>
+        <w:t>v-for</w:t>
+      </w:r>
+      <w:r>
+        <w:rPr>
+          <w:rFonts w:ascii="Courier New" w:eastAsia="Times New Roman" w:hAnsi="Courier New" w:cs="Courier New"/>
+          <w:color w:val="A5C261"/>
+          <w:sz w:val="16"/>
+          <w:szCs w:val="16"/>
+          <w:lang w:val="en-US" w:eastAsia="ru-RU"/>
+        </w:rPr>
+        <w:t>="</w:t>
+      </w:r>
+      <w:r>
+        <w:rPr>
+          <w:rFonts w:ascii="Courier New" w:eastAsia="Times New Roman" w:hAnsi="Courier New" w:cs="Courier New"/>
+          <w:color w:val="A9B7C6"/>
+          <w:sz w:val="16"/>
+          <w:szCs w:val="16"/>
+          <w:lang w:val="en-US" w:eastAsia="ru-RU"/>
+        </w:rPr>
+        <w:t xml:space="preserve">image </w:t>
+      </w:r>
+      <w:r>
+        <w:rPr>
+          <w:rFonts w:ascii="Courier New" w:eastAsia="Times New Roman" w:hAnsi="Courier New" w:cs="Courier New"/>
+          <w:color w:val="CC7832"/>
+          <w:sz w:val="16"/>
+          <w:szCs w:val="16"/>
+          <w:lang w:val="en-US" w:eastAsia="ru-RU"/>
+        </w:rPr>
+        <w:t xml:space="preserve">in </w:t>
+      </w:r>
+      <w:r>
+        <w:rPr>
+          <w:rFonts w:ascii="Courier New" w:eastAsia="Times New Roman" w:hAnsi="Courier New" w:cs="Courier New"/>
+          <w:color w:val="9876AA"/>
+          <w:sz w:val="16"/>
+          <w:szCs w:val="16"/>
+          <w:lang w:val="en-US" w:eastAsia="ru-RU"/>
+        </w:rPr>
+        <w:t>product</w:t>
+      </w:r>
+      <w:r>
+        <w:rPr>
+          <w:rFonts w:ascii="Courier New" w:eastAsia="Times New Roman" w:hAnsi="Courier New" w:cs="Courier New"/>
+          <w:color w:val="A9B7C6"/>
+          <w:sz w:val="16"/>
+          <w:szCs w:val="16"/>
+          <w:lang w:val="en-US" w:eastAsia="ru-RU"/>
+        </w:rPr>
+        <w:t>.images</w:t>
+      </w:r>
+      <w:r>
+        <w:rPr>
+          <w:rFonts w:ascii="Courier New" w:eastAsia="Times New Roman" w:hAnsi="Courier New" w:cs="Courier New"/>
+          <w:color w:val="A5C261"/>
+          <w:sz w:val="16"/>
+          <w:szCs w:val="16"/>
+          <w:lang w:val="en-US" w:eastAsia="ru-RU"/>
+        </w:rPr>
+        <w:t xml:space="preserve">" </w:t>
+      </w:r>
+      <w:r>
+        <w:rPr>
+          <w:rFonts w:ascii="Courier New" w:eastAsia="Times New Roman" w:hAnsi="Courier New" w:cs="Courier New"/>
+          <w:color w:val="BABABA"/>
+          <w:sz w:val="16"/>
+          <w:szCs w:val="16"/>
+          <w:lang w:val="en-US" w:eastAsia="ru-RU"/>
+        </w:rPr>
+        <w:t>class</w:t>
+      </w:r>
+      <w:r>
+        <w:rPr>
+          <w:rFonts w:ascii="Courier New" w:eastAsia="Times New Roman" w:hAnsi="Courier New" w:cs="Courier New"/>
+          <w:color w:val="A5C261"/>
+          <w:sz w:val="16"/>
+          <w:szCs w:val="16"/>
+          <w:lang w:val="en-US" w:eastAsia="ru-RU"/>
+        </w:rPr>
+        <w:t>="mb-4"</w:t>
+      </w:r>
+      <w:r>
+        <w:rPr>
+          <w:rFonts w:ascii="Courier New" w:eastAsia="Times New Roman" w:hAnsi="Courier New" w:cs="Courier New"/>
+          <w:color w:val="E8BF6A"/>
+          <w:sz w:val="16"/>
+          <w:szCs w:val="16"/>
+          <w:lang w:val="en-US" w:eastAsia="ru-RU"/>
+        </w:rPr>
+        <w:t>&gt;</w:t>
+      </w:r>
+      <w:r>
+        <w:rPr>
+          <w:rFonts w:ascii="Courier New" w:eastAsia="Times New Roman" w:hAnsi="Courier New" w:cs="Courier New"/>
+          <w:color w:val="E8BF6A"/>
+          <w:sz w:val="16"/>
+          <w:szCs w:val="16"/>
+          <w:lang w:val="en-US" w:eastAsia="ru-RU"/>
+        </w:rPr>
+        <w:br/>
+        <w:t xml:space="preserve">            &lt;img </w:t>
+      </w:r>
+      <w:r>
+        <w:rPr>
+          <w:rFonts w:ascii="Courier New" w:eastAsia="Times New Roman" w:hAnsi="Courier New" w:cs="Courier New"/>
+          <w:color w:val="BABABA"/>
+          <w:sz w:val="16"/>
+          <w:szCs w:val="16"/>
+          <w:lang w:val="en-US" w:eastAsia="ru-RU"/>
+        </w:rPr>
+        <w:t>@click</w:t>
+      </w:r>
+      <w:r>
+        <w:rPr>
+          <w:rFonts w:ascii="Courier New" w:eastAsia="Times New Roman" w:hAnsi="Courier New" w:cs="Courier New"/>
+          <w:color w:val="A5C261"/>
+          <w:sz w:val="16"/>
+          <w:szCs w:val="16"/>
+          <w:lang w:val="en-US" w:eastAsia="ru-RU"/>
+        </w:rPr>
+        <w:t>="</w:t>
+      </w:r>
+      <w:r>
+        <w:rPr>
+          <w:rFonts w:ascii="Courier New" w:eastAsia="Times New Roman" w:hAnsi="Courier New" w:cs="Courier New"/>
+          <w:color w:val="9876AA"/>
+          <w:sz w:val="16"/>
+          <w:szCs w:val="16"/>
+          <w:lang w:val="en-US" w:eastAsia="ru-RU"/>
+        </w:rPr>
+        <w:t xml:space="preserve">selectedImage </w:t>
+      </w:r>
+      <w:r>
+        <w:rPr>
+          <w:rFonts w:ascii="Courier New" w:eastAsia="Times New Roman" w:hAnsi="Courier New" w:cs="Courier New"/>
+          <w:color w:val="A9B7C6"/>
+          <w:sz w:val="16"/>
+          <w:szCs w:val="16"/>
+          <w:lang w:val="en-US" w:eastAsia="ru-RU"/>
+        </w:rPr>
+        <w:t>= image</w:t>
+      </w:r>
+      <w:r>
+        <w:rPr>
+          <w:rFonts w:ascii="Courier New" w:eastAsia="Times New Roman" w:hAnsi="Courier New" w:cs="Courier New"/>
+          <w:color w:val="A5C261"/>
+          <w:sz w:val="16"/>
+          <w:szCs w:val="16"/>
+          <w:lang w:val="en-US" w:eastAsia="ru-RU"/>
+        </w:rPr>
+        <w:t xml:space="preserve">" </w:t>
+      </w:r>
+      <w:r>
+        <w:rPr>
+          <w:rFonts w:ascii="Courier New" w:eastAsia="Times New Roman" w:hAnsi="Courier New" w:cs="Courier New"/>
+          <w:color w:val="BABABA"/>
+          <w:sz w:val="16"/>
+          <w:szCs w:val="16"/>
+          <w:lang w:val="en-US" w:eastAsia="ru-RU"/>
+        </w:rPr>
+        <w:t>:src</w:t>
+      </w:r>
+      <w:r>
+        <w:rPr>
+          <w:rFonts w:ascii="Courier New" w:eastAsia="Times New Roman" w:hAnsi="Courier New" w:cs="Courier New"/>
+          <w:color w:val="A5C261"/>
+          <w:sz w:val="16"/>
+          <w:szCs w:val="16"/>
+          <w:lang w:val="en-US" w:eastAsia="ru-RU"/>
+        </w:rPr>
+        <w:t>="</w:t>
+      </w:r>
+      <w:r>
+        <w:rPr>
+          <w:rFonts w:ascii="Courier New" w:eastAsia="Times New Roman" w:hAnsi="Courier New" w:cs="Courier New"/>
+          <w:color w:val="A9B7C6"/>
+          <w:sz w:val="16"/>
+          <w:szCs w:val="16"/>
+          <w:lang w:val="en-US" w:eastAsia="ru-RU"/>
+        </w:rPr>
+        <w:t>image.</w:t>
+      </w:r>
+      <w:r>
+        <w:rPr>
+          <w:rFonts w:ascii="Courier New" w:eastAsia="Times New Roman" w:hAnsi="Courier New" w:cs="Courier New"/>
+          <w:color w:val="9876AA"/>
+          <w:sz w:val="16"/>
+          <w:szCs w:val="16"/>
+          <w:lang w:val="en-US" w:eastAsia="ru-RU"/>
+        </w:rPr>
+        <w:t>url</w:t>
+      </w:r>
+      <w:r>
+        <w:rPr>
+          <w:rFonts w:ascii="Courier New" w:eastAsia="Times New Roman" w:hAnsi="Courier New" w:cs="Courier New"/>
+          <w:color w:val="A5C261"/>
+          <w:sz w:val="16"/>
+          <w:szCs w:val="16"/>
+          <w:lang w:val="en-US" w:eastAsia="ru-RU"/>
+        </w:rPr>
+        <w:t xml:space="preserve">" </w:t>
+      </w:r>
+      <w:r>
+        <w:rPr>
+          <w:rFonts w:ascii="Courier New" w:eastAsia="Times New Roman" w:hAnsi="Courier New" w:cs="Courier New"/>
+          <w:color w:val="BABABA"/>
+          <w:sz w:val="16"/>
+          <w:szCs w:val="16"/>
+          <w:lang w:val="en-US" w:eastAsia="ru-RU"/>
+        </w:rPr>
+        <w:t>:alt</w:t>
+      </w:r>
+      <w:r>
+        <w:rPr>
+          <w:rFonts w:ascii="Courier New" w:eastAsia="Times New Roman" w:hAnsi="Courier New" w:cs="Courier New"/>
+          <w:color w:val="A5C261"/>
+          <w:sz w:val="16"/>
+          <w:szCs w:val="16"/>
+          <w:lang w:val="en-US" w:eastAsia="ru-RU"/>
+        </w:rPr>
+        <w:t>="</w:t>
+      </w:r>
+      <w:r>
+        <w:rPr>
+          <w:rFonts w:ascii="Courier New" w:eastAsia="Times New Roman" w:hAnsi="Courier New" w:cs="Courier New"/>
+          <w:color w:val="9876AA"/>
+          <w:sz w:val="16"/>
+          <w:szCs w:val="16"/>
+          <w:lang w:val="en-US" w:eastAsia="ru-RU"/>
+        </w:rPr>
+        <w:t>product</w:t>
+      </w:r>
+      <w:r>
+        <w:rPr>
+          <w:rFonts w:ascii="Courier New" w:eastAsia="Times New Roman" w:hAnsi="Courier New" w:cs="Courier New"/>
+          <w:color w:val="A9B7C6"/>
+          <w:sz w:val="16"/>
+          <w:szCs w:val="16"/>
+          <w:lang w:val="en-US" w:eastAsia="ru-RU"/>
+        </w:rPr>
+        <w:t>.title</w:t>
+      </w:r>
+      <w:r>
+        <w:rPr>
+          <w:rFonts w:ascii="Courier New" w:eastAsia="Times New Roman" w:hAnsi="Courier New" w:cs="Courier New"/>
+          <w:color w:val="A5C261"/>
+          <w:sz w:val="16"/>
+          <w:szCs w:val="16"/>
+          <w:lang w:val="en-US" w:eastAsia="ru-RU"/>
+        </w:rPr>
+        <w:t>"</w:t>
+      </w:r>
+      <w:r>
+        <w:rPr>
+          <w:rFonts w:ascii="Courier New" w:eastAsia="Times New Roman" w:hAnsi="Courier New" w:cs="Courier New"/>
+          <w:color w:val="E8BF6A"/>
+          <w:sz w:val="16"/>
+          <w:szCs w:val="16"/>
+          <w:lang w:val="en-US" w:eastAsia="ru-RU"/>
+        </w:rPr>
+        <w:t>&gt;</w:t>
+      </w:r>
+      <w:r>
+        <w:rPr>
+          <w:rFonts w:ascii="Courier New" w:eastAsia="Times New Roman" w:hAnsi="Courier New" w:cs="Courier New"/>
+          <w:color w:val="E8BF6A"/>
+          <w:sz w:val="16"/>
+          <w:szCs w:val="16"/>
+          <w:lang w:val="en-US" w:eastAsia="ru-RU"/>
+        </w:rPr>
+        <w:br/>
+        <w:t xml:space="preserve">        &lt;/div&gt;</w:t>
+      </w:r>
+      <w:r>
+        <w:rPr>
+          <w:rFonts w:ascii="Courier New" w:eastAsia="Times New Roman" w:hAnsi="Courier New" w:cs="Courier New"/>
+          <w:color w:val="E8BF6A"/>
+          <w:sz w:val="16"/>
+          <w:szCs w:val="16"/>
+          <w:lang w:val="en-US" w:eastAsia="ru-RU"/>
+        </w:rPr>
+        <w:br/>
+        <w:t xml:space="preserve">    &lt;/div&gt;</w:t>
+      </w:r>
+      <w:r>
+        <w:rPr>
+          <w:rFonts w:ascii="Courier New" w:eastAsia="Times New Roman" w:hAnsi="Courier New" w:cs="Courier New"/>
+          <w:color w:val="E8BF6A"/>
+          <w:sz w:val="16"/>
+          <w:szCs w:val="16"/>
+          <w:lang w:val="en-US" w:eastAsia="ru-RU"/>
+        </w:rPr>
+        <w:br/>
+        <w:t xml:space="preserve">    &lt;div </w:t>
+      </w:r>
+      <w:r>
+        <w:rPr>
+          <w:rFonts w:ascii="Courier New" w:eastAsia="Times New Roman" w:hAnsi="Courier New" w:cs="Courier New"/>
+          <w:color w:val="BABABA"/>
+          <w:sz w:val="16"/>
+          <w:szCs w:val="16"/>
+          <w:lang w:val="en-US" w:eastAsia="ru-RU"/>
+        </w:rPr>
+        <w:t>v-if</w:t>
+      </w:r>
+      <w:r>
+        <w:rPr>
+          <w:rFonts w:ascii="Courier New" w:eastAsia="Times New Roman" w:hAnsi="Courier New" w:cs="Courier New"/>
+          <w:color w:val="A5C261"/>
+          <w:sz w:val="16"/>
+          <w:szCs w:val="16"/>
+          <w:lang w:val="en-US" w:eastAsia="ru-RU"/>
+        </w:rPr>
+        <w:t>="</w:t>
+      </w:r>
+      <w:r>
+        <w:rPr>
+          <w:rFonts w:ascii="Courier New" w:eastAsia="Times New Roman" w:hAnsi="Courier New" w:cs="Courier New"/>
+          <w:color w:val="9876AA"/>
+          <w:sz w:val="16"/>
+          <w:szCs w:val="16"/>
+          <w:lang w:val="en-US" w:eastAsia="ru-RU"/>
+        </w:rPr>
+        <w:t>selectedImage</w:t>
+      </w:r>
+      <w:r>
+        <w:rPr>
+          <w:rFonts w:ascii="Courier New" w:eastAsia="Times New Roman" w:hAnsi="Courier New" w:cs="Courier New"/>
+          <w:color w:val="A5C261"/>
+          <w:sz w:val="16"/>
+          <w:szCs w:val="16"/>
+          <w:lang w:val="en-US" w:eastAsia="ru-RU"/>
+        </w:rPr>
+        <w:t>"</w:t>
+      </w:r>
+      <w:r>
+        <w:rPr>
+          <w:rFonts w:ascii="Courier New" w:eastAsia="Times New Roman" w:hAnsi="Courier New" w:cs="Courier New"/>
+          <w:color w:val="E8BF6A"/>
+          <w:sz w:val="16"/>
+          <w:szCs w:val="16"/>
+          <w:lang w:val="en-US" w:eastAsia="ru-RU"/>
+        </w:rPr>
+        <w:t>&gt;</w:t>
+      </w:r>
+      <w:r>
+        <w:rPr>
+          <w:rFonts w:ascii="Courier New" w:eastAsia="Times New Roman" w:hAnsi="Courier New" w:cs="Courier New"/>
+          <w:color w:val="E8BF6A"/>
+          <w:sz w:val="16"/>
+          <w:szCs w:val="16"/>
+          <w:lang w:val="en-US" w:eastAsia="ru-RU"/>
+        </w:rPr>
+        <w:br/>
+        <w:t xml:space="preserve">        &lt;img </w:t>
+      </w:r>
+      <w:r>
+        <w:rPr>
+          <w:rFonts w:ascii="Courier New" w:eastAsia="Times New Roman" w:hAnsi="Courier New" w:cs="Courier New"/>
+          <w:color w:val="BABABA"/>
+          <w:sz w:val="16"/>
+          <w:szCs w:val="16"/>
+          <w:lang w:val="en-US" w:eastAsia="ru-RU"/>
+        </w:rPr>
+        <w:t>:src</w:t>
+      </w:r>
+      <w:r>
+        <w:rPr>
+          <w:rFonts w:ascii="Courier New" w:eastAsia="Times New Roman" w:hAnsi="Courier New" w:cs="Courier New"/>
+          <w:color w:val="A5C261"/>
+          <w:sz w:val="16"/>
+          <w:szCs w:val="16"/>
+          <w:lang w:val="en-US" w:eastAsia="ru-RU"/>
+        </w:rPr>
+        <w:t>="</w:t>
+      </w:r>
+      <w:r>
+        <w:rPr>
+          <w:rFonts w:ascii="Courier New" w:eastAsia="Times New Roman" w:hAnsi="Courier New" w:cs="Courier New"/>
+          <w:color w:val="9876AA"/>
+          <w:sz w:val="16"/>
+          <w:szCs w:val="16"/>
+          <w:lang w:val="en-US" w:eastAsia="ru-RU"/>
+        </w:rPr>
+        <w:t>selectedImage</w:t>
+      </w:r>
+      <w:r>
+        <w:rPr>
+          <w:rFonts w:ascii="Courier New" w:eastAsia="Times New Roman" w:hAnsi="Courier New" w:cs="Courier New"/>
+          <w:color w:val="A9B7C6"/>
+          <w:sz w:val="16"/>
+          <w:szCs w:val="16"/>
+          <w:lang w:val="en-US" w:eastAsia="ru-RU"/>
+        </w:rPr>
+        <w:t>.</w:t>
+      </w:r>
+      <w:r>
+        <w:rPr>
+          <w:rFonts w:ascii="Courier New" w:eastAsia="Times New Roman" w:hAnsi="Courier New" w:cs="Courier New"/>
+          <w:color w:val="9876AA"/>
+          <w:sz w:val="16"/>
+          <w:szCs w:val="16"/>
+          <w:lang w:val="en-US" w:eastAsia="ru-RU"/>
+        </w:rPr>
+        <w:t>url</w:t>
+      </w:r>
+      <w:r>
+        <w:rPr>
+          <w:rFonts w:ascii="Courier New" w:eastAsia="Times New Roman" w:hAnsi="Courier New" w:cs="Courier New"/>
+          <w:color w:val="A5C261"/>
+          <w:sz w:val="16"/>
+          <w:szCs w:val="16"/>
+          <w:lang w:val="en-US" w:eastAsia="ru-RU"/>
+        </w:rPr>
+        <w:t xml:space="preserve">" </w:t>
+      </w:r>
+      <w:r>
+        <w:rPr>
+          <w:rFonts w:ascii="Courier New" w:eastAsia="Times New Roman" w:hAnsi="Courier New" w:cs="Courier New"/>
+          <w:color w:val="BABABA"/>
+          <w:sz w:val="16"/>
+          <w:szCs w:val="16"/>
+          <w:lang w:val="en-US" w:eastAsia="ru-RU"/>
+        </w:rPr>
+        <w:t>:alt</w:t>
+      </w:r>
+      <w:r>
+        <w:rPr>
+          <w:rFonts w:ascii="Courier New" w:eastAsia="Times New Roman" w:hAnsi="Courier New" w:cs="Courier New"/>
+          <w:color w:val="A5C261"/>
+          <w:sz w:val="16"/>
+          <w:szCs w:val="16"/>
+          <w:lang w:val="en-US" w:eastAsia="ru-RU"/>
+        </w:rPr>
+        <w:t>="</w:t>
+      </w:r>
+      <w:r>
+        <w:rPr>
+          <w:rFonts w:ascii="Courier New" w:eastAsia="Times New Roman" w:hAnsi="Courier New" w:cs="Courier New"/>
+          <w:color w:val="9876AA"/>
+          <w:sz w:val="16"/>
+          <w:szCs w:val="16"/>
+          <w:lang w:val="en-US" w:eastAsia="ru-RU"/>
+        </w:rPr>
+        <w:t>product</w:t>
+      </w:r>
+      <w:r>
+        <w:rPr>
+          <w:rFonts w:ascii="Courier New" w:eastAsia="Times New Roman" w:hAnsi="Courier New" w:cs="Courier New"/>
+          <w:color w:val="A9B7C6"/>
+          <w:sz w:val="16"/>
+          <w:szCs w:val="16"/>
+          <w:lang w:val="en-US" w:eastAsia="ru-RU"/>
+        </w:rPr>
+        <w:t>.title</w:t>
+      </w:r>
+      <w:r>
+        <w:rPr>
+          <w:rFonts w:ascii="Courier New" w:eastAsia="Times New Roman" w:hAnsi="Courier New" w:cs="Courier New"/>
+          <w:color w:val="A5C261"/>
+          <w:sz w:val="16"/>
+          <w:szCs w:val="16"/>
+          <w:lang w:val="en-US" w:eastAsia="ru-RU"/>
+        </w:rPr>
+        <w:t xml:space="preserve">" </w:t>
+      </w:r>
+      <w:r>
+        <w:rPr>
+          <w:rFonts w:ascii="Courier New" w:eastAsia="Times New Roman" w:hAnsi="Courier New" w:cs="Courier New"/>
+          <w:color w:val="E8BF6A"/>
+          <w:sz w:val="16"/>
+          <w:szCs w:val="16"/>
+          <w:lang w:val="en-US" w:eastAsia="ru-RU"/>
+        </w:rPr>
+        <w:t>/&gt;</w:t>
+      </w:r>
+      <w:r>
+        <w:rPr>
+          <w:rFonts w:ascii="Courier New" w:eastAsia="Times New Roman" w:hAnsi="Courier New" w:cs="Courier New"/>
+          <w:color w:val="E8BF6A"/>
+          <w:sz w:val="16"/>
+          <w:szCs w:val="16"/>
+          <w:lang w:val="en-US" w:eastAsia="ru-RU"/>
+        </w:rPr>
+        <w:br/>
+        <w:t xml:space="preserve">    &lt;/div&gt;</w:t>
+      </w:r>
+      <w:r>
+        <w:rPr>
+          <w:rFonts w:ascii="Courier New" w:eastAsia="Times New Roman" w:hAnsi="Courier New" w:cs="Courier New"/>
+          <w:color w:val="E8BF6A"/>
+          <w:sz w:val="16"/>
+          <w:szCs w:val="16"/>
+          <w:lang w:val="en-US" w:eastAsia="ru-RU"/>
+        </w:rPr>
+        <w:br/>
+        <w:t>&lt;/div&gt;</w:t>
+      </w:r>
+    </w:p>
+    <w:p>
+      <w:pPr>
+        <w:spacing w:after="0" w:line="240" w:lineRule="auto"/>
+        <w:rPr>
+          <w:rFonts w:ascii="Times New Roman" w:hAnsi="Times New Roman" w:cs="Times New Roman"/>
+          <w:b/>
+          <w:u w:val="single"/>
+          <w:lang w:val="en-US"/>
+        </w:rPr>
+      </w:pPr>
+    </w:p>
+    <w:p>
+      <w:pPr>
+        <w:spacing w:after="0" w:line="240" w:lineRule="auto"/>
+        <w:rPr>
+          <w:rFonts w:ascii="Helvetica-Light" w:hAnsi="Helvetica-Light"/>
+          <w:color w:val="626262"/>
+          <w:sz w:val="42"/>
+          <w:szCs w:val="42"/>
+        </w:rPr>
+      </w:pPr>
+      <w:r>
+        <w:rPr>
+          <w:rFonts w:ascii="Times New Roman" w:hAnsi="Times New Roman" w:cs="Times New Roman"/>
+          <w:b/>
+          <w:u w:val="single"/>
+        </w:rPr>
+        <w:t>Урок 51. Клиент крошки списка категорий</w:t>
+      </w:r>
+    </w:p>
+    <w:p>
+      <w:pPr>
+        <w:spacing w:after="0" w:line="240" w:lineRule="auto"/>
+        <w:rPr>
+          <w:rFonts w:ascii="Times New Roman" w:hAnsi="Times New Roman" w:cs="Times New Roman"/>
+          <w:b/>
+          <w:u w:val="single"/>
+          <w:lang w:val="en-US"/>
         </w:rPr>
       </w:pPr>
       <w:bookmarkStart w:id="0" w:name="_GoBack"/>
@@ -21420,26 +22187,117 @@
           <w:rFonts w:ascii="Times New Roman" w:hAnsi="Times New Roman" w:cs="Times New Roman"/>
           <w:b/>
           <w:u w:val="single"/>
-        </w:rPr>
-      </w:pPr>
-    </w:p>
-    <w:p>
-      <w:pPr>
-        <w:spacing w:after="0" w:line="240" w:lineRule="auto"/>
-        <w:rPr>
-          <w:rFonts w:ascii="Times New Roman" w:hAnsi="Times New Roman" w:cs="Times New Roman"/>
-          <w:b/>
-          <w:u w:val="single"/>
-        </w:rPr>
-      </w:pPr>
-    </w:p>
-    <w:p>
-      <w:pPr>
-        <w:spacing w:after="0" w:line="240" w:lineRule="auto"/>
-        <w:rPr>
-          <w:rFonts w:ascii="Times New Roman" w:hAnsi="Times New Roman" w:cs="Times New Roman"/>
-          <w:b/>
-          <w:u w:val="single"/>
+          <w:lang w:val="en-US"/>
+        </w:rPr>
+      </w:pPr>
+    </w:p>
+    <w:p>
+      <w:pPr>
+        <w:spacing w:after="0" w:line="240" w:lineRule="auto"/>
+        <w:rPr>
+          <w:rFonts w:ascii="Times New Roman" w:hAnsi="Times New Roman" w:cs="Times New Roman"/>
+          <w:b/>
+          <w:u w:val="single"/>
+          <w:lang w:val="en-US"/>
+        </w:rPr>
+      </w:pPr>
+    </w:p>
+    <w:p>
+      <w:pPr>
+        <w:spacing w:after="0" w:line="240" w:lineRule="auto"/>
+        <w:rPr>
+          <w:rFonts w:ascii="Times New Roman" w:hAnsi="Times New Roman" w:cs="Times New Roman"/>
+          <w:b/>
+          <w:u w:val="single"/>
+          <w:lang w:val="en-US"/>
+        </w:rPr>
+      </w:pPr>
+    </w:p>
+    <w:p>
+      <w:pPr>
+        <w:spacing w:after="0" w:line="240" w:lineRule="auto"/>
+        <w:rPr>
+          <w:rFonts w:ascii="Times New Roman" w:hAnsi="Times New Roman" w:cs="Times New Roman"/>
+          <w:b/>
+          <w:u w:val="single"/>
+          <w:lang w:val="en-US"/>
+        </w:rPr>
+      </w:pPr>
+    </w:p>
+    <w:p>
+      <w:pPr>
+        <w:spacing w:after="0" w:line="240" w:lineRule="auto"/>
+        <w:rPr>
+          <w:rFonts w:ascii="Times New Roman" w:hAnsi="Times New Roman" w:cs="Times New Roman"/>
+          <w:b/>
+          <w:u w:val="single"/>
+          <w:lang w:val="en-US"/>
+        </w:rPr>
+      </w:pPr>
+    </w:p>
+    <w:p>
+      <w:pPr>
+        <w:spacing w:after="0" w:line="240" w:lineRule="auto"/>
+        <w:rPr>
+          <w:rFonts w:ascii="Times New Roman" w:hAnsi="Times New Roman" w:cs="Times New Roman"/>
+          <w:b/>
+          <w:u w:val="single"/>
+          <w:lang w:val="en-US"/>
+        </w:rPr>
+      </w:pPr>
+    </w:p>
+    <w:p>
+      <w:pPr>
+        <w:spacing w:after="0" w:line="240" w:lineRule="auto"/>
+        <w:rPr>
+          <w:rFonts w:ascii="Times New Roman" w:hAnsi="Times New Roman" w:cs="Times New Roman"/>
+          <w:b/>
+          <w:u w:val="single"/>
+          <w:lang w:val="en-US"/>
+        </w:rPr>
+      </w:pPr>
+    </w:p>
+    <w:p>
+      <w:pPr>
+        <w:spacing w:after="0" w:line="240" w:lineRule="auto"/>
+        <w:rPr>
+          <w:rFonts w:ascii="Times New Roman" w:hAnsi="Times New Roman" w:cs="Times New Roman"/>
+          <w:b/>
+          <w:u w:val="single"/>
+          <w:lang w:val="en-US"/>
+        </w:rPr>
+      </w:pPr>
+    </w:p>
+    <w:p>
+      <w:pPr>
+        <w:spacing w:after="0" w:line="240" w:lineRule="auto"/>
+        <w:rPr>
+          <w:rFonts w:ascii="Times New Roman" w:hAnsi="Times New Roman" w:cs="Times New Roman"/>
+          <w:b/>
+          <w:u w:val="single"/>
+          <w:lang w:val="en-US"/>
+        </w:rPr>
+      </w:pPr>
+    </w:p>
+    <w:p>
+      <w:pPr>
+        <w:spacing w:after="0" w:line="240" w:lineRule="auto"/>
+        <w:rPr>
+          <w:rFonts w:ascii="Times New Roman" w:hAnsi="Times New Roman" w:cs="Times New Roman"/>
+          <w:b/>
+          <w:u w:val="single"/>
+          <w:lang w:val="en-US"/>
+        </w:rPr>
+      </w:pPr>
+    </w:p>
+    <w:p>
+      <w:pPr>
+        <w:spacing w:after="0" w:line="240" w:lineRule="auto"/>
+        <w:rPr>
+          <w:rFonts w:ascii="Times New Roman" w:hAnsi="Times New Roman" w:cs="Times New Roman"/>
+          <w:b/>
+          <w:u w:val="single"/>
+          <w:lang w:val="en-US"/>
         </w:rPr>
       </w:pPr>
     </w:p>
@@ -24044,7 +24902,7 @@
 </file>
 
 <file path=customXml/itemProps1.xml><?xml version="1.0" encoding="utf-8"?>
-<ds:datastoreItem xmlns:ds="http://schemas.openxmlformats.org/officeDocument/2006/customXml" ds:itemID="{6CD7B5B4-E2C5-4475-8DB4-0382513CFA85}">
+<ds:datastoreItem xmlns:ds="http://schemas.openxmlformats.org/officeDocument/2006/customXml" ds:itemID="{6938B4A1-4348-4429-87D5-E9299478840B}">
   <ds:schemaRefs>
     <ds:schemaRef ds:uri="http://schemas.openxmlformats.org/officeDocument/2006/bibliography"/>
   </ds:schemaRefs>

</xml_diff>

<commit_message>
L51 Client: breadcrumbs category list
</commit_message>
<xml_diff>
--- a/Конспект Market_shop.docx
+++ b/Конспект Market_shop.docx
@@ -21409,7 +21409,7 @@
     </w:p>
     <w:p>
       <w:pPr>
-        <w:spacing w:after="0" w:line="240" w:lineRule="auto"/>
+        <w:spacing w:after="120" w:line="240" w:lineRule="auto"/>
         <w:rPr>
           <w:rFonts w:ascii="Times New Roman" w:hAnsi="Times New Roman" w:cs="Times New Roman"/>
           <w:b/>
@@ -21446,15 +21446,7 @@
           <w:b/>
           <w:u w:val="single"/>
         </w:rPr>
-        <w:t xml:space="preserve">по факту: </w:t>
-      </w:r>
-      <w:r>
-        <w:rPr>
-          <w:rFonts w:ascii="Times New Roman" w:hAnsi="Times New Roman" w:cs="Times New Roman"/>
-          <w:b/>
-          <w:u w:val="single"/>
-        </w:rPr>
-        <w:t>галлерея</w:t>
+        <w:t>по факту: галлерея</w:t>
       </w:r>
       <w:r>
         <w:rPr>
@@ -21464,6 +21456,8 @@
         </w:rPr>
         <w:t>)</w:t>
       </w:r>
+      <w:bookmarkStart w:id="0" w:name="_GoBack"/>
+      <w:bookmarkEnd w:id="0"/>
     </w:p>
     <w:p>
       <w:pPr>
@@ -22172,132 +22166,158 @@
         <w:spacing w:after="0" w:line="240" w:lineRule="auto"/>
         <w:rPr>
           <w:rFonts w:ascii="Times New Roman" w:hAnsi="Times New Roman" w:cs="Times New Roman"/>
-          <w:b/>
-          <w:u w:val="single"/>
-          <w:lang w:val="en-US"/>
-        </w:rPr>
-      </w:pPr>
-      <w:bookmarkStart w:id="0" w:name="_GoBack"/>
-      <w:bookmarkEnd w:id="0"/>
-    </w:p>
-    <w:p>
-      <w:pPr>
-        <w:spacing w:after="0" w:line="240" w:lineRule="auto"/>
-        <w:rPr>
-          <w:rFonts w:ascii="Times New Roman" w:hAnsi="Times New Roman" w:cs="Times New Roman"/>
-          <w:b/>
-          <w:u w:val="single"/>
-          <w:lang w:val="en-US"/>
-        </w:rPr>
-      </w:pPr>
-    </w:p>
-    <w:p>
-      <w:pPr>
-        <w:spacing w:after="0" w:line="240" w:lineRule="auto"/>
-        <w:rPr>
-          <w:rFonts w:ascii="Times New Roman" w:hAnsi="Times New Roman" w:cs="Times New Roman"/>
-          <w:b/>
-          <w:u w:val="single"/>
-          <w:lang w:val="en-US"/>
-        </w:rPr>
-      </w:pPr>
-    </w:p>
-    <w:p>
-      <w:pPr>
-        <w:spacing w:after="0" w:line="240" w:lineRule="auto"/>
-        <w:rPr>
-          <w:rFonts w:ascii="Times New Roman" w:hAnsi="Times New Roman" w:cs="Times New Roman"/>
-          <w:b/>
-          <w:u w:val="single"/>
-          <w:lang w:val="en-US"/>
-        </w:rPr>
-      </w:pPr>
-    </w:p>
-    <w:p>
-      <w:pPr>
-        <w:spacing w:after="0" w:line="240" w:lineRule="auto"/>
-        <w:rPr>
-          <w:rFonts w:ascii="Times New Roman" w:hAnsi="Times New Roman" w:cs="Times New Roman"/>
-          <w:b/>
-          <w:u w:val="single"/>
-          <w:lang w:val="en-US"/>
-        </w:rPr>
-      </w:pPr>
-    </w:p>
-    <w:p>
-      <w:pPr>
-        <w:spacing w:after="0" w:line="240" w:lineRule="auto"/>
-        <w:rPr>
-          <w:rFonts w:ascii="Times New Roman" w:hAnsi="Times New Roman" w:cs="Times New Roman"/>
-          <w:b/>
-          <w:u w:val="single"/>
-          <w:lang w:val="en-US"/>
-        </w:rPr>
-      </w:pPr>
-    </w:p>
-    <w:p>
-      <w:pPr>
-        <w:spacing w:after="0" w:line="240" w:lineRule="auto"/>
-        <w:rPr>
-          <w:rFonts w:ascii="Times New Roman" w:hAnsi="Times New Roman" w:cs="Times New Roman"/>
-          <w:b/>
-          <w:u w:val="single"/>
-          <w:lang w:val="en-US"/>
-        </w:rPr>
-      </w:pPr>
-    </w:p>
-    <w:p>
-      <w:pPr>
-        <w:spacing w:after="0" w:line="240" w:lineRule="auto"/>
-        <w:rPr>
-          <w:rFonts w:ascii="Times New Roman" w:hAnsi="Times New Roman" w:cs="Times New Roman"/>
-          <w:b/>
-          <w:u w:val="single"/>
-          <w:lang w:val="en-US"/>
-        </w:rPr>
-      </w:pPr>
-    </w:p>
-    <w:p>
-      <w:pPr>
-        <w:spacing w:after="0" w:line="240" w:lineRule="auto"/>
-        <w:rPr>
-          <w:rFonts w:ascii="Times New Roman" w:hAnsi="Times New Roman" w:cs="Times New Roman"/>
-          <w:b/>
-          <w:u w:val="single"/>
-          <w:lang w:val="en-US"/>
-        </w:rPr>
-      </w:pPr>
-    </w:p>
-    <w:p>
-      <w:pPr>
-        <w:spacing w:after="0" w:line="240" w:lineRule="auto"/>
-        <w:rPr>
-          <w:rFonts w:ascii="Times New Roman" w:hAnsi="Times New Roman" w:cs="Times New Roman"/>
-          <w:b/>
-          <w:u w:val="single"/>
-          <w:lang w:val="en-US"/>
-        </w:rPr>
-      </w:pPr>
-    </w:p>
-    <w:p>
-      <w:pPr>
-        <w:spacing w:after="0" w:line="240" w:lineRule="auto"/>
-        <w:rPr>
-          <w:rFonts w:ascii="Times New Roman" w:hAnsi="Times New Roman" w:cs="Times New Roman"/>
-          <w:b/>
-          <w:u w:val="single"/>
-          <w:lang w:val="en-US"/>
-        </w:rPr>
-      </w:pPr>
-    </w:p>
-    <w:p>
-      <w:pPr>
-        <w:spacing w:after="0" w:line="240" w:lineRule="auto"/>
-        <w:rPr>
-          <w:rFonts w:ascii="Times New Roman" w:hAnsi="Times New Roman" w:cs="Times New Roman"/>
-          <w:b/>
-          <w:u w:val="single"/>
-          <w:lang w:val="en-US"/>
+        </w:rPr>
+      </w:pPr>
+      <w:r>
+        <w:rPr>
+          <w:rFonts w:ascii="Times New Roman" w:hAnsi="Times New Roman" w:cs="Times New Roman"/>
+        </w:rPr>
+        <w:t>---</w:t>
+      </w:r>
+    </w:p>
+    <w:p>
+      <w:pPr>
+        <w:spacing w:after="0" w:line="240" w:lineRule="auto"/>
+        <w:rPr>
+          <w:rFonts w:ascii="Times New Roman" w:hAnsi="Times New Roman" w:cs="Times New Roman"/>
+          <w:b/>
+          <w:u w:val="single"/>
+        </w:rPr>
+      </w:pPr>
+    </w:p>
+    <w:p>
+      <w:pPr>
+        <w:spacing w:after="0" w:line="240" w:lineRule="auto"/>
+        <w:rPr>
+          <w:rFonts w:ascii="Times New Roman" w:hAnsi="Times New Roman" w:cs="Times New Roman"/>
+          <w:b/>
+          <w:u w:val="single"/>
+        </w:rPr>
+      </w:pPr>
+      <w:r>
+        <w:rPr>
+          <w:rFonts w:ascii="Times New Roman" w:hAnsi="Times New Roman" w:cs="Times New Roman"/>
+          <w:b/>
+          <w:u w:val="single"/>
+        </w:rPr>
+        <w:t>Урок 52. Клиент страница категорий</w:t>
+      </w:r>
+    </w:p>
+    <w:p>
+      <w:pPr>
+        <w:spacing w:after="0" w:line="240" w:lineRule="auto"/>
+        <w:rPr>
+          <w:rFonts w:ascii="Times New Roman" w:hAnsi="Times New Roman" w:cs="Times New Roman"/>
+        </w:rPr>
+      </w:pPr>
+    </w:p>
+    <w:p>
+      <w:pPr>
+        <w:spacing w:after="0" w:line="240" w:lineRule="auto"/>
+        <w:rPr>
+          <w:rFonts w:ascii="Times New Roman" w:hAnsi="Times New Roman" w:cs="Times New Roman"/>
+          <w:b/>
+          <w:u w:val="single"/>
+        </w:rPr>
+      </w:pPr>
+    </w:p>
+    <w:p>
+      <w:pPr>
+        <w:spacing w:after="0" w:line="240" w:lineRule="auto"/>
+        <w:rPr>
+          <w:rFonts w:ascii="Times New Roman" w:hAnsi="Times New Roman" w:cs="Times New Roman"/>
+          <w:b/>
+          <w:u w:val="single"/>
+        </w:rPr>
+      </w:pPr>
+    </w:p>
+    <w:p>
+      <w:pPr>
+        <w:spacing w:after="0" w:line="240" w:lineRule="auto"/>
+        <w:rPr>
+          <w:rFonts w:ascii="Times New Roman" w:hAnsi="Times New Roman" w:cs="Times New Roman"/>
+          <w:b/>
+          <w:u w:val="single"/>
+        </w:rPr>
+      </w:pPr>
+    </w:p>
+    <w:p>
+      <w:pPr>
+        <w:spacing w:after="0" w:line="240" w:lineRule="auto"/>
+        <w:rPr>
+          <w:rFonts w:ascii="Times New Roman" w:hAnsi="Times New Roman" w:cs="Times New Roman"/>
+          <w:b/>
+          <w:u w:val="single"/>
+        </w:rPr>
+      </w:pPr>
+    </w:p>
+    <w:p>
+      <w:pPr>
+        <w:spacing w:after="0" w:line="240" w:lineRule="auto"/>
+        <w:rPr>
+          <w:rFonts w:ascii="Times New Roman" w:hAnsi="Times New Roman" w:cs="Times New Roman"/>
+          <w:b/>
+          <w:u w:val="single"/>
+        </w:rPr>
+      </w:pPr>
+    </w:p>
+    <w:p>
+      <w:pPr>
+        <w:spacing w:after="0" w:line="240" w:lineRule="auto"/>
+        <w:rPr>
+          <w:rFonts w:ascii="Times New Roman" w:hAnsi="Times New Roman" w:cs="Times New Roman"/>
+          <w:b/>
+          <w:u w:val="single"/>
+        </w:rPr>
+      </w:pPr>
+    </w:p>
+    <w:p>
+      <w:pPr>
+        <w:spacing w:after="0" w:line="240" w:lineRule="auto"/>
+        <w:rPr>
+          <w:rFonts w:ascii="Times New Roman" w:hAnsi="Times New Roman" w:cs="Times New Roman"/>
+          <w:b/>
+          <w:u w:val="single"/>
+        </w:rPr>
+      </w:pPr>
+    </w:p>
+    <w:p>
+      <w:pPr>
+        <w:spacing w:after="0" w:line="240" w:lineRule="auto"/>
+        <w:rPr>
+          <w:rFonts w:ascii="Times New Roman" w:hAnsi="Times New Roman" w:cs="Times New Roman"/>
+          <w:b/>
+          <w:u w:val="single"/>
+        </w:rPr>
+      </w:pPr>
+    </w:p>
+    <w:p>
+      <w:pPr>
+        <w:spacing w:after="0" w:line="240" w:lineRule="auto"/>
+        <w:rPr>
+          <w:rFonts w:ascii="Times New Roman" w:hAnsi="Times New Roman" w:cs="Times New Roman"/>
+          <w:b/>
+          <w:u w:val="single"/>
+        </w:rPr>
+      </w:pPr>
+    </w:p>
+    <w:p>
+      <w:pPr>
+        <w:spacing w:after="0" w:line="240" w:lineRule="auto"/>
+        <w:rPr>
+          <w:rFonts w:ascii="Times New Roman" w:hAnsi="Times New Roman" w:cs="Times New Roman"/>
+          <w:b/>
+          <w:u w:val="single"/>
+        </w:rPr>
+      </w:pPr>
+    </w:p>
+    <w:p>
+      <w:pPr>
+        <w:spacing w:after="0" w:line="240" w:lineRule="auto"/>
+        <w:rPr>
+          <w:rFonts w:ascii="Times New Roman" w:hAnsi="Times New Roman" w:cs="Times New Roman"/>
+          <w:b/>
+          <w:u w:val="single"/>
         </w:rPr>
       </w:pPr>
     </w:p>
@@ -24902,7 +24922,7 @@
 </file>
 
 <file path=customXml/itemProps1.xml><?xml version="1.0" encoding="utf-8"?>
-<ds:datastoreItem xmlns:ds="http://schemas.openxmlformats.org/officeDocument/2006/customXml" ds:itemID="{6938B4A1-4348-4429-87D5-E9299478840B}">
+<ds:datastoreItem xmlns:ds="http://schemas.openxmlformats.org/officeDocument/2006/customXml" ds:itemID="{BBD987F5-3ECB-40FB-B705-9E41B566477F}">
   <ds:schemaRefs>
     <ds:schemaRef ds:uri="http://schemas.openxmlformats.org/officeDocument/2006/bibliography"/>
   </ds:schemaRefs>

</xml_diff>

<commit_message>
L52 Client: category page
</commit_message>
<xml_diff>
--- a/Конспект Market_shop.docx
+++ b/Конспект Market_shop.docx
@@ -21456,8 +21456,6 @@
         </w:rPr>
         <w:t>)</w:t>
       </w:r>
-      <w:bookmarkStart w:id="0" w:name="_GoBack"/>
-      <w:bookmarkEnd w:id="0"/>
     </w:p>
     <w:p>
       <w:pPr>
@@ -22202,6 +22200,61 @@
         </w:rPr>
         <w:t>Урок 52. Клиент страница категорий</w:t>
       </w:r>
+    </w:p>
+    <w:p>
+      <w:pPr>
+        <w:spacing w:after="0" w:line="240" w:lineRule="auto"/>
+        <w:rPr>
+          <w:rFonts w:ascii="Times New Roman" w:hAnsi="Times New Roman" w:cs="Times New Roman"/>
+        </w:rPr>
+      </w:pPr>
+      <w:r>
+        <w:rPr>
+          <w:rFonts w:ascii="Times New Roman" w:hAnsi="Times New Roman" w:cs="Times New Roman"/>
+        </w:rPr>
+        <w:t>Сделали страницу категорий</w:t>
+      </w:r>
+      <w:r>
+        <w:rPr>
+          <w:rFonts w:ascii="Times New Roman" w:hAnsi="Times New Roman" w:cs="Times New Roman"/>
+        </w:rPr>
+        <w:t xml:space="preserve"> </w:t>
+      </w:r>
+      <w:r>
+        <w:rPr>
+          <w:rFonts w:ascii="Times New Roman" w:hAnsi="Times New Roman" w:cs="Times New Roman"/>
+        </w:rPr>
+        <w:t>http://localhost:8000/categories</w:t>
+      </w:r>
+    </w:p>
+    <w:p>
+      <w:pPr>
+        <w:spacing w:after="0" w:line="240" w:lineRule="auto"/>
+        <w:rPr>
+          <w:rFonts w:ascii="Times New Roman" w:hAnsi="Times New Roman" w:cs="Times New Roman"/>
+          <w:b/>
+          <w:u w:val="single"/>
+        </w:rPr>
+      </w:pPr>
+      <w:r>
+        <w:rPr>
+          <w:rFonts w:ascii="Times New Roman" w:hAnsi="Times New Roman" w:cs="Times New Roman"/>
+          <w:b/>
+          <w:u w:val="single"/>
+        </w:rPr>
+        <w:lastRenderedPageBreak/>
+        <w:t>Урок 53. Клиент карточка товара стилизация</w:t>
+      </w:r>
+    </w:p>
+    <w:p>
+      <w:pPr>
+        <w:spacing w:after="0" w:line="240" w:lineRule="auto"/>
+        <w:rPr>
+          <w:rFonts w:ascii="Times New Roman" w:hAnsi="Times New Roman" w:cs="Times New Roman"/>
+        </w:rPr>
+      </w:pPr>
+      <w:bookmarkStart w:id="0" w:name="_GoBack"/>
+      <w:bookmarkEnd w:id="0"/>
     </w:p>
     <w:p>
       <w:pPr>
@@ -24922,7 +24975,7 @@
 </file>
 
 <file path=customXml/itemProps1.xml><?xml version="1.0" encoding="utf-8"?>
-<ds:datastoreItem xmlns:ds="http://schemas.openxmlformats.org/officeDocument/2006/customXml" ds:itemID="{BBD987F5-3ECB-40FB-B705-9E41B566477F}">
+<ds:datastoreItem xmlns:ds="http://schemas.openxmlformats.org/officeDocument/2006/customXml" ds:itemID="{80AD9D87-428B-441D-8797-7329D11FE5DB}">
   <ds:schemaRefs>
     <ds:schemaRef ds:uri="http://schemas.openxmlformats.org/officeDocument/2006/bibliography"/>
   </ds:schemaRefs>

</xml_diff>

<commit_message>
L53 Client: product card style
</commit_message>
<xml_diff>
--- a/Конспект Market_shop.docx
+++ b/Конспект Market_shop.docx
@@ -22253,8 +22253,68 @@
           <w:rFonts w:ascii="Times New Roman" w:hAnsi="Times New Roman" w:cs="Times New Roman"/>
         </w:rPr>
       </w:pPr>
+      <w:r>
+        <w:rPr>
+          <w:rFonts w:ascii="Times New Roman" w:hAnsi="Times New Roman" w:cs="Times New Roman"/>
+        </w:rPr>
+        <w:t>Поправили стили</w:t>
+      </w:r>
+    </w:p>
+    <w:p>
+      <w:pPr>
+        <w:spacing w:after="0" w:line="240" w:lineRule="auto"/>
+        <w:rPr>
+          <w:rFonts w:ascii="Times New Roman" w:hAnsi="Times New Roman" w:cs="Times New Roman"/>
+        </w:rPr>
+      </w:pPr>
+    </w:p>
+    <w:p>
+      <w:pPr>
+        <w:spacing w:after="0" w:line="240" w:lineRule="auto"/>
+        <w:rPr>
+          <w:rFonts w:ascii="Times New Roman" w:hAnsi="Times New Roman" w:cs="Times New Roman"/>
+          <w:b/>
+          <w:u w:val="single"/>
+        </w:rPr>
+      </w:pPr>
+      <w:r>
+        <w:rPr>
+          <w:rFonts w:ascii="Times New Roman" w:hAnsi="Times New Roman" w:cs="Times New Roman"/>
+          <w:b/>
+          <w:u w:val="single"/>
+        </w:rPr>
+        <w:t>Урок 54. Клиент карточка товара группа продуктов</w:t>
+      </w:r>
+    </w:p>
+    <w:p>
+      <w:pPr>
+        <w:spacing w:after="0" w:line="240" w:lineRule="auto"/>
+        <w:rPr>
+          <w:rFonts w:ascii="Times New Roman" w:hAnsi="Times New Roman" w:cs="Times New Roman"/>
+          <w:b/>
+          <w:u w:val="single"/>
+        </w:rPr>
+      </w:pPr>
       <w:bookmarkStart w:id="0" w:name="_GoBack"/>
       <w:bookmarkEnd w:id="0"/>
+    </w:p>
+    <w:p>
+      <w:pPr>
+        <w:spacing w:after="0" w:line="240" w:lineRule="auto"/>
+        <w:rPr>
+          <w:rFonts w:ascii="Times New Roman" w:hAnsi="Times New Roman" w:cs="Times New Roman"/>
+          <w:b/>
+          <w:u w:val="single"/>
+        </w:rPr>
+      </w:pPr>
+    </w:p>
+    <w:p>
+      <w:pPr>
+        <w:spacing w:after="0" w:line="240" w:lineRule="auto"/>
+        <w:rPr>
+          <w:rFonts w:ascii="Times New Roman" w:hAnsi="Times New Roman" w:cs="Times New Roman"/>
+        </w:rPr>
+      </w:pPr>
     </w:p>
     <w:p>
       <w:pPr>
@@ -24975,7 +25035,7 @@
 </file>
 
 <file path=customXml/itemProps1.xml><?xml version="1.0" encoding="utf-8"?>
-<ds:datastoreItem xmlns:ds="http://schemas.openxmlformats.org/officeDocument/2006/customXml" ds:itemID="{80AD9D87-428B-441D-8797-7329D11FE5DB}">
+<ds:datastoreItem xmlns:ds="http://schemas.openxmlformats.org/officeDocument/2006/customXml" ds:itemID="{C636AB23-E1B7-42D6-9E17-F14EB99EDB13}">
   <ds:schemaRefs>
     <ds:schemaRef ds:uri="http://schemas.openxmlformats.org/officeDocument/2006/bibliography"/>
   </ds:schemaRefs>

</xml_diff>

<commit_message>
L55 Client: product card params
</commit_message>
<xml_diff>
--- a/Конспект Market_shop.docx
+++ b/Конспект Market_shop.docx
@@ -22291,78 +22291,2447 @@
         <w:spacing w:after="0" w:line="240" w:lineRule="auto"/>
         <w:rPr>
           <w:rFonts w:ascii="Times New Roman" w:hAnsi="Times New Roman" w:cs="Times New Roman"/>
+        </w:rPr>
+      </w:pPr>
+      <w:r>
+        <w:rPr>
+          <w:rFonts w:ascii="Times New Roman" w:hAnsi="Times New Roman" w:cs="Times New Roman"/>
+        </w:rPr>
+        <w:t>Создали отношения и далее у продукта вызываем группу, у группы все продукты, кроме данного:</w:t>
+      </w:r>
+    </w:p>
+    <w:p>
+      <w:pPr>
+        <w:shd w:val="clear" w:color="auto" w:fill="2B2B2B"/>
+        <w:spacing w:after="0" w:line="240" w:lineRule="auto"/>
+        <w:rPr>
+          <w:rFonts w:ascii="Courier New" w:eastAsia="Times New Roman" w:hAnsi="Courier New" w:cs="Courier New"/>
+          <w:color w:val="A9B7C6"/>
+          <w:sz w:val="20"/>
+          <w:szCs w:val="20"/>
+          <w:lang w:val="en-US" w:eastAsia="ru-RU"/>
+        </w:rPr>
+      </w:pPr>
+      <w:r>
+        <w:rPr>
+          <w:rFonts w:ascii="Courier New" w:eastAsia="Times New Roman" w:hAnsi="Courier New" w:cs="Courier New"/>
+          <w:color w:val="CC7832"/>
+          <w:sz w:val="20"/>
+          <w:szCs w:val="20"/>
+          <w:lang w:val="en-US" w:eastAsia="ru-RU"/>
+        </w:rPr>
+        <w:t xml:space="preserve">public function </w:t>
+      </w:r>
+      <w:r>
+        <w:rPr>
+          <w:rFonts w:ascii="Courier New" w:eastAsia="Times New Roman" w:hAnsi="Courier New" w:cs="Courier New"/>
+          <w:color w:val="72737A"/>
+          <w:sz w:val="20"/>
+          <w:szCs w:val="20"/>
+          <w:lang w:val="en-US" w:eastAsia="ru-RU"/>
+        </w:rPr>
+        <w:t>getGroupProductsAttribute</w:t>
+      </w:r>
+      <w:r>
+        <w:rPr>
+          <w:rFonts w:ascii="Courier New" w:eastAsia="Times New Roman" w:hAnsi="Courier New" w:cs="Courier New"/>
+          <w:color w:val="A9B7C6"/>
+          <w:sz w:val="20"/>
+          <w:szCs w:val="20"/>
+          <w:lang w:val="en-US" w:eastAsia="ru-RU"/>
+        </w:rPr>
+        <w:t>(): Collection</w:t>
+      </w:r>
+      <w:r>
+        <w:rPr>
+          <w:rFonts w:ascii="Courier New" w:eastAsia="Times New Roman" w:hAnsi="Courier New" w:cs="Courier New"/>
+          <w:color w:val="A9B7C6"/>
+          <w:sz w:val="20"/>
+          <w:szCs w:val="20"/>
+          <w:lang w:val="en-US" w:eastAsia="ru-RU"/>
+        </w:rPr>
+        <w:br/>
+        <w:t>{</w:t>
+      </w:r>
+      <w:r>
+        <w:rPr>
+          <w:rFonts w:ascii="Courier New" w:eastAsia="Times New Roman" w:hAnsi="Courier New" w:cs="Courier New"/>
+          <w:color w:val="A9B7C6"/>
+          <w:sz w:val="20"/>
+          <w:szCs w:val="20"/>
+          <w:lang w:val="en-US" w:eastAsia="ru-RU"/>
+        </w:rPr>
+        <w:br/>
+        <w:t xml:space="preserve">    </w:t>
+      </w:r>
+      <w:r>
+        <w:rPr>
+          <w:rFonts w:ascii="Courier New" w:eastAsia="Times New Roman" w:hAnsi="Courier New" w:cs="Courier New"/>
+          <w:color w:val="CC7832"/>
+          <w:sz w:val="20"/>
+          <w:szCs w:val="20"/>
+          <w:lang w:val="en-US" w:eastAsia="ru-RU"/>
+        </w:rPr>
+        <w:t xml:space="preserve">return </w:t>
+      </w:r>
+      <w:r>
+        <w:rPr>
+          <w:rFonts w:ascii="Courier New" w:eastAsia="Times New Roman" w:hAnsi="Courier New" w:cs="Courier New"/>
+          <w:color w:val="9876AA"/>
+          <w:sz w:val="20"/>
+          <w:szCs w:val="20"/>
+          <w:lang w:val="en-US" w:eastAsia="ru-RU"/>
+        </w:rPr>
+        <w:t>$this</w:t>
+      </w:r>
+      <w:r>
+        <w:rPr>
+          <w:rFonts w:ascii="Courier New" w:eastAsia="Times New Roman" w:hAnsi="Courier New" w:cs="Courier New"/>
+          <w:color w:val="A9B7C6"/>
+          <w:sz w:val="20"/>
+          <w:szCs w:val="20"/>
+          <w:lang w:val="en-US" w:eastAsia="ru-RU"/>
+        </w:rPr>
+        <w:t>-&gt;</w:t>
+      </w:r>
+      <w:r>
+        <w:rPr>
+          <w:rFonts w:ascii="Courier New" w:eastAsia="Times New Roman" w:hAnsi="Courier New" w:cs="Courier New"/>
+          <w:color w:val="9876AA"/>
+          <w:sz w:val="20"/>
+          <w:szCs w:val="20"/>
+          <w:lang w:val="en-US" w:eastAsia="ru-RU"/>
+        </w:rPr>
+        <w:t>productGroup</w:t>
+      </w:r>
+      <w:r>
+        <w:rPr>
+          <w:rFonts w:ascii="Courier New" w:eastAsia="Times New Roman" w:hAnsi="Courier New" w:cs="Courier New"/>
+          <w:color w:val="A9B7C6"/>
+          <w:sz w:val="20"/>
+          <w:szCs w:val="20"/>
+          <w:lang w:val="en-US" w:eastAsia="ru-RU"/>
+        </w:rPr>
+        <w:t>-&gt;</w:t>
+      </w:r>
+      <w:r>
+        <w:rPr>
+          <w:rFonts w:ascii="Courier New" w:eastAsia="Times New Roman" w:hAnsi="Courier New" w:cs="Courier New"/>
+          <w:color w:val="9876AA"/>
+          <w:sz w:val="20"/>
+          <w:szCs w:val="20"/>
+          <w:lang w:val="en-US" w:eastAsia="ru-RU"/>
+        </w:rPr>
+        <w:t>products</w:t>
+      </w:r>
+      <w:r>
+        <w:rPr>
+          <w:rFonts w:ascii="Courier New" w:eastAsia="Times New Roman" w:hAnsi="Courier New" w:cs="Courier New"/>
+          <w:color w:val="A9B7C6"/>
+          <w:sz w:val="20"/>
+          <w:szCs w:val="20"/>
+          <w:lang w:val="en-US" w:eastAsia="ru-RU"/>
+        </w:rPr>
+        <w:t>-&gt;</w:t>
+      </w:r>
+      <w:r>
+        <w:rPr>
+          <w:rFonts w:ascii="Courier New" w:eastAsia="Times New Roman" w:hAnsi="Courier New" w:cs="Courier New"/>
+          <w:color w:val="FFC66D"/>
+          <w:sz w:val="20"/>
+          <w:szCs w:val="20"/>
+          <w:lang w:val="en-US" w:eastAsia="ru-RU"/>
+        </w:rPr>
+        <w:t>ex</w:t>
+      </w:r>
+      <w:r>
+        <w:rPr>
+          <w:rFonts w:ascii="Courier New" w:eastAsia="Times New Roman" w:hAnsi="Courier New" w:cs="Courier New"/>
+          <w:color w:val="FFC66D"/>
+          <w:sz w:val="20"/>
+          <w:szCs w:val="20"/>
+          <w:lang w:val="en-US" w:eastAsia="ru-RU"/>
+        </w:rPr>
+        <w:t>c</w:t>
+      </w:r>
+      <w:r>
+        <w:rPr>
+          <w:rFonts w:ascii="Courier New" w:eastAsia="Times New Roman" w:hAnsi="Courier New" w:cs="Courier New"/>
+          <w:color w:val="FFC66D"/>
+          <w:sz w:val="20"/>
+          <w:szCs w:val="20"/>
+          <w:lang w:val="en-US" w:eastAsia="ru-RU"/>
+        </w:rPr>
+        <w:t>ept</w:t>
+      </w:r>
+      <w:r>
+        <w:rPr>
+          <w:rFonts w:ascii="Courier New" w:eastAsia="Times New Roman" w:hAnsi="Courier New" w:cs="Courier New"/>
+          <w:color w:val="A9B7C6"/>
+          <w:sz w:val="20"/>
+          <w:szCs w:val="20"/>
+          <w:lang w:val="en-US" w:eastAsia="ru-RU"/>
+        </w:rPr>
+        <w:t>(</w:t>
+      </w:r>
+      <w:r>
+        <w:rPr>
+          <w:rFonts w:ascii="Courier New" w:eastAsia="Times New Roman" w:hAnsi="Courier New" w:cs="Courier New"/>
+          <w:color w:val="9876AA"/>
+          <w:sz w:val="20"/>
+          <w:szCs w:val="20"/>
+          <w:lang w:val="en-US" w:eastAsia="ru-RU"/>
+        </w:rPr>
+        <w:t>$this</w:t>
+      </w:r>
+      <w:r>
+        <w:rPr>
+          <w:rFonts w:ascii="Courier New" w:eastAsia="Times New Roman" w:hAnsi="Courier New" w:cs="Courier New"/>
+          <w:color w:val="A9B7C6"/>
+          <w:sz w:val="20"/>
+          <w:szCs w:val="20"/>
+          <w:lang w:val="en-US" w:eastAsia="ru-RU"/>
+        </w:rPr>
+        <w:t>-&gt;</w:t>
+      </w:r>
+      <w:r>
+        <w:rPr>
+          <w:rFonts w:ascii="Courier New" w:eastAsia="Times New Roman" w:hAnsi="Courier New" w:cs="Courier New"/>
+          <w:color w:val="9876AA"/>
+          <w:sz w:val="20"/>
+          <w:szCs w:val="20"/>
+          <w:lang w:val="en-US" w:eastAsia="ru-RU"/>
+        </w:rPr>
+        <w:t>id</w:t>
+      </w:r>
+      <w:r>
+        <w:rPr>
+          <w:rFonts w:ascii="Courier New" w:eastAsia="Times New Roman" w:hAnsi="Courier New" w:cs="Courier New"/>
+          <w:color w:val="A9B7C6"/>
+          <w:sz w:val="20"/>
+          <w:szCs w:val="20"/>
+          <w:lang w:val="en-US" w:eastAsia="ru-RU"/>
+        </w:rPr>
+        <w:t>)</w:t>
+      </w:r>
+      <w:r>
+        <w:rPr>
+          <w:rFonts w:ascii="Courier New" w:eastAsia="Times New Roman" w:hAnsi="Courier New" w:cs="Courier New"/>
+          <w:color w:val="CC7832"/>
+          <w:sz w:val="20"/>
+          <w:szCs w:val="20"/>
+          <w:lang w:val="en-US" w:eastAsia="ru-RU"/>
+        </w:rPr>
+        <w:t>;</w:t>
+      </w:r>
+      <w:r>
+        <w:rPr>
+          <w:rFonts w:ascii="Courier New" w:eastAsia="Times New Roman" w:hAnsi="Courier New" w:cs="Courier New"/>
+          <w:color w:val="CC7832"/>
+          <w:sz w:val="20"/>
+          <w:szCs w:val="20"/>
+          <w:lang w:val="en-US" w:eastAsia="ru-RU"/>
+        </w:rPr>
+        <w:br/>
+      </w:r>
+      <w:r>
+        <w:rPr>
+          <w:rFonts w:ascii="Courier New" w:eastAsia="Times New Roman" w:hAnsi="Courier New" w:cs="Courier New"/>
+          <w:color w:val="A9B7C6"/>
+          <w:sz w:val="20"/>
+          <w:szCs w:val="20"/>
+          <w:lang w:val="en-US" w:eastAsia="ru-RU"/>
+        </w:rPr>
+        <w:t>}</w:t>
+      </w:r>
+    </w:p>
+    <w:p>
+      <w:pPr>
+        <w:spacing w:after="0" w:line="240" w:lineRule="auto"/>
+        <w:rPr>
+          <w:rFonts w:ascii="Times New Roman" w:hAnsi="Times New Roman" w:cs="Times New Roman"/>
+          <w:b/>
+          <w:u w:val="single"/>
+          <w:lang w:val="en-US"/>
+        </w:rPr>
+      </w:pPr>
+    </w:p>
+    <w:p>
+      <w:pPr>
+        <w:spacing w:after="0" w:line="240" w:lineRule="auto"/>
+        <w:rPr>
+          <w:rFonts w:ascii="Times New Roman" w:hAnsi="Times New Roman" w:cs="Times New Roman"/>
+          <w:b/>
+          <w:u w:val="single"/>
+        </w:rPr>
+      </w:pPr>
+      <w:r>
+        <w:rPr>
+          <w:rFonts w:ascii="Times New Roman" w:hAnsi="Times New Roman" w:cs="Times New Roman"/>
+          <w:b/>
+          <w:u w:val="single"/>
+        </w:rPr>
+        <w:t>Урок 55. Клиент карточка товара характеристики</w:t>
+      </w:r>
+    </w:p>
+    <w:p>
+      <w:pPr>
+        <w:spacing w:after="0" w:line="240" w:lineRule="auto"/>
+        <w:rPr>
+          <w:rFonts w:ascii="Times New Roman" w:hAnsi="Times New Roman" w:cs="Times New Roman"/>
+        </w:rPr>
+      </w:pPr>
+      <w:r>
+        <w:rPr>
+          <w:rFonts w:ascii="Times New Roman" w:hAnsi="Times New Roman" w:cs="Times New Roman"/>
+        </w:rPr>
+        <w:t>У текущего товара берем братьев и сестер и обращаемся к param_product</w:t>
+      </w:r>
+      <w:r>
+        <w:rPr>
+          <w:rFonts w:ascii="Times New Roman" w:hAnsi="Times New Roman" w:cs="Times New Roman"/>
+        </w:rPr>
+        <w:t xml:space="preserve">, группируем по </w:t>
+      </w:r>
+      <w:r>
+        <w:rPr>
+          <w:rFonts w:ascii="Times New Roman" w:hAnsi="Times New Roman" w:cs="Times New Roman"/>
+          <w:lang w:val="en-US"/>
+        </w:rPr>
+        <w:t>param</w:t>
+      </w:r>
+      <w:r>
+        <w:rPr>
+          <w:rFonts w:ascii="Times New Roman" w:hAnsi="Times New Roman" w:cs="Times New Roman"/>
+        </w:rPr>
+        <w:t>_</w:t>
+      </w:r>
+      <w:r>
+        <w:rPr>
+          <w:rFonts w:ascii="Times New Roman" w:hAnsi="Times New Roman" w:cs="Times New Roman"/>
+          <w:lang w:val="en-US"/>
+        </w:rPr>
+        <w:t>id</w:t>
+      </w:r>
+      <w:r>
+        <w:rPr>
+          <w:rFonts w:ascii="Times New Roman" w:hAnsi="Times New Roman" w:cs="Times New Roman"/>
+        </w:rPr>
+        <w:t>, получаем размеры, цвета, и т.д.</w:t>
+      </w:r>
+    </w:p>
+    <w:p>
+      <w:pPr>
+        <w:shd w:val="clear" w:color="auto" w:fill="2B2B2B"/>
+        <w:spacing w:after="0" w:line="240" w:lineRule="auto"/>
+        <w:rPr>
+          <w:rFonts w:ascii="Courier New" w:eastAsia="Times New Roman" w:hAnsi="Courier New" w:cs="Courier New"/>
+          <w:color w:val="A9B7C6"/>
+          <w:sz w:val="20"/>
+          <w:szCs w:val="20"/>
+          <w:lang w:val="en-US" w:eastAsia="ru-RU"/>
+        </w:rPr>
+      </w:pPr>
+      <w:r>
+        <w:rPr>
+          <w:rFonts w:ascii="Courier New" w:eastAsia="Times New Roman" w:hAnsi="Courier New" w:cs="Courier New"/>
+          <w:color w:val="CC7832"/>
+          <w:sz w:val="20"/>
+          <w:szCs w:val="20"/>
+          <w:lang w:val="en-US" w:eastAsia="ru-RU"/>
+        </w:rPr>
+        <w:t xml:space="preserve">public function </w:t>
+      </w:r>
+      <w:r>
+        <w:rPr>
+          <w:rFonts w:ascii="Courier New" w:eastAsia="Times New Roman" w:hAnsi="Courier New" w:cs="Courier New"/>
+          <w:color w:val="72737A"/>
+          <w:sz w:val="20"/>
+          <w:szCs w:val="20"/>
+          <w:lang w:val="en-US" w:eastAsia="ru-RU"/>
+        </w:rPr>
+        <w:t>siblingProducts</w:t>
+      </w:r>
+      <w:r>
+        <w:rPr>
+          <w:rFonts w:ascii="Courier New" w:eastAsia="Times New Roman" w:hAnsi="Courier New" w:cs="Courier New"/>
+          <w:color w:val="A9B7C6"/>
+          <w:sz w:val="20"/>
+          <w:szCs w:val="20"/>
+          <w:lang w:val="en-US" w:eastAsia="ru-RU"/>
+        </w:rPr>
+        <w:t>(): HasMany</w:t>
+      </w:r>
+      <w:r>
+        <w:rPr>
+          <w:rFonts w:ascii="Courier New" w:eastAsia="Times New Roman" w:hAnsi="Courier New" w:cs="Courier New"/>
+          <w:color w:val="A9B7C6"/>
+          <w:sz w:val="20"/>
+          <w:szCs w:val="20"/>
+          <w:lang w:val="en-US" w:eastAsia="ru-RU"/>
+        </w:rPr>
+        <w:br/>
+        <w:t>{</w:t>
+      </w:r>
+      <w:r>
+        <w:rPr>
+          <w:rFonts w:ascii="Courier New" w:eastAsia="Times New Roman" w:hAnsi="Courier New" w:cs="Courier New"/>
+          <w:color w:val="A9B7C6"/>
+          <w:sz w:val="20"/>
+          <w:szCs w:val="20"/>
+          <w:lang w:val="en-US" w:eastAsia="ru-RU"/>
+        </w:rPr>
+        <w:br/>
+        <w:t xml:space="preserve">    </w:t>
+      </w:r>
+      <w:r>
+        <w:rPr>
+          <w:rFonts w:ascii="Courier New" w:eastAsia="Times New Roman" w:hAnsi="Courier New" w:cs="Courier New"/>
+          <w:color w:val="CC7832"/>
+          <w:sz w:val="20"/>
+          <w:szCs w:val="20"/>
+          <w:lang w:val="en-US" w:eastAsia="ru-RU"/>
+        </w:rPr>
+        <w:t xml:space="preserve">return </w:t>
+      </w:r>
+      <w:r>
+        <w:rPr>
+          <w:rFonts w:ascii="Courier New" w:eastAsia="Times New Roman" w:hAnsi="Courier New" w:cs="Courier New"/>
+          <w:color w:val="9876AA"/>
+          <w:sz w:val="20"/>
+          <w:szCs w:val="20"/>
+          <w:lang w:val="en-US" w:eastAsia="ru-RU"/>
+        </w:rPr>
+        <w:t>$this</w:t>
+      </w:r>
+      <w:r>
+        <w:rPr>
+          <w:rFonts w:ascii="Courier New" w:eastAsia="Times New Roman" w:hAnsi="Courier New" w:cs="Courier New"/>
+          <w:color w:val="A9B7C6"/>
+          <w:sz w:val="20"/>
+          <w:szCs w:val="20"/>
+          <w:lang w:val="en-US" w:eastAsia="ru-RU"/>
+        </w:rPr>
+        <w:t>-&gt;</w:t>
+      </w:r>
+      <w:r>
+        <w:rPr>
+          <w:rFonts w:ascii="Courier New" w:eastAsia="Times New Roman" w:hAnsi="Courier New" w:cs="Courier New"/>
+          <w:color w:val="9876AA"/>
+          <w:sz w:val="20"/>
+          <w:szCs w:val="20"/>
+          <w:lang w:val="en-US" w:eastAsia="ru-RU"/>
+        </w:rPr>
+        <w:t>parent</w:t>
+      </w:r>
+      <w:r>
+        <w:rPr>
+          <w:rFonts w:ascii="Courier New" w:eastAsia="Times New Roman" w:hAnsi="Courier New" w:cs="Courier New"/>
+          <w:color w:val="A9B7C6"/>
+          <w:sz w:val="20"/>
+          <w:szCs w:val="20"/>
+          <w:lang w:val="en-US" w:eastAsia="ru-RU"/>
+        </w:rPr>
+        <w:t>-&gt;</w:t>
+      </w:r>
+      <w:r>
+        <w:rPr>
+          <w:rFonts w:ascii="Courier New" w:eastAsia="Times New Roman" w:hAnsi="Courier New" w:cs="Courier New"/>
+          <w:color w:val="FFC66D"/>
+          <w:sz w:val="20"/>
+          <w:szCs w:val="20"/>
+          <w:lang w:val="en-US" w:eastAsia="ru-RU"/>
+        </w:rPr>
+        <w:t>children</w:t>
+      </w:r>
+      <w:r>
+        <w:rPr>
+          <w:rFonts w:ascii="Courier New" w:eastAsia="Times New Roman" w:hAnsi="Courier New" w:cs="Courier New"/>
+          <w:color w:val="A9B7C6"/>
+          <w:sz w:val="20"/>
+          <w:szCs w:val="20"/>
+          <w:lang w:val="en-US" w:eastAsia="ru-RU"/>
+        </w:rPr>
+        <w:t>()-&gt;</w:t>
+      </w:r>
+      <w:r>
+        <w:rPr>
+          <w:rFonts w:ascii="Courier New" w:eastAsia="Times New Roman" w:hAnsi="Courier New" w:cs="Courier New"/>
+          <w:color w:val="FFC66D"/>
+          <w:sz w:val="20"/>
+          <w:szCs w:val="20"/>
+          <w:lang w:val="en-US" w:eastAsia="ru-RU"/>
+        </w:rPr>
+        <w:t>whereNot</w:t>
+      </w:r>
+      <w:r>
+        <w:rPr>
+          <w:rFonts w:ascii="Courier New" w:eastAsia="Times New Roman" w:hAnsi="Courier New" w:cs="Courier New"/>
+          <w:color w:val="A9B7C6"/>
+          <w:sz w:val="20"/>
+          <w:szCs w:val="20"/>
+          <w:lang w:val="en-US" w:eastAsia="ru-RU"/>
+        </w:rPr>
+        <w:t>(</w:t>
+      </w:r>
+      <w:r>
+        <w:rPr>
+          <w:rFonts w:ascii="Courier New" w:eastAsia="Times New Roman" w:hAnsi="Courier New" w:cs="Courier New"/>
+          <w:color w:val="6A8759"/>
+          <w:sz w:val="20"/>
+          <w:szCs w:val="20"/>
+          <w:lang w:val="en-US" w:eastAsia="ru-RU"/>
+        </w:rPr>
+        <w:t>'id'</w:t>
+      </w:r>
+      <w:r>
+        <w:rPr>
+          <w:rFonts w:ascii="Courier New" w:eastAsia="Times New Roman" w:hAnsi="Courier New" w:cs="Courier New"/>
+          <w:color w:val="CC7832"/>
+          <w:sz w:val="20"/>
+          <w:szCs w:val="20"/>
+          <w:lang w:val="en-US" w:eastAsia="ru-RU"/>
+        </w:rPr>
+        <w:t xml:space="preserve">, </w:t>
+      </w:r>
+      <w:r>
+        <w:rPr>
+          <w:rFonts w:ascii="Courier New" w:eastAsia="Times New Roman" w:hAnsi="Courier New" w:cs="Courier New"/>
+          <w:color w:val="9876AA"/>
+          <w:sz w:val="20"/>
+          <w:szCs w:val="20"/>
+          <w:lang w:val="en-US" w:eastAsia="ru-RU"/>
+        </w:rPr>
+        <w:t>$this</w:t>
+      </w:r>
+      <w:r>
+        <w:rPr>
+          <w:rFonts w:ascii="Courier New" w:eastAsia="Times New Roman" w:hAnsi="Courier New" w:cs="Courier New"/>
+          <w:color w:val="A9B7C6"/>
+          <w:sz w:val="20"/>
+          <w:szCs w:val="20"/>
+          <w:lang w:val="en-US" w:eastAsia="ru-RU"/>
+        </w:rPr>
+        <w:t>-&gt;</w:t>
+      </w:r>
+      <w:r>
+        <w:rPr>
+          <w:rFonts w:ascii="Courier New" w:eastAsia="Times New Roman" w:hAnsi="Courier New" w:cs="Courier New"/>
+          <w:color w:val="9876AA"/>
+          <w:sz w:val="20"/>
+          <w:szCs w:val="20"/>
+          <w:lang w:val="en-US" w:eastAsia="ru-RU"/>
+        </w:rPr>
+        <w:t>id</w:t>
+      </w:r>
+      <w:r>
+        <w:rPr>
+          <w:rFonts w:ascii="Courier New" w:eastAsia="Times New Roman" w:hAnsi="Courier New" w:cs="Courier New"/>
+          <w:color w:val="A9B7C6"/>
+          <w:sz w:val="20"/>
+          <w:szCs w:val="20"/>
+          <w:lang w:val="en-US" w:eastAsia="ru-RU"/>
+        </w:rPr>
+        <w:t>)</w:t>
+      </w:r>
+      <w:r>
+        <w:rPr>
+          <w:rFonts w:ascii="Courier New" w:eastAsia="Times New Roman" w:hAnsi="Courier New" w:cs="Courier New"/>
+          <w:color w:val="CC7832"/>
+          <w:sz w:val="20"/>
+          <w:szCs w:val="20"/>
+          <w:lang w:val="en-US" w:eastAsia="ru-RU"/>
+        </w:rPr>
+        <w:t>;</w:t>
+      </w:r>
+      <w:r>
+        <w:rPr>
+          <w:rFonts w:ascii="Courier New" w:eastAsia="Times New Roman" w:hAnsi="Courier New" w:cs="Courier New"/>
+          <w:color w:val="CC7832"/>
+          <w:sz w:val="20"/>
+          <w:szCs w:val="20"/>
+          <w:lang w:val="en-US" w:eastAsia="ru-RU"/>
+        </w:rPr>
+        <w:br/>
+      </w:r>
+      <w:r>
+        <w:rPr>
+          <w:rFonts w:ascii="Courier New" w:eastAsia="Times New Roman" w:hAnsi="Courier New" w:cs="Courier New"/>
+          <w:color w:val="A9B7C6"/>
+          <w:sz w:val="20"/>
+          <w:szCs w:val="20"/>
+          <w:lang w:val="en-US" w:eastAsia="ru-RU"/>
+        </w:rPr>
+        <w:t>}</w:t>
+      </w:r>
+    </w:p>
+    <w:p>
+      <w:pPr>
+        <w:spacing w:after="0" w:line="240" w:lineRule="auto"/>
+        <w:rPr>
+          <w:rFonts w:ascii="Times New Roman" w:hAnsi="Times New Roman" w:cs="Times New Roman"/>
+          <w:lang w:val="en-US"/>
+        </w:rPr>
+      </w:pPr>
+    </w:p>
+    <w:p>
+      <w:pPr>
+        <w:shd w:val="clear" w:color="auto" w:fill="2B2B2B"/>
+        <w:spacing w:after="0" w:line="240" w:lineRule="auto"/>
+        <w:rPr>
+          <w:rFonts w:ascii="Courier New" w:eastAsia="Times New Roman" w:hAnsi="Courier New" w:cs="Courier New"/>
+          <w:color w:val="A9B7C6"/>
+          <w:sz w:val="20"/>
+          <w:szCs w:val="20"/>
+          <w:lang w:val="en-US" w:eastAsia="ru-RU"/>
+        </w:rPr>
+      </w:pPr>
+      <w:r>
+        <w:rPr>
+          <w:rFonts w:ascii="Courier New" w:eastAsia="Times New Roman" w:hAnsi="Courier New" w:cs="Courier New"/>
+          <w:color w:val="9876AA"/>
+          <w:sz w:val="20"/>
+          <w:szCs w:val="20"/>
+          <w:lang w:val="en-US" w:eastAsia="ru-RU"/>
+        </w:rPr>
+        <w:t xml:space="preserve">$paramProduct </w:t>
+      </w:r>
+      <w:r>
+        <w:rPr>
+          <w:rFonts w:ascii="Courier New" w:eastAsia="Times New Roman" w:hAnsi="Courier New" w:cs="Courier New"/>
+          <w:color w:val="A9B7C6"/>
+          <w:sz w:val="20"/>
+          <w:szCs w:val="20"/>
+          <w:lang w:val="en-US" w:eastAsia="ru-RU"/>
+        </w:rPr>
+        <w:t>= ParamProduct::</w:t>
+      </w:r>
+      <w:r>
+        <w:rPr>
+          <w:rFonts w:ascii="Courier New" w:eastAsia="Times New Roman" w:hAnsi="Courier New" w:cs="Courier New"/>
+          <w:i/>
+          <w:iCs/>
+          <w:color w:val="FFC66D"/>
+          <w:sz w:val="20"/>
+          <w:szCs w:val="20"/>
+          <w:lang w:val="en-US" w:eastAsia="ru-RU"/>
+        </w:rPr>
+        <w:t>whereIn</w:t>
+      </w:r>
+      <w:r>
+        <w:rPr>
+          <w:rFonts w:ascii="Courier New" w:eastAsia="Times New Roman" w:hAnsi="Courier New" w:cs="Courier New"/>
+          <w:color w:val="A9B7C6"/>
+          <w:sz w:val="20"/>
+          <w:szCs w:val="20"/>
+          <w:lang w:val="en-US" w:eastAsia="ru-RU"/>
+        </w:rPr>
+        <w:t>(</w:t>
+      </w:r>
+      <w:r>
+        <w:rPr>
+          <w:rFonts w:ascii="Courier New" w:eastAsia="Times New Roman" w:hAnsi="Courier New" w:cs="Courier New"/>
+          <w:color w:val="6A8759"/>
+          <w:sz w:val="20"/>
+          <w:szCs w:val="20"/>
+          <w:lang w:val="en-US" w:eastAsia="ru-RU"/>
+        </w:rPr>
+        <w:t>'product_id'</w:t>
+      </w:r>
+      <w:r>
+        <w:rPr>
+          <w:rFonts w:ascii="Courier New" w:eastAsia="Times New Roman" w:hAnsi="Courier New" w:cs="Courier New"/>
+          <w:color w:val="CC7832"/>
+          <w:sz w:val="20"/>
+          <w:szCs w:val="20"/>
+          <w:lang w:val="en-US" w:eastAsia="ru-RU"/>
+        </w:rPr>
+        <w:t xml:space="preserve">, </w:t>
+      </w:r>
+      <w:r>
+        <w:rPr>
+          <w:rFonts w:ascii="Courier New" w:eastAsia="Times New Roman" w:hAnsi="Courier New" w:cs="Courier New"/>
+          <w:color w:val="9876AA"/>
+          <w:sz w:val="20"/>
+          <w:szCs w:val="20"/>
+          <w:lang w:val="en-US" w:eastAsia="ru-RU"/>
+        </w:rPr>
+        <w:t>$product</w:t>
+      </w:r>
+      <w:r>
+        <w:rPr>
+          <w:rFonts w:ascii="Courier New" w:eastAsia="Times New Roman" w:hAnsi="Courier New" w:cs="Courier New"/>
+          <w:color w:val="A9B7C6"/>
+          <w:sz w:val="20"/>
+          <w:szCs w:val="20"/>
+          <w:lang w:val="en-US" w:eastAsia="ru-RU"/>
+        </w:rPr>
+        <w:t>-&gt;</w:t>
+      </w:r>
+      <w:r>
+        <w:rPr>
+          <w:rFonts w:ascii="Courier New" w:eastAsia="Times New Roman" w:hAnsi="Courier New" w:cs="Courier New"/>
+          <w:color w:val="9876AA"/>
+          <w:sz w:val="20"/>
+          <w:szCs w:val="20"/>
+          <w:lang w:val="en-US" w:eastAsia="ru-RU"/>
+        </w:rPr>
+        <w:t>siblingProducts</w:t>
+      </w:r>
+      <w:r>
+        <w:rPr>
+          <w:rFonts w:ascii="Courier New" w:eastAsia="Times New Roman" w:hAnsi="Courier New" w:cs="Courier New"/>
+          <w:color w:val="A9B7C6"/>
+          <w:sz w:val="20"/>
+          <w:szCs w:val="20"/>
+          <w:lang w:val="en-US" w:eastAsia="ru-RU"/>
+        </w:rPr>
+        <w:t>-&gt;</w:t>
+      </w:r>
+      <w:r>
+        <w:rPr>
+          <w:rFonts w:ascii="Courier New" w:eastAsia="Times New Roman" w:hAnsi="Courier New" w:cs="Courier New"/>
+          <w:color w:val="FFC66D"/>
+          <w:sz w:val="20"/>
+          <w:szCs w:val="20"/>
+          <w:lang w:val="en-US" w:eastAsia="ru-RU"/>
+        </w:rPr>
+        <w:t>pluck</w:t>
+      </w:r>
+      <w:r>
+        <w:rPr>
+          <w:rFonts w:ascii="Courier New" w:eastAsia="Times New Roman" w:hAnsi="Courier New" w:cs="Courier New"/>
+          <w:color w:val="A9B7C6"/>
+          <w:sz w:val="20"/>
+          <w:szCs w:val="20"/>
+          <w:lang w:val="en-US" w:eastAsia="ru-RU"/>
+        </w:rPr>
+        <w:t>(</w:t>
+      </w:r>
+      <w:r>
+        <w:rPr>
+          <w:rFonts w:ascii="Courier New" w:eastAsia="Times New Roman" w:hAnsi="Courier New" w:cs="Courier New"/>
+          <w:color w:val="6A8759"/>
+          <w:sz w:val="20"/>
+          <w:szCs w:val="20"/>
+          <w:lang w:val="en-US" w:eastAsia="ru-RU"/>
+        </w:rPr>
+        <w:t>'id'</w:t>
+      </w:r>
+      <w:r>
+        <w:rPr>
+          <w:rFonts w:ascii="Courier New" w:eastAsia="Times New Roman" w:hAnsi="Courier New" w:cs="Courier New"/>
+          <w:color w:val="A9B7C6"/>
+          <w:sz w:val="20"/>
+          <w:szCs w:val="20"/>
+          <w:lang w:val="en-US" w:eastAsia="ru-RU"/>
+        </w:rPr>
+        <w:t>))-&gt;</w:t>
+      </w:r>
+      <w:r>
+        <w:rPr>
+          <w:rFonts w:ascii="Courier New" w:eastAsia="Times New Roman" w:hAnsi="Courier New" w:cs="Courier New"/>
+          <w:color w:val="FFC66D"/>
+          <w:sz w:val="20"/>
+          <w:szCs w:val="20"/>
+          <w:lang w:val="en-US" w:eastAsia="ru-RU"/>
+        </w:rPr>
+        <w:t>with</w:t>
+      </w:r>
+      <w:r>
+        <w:rPr>
+          <w:rFonts w:ascii="Courier New" w:eastAsia="Times New Roman" w:hAnsi="Courier New" w:cs="Courier New"/>
+          <w:color w:val="A9B7C6"/>
+          <w:sz w:val="20"/>
+          <w:szCs w:val="20"/>
+          <w:lang w:val="en-US" w:eastAsia="ru-RU"/>
+        </w:rPr>
+        <w:t>(</w:t>
+      </w:r>
+      <w:r>
+        <w:rPr>
+          <w:rFonts w:ascii="Courier New" w:eastAsia="Times New Roman" w:hAnsi="Courier New" w:cs="Courier New"/>
+          <w:color w:val="6A8759"/>
+          <w:sz w:val="20"/>
+          <w:szCs w:val="20"/>
+          <w:lang w:val="en-US" w:eastAsia="ru-RU"/>
+        </w:rPr>
+        <w:t>'param'</w:t>
+      </w:r>
+      <w:r>
+        <w:rPr>
+          <w:rFonts w:ascii="Courier New" w:eastAsia="Times New Roman" w:hAnsi="Courier New" w:cs="Courier New"/>
+          <w:color w:val="A9B7C6"/>
+          <w:sz w:val="20"/>
+          <w:szCs w:val="20"/>
+          <w:lang w:val="en-US" w:eastAsia="ru-RU"/>
+        </w:rPr>
+        <w:t>)-&gt;</w:t>
+      </w:r>
+      <w:r>
+        <w:rPr>
+          <w:rFonts w:ascii="Courier New" w:eastAsia="Times New Roman" w:hAnsi="Courier New" w:cs="Courier New"/>
+          <w:color w:val="FFC66D"/>
+          <w:sz w:val="20"/>
+          <w:szCs w:val="20"/>
+          <w:lang w:val="en-US" w:eastAsia="ru-RU"/>
+        </w:rPr>
+        <w:t>get</w:t>
+      </w:r>
+      <w:r>
+        <w:rPr>
+          <w:rFonts w:ascii="Courier New" w:eastAsia="Times New Roman" w:hAnsi="Courier New" w:cs="Courier New"/>
+          <w:color w:val="A9B7C6"/>
+          <w:sz w:val="20"/>
+          <w:szCs w:val="20"/>
+          <w:lang w:val="en-US" w:eastAsia="ru-RU"/>
+        </w:rPr>
+        <w:t>()</w:t>
+      </w:r>
+      <w:r>
+        <w:rPr>
+          <w:rFonts w:ascii="Courier New" w:eastAsia="Times New Roman" w:hAnsi="Courier New" w:cs="Courier New"/>
+          <w:color w:val="CC7832"/>
+          <w:sz w:val="20"/>
+          <w:szCs w:val="20"/>
+          <w:lang w:val="en-US" w:eastAsia="ru-RU"/>
+        </w:rPr>
+        <w:t>;</w:t>
+      </w:r>
+      <w:r>
+        <w:rPr>
+          <w:rFonts w:ascii="Courier New" w:eastAsia="Times New Roman" w:hAnsi="Courier New" w:cs="Courier New"/>
+          <w:color w:val="CC7832"/>
+          <w:sz w:val="20"/>
+          <w:szCs w:val="20"/>
+          <w:lang w:val="en-US" w:eastAsia="ru-RU"/>
+        </w:rPr>
+        <w:br/>
+      </w:r>
+      <w:r>
+        <w:rPr>
+          <w:rFonts w:ascii="Courier New" w:eastAsia="Times New Roman" w:hAnsi="Courier New" w:cs="Courier New"/>
+          <w:color w:val="9876AA"/>
+          <w:sz w:val="20"/>
+          <w:szCs w:val="20"/>
+          <w:lang w:val="en-US" w:eastAsia="ru-RU"/>
+        </w:rPr>
+        <w:t xml:space="preserve">$paramProduct </w:t>
+      </w:r>
+      <w:r>
+        <w:rPr>
+          <w:rFonts w:ascii="Courier New" w:eastAsia="Times New Roman" w:hAnsi="Courier New" w:cs="Courier New"/>
+          <w:color w:val="A9B7C6"/>
+          <w:sz w:val="20"/>
+          <w:szCs w:val="20"/>
+          <w:lang w:val="en-US" w:eastAsia="ru-RU"/>
+        </w:rPr>
+        <w:t xml:space="preserve">= </w:t>
+      </w:r>
+      <w:r>
+        <w:rPr>
+          <w:rFonts w:ascii="Courier New" w:eastAsia="Times New Roman" w:hAnsi="Courier New" w:cs="Courier New"/>
+          <w:color w:val="9876AA"/>
+          <w:sz w:val="20"/>
+          <w:szCs w:val="20"/>
+          <w:lang w:val="en-US" w:eastAsia="ru-RU"/>
+        </w:rPr>
+        <w:t>$paramProduct</w:t>
+      </w:r>
+      <w:r>
+        <w:rPr>
+          <w:rFonts w:ascii="Courier New" w:eastAsia="Times New Roman" w:hAnsi="Courier New" w:cs="Courier New"/>
+          <w:color w:val="A9B7C6"/>
+          <w:sz w:val="20"/>
+          <w:szCs w:val="20"/>
+          <w:lang w:val="en-US" w:eastAsia="ru-RU"/>
+        </w:rPr>
+        <w:t>-&gt;</w:t>
+      </w:r>
+      <w:r>
+        <w:rPr>
+          <w:rFonts w:ascii="Courier New" w:eastAsia="Times New Roman" w:hAnsi="Courier New" w:cs="Courier New"/>
+          <w:color w:val="FFC66D"/>
+          <w:sz w:val="20"/>
+          <w:szCs w:val="20"/>
+          <w:lang w:val="en-US" w:eastAsia="ru-RU"/>
+        </w:rPr>
+        <w:t>groupBy</w:t>
+      </w:r>
+      <w:r>
+        <w:rPr>
+          <w:rFonts w:ascii="Courier New" w:eastAsia="Times New Roman" w:hAnsi="Courier New" w:cs="Courier New"/>
+          <w:color w:val="A9B7C6"/>
+          <w:sz w:val="20"/>
+          <w:szCs w:val="20"/>
+          <w:lang w:val="en-US" w:eastAsia="ru-RU"/>
+        </w:rPr>
+        <w:t>(</w:t>
+      </w:r>
+      <w:r>
+        <w:rPr>
+          <w:rFonts w:ascii="Courier New" w:eastAsia="Times New Roman" w:hAnsi="Courier New" w:cs="Courier New"/>
+          <w:color w:val="6A8759"/>
+          <w:sz w:val="20"/>
+          <w:szCs w:val="20"/>
+          <w:lang w:val="en-US" w:eastAsia="ru-RU"/>
+        </w:rPr>
+        <w:t>'param_id'</w:t>
+      </w:r>
+      <w:r>
+        <w:rPr>
+          <w:rFonts w:ascii="Courier New" w:eastAsia="Times New Roman" w:hAnsi="Courier New" w:cs="Courier New"/>
+          <w:color w:val="A9B7C6"/>
+          <w:sz w:val="20"/>
+          <w:szCs w:val="20"/>
+          <w:lang w:val="en-US" w:eastAsia="ru-RU"/>
+        </w:rPr>
+        <w:t>)-&gt;</w:t>
+      </w:r>
+      <w:r>
+        <w:rPr>
+          <w:rFonts w:ascii="Courier New" w:eastAsia="Times New Roman" w:hAnsi="Courier New" w:cs="Courier New"/>
+          <w:color w:val="FFC66D"/>
+          <w:sz w:val="20"/>
+          <w:szCs w:val="20"/>
+          <w:lang w:val="en-US" w:eastAsia="ru-RU"/>
+        </w:rPr>
+        <w:t>map</w:t>
+      </w:r>
+      <w:r>
+        <w:rPr>
+          <w:rFonts w:ascii="Courier New" w:eastAsia="Times New Roman" w:hAnsi="Courier New" w:cs="Courier New"/>
+          <w:color w:val="A9B7C6"/>
+          <w:sz w:val="20"/>
+          <w:szCs w:val="20"/>
+          <w:lang w:val="en-US" w:eastAsia="ru-RU"/>
+        </w:rPr>
+        <w:t>(</w:t>
+      </w:r>
+      <w:r>
+        <w:rPr>
+          <w:rFonts w:ascii="Courier New" w:eastAsia="Times New Roman" w:hAnsi="Courier New" w:cs="Courier New"/>
+          <w:color w:val="CC7832"/>
+          <w:sz w:val="20"/>
+          <w:szCs w:val="20"/>
+          <w:lang w:val="en-US" w:eastAsia="ru-RU"/>
+        </w:rPr>
+        <w:t xml:space="preserve">function </w:t>
+      </w:r>
+      <w:r>
+        <w:rPr>
+          <w:rFonts w:ascii="Courier New" w:eastAsia="Times New Roman" w:hAnsi="Courier New" w:cs="Courier New"/>
+          <w:color w:val="A9B7C6"/>
+          <w:sz w:val="20"/>
+          <w:szCs w:val="20"/>
+          <w:lang w:val="en-US" w:eastAsia="ru-RU"/>
+        </w:rPr>
+        <w:t>(</w:t>
+      </w:r>
+      <w:r>
+        <w:rPr>
+          <w:rFonts w:ascii="Courier New" w:eastAsia="Times New Roman" w:hAnsi="Courier New" w:cs="Courier New"/>
+          <w:color w:val="9876AA"/>
+          <w:sz w:val="20"/>
+          <w:szCs w:val="20"/>
+          <w:lang w:val="en-US" w:eastAsia="ru-RU"/>
+        </w:rPr>
+        <w:t>$paramProductitem</w:t>
+      </w:r>
+      <w:r>
+        <w:rPr>
+          <w:rFonts w:ascii="Courier New" w:eastAsia="Times New Roman" w:hAnsi="Courier New" w:cs="Courier New"/>
+          <w:color w:val="A9B7C6"/>
+          <w:sz w:val="20"/>
+          <w:szCs w:val="20"/>
+          <w:lang w:val="en-US" w:eastAsia="ru-RU"/>
+        </w:rPr>
+        <w:t>){</w:t>
+      </w:r>
+      <w:r>
+        <w:rPr>
+          <w:rFonts w:ascii="Courier New" w:eastAsia="Times New Roman" w:hAnsi="Courier New" w:cs="Courier New"/>
+          <w:color w:val="A9B7C6"/>
+          <w:sz w:val="20"/>
+          <w:szCs w:val="20"/>
+          <w:lang w:val="en-US" w:eastAsia="ru-RU"/>
+        </w:rPr>
+        <w:br/>
+        <w:t xml:space="preserve">    </w:t>
+      </w:r>
+      <w:r>
+        <w:rPr>
+          <w:rFonts w:ascii="Courier New" w:eastAsia="Times New Roman" w:hAnsi="Courier New" w:cs="Courier New"/>
+          <w:color w:val="CC7832"/>
+          <w:sz w:val="20"/>
+          <w:szCs w:val="20"/>
+          <w:lang w:val="en-US" w:eastAsia="ru-RU"/>
+        </w:rPr>
+        <w:t xml:space="preserve">return </w:t>
+      </w:r>
+      <w:r>
+        <w:rPr>
+          <w:rFonts w:ascii="Courier New" w:eastAsia="Times New Roman" w:hAnsi="Courier New" w:cs="Courier New"/>
+          <w:color w:val="A9B7C6"/>
+          <w:sz w:val="20"/>
+          <w:szCs w:val="20"/>
+          <w:lang w:val="en-US" w:eastAsia="ru-RU"/>
+        </w:rPr>
+        <w:t>[</w:t>
+      </w:r>
+      <w:r>
+        <w:rPr>
+          <w:rFonts w:ascii="Courier New" w:eastAsia="Times New Roman" w:hAnsi="Courier New" w:cs="Courier New"/>
+          <w:color w:val="A9B7C6"/>
+          <w:sz w:val="20"/>
+          <w:szCs w:val="20"/>
+          <w:lang w:val="en-US" w:eastAsia="ru-RU"/>
+        </w:rPr>
+        <w:br/>
+        <w:t xml:space="preserve">        </w:t>
+      </w:r>
+      <w:r>
+        <w:rPr>
+          <w:rFonts w:ascii="Courier New" w:eastAsia="Times New Roman" w:hAnsi="Courier New" w:cs="Courier New"/>
+          <w:color w:val="6A8759"/>
+          <w:sz w:val="20"/>
+          <w:szCs w:val="20"/>
+          <w:lang w:val="en-US" w:eastAsia="ru-RU"/>
+        </w:rPr>
+        <w:t xml:space="preserve">'title' </w:t>
+      </w:r>
+      <w:r>
+        <w:rPr>
+          <w:rFonts w:ascii="Courier New" w:eastAsia="Times New Roman" w:hAnsi="Courier New" w:cs="Courier New"/>
+          <w:color w:val="A9B7C6"/>
+          <w:sz w:val="20"/>
+          <w:szCs w:val="20"/>
+          <w:lang w:val="en-US" w:eastAsia="ru-RU"/>
+        </w:rPr>
+        <w:t xml:space="preserve">=&gt; </w:t>
+      </w:r>
+      <w:r>
+        <w:rPr>
+          <w:rFonts w:ascii="Courier New" w:eastAsia="Times New Roman" w:hAnsi="Courier New" w:cs="Courier New"/>
+          <w:color w:val="9876AA"/>
+          <w:sz w:val="20"/>
+          <w:szCs w:val="20"/>
+          <w:lang w:val="en-US" w:eastAsia="ru-RU"/>
+        </w:rPr>
+        <w:t>$paramProductitem</w:t>
+      </w:r>
+      <w:r>
+        <w:rPr>
+          <w:rFonts w:ascii="Courier New" w:eastAsia="Times New Roman" w:hAnsi="Courier New" w:cs="Courier New"/>
+          <w:color w:val="A9B7C6"/>
+          <w:sz w:val="20"/>
+          <w:szCs w:val="20"/>
+          <w:lang w:val="en-US" w:eastAsia="ru-RU"/>
+        </w:rPr>
+        <w:t>-&gt;</w:t>
+      </w:r>
+      <w:r>
+        <w:rPr>
+          <w:rFonts w:ascii="Courier New" w:eastAsia="Times New Roman" w:hAnsi="Courier New" w:cs="Courier New"/>
+          <w:color w:val="FFC66D"/>
+          <w:sz w:val="20"/>
+          <w:szCs w:val="20"/>
+          <w:lang w:val="en-US" w:eastAsia="ru-RU"/>
+        </w:rPr>
+        <w:t>first</w:t>
+      </w:r>
+      <w:r>
+        <w:rPr>
+          <w:rFonts w:ascii="Courier New" w:eastAsia="Times New Roman" w:hAnsi="Courier New" w:cs="Courier New"/>
+          <w:color w:val="A9B7C6"/>
+          <w:sz w:val="20"/>
+          <w:szCs w:val="20"/>
+          <w:lang w:val="en-US" w:eastAsia="ru-RU"/>
+        </w:rPr>
+        <w:t>()-&gt;</w:t>
+      </w:r>
+      <w:r>
+        <w:rPr>
+          <w:rFonts w:ascii="Courier New" w:eastAsia="Times New Roman" w:hAnsi="Courier New" w:cs="Courier New"/>
+          <w:color w:val="9876AA"/>
+          <w:sz w:val="20"/>
+          <w:szCs w:val="20"/>
+          <w:lang w:val="en-US" w:eastAsia="ru-RU"/>
+        </w:rPr>
+        <w:t>title</w:t>
+      </w:r>
+      <w:r>
+        <w:rPr>
+          <w:rFonts w:ascii="Courier New" w:eastAsia="Times New Roman" w:hAnsi="Courier New" w:cs="Courier New"/>
+          <w:color w:val="CC7832"/>
+          <w:sz w:val="20"/>
+          <w:szCs w:val="20"/>
+          <w:lang w:val="en-US" w:eastAsia="ru-RU"/>
+        </w:rPr>
+        <w:t>,</w:t>
+      </w:r>
+      <w:r>
+        <w:rPr>
+          <w:rFonts w:ascii="Courier New" w:eastAsia="Times New Roman" w:hAnsi="Courier New" w:cs="Courier New"/>
+          <w:color w:val="CC7832"/>
+          <w:sz w:val="20"/>
+          <w:szCs w:val="20"/>
+          <w:lang w:val="en-US" w:eastAsia="ru-RU"/>
+        </w:rPr>
+        <w:br/>
+        <w:t xml:space="preserve">        </w:t>
+      </w:r>
+      <w:r>
+        <w:rPr>
+          <w:rFonts w:ascii="Courier New" w:eastAsia="Times New Roman" w:hAnsi="Courier New" w:cs="Courier New"/>
+          <w:color w:val="6A8759"/>
+          <w:sz w:val="20"/>
+          <w:szCs w:val="20"/>
+          <w:lang w:val="en-US" w:eastAsia="ru-RU"/>
+        </w:rPr>
+        <w:t xml:space="preserve">'data' </w:t>
+      </w:r>
+      <w:r>
+        <w:rPr>
+          <w:rFonts w:ascii="Courier New" w:eastAsia="Times New Roman" w:hAnsi="Courier New" w:cs="Courier New"/>
+          <w:color w:val="A9B7C6"/>
+          <w:sz w:val="20"/>
+          <w:szCs w:val="20"/>
+          <w:lang w:val="en-US" w:eastAsia="ru-RU"/>
+        </w:rPr>
+        <w:t xml:space="preserve">=&gt; </w:t>
+      </w:r>
+      <w:r>
+        <w:rPr>
+          <w:rFonts w:ascii="Courier New" w:eastAsia="Times New Roman" w:hAnsi="Courier New" w:cs="Courier New"/>
+          <w:color w:val="9876AA"/>
+          <w:sz w:val="20"/>
+          <w:szCs w:val="20"/>
+          <w:lang w:val="en-US" w:eastAsia="ru-RU"/>
+        </w:rPr>
+        <w:t>$paramProductitem</w:t>
+      </w:r>
+      <w:r>
+        <w:rPr>
+          <w:rFonts w:ascii="Courier New" w:eastAsia="Times New Roman" w:hAnsi="Courier New" w:cs="Courier New"/>
+          <w:color w:val="A9B7C6"/>
+          <w:sz w:val="20"/>
+          <w:szCs w:val="20"/>
+          <w:lang w:val="en-US" w:eastAsia="ru-RU"/>
+        </w:rPr>
+        <w:t>-&gt;</w:t>
+      </w:r>
+      <w:r>
+        <w:rPr>
+          <w:rFonts w:ascii="Courier New" w:eastAsia="Times New Roman" w:hAnsi="Courier New" w:cs="Courier New"/>
+          <w:color w:val="FFC66D"/>
+          <w:sz w:val="20"/>
+          <w:szCs w:val="20"/>
+          <w:lang w:val="en-US" w:eastAsia="ru-RU"/>
+        </w:rPr>
+        <w:t>toArray</w:t>
+      </w:r>
+      <w:r>
+        <w:rPr>
+          <w:rFonts w:ascii="Courier New" w:eastAsia="Times New Roman" w:hAnsi="Courier New" w:cs="Courier New"/>
+          <w:color w:val="A9B7C6"/>
+          <w:sz w:val="20"/>
+          <w:szCs w:val="20"/>
+          <w:lang w:val="en-US" w:eastAsia="ru-RU"/>
+        </w:rPr>
+        <w:t>()</w:t>
+      </w:r>
+      <w:r>
+        <w:rPr>
+          <w:rFonts w:ascii="Courier New" w:eastAsia="Times New Roman" w:hAnsi="Courier New" w:cs="Courier New"/>
+          <w:color w:val="A9B7C6"/>
+          <w:sz w:val="20"/>
+          <w:szCs w:val="20"/>
+          <w:lang w:val="en-US" w:eastAsia="ru-RU"/>
+        </w:rPr>
+        <w:br/>
+        <w:t xml:space="preserve">    ]</w:t>
+      </w:r>
+      <w:r>
+        <w:rPr>
+          <w:rFonts w:ascii="Courier New" w:eastAsia="Times New Roman" w:hAnsi="Courier New" w:cs="Courier New"/>
+          <w:color w:val="CC7832"/>
+          <w:sz w:val="20"/>
+          <w:szCs w:val="20"/>
+          <w:lang w:val="en-US" w:eastAsia="ru-RU"/>
+        </w:rPr>
+        <w:t>;</w:t>
+      </w:r>
+      <w:r>
+        <w:rPr>
+          <w:rFonts w:ascii="Courier New" w:eastAsia="Times New Roman" w:hAnsi="Courier New" w:cs="Courier New"/>
+          <w:color w:val="CC7832"/>
+          <w:sz w:val="20"/>
+          <w:szCs w:val="20"/>
+          <w:lang w:val="en-US" w:eastAsia="ru-RU"/>
+        </w:rPr>
+        <w:br/>
+      </w:r>
+      <w:r>
+        <w:rPr>
+          <w:rFonts w:ascii="Courier New" w:eastAsia="Times New Roman" w:hAnsi="Courier New" w:cs="Courier New"/>
+          <w:color w:val="A9B7C6"/>
+          <w:sz w:val="20"/>
+          <w:szCs w:val="20"/>
+          <w:lang w:val="en-US" w:eastAsia="ru-RU"/>
+        </w:rPr>
+        <w:t>})</w:t>
+      </w:r>
+      <w:r>
+        <w:rPr>
+          <w:rFonts w:ascii="Courier New" w:eastAsia="Times New Roman" w:hAnsi="Courier New" w:cs="Courier New"/>
+          <w:color w:val="CC7832"/>
+          <w:sz w:val="20"/>
+          <w:szCs w:val="20"/>
+          <w:lang w:val="en-US" w:eastAsia="ru-RU"/>
+        </w:rPr>
+        <w:t>;</w:t>
+      </w:r>
+      <w:r>
+        <w:rPr>
+          <w:rFonts w:ascii="Courier New" w:eastAsia="Times New Roman" w:hAnsi="Courier New" w:cs="Courier New"/>
+          <w:color w:val="CC7832"/>
+          <w:sz w:val="20"/>
+          <w:szCs w:val="20"/>
+          <w:lang w:val="en-US" w:eastAsia="ru-RU"/>
+        </w:rPr>
+        <w:br/>
+      </w:r>
+      <w:r>
+        <w:rPr>
+          <w:rFonts w:ascii="Courier New" w:eastAsia="Times New Roman" w:hAnsi="Courier New" w:cs="Courier New"/>
+          <w:color w:val="9876AA"/>
+          <w:sz w:val="20"/>
+          <w:szCs w:val="20"/>
+          <w:lang w:val="en-US" w:eastAsia="ru-RU"/>
+        </w:rPr>
+        <w:t xml:space="preserve">$paramProduct </w:t>
+      </w:r>
+      <w:r>
+        <w:rPr>
+          <w:rFonts w:ascii="Courier New" w:eastAsia="Times New Roman" w:hAnsi="Courier New" w:cs="Courier New"/>
+          <w:color w:val="A9B7C6"/>
+          <w:sz w:val="20"/>
+          <w:szCs w:val="20"/>
+          <w:lang w:val="en-US" w:eastAsia="ru-RU"/>
+        </w:rPr>
+        <w:t xml:space="preserve">= </w:t>
+      </w:r>
+      <w:r>
+        <w:rPr>
+          <w:rFonts w:ascii="Courier New" w:eastAsia="Times New Roman" w:hAnsi="Courier New" w:cs="Courier New"/>
+          <w:color w:val="FFC66D"/>
+          <w:sz w:val="20"/>
+          <w:szCs w:val="20"/>
+          <w:lang w:val="en-US" w:eastAsia="ru-RU"/>
+        </w:rPr>
+        <w:t>array_values</w:t>
+      </w:r>
+      <w:r>
+        <w:rPr>
+          <w:rFonts w:ascii="Courier New" w:eastAsia="Times New Roman" w:hAnsi="Courier New" w:cs="Courier New"/>
+          <w:color w:val="A9B7C6"/>
+          <w:sz w:val="20"/>
+          <w:szCs w:val="20"/>
+          <w:lang w:val="en-US" w:eastAsia="ru-RU"/>
+        </w:rPr>
+        <w:t>(</w:t>
+      </w:r>
+      <w:r>
+        <w:rPr>
+          <w:rFonts w:ascii="Courier New" w:eastAsia="Times New Roman" w:hAnsi="Courier New" w:cs="Courier New"/>
+          <w:color w:val="9876AA"/>
+          <w:sz w:val="20"/>
+          <w:szCs w:val="20"/>
+          <w:lang w:val="en-US" w:eastAsia="ru-RU"/>
+        </w:rPr>
+        <w:t>$paramProduct</w:t>
+      </w:r>
+      <w:r>
+        <w:rPr>
+          <w:rFonts w:ascii="Courier New" w:eastAsia="Times New Roman" w:hAnsi="Courier New" w:cs="Courier New"/>
+          <w:color w:val="A9B7C6"/>
+          <w:sz w:val="20"/>
+          <w:szCs w:val="20"/>
+          <w:lang w:val="en-US" w:eastAsia="ru-RU"/>
+        </w:rPr>
+        <w:t>-&gt;</w:t>
+      </w:r>
+      <w:r>
+        <w:rPr>
+          <w:rFonts w:ascii="Courier New" w:eastAsia="Times New Roman" w:hAnsi="Courier New" w:cs="Courier New"/>
+          <w:color w:val="FFC66D"/>
+          <w:sz w:val="20"/>
+          <w:szCs w:val="20"/>
+          <w:lang w:val="en-US" w:eastAsia="ru-RU"/>
+        </w:rPr>
+        <w:t>toArray</w:t>
+      </w:r>
+      <w:r>
+        <w:rPr>
+          <w:rFonts w:ascii="Courier New" w:eastAsia="Times New Roman" w:hAnsi="Courier New" w:cs="Courier New"/>
+          <w:color w:val="A9B7C6"/>
+          <w:sz w:val="20"/>
+          <w:szCs w:val="20"/>
+          <w:lang w:val="en-US" w:eastAsia="ru-RU"/>
+        </w:rPr>
+        <w:t>())</w:t>
+      </w:r>
+      <w:r>
+        <w:rPr>
+          <w:rFonts w:ascii="Courier New" w:eastAsia="Times New Roman" w:hAnsi="Courier New" w:cs="Courier New"/>
+          <w:color w:val="CC7832"/>
+          <w:sz w:val="20"/>
+          <w:szCs w:val="20"/>
+          <w:lang w:val="en-US" w:eastAsia="ru-RU"/>
+        </w:rPr>
+        <w:t>;</w:t>
+      </w:r>
+    </w:p>
+    <w:p>
+      <w:pPr>
+        <w:spacing w:after="0" w:line="240" w:lineRule="auto"/>
+        <w:rPr>
+          <w:rFonts w:ascii="Times New Roman" w:hAnsi="Times New Roman" w:cs="Times New Roman"/>
+        </w:rPr>
+      </w:pPr>
+      <w:r>
+        <w:rPr>
+          <w:rFonts w:ascii="Times New Roman" w:hAnsi="Times New Roman" w:cs="Times New Roman"/>
+        </w:rPr>
+        <w:t>Это дело разбили на сервис и scope:</w:t>
+      </w:r>
+    </w:p>
+    <w:p>
+      <w:pPr>
+        <w:shd w:val="clear" w:color="auto" w:fill="2B2B2B"/>
+        <w:spacing w:after="0" w:line="240" w:lineRule="auto"/>
+        <w:rPr>
+          <w:rFonts w:ascii="Courier New" w:eastAsia="Times New Roman" w:hAnsi="Courier New" w:cs="Courier New"/>
+          <w:color w:val="A9B7C6"/>
+          <w:sz w:val="20"/>
+          <w:szCs w:val="20"/>
+          <w:lang w:val="en-US" w:eastAsia="ru-RU"/>
+        </w:rPr>
+      </w:pPr>
+      <w:r>
+        <w:rPr>
+          <w:rFonts w:ascii="Courier New" w:eastAsia="Times New Roman" w:hAnsi="Courier New" w:cs="Courier New"/>
+          <w:color w:val="CC7832"/>
+          <w:sz w:val="20"/>
+          <w:szCs w:val="20"/>
+          <w:lang w:val="en-US" w:eastAsia="ru-RU"/>
+        </w:rPr>
+        <w:t xml:space="preserve">public function </w:t>
+      </w:r>
+      <w:r>
+        <w:rPr>
+          <w:rFonts w:ascii="Courier New" w:eastAsia="Times New Roman" w:hAnsi="Courier New" w:cs="Courier New"/>
+          <w:color w:val="72737A"/>
+          <w:sz w:val="20"/>
+          <w:szCs w:val="20"/>
+          <w:lang w:val="en-US" w:eastAsia="ru-RU"/>
+        </w:rPr>
+        <w:t>scopeGroupedByParams</w:t>
+      </w:r>
+      <w:r>
+        <w:rPr>
+          <w:rFonts w:ascii="Courier New" w:eastAsia="Times New Roman" w:hAnsi="Courier New" w:cs="Courier New"/>
+          <w:color w:val="A9B7C6"/>
+          <w:sz w:val="20"/>
+          <w:szCs w:val="20"/>
+          <w:lang w:val="en-US" w:eastAsia="ru-RU"/>
+        </w:rPr>
+        <w:t xml:space="preserve">(Builder </w:t>
+      </w:r>
+      <w:r>
+        <w:rPr>
+          <w:rFonts w:ascii="Courier New" w:eastAsia="Times New Roman" w:hAnsi="Courier New" w:cs="Courier New"/>
+          <w:color w:val="72737A"/>
+          <w:sz w:val="20"/>
+          <w:szCs w:val="20"/>
+          <w:lang w:val="en-US" w:eastAsia="ru-RU"/>
+        </w:rPr>
+        <w:t>$builder</w:t>
+      </w:r>
+      <w:r>
+        <w:rPr>
+          <w:rFonts w:ascii="Courier New" w:eastAsia="Times New Roman" w:hAnsi="Courier New" w:cs="Courier New"/>
+          <w:color w:val="CC7832"/>
+          <w:sz w:val="20"/>
+          <w:szCs w:val="20"/>
+          <w:lang w:val="en-US" w:eastAsia="ru-RU"/>
+        </w:rPr>
+        <w:t xml:space="preserve">, </w:t>
+      </w:r>
+      <w:r>
+        <w:rPr>
+          <w:rFonts w:ascii="Courier New" w:eastAsia="Times New Roman" w:hAnsi="Courier New" w:cs="Courier New"/>
+          <w:color w:val="A9B7C6"/>
+          <w:sz w:val="20"/>
+          <w:szCs w:val="20"/>
+          <w:lang w:val="en-US" w:eastAsia="ru-RU"/>
+        </w:rPr>
+        <w:t xml:space="preserve">Product </w:t>
+      </w:r>
+      <w:r>
+        <w:rPr>
+          <w:rFonts w:ascii="Courier New" w:eastAsia="Times New Roman" w:hAnsi="Courier New" w:cs="Courier New"/>
+          <w:color w:val="9876AA"/>
+          <w:sz w:val="20"/>
+          <w:szCs w:val="20"/>
+          <w:lang w:val="en-US" w:eastAsia="ru-RU"/>
+        </w:rPr>
+        <w:t>$product</w:t>
+      </w:r>
+      <w:r>
+        <w:rPr>
+          <w:rFonts w:ascii="Courier New" w:eastAsia="Times New Roman" w:hAnsi="Courier New" w:cs="Courier New"/>
+          <w:color w:val="A9B7C6"/>
+          <w:sz w:val="20"/>
+          <w:szCs w:val="20"/>
+          <w:lang w:val="en-US" w:eastAsia="ru-RU"/>
+        </w:rPr>
+        <w:t>): Builder</w:t>
+      </w:r>
+      <w:r>
+        <w:rPr>
+          <w:rFonts w:ascii="Courier New" w:eastAsia="Times New Roman" w:hAnsi="Courier New" w:cs="Courier New"/>
+          <w:color w:val="A9B7C6"/>
+          <w:sz w:val="20"/>
+          <w:szCs w:val="20"/>
+          <w:lang w:val="en-US" w:eastAsia="ru-RU"/>
+        </w:rPr>
+        <w:br/>
+        <w:t>{</w:t>
+      </w:r>
+      <w:r>
+        <w:rPr>
+          <w:rFonts w:ascii="Courier New" w:eastAsia="Times New Roman" w:hAnsi="Courier New" w:cs="Courier New"/>
+          <w:color w:val="A9B7C6"/>
+          <w:sz w:val="20"/>
+          <w:szCs w:val="20"/>
+          <w:lang w:val="en-US" w:eastAsia="ru-RU"/>
+        </w:rPr>
+        <w:br/>
+        <w:t xml:space="preserve">    </w:t>
+      </w:r>
+      <w:r>
+        <w:rPr>
+          <w:rFonts w:ascii="Courier New" w:eastAsia="Times New Roman" w:hAnsi="Courier New" w:cs="Courier New"/>
+          <w:color w:val="CC7832"/>
+          <w:sz w:val="20"/>
+          <w:szCs w:val="20"/>
+          <w:lang w:val="en-US" w:eastAsia="ru-RU"/>
+        </w:rPr>
+        <w:t xml:space="preserve">return </w:t>
+      </w:r>
+      <w:r>
+        <w:rPr>
+          <w:rFonts w:ascii="Courier New" w:eastAsia="Times New Roman" w:hAnsi="Courier New" w:cs="Courier New"/>
+          <w:color w:val="A9B7C6"/>
+          <w:sz w:val="20"/>
+          <w:szCs w:val="20"/>
+          <w:lang w:val="en-US" w:eastAsia="ru-RU"/>
+        </w:rPr>
+        <w:t>ParamProduct::</w:t>
+      </w:r>
+      <w:r>
+        <w:rPr>
+          <w:rFonts w:ascii="Courier New" w:eastAsia="Times New Roman" w:hAnsi="Courier New" w:cs="Courier New"/>
+          <w:i/>
+          <w:iCs/>
+          <w:color w:val="FFC66D"/>
+          <w:sz w:val="20"/>
+          <w:szCs w:val="20"/>
+          <w:lang w:val="en-US" w:eastAsia="ru-RU"/>
+        </w:rPr>
+        <w:t>whereIn</w:t>
+      </w:r>
+      <w:r>
+        <w:rPr>
+          <w:rFonts w:ascii="Courier New" w:eastAsia="Times New Roman" w:hAnsi="Courier New" w:cs="Courier New"/>
+          <w:color w:val="A9B7C6"/>
+          <w:sz w:val="20"/>
+          <w:szCs w:val="20"/>
+          <w:lang w:val="en-US" w:eastAsia="ru-RU"/>
+        </w:rPr>
+        <w:t>(</w:t>
+      </w:r>
+      <w:r>
+        <w:rPr>
+          <w:rFonts w:ascii="Courier New" w:eastAsia="Times New Roman" w:hAnsi="Courier New" w:cs="Courier New"/>
+          <w:color w:val="6A8759"/>
+          <w:sz w:val="20"/>
+          <w:szCs w:val="20"/>
+          <w:lang w:val="en-US" w:eastAsia="ru-RU"/>
+        </w:rPr>
+        <w:t>'product_id'</w:t>
+      </w:r>
+      <w:r>
+        <w:rPr>
+          <w:rFonts w:ascii="Courier New" w:eastAsia="Times New Roman" w:hAnsi="Courier New" w:cs="Courier New"/>
+          <w:color w:val="CC7832"/>
+          <w:sz w:val="20"/>
+          <w:szCs w:val="20"/>
+          <w:lang w:val="en-US" w:eastAsia="ru-RU"/>
+        </w:rPr>
+        <w:t xml:space="preserve">, </w:t>
+      </w:r>
+      <w:r>
+        <w:rPr>
+          <w:rFonts w:ascii="Courier New" w:eastAsia="Times New Roman" w:hAnsi="Courier New" w:cs="Courier New"/>
+          <w:color w:val="9876AA"/>
+          <w:sz w:val="20"/>
+          <w:szCs w:val="20"/>
+          <w:lang w:val="en-US" w:eastAsia="ru-RU"/>
+        </w:rPr>
+        <w:t>$product</w:t>
+      </w:r>
+      <w:r>
+        <w:rPr>
+          <w:rFonts w:ascii="Courier New" w:eastAsia="Times New Roman" w:hAnsi="Courier New" w:cs="Courier New"/>
+          <w:color w:val="A9B7C6"/>
+          <w:sz w:val="20"/>
+          <w:szCs w:val="20"/>
+          <w:lang w:val="en-US" w:eastAsia="ru-RU"/>
+        </w:rPr>
+        <w:t>-&gt;</w:t>
+      </w:r>
+      <w:r>
+        <w:rPr>
+          <w:rFonts w:ascii="Courier New" w:eastAsia="Times New Roman" w:hAnsi="Courier New" w:cs="Courier New"/>
+          <w:color w:val="9876AA"/>
+          <w:sz w:val="20"/>
+          <w:szCs w:val="20"/>
+          <w:lang w:val="en-US" w:eastAsia="ru-RU"/>
+        </w:rPr>
+        <w:t>siblingProducts</w:t>
+      </w:r>
+      <w:r>
+        <w:rPr>
+          <w:rFonts w:ascii="Courier New" w:eastAsia="Times New Roman" w:hAnsi="Courier New" w:cs="Courier New"/>
+          <w:color w:val="A9B7C6"/>
+          <w:sz w:val="20"/>
+          <w:szCs w:val="20"/>
+          <w:lang w:val="en-US" w:eastAsia="ru-RU"/>
+        </w:rPr>
+        <w:t>-&gt;</w:t>
+      </w:r>
+      <w:r>
+        <w:rPr>
+          <w:rFonts w:ascii="Courier New" w:eastAsia="Times New Roman" w:hAnsi="Courier New" w:cs="Courier New"/>
+          <w:color w:val="FFC66D"/>
+          <w:sz w:val="20"/>
+          <w:szCs w:val="20"/>
+          <w:lang w:val="en-US" w:eastAsia="ru-RU"/>
+        </w:rPr>
+        <w:t>pluck</w:t>
+      </w:r>
+      <w:r>
+        <w:rPr>
+          <w:rFonts w:ascii="Courier New" w:eastAsia="Times New Roman" w:hAnsi="Courier New" w:cs="Courier New"/>
+          <w:color w:val="A9B7C6"/>
+          <w:sz w:val="20"/>
+          <w:szCs w:val="20"/>
+          <w:lang w:val="en-US" w:eastAsia="ru-RU"/>
+        </w:rPr>
+        <w:t>(</w:t>
+      </w:r>
+      <w:r>
+        <w:rPr>
+          <w:rFonts w:ascii="Courier New" w:eastAsia="Times New Roman" w:hAnsi="Courier New" w:cs="Courier New"/>
+          <w:color w:val="6A8759"/>
+          <w:sz w:val="20"/>
+          <w:szCs w:val="20"/>
+          <w:lang w:val="en-US" w:eastAsia="ru-RU"/>
+        </w:rPr>
+        <w:t>'id'</w:t>
+      </w:r>
+      <w:r>
+        <w:rPr>
+          <w:rFonts w:ascii="Courier New" w:eastAsia="Times New Roman" w:hAnsi="Courier New" w:cs="Courier New"/>
+          <w:color w:val="A9B7C6"/>
+          <w:sz w:val="20"/>
+          <w:szCs w:val="20"/>
+          <w:lang w:val="en-US" w:eastAsia="ru-RU"/>
+        </w:rPr>
+        <w:t>))-&gt;</w:t>
+      </w:r>
+      <w:r>
+        <w:rPr>
+          <w:rFonts w:ascii="Courier New" w:eastAsia="Times New Roman" w:hAnsi="Courier New" w:cs="Courier New"/>
+          <w:color w:val="FFC66D"/>
+          <w:sz w:val="20"/>
+          <w:szCs w:val="20"/>
+          <w:lang w:val="en-US" w:eastAsia="ru-RU"/>
+        </w:rPr>
+        <w:t>with</w:t>
+      </w:r>
+      <w:r>
+        <w:rPr>
+          <w:rFonts w:ascii="Courier New" w:eastAsia="Times New Roman" w:hAnsi="Courier New" w:cs="Courier New"/>
+          <w:color w:val="A9B7C6"/>
+          <w:sz w:val="20"/>
+          <w:szCs w:val="20"/>
+          <w:lang w:val="en-US" w:eastAsia="ru-RU"/>
+        </w:rPr>
+        <w:t>(</w:t>
+      </w:r>
+      <w:r>
+        <w:rPr>
+          <w:rFonts w:ascii="Courier New" w:eastAsia="Times New Roman" w:hAnsi="Courier New" w:cs="Courier New"/>
+          <w:color w:val="6A8759"/>
+          <w:sz w:val="20"/>
+          <w:szCs w:val="20"/>
+          <w:lang w:val="en-US" w:eastAsia="ru-RU"/>
+        </w:rPr>
+        <w:t>'param'</w:t>
+      </w:r>
+      <w:r>
+        <w:rPr>
+          <w:rFonts w:ascii="Courier New" w:eastAsia="Times New Roman" w:hAnsi="Courier New" w:cs="Courier New"/>
+          <w:color w:val="A9B7C6"/>
+          <w:sz w:val="20"/>
+          <w:szCs w:val="20"/>
+          <w:lang w:val="en-US" w:eastAsia="ru-RU"/>
+        </w:rPr>
+        <w:t>)</w:t>
+      </w:r>
+      <w:r>
+        <w:rPr>
+          <w:rFonts w:ascii="Courier New" w:eastAsia="Times New Roman" w:hAnsi="Courier New" w:cs="Courier New"/>
+          <w:color w:val="CC7832"/>
+          <w:sz w:val="20"/>
+          <w:szCs w:val="20"/>
+          <w:lang w:val="en-US" w:eastAsia="ru-RU"/>
+        </w:rPr>
+        <w:t>;</w:t>
+      </w:r>
+      <w:r>
+        <w:rPr>
+          <w:rFonts w:ascii="Courier New" w:eastAsia="Times New Roman" w:hAnsi="Courier New" w:cs="Courier New"/>
+          <w:color w:val="CC7832"/>
+          <w:sz w:val="20"/>
+          <w:szCs w:val="20"/>
+          <w:lang w:val="en-US" w:eastAsia="ru-RU"/>
+        </w:rPr>
+        <w:br/>
+      </w:r>
+      <w:r>
+        <w:rPr>
+          <w:rFonts w:ascii="Courier New" w:eastAsia="Times New Roman" w:hAnsi="Courier New" w:cs="Courier New"/>
+          <w:color w:val="A9B7C6"/>
+          <w:sz w:val="20"/>
+          <w:szCs w:val="20"/>
+          <w:lang w:val="en-US" w:eastAsia="ru-RU"/>
+        </w:rPr>
+        <w:t>}</w:t>
+      </w:r>
+    </w:p>
+    <w:p>
+      <w:pPr>
+        <w:spacing w:after="0" w:line="240" w:lineRule="auto"/>
+        <w:rPr>
+          <w:rFonts w:ascii="Times New Roman" w:hAnsi="Times New Roman" w:cs="Times New Roman"/>
+          <w:b/>
+          <w:u w:val="single"/>
+          <w:lang w:val="en-US"/>
+        </w:rPr>
+      </w:pPr>
+    </w:p>
+    <w:p>
+      <w:pPr>
+        <w:shd w:val="clear" w:color="auto" w:fill="2B2B2B"/>
+        <w:spacing w:after="0" w:line="240" w:lineRule="auto"/>
+        <w:rPr>
+          <w:rFonts w:ascii="Courier New" w:eastAsia="Times New Roman" w:hAnsi="Courier New" w:cs="Courier New"/>
+          <w:color w:val="A9B7C6"/>
+          <w:sz w:val="20"/>
+          <w:szCs w:val="20"/>
+          <w:lang w:val="en-US" w:eastAsia="ru-RU"/>
+        </w:rPr>
+      </w:pPr>
+      <w:r>
+        <w:rPr>
+          <w:rFonts w:ascii="Courier New" w:eastAsia="Times New Roman" w:hAnsi="Courier New" w:cs="Courier New"/>
+          <w:color w:val="CC7832"/>
+          <w:sz w:val="20"/>
+          <w:szCs w:val="20"/>
+          <w:lang w:val="en-US" w:eastAsia="ru-RU"/>
+        </w:rPr>
+        <w:t xml:space="preserve">public static function </w:t>
+      </w:r>
+      <w:r>
+        <w:rPr>
+          <w:rFonts w:ascii="Courier New" w:eastAsia="Times New Roman" w:hAnsi="Courier New" w:cs="Courier New"/>
+          <w:color w:val="FFC66D"/>
+          <w:sz w:val="20"/>
+          <w:szCs w:val="20"/>
+          <w:lang w:val="en-US" w:eastAsia="ru-RU"/>
+        </w:rPr>
+        <w:t>getGroupedByParamArray</w:t>
+      </w:r>
+      <w:r>
+        <w:rPr>
+          <w:rFonts w:ascii="Courier New" w:eastAsia="Times New Roman" w:hAnsi="Courier New" w:cs="Courier New"/>
+          <w:color w:val="A9B7C6"/>
+          <w:sz w:val="20"/>
+          <w:szCs w:val="20"/>
+          <w:lang w:val="en-US" w:eastAsia="ru-RU"/>
+        </w:rPr>
+        <w:t xml:space="preserve">(Product </w:t>
+      </w:r>
+      <w:r>
+        <w:rPr>
+          <w:rFonts w:ascii="Courier New" w:eastAsia="Times New Roman" w:hAnsi="Courier New" w:cs="Courier New"/>
+          <w:color w:val="9876AA"/>
+          <w:sz w:val="20"/>
+          <w:szCs w:val="20"/>
+          <w:lang w:val="en-US" w:eastAsia="ru-RU"/>
+        </w:rPr>
+        <w:t>$product</w:t>
+      </w:r>
+      <w:r>
+        <w:rPr>
+          <w:rFonts w:ascii="Courier New" w:eastAsia="Times New Roman" w:hAnsi="Courier New" w:cs="Courier New"/>
+          <w:color w:val="A9B7C6"/>
+          <w:sz w:val="20"/>
+          <w:szCs w:val="20"/>
+          <w:lang w:val="en-US" w:eastAsia="ru-RU"/>
+        </w:rPr>
+        <w:t xml:space="preserve">): </w:t>
+      </w:r>
+      <w:r>
+        <w:rPr>
+          <w:rFonts w:ascii="Courier New" w:eastAsia="Times New Roman" w:hAnsi="Courier New" w:cs="Courier New"/>
+          <w:color w:val="CC7832"/>
+          <w:sz w:val="20"/>
+          <w:szCs w:val="20"/>
+          <w:lang w:val="en-US" w:eastAsia="ru-RU"/>
+        </w:rPr>
+        <w:t>array</w:t>
+      </w:r>
+      <w:r>
+        <w:rPr>
+          <w:rFonts w:ascii="Courier New" w:eastAsia="Times New Roman" w:hAnsi="Courier New" w:cs="Courier New"/>
+          <w:color w:val="CC7832"/>
+          <w:sz w:val="20"/>
+          <w:szCs w:val="20"/>
+          <w:lang w:val="en-US" w:eastAsia="ru-RU"/>
+        </w:rPr>
+        <w:br/>
+      </w:r>
+      <w:r>
+        <w:rPr>
+          <w:rFonts w:ascii="Courier New" w:eastAsia="Times New Roman" w:hAnsi="Courier New" w:cs="Courier New"/>
+          <w:color w:val="A9B7C6"/>
+          <w:sz w:val="20"/>
+          <w:szCs w:val="20"/>
+          <w:lang w:val="en-US" w:eastAsia="ru-RU"/>
+        </w:rPr>
+        <w:t>{</w:t>
+      </w:r>
+      <w:r>
+        <w:rPr>
+          <w:rFonts w:ascii="Courier New" w:eastAsia="Times New Roman" w:hAnsi="Courier New" w:cs="Courier New"/>
+          <w:color w:val="A9B7C6"/>
+          <w:sz w:val="20"/>
+          <w:szCs w:val="20"/>
+          <w:lang w:val="en-US" w:eastAsia="ru-RU"/>
+        </w:rPr>
+        <w:br/>
+        <w:t xml:space="preserve">    </w:t>
+      </w:r>
+      <w:r>
+        <w:rPr>
+          <w:rFonts w:ascii="Courier New" w:eastAsia="Times New Roman" w:hAnsi="Courier New" w:cs="Courier New"/>
+          <w:color w:val="9876AA"/>
+          <w:sz w:val="20"/>
+          <w:szCs w:val="20"/>
+          <w:lang w:val="en-US" w:eastAsia="ru-RU"/>
+        </w:rPr>
+        <w:t xml:space="preserve">$paramProduct </w:t>
+      </w:r>
+      <w:r>
+        <w:rPr>
+          <w:rFonts w:ascii="Courier New" w:eastAsia="Times New Roman" w:hAnsi="Courier New" w:cs="Courier New"/>
+          <w:color w:val="A9B7C6"/>
+          <w:sz w:val="20"/>
+          <w:szCs w:val="20"/>
+          <w:lang w:val="en-US" w:eastAsia="ru-RU"/>
+        </w:rPr>
+        <w:t>= ParamProduct::</w:t>
+      </w:r>
+      <w:r>
+        <w:rPr>
+          <w:rFonts w:ascii="Courier New" w:eastAsia="Times New Roman" w:hAnsi="Courier New" w:cs="Courier New"/>
+          <w:i/>
+          <w:iCs/>
+          <w:color w:val="FFC66D"/>
+          <w:sz w:val="20"/>
+          <w:szCs w:val="20"/>
+          <w:lang w:val="en-US" w:eastAsia="ru-RU"/>
+        </w:rPr>
+        <w:t>groupedByParams</w:t>
+      </w:r>
+      <w:r>
+        <w:rPr>
+          <w:rFonts w:ascii="Courier New" w:eastAsia="Times New Roman" w:hAnsi="Courier New" w:cs="Courier New"/>
+          <w:color w:val="A9B7C6"/>
+          <w:sz w:val="20"/>
+          <w:szCs w:val="20"/>
+          <w:lang w:val="en-US" w:eastAsia="ru-RU"/>
+        </w:rPr>
+        <w:t>(</w:t>
+      </w:r>
+      <w:r>
+        <w:rPr>
+          <w:rFonts w:ascii="Courier New" w:eastAsia="Times New Roman" w:hAnsi="Courier New" w:cs="Courier New"/>
+          <w:color w:val="9876AA"/>
+          <w:sz w:val="20"/>
+          <w:szCs w:val="20"/>
+          <w:lang w:val="en-US" w:eastAsia="ru-RU"/>
+        </w:rPr>
+        <w:t>$product</w:t>
+      </w:r>
+      <w:r>
+        <w:rPr>
+          <w:rFonts w:ascii="Courier New" w:eastAsia="Times New Roman" w:hAnsi="Courier New" w:cs="Courier New"/>
+          <w:color w:val="A9B7C6"/>
+          <w:sz w:val="20"/>
+          <w:szCs w:val="20"/>
+          <w:lang w:val="en-US" w:eastAsia="ru-RU"/>
+        </w:rPr>
+        <w:t>)-&gt;</w:t>
+      </w:r>
+      <w:r>
+        <w:rPr>
+          <w:rFonts w:ascii="Courier New" w:eastAsia="Times New Roman" w:hAnsi="Courier New" w:cs="Courier New"/>
+          <w:color w:val="FFC66D"/>
+          <w:sz w:val="20"/>
+          <w:szCs w:val="20"/>
+          <w:lang w:val="en-US" w:eastAsia="ru-RU"/>
+        </w:rPr>
+        <w:t>get</w:t>
+      </w:r>
+      <w:r>
+        <w:rPr>
+          <w:rFonts w:ascii="Courier New" w:eastAsia="Times New Roman" w:hAnsi="Courier New" w:cs="Courier New"/>
+          <w:color w:val="A9B7C6"/>
+          <w:sz w:val="20"/>
+          <w:szCs w:val="20"/>
+          <w:lang w:val="en-US" w:eastAsia="ru-RU"/>
+        </w:rPr>
+        <w:t>()</w:t>
+      </w:r>
+      <w:r>
+        <w:rPr>
+          <w:rFonts w:ascii="Courier New" w:eastAsia="Times New Roman" w:hAnsi="Courier New" w:cs="Courier New"/>
+          <w:color w:val="A9B7C6"/>
+          <w:sz w:val="20"/>
+          <w:szCs w:val="20"/>
+          <w:lang w:val="en-US" w:eastAsia="ru-RU"/>
+        </w:rPr>
+        <w:br/>
+        <w:t xml:space="preserve">    -&gt;</w:t>
+      </w:r>
+      <w:r>
+        <w:rPr>
+          <w:rFonts w:ascii="Courier New" w:eastAsia="Times New Roman" w:hAnsi="Courier New" w:cs="Courier New"/>
+          <w:color w:val="FFC66D"/>
+          <w:sz w:val="20"/>
+          <w:szCs w:val="20"/>
+          <w:lang w:val="en-US" w:eastAsia="ru-RU"/>
+        </w:rPr>
+        <w:t>groupBy</w:t>
+      </w:r>
+      <w:r>
+        <w:rPr>
+          <w:rFonts w:ascii="Courier New" w:eastAsia="Times New Roman" w:hAnsi="Courier New" w:cs="Courier New"/>
+          <w:color w:val="A9B7C6"/>
+          <w:sz w:val="20"/>
+          <w:szCs w:val="20"/>
+          <w:lang w:val="en-US" w:eastAsia="ru-RU"/>
+        </w:rPr>
+        <w:t>(</w:t>
+      </w:r>
+      <w:r>
+        <w:rPr>
+          <w:rFonts w:ascii="Courier New" w:eastAsia="Times New Roman" w:hAnsi="Courier New" w:cs="Courier New"/>
+          <w:color w:val="6A8759"/>
+          <w:sz w:val="20"/>
+          <w:szCs w:val="20"/>
+          <w:lang w:val="en-US" w:eastAsia="ru-RU"/>
+        </w:rPr>
+        <w:t>'param_id'</w:t>
+      </w:r>
+      <w:r>
+        <w:rPr>
+          <w:rFonts w:ascii="Courier New" w:eastAsia="Times New Roman" w:hAnsi="Courier New" w:cs="Courier New"/>
+          <w:color w:val="A9B7C6"/>
+          <w:sz w:val="20"/>
+          <w:szCs w:val="20"/>
+          <w:lang w:val="en-US" w:eastAsia="ru-RU"/>
+        </w:rPr>
+        <w:t>)-&gt;</w:t>
+      </w:r>
+      <w:r>
+        <w:rPr>
+          <w:rFonts w:ascii="Courier New" w:eastAsia="Times New Roman" w:hAnsi="Courier New" w:cs="Courier New"/>
+          <w:color w:val="FFC66D"/>
+          <w:sz w:val="20"/>
+          <w:szCs w:val="20"/>
+          <w:lang w:val="en-US" w:eastAsia="ru-RU"/>
+        </w:rPr>
+        <w:t>map</w:t>
+      </w:r>
+      <w:r>
+        <w:rPr>
+          <w:rFonts w:ascii="Courier New" w:eastAsia="Times New Roman" w:hAnsi="Courier New" w:cs="Courier New"/>
+          <w:color w:val="A9B7C6"/>
+          <w:sz w:val="20"/>
+          <w:szCs w:val="20"/>
+          <w:lang w:val="en-US" w:eastAsia="ru-RU"/>
+        </w:rPr>
+        <w:t>(</w:t>
+      </w:r>
+      <w:r>
+        <w:rPr>
+          <w:rFonts w:ascii="Courier New" w:eastAsia="Times New Roman" w:hAnsi="Courier New" w:cs="Courier New"/>
+          <w:color w:val="CC7832"/>
+          <w:sz w:val="20"/>
+          <w:szCs w:val="20"/>
+          <w:lang w:val="en-US" w:eastAsia="ru-RU"/>
+        </w:rPr>
+        <w:t xml:space="preserve">function </w:t>
+      </w:r>
+      <w:r>
+        <w:rPr>
+          <w:rFonts w:ascii="Courier New" w:eastAsia="Times New Roman" w:hAnsi="Courier New" w:cs="Courier New"/>
+          <w:color w:val="A9B7C6"/>
+          <w:sz w:val="20"/>
+          <w:szCs w:val="20"/>
+          <w:lang w:val="en-US" w:eastAsia="ru-RU"/>
+        </w:rPr>
+        <w:t>(</w:t>
+      </w:r>
+      <w:r>
+        <w:rPr>
+          <w:rFonts w:ascii="Courier New" w:eastAsia="Times New Roman" w:hAnsi="Courier New" w:cs="Courier New"/>
+          <w:color w:val="9876AA"/>
+          <w:sz w:val="20"/>
+          <w:szCs w:val="20"/>
+          <w:lang w:val="en-US" w:eastAsia="ru-RU"/>
+        </w:rPr>
+        <w:t>$paramProductitem</w:t>
+      </w:r>
+      <w:r>
+        <w:rPr>
+          <w:rFonts w:ascii="Courier New" w:eastAsia="Times New Roman" w:hAnsi="Courier New" w:cs="Courier New"/>
+          <w:color w:val="A9B7C6"/>
+          <w:sz w:val="20"/>
+          <w:szCs w:val="20"/>
+          <w:lang w:val="en-US" w:eastAsia="ru-RU"/>
+        </w:rPr>
+        <w:t>){</w:t>
+      </w:r>
+      <w:r>
+        <w:rPr>
+          <w:rFonts w:ascii="Courier New" w:eastAsia="Times New Roman" w:hAnsi="Courier New" w:cs="Courier New"/>
+          <w:color w:val="A9B7C6"/>
+          <w:sz w:val="20"/>
+          <w:szCs w:val="20"/>
+          <w:lang w:val="en-US" w:eastAsia="ru-RU"/>
+        </w:rPr>
+        <w:br/>
+        <w:t xml:space="preserve">        </w:t>
+      </w:r>
+      <w:r>
+        <w:rPr>
+          <w:rFonts w:ascii="Courier New" w:eastAsia="Times New Roman" w:hAnsi="Courier New" w:cs="Courier New"/>
+          <w:color w:val="CC7832"/>
+          <w:sz w:val="20"/>
+          <w:szCs w:val="20"/>
+          <w:lang w:val="en-US" w:eastAsia="ru-RU"/>
+        </w:rPr>
+        <w:t xml:space="preserve">return </w:t>
+      </w:r>
+      <w:r>
+        <w:rPr>
+          <w:rFonts w:ascii="Courier New" w:eastAsia="Times New Roman" w:hAnsi="Courier New" w:cs="Courier New"/>
+          <w:color w:val="A9B7C6"/>
+          <w:sz w:val="20"/>
+          <w:szCs w:val="20"/>
+          <w:lang w:val="en-US" w:eastAsia="ru-RU"/>
+        </w:rPr>
+        <w:t>[</w:t>
+      </w:r>
+      <w:r>
+        <w:rPr>
+          <w:rFonts w:ascii="Courier New" w:eastAsia="Times New Roman" w:hAnsi="Courier New" w:cs="Courier New"/>
+          <w:color w:val="A9B7C6"/>
+          <w:sz w:val="20"/>
+          <w:szCs w:val="20"/>
+          <w:lang w:val="en-US" w:eastAsia="ru-RU"/>
+        </w:rPr>
+        <w:br/>
+        <w:t xml:space="preserve">            </w:t>
+      </w:r>
+      <w:r>
+        <w:rPr>
+          <w:rFonts w:ascii="Courier New" w:eastAsia="Times New Roman" w:hAnsi="Courier New" w:cs="Courier New"/>
+          <w:color w:val="6A8759"/>
+          <w:sz w:val="20"/>
+          <w:szCs w:val="20"/>
+          <w:lang w:val="en-US" w:eastAsia="ru-RU"/>
+        </w:rPr>
+        <w:t xml:space="preserve">'title' </w:t>
+      </w:r>
+      <w:r>
+        <w:rPr>
+          <w:rFonts w:ascii="Courier New" w:eastAsia="Times New Roman" w:hAnsi="Courier New" w:cs="Courier New"/>
+          <w:color w:val="A9B7C6"/>
+          <w:sz w:val="20"/>
+          <w:szCs w:val="20"/>
+          <w:lang w:val="en-US" w:eastAsia="ru-RU"/>
+        </w:rPr>
+        <w:t xml:space="preserve">=&gt; </w:t>
+      </w:r>
+      <w:r>
+        <w:rPr>
+          <w:rFonts w:ascii="Courier New" w:eastAsia="Times New Roman" w:hAnsi="Courier New" w:cs="Courier New"/>
+          <w:color w:val="9876AA"/>
+          <w:sz w:val="20"/>
+          <w:szCs w:val="20"/>
+          <w:lang w:val="en-US" w:eastAsia="ru-RU"/>
+        </w:rPr>
+        <w:t>$paramProductitem</w:t>
+      </w:r>
+      <w:r>
+        <w:rPr>
+          <w:rFonts w:ascii="Courier New" w:eastAsia="Times New Roman" w:hAnsi="Courier New" w:cs="Courier New"/>
+          <w:color w:val="A9B7C6"/>
+          <w:sz w:val="20"/>
+          <w:szCs w:val="20"/>
+          <w:lang w:val="en-US" w:eastAsia="ru-RU"/>
+        </w:rPr>
+        <w:t>-&gt;</w:t>
+      </w:r>
+      <w:r>
+        <w:rPr>
+          <w:rFonts w:ascii="Courier New" w:eastAsia="Times New Roman" w:hAnsi="Courier New" w:cs="Courier New"/>
+          <w:color w:val="FFC66D"/>
+          <w:sz w:val="20"/>
+          <w:szCs w:val="20"/>
+          <w:lang w:val="en-US" w:eastAsia="ru-RU"/>
+        </w:rPr>
+        <w:t>first</w:t>
+      </w:r>
+      <w:r>
+        <w:rPr>
+          <w:rFonts w:ascii="Courier New" w:eastAsia="Times New Roman" w:hAnsi="Courier New" w:cs="Courier New"/>
+          <w:color w:val="A9B7C6"/>
+          <w:sz w:val="20"/>
+          <w:szCs w:val="20"/>
+          <w:lang w:val="en-US" w:eastAsia="ru-RU"/>
+        </w:rPr>
+        <w:t>()-&gt;</w:t>
+      </w:r>
+      <w:r>
+        <w:rPr>
+          <w:rFonts w:ascii="Courier New" w:eastAsia="Times New Roman" w:hAnsi="Courier New" w:cs="Courier New"/>
+          <w:color w:val="9876AA"/>
+          <w:sz w:val="20"/>
+          <w:szCs w:val="20"/>
+          <w:lang w:val="en-US" w:eastAsia="ru-RU"/>
+        </w:rPr>
+        <w:t>title</w:t>
+      </w:r>
+      <w:r>
+        <w:rPr>
+          <w:rFonts w:ascii="Courier New" w:eastAsia="Times New Roman" w:hAnsi="Courier New" w:cs="Courier New"/>
+          <w:color w:val="CC7832"/>
+          <w:sz w:val="20"/>
+          <w:szCs w:val="20"/>
+          <w:lang w:val="en-US" w:eastAsia="ru-RU"/>
+        </w:rPr>
+        <w:t>,</w:t>
+      </w:r>
+      <w:r>
+        <w:rPr>
+          <w:rFonts w:ascii="Courier New" w:eastAsia="Times New Roman" w:hAnsi="Courier New" w:cs="Courier New"/>
+          <w:color w:val="CC7832"/>
+          <w:sz w:val="20"/>
+          <w:szCs w:val="20"/>
+          <w:lang w:val="en-US" w:eastAsia="ru-RU"/>
+        </w:rPr>
+        <w:br/>
+        <w:t xml:space="preserve">            </w:t>
+      </w:r>
+      <w:r>
+        <w:rPr>
+          <w:rFonts w:ascii="Courier New" w:eastAsia="Times New Roman" w:hAnsi="Courier New" w:cs="Courier New"/>
+          <w:color w:val="6A8759"/>
+          <w:sz w:val="20"/>
+          <w:szCs w:val="20"/>
+          <w:lang w:val="en-US" w:eastAsia="ru-RU"/>
+        </w:rPr>
+        <w:t xml:space="preserve">'data' </w:t>
+      </w:r>
+      <w:r>
+        <w:rPr>
+          <w:rFonts w:ascii="Courier New" w:eastAsia="Times New Roman" w:hAnsi="Courier New" w:cs="Courier New"/>
+          <w:color w:val="A9B7C6"/>
+          <w:sz w:val="20"/>
+          <w:szCs w:val="20"/>
+          <w:lang w:val="en-US" w:eastAsia="ru-RU"/>
+        </w:rPr>
+        <w:t xml:space="preserve">=&gt; </w:t>
+      </w:r>
+      <w:r>
+        <w:rPr>
+          <w:rFonts w:ascii="Courier New" w:eastAsia="Times New Roman" w:hAnsi="Courier New" w:cs="Courier New"/>
+          <w:color w:val="9876AA"/>
+          <w:sz w:val="20"/>
+          <w:szCs w:val="20"/>
+          <w:lang w:val="en-US" w:eastAsia="ru-RU"/>
+        </w:rPr>
+        <w:t>$paramProductitem</w:t>
+      </w:r>
+      <w:r>
+        <w:rPr>
+          <w:rFonts w:ascii="Courier New" w:eastAsia="Times New Roman" w:hAnsi="Courier New" w:cs="Courier New"/>
+          <w:color w:val="A9B7C6"/>
+          <w:sz w:val="20"/>
+          <w:szCs w:val="20"/>
+          <w:lang w:val="en-US" w:eastAsia="ru-RU"/>
+        </w:rPr>
+        <w:t>-&gt;</w:t>
+      </w:r>
+      <w:r>
+        <w:rPr>
+          <w:rFonts w:ascii="Courier New" w:eastAsia="Times New Roman" w:hAnsi="Courier New" w:cs="Courier New"/>
+          <w:color w:val="FFC66D"/>
+          <w:sz w:val="20"/>
+          <w:szCs w:val="20"/>
+          <w:lang w:val="en-US" w:eastAsia="ru-RU"/>
+        </w:rPr>
+        <w:t>toArray</w:t>
+      </w:r>
+      <w:r>
+        <w:rPr>
+          <w:rFonts w:ascii="Courier New" w:eastAsia="Times New Roman" w:hAnsi="Courier New" w:cs="Courier New"/>
+          <w:color w:val="A9B7C6"/>
+          <w:sz w:val="20"/>
+          <w:szCs w:val="20"/>
+          <w:lang w:val="en-US" w:eastAsia="ru-RU"/>
+        </w:rPr>
+        <w:t>()</w:t>
+      </w:r>
+      <w:r>
+        <w:rPr>
+          <w:rFonts w:ascii="Courier New" w:eastAsia="Times New Roman" w:hAnsi="Courier New" w:cs="Courier New"/>
+          <w:color w:val="A9B7C6"/>
+          <w:sz w:val="20"/>
+          <w:szCs w:val="20"/>
+          <w:lang w:val="en-US" w:eastAsia="ru-RU"/>
+        </w:rPr>
+        <w:br/>
+        <w:t xml:space="preserve">        ]</w:t>
+      </w:r>
+      <w:r>
+        <w:rPr>
+          <w:rFonts w:ascii="Courier New" w:eastAsia="Times New Roman" w:hAnsi="Courier New" w:cs="Courier New"/>
+          <w:color w:val="CC7832"/>
+          <w:sz w:val="20"/>
+          <w:szCs w:val="20"/>
+          <w:lang w:val="en-US" w:eastAsia="ru-RU"/>
+        </w:rPr>
+        <w:t>;</w:t>
+      </w:r>
+      <w:r>
+        <w:rPr>
+          <w:rFonts w:ascii="Courier New" w:eastAsia="Times New Roman" w:hAnsi="Courier New" w:cs="Courier New"/>
+          <w:color w:val="CC7832"/>
+          <w:sz w:val="20"/>
+          <w:szCs w:val="20"/>
+          <w:lang w:val="en-US" w:eastAsia="ru-RU"/>
+        </w:rPr>
+        <w:br/>
+        <w:t xml:space="preserve">    </w:t>
+      </w:r>
+      <w:r>
+        <w:rPr>
+          <w:rFonts w:ascii="Courier New" w:eastAsia="Times New Roman" w:hAnsi="Courier New" w:cs="Courier New"/>
+          <w:color w:val="A9B7C6"/>
+          <w:sz w:val="20"/>
+          <w:szCs w:val="20"/>
+          <w:lang w:val="en-US" w:eastAsia="ru-RU"/>
+        </w:rPr>
+        <w:t>})</w:t>
+      </w:r>
+      <w:r>
+        <w:rPr>
+          <w:rFonts w:ascii="Courier New" w:eastAsia="Times New Roman" w:hAnsi="Courier New" w:cs="Courier New"/>
+          <w:color w:val="CC7832"/>
+          <w:sz w:val="20"/>
+          <w:szCs w:val="20"/>
+          <w:lang w:val="en-US" w:eastAsia="ru-RU"/>
+        </w:rPr>
+        <w:t>;</w:t>
+      </w:r>
+      <w:r>
+        <w:rPr>
+          <w:rFonts w:ascii="Courier New" w:eastAsia="Times New Roman" w:hAnsi="Courier New" w:cs="Courier New"/>
+          <w:color w:val="CC7832"/>
+          <w:sz w:val="20"/>
+          <w:szCs w:val="20"/>
+          <w:lang w:val="en-US" w:eastAsia="ru-RU"/>
+        </w:rPr>
+        <w:br/>
+      </w:r>
+      <w:r>
+        <w:rPr>
+          <w:rFonts w:ascii="Courier New" w:eastAsia="Times New Roman" w:hAnsi="Courier New" w:cs="Courier New"/>
+          <w:color w:val="CC7832"/>
+          <w:sz w:val="20"/>
+          <w:szCs w:val="20"/>
+          <w:lang w:val="en-US" w:eastAsia="ru-RU"/>
+        </w:rPr>
+        <w:br/>
+        <w:t xml:space="preserve">    return </w:t>
+      </w:r>
+      <w:r>
+        <w:rPr>
+          <w:rFonts w:ascii="Courier New" w:eastAsia="Times New Roman" w:hAnsi="Courier New" w:cs="Courier New"/>
+          <w:color w:val="FFC66D"/>
+          <w:sz w:val="20"/>
+          <w:szCs w:val="20"/>
+          <w:lang w:val="en-US" w:eastAsia="ru-RU"/>
+        </w:rPr>
+        <w:t>array_values</w:t>
+      </w:r>
+      <w:r>
+        <w:rPr>
+          <w:rFonts w:ascii="Courier New" w:eastAsia="Times New Roman" w:hAnsi="Courier New" w:cs="Courier New"/>
+          <w:color w:val="A9B7C6"/>
+          <w:sz w:val="20"/>
+          <w:szCs w:val="20"/>
+          <w:lang w:val="en-US" w:eastAsia="ru-RU"/>
+        </w:rPr>
+        <w:t>(</w:t>
+      </w:r>
+      <w:r>
+        <w:rPr>
+          <w:rFonts w:ascii="Courier New" w:eastAsia="Times New Roman" w:hAnsi="Courier New" w:cs="Courier New"/>
+          <w:color w:val="9876AA"/>
+          <w:sz w:val="20"/>
+          <w:szCs w:val="20"/>
+          <w:lang w:val="en-US" w:eastAsia="ru-RU"/>
+        </w:rPr>
+        <w:t>$paramProduct</w:t>
+      </w:r>
+      <w:r>
+        <w:rPr>
+          <w:rFonts w:ascii="Courier New" w:eastAsia="Times New Roman" w:hAnsi="Courier New" w:cs="Courier New"/>
+          <w:color w:val="A9B7C6"/>
+          <w:sz w:val="20"/>
+          <w:szCs w:val="20"/>
+          <w:lang w:val="en-US" w:eastAsia="ru-RU"/>
+        </w:rPr>
+        <w:t>-&gt;</w:t>
+      </w:r>
+      <w:r>
+        <w:rPr>
+          <w:rFonts w:ascii="Courier New" w:eastAsia="Times New Roman" w:hAnsi="Courier New" w:cs="Courier New"/>
+          <w:color w:val="FFC66D"/>
+          <w:sz w:val="20"/>
+          <w:szCs w:val="20"/>
+          <w:lang w:val="en-US" w:eastAsia="ru-RU"/>
+        </w:rPr>
+        <w:t>toArray</w:t>
+      </w:r>
+      <w:r>
+        <w:rPr>
+          <w:rFonts w:ascii="Courier New" w:eastAsia="Times New Roman" w:hAnsi="Courier New" w:cs="Courier New"/>
+          <w:color w:val="A9B7C6"/>
+          <w:sz w:val="20"/>
+          <w:szCs w:val="20"/>
+          <w:lang w:val="en-US" w:eastAsia="ru-RU"/>
+        </w:rPr>
+        <w:t>())</w:t>
+      </w:r>
+      <w:r>
+        <w:rPr>
+          <w:rFonts w:ascii="Courier New" w:eastAsia="Times New Roman" w:hAnsi="Courier New" w:cs="Courier New"/>
+          <w:color w:val="CC7832"/>
+          <w:sz w:val="20"/>
+          <w:szCs w:val="20"/>
+          <w:lang w:val="en-US" w:eastAsia="ru-RU"/>
+        </w:rPr>
+        <w:t>;</w:t>
+      </w:r>
+      <w:r>
+        <w:rPr>
+          <w:rFonts w:ascii="Courier New" w:eastAsia="Times New Roman" w:hAnsi="Courier New" w:cs="Courier New"/>
+          <w:color w:val="CC7832"/>
+          <w:sz w:val="20"/>
+          <w:szCs w:val="20"/>
+          <w:lang w:val="en-US" w:eastAsia="ru-RU"/>
+        </w:rPr>
+        <w:br/>
+      </w:r>
+      <w:r>
+        <w:rPr>
+          <w:rFonts w:ascii="Courier New" w:eastAsia="Times New Roman" w:hAnsi="Courier New" w:cs="Courier New"/>
+          <w:color w:val="A9B7C6"/>
+          <w:sz w:val="20"/>
+          <w:szCs w:val="20"/>
+          <w:lang w:val="en-US" w:eastAsia="ru-RU"/>
+        </w:rPr>
+        <w:t>}</w:t>
+      </w:r>
+    </w:p>
+    <w:p>
+      <w:pPr>
+        <w:spacing w:after="0" w:line="240" w:lineRule="auto"/>
+        <w:rPr>
+          <w:rFonts w:ascii="Times New Roman" w:hAnsi="Times New Roman" w:cs="Times New Roman"/>
+          <w:b/>
+          <w:u w:val="single"/>
+          <w:lang w:val="en-US"/>
+        </w:rPr>
+      </w:pPr>
+    </w:p>
+    <w:p>
+      <w:pPr>
+        <w:shd w:val="clear" w:color="auto" w:fill="2B2B2B"/>
+        <w:spacing w:after="0" w:line="240" w:lineRule="auto"/>
+        <w:rPr>
+          <w:rFonts w:ascii="Courier New" w:eastAsia="Times New Roman" w:hAnsi="Courier New" w:cs="Courier New"/>
+          <w:color w:val="A9B7C6"/>
+          <w:sz w:val="20"/>
+          <w:szCs w:val="20"/>
+          <w:lang w:val="en-US" w:eastAsia="ru-RU"/>
+        </w:rPr>
+      </w:pPr>
+      <w:r>
+        <w:rPr>
+          <w:rFonts w:ascii="Courier New" w:eastAsia="Times New Roman" w:hAnsi="Courier New" w:cs="Courier New"/>
+          <w:color w:val="9876AA"/>
+          <w:sz w:val="20"/>
+          <w:szCs w:val="20"/>
+          <w:lang w:val="en-US" w:eastAsia="ru-RU"/>
+        </w:rPr>
+        <w:t xml:space="preserve">$paramProducts </w:t>
+      </w:r>
+      <w:r>
+        <w:rPr>
+          <w:rFonts w:ascii="Courier New" w:eastAsia="Times New Roman" w:hAnsi="Courier New" w:cs="Courier New"/>
+          <w:color w:val="A9B7C6"/>
+          <w:sz w:val="20"/>
+          <w:szCs w:val="20"/>
+          <w:lang w:val="en-US" w:eastAsia="ru-RU"/>
+        </w:rPr>
+        <w:t>= ParamProductService::</w:t>
+      </w:r>
+      <w:r>
+        <w:rPr>
+          <w:rFonts w:ascii="Courier New" w:eastAsia="Times New Roman" w:hAnsi="Courier New" w:cs="Courier New"/>
+          <w:i/>
+          <w:iCs/>
+          <w:color w:val="FFC66D"/>
+          <w:sz w:val="20"/>
+          <w:szCs w:val="20"/>
+          <w:lang w:val="en-US" w:eastAsia="ru-RU"/>
+        </w:rPr>
+        <w:t>getGroupedByParamArray</w:t>
+      </w:r>
+      <w:r>
+        <w:rPr>
+          <w:rFonts w:ascii="Courier New" w:eastAsia="Times New Roman" w:hAnsi="Courier New" w:cs="Courier New"/>
+          <w:color w:val="A9B7C6"/>
+          <w:sz w:val="20"/>
+          <w:szCs w:val="20"/>
+          <w:lang w:val="en-US" w:eastAsia="ru-RU"/>
+        </w:rPr>
+        <w:t>(</w:t>
+      </w:r>
+      <w:r>
+        <w:rPr>
+          <w:rFonts w:ascii="Courier New" w:eastAsia="Times New Roman" w:hAnsi="Courier New" w:cs="Courier New"/>
+          <w:color w:val="9876AA"/>
+          <w:sz w:val="20"/>
+          <w:szCs w:val="20"/>
+          <w:lang w:val="en-US" w:eastAsia="ru-RU"/>
+        </w:rPr>
+        <w:t>$product</w:t>
+      </w:r>
+      <w:r>
+        <w:rPr>
+          <w:rFonts w:ascii="Courier New" w:eastAsia="Times New Roman" w:hAnsi="Courier New" w:cs="Courier New"/>
+          <w:color w:val="A9B7C6"/>
+          <w:sz w:val="20"/>
+          <w:szCs w:val="20"/>
+          <w:lang w:val="en-US" w:eastAsia="ru-RU"/>
+        </w:rPr>
+        <w:t>)</w:t>
+      </w:r>
+      <w:r>
+        <w:rPr>
+          <w:rFonts w:ascii="Courier New" w:eastAsia="Times New Roman" w:hAnsi="Courier New" w:cs="Courier New"/>
+          <w:color w:val="CC7832"/>
+          <w:sz w:val="20"/>
+          <w:szCs w:val="20"/>
+          <w:lang w:val="en-US" w:eastAsia="ru-RU"/>
+        </w:rPr>
+        <w:t>;</w:t>
+      </w:r>
+    </w:p>
+    <w:p>
+      <w:pPr>
+        <w:spacing w:after="0" w:line="240" w:lineRule="auto"/>
+        <w:rPr>
+          <w:rFonts w:ascii="Times New Roman" w:hAnsi="Times New Roman" w:cs="Times New Roman"/>
+          <w:b/>
+          <w:u w:val="single"/>
+          <w:lang w:val="en-US"/>
+        </w:rPr>
+      </w:pPr>
+    </w:p>
+    <w:p>
+      <w:pPr>
+        <w:spacing w:after="0" w:line="240" w:lineRule="auto"/>
+        <w:rPr>
+          <w:rFonts w:ascii="Times New Roman" w:hAnsi="Times New Roman" w:cs="Times New Roman"/>
           <w:b/>
           <w:u w:val="single"/>
         </w:rPr>
       </w:pPr>
       <w:bookmarkStart w:id="0" w:name="_GoBack"/>
       <w:bookmarkEnd w:id="0"/>
-    </w:p>
-    <w:p>
-      <w:pPr>
-        <w:spacing w:after="0" w:line="240" w:lineRule="auto"/>
-        <w:rPr>
-          <w:rFonts w:ascii="Times New Roman" w:hAnsi="Times New Roman" w:cs="Times New Roman"/>
-          <w:b/>
-          <w:u w:val="single"/>
-        </w:rPr>
-      </w:pPr>
-    </w:p>
-    <w:p>
-      <w:pPr>
-        <w:spacing w:after="0" w:line="240" w:lineRule="auto"/>
-        <w:rPr>
-          <w:rFonts w:ascii="Times New Roman" w:hAnsi="Times New Roman" w:cs="Times New Roman"/>
-        </w:rPr>
-      </w:pPr>
-    </w:p>
-    <w:p>
-      <w:pPr>
-        <w:spacing w:after="0" w:line="240" w:lineRule="auto"/>
-        <w:rPr>
-          <w:rFonts w:ascii="Times New Roman" w:hAnsi="Times New Roman" w:cs="Times New Roman"/>
-        </w:rPr>
-      </w:pPr>
-    </w:p>
-    <w:p>
-      <w:pPr>
-        <w:spacing w:after="0" w:line="240" w:lineRule="auto"/>
-        <w:rPr>
-          <w:rFonts w:ascii="Times New Roman" w:hAnsi="Times New Roman" w:cs="Times New Roman"/>
-          <w:b/>
-          <w:u w:val="single"/>
-        </w:rPr>
-      </w:pPr>
-    </w:p>
-    <w:p>
-      <w:pPr>
-        <w:spacing w:after="0" w:line="240" w:lineRule="auto"/>
-        <w:rPr>
-          <w:rFonts w:ascii="Times New Roman" w:hAnsi="Times New Roman" w:cs="Times New Roman"/>
-          <w:b/>
-          <w:u w:val="single"/>
-        </w:rPr>
-      </w:pPr>
-    </w:p>
-    <w:p>
-      <w:pPr>
-        <w:spacing w:after="0" w:line="240" w:lineRule="auto"/>
-        <w:rPr>
-          <w:rFonts w:ascii="Times New Roman" w:hAnsi="Times New Roman" w:cs="Times New Roman"/>
-          <w:b/>
-          <w:u w:val="single"/>
-        </w:rPr>
-      </w:pPr>
-    </w:p>
-    <w:p>
-      <w:pPr>
-        <w:spacing w:after="0" w:line="240" w:lineRule="auto"/>
-        <w:rPr>
-          <w:rFonts w:ascii="Times New Roman" w:hAnsi="Times New Roman" w:cs="Times New Roman"/>
-          <w:b/>
-          <w:u w:val="single"/>
-        </w:rPr>
-      </w:pPr>
+      <w:r>
+        <w:rPr>
+          <w:rFonts w:ascii="Times New Roman" w:hAnsi="Times New Roman" w:cs="Times New Roman"/>
+          <w:b/>
+          <w:u w:val="single"/>
+        </w:rPr>
+        <w:t>У</w:t>
+      </w:r>
+      <w:r>
+        <w:rPr>
+          <w:rFonts w:ascii="Times New Roman" w:hAnsi="Times New Roman" w:cs="Times New Roman"/>
+          <w:b/>
+          <w:u w:val="single"/>
+        </w:rPr>
+        <w:t>рок 56. Клиент карточка товара характеристики выбор для вывода</w:t>
+      </w:r>
     </w:p>
     <w:p>
       <w:pPr>
@@ -25035,7 +27404,7 @@
 </file>
 
 <file path=customXml/itemProps1.xml><?xml version="1.0" encoding="utf-8"?>
-<ds:datastoreItem xmlns:ds="http://schemas.openxmlformats.org/officeDocument/2006/customXml" ds:itemID="{C636AB23-E1B7-42D6-9E17-F14EB99EDB13}">
+<ds:datastoreItem xmlns:ds="http://schemas.openxmlformats.org/officeDocument/2006/customXml" ds:itemID="{E3BBF78E-3668-49CC-93D8-3CBDCD342C43}">
   <ds:schemaRefs>
     <ds:schemaRef ds:uri="http://schemas.openxmlformats.org/officeDocument/2006/bibliography"/>
   </ds:schemaRefs>

</xml_diff>

<commit_message>
L56 Client: product card params for choose
</commit_message>
<xml_diff>
--- a/Конспект Market_shop.docx
+++ b/Конспект Market_shop.docx
@@ -24714,92 +24714,690 @@
           <w:u w:val="single"/>
         </w:rPr>
       </w:pPr>
+      <w:r>
+        <w:rPr>
+          <w:rFonts w:ascii="Times New Roman" w:hAnsi="Times New Roman" w:cs="Times New Roman"/>
+          <w:b/>
+          <w:u w:val="single"/>
+        </w:rPr>
+        <w:t>У</w:t>
+      </w:r>
+      <w:r>
+        <w:rPr>
+          <w:rFonts w:ascii="Times New Roman" w:hAnsi="Times New Roman" w:cs="Times New Roman"/>
+          <w:b/>
+          <w:u w:val="single"/>
+        </w:rPr>
+        <w:t>рок</w:t>
+      </w:r>
+      <w:r>
+        <w:rPr>
+          <w:rFonts w:ascii="Times New Roman" w:hAnsi="Times New Roman" w:cs="Times New Roman"/>
+          <w:b/>
+          <w:u w:val="single"/>
+          <w:lang w:val="en-US"/>
+        </w:rPr>
+        <w:t xml:space="preserve"> 56. </w:t>
+      </w:r>
+      <w:r>
+        <w:rPr>
+          <w:rFonts w:ascii="Times New Roman" w:hAnsi="Times New Roman" w:cs="Times New Roman"/>
+          <w:b/>
+          <w:u w:val="single"/>
+        </w:rPr>
+        <w:t>Клиент карточка товара характеристики выбор для вывода</w:t>
+      </w:r>
+    </w:p>
+    <w:p>
+      <w:pPr>
+        <w:spacing w:after="0" w:line="240" w:lineRule="auto"/>
+        <w:rPr>
+          <w:rFonts w:ascii="Times New Roman" w:hAnsi="Times New Roman" w:cs="Times New Roman"/>
+        </w:rPr>
+      </w:pPr>
+      <w:r>
+        <w:rPr>
+          <w:rFonts w:ascii="Times New Roman" w:hAnsi="Times New Roman" w:cs="Times New Roman"/>
+        </w:rPr>
+        <w:t>Выбираем для показа только заданные характеристики (поле в БД)</w:t>
+      </w:r>
+    </w:p>
+    <w:p>
+      <w:pPr>
+        <w:spacing w:after="0" w:line="240" w:lineRule="auto"/>
+        <w:rPr>
+          <w:rFonts w:ascii="Times New Roman" w:hAnsi="Times New Roman" w:cs="Times New Roman"/>
+          <w:lang w:val="en-US"/>
+        </w:rPr>
+      </w:pPr>
+      <w:r>
+        <w:rPr>
+          <w:rFonts w:ascii="Times New Roman" w:hAnsi="Times New Roman" w:cs="Times New Roman"/>
+          <w:lang w:val="en-US"/>
+        </w:rPr>
+        <w:t>php artisan make:migration add_column_is_show_card_in_params_table</w:t>
+      </w:r>
+    </w:p>
+    <w:p>
+      <w:pPr>
+        <w:spacing w:after="0" w:line="240" w:lineRule="auto"/>
+        <w:rPr>
+          <w:rFonts w:ascii="Times New Roman" w:hAnsi="Times New Roman" w:cs="Times New Roman"/>
+          <w:lang w:val="en-US"/>
+        </w:rPr>
+      </w:pPr>
+      <w:r>
+        <w:rPr>
+          <w:rFonts w:ascii="Times New Roman" w:hAnsi="Times New Roman" w:cs="Times New Roman"/>
+          <w:lang w:val="en-US"/>
+        </w:rPr>
+        <w:t>В модели ParamProduct:</w:t>
+      </w:r>
+    </w:p>
+    <w:p>
+      <w:pPr>
+        <w:shd w:val="clear" w:color="auto" w:fill="2B2B2B"/>
+        <w:spacing w:after="0" w:line="240" w:lineRule="auto"/>
+        <w:rPr>
+          <w:rFonts w:ascii="Courier New" w:eastAsia="Times New Roman" w:hAnsi="Courier New" w:cs="Courier New"/>
+          <w:color w:val="A9B7C6"/>
+          <w:sz w:val="20"/>
+          <w:szCs w:val="20"/>
+          <w:lang w:val="en-US" w:eastAsia="ru-RU"/>
+        </w:rPr>
+      </w:pPr>
+      <w:r>
+        <w:rPr>
+          <w:rFonts w:ascii="Courier New" w:eastAsia="Times New Roman" w:hAnsi="Courier New" w:cs="Courier New"/>
+          <w:color w:val="CC7832"/>
+          <w:sz w:val="20"/>
+          <w:szCs w:val="20"/>
+          <w:lang w:val="en-US" w:eastAsia="ru-RU"/>
+        </w:rPr>
+        <w:t xml:space="preserve">public function </w:t>
+      </w:r>
+      <w:r>
+        <w:rPr>
+          <w:rFonts w:ascii="Courier New" w:eastAsia="Times New Roman" w:hAnsi="Courier New" w:cs="Courier New"/>
+          <w:color w:val="72737A"/>
+          <w:sz w:val="20"/>
+          <w:szCs w:val="20"/>
+          <w:lang w:val="en-US" w:eastAsia="ru-RU"/>
+        </w:rPr>
+        <w:t>scopeGroupedByParams</w:t>
+      </w:r>
+      <w:r>
+        <w:rPr>
+          <w:rFonts w:ascii="Courier New" w:eastAsia="Times New Roman" w:hAnsi="Courier New" w:cs="Courier New"/>
+          <w:color w:val="A9B7C6"/>
+          <w:sz w:val="20"/>
+          <w:szCs w:val="20"/>
+          <w:lang w:val="en-US" w:eastAsia="ru-RU"/>
+        </w:rPr>
+        <w:t xml:space="preserve">(Builder </w:t>
+      </w:r>
+      <w:r>
+        <w:rPr>
+          <w:rFonts w:ascii="Courier New" w:eastAsia="Times New Roman" w:hAnsi="Courier New" w:cs="Courier New"/>
+          <w:color w:val="72737A"/>
+          <w:sz w:val="20"/>
+          <w:szCs w:val="20"/>
+          <w:lang w:val="en-US" w:eastAsia="ru-RU"/>
+        </w:rPr>
+        <w:t>$builder</w:t>
+      </w:r>
+      <w:r>
+        <w:rPr>
+          <w:rFonts w:ascii="Courier New" w:eastAsia="Times New Roman" w:hAnsi="Courier New" w:cs="Courier New"/>
+          <w:color w:val="CC7832"/>
+          <w:sz w:val="20"/>
+          <w:szCs w:val="20"/>
+          <w:lang w:val="en-US" w:eastAsia="ru-RU"/>
+        </w:rPr>
+        <w:t xml:space="preserve">, </w:t>
+      </w:r>
+      <w:r>
+        <w:rPr>
+          <w:rFonts w:ascii="Courier New" w:eastAsia="Times New Roman" w:hAnsi="Courier New" w:cs="Courier New"/>
+          <w:color w:val="A9B7C6"/>
+          <w:sz w:val="20"/>
+          <w:szCs w:val="20"/>
+          <w:lang w:val="en-US" w:eastAsia="ru-RU"/>
+        </w:rPr>
+        <w:t xml:space="preserve">Product </w:t>
+      </w:r>
+      <w:r>
+        <w:rPr>
+          <w:rFonts w:ascii="Courier New" w:eastAsia="Times New Roman" w:hAnsi="Courier New" w:cs="Courier New"/>
+          <w:color w:val="9876AA"/>
+          <w:sz w:val="20"/>
+          <w:szCs w:val="20"/>
+          <w:lang w:val="en-US" w:eastAsia="ru-RU"/>
+        </w:rPr>
+        <w:t>$product</w:t>
+      </w:r>
+      <w:r>
+        <w:rPr>
+          <w:rFonts w:ascii="Courier New" w:eastAsia="Times New Roman" w:hAnsi="Courier New" w:cs="Courier New"/>
+          <w:color w:val="A9B7C6"/>
+          <w:sz w:val="20"/>
+          <w:szCs w:val="20"/>
+          <w:lang w:val="en-US" w:eastAsia="ru-RU"/>
+        </w:rPr>
+        <w:t>): Builder</w:t>
+      </w:r>
+      <w:r>
+        <w:rPr>
+          <w:rFonts w:ascii="Courier New" w:eastAsia="Times New Roman" w:hAnsi="Courier New" w:cs="Courier New"/>
+          <w:color w:val="A9B7C6"/>
+          <w:sz w:val="20"/>
+          <w:szCs w:val="20"/>
+          <w:lang w:val="en-US" w:eastAsia="ru-RU"/>
+        </w:rPr>
+        <w:br/>
+        <w:t>{</w:t>
+      </w:r>
+      <w:r>
+        <w:rPr>
+          <w:rFonts w:ascii="Courier New" w:eastAsia="Times New Roman" w:hAnsi="Courier New" w:cs="Courier New"/>
+          <w:color w:val="A9B7C6"/>
+          <w:sz w:val="20"/>
+          <w:szCs w:val="20"/>
+          <w:lang w:val="en-US" w:eastAsia="ru-RU"/>
+        </w:rPr>
+        <w:br/>
+        <w:t xml:space="preserve">    </w:t>
+      </w:r>
+      <w:r>
+        <w:rPr>
+          <w:rFonts w:ascii="Courier New" w:eastAsia="Times New Roman" w:hAnsi="Courier New" w:cs="Courier New"/>
+          <w:color w:val="CC7832"/>
+          <w:sz w:val="20"/>
+          <w:szCs w:val="20"/>
+          <w:lang w:val="en-US" w:eastAsia="ru-RU"/>
+        </w:rPr>
+        <w:t xml:space="preserve">return </w:t>
+      </w:r>
+      <w:r>
+        <w:rPr>
+          <w:rFonts w:ascii="Courier New" w:eastAsia="Times New Roman" w:hAnsi="Courier New" w:cs="Courier New"/>
+          <w:color w:val="A9B7C6"/>
+          <w:sz w:val="20"/>
+          <w:szCs w:val="20"/>
+          <w:lang w:val="en-US" w:eastAsia="ru-RU"/>
+        </w:rPr>
+        <w:t>ParamProduct::</w:t>
+      </w:r>
+      <w:r>
+        <w:rPr>
+          <w:rFonts w:ascii="Courier New" w:eastAsia="Times New Roman" w:hAnsi="Courier New" w:cs="Courier New"/>
+          <w:i/>
+          <w:iCs/>
+          <w:color w:val="FFC66D"/>
+          <w:sz w:val="20"/>
+          <w:szCs w:val="20"/>
+          <w:lang w:val="en-US" w:eastAsia="ru-RU"/>
+        </w:rPr>
+        <w:t>whereHas</w:t>
+      </w:r>
+      <w:r>
+        <w:rPr>
+          <w:rFonts w:ascii="Courier New" w:eastAsia="Times New Roman" w:hAnsi="Courier New" w:cs="Courier New"/>
+          <w:color w:val="A9B7C6"/>
+          <w:sz w:val="20"/>
+          <w:szCs w:val="20"/>
+          <w:lang w:val="en-US" w:eastAsia="ru-RU"/>
+        </w:rPr>
+        <w:t>(</w:t>
+      </w:r>
+      <w:r>
+        <w:rPr>
+          <w:rFonts w:ascii="Courier New" w:eastAsia="Times New Roman" w:hAnsi="Courier New" w:cs="Courier New"/>
+          <w:color w:val="6A8759"/>
+          <w:sz w:val="20"/>
+          <w:szCs w:val="20"/>
+          <w:lang w:val="en-US" w:eastAsia="ru-RU"/>
+        </w:rPr>
+        <w:t>'param'</w:t>
+      </w:r>
+      <w:r>
+        <w:rPr>
+          <w:rFonts w:ascii="Courier New" w:eastAsia="Times New Roman" w:hAnsi="Courier New" w:cs="Courier New"/>
+          <w:color w:val="CC7832"/>
+          <w:sz w:val="20"/>
+          <w:szCs w:val="20"/>
+          <w:lang w:val="en-US" w:eastAsia="ru-RU"/>
+        </w:rPr>
+        <w:t xml:space="preserve">, function </w:t>
+      </w:r>
+      <w:r>
+        <w:rPr>
+          <w:rFonts w:ascii="Courier New" w:eastAsia="Times New Roman" w:hAnsi="Courier New" w:cs="Courier New"/>
+          <w:color w:val="A9B7C6"/>
+          <w:sz w:val="20"/>
+          <w:szCs w:val="20"/>
+          <w:lang w:val="en-US" w:eastAsia="ru-RU"/>
+        </w:rPr>
+        <w:t>(</w:t>
+      </w:r>
+      <w:r>
+        <w:rPr>
+          <w:rFonts w:ascii="Courier New" w:eastAsia="Times New Roman" w:hAnsi="Courier New" w:cs="Courier New"/>
+          <w:color w:val="9876AA"/>
+          <w:sz w:val="20"/>
+          <w:szCs w:val="20"/>
+          <w:lang w:val="en-US" w:eastAsia="ru-RU"/>
+        </w:rPr>
+        <w:t>$b</w:t>
+      </w:r>
+      <w:r>
+        <w:rPr>
+          <w:rFonts w:ascii="Courier New" w:eastAsia="Times New Roman" w:hAnsi="Courier New" w:cs="Courier New"/>
+          <w:color w:val="A9B7C6"/>
+          <w:sz w:val="20"/>
+          <w:szCs w:val="20"/>
+          <w:lang w:val="en-US" w:eastAsia="ru-RU"/>
+        </w:rPr>
+        <w:t>) {</w:t>
+      </w:r>
+      <w:r>
+        <w:rPr>
+          <w:rFonts w:ascii="Courier New" w:eastAsia="Times New Roman" w:hAnsi="Courier New" w:cs="Courier New"/>
+          <w:color w:val="A9B7C6"/>
+          <w:sz w:val="20"/>
+          <w:szCs w:val="20"/>
+          <w:lang w:val="en-US" w:eastAsia="ru-RU"/>
+        </w:rPr>
+        <w:br/>
+        <w:t xml:space="preserve">        </w:t>
+      </w:r>
+      <w:r>
+        <w:rPr>
+          <w:rFonts w:ascii="Courier New" w:eastAsia="Times New Roman" w:hAnsi="Courier New" w:cs="Courier New"/>
+          <w:color w:val="CC7832"/>
+          <w:sz w:val="20"/>
+          <w:szCs w:val="20"/>
+          <w:lang w:val="en-US" w:eastAsia="ru-RU"/>
+        </w:rPr>
+        <w:t xml:space="preserve">return </w:t>
+      </w:r>
+      <w:r>
+        <w:rPr>
+          <w:rFonts w:ascii="Courier New" w:eastAsia="Times New Roman" w:hAnsi="Courier New" w:cs="Courier New"/>
+          <w:color w:val="9876AA"/>
+          <w:sz w:val="20"/>
+          <w:szCs w:val="20"/>
+          <w:lang w:val="en-US" w:eastAsia="ru-RU"/>
+        </w:rPr>
+        <w:t>$b</w:t>
+      </w:r>
+      <w:r>
+        <w:rPr>
+          <w:rFonts w:ascii="Courier New" w:eastAsia="Times New Roman" w:hAnsi="Courier New" w:cs="Courier New"/>
+          <w:color w:val="A9B7C6"/>
+          <w:sz w:val="20"/>
+          <w:szCs w:val="20"/>
+          <w:lang w:val="en-US" w:eastAsia="ru-RU"/>
+        </w:rPr>
+        <w:t>-&gt;</w:t>
+      </w:r>
+      <w:r>
+        <w:rPr>
+          <w:rFonts w:ascii="Courier New" w:eastAsia="Times New Roman" w:hAnsi="Courier New" w:cs="Courier New"/>
+          <w:color w:val="FFC66D"/>
+          <w:sz w:val="20"/>
+          <w:szCs w:val="20"/>
+          <w:lang w:val="en-US" w:eastAsia="ru-RU"/>
+        </w:rPr>
+        <w:t>where</w:t>
+      </w:r>
+      <w:r>
+        <w:rPr>
+          <w:rFonts w:ascii="Courier New" w:eastAsia="Times New Roman" w:hAnsi="Courier New" w:cs="Courier New"/>
+          <w:color w:val="A9B7C6"/>
+          <w:sz w:val="20"/>
+          <w:szCs w:val="20"/>
+          <w:lang w:val="en-US" w:eastAsia="ru-RU"/>
+        </w:rPr>
+        <w:t>(</w:t>
+      </w:r>
+      <w:r>
+        <w:rPr>
+          <w:rFonts w:ascii="Courier New" w:eastAsia="Times New Roman" w:hAnsi="Courier New" w:cs="Courier New"/>
+          <w:color w:val="6A8759"/>
+          <w:sz w:val="20"/>
+          <w:szCs w:val="20"/>
+          <w:lang w:val="en-US" w:eastAsia="ru-RU"/>
+        </w:rPr>
+        <w:t>'is_show_in_card'</w:t>
+      </w:r>
+      <w:r>
+        <w:rPr>
+          <w:rFonts w:ascii="Courier New" w:eastAsia="Times New Roman" w:hAnsi="Courier New" w:cs="Courier New"/>
+          <w:color w:val="CC7832"/>
+          <w:sz w:val="20"/>
+          <w:szCs w:val="20"/>
+          <w:lang w:val="en-US" w:eastAsia="ru-RU"/>
+        </w:rPr>
+        <w:t>, true</w:t>
+      </w:r>
+      <w:r>
+        <w:rPr>
+          <w:rFonts w:ascii="Courier New" w:eastAsia="Times New Roman" w:hAnsi="Courier New" w:cs="Courier New"/>
+          <w:color w:val="A9B7C6"/>
+          <w:sz w:val="20"/>
+          <w:szCs w:val="20"/>
+          <w:lang w:val="en-US" w:eastAsia="ru-RU"/>
+        </w:rPr>
+        <w:t>)</w:t>
+      </w:r>
+      <w:r>
+        <w:rPr>
+          <w:rFonts w:ascii="Courier New" w:eastAsia="Times New Roman" w:hAnsi="Courier New" w:cs="Courier New"/>
+          <w:color w:val="CC7832"/>
+          <w:sz w:val="20"/>
+          <w:szCs w:val="20"/>
+          <w:lang w:val="en-US" w:eastAsia="ru-RU"/>
+        </w:rPr>
+        <w:t>;</w:t>
+      </w:r>
+      <w:r>
+        <w:rPr>
+          <w:rFonts w:ascii="Courier New" w:eastAsia="Times New Roman" w:hAnsi="Courier New" w:cs="Courier New"/>
+          <w:color w:val="CC7832"/>
+          <w:sz w:val="20"/>
+          <w:szCs w:val="20"/>
+          <w:lang w:val="en-US" w:eastAsia="ru-RU"/>
+        </w:rPr>
+        <w:br/>
+      </w:r>
       <w:bookmarkStart w:id="0" w:name="_GoBack"/>
+      <w:r>
+        <w:rPr>
+          <w:rFonts w:ascii="Courier New" w:eastAsia="Times New Roman" w:hAnsi="Courier New" w:cs="Courier New"/>
+          <w:color w:val="CC7832"/>
+          <w:sz w:val="20"/>
+          <w:szCs w:val="20"/>
+          <w:lang w:val="en-US" w:eastAsia="ru-RU"/>
+        </w:rPr>
+        <w:t xml:space="preserve">    </w:t>
+      </w:r>
+      <w:r>
+        <w:rPr>
+          <w:rFonts w:ascii="Courier New" w:eastAsia="Times New Roman" w:hAnsi="Courier New" w:cs="Courier New"/>
+          <w:color w:val="A9B7C6"/>
+          <w:sz w:val="20"/>
+          <w:szCs w:val="20"/>
+          <w:lang w:val="en-US" w:eastAsia="ru-RU"/>
+        </w:rPr>
+        <w:t>})-&gt;</w:t>
+      </w:r>
+      <w:r>
+        <w:rPr>
+          <w:rFonts w:ascii="Courier New" w:eastAsia="Times New Roman" w:hAnsi="Courier New" w:cs="Courier New"/>
+          <w:color w:val="FFC66D"/>
+          <w:sz w:val="20"/>
+          <w:szCs w:val="20"/>
+          <w:lang w:val="en-US" w:eastAsia="ru-RU"/>
+        </w:rPr>
+        <w:t>whereIn</w:t>
+      </w:r>
+      <w:r>
+        <w:rPr>
+          <w:rFonts w:ascii="Courier New" w:eastAsia="Times New Roman" w:hAnsi="Courier New" w:cs="Courier New"/>
+          <w:color w:val="A9B7C6"/>
+          <w:sz w:val="20"/>
+          <w:szCs w:val="20"/>
+          <w:lang w:val="en-US" w:eastAsia="ru-RU"/>
+        </w:rPr>
+        <w:t>(</w:t>
+      </w:r>
+      <w:r>
+        <w:rPr>
+          <w:rFonts w:ascii="Courier New" w:eastAsia="Times New Roman" w:hAnsi="Courier New" w:cs="Courier New"/>
+          <w:color w:val="6A8759"/>
+          <w:sz w:val="20"/>
+          <w:szCs w:val="20"/>
+          <w:lang w:val="en-US" w:eastAsia="ru-RU"/>
+        </w:rPr>
+        <w:t>'product_id'</w:t>
+      </w:r>
+      <w:r>
+        <w:rPr>
+          <w:rFonts w:ascii="Courier New" w:eastAsia="Times New Roman" w:hAnsi="Courier New" w:cs="Courier New"/>
+          <w:color w:val="CC7832"/>
+          <w:sz w:val="20"/>
+          <w:szCs w:val="20"/>
+          <w:lang w:val="en-US" w:eastAsia="ru-RU"/>
+        </w:rPr>
+        <w:t xml:space="preserve">, </w:t>
+      </w:r>
+      <w:r>
+        <w:rPr>
+          <w:rFonts w:ascii="Courier New" w:eastAsia="Times New Roman" w:hAnsi="Courier New" w:cs="Courier New"/>
+          <w:color w:val="9876AA"/>
+          <w:sz w:val="20"/>
+          <w:szCs w:val="20"/>
+          <w:lang w:val="en-US" w:eastAsia="ru-RU"/>
+        </w:rPr>
+        <w:t>$product</w:t>
+      </w:r>
+      <w:r>
+        <w:rPr>
+          <w:rFonts w:ascii="Courier New" w:eastAsia="Times New Roman" w:hAnsi="Courier New" w:cs="Courier New"/>
+          <w:color w:val="A9B7C6"/>
+          <w:sz w:val="20"/>
+          <w:szCs w:val="20"/>
+          <w:lang w:val="en-US" w:eastAsia="ru-RU"/>
+        </w:rPr>
+        <w:t>-&gt;</w:t>
+      </w:r>
+      <w:r>
+        <w:rPr>
+          <w:rFonts w:ascii="Courier New" w:eastAsia="Times New Roman" w:hAnsi="Courier New" w:cs="Courier New"/>
+          <w:color w:val="9876AA"/>
+          <w:sz w:val="20"/>
+          <w:szCs w:val="20"/>
+          <w:lang w:val="en-US" w:eastAsia="ru-RU"/>
+        </w:rPr>
+        <w:t>siblingProducts</w:t>
+      </w:r>
+      <w:r>
+        <w:rPr>
+          <w:rFonts w:ascii="Courier New" w:eastAsia="Times New Roman" w:hAnsi="Courier New" w:cs="Courier New"/>
+          <w:color w:val="A9B7C6"/>
+          <w:sz w:val="20"/>
+          <w:szCs w:val="20"/>
+          <w:lang w:val="en-US" w:eastAsia="ru-RU"/>
+        </w:rPr>
+        <w:t>-&gt;</w:t>
+      </w:r>
+      <w:r>
+        <w:rPr>
+          <w:rFonts w:ascii="Courier New" w:eastAsia="Times New Roman" w:hAnsi="Courier New" w:cs="Courier New"/>
+          <w:color w:val="FFC66D"/>
+          <w:sz w:val="20"/>
+          <w:szCs w:val="20"/>
+          <w:lang w:val="en-US" w:eastAsia="ru-RU"/>
+        </w:rPr>
+        <w:t>pluck</w:t>
+      </w:r>
+      <w:r>
+        <w:rPr>
+          <w:rFonts w:ascii="Courier New" w:eastAsia="Times New Roman" w:hAnsi="Courier New" w:cs="Courier New"/>
+          <w:color w:val="A9B7C6"/>
+          <w:sz w:val="20"/>
+          <w:szCs w:val="20"/>
+          <w:lang w:val="en-US" w:eastAsia="ru-RU"/>
+        </w:rPr>
+        <w:t>(</w:t>
+      </w:r>
+      <w:r>
+        <w:rPr>
+          <w:rFonts w:ascii="Courier New" w:eastAsia="Times New Roman" w:hAnsi="Courier New" w:cs="Courier New"/>
+          <w:color w:val="6A8759"/>
+          <w:sz w:val="20"/>
+          <w:szCs w:val="20"/>
+          <w:lang w:val="en-US" w:eastAsia="ru-RU"/>
+        </w:rPr>
+        <w:t>'id'</w:t>
+      </w:r>
+      <w:r>
+        <w:rPr>
+          <w:rFonts w:ascii="Courier New" w:eastAsia="Times New Roman" w:hAnsi="Courier New" w:cs="Courier New"/>
+          <w:color w:val="A9B7C6"/>
+          <w:sz w:val="20"/>
+          <w:szCs w:val="20"/>
+          <w:lang w:val="en-US" w:eastAsia="ru-RU"/>
+        </w:rPr>
+        <w:t>))-</w:t>
+      </w:r>
       <w:bookmarkEnd w:id="0"/>
       <w:r>
         <w:rPr>
-          <w:rFonts w:ascii="Times New Roman" w:hAnsi="Times New Roman" w:cs="Times New Roman"/>
-          <w:b/>
-          <w:u w:val="single"/>
-        </w:rPr>
-        <w:t>У</w:t>
-      </w:r>
-      <w:r>
-        <w:rPr>
-          <w:rFonts w:ascii="Times New Roman" w:hAnsi="Times New Roman" w:cs="Times New Roman"/>
-          <w:b/>
-          <w:u w:val="single"/>
-        </w:rPr>
-        <w:t>рок 56. Клиент карточка товара характеристики выбор для вывода</w:t>
-      </w:r>
-    </w:p>
-    <w:p>
-      <w:pPr>
-        <w:spacing w:after="0" w:line="240" w:lineRule="auto"/>
-        <w:rPr>
-          <w:rFonts w:ascii="Times New Roman" w:hAnsi="Times New Roman" w:cs="Times New Roman"/>
-          <w:b/>
-          <w:u w:val="single"/>
-        </w:rPr>
-      </w:pPr>
-    </w:p>
-    <w:p>
-      <w:pPr>
-        <w:spacing w:after="0" w:line="240" w:lineRule="auto"/>
-        <w:rPr>
-          <w:rFonts w:ascii="Times New Roman" w:hAnsi="Times New Roman" w:cs="Times New Roman"/>
-          <w:b/>
-          <w:u w:val="single"/>
-        </w:rPr>
-      </w:pPr>
-    </w:p>
-    <w:p>
-      <w:pPr>
-        <w:spacing w:after="0" w:line="240" w:lineRule="auto"/>
-        <w:rPr>
-          <w:rFonts w:ascii="Times New Roman" w:hAnsi="Times New Roman" w:cs="Times New Roman"/>
-          <w:b/>
-          <w:u w:val="single"/>
-        </w:rPr>
-      </w:pPr>
-    </w:p>
-    <w:p>
-      <w:pPr>
-        <w:spacing w:after="0" w:line="240" w:lineRule="auto"/>
-        <w:rPr>
-          <w:rFonts w:ascii="Times New Roman" w:hAnsi="Times New Roman" w:cs="Times New Roman"/>
-          <w:b/>
-          <w:u w:val="single"/>
-        </w:rPr>
-      </w:pPr>
-    </w:p>
-    <w:p>
-      <w:pPr>
-        <w:spacing w:after="0" w:line="240" w:lineRule="auto"/>
-        <w:rPr>
-          <w:rFonts w:ascii="Times New Roman" w:hAnsi="Times New Roman" w:cs="Times New Roman"/>
-          <w:b/>
-          <w:u w:val="single"/>
-        </w:rPr>
-      </w:pPr>
-    </w:p>
-    <w:p>
-      <w:pPr>
-        <w:spacing w:after="0" w:line="240" w:lineRule="auto"/>
-        <w:rPr>
-          <w:rFonts w:ascii="Times New Roman" w:hAnsi="Times New Roman" w:cs="Times New Roman"/>
-          <w:b/>
-          <w:u w:val="single"/>
-        </w:rPr>
-      </w:pPr>
-    </w:p>
-    <w:p>
-      <w:pPr>
-        <w:spacing w:after="0" w:line="240" w:lineRule="auto"/>
-        <w:rPr>
-          <w:rFonts w:ascii="Times New Roman" w:hAnsi="Times New Roman" w:cs="Times New Roman"/>
-          <w:b/>
-          <w:u w:val="single"/>
+          <w:rFonts w:ascii="Courier New" w:eastAsia="Times New Roman" w:hAnsi="Courier New" w:cs="Courier New"/>
+          <w:color w:val="A9B7C6"/>
+          <w:sz w:val="20"/>
+          <w:szCs w:val="20"/>
+          <w:lang w:val="en-US" w:eastAsia="ru-RU"/>
+        </w:rPr>
+        <w:lastRenderedPageBreak/>
+        <w:t>&gt;</w:t>
+      </w:r>
+      <w:r>
+        <w:rPr>
+          <w:rFonts w:ascii="Courier New" w:eastAsia="Times New Roman" w:hAnsi="Courier New" w:cs="Courier New"/>
+          <w:color w:val="FFC66D"/>
+          <w:sz w:val="20"/>
+          <w:szCs w:val="20"/>
+          <w:lang w:val="en-US" w:eastAsia="ru-RU"/>
+        </w:rPr>
+        <w:t>with</w:t>
+      </w:r>
+      <w:r>
+        <w:rPr>
+          <w:rFonts w:ascii="Courier New" w:eastAsia="Times New Roman" w:hAnsi="Courier New" w:cs="Courier New"/>
+          <w:color w:val="A9B7C6"/>
+          <w:sz w:val="20"/>
+          <w:szCs w:val="20"/>
+          <w:lang w:val="en-US" w:eastAsia="ru-RU"/>
+        </w:rPr>
+        <w:t>(</w:t>
+      </w:r>
+      <w:r>
+        <w:rPr>
+          <w:rFonts w:ascii="Courier New" w:eastAsia="Times New Roman" w:hAnsi="Courier New" w:cs="Courier New"/>
+          <w:color w:val="6A8759"/>
+          <w:sz w:val="20"/>
+          <w:szCs w:val="20"/>
+          <w:lang w:val="en-US" w:eastAsia="ru-RU"/>
+        </w:rPr>
+        <w:t>'param'</w:t>
+      </w:r>
+      <w:r>
+        <w:rPr>
+          <w:rFonts w:ascii="Courier New" w:eastAsia="Times New Roman" w:hAnsi="Courier New" w:cs="Courier New"/>
+          <w:color w:val="A9B7C6"/>
+          <w:sz w:val="20"/>
+          <w:szCs w:val="20"/>
+          <w:lang w:val="en-US" w:eastAsia="ru-RU"/>
+        </w:rPr>
+        <w:t>)</w:t>
+      </w:r>
+      <w:r>
+        <w:rPr>
+          <w:rFonts w:ascii="Courier New" w:eastAsia="Times New Roman" w:hAnsi="Courier New" w:cs="Courier New"/>
+          <w:color w:val="CC7832"/>
+          <w:sz w:val="20"/>
+          <w:szCs w:val="20"/>
+          <w:lang w:val="en-US" w:eastAsia="ru-RU"/>
+        </w:rPr>
+        <w:t>;</w:t>
+      </w:r>
+      <w:r>
+        <w:rPr>
+          <w:rFonts w:ascii="Courier New" w:eastAsia="Times New Roman" w:hAnsi="Courier New" w:cs="Courier New"/>
+          <w:color w:val="CC7832"/>
+          <w:sz w:val="20"/>
+          <w:szCs w:val="20"/>
+          <w:lang w:val="en-US" w:eastAsia="ru-RU"/>
+        </w:rPr>
+        <w:br/>
+      </w:r>
+      <w:r>
+        <w:rPr>
+          <w:rFonts w:ascii="Courier New" w:eastAsia="Times New Roman" w:hAnsi="Courier New" w:cs="Courier New"/>
+          <w:color w:val="A9B7C6"/>
+          <w:sz w:val="20"/>
+          <w:szCs w:val="20"/>
+          <w:lang w:val="en-US" w:eastAsia="ru-RU"/>
+        </w:rPr>
+        <w:t>}</w:t>
+      </w:r>
+    </w:p>
+    <w:p>
+      <w:pPr>
+        <w:spacing w:after="0" w:line="240" w:lineRule="auto"/>
+        <w:rPr>
+          <w:rFonts w:ascii="Times New Roman" w:hAnsi="Times New Roman" w:cs="Times New Roman"/>
+          <w:b/>
+          <w:u w:val="single"/>
+          <w:lang w:val="en-US"/>
+        </w:rPr>
+      </w:pPr>
+    </w:p>
+    <w:p>
+      <w:pPr>
+        <w:spacing w:after="0" w:line="240" w:lineRule="auto"/>
+        <w:rPr>
+          <w:rFonts w:ascii="Times New Roman" w:hAnsi="Times New Roman" w:cs="Times New Roman"/>
+          <w:b/>
+          <w:u w:val="single"/>
+          <w:lang w:val="en-US"/>
+        </w:rPr>
+      </w:pPr>
+    </w:p>
+    <w:p>
+      <w:pPr>
+        <w:spacing w:after="0" w:line="240" w:lineRule="auto"/>
+        <w:rPr>
+          <w:rFonts w:ascii="Times New Roman" w:hAnsi="Times New Roman" w:cs="Times New Roman"/>
+          <w:b/>
+          <w:u w:val="single"/>
+          <w:lang w:val="en-US"/>
+        </w:rPr>
+      </w:pPr>
+    </w:p>
+    <w:p>
+      <w:pPr>
+        <w:spacing w:after="0" w:line="240" w:lineRule="auto"/>
+        <w:rPr>
+          <w:rFonts w:ascii="Times New Roman" w:hAnsi="Times New Roman" w:cs="Times New Roman"/>
+          <w:b/>
+          <w:u w:val="single"/>
+          <w:lang w:val="en-US"/>
+        </w:rPr>
+      </w:pPr>
+    </w:p>
+    <w:p>
+      <w:pPr>
+        <w:spacing w:after="0" w:line="240" w:lineRule="auto"/>
+        <w:rPr>
+          <w:rFonts w:ascii="Times New Roman" w:hAnsi="Times New Roman" w:cs="Times New Roman"/>
+          <w:b/>
+          <w:u w:val="single"/>
+          <w:lang w:val="en-US"/>
+        </w:rPr>
+      </w:pPr>
+    </w:p>
+    <w:p>
+      <w:pPr>
+        <w:spacing w:after="0" w:line="240" w:lineRule="auto"/>
+        <w:rPr>
+          <w:rFonts w:ascii="Times New Roman" w:hAnsi="Times New Roman" w:cs="Times New Roman"/>
+          <w:b/>
+          <w:u w:val="single"/>
+          <w:lang w:val="en-US"/>
         </w:rPr>
       </w:pPr>
     </w:p>
@@ -27404,7 +28002,7 @@
 </file>
 
 <file path=customXml/itemProps1.xml><?xml version="1.0" encoding="utf-8"?>
-<ds:datastoreItem xmlns:ds="http://schemas.openxmlformats.org/officeDocument/2006/customXml" ds:itemID="{E3BBF78E-3668-49CC-93D8-3CBDCD342C43}">
+<ds:datastoreItem xmlns:ds="http://schemas.openxmlformats.org/officeDocument/2006/customXml" ds:itemID="{B6D86F2E-8C2F-40A5-93A2-5F468C916A79}">
   <ds:schemaRefs>
     <ds:schemaRef ds:uri="http://schemas.openxmlformats.org/officeDocument/2006/bibliography"/>
   </ds:schemaRefs>

</xml_diff>

<commit_message>
L57 Client: cart preparing
</commit_message>
<xml_diff>
--- a/Конспект Market_shop.docx
+++ b/Конспект Market_shop.docx
@@ -25110,16 +25110,6 @@
           <w:lang w:val="en-US" w:eastAsia="ru-RU"/>
         </w:rPr>
         <w:br/>
-      </w:r>
-      <w:bookmarkStart w:id="0" w:name="_GoBack"/>
-      <w:r>
-        <w:rPr>
-          <w:rFonts w:ascii="Courier New" w:eastAsia="Times New Roman" w:hAnsi="Courier New" w:cs="Courier New"/>
-          <w:color w:val="CC7832"/>
-          <w:sz w:val="20"/>
-          <w:szCs w:val="20"/>
-          <w:lang w:val="en-US" w:eastAsia="ru-RU"/>
-        </w:rPr>
         <w:t xml:space="preserve">    </w:t>
       </w:r>
       <w:r>
@@ -25252,7 +25242,6 @@
         </w:rPr>
         <w:t>))-</w:t>
       </w:r>
-      <w:bookmarkEnd w:id="0"/>
       <w:r>
         <w:rPr>
           <w:rFonts w:ascii="Courier New" w:eastAsia="Times New Roman" w:hAnsi="Courier New" w:cs="Courier New"/>
@@ -25353,39 +25342,155 @@
           <w:rFonts w:ascii="Times New Roman" w:hAnsi="Times New Roman" w:cs="Times New Roman"/>
           <w:b/>
           <w:u w:val="single"/>
-          <w:lang w:val="en-US"/>
-        </w:rPr>
-      </w:pPr>
-    </w:p>
-    <w:p>
-      <w:pPr>
-        <w:spacing w:after="0" w:line="240" w:lineRule="auto"/>
-        <w:rPr>
-          <w:rFonts w:ascii="Times New Roman" w:hAnsi="Times New Roman" w:cs="Times New Roman"/>
-          <w:b/>
-          <w:u w:val="single"/>
-          <w:lang w:val="en-US"/>
-        </w:rPr>
-      </w:pPr>
-    </w:p>
-    <w:p>
-      <w:pPr>
-        <w:spacing w:after="0" w:line="240" w:lineRule="auto"/>
-        <w:rPr>
-          <w:rFonts w:ascii="Times New Roman" w:hAnsi="Times New Roman" w:cs="Times New Roman"/>
-          <w:b/>
-          <w:u w:val="single"/>
-          <w:lang w:val="en-US"/>
-        </w:rPr>
-      </w:pPr>
-    </w:p>
-    <w:p>
-      <w:pPr>
-        <w:spacing w:after="0" w:line="240" w:lineRule="auto"/>
-        <w:rPr>
-          <w:rFonts w:ascii="Times New Roman" w:hAnsi="Times New Roman" w:cs="Times New Roman"/>
-          <w:b/>
-          <w:u w:val="single"/>
+        </w:rPr>
+      </w:pPr>
+      <w:r>
+        <w:rPr>
+          <w:rFonts w:ascii="Times New Roman" w:hAnsi="Times New Roman" w:cs="Times New Roman"/>
+          <w:b/>
+          <w:u w:val="single"/>
+        </w:rPr>
+        <w:t>Урок 57. Клиент корзина подготовка</w:t>
+      </w:r>
+    </w:p>
+    <w:p>
+      <w:pPr>
+        <w:spacing w:after="0" w:line="240" w:lineRule="auto"/>
+        <w:rPr>
+          <w:rFonts w:ascii="Times New Roman" w:hAnsi="Times New Roman" w:cs="Times New Roman"/>
+        </w:rPr>
+      </w:pPr>
+      <w:r>
+        <w:rPr>
+          <w:rFonts w:ascii="Times New Roman" w:hAnsi="Times New Roman" w:cs="Times New Roman"/>
+        </w:rPr>
+        <w:t xml:space="preserve">С корзиной будем работать через </w:t>
+      </w:r>
+      <w:r>
+        <w:rPr>
+          <w:rFonts w:ascii="Times New Roman" w:hAnsi="Times New Roman" w:cs="Times New Roman"/>
+        </w:rPr>
+        <w:t xml:space="preserve">модель </w:t>
+      </w:r>
+      <w:r>
+        <w:rPr>
+          <w:rFonts w:ascii="Times New Roman" w:hAnsi="Times New Roman" w:cs="Times New Roman"/>
+        </w:rPr>
+        <w:t>ProductUserCard</w:t>
+      </w:r>
+      <w:r>
+        <w:rPr>
+          <w:rFonts w:ascii="Times New Roman" w:hAnsi="Times New Roman" w:cs="Times New Roman"/>
+        </w:rPr>
+        <w:t xml:space="preserve"> (также можно было бы делать через </w:t>
+      </w:r>
+      <w:r>
+        <w:rPr>
+          <w:rFonts w:ascii="Times New Roman" w:hAnsi="Times New Roman" w:cs="Times New Roman"/>
+          <w:lang w:val="en-US"/>
+        </w:rPr>
+        <w:t>pivot</w:t>
+      </w:r>
+      <w:r>
+        <w:rPr>
+          <w:rFonts w:ascii="Times New Roman" w:hAnsi="Times New Roman" w:cs="Times New Roman"/>
+        </w:rPr>
+        <w:t>)</w:t>
+      </w:r>
+      <w:r>
+        <w:rPr>
+          <w:rFonts w:ascii="Times New Roman" w:hAnsi="Times New Roman" w:cs="Times New Roman"/>
+        </w:rPr>
+        <w:t xml:space="preserve">, которую переименовали в </w:t>
+      </w:r>
+      <w:r>
+        <w:rPr>
+          <w:rFonts w:ascii="Times New Roman" w:hAnsi="Times New Roman" w:cs="Times New Roman"/>
+          <w:lang w:val="en-US"/>
+        </w:rPr>
+        <w:t>Card</w:t>
+      </w:r>
+      <w:r>
+        <w:rPr>
+          <w:rFonts w:ascii="Times New Roman" w:hAnsi="Times New Roman" w:cs="Times New Roman"/>
+        </w:rPr>
+        <w:t>.</w:t>
+      </w:r>
+    </w:p>
+    <w:p>
+      <w:pPr>
+        <w:spacing w:after="0" w:line="240" w:lineRule="auto"/>
+        <w:rPr>
+          <w:rFonts w:ascii="Times New Roman" w:hAnsi="Times New Roman" w:cs="Times New Roman"/>
+          <w:lang w:val="en-US"/>
+        </w:rPr>
+      </w:pPr>
+      <w:r>
+        <w:rPr>
+          <w:rFonts w:ascii="Times New Roman" w:hAnsi="Times New Roman" w:cs="Times New Roman"/>
+          <w:lang w:val="en-US"/>
+        </w:rPr>
+        <w:t xml:space="preserve">php artisan make:controller </w:t>
+      </w:r>
+      <w:r>
+        <w:rPr>
+          <w:rFonts w:ascii="Times New Roman" w:hAnsi="Times New Roman" w:cs="Times New Roman"/>
+          <w:lang w:val="en-US"/>
+        </w:rPr>
+        <w:t>Client/</w:t>
+      </w:r>
+      <w:r>
+        <w:rPr>
+          <w:rFonts w:ascii="Times New Roman" w:hAnsi="Times New Roman" w:cs="Times New Roman"/>
+          <w:lang w:val="en-US"/>
+        </w:rPr>
+        <w:t>CardController</w:t>
+      </w:r>
+    </w:p>
+    <w:p>
+      <w:pPr>
+        <w:spacing w:after="0" w:line="240" w:lineRule="auto"/>
+        <w:rPr>
+          <w:rFonts w:ascii="Times New Roman" w:hAnsi="Times New Roman" w:cs="Times New Roman"/>
+          <w:lang w:val="en-US"/>
+        </w:rPr>
+      </w:pPr>
+    </w:p>
+    <w:p>
+      <w:pPr>
+        <w:spacing w:after="0" w:line="240" w:lineRule="auto"/>
+        <w:rPr>
+          <w:rFonts w:ascii="Helvetica-Light" w:hAnsi="Helvetica-Light"/>
+          <w:color w:val="626262"/>
+          <w:sz w:val="42"/>
+          <w:szCs w:val="42"/>
+        </w:rPr>
+      </w:pPr>
+      <w:r>
+        <w:rPr>
+          <w:rFonts w:ascii="Times New Roman" w:hAnsi="Times New Roman" w:cs="Times New Roman"/>
+          <w:b/>
+          <w:u w:val="single"/>
+        </w:rPr>
+        <w:t>Урок 58. Клиент корзина добавление товара</w:t>
+      </w:r>
+    </w:p>
+    <w:p>
+      <w:pPr>
+        <w:spacing w:after="0" w:line="240" w:lineRule="auto"/>
+        <w:rPr>
+          <w:rFonts w:ascii="Times New Roman" w:hAnsi="Times New Roman" w:cs="Times New Roman"/>
+          <w:lang w:val="en-US"/>
+        </w:rPr>
+      </w:pPr>
+      <w:bookmarkStart w:id="0" w:name="_GoBack"/>
+      <w:bookmarkEnd w:id="0"/>
+    </w:p>
+    <w:p>
+      <w:pPr>
+        <w:spacing w:after="0" w:line="240" w:lineRule="auto"/>
+        <w:rPr>
+          <w:rFonts w:ascii="Times New Roman" w:hAnsi="Times New Roman" w:cs="Times New Roman"/>
           <w:lang w:val="en-US"/>
         </w:rPr>
       </w:pPr>
@@ -28002,7 +28107,7 @@
 </file>
 
 <file path=customXml/itemProps1.xml><?xml version="1.0" encoding="utf-8"?>
-<ds:datastoreItem xmlns:ds="http://schemas.openxmlformats.org/officeDocument/2006/customXml" ds:itemID="{B6D86F2E-8C2F-40A5-93A2-5F468C916A79}">
+<ds:datastoreItem xmlns:ds="http://schemas.openxmlformats.org/officeDocument/2006/customXml" ds:itemID="{9E959FF9-FC3B-4A9E-A6CC-132B97F6E51A}">
   <ds:schemaRefs>
     <ds:schemaRef ds:uri="http://schemas.openxmlformats.org/officeDocument/2006/bibliography"/>
   </ds:schemaRefs>

</xml_diff>

<commit_message>
L58 Client: cart add product
</commit_message>
<xml_diff>
--- a/Конспект Market_shop.docx
+++ b/Конспект Market_shop.docx
@@ -25464,25 +25464,117 @@
           <w:color w:val="626262"/>
           <w:sz w:val="42"/>
           <w:szCs w:val="42"/>
-        </w:rPr>
-      </w:pPr>
-      <w:r>
-        <w:rPr>
-          <w:rFonts w:ascii="Times New Roman" w:hAnsi="Times New Roman" w:cs="Times New Roman"/>
-          <w:b/>
-          <w:u w:val="single"/>
-        </w:rPr>
-        <w:t>Урок 58. Клиент корзина добавление товара</w:t>
-      </w:r>
-    </w:p>
-    <w:p>
-      <w:pPr>
-        <w:spacing w:after="0" w:line="240" w:lineRule="auto"/>
-        <w:rPr>
-          <w:rFonts w:ascii="Times New Roman" w:hAnsi="Times New Roman" w:cs="Times New Roman"/>
-          <w:lang w:val="en-US"/>
-        </w:rPr>
-      </w:pPr>
+          <w:lang w:val="en-US"/>
+        </w:rPr>
+      </w:pPr>
+      <w:r>
+        <w:rPr>
+          <w:rFonts w:ascii="Times New Roman" w:hAnsi="Times New Roman" w:cs="Times New Roman"/>
+          <w:b/>
+          <w:u w:val="single"/>
+        </w:rPr>
+        <w:t>Урок</w:t>
+      </w:r>
+      <w:r>
+        <w:rPr>
+          <w:rFonts w:ascii="Times New Roman" w:hAnsi="Times New Roman" w:cs="Times New Roman"/>
+          <w:b/>
+          <w:u w:val="single"/>
+          <w:lang w:val="en-US"/>
+        </w:rPr>
+        <w:t xml:space="preserve"> 58. </w:t>
+      </w:r>
+      <w:r>
+        <w:rPr>
+          <w:rFonts w:ascii="Times New Roman" w:hAnsi="Times New Roman" w:cs="Times New Roman"/>
+          <w:b/>
+          <w:u w:val="single"/>
+        </w:rPr>
+        <w:t>Клиент</w:t>
+      </w:r>
+      <w:r>
+        <w:rPr>
+          <w:rFonts w:ascii="Times New Roman" w:hAnsi="Times New Roman" w:cs="Times New Roman"/>
+          <w:b/>
+          <w:u w:val="single"/>
+          <w:lang w:val="en-US"/>
+        </w:rPr>
+        <w:t xml:space="preserve"> </w:t>
+      </w:r>
+      <w:r>
+        <w:rPr>
+          <w:rFonts w:ascii="Times New Roman" w:hAnsi="Times New Roman" w:cs="Times New Roman"/>
+          <w:b/>
+          <w:u w:val="single"/>
+        </w:rPr>
+        <w:t>корзина</w:t>
+      </w:r>
+      <w:r>
+        <w:rPr>
+          <w:rFonts w:ascii="Times New Roman" w:hAnsi="Times New Roman" w:cs="Times New Roman"/>
+          <w:b/>
+          <w:u w:val="single"/>
+          <w:lang w:val="en-US"/>
+        </w:rPr>
+        <w:t xml:space="preserve"> </w:t>
+      </w:r>
+      <w:r>
+        <w:rPr>
+          <w:rFonts w:ascii="Times New Roman" w:hAnsi="Times New Roman" w:cs="Times New Roman"/>
+          <w:b/>
+          <w:u w:val="single"/>
+        </w:rPr>
+        <w:t>добавление</w:t>
+      </w:r>
+      <w:r>
+        <w:rPr>
+          <w:rFonts w:ascii="Times New Roman" w:hAnsi="Times New Roman" w:cs="Times New Roman"/>
+          <w:b/>
+          <w:u w:val="single"/>
+          <w:lang w:val="en-US"/>
+        </w:rPr>
+        <w:t xml:space="preserve"> </w:t>
+      </w:r>
+      <w:r>
+        <w:rPr>
+          <w:rFonts w:ascii="Times New Roman" w:hAnsi="Times New Roman" w:cs="Times New Roman"/>
+          <w:b/>
+          <w:u w:val="single"/>
+        </w:rPr>
+        <w:t>товара</w:t>
+      </w:r>
+    </w:p>
+    <w:p>
+      <w:pPr>
+        <w:spacing w:after="0" w:line="240" w:lineRule="auto"/>
+        <w:rPr>
+          <w:rFonts w:ascii="Times New Roman" w:hAnsi="Times New Roman" w:cs="Times New Roman"/>
+          <w:lang w:val="en-US"/>
+        </w:rPr>
+      </w:pPr>
+      <w:r>
+        <w:rPr>
+          <w:rFonts w:ascii="Times New Roman" w:hAnsi="Times New Roman" w:cs="Times New Roman"/>
+          <w:lang w:val="en-US"/>
+        </w:rPr>
+        <w:t>php artisan make:request Client/Cart/StoreRequest</w:t>
+      </w:r>
+    </w:p>
+    <w:p>
+      <w:pPr>
+        <w:spacing w:after="0" w:line="240" w:lineRule="auto"/>
+        <w:rPr>
+          <w:rFonts w:ascii="Times New Roman" w:hAnsi="Times New Roman" w:cs="Times New Roman"/>
+          <w:lang w:val="en-US"/>
+        </w:rPr>
+      </w:pPr>
+      <w:r>
+        <w:rPr>
+          <w:rFonts w:ascii="Times New Roman" w:hAnsi="Times New Roman" w:cs="Times New Roman"/>
+          <w:lang w:val="en-US"/>
+        </w:rPr>
+        <w:t>php artisan make:resource Cart/CartResource</w:t>
+      </w:r>
       <w:bookmarkStart w:id="0" w:name="_GoBack"/>
       <w:bookmarkEnd w:id="0"/>
     </w:p>
@@ -25499,10 +25591,36 @@
       <w:pPr>
         <w:spacing w:after="0" w:line="240" w:lineRule="auto"/>
         <w:rPr>
-          <w:rFonts w:ascii="Times New Roman" w:hAnsi="Times New Roman" w:cs="Times New Roman"/>
-          <w:b/>
-          <w:u w:val="single"/>
-          <w:lang w:val="en-US"/>
+          <w:rFonts w:ascii="Helvetica-Light" w:hAnsi="Helvetica-Light"/>
+          <w:color w:val="626262"/>
+          <w:sz w:val="42"/>
+          <w:szCs w:val="42"/>
+        </w:rPr>
+      </w:pPr>
+      <w:r>
+        <w:rPr>
+          <w:rFonts w:ascii="Times New Roman" w:hAnsi="Times New Roman" w:cs="Times New Roman"/>
+          <w:b/>
+          <w:u w:val="single"/>
+        </w:rPr>
+        <w:t>Урок 59. Клиент корзина изменение количества</w:t>
+      </w:r>
+    </w:p>
+    <w:p>
+      <w:pPr>
+        <w:spacing w:after="0" w:line="240" w:lineRule="auto"/>
+        <w:rPr>
+          <w:rFonts w:ascii="Times New Roman" w:hAnsi="Times New Roman" w:cs="Times New Roman"/>
+        </w:rPr>
+      </w:pPr>
+    </w:p>
+    <w:p>
+      <w:pPr>
+        <w:spacing w:after="0" w:line="240" w:lineRule="auto"/>
+        <w:rPr>
+          <w:rFonts w:ascii="Times New Roman" w:hAnsi="Times New Roman" w:cs="Times New Roman"/>
+          <w:b/>
+          <w:u w:val="single"/>
         </w:rPr>
       </w:pPr>
     </w:p>
@@ -28107,7 +28225,7 @@
 </file>
 
 <file path=customXml/itemProps1.xml><?xml version="1.0" encoding="utf-8"?>
-<ds:datastoreItem xmlns:ds="http://schemas.openxmlformats.org/officeDocument/2006/customXml" ds:itemID="{9E959FF9-FC3B-4A9E-A6CC-132B97F6E51A}">
+<ds:datastoreItem xmlns:ds="http://schemas.openxmlformats.org/officeDocument/2006/customXml" ds:itemID="{4245EE2B-BDE9-4440-A130-C2F2FBEABC13}">
   <ds:schemaRefs>
     <ds:schemaRef ds:uri="http://schemas.openxmlformats.org/officeDocument/2006/bibliography"/>
   </ds:schemaRefs>

</xml_diff>

<commit_message>
L59,60 Client: cart change qty
</commit_message>
<xml_diff>
--- a/Конспект Market_shop.docx
+++ b/Конспект Market_shop.docx
@@ -25575,8 +25575,6 @@
         </w:rPr>
         <w:t>php artisan make:resource Cart/CartResource</w:t>
       </w:r>
-      <w:bookmarkStart w:id="0" w:name="_GoBack"/>
-      <w:bookmarkEnd w:id="0"/>
     </w:p>
     <w:p>
       <w:pPr>
@@ -25611,8 +25609,76 @@
         <w:spacing w:after="0" w:line="240" w:lineRule="auto"/>
         <w:rPr>
           <w:rFonts w:ascii="Times New Roman" w:hAnsi="Times New Roman" w:cs="Times New Roman"/>
-        </w:rPr>
-      </w:pPr>
+          <w:b/>
+          <w:u w:val="single"/>
+        </w:rPr>
+      </w:pPr>
+      <w:r>
+        <w:rPr>
+          <w:rFonts w:ascii="Times New Roman" w:hAnsi="Times New Roman" w:cs="Times New Roman"/>
+          <w:b/>
+          <w:u w:val="single"/>
+        </w:rPr>
+        <w:t>Урок 60. Клиент корзина выносим количество в компонент</w:t>
+      </w:r>
+    </w:p>
+    <w:p>
+      <w:pPr>
+        <w:spacing w:after="0" w:line="240" w:lineRule="auto"/>
+        <w:rPr>
+          <w:rFonts w:ascii="Times New Roman" w:hAnsi="Times New Roman" w:cs="Times New Roman"/>
+        </w:rPr>
+      </w:pPr>
+      <w:r>
+        <w:rPr>
+          <w:rFonts w:ascii="Times New Roman" w:hAnsi="Times New Roman" w:cs="Times New Roman"/>
+        </w:rPr>
+        <w:t>---</w:t>
+      </w:r>
+    </w:p>
+    <w:p>
+      <w:pPr>
+        <w:spacing w:after="0" w:line="240" w:lineRule="auto"/>
+        <w:rPr>
+          <w:rFonts w:ascii="Times New Roman" w:hAnsi="Times New Roman" w:cs="Times New Roman"/>
+        </w:rPr>
+      </w:pPr>
+    </w:p>
+    <w:p>
+      <w:pPr>
+        <w:spacing w:after="0" w:line="240" w:lineRule="auto"/>
+        <w:rPr>
+          <w:rFonts w:ascii="Times New Roman" w:hAnsi="Times New Roman" w:cs="Times New Roman"/>
+          <w:b/>
+          <w:u w:val="single"/>
+        </w:rPr>
+      </w:pPr>
+      <w:r>
+        <w:rPr>
+          <w:rFonts w:ascii="Times New Roman" w:hAnsi="Times New Roman" w:cs="Times New Roman"/>
+          <w:b/>
+          <w:u w:val="single"/>
+        </w:rPr>
+        <w:t>Урок 61. Клиент корзина отрисовка продуктов</w:t>
+      </w:r>
+    </w:p>
+    <w:p>
+      <w:pPr>
+        <w:spacing w:after="0" w:line="240" w:lineRule="auto"/>
+        <w:rPr>
+          <w:rFonts w:ascii="Times New Roman" w:hAnsi="Times New Roman" w:cs="Times New Roman"/>
+        </w:rPr>
+      </w:pPr>
+    </w:p>
+    <w:p>
+      <w:pPr>
+        <w:spacing w:after="0" w:line="240" w:lineRule="auto"/>
+        <w:rPr>
+          <w:rFonts w:ascii="Times New Roman" w:hAnsi="Times New Roman" w:cs="Times New Roman"/>
+        </w:rPr>
+      </w:pPr>
+      <w:bookmarkStart w:id="0" w:name="_GoBack"/>
+      <w:bookmarkEnd w:id="0"/>
     </w:p>
     <w:p>
       <w:pPr>
@@ -28225,7 +28291,7 @@
 </file>
 
 <file path=customXml/itemProps1.xml><?xml version="1.0" encoding="utf-8"?>
-<ds:datastoreItem xmlns:ds="http://schemas.openxmlformats.org/officeDocument/2006/customXml" ds:itemID="{4245EE2B-BDE9-4440-A130-C2F2FBEABC13}">
+<ds:datastoreItem xmlns:ds="http://schemas.openxmlformats.org/officeDocument/2006/customXml" ds:itemID="{04B40A04-7BD9-4A45-A323-B4B20073EE5C}">
   <ds:schemaRefs>
     <ds:schemaRef ds:uri="http://schemas.openxmlformats.org/officeDocument/2006/bibliography"/>
   </ds:schemaRefs>

</xml_diff>

<commit_message>
61 Client: cart draw product
</commit_message>
<xml_diff>
--- a/Конспект Market_shop.docx
+++ b/Конспект Market_shop.docx
@@ -25669,6 +25669,62 @@
           <w:rFonts w:ascii="Times New Roman" w:hAnsi="Times New Roman" w:cs="Times New Roman"/>
         </w:rPr>
       </w:pPr>
+      <w:r>
+        <w:rPr>
+          <w:rFonts w:ascii="Times New Roman" w:hAnsi="Times New Roman" w:cs="Times New Roman"/>
+        </w:rPr>
+        <w:t>---</w:t>
+      </w:r>
+    </w:p>
+    <w:p>
+      <w:pPr>
+        <w:spacing w:after="0" w:line="240" w:lineRule="auto"/>
+        <w:rPr>
+          <w:rFonts w:ascii="Times New Roman" w:hAnsi="Times New Roman" w:cs="Times New Roman"/>
+        </w:rPr>
+      </w:pPr>
+    </w:p>
+    <w:p>
+      <w:pPr>
+        <w:spacing w:after="0" w:line="240" w:lineRule="auto"/>
+        <w:rPr>
+          <w:rFonts w:ascii="Times New Roman" w:hAnsi="Times New Roman" w:cs="Times New Roman"/>
+          <w:b/>
+          <w:u w:val="single"/>
+        </w:rPr>
+      </w:pPr>
+      <w:r>
+        <w:rPr>
+          <w:rFonts w:ascii="Times New Roman" w:hAnsi="Times New Roman" w:cs="Times New Roman"/>
+          <w:b/>
+          <w:u w:val="single"/>
+        </w:rPr>
+        <w:t>Урок 62. Клиент корзина редактирование</w:t>
+      </w:r>
+    </w:p>
+    <w:p>
+      <w:pPr>
+        <w:spacing w:after="0" w:line="240" w:lineRule="auto"/>
+        <w:rPr>
+          <w:rFonts w:ascii="Times New Roman" w:hAnsi="Times New Roman" w:cs="Times New Roman"/>
+        </w:rPr>
+      </w:pPr>
+    </w:p>
+    <w:p>
+      <w:pPr>
+        <w:spacing w:after="0" w:line="240" w:lineRule="auto"/>
+        <w:rPr>
+          <w:rFonts w:ascii="Times New Roman" w:hAnsi="Times New Roman" w:cs="Times New Roman"/>
+        </w:rPr>
+      </w:pPr>
+    </w:p>
+    <w:p>
+      <w:pPr>
+        <w:spacing w:after="0" w:line="240" w:lineRule="auto"/>
+        <w:rPr>
+          <w:rFonts w:ascii="Times New Roman" w:hAnsi="Times New Roman" w:cs="Times New Roman"/>
+        </w:rPr>
+      </w:pPr>
     </w:p>
     <w:p>
       <w:pPr>
@@ -25679,6 +25735,62 @@
       </w:pPr>
       <w:bookmarkStart w:id="0" w:name="_GoBack"/>
       <w:bookmarkEnd w:id="0"/>
+    </w:p>
+    <w:p>
+      <w:pPr>
+        <w:spacing w:after="0" w:line="240" w:lineRule="auto"/>
+        <w:rPr>
+          <w:rFonts w:ascii="Times New Roman" w:hAnsi="Times New Roman" w:cs="Times New Roman"/>
+        </w:rPr>
+      </w:pPr>
+    </w:p>
+    <w:p>
+      <w:pPr>
+        <w:spacing w:after="0" w:line="240" w:lineRule="auto"/>
+        <w:rPr>
+          <w:rFonts w:ascii="Times New Roman" w:hAnsi="Times New Roman" w:cs="Times New Roman"/>
+        </w:rPr>
+      </w:pPr>
+    </w:p>
+    <w:p>
+      <w:pPr>
+        <w:spacing w:after="0" w:line="240" w:lineRule="auto"/>
+        <w:rPr>
+          <w:rFonts w:ascii="Times New Roman" w:hAnsi="Times New Roman" w:cs="Times New Roman"/>
+        </w:rPr>
+      </w:pPr>
+    </w:p>
+    <w:p>
+      <w:pPr>
+        <w:spacing w:after="0" w:line="240" w:lineRule="auto"/>
+        <w:rPr>
+          <w:rFonts w:ascii="Times New Roman" w:hAnsi="Times New Roman" w:cs="Times New Roman"/>
+        </w:rPr>
+      </w:pPr>
+    </w:p>
+    <w:p>
+      <w:pPr>
+        <w:spacing w:after="0" w:line="240" w:lineRule="auto"/>
+        <w:rPr>
+          <w:rFonts w:ascii="Times New Roman" w:hAnsi="Times New Roman" w:cs="Times New Roman"/>
+        </w:rPr>
+      </w:pPr>
+    </w:p>
+    <w:p>
+      <w:pPr>
+        <w:spacing w:after="0" w:line="240" w:lineRule="auto"/>
+        <w:rPr>
+          <w:rFonts w:ascii="Times New Roman" w:hAnsi="Times New Roman" w:cs="Times New Roman"/>
+        </w:rPr>
+      </w:pPr>
+    </w:p>
+    <w:p>
+      <w:pPr>
+        <w:spacing w:after="0" w:line="240" w:lineRule="auto"/>
+        <w:rPr>
+          <w:rFonts w:ascii="Times New Roman" w:hAnsi="Times New Roman" w:cs="Times New Roman"/>
+        </w:rPr>
+      </w:pPr>
     </w:p>
     <w:p>
       <w:pPr>
@@ -28291,7 +28403,7 @@
 </file>
 
 <file path=customXml/itemProps1.xml><?xml version="1.0" encoding="utf-8"?>
-<ds:datastoreItem xmlns:ds="http://schemas.openxmlformats.org/officeDocument/2006/customXml" ds:itemID="{04B40A04-7BD9-4A45-A323-B4B20073EE5C}">
+<ds:datastoreItem xmlns:ds="http://schemas.openxmlformats.org/officeDocument/2006/customXml" ds:itemID="{E7B0C22B-A880-42BB-B0C8-6C20453AD12E}">
   <ds:schemaRefs>
     <ds:schemaRef ds:uri="http://schemas.openxmlformats.org/officeDocument/2006/bibliography"/>
   </ds:schemaRefs>

</xml_diff>

<commit_message>
62-65 Client: cart actions
</commit_message>
<xml_diff>
--- a/Конспект Market_shop.docx
+++ b/Конспект Market_shop.docx
@@ -25706,35 +25706,117 @@
       <w:pPr>
         <w:spacing w:after="0" w:line="240" w:lineRule="auto"/>
         <w:rPr>
-          <w:rFonts w:ascii="Times New Roman" w:hAnsi="Times New Roman" w:cs="Times New Roman"/>
-        </w:rPr>
-      </w:pPr>
-    </w:p>
-    <w:p>
-      <w:pPr>
-        <w:spacing w:after="0" w:line="240" w:lineRule="auto"/>
-        <w:rPr>
-          <w:rFonts w:ascii="Times New Roman" w:hAnsi="Times New Roman" w:cs="Times New Roman"/>
-        </w:rPr>
-      </w:pPr>
-    </w:p>
-    <w:p>
-      <w:pPr>
-        <w:spacing w:after="0" w:line="240" w:lineRule="auto"/>
-        <w:rPr>
-          <w:rFonts w:ascii="Times New Roman" w:hAnsi="Times New Roman" w:cs="Times New Roman"/>
-        </w:rPr>
-      </w:pPr>
-    </w:p>
-    <w:p>
-      <w:pPr>
-        <w:spacing w:after="0" w:line="240" w:lineRule="auto"/>
-        <w:rPr>
-          <w:rFonts w:ascii="Times New Roman" w:hAnsi="Times New Roman" w:cs="Times New Roman"/>
+          <w:rFonts w:ascii="Helvetica-Light" w:hAnsi="Helvetica-Light"/>
+          <w:color w:val="626262"/>
+          <w:sz w:val="42"/>
+          <w:szCs w:val="42"/>
+        </w:rPr>
+      </w:pPr>
+      <w:r>
+        <w:rPr>
+          <w:rFonts w:ascii="Times New Roman" w:hAnsi="Times New Roman" w:cs="Times New Roman"/>
+          <w:b/>
+          <w:u w:val="single"/>
+        </w:rPr>
+        <w:t>Урок 63. Клиент корзина сумма</w:t>
+      </w:r>
+    </w:p>
+    <w:p>
+      <w:pPr>
+        <w:spacing w:after="0" w:line="240" w:lineRule="auto"/>
+        <w:rPr>
+          <w:rFonts w:ascii="Times New Roman" w:hAnsi="Times New Roman" w:cs="Times New Roman"/>
+          <w:b/>
+          <w:u w:val="single"/>
+        </w:rPr>
+      </w:pPr>
+      <w:r>
+        <w:rPr>
+          <w:rFonts w:ascii="Times New Roman" w:hAnsi="Times New Roman" w:cs="Times New Roman"/>
+          <w:b/>
+          <w:u w:val="single"/>
+        </w:rPr>
+        <w:t>Урок 64. Клиент корзина удаление</w:t>
+      </w:r>
+    </w:p>
+    <w:p>
+      <w:pPr>
+        <w:spacing w:after="0" w:line="240" w:lineRule="auto"/>
+        <w:rPr>
+          <w:rFonts w:ascii="Helvetica-Light" w:hAnsi="Helvetica-Light"/>
+          <w:color w:val="626262"/>
+          <w:sz w:val="42"/>
+          <w:szCs w:val="42"/>
+        </w:rPr>
+      </w:pPr>
+      <w:r>
+        <w:rPr>
+          <w:rFonts w:ascii="Times New Roman" w:hAnsi="Times New Roman" w:cs="Times New Roman"/>
+          <w:b/>
+          <w:u w:val="single"/>
+        </w:rPr>
+        <w:t>Урок 65. Клиент корзина ссылка на товар</w:t>
+      </w:r>
+    </w:p>
+    <w:p>
+      <w:pPr>
+        <w:spacing w:after="0" w:line="240" w:lineRule="auto"/>
+        <w:rPr>
+          <w:rFonts w:ascii="Times New Roman" w:hAnsi="Times New Roman" w:cs="Times New Roman"/>
+        </w:rPr>
+      </w:pPr>
+      <w:r>
+        <w:rPr>
+          <w:rFonts w:ascii="Times New Roman" w:hAnsi="Times New Roman" w:cs="Times New Roman"/>
+        </w:rPr>
+        <w:t>---</w:t>
+      </w:r>
+    </w:p>
+    <w:p>
+      <w:pPr>
+        <w:spacing w:after="0" w:line="240" w:lineRule="auto"/>
+        <w:rPr>
+          <w:rFonts w:ascii="Times New Roman" w:hAnsi="Times New Roman" w:cs="Times New Roman"/>
+        </w:rPr>
+      </w:pPr>
+    </w:p>
+    <w:p>
+      <w:pPr>
+        <w:spacing w:after="0" w:line="240" w:lineRule="auto"/>
+        <w:rPr>
+          <w:rFonts w:ascii="Times New Roman" w:hAnsi="Times New Roman" w:cs="Times New Roman"/>
+          <w:b/>
+          <w:u w:val="single"/>
+        </w:rPr>
+      </w:pPr>
+      <w:r>
+        <w:rPr>
+          <w:rFonts w:ascii="Times New Roman" w:hAnsi="Times New Roman" w:cs="Times New Roman"/>
+          <w:b/>
+          <w:u w:val="single"/>
+        </w:rPr>
+        <w:t>Урок 66. Клиент корзина добавлен ли продук и его количество</w:t>
+      </w:r>
+    </w:p>
+    <w:p>
+      <w:pPr>
+        <w:spacing w:after="0" w:line="240" w:lineRule="auto"/>
+        <w:rPr>
+          <w:rFonts w:ascii="Times New Roman" w:hAnsi="Times New Roman" w:cs="Times New Roman"/>
+          <w:b/>
+          <w:u w:val="single"/>
         </w:rPr>
       </w:pPr>
       <w:bookmarkStart w:id="0" w:name="_GoBack"/>
       <w:bookmarkEnd w:id="0"/>
+    </w:p>
+    <w:p>
+      <w:pPr>
+        <w:spacing w:after="0" w:line="240" w:lineRule="auto"/>
+        <w:rPr>
+          <w:rFonts w:ascii="Times New Roman" w:hAnsi="Times New Roman" w:cs="Times New Roman"/>
+        </w:rPr>
+      </w:pPr>
     </w:p>
     <w:p>
       <w:pPr>
@@ -28403,7 +28485,7 @@
 </file>
 
 <file path=customXml/itemProps1.xml><?xml version="1.0" encoding="utf-8"?>
-<ds:datastoreItem xmlns:ds="http://schemas.openxmlformats.org/officeDocument/2006/customXml" ds:itemID="{E7B0C22B-A880-42BB-B0C8-6C20453AD12E}">
+<ds:datastoreItem xmlns:ds="http://schemas.openxmlformats.org/officeDocument/2006/customXml" ds:itemID="{3687E773-412C-42F1-989B-6B8F6E67F58F}">
   <ds:schemaRefs>
     <ds:schemaRef ds:uri="http://schemas.openxmlformats.org/officeDocument/2006/bibliography"/>
   </ds:schemaRefs>

</xml_diff>

<commit_message>
L66-70 Client: cart summ
</commit_message>
<xml_diff>
--- a/Конспект Market_shop.docx
+++ b/Конспект Market_shop.docx
@@ -25807,41 +25807,2742 @@
           <w:u w:val="single"/>
         </w:rPr>
       </w:pPr>
+      <w:r>
+        <w:rPr>
+          <w:rFonts w:ascii="Times New Roman" w:hAnsi="Times New Roman" w:cs="Times New Roman"/>
+          <w:b/>
+          <w:u w:val="single"/>
+        </w:rPr>
+        <w:t>Урок 67. Дополнение превью урл</w:t>
+      </w:r>
+    </w:p>
+    <w:p>
+      <w:pPr>
+        <w:spacing w:after="0" w:line="240" w:lineRule="auto"/>
+        <w:rPr>
+          <w:rFonts w:ascii="Times New Roman" w:hAnsi="Times New Roman" w:cs="Times New Roman"/>
+          <w:b/>
+          <w:u w:val="single"/>
+          <w:lang w:val="en-US"/>
+        </w:rPr>
+      </w:pPr>
+      <w:r>
+        <w:rPr>
+          <w:rFonts w:ascii="Times New Roman" w:hAnsi="Times New Roman" w:cs="Times New Roman"/>
+          <w:b/>
+          <w:u w:val="single"/>
+        </w:rPr>
+        <w:t>Урок 68. Клиент</w:t>
+      </w:r>
+      <w:r>
+        <w:rPr>
+          <w:rFonts w:ascii="Times New Roman" w:hAnsi="Times New Roman" w:cs="Times New Roman"/>
+          <w:b/>
+          <w:u w:val="single"/>
+          <w:lang w:val="en-US"/>
+        </w:rPr>
+        <w:t xml:space="preserve"> </w:t>
+      </w:r>
+      <w:r>
+        <w:rPr>
+          <w:rFonts w:ascii="Times New Roman" w:hAnsi="Times New Roman" w:cs="Times New Roman"/>
+          <w:b/>
+          <w:u w:val="single"/>
+        </w:rPr>
+        <w:t>корзина</w:t>
+      </w:r>
+      <w:r>
+        <w:rPr>
+          <w:rFonts w:ascii="Times New Roman" w:hAnsi="Times New Roman" w:cs="Times New Roman"/>
+          <w:b/>
+          <w:u w:val="single"/>
+          <w:lang w:val="en-US"/>
+        </w:rPr>
+        <w:t xml:space="preserve"> </w:t>
+      </w:r>
+      <w:r>
+        <w:rPr>
+          <w:rFonts w:ascii="Times New Roman" w:hAnsi="Times New Roman" w:cs="Times New Roman"/>
+          <w:b/>
+          <w:u w:val="single"/>
+        </w:rPr>
+        <w:t>сумма</w:t>
+      </w:r>
+      <w:r>
+        <w:rPr>
+          <w:rFonts w:ascii="Times New Roman" w:hAnsi="Times New Roman" w:cs="Times New Roman"/>
+          <w:b/>
+          <w:u w:val="single"/>
+          <w:lang w:val="en-US"/>
+        </w:rPr>
+        <w:t xml:space="preserve"> </w:t>
+      </w:r>
+      <w:r>
+        <w:rPr>
+          <w:rFonts w:ascii="Times New Roman" w:hAnsi="Times New Roman" w:cs="Times New Roman"/>
+          <w:b/>
+          <w:u w:val="single"/>
+        </w:rPr>
+        <w:t>с</w:t>
+      </w:r>
+      <w:r>
+        <w:rPr>
+          <w:rFonts w:ascii="Times New Roman" w:hAnsi="Times New Roman" w:cs="Times New Roman"/>
+          <w:b/>
+          <w:u w:val="single"/>
+          <w:lang w:val="en-US"/>
+        </w:rPr>
+        <w:t xml:space="preserve"> </w:t>
+      </w:r>
+      <w:r>
+        <w:rPr>
+          <w:rFonts w:ascii="Times New Roman" w:hAnsi="Times New Roman" w:cs="Times New Roman"/>
+          <w:b/>
+          <w:u w:val="single"/>
+        </w:rPr>
+        <w:t>изменениями</w:t>
+      </w:r>
+    </w:p>
+    <w:p>
+      <w:pPr>
+        <w:spacing w:after="0" w:line="240" w:lineRule="auto"/>
+        <w:rPr>
+          <w:rFonts w:ascii="Times New Roman" w:hAnsi="Times New Roman" w:cs="Times New Roman"/>
+        </w:rPr>
+      </w:pPr>
+      <w:r>
+        <w:rPr>
+          <w:rFonts w:ascii="Times New Roman" w:hAnsi="Times New Roman" w:cs="Times New Roman"/>
+        </w:rPr>
+        <w:t>php artisan make:resource User/UserResource</w:t>
+      </w:r>
+    </w:p>
+    <w:p>
+      <w:pPr>
+        <w:spacing w:after="0" w:line="240" w:lineRule="auto"/>
+        <w:rPr>
+          <w:rFonts w:ascii="Times New Roman" w:hAnsi="Times New Roman" w:cs="Times New Roman"/>
+          <w:lang w:val="en-US"/>
+        </w:rPr>
+      </w:pPr>
+    </w:p>
+    <w:p>
+      <w:pPr>
+        <w:spacing w:after="0" w:line="240" w:lineRule="auto"/>
+        <w:rPr>
+          <w:rFonts w:ascii="Times New Roman" w:hAnsi="Times New Roman" w:cs="Times New Roman"/>
+          <w:lang w:val="en-US"/>
+        </w:rPr>
+      </w:pPr>
+      <w:r>
+        <w:rPr>
+          <w:rFonts w:ascii="Times New Roman" w:hAnsi="Times New Roman" w:cs="Times New Roman"/>
+        </w:rPr>
+        <w:t>В</w:t>
+      </w:r>
+      <w:r>
+        <w:rPr>
+          <w:rFonts w:ascii="Times New Roman" w:hAnsi="Times New Roman" w:cs="Times New Roman"/>
+          <w:lang w:val="en-US"/>
+        </w:rPr>
+        <w:t xml:space="preserve"> </w:t>
+      </w:r>
+      <w:r>
+        <w:rPr>
+          <w:rFonts w:ascii="Times New Roman" w:hAnsi="Times New Roman" w:cs="Times New Roman"/>
+        </w:rPr>
+        <w:t>файле</w:t>
+      </w:r>
+      <w:r>
+        <w:rPr>
+          <w:rFonts w:ascii="Times New Roman" w:hAnsi="Times New Roman" w:cs="Times New Roman"/>
+          <w:lang w:val="en-US"/>
+        </w:rPr>
+        <w:t xml:space="preserve"> Http/Middleware/HandleInertiaRequests.php</w:t>
+      </w:r>
+      <w:r>
+        <w:rPr>
+          <w:rFonts w:ascii="Times New Roman" w:hAnsi="Times New Roman" w:cs="Times New Roman"/>
+          <w:lang w:val="en-US"/>
+        </w:rPr>
+        <w:t xml:space="preserve"> </w:t>
+      </w:r>
+      <w:r>
+        <w:rPr>
+          <w:rFonts w:ascii="Times New Roman" w:hAnsi="Times New Roman" w:cs="Times New Roman"/>
+        </w:rPr>
+        <w:t>делаем</w:t>
+      </w:r>
+      <w:r>
+        <w:rPr>
+          <w:rFonts w:ascii="Times New Roman" w:hAnsi="Times New Roman" w:cs="Times New Roman"/>
+          <w:lang w:val="en-US"/>
+        </w:rPr>
+        <w:t xml:space="preserve"> </w:t>
+      </w:r>
+      <w:r>
+        <w:rPr>
+          <w:rFonts w:ascii="Times New Roman" w:hAnsi="Times New Roman" w:cs="Times New Roman"/>
+        </w:rPr>
+        <w:t>обертку</w:t>
+      </w:r>
+      <w:r>
+        <w:rPr>
+          <w:rFonts w:ascii="Times New Roman" w:hAnsi="Times New Roman" w:cs="Times New Roman"/>
+          <w:lang w:val="en-US"/>
+        </w:rPr>
+        <w:t xml:space="preserve"> </w:t>
+      </w:r>
+      <w:r>
+        <w:rPr>
+          <w:rFonts w:ascii="Times New Roman" w:hAnsi="Times New Roman" w:cs="Times New Roman"/>
+        </w:rPr>
+        <w:t>ресурс</w:t>
+      </w:r>
+      <w:r>
+        <w:rPr>
+          <w:rFonts w:ascii="Times New Roman" w:hAnsi="Times New Roman" w:cs="Times New Roman"/>
+          <w:lang w:val="en-US"/>
+        </w:rPr>
+        <w:t>:</w:t>
+      </w:r>
+    </w:p>
+    <w:p>
+      <w:pPr>
+        <w:shd w:val="clear" w:color="auto" w:fill="2B2B2B"/>
+        <w:spacing w:after="0" w:line="240" w:lineRule="auto"/>
+        <w:rPr>
+          <w:rFonts w:ascii="Courier New" w:eastAsia="Times New Roman" w:hAnsi="Courier New" w:cs="Courier New"/>
+          <w:color w:val="A9B7C6"/>
+          <w:sz w:val="16"/>
+          <w:szCs w:val="16"/>
+          <w:lang w:val="en-US" w:eastAsia="ru-RU"/>
+        </w:rPr>
+      </w:pPr>
+      <w:r>
+        <w:rPr>
+          <w:rFonts w:ascii="Courier New" w:eastAsia="Times New Roman" w:hAnsi="Courier New" w:cs="Courier New"/>
+          <w:color w:val="CC7832"/>
+          <w:sz w:val="16"/>
+          <w:szCs w:val="16"/>
+          <w:lang w:val="en-US" w:eastAsia="ru-RU"/>
+        </w:rPr>
+        <w:t xml:space="preserve">public function </w:t>
+      </w:r>
+      <w:r>
+        <w:rPr>
+          <w:rFonts w:ascii="Courier New" w:eastAsia="Times New Roman" w:hAnsi="Courier New" w:cs="Courier New"/>
+          <w:color w:val="FFC66D"/>
+          <w:sz w:val="16"/>
+          <w:szCs w:val="16"/>
+          <w:lang w:val="en-US" w:eastAsia="ru-RU"/>
+        </w:rPr>
+        <w:t>share</w:t>
+      </w:r>
+      <w:r>
+        <w:rPr>
+          <w:rFonts w:ascii="Courier New" w:eastAsia="Times New Roman" w:hAnsi="Courier New" w:cs="Courier New"/>
+          <w:color w:val="A9B7C6"/>
+          <w:sz w:val="16"/>
+          <w:szCs w:val="16"/>
+          <w:lang w:val="en-US" w:eastAsia="ru-RU"/>
+        </w:rPr>
+        <w:t xml:space="preserve">(Request </w:t>
+      </w:r>
+      <w:r>
+        <w:rPr>
+          <w:rFonts w:ascii="Courier New" w:eastAsia="Times New Roman" w:hAnsi="Courier New" w:cs="Courier New"/>
+          <w:color w:val="9876AA"/>
+          <w:sz w:val="16"/>
+          <w:szCs w:val="16"/>
+          <w:lang w:val="en-US" w:eastAsia="ru-RU"/>
+        </w:rPr>
+        <w:t>$request</w:t>
+      </w:r>
+      <w:r>
+        <w:rPr>
+          <w:rFonts w:ascii="Courier New" w:eastAsia="Times New Roman" w:hAnsi="Courier New" w:cs="Courier New"/>
+          <w:color w:val="A9B7C6"/>
+          <w:sz w:val="16"/>
+          <w:szCs w:val="16"/>
+          <w:lang w:val="en-US" w:eastAsia="ru-RU"/>
+        </w:rPr>
+        <w:t xml:space="preserve">): </w:t>
+      </w:r>
+      <w:r>
+        <w:rPr>
+          <w:rFonts w:ascii="Courier New" w:eastAsia="Times New Roman" w:hAnsi="Courier New" w:cs="Courier New"/>
+          <w:color w:val="CC7832"/>
+          <w:sz w:val="16"/>
+          <w:szCs w:val="16"/>
+          <w:lang w:val="en-US" w:eastAsia="ru-RU"/>
+        </w:rPr>
+        <w:t>array</w:t>
+      </w:r>
+      <w:r>
+        <w:rPr>
+          <w:rFonts w:ascii="Courier New" w:eastAsia="Times New Roman" w:hAnsi="Courier New" w:cs="Courier New"/>
+          <w:color w:val="CC7832"/>
+          <w:sz w:val="16"/>
+          <w:szCs w:val="16"/>
+          <w:lang w:val="en-US" w:eastAsia="ru-RU"/>
+        </w:rPr>
+        <w:br/>
+      </w:r>
+      <w:r>
+        <w:rPr>
+          <w:rFonts w:ascii="Courier New" w:eastAsia="Times New Roman" w:hAnsi="Courier New" w:cs="Courier New"/>
+          <w:color w:val="A9B7C6"/>
+          <w:sz w:val="16"/>
+          <w:szCs w:val="16"/>
+          <w:lang w:val="en-US" w:eastAsia="ru-RU"/>
+        </w:rPr>
+        <w:t>{</w:t>
+      </w:r>
+      <w:r>
+        <w:rPr>
+          <w:rFonts w:ascii="Courier New" w:eastAsia="Times New Roman" w:hAnsi="Courier New" w:cs="Courier New"/>
+          <w:color w:val="A9B7C6"/>
+          <w:sz w:val="16"/>
+          <w:szCs w:val="16"/>
+          <w:lang w:val="en-US" w:eastAsia="ru-RU"/>
+        </w:rPr>
+        <w:br/>
+        <w:t xml:space="preserve">    </w:t>
+      </w:r>
+      <w:r>
+        <w:rPr>
+          <w:rFonts w:ascii="Courier New" w:eastAsia="Times New Roman" w:hAnsi="Courier New" w:cs="Courier New"/>
+          <w:color w:val="CC7832"/>
+          <w:sz w:val="16"/>
+          <w:szCs w:val="16"/>
+          <w:lang w:val="en-US" w:eastAsia="ru-RU"/>
+        </w:rPr>
+        <w:t xml:space="preserve">return </w:t>
+      </w:r>
+      <w:r>
+        <w:rPr>
+          <w:rFonts w:ascii="Courier New" w:eastAsia="Times New Roman" w:hAnsi="Courier New" w:cs="Courier New"/>
+          <w:color w:val="A9B7C6"/>
+          <w:sz w:val="16"/>
+          <w:szCs w:val="16"/>
+          <w:lang w:val="en-US" w:eastAsia="ru-RU"/>
+        </w:rPr>
+        <w:t>[</w:t>
+      </w:r>
+      <w:r>
+        <w:rPr>
+          <w:rFonts w:ascii="Courier New" w:eastAsia="Times New Roman" w:hAnsi="Courier New" w:cs="Courier New"/>
+          <w:color w:val="A9B7C6"/>
+          <w:sz w:val="16"/>
+          <w:szCs w:val="16"/>
+          <w:lang w:val="en-US" w:eastAsia="ru-RU"/>
+        </w:rPr>
+        <w:br/>
+        <w:t xml:space="preserve">        ...</w:t>
+      </w:r>
+      <w:r>
+        <w:rPr>
+          <w:rFonts w:ascii="Courier New" w:eastAsia="Times New Roman" w:hAnsi="Courier New" w:cs="Courier New"/>
+          <w:color w:val="CC7832"/>
+          <w:sz w:val="16"/>
+          <w:szCs w:val="16"/>
+          <w:lang w:val="en-US" w:eastAsia="ru-RU"/>
+        </w:rPr>
+        <w:t>parent</w:t>
+      </w:r>
+      <w:r>
+        <w:rPr>
+          <w:rFonts w:ascii="Courier New" w:eastAsia="Times New Roman" w:hAnsi="Courier New" w:cs="Courier New"/>
+          <w:color w:val="A9B7C6"/>
+          <w:sz w:val="16"/>
+          <w:szCs w:val="16"/>
+          <w:lang w:val="en-US" w:eastAsia="ru-RU"/>
+        </w:rPr>
+        <w:t>::</w:t>
+      </w:r>
+      <w:r>
+        <w:rPr>
+          <w:rFonts w:ascii="Courier New" w:eastAsia="Times New Roman" w:hAnsi="Courier New" w:cs="Courier New"/>
+          <w:i/>
+          <w:iCs/>
+          <w:color w:val="FFC66D"/>
+          <w:sz w:val="16"/>
+          <w:szCs w:val="16"/>
+          <w:lang w:val="en-US" w:eastAsia="ru-RU"/>
+        </w:rPr>
+        <w:t>share</w:t>
+      </w:r>
+      <w:r>
+        <w:rPr>
+          <w:rFonts w:ascii="Courier New" w:eastAsia="Times New Roman" w:hAnsi="Courier New" w:cs="Courier New"/>
+          <w:color w:val="A9B7C6"/>
+          <w:sz w:val="16"/>
+          <w:szCs w:val="16"/>
+          <w:lang w:val="en-US" w:eastAsia="ru-RU"/>
+        </w:rPr>
+        <w:t>(</w:t>
+      </w:r>
+      <w:r>
+        <w:rPr>
+          <w:rFonts w:ascii="Courier New" w:eastAsia="Times New Roman" w:hAnsi="Courier New" w:cs="Courier New"/>
+          <w:color w:val="9876AA"/>
+          <w:sz w:val="16"/>
+          <w:szCs w:val="16"/>
+          <w:lang w:val="en-US" w:eastAsia="ru-RU"/>
+        </w:rPr>
+        <w:t>$request</w:t>
+      </w:r>
+      <w:r>
+        <w:rPr>
+          <w:rFonts w:ascii="Courier New" w:eastAsia="Times New Roman" w:hAnsi="Courier New" w:cs="Courier New"/>
+          <w:color w:val="A9B7C6"/>
+          <w:sz w:val="16"/>
+          <w:szCs w:val="16"/>
+          <w:lang w:val="en-US" w:eastAsia="ru-RU"/>
+        </w:rPr>
+        <w:t>)</w:t>
+      </w:r>
+      <w:r>
+        <w:rPr>
+          <w:rFonts w:ascii="Courier New" w:eastAsia="Times New Roman" w:hAnsi="Courier New" w:cs="Courier New"/>
+          <w:color w:val="CC7832"/>
+          <w:sz w:val="16"/>
+          <w:szCs w:val="16"/>
+          <w:lang w:val="en-US" w:eastAsia="ru-RU"/>
+        </w:rPr>
+        <w:t>,</w:t>
+      </w:r>
+      <w:r>
+        <w:rPr>
+          <w:rFonts w:ascii="Courier New" w:eastAsia="Times New Roman" w:hAnsi="Courier New" w:cs="Courier New"/>
+          <w:color w:val="CC7832"/>
+          <w:sz w:val="16"/>
+          <w:szCs w:val="16"/>
+          <w:lang w:val="en-US" w:eastAsia="ru-RU"/>
+        </w:rPr>
+        <w:br/>
+        <w:t xml:space="preserve">        </w:t>
+      </w:r>
+      <w:r>
+        <w:rPr>
+          <w:rFonts w:ascii="Courier New" w:eastAsia="Times New Roman" w:hAnsi="Courier New" w:cs="Courier New"/>
+          <w:color w:val="6A8759"/>
+          <w:sz w:val="16"/>
+          <w:szCs w:val="16"/>
+          <w:lang w:val="en-US" w:eastAsia="ru-RU"/>
+        </w:rPr>
+        <w:t xml:space="preserve">'auth' </w:t>
+      </w:r>
+      <w:r>
+        <w:rPr>
+          <w:rFonts w:ascii="Courier New" w:eastAsia="Times New Roman" w:hAnsi="Courier New" w:cs="Courier New"/>
+          <w:color w:val="A9B7C6"/>
+          <w:sz w:val="16"/>
+          <w:szCs w:val="16"/>
+          <w:lang w:val="en-US" w:eastAsia="ru-RU"/>
+        </w:rPr>
+        <w:t>=&gt; [</w:t>
+      </w:r>
+      <w:r>
+        <w:rPr>
+          <w:rFonts w:ascii="Courier New" w:eastAsia="Times New Roman" w:hAnsi="Courier New" w:cs="Courier New"/>
+          <w:color w:val="A9B7C6"/>
+          <w:sz w:val="16"/>
+          <w:szCs w:val="16"/>
+          <w:lang w:val="en-US" w:eastAsia="ru-RU"/>
+        </w:rPr>
+        <w:br/>
+        <w:t xml:space="preserve">            </w:t>
+      </w:r>
+      <w:r>
+        <w:rPr>
+          <w:rFonts w:ascii="Courier New" w:eastAsia="Times New Roman" w:hAnsi="Courier New" w:cs="Courier New"/>
+          <w:color w:val="6A8759"/>
+          <w:sz w:val="16"/>
+          <w:szCs w:val="16"/>
+          <w:lang w:val="en-US" w:eastAsia="ru-RU"/>
+        </w:rPr>
+        <w:t xml:space="preserve">'user' </w:t>
+      </w:r>
+      <w:r>
+        <w:rPr>
+          <w:rFonts w:ascii="Courier New" w:eastAsia="Times New Roman" w:hAnsi="Courier New" w:cs="Courier New"/>
+          <w:color w:val="A9B7C6"/>
+          <w:sz w:val="16"/>
+          <w:szCs w:val="16"/>
+          <w:lang w:val="en-US" w:eastAsia="ru-RU"/>
+        </w:rPr>
+        <w:t>=&gt; UserResource::</w:t>
+      </w:r>
+      <w:r>
+        <w:rPr>
+          <w:rFonts w:ascii="Courier New" w:eastAsia="Times New Roman" w:hAnsi="Courier New" w:cs="Courier New"/>
+          <w:i/>
+          <w:iCs/>
+          <w:color w:val="FFC66D"/>
+          <w:sz w:val="16"/>
+          <w:szCs w:val="16"/>
+          <w:lang w:val="en-US" w:eastAsia="ru-RU"/>
+        </w:rPr>
+        <w:t>make</w:t>
+      </w:r>
+      <w:r>
+        <w:rPr>
+          <w:rFonts w:ascii="Courier New" w:eastAsia="Times New Roman" w:hAnsi="Courier New" w:cs="Courier New"/>
+          <w:color w:val="A9B7C6"/>
+          <w:sz w:val="16"/>
+          <w:szCs w:val="16"/>
+          <w:lang w:val="en-US" w:eastAsia="ru-RU"/>
+        </w:rPr>
+        <w:t>(</w:t>
+      </w:r>
+      <w:r>
+        <w:rPr>
+          <w:rFonts w:ascii="Courier New" w:eastAsia="Times New Roman" w:hAnsi="Courier New" w:cs="Courier New"/>
+          <w:color w:val="9876AA"/>
+          <w:sz w:val="16"/>
+          <w:szCs w:val="16"/>
+          <w:lang w:val="en-US" w:eastAsia="ru-RU"/>
+        </w:rPr>
+        <w:t>$request</w:t>
+      </w:r>
+      <w:r>
+        <w:rPr>
+          <w:rFonts w:ascii="Courier New" w:eastAsia="Times New Roman" w:hAnsi="Courier New" w:cs="Courier New"/>
+          <w:color w:val="A9B7C6"/>
+          <w:sz w:val="16"/>
+          <w:szCs w:val="16"/>
+          <w:lang w:val="en-US" w:eastAsia="ru-RU"/>
+        </w:rPr>
+        <w:t>-&gt;</w:t>
+      </w:r>
+      <w:r>
+        <w:rPr>
+          <w:rFonts w:ascii="Courier New" w:eastAsia="Times New Roman" w:hAnsi="Courier New" w:cs="Courier New"/>
+          <w:color w:val="FFC66D"/>
+          <w:sz w:val="16"/>
+          <w:szCs w:val="16"/>
+          <w:lang w:val="en-US" w:eastAsia="ru-RU"/>
+        </w:rPr>
+        <w:t>user</w:t>
+      </w:r>
+      <w:r>
+        <w:rPr>
+          <w:rFonts w:ascii="Courier New" w:eastAsia="Times New Roman" w:hAnsi="Courier New" w:cs="Courier New"/>
+          <w:color w:val="A9B7C6"/>
+          <w:sz w:val="16"/>
+          <w:szCs w:val="16"/>
+          <w:lang w:val="en-US" w:eastAsia="ru-RU"/>
+        </w:rPr>
+        <w:t>())-&gt;</w:t>
+      </w:r>
+      <w:r>
+        <w:rPr>
+          <w:rFonts w:ascii="Courier New" w:eastAsia="Times New Roman" w:hAnsi="Courier New" w:cs="Courier New"/>
+          <w:color w:val="FFC66D"/>
+          <w:sz w:val="16"/>
+          <w:szCs w:val="16"/>
+          <w:lang w:val="en-US" w:eastAsia="ru-RU"/>
+        </w:rPr>
+        <w:t>resolve</w:t>
+      </w:r>
+      <w:r>
+        <w:rPr>
+          <w:rFonts w:ascii="Courier New" w:eastAsia="Times New Roman" w:hAnsi="Courier New" w:cs="Courier New"/>
+          <w:color w:val="A9B7C6"/>
+          <w:sz w:val="16"/>
+          <w:szCs w:val="16"/>
+          <w:lang w:val="en-US" w:eastAsia="ru-RU"/>
+        </w:rPr>
+        <w:t>()</w:t>
+      </w:r>
+      <w:r>
+        <w:rPr>
+          <w:rFonts w:ascii="Courier New" w:eastAsia="Times New Roman" w:hAnsi="Courier New" w:cs="Courier New"/>
+          <w:color w:val="CC7832"/>
+          <w:sz w:val="16"/>
+          <w:szCs w:val="16"/>
+          <w:lang w:val="en-US" w:eastAsia="ru-RU"/>
+        </w:rPr>
+        <w:t>,</w:t>
+      </w:r>
+      <w:r>
+        <w:rPr>
+          <w:rFonts w:ascii="Courier New" w:eastAsia="Times New Roman" w:hAnsi="Courier New" w:cs="Courier New"/>
+          <w:color w:val="CC7832"/>
+          <w:sz w:val="16"/>
+          <w:szCs w:val="16"/>
+          <w:lang w:val="en-US" w:eastAsia="ru-RU"/>
+        </w:rPr>
+        <w:br/>
+        <w:t xml:space="preserve">        </w:t>
+      </w:r>
+      <w:r>
+        <w:rPr>
+          <w:rFonts w:ascii="Courier New" w:eastAsia="Times New Roman" w:hAnsi="Courier New" w:cs="Courier New"/>
+          <w:color w:val="A9B7C6"/>
+          <w:sz w:val="16"/>
+          <w:szCs w:val="16"/>
+          <w:lang w:val="en-US" w:eastAsia="ru-RU"/>
+        </w:rPr>
+        <w:t>]</w:t>
+      </w:r>
+      <w:r>
+        <w:rPr>
+          <w:rFonts w:ascii="Courier New" w:eastAsia="Times New Roman" w:hAnsi="Courier New" w:cs="Courier New"/>
+          <w:color w:val="CC7832"/>
+          <w:sz w:val="16"/>
+          <w:szCs w:val="16"/>
+          <w:lang w:val="en-US" w:eastAsia="ru-RU"/>
+        </w:rPr>
+        <w:t>,</w:t>
+      </w:r>
+      <w:r>
+        <w:rPr>
+          <w:rFonts w:ascii="Courier New" w:eastAsia="Times New Roman" w:hAnsi="Courier New" w:cs="Courier New"/>
+          <w:color w:val="CC7832"/>
+          <w:sz w:val="16"/>
+          <w:szCs w:val="16"/>
+          <w:lang w:val="en-US" w:eastAsia="ru-RU"/>
+        </w:rPr>
+        <w:br/>
+        <w:t xml:space="preserve">    </w:t>
+      </w:r>
+      <w:r>
+        <w:rPr>
+          <w:rFonts w:ascii="Courier New" w:eastAsia="Times New Roman" w:hAnsi="Courier New" w:cs="Courier New"/>
+          <w:color w:val="A9B7C6"/>
+          <w:sz w:val="16"/>
+          <w:szCs w:val="16"/>
+          <w:lang w:val="en-US" w:eastAsia="ru-RU"/>
+        </w:rPr>
+        <w:t>]</w:t>
+      </w:r>
+      <w:r>
+        <w:rPr>
+          <w:rFonts w:ascii="Courier New" w:eastAsia="Times New Roman" w:hAnsi="Courier New" w:cs="Courier New"/>
+          <w:color w:val="CC7832"/>
+          <w:sz w:val="16"/>
+          <w:szCs w:val="16"/>
+          <w:lang w:val="en-US" w:eastAsia="ru-RU"/>
+        </w:rPr>
+        <w:t>;</w:t>
+      </w:r>
+      <w:r>
+        <w:rPr>
+          <w:rFonts w:ascii="Courier New" w:eastAsia="Times New Roman" w:hAnsi="Courier New" w:cs="Courier New"/>
+          <w:color w:val="CC7832"/>
+          <w:sz w:val="16"/>
+          <w:szCs w:val="16"/>
+          <w:lang w:val="en-US" w:eastAsia="ru-RU"/>
+        </w:rPr>
+        <w:br/>
+      </w:r>
+      <w:r>
+        <w:rPr>
+          <w:rFonts w:ascii="Courier New" w:eastAsia="Times New Roman" w:hAnsi="Courier New" w:cs="Courier New"/>
+          <w:color w:val="A9B7C6"/>
+          <w:sz w:val="16"/>
+          <w:szCs w:val="16"/>
+          <w:lang w:val="en-US" w:eastAsia="ru-RU"/>
+        </w:rPr>
+        <w:t>}</w:t>
+      </w:r>
+    </w:p>
+    <w:p>
+      <w:pPr>
+        <w:spacing w:after="0" w:line="240" w:lineRule="auto"/>
+        <w:rPr>
+          <w:rFonts w:ascii="Times New Roman" w:hAnsi="Times New Roman" w:cs="Times New Roman"/>
+        </w:rPr>
+      </w:pPr>
+      <w:r>
+        <w:rPr>
+          <w:rFonts w:ascii="Times New Roman" w:hAnsi="Times New Roman" w:cs="Times New Roman"/>
+        </w:rPr>
+        <w:t xml:space="preserve">В модели </w:t>
+      </w:r>
+      <w:r>
+        <w:rPr>
+          <w:rFonts w:ascii="Times New Roman" w:hAnsi="Times New Roman" w:cs="Times New Roman"/>
+          <w:lang w:val="en-US"/>
+        </w:rPr>
+        <w:t>User</w:t>
+      </w:r>
+      <w:r>
+        <w:rPr>
+          <w:rFonts w:ascii="Times New Roman" w:hAnsi="Times New Roman" w:cs="Times New Roman"/>
+        </w:rPr>
+        <w:t>:</w:t>
+      </w:r>
+      <w:r>
+        <w:rPr>
+          <w:rFonts w:ascii="Times New Roman" w:hAnsi="Times New Roman" w:cs="Times New Roman"/>
+        </w:rPr>
+        <w:t xml:space="preserve"> </w:t>
+      </w:r>
+      <w:r>
+        <w:rPr>
+          <w:rFonts w:ascii="Times New Roman" w:hAnsi="Times New Roman" w:cs="Times New Roman"/>
+          <w:color w:val="FF0000"/>
+          <w:lang w:val="en-US"/>
+        </w:rPr>
+        <w:t>Good</w:t>
+      </w:r>
+      <w:r>
+        <w:rPr>
+          <w:rFonts w:ascii="Times New Roman" w:hAnsi="Times New Roman" w:cs="Times New Roman"/>
+          <w:color w:val="FF0000"/>
+        </w:rPr>
+        <w:t xml:space="preserve"> </w:t>
+      </w:r>
+      <w:r>
+        <w:rPr>
+          <w:rFonts w:ascii="Times New Roman" w:hAnsi="Times New Roman" w:cs="Times New Roman"/>
+          <w:color w:val="FF0000"/>
+        </w:rPr>
+        <w:t>:</w:t>
+      </w:r>
+      <w:r>
+        <w:rPr>
+          <w:rFonts w:ascii="Times New Roman" w:hAnsi="Times New Roman" w:cs="Times New Roman"/>
+          <w:color w:val="FF0000"/>
+        </w:rPr>
+        <w:t xml:space="preserve"> </w:t>
+      </w:r>
+      <w:r>
+        <w:rPr>
+          <w:rFonts w:ascii="Times New Roman" w:hAnsi="Times New Roman" w:cs="Times New Roman"/>
+          <w:color w:val="FF0000"/>
+        </w:rPr>
+        <w:t>суммирование по атрибуту</w:t>
+      </w:r>
+      <w:r>
+        <w:rPr>
+          <w:rFonts w:ascii="Times New Roman" w:hAnsi="Times New Roman" w:cs="Times New Roman"/>
+          <w:color w:val="FF0000"/>
+        </w:rPr>
+        <w:t>!</w:t>
+      </w:r>
+    </w:p>
+    <w:p>
+      <w:pPr>
+        <w:shd w:val="clear" w:color="auto" w:fill="2B2B2B"/>
+        <w:spacing w:after="0" w:line="240" w:lineRule="auto"/>
+        <w:rPr>
+          <w:rFonts w:ascii="Courier New" w:eastAsia="Times New Roman" w:hAnsi="Courier New" w:cs="Courier New"/>
+          <w:color w:val="A9B7C6"/>
+          <w:sz w:val="16"/>
+          <w:szCs w:val="16"/>
+          <w:lang w:val="en-US" w:eastAsia="ru-RU"/>
+        </w:rPr>
+      </w:pPr>
+      <w:r>
+        <w:rPr>
+          <w:rFonts w:ascii="Courier New" w:eastAsia="Times New Roman" w:hAnsi="Courier New" w:cs="Courier New"/>
+          <w:color w:val="CC7832"/>
+          <w:sz w:val="16"/>
+          <w:szCs w:val="16"/>
+          <w:lang w:val="en-US" w:eastAsia="ru-RU"/>
+        </w:rPr>
+        <w:t xml:space="preserve">public function </w:t>
+      </w:r>
+      <w:r>
+        <w:rPr>
+          <w:rFonts w:ascii="Courier New" w:eastAsia="Times New Roman" w:hAnsi="Courier New" w:cs="Courier New"/>
+          <w:color w:val="72737A"/>
+          <w:sz w:val="16"/>
+          <w:szCs w:val="16"/>
+          <w:lang w:val="en-US" w:eastAsia="ru-RU"/>
+        </w:rPr>
+        <w:t>getCartsTotalSumAttributes</w:t>
+      </w:r>
+      <w:r>
+        <w:rPr>
+          <w:rFonts w:ascii="Courier New" w:eastAsia="Times New Roman" w:hAnsi="Courier New" w:cs="Courier New"/>
+          <w:color w:val="A9B7C6"/>
+          <w:sz w:val="16"/>
+          <w:szCs w:val="16"/>
+          <w:lang w:val="en-US" w:eastAsia="ru-RU"/>
+        </w:rPr>
+        <w:t xml:space="preserve">(): </w:t>
+      </w:r>
+      <w:r>
+        <w:rPr>
+          <w:rFonts w:ascii="Courier New" w:eastAsia="Times New Roman" w:hAnsi="Courier New" w:cs="Courier New"/>
+          <w:color w:val="CC7832"/>
+          <w:sz w:val="16"/>
+          <w:szCs w:val="16"/>
+          <w:lang w:val="en-US" w:eastAsia="ru-RU"/>
+        </w:rPr>
+        <w:t>int</w:t>
+      </w:r>
+      <w:r>
+        <w:rPr>
+          <w:rFonts w:ascii="Courier New" w:eastAsia="Times New Roman" w:hAnsi="Courier New" w:cs="Courier New"/>
+          <w:color w:val="CC7832"/>
+          <w:sz w:val="16"/>
+          <w:szCs w:val="16"/>
+          <w:lang w:val="en-US" w:eastAsia="ru-RU"/>
+        </w:rPr>
+        <w:br/>
+      </w:r>
+      <w:r>
+        <w:rPr>
+          <w:rFonts w:ascii="Courier New" w:eastAsia="Times New Roman" w:hAnsi="Courier New" w:cs="Courier New"/>
+          <w:color w:val="A9B7C6"/>
+          <w:sz w:val="16"/>
+          <w:szCs w:val="16"/>
+          <w:lang w:val="en-US" w:eastAsia="ru-RU"/>
+        </w:rPr>
+        <w:t>{</w:t>
+      </w:r>
+      <w:r>
+        <w:rPr>
+          <w:rFonts w:ascii="Courier New" w:eastAsia="Times New Roman" w:hAnsi="Courier New" w:cs="Courier New"/>
+          <w:color w:val="A9B7C6"/>
+          <w:sz w:val="16"/>
+          <w:szCs w:val="16"/>
+          <w:lang w:val="en-US" w:eastAsia="ru-RU"/>
+        </w:rPr>
+        <w:br/>
+        <w:t xml:space="preserve">    </w:t>
+      </w:r>
+      <w:r>
+        <w:rPr>
+          <w:rFonts w:ascii="Courier New" w:eastAsia="Times New Roman" w:hAnsi="Courier New" w:cs="Courier New"/>
+          <w:color w:val="CC7832"/>
+          <w:sz w:val="16"/>
+          <w:szCs w:val="16"/>
+          <w:lang w:val="en-US" w:eastAsia="ru-RU"/>
+        </w:rPr>
+        <w:t xml:space="preserve">return </w:t>
+      </w:r>
+      <w:r>
+        <w:rPr>
+          <w:rFonts w:ascii="Courier New" w:eastAsia="Times New Roman" w:hAnsi="Courier New" w:cs="Courier New"/>
+          <w:color w:val="9876AA"/>
+          <w:sz w:val="16"/>
+          <w:szCs w:val="16"/>
+          <w:lang w:val="en-US" w:eastAsia="ru-RU"/>
+        </w:rPr>
+        <w:t>$this</w:t>
+      </w:r>
+      <w:r>
+        <w:rPr>
+          <w:rFonts w:ascii="Courier New" w:eastAsia="Times New Roman" w:hAnsi="Courier New" w:cs="Courier New"/>
+          <w:color w:val="A9B7C6"/>
+          <w:sz w:val="16"/>
+          <w:szCs w:val="16"/>
+          <w:lang w:val="en-US" w:eastAsia="ru-RU"/>
+        </w:rPr>
+        <w:t>-&gt;</w:t>
+      </w:r>
+      <w:r>
+        <w:rPr>
+          <w:rFonts w:ascii="Courier New" w:eastAsia="Times New Roman" w:hAnsi="Courier New" w:cs="Courier New"/>
+          <w:color w:val="9876AA"/>
+          <w:sz w:val="16"/>
+          <w:szCs w:val="16"/>
+          <w:lang w:val="en-US" w:eastAsia="ru-RU"/>
+        </w:rPr>
+        <w:t>carts</w:t>
+      </w:r>
+      <w:r>
+        <w:rPr>
+          <w:rFonts w:ascii="Courier New" w:eastAsia="Times New Roman" w:hAnsi="Courier New" w:cs="Courier New"/>
+          <w:color w:val="A9B7C6"/>
+          <w:sz w:val="16"/>
+          <w:szCs w:val="16"/>
+          <w:lang w:val="en-US" w:eastAsia="ru-RU"/>
+        </w:rPr>
+        <w:t>-&gt;</w:t>
+      </w:r>
+      <w:r>
+        <w:rPr>
+          <w:rFonts w:ascii="Courier New" w:eastAsia="Times New Roman" w:hAnsi="Courier New" w:cs="Courier New"/>
+          <w:color w:val="FFC66D"/>
+          <w:sz w:val="16"/>
+          <w:szCs w:val="16"/>
+          <w:lang w:val="en-US" w:eastAsia="ru-RU"/>
+        </w:rPr>
+        <w:t>sum</w:t>
+      </w:r>
+      <w:r>
+        <w:rPr>
+          <w:rFonts w:ascii="Courier New" w:eastAsia="Times New Roman" w:hAnsi="Courier New" w:cs="Courier New"/>
+          <w:color w:val="A9B7C6"/>
+          <w:sz w:val="16"/>
+          <w:szCs w:val="16"/>
+          <w:lang w:val="en-US" w:eastAsia="ru-RU"/>
+        </w:rPr>
+        <w:t>(</w:t>
+      </w:r>
+      <w:r>
+        <w:rPr>
+          <w:rFonts w:ascii="Courier New" w:eastAsia="Times New Roman" w:hAnsi="Courier New" w:cs="Courier New"/>
+          <w:color w:val="6A8759"/>
+          <w:sz w:val="16"/>
+          <w:szCs w:val="16"/>
+          <w:lang w:val="en-US" w:eastAsia="ru-RU"/>
+        </w:rPr>
+        <w:t>'total_sum'</w:t>
+      </w:r>
+      <w:r>
+        <w:rPr>
+          <w:rFonts w:ascii="Courier New" w:eastAsia="Times New Roman" w:hAnsi="Courier New" w:cs="Courier New"/>
+          <w:color w:val="A9B7C6"/>
+          <w:sz w:val="16"/>
+          <w:szCs w:val="16"/>
+          <w:lang w:val="en-US" w:eastAsia="ru-RU"/>
+        </w:rPr>
+        <w:t>)</w:t>
+      </w:r>
+      <w:r>
+        <w:rPr>
+          <w:rFonts w:ascii="Courier New" w:eastAsia="Times New Roman" w:hAnsi="Courier New" w:cs="Courier New"/>
+          <w:color w:val="CC7832"/>
+          <w:sz w:val="16"/>
+          <w:szCs w:val="16"/>
+          <w:lang w:val="en-US" w:eastAsia="ru-RU"/>
+        </w:rPr>
+        <w:t>;</w:t>
+      </w:r>
+      <w:r>
+        <w:rPr>
+          <w:rFonts w:ascii="Courier New" w:eastAsia="Times New Roman" w:hAnsi="Courier New" w:cs="Courier New"/>
+          <w:color w:val="CC7832"/>
+          <w:sz w:val="16"/>
+          <w:szCs w:val="16"/>
+          <w:lang w:val="en-US" w:eastAsia="ru-RU"/>
+        </w:rPr>
+        <w:br/>
+      </w:r>
+      <w:r>
+        <w:rPr>
+          <w:rFonts w:ascii="Courier New" w:eastAsia="Times New Roman" w:hAnsi="Courier New" w:cs="Courier New"/>
+          <w:color w:val="A9B7C6"/>
+          <w:sz w:val="16"/>
+          <w:szCs w:val="16"/>
+          <w:lang w:val="en-US" w:eastAsia="ru-RU"/>
+        </w:rPr>
+        <w:t>}</w:t>
+      </w:r>
+    </w:p>
+    <w:p>
+      <w:pPr>
+        <w:spacing w:after="0" w:line="240" w:lineRule="auto"/>
+        <w:rPr>
+          <w:rFonts w:ascii="Times New Roman" w:hAnsi="Times New Roman" w:cs="Times New Roman"/>
+        </w:rPr>
+      </w:pPr>
+      <w:r>
+        <w:rPr>
+          <w:rFonts w:ascii="Times New Roman" w:hAnsi="Times New Roman" w:cs="Times New Roman"/>
+        </w:rPr>
+        <w:t>'total_sum'</w:t>
+      </w:r>
+      <w:r>
+        <w:rPr>
+          <w:rFonts w:ascii="Times New Roman" w:hAnsi="Times New Roman" w:cs="Times New Roman"/>
+        </w:rPr>
+        <w:t xml:space="preserve"> – получаем из атрибута модели Cart</w:t>
+      </w:r>
+    </w:p>
+    <w:p>
+      <w:pPr>
+        <w:shd w:val="clear" w:color="auto" w:fill="2B2B2B"/>
+        <w:spacing w:after="0" w:line="240" w:lineRule="auto"/>
+        <w:rPr>
+          <w:rFonts w:ascii="Courier New" w:eastAsia="Times New Roman" w:hAnsi="Courier New" w:cs="Courier New"/>
+          <w:color w:val="A9B7C6"/>
+          <w:sz w:val="16"/>
+          <w:szCs w:val="16"/>
+          <w:lang w:val="en-US" w:eastAsia="ru-RU"/>
+        </w:rPr>
+      </w:pPr>
+      <w:r>
+        <w:rPr>
+          <w:rFonts w:ascii="Courier New" w:eastAsia="Times New Roman" w:hAnsi="Courier New" w:cs="Courier New"/>
+          <w:color w:val="CC7832"/>
+          <w:sz w:val="16"/>
+          <w:szCs w:val="16"/>
+          <w:lang w:val="en-US" w:eastAsia="ru-RU"/>
+        </w:rPr>
+        <w:t xml:space="preserve">public function </w:t>
+      </w:r>
+      <w:r>
+        <w:rPr>
+          <w:rFonts w:ascii="Courier New" w:eastAsia="Times New Roman" w:hAnsi="Courier New" w:cs="Courier New"/>
+          <w:color w:val="72737A"/>
+          <w:sz w:val="16"/>
+          <w:szCs w:val="16"/>
+          <w:lang w:val="en-US" w:eastAsia="ru-RU"/>
+        </w:rPr>
+        <w:t>getTotalSumAttribute</w:t>
+      </w:r>
+      <w:r>
+        <w:rPr>
+          <w:rFonts w:ascii="Courier New" w:eastAsia="Times New Roman" w:hAnsi="Courier New" w:cs="Courier New"/>
+          <w:color w:val="A9B7C6"/>
+          <w:sz w:val="16"/>
+          <w:szCs w:val="16"/>
+          <w:lang w:val="en-US" w:eastAsia="ru-RU"/>
+        </w:rPr>
+        <w:t xml:space="preserve">() : </w:t>
+      </w:r>
+      <w:r>
+        <w:rPr>
+          <w:rFonts w:ascii="Courier New" w:eastAsia="Times New Roman" w:hAnsi="Courier New" w:cs="Courier New"/>
+          <w:color w:val="CC7832"/>
+          <w:sz w:val="16"/>
+          <w:szCs w:val="16"/>
+          <w:lang w:val="en-US" w:eastAsia="ru-RU"/>
+        </w:rPr>
+        <w:t>float</w:t>
+      </w:r>
+      <w:r>
+        <w:rPr>
+          <w:rFonts w:ascii="Courier New" w:eastAsia="Times New Roman" w:hAnsi="Courier New" w:cs="Courier New"/>
+          <w:color w:val="CC7832"/>
+          <w:sz w:val="16"/>
+          <w:szCs w:val="16"/>
+          <w:lang w:val="en-US" w:eastAsia="ru-RU"/>
+        </w:rPr>
+        <w:br/>
+      </w:r>
+      <w:r>
+        <w:rPr>
+          <w:rFonts w:ascii="Courier New" w:eastAsia="Times New Roman" w:hAnsi="Courier New" w:cs="Courier New"/>
+          <w:color w:val="A9B7C6"/>
+          <w:sz w:val="16"/>
+          <w:szCs w:val="16"/>
+          <w:lang w:val="en-US" w:eastAsia="ru-RU"/>
+        </w:rPr>
+        <w:t>{</w:t>
+      </w:r>
+      <w:r>
+        <w:rPr>
+          <w:rFonts w:ascii="Courier New" w:eastAsia="Times New Roman" w:hAnsi="Courier New" w:cs="Courier New"/>
+          <w:color w:val="A9B7C6"/>
+          <w:sz w:val="16"/>
+          <w:szCs w:val="16"/>
+          <w:lang w:val="en-US" w:eastAsia="ru-RU"/>
+        </w:rPr>
+        <w:br/>
+        <w:t xml:space="preserve">    </w:t>
+      </w:r>
+      <w:r>
+        <w:rPr>
+          <w:rFonts w:ascii="Courier New" w:eastAsia="Times New Roman" w:hAnsi="Courier New" w:cs="Courier New"/>
+          <w:color w:val="CC7832"/>
+          <w:sz w:val="16"/>
+          <w:szCs w:val="16"/>
+          <w:lang w:val="en-US" w:eastAsia="ru-RU"/>
+        </w:rPr>
+        <w:t xml:space="preserve">return </w:t>
+      </w:r>
+      <w:r>
+        <w:rPr>
+          <w:rFonts w:ascii="Courier New" w:eastAsia="Times New Roman" w:hAnsi="Courier New" w:cs="Courier New"/>
+          <w:color w:val="9876AA"/>
+          <w:sz w:val="16"/>
+          <w:szCs w:val="16"/>
+          <w:lang w:val="en-US" w:eastAsia="ru-RU"/>
+        </w:rPr>
+        <w:t>$this</w:t>
+      </w:r>
+      <w:r>
+        <w:rPr>
+          <w:rFonts w:ascii="Courier New" w:eastAsia="Times New Roman" w:hAnsi="Courier New" w:cs="Courier New"/>
+          <w:color w:val="A9B7C6"/>
+          <w:sz w:val="16"/>
+          <w:szCs w:val="16"/>
+          <w:lang w:val="en-US" w:eastAsia="ru-RU"/>
+        </w:rPr>
+        <w:t>-&gt;</w:t>
+      </w:r>
+      <w:r>
+        <w:rPr>
+          <w:rFonts w:ascii="Courier New" w:eastAsia="Times New Roman" w:hAnsi="Courier New" w:cs="Courier New"/>
+          <w:color w:val="9876AA"/>
+          <w:sz w:val="16"/>
+          <w:szCs w:val="16"/>
+          <w:lang w:val="en-US" w:eastAsia="ru-RU"/>
+        </w:rPr>
+        <w:t xml:space="preserve">qty </w:t>
+      </w:r>
+      <w:r>
+        <w:rPr>
+          <w:rFonts w:ascii="Courier New" w:eastAsia="Times New Roman" w:hAnsi="Courier New" w:cs="Courier New"/>
+          <w:color w:val="A9B7C6"/>
+          <w:sz w:val="16"/>
+          <w:szCs w:val="16"/>
+          <w:lang w:val="en-US" w:eastAsia="ru-RU"/>
+        </w:rPr>
+        <w:t xml:space="preserve">* </w:t>
+      </w:r>
+      <w:r>
+        <w:rPr>
+          <w:rFonts w:ascii="Courier New" w:eastAsia="Times New Roman" w:hAnsi="Courier New" w:cs="Courier New"/>
+          <w:color w:val="9876AA"/>
+          <w:sz w:val="16"/>
+          <w:szCs w:val="16"/>
+          <w:lang w:val="en-US" w:eastAsia="ru-RU"/>
+        </w:rPr>
+        <w:t>$this</w:t>
+      </w:r>
+      <w:r>
+        <w:rPr>
+          <w:rFonts w:ascii="Courier New" w:eastAsia="Times New Roman" w:hAnsi="Courier New" w:cs="Courier New"/>
+          <w:color w:val="A9B7C6"/>
+          <w:sz w:val="16"/>
+          <w:szCs w:val="16"/>
+          <w:lang w:val="en-US" w:eastAsia="ru-RU"/>
+        </w:rPr>
+        <w:t>-&gt;</w:t>
+      </w:r>
+      <w:r>
+        <w:rPr>
+          <w:rFonts w:ascii="Courier New" w:eastAsia="Times New Roman" w:hAnsi="Courier New" w:cs="Courier New"/>
+          <w:color w:val="9876AA"/>
+          <w:sz w:val="16"/>
+          <w:szCs w:val="16"/>
+          <w:lang w:val="en-US" w:eastAsia="ru-RU"/>
+        </w:rPr>
+        <w:t>product</w:t>
+      </w:r>
+      <w:r>
+        <w:rPr>
+          <w:rFonts w:ascii="Courier New" w:eastAsia="Times New Roman" w:hAnsi="Courier New" w:cs="Courier New"/>
+          <w:color w:val="A9B7C6"/>
+          <w:sz w:val="16"/>
+          <w:szCs w:val="16"/>
+          <w:lang w:val="en-US" w:eastAsia="ru-RU"/>
+        </w:rPr>
+        <w:t>-&gt;</w:t>
+      </w:r>
+      <w:r>
+        <w:rPr>
+          <w:rFonts w:ascii="Courier New" w:eastAsia="Times New Roman" w:hAnsi="Courier New" w:cs="Courier New"/>
+          <w:color w:val="9876AA"/>
+          <w:sz w:val="16"/>
+          <w:szCs w:val="16"/>
+          <w:lang w:val="en-US" w:eastAsia="ru-RU"/>
+        </w:rPr>
+        <w:t>price</w:t>
+      </w:r>
+      <w:r>
+        <w:rPr>
+          <w:rFonts w:ascii="Courier New" w:eastAsia="Times New Roman" w:hAnsi="Courier New" w:cs="Courier New"/>
+          <w:color w:val="CC7832"/>
+          <w:sz w:val="16"/>
+          <w:szCs w:val="16"/>
+          <w:lang w:val="en-US" w:eastAsia="ru-RU"/>
+        </w:rPr>
+        <w:t>;</w:t>
+      </w:r>
+      <w:r>
+        <w:rPr>
+          <w:rFonts w:ascii="Courier New" w:eastAsia="Times New Roman" w:hAnsi="Courier New" w:cs="Courier New"/>
+          <w:color w:val="CC7832"/>
+          <w:sz w:val="16"/>
+          <w:szCs w:val="16"/>
+          <w:lang w:val="en-US" w:eastAsia="ru-RU"/>
+        </w:rPr>
+        <w:br/>
+      </w:r>
+      <w:r>
+        <w:rPr>
+          <w:rFonts w:ascii="Courier New" w:eastAsia="Times New Roman" w:hAnsi="Courier New" w:cs="Courier New"/>
+          <w:color w:val="A9B7C6"/>
+          <w:sz w:val="16"/>
+          <w:szCs w:val="16"/>
+          <w:lang w:val="en-US" w:eastAsia="ru-RU"/>
+        </w:rPr>
+        <w:t>}</w:t>
+      </w:r>
+    </w:p>
+    <w:p>
+      <w:pPr>
+        <w:spacing w:after="0" w:line="240" w:lineRule="auto"/>
+        <w:rPr>
+          <w:rFonts w:ascii="Times New Roman" w:hAnsi="Times New Roman" w:cs="Times New Roman"/>
+        </w:rPr>
+      </w:pPr>
+      <w:r>
+        <w:rPr>
+          <w:rFonts w:ascii="Times New Roman" w:hAnsi="Times New Roman" w:cs="Times New Roman"/>
+        </w:rPr>
+        <w:t xml:space="preserve">В </w:t>
+      </w:r>
+      <w:r>
+        <w:rPr>
+          <w:rFonts w:ascii="Times New Roman" w:hAnsi="Times New Roman" w:cs="Times New Roman"/>
+        </w:rPr>
+        <w:t>MainLayout.vue</w:t>
+      </w:r>
+      <w:r>
+        <w:rPr>
+          <w:rFonts w:ascii="Times New Roman" w:hAnsi="Times New Roman" w:cs="Times New Roman"/>
+        </w:rPr>
+        <w:t xml:space="preserve">: </w:t>
+      </w:r>
+      <w:r>
+        <w:rPr>
+          <w:rFonts w:ascii="Times New Roman" w:hAnsi="Times New Roman" w:cs="Times New Roman"/>
+          <w:color w:val="FF0000"/>
+          <w:lang w:val="en-US"/>
+        </w:rPr>
+        <w:t>Good</w:t>
+      </w:r>
+      <w:r>
+        <w:rPr>
+          <w:rFonts w:ascii="Times New Roman" w:hAnsi="Times New Roman" w:cs="Times New Roman"/>
+          <w:color w:val="FF0000"/>
+        </w:rPr>
+        <w:t xml:space="preserve"> </w:t>
+      </w:r>
+      <w:r>
+        <w:rPr>
+          <w:rFonts w:ascii="Times New Roman" w:hAnsi="Times New Roman" w:cs="Times New Roman"/>
+          <w:color w:val="FF0000"/>
+        </w:rPr>
+        <w:t>:</w:t>
+      </w:r>
+      <w:r>
+        <w:rPr>
+          <w:rFonts w:ascii="Times New Roman" w:hAnsi="Times New Roman" w:cs="Times New Roman"/>
+          <w:color w:val="FF0000"/>
+        </w:rPr>
+        <w:t>передача параметров из страницы</w:t>
+      </w:r>
+      <w:r>
+        <w:rPr>
+          <w:rFonts w:ascii="Times New Roman" w:hAnsi="Times New Roman" w:cs="Times New Roman"/>
+          <w:color w:val="FF0000"/>
+        </w:rPr>
+        <w:t>!</w:t>
+      </w:r>
+    </w:p>
+    <w:p>
+      <w:pPr>
+        <w:shd w:val="clear" w:color="auto" w:fill="2B2B2B"/>
+        <w:spacing w:after="0" w:line="240" w:lineRule="auto"/>
+        <w:rPr>
+          <w:rFonts w:ascii="Courier New" w:eastAsia="Times New Roman" w:hAnsi="Courier New" w:cs="Courier New"/>
+          <w:color w:val="A9B7C6"/>
+          <w:sz w:val="16"/>
+          <w:szCs w:val="16"/>
+          <w:lang w:val="en-US" w:eastAsia="ru-RU"/>
+        </w:rPr>
+      </w:pPr>
+      <w:r>
+        <w:rPr>
+          <w:rFonts w:ascii="Courier New" w:eastAsia="Times New Roman" w:hAnsi="Courier New" w:cs="Courier New"/>
+          <w:color w:val="E8BF6A"/>
+          <w:sz w:val="16"/>
+          <w:szCs w:val="16"/>
+          <w:lang w:val="en-US" w:eastAsia="ru-RU"/>
+        </w:rPr>
+        <w:t>&lt;span&gt;</w:t>
+      </w:r>
+      <w:r>
+        <w:rPr>
+          <w:rFonts w:ascii="Courier New" w:eastAsia="Times New Roman" w:hAnsi="Courier New" w:cs="Courier New"/>
+          <w:color w:val="A9B7C6"/>
+          <w:sz w:val="16"/>
+          <w:szCs w:val="16"/>
+          <w:lang w:val="en-US" w:eastAsia="ru-RU"/>
+        </w:rPr>
+        <w:t>{{</w:t>
+      </w:r>
+      <w:r>
+        <w:rPr>
+          <w:rFonts w:ascii="Courier New" w:eastAsia="Times New Roman" w:hAnsi="Courier New" w:cs="Courier New"/>
+          <w:color w:val="A9B7C6"/>
+          <w:sz w:val="16"/>
+          <w:szCs w:val="16"/>
+          <w:shd w:val="clear" w:color="auto" w:fill="364135"/>
+          <w:lang w:val="en-US" w:eastAsia="ru-RU"/>
+        </w:rPr>
+        <w:t xml:space="preserve"> this.$page.props.auth.user.carts_total_sum </w:t>
+      </w:r>
+      <w:r>
+        <w:rPr>
+          <w:rFonts w:ascii="Courier New" w:eastAsia="Times New Roman" w:hAnsi="Courier New" w:cs="Courier New"/>
+          <w:color w:val="A9B7C6"/>
+          <w:sz w:val="16"/>
+          <w:szCs w:val="16"/>
+          <w:lang w:val="en-US" w:eastAsia="ru-RU"/>
+        </w:rPr>
+        <w:t>}}</w:t>
+      </w:r>
+      <w:r>
+        <w:rPr>
+          <w:rFonts w:ascii="Courier New" w:eastAsia="Times New Roman" w:hAnsi="Courier New" w:cs="Courier New"/>
+          <w:color w:val="E8BF6A"/>
+          <w:sz w:val="16"/>
+          <w:szCs w:val="16"/>
+          <w:lang w:val="en-US" w:eastAsia="ru-RU"/>
+        </w:rPr>
+        <w:t>&lt;/span&gt;</w:t>
+      </w:r>
+    </w:p>
+    <w:p>
+      <w:pPr>
+        <w:spacing w:after="0" w:line="240" w:lineRule="auto"/>
+        <w:rPr>
+          <w:rFonts w:ascii="Times New Roman" w:hAnsi="Times New Roman" w:cs="Times New Roman"/>
+          <w:lang w:val="en-US"/>
+        </w:rPr>
+      </w:pPr>
+      <w:r>
+        <w:rPr>
+          <w:rFonts w:ascii="Times New Roman" w:hAnsi="Times New Roman" w:cs="Times New Roman"/>
+        </w:rPr>
+        <w:t>Для</w:t>
+      </w:r>
+      <w:r>
+        <w:rPr>
+          <w:rFonts w:ascii="Times New Roman" w:hAnsi="Times New Roman" w:cs="Times New Roman"/>
+        </w:rPr>
+        <w:t xml:space="preserve"> </w:t>
+      </w:r>
+      <w:r>
+        <w:rPr>
+          <w:rFonts w:ascii="Times New Roman" w:hAnsi="Times New Roman" w:cs="Times New Roman"/>
+        </w:rPr>
+        <w:t>обновления</w:t>
+      </w:r>
+      <w:r>
+        <w:rPr>
+          <w:rFonts w:ascii="Times New Roman" w:hAnsi="Times New Roman" w:cs="Times New Roman"/>
+        </w:rPr>
+        <w:t xml:space="preserve"> </w:t>
+      </w:r>
+      <w:r>
+        <w:rPr>
+          <w:rFonts w:ascii="Times New Roman" w:hAnsi="Times New Roman" w:cs="Times New Roman"/>
+        </w:rPr>
+        <w:t>этого</w:t>
+      </w:r>
+      <w:r>
+        <w:rPr>
+          <w:rFonts w:ascii="Times New Roman" w:hAnsi="Times New Roman" w:cs="Times New Roman"/>
+        </w:rPr>
+        <w:t xml:space="preserve"> </w:t>
+      </w:r>
+      <w:r>
+        <w:rPr>
+          <w:rFonts w:ascii="Times New Roman" w:hAnsi="Times New Roman" w:cs="Times New Roman"/>
+        </w:rPr>
+        <w:t xml:space="preserve">параметра в </w:t>
+      </w:r>
+      <w:r>
+        <w:rPr>
+          <w:rFonts w:ascii="Times New Roman" w:hAnsi="Times New Roman" w:cs="Times New Roman"/>
+        </w:rPr>
+        <w:t>StoreOrUpdateCart.vue</w:t>
+      </w:r>
+      <w:r>
+        <w:rPr>
+          <w:rFonts w:ascii="Times New Roman" w:hAnsi="Times New Roman" w:cs="Times New Roman"/>
+        </w:rPr>
+        <w:t>:</w:t>
+      </w:r>
+    </w:p>
+    <w:p>
+      <w:pPr>
+        <w:shd w:val="clear" w:color="auto" w:fill="2B2B2B"/>
+        <w:spacing w:after="0" w:line="240" w:lineRule="auto"/>
+        <w:rPr>
+          <w:rFonts w:ascii="Courier New" w:eastAsia="Times New Roman" w:hAnsi="Courier New" w:cs="Courier New"/>
+          <w:color w:val="A9B7C6"/>
+          <w:sz w:val="16"/>
+          <w:szCs w:val="16"/>
+          <w:lang w:val="en-US" w:eastAsia="ru-RU"/>
+        </w:rPr>
+      </w:pPr>
+      <w:r>
+        <w:rPr>
+          <w:rFonts w:ascii="Courier New" w:eastAsia="Times New Roman" w:hAnsi="Courier New" w:cs="Courier New"/>
+          <w:color w:val="FFC66D"/>
+          <w:sz w:val="16"/>
+          <w:szCs w:val="16"/>
+          <w:lang w:val="en-US" w:eastAsia="ru-RU"/>
+        </w:rPr>
+        <w:t>updateCart</w:t>
+      </w:r>
+      <w:r>
+        <w:rPr>
+          <w:rFonts w:ascii="Courier New" w:eastAsia="Times New Roman" w:hAnsi="Courier New" w:cs="Courier New"/>
+          <w:color w:val="A9B7C6"/>
+          <w:sz w:val="16"/>
+          <w:szCs w:val="16"/>
+          <w:lang w:val="en-US" w:eastAsia="ru-RU"/>
+        </w:rPr>
+        <w:t>() {</w:t>
+      </w:r>
+      <w:r>
+        <w:rPr>
+          <w:rFonts w:ascii="Courier New" w:eastAsia="Times New Roman" w:hAnsi="Courier New" w:cs="Courier New"/>
+          <w:color w:val="A9B7C6"/>
+          <w:sz w:val="16"/>
+          <w:szCs w:val="16"/>
+          <w:lang w:val="en-US" w:eastAsia="ru-RU"/>
+        </w:rPr>
+        <w:br/>
+        <w:t xml:space="preserve">    axios.</w:t>
+      </w:r>
+      <w:r>
+        <w:rPr>
+          <w:rFonts w:ascii="Courier New" w:eastAsia="Times New Roman" w:hAnsi="Courier New" w:cs="Courier New"/>
+          <w:color w:val="FFC66D"/>
+          <w:sz w:val="16"/>
+          <w:szCs w:val="16"/>
+          <w:lang w:val="en-US" w:eastAsia="ru-RU"/>
+        </w:rPr>
+        <w:t>patch</w:t>
+      </w:r>
+      <w:r>
+        <w:rPr>
+          <w:rFonts w:ascii="Courier New" w:eastAsia="Times New Roman" w:hAnsi="Courier New" w:cs="Courier New"/>
+          <w:color w:val="A9B7C6"/>
+          <w:sz w:val="16"/>
+          <w:szCs w:val="16"/>
+          <w:lang w:val="en-US" w:eastAsia="ru-RU"/>
+        </w:rPr>
+        <w:t>(route(</w:t>
+      </w:r>
+      <w:r>
+        <w:rPr>
+          <w:rFonts w:ascii="Courier New" w:eastAsia="Times New Roman" w:hAnsi="Courier New" w:cs="Courier New"/>
+          <w:color w:val="6A8759"/>
+          <w:sz w:val="16"/>
+          <w:szCs w:val="16"/>
+          <w:lang w:val="en-US" w:eastAsia="ru-RU"/>
+        </w:rPr>
+        <w:t>'client.carts.update'</w:t>
+      </w:r>
+      <w:r>
+        <w:rPr>
+          <w:rFonts w:ascii="Courier New" w:eastAsia="Times New Roman" w:hAnsi="Courier New" w:cs="Courier New"/>
+          <w:color w:val="CC7832"/>
+          <w:sz w:val="16"/>
+          <w:szCs w:val="16"/>
+          <w:lang w:val="en-US" w:eastAsia="ru-RU"/>
+        </w:rPr>
+        <w:t>, this</w:t>
+      </w:r>
+      <w:r>
+        <w:rPr>
+          <w:rFonts w:ascii="Courier New" w:eastAsia="Times New Roman" w:hAnsi="Courier New" w:cs="Courier New"/>
+          <w:color w:val="A9B7C6"/>
+          <w:sz w:val="16"/>
+          <w:szCs w:val="16"/>
+          <w:lang w:val="en-US" w:eastAsia="ru-RU"/>
+        </w:rPr>
+        <w:t>.</w:t>
+      </w:r>
+      <w:r>
+        <w:rPr>
+          <w:rFonts w:ascii="Courier New" w:eastAsia="Times New Roman" w:hAnsi="Courier New" w:cs="Courier New"/>
+          <w:color w:val="9876AA"/>
+          <w:sz w:val="16"/>
+          <w:szCs w:val="16"/>
+          <w:lang w:val="en-US" w:eastAsia="ru-RU"/>
+        </w:rPr>
+        <w:t>product</w:t>
+      </w:r>
+      <w:r>
+        <w:rPr>
+          <w:rFonts w:ascii="Courier New" w:eastAsia="Times New Roman" w:hAnsi="Courier New" w:cs="Courier New"/>
+          <w:color w:val="A9B7C6"/>
+          <w:sz w:val="16"/>
+          <w:szCs w:val="16"/>
+          <w:lang w:val="en-US" w:eastAsia="ru-RU"/>
+        </w:rPr>
+        <w:t>.</w:t>
+      </w:r>
+      <w:r>
+        <w:rPr>
+          <w:rFonts w:ascii="Courier New" w:eastAsia="Times New Roman" w:hAnsi="Courier New" w:cs="Courier New"/>
+          <w:color w:val="9876AA"/>
+          <w:sz w:val="16"/>
+          <w:szCs w:val="16"/>
+          <w:lang w:val="en-US" w:eastAsia="ru-RU"/>
+        </w:rPr>
+        <w:t>cart</w:t>
+      </w:r>
+      <w:r>
+        <w:rPr>
+          <w:rFonts w:ascii="Courier New" w:eastAsia="Times New Roman" w:hAnsi="Courier New" w:cs="Courier New"/>
+          <w:color w:val="A9B7C6"/>
+          <w:sz w:val="16"/>
+          <w:szCs w:val="16"/>
+          <w:lang w:val="en-US" w:eastAsia="ru-RU"/>
+        </w:rPr>
+        <w:t>.</w:t>
+      </w:r>
+      <w:r>
+        <w:rPr>
+          <w:rFonts w:ascii="Courier New" w:eastAsia="Times New Roman" w:hAnsi="Courier New" w:cs="Courier New"/>
+          <w:color w:val="9876AA"/>
+          <w:sz w:val="16"/>
+          <w:szCs w:val="16"/>
+          <w:lang w:val="en-US" w:eastAsia="ru-RU"/>
+        </w:rPr>
+        <w:t>id</w:t>
+      </w:r>
+      <w:r>
+        <w:rPr>
+          <w:rFonts w:ascii="Courier New" w:eastAsia="Times New Roman" w:hAnsi="Courier New" w:cs="Courier New"/>
+          <w:color w:val="A9B7C6"/>
+          <w:sz w:val="16"/>
+          <w:szCs w:val="16"/>
+          <w:lang w:val="en-US" w:eastAsia="ru-RU"/>
+        </w:rPr>
+        <w:t>)</w:t>
+      </w:r>
+      <w:r>
+        <w:rPr>
+          <w:rFonts w:ascii="Courier New" w:eastAsia="Times New Roman" w:hAnsi="Courier New" w:cs="Courier New"/>
+          <w:color w:val="CC7832"/>
+          <w:sz w:val="16"/>
+          <w:szCs w:val="16"/>
+          <w:lang w:val="en-US" w:eastAsia="ru-RU"/>
+        </w:rPr>
+        <w:t>, this</w:t>
+      </w:r>
+      <w:r>
+        <w:rPr>
+          <w:rFonts w:ascii="Courier New" w:eastAsia="Times New Roman" w:hAnsi="Courier New" w:cs="Courier New"/>
+          <w:color w:val="A9B7C6"/>
+          <w:sz w:val="16"/>
+          <w:szCs w:val="16"/>
+          <w:lang w:val="en-US" w:eastAsia="ru-RU"/>
+        </w:rPr>
+        <w:t>.</w:t>
+      </w:r>
+      <w:r>
+        <w:rPr>
+          <w:rFonts w:ascii="Courier New" w:eastAsia="Times New Roman" w:hAnsi="Courier New" w:cs="Courier New"/>
+          <w:color w:val="9876AA"/>
+          <w:sz w:val="16"/>
+          <w:szCs w:val="16"/>
+          <w:lang w:val="en-US" w:eastAsia="ru-RU"/>
+        </w:rPr>
+        <w:t>cart</w:t>
+      </w:r>
+      <w:r>
+        <w:rPr>
+          <w:rFonts w:ascii="Courier New" w:eastAsia="Times New Roman" w:hAnsi="Courier New" w:cs="Courier New"/>
+          <w:color w:val="A9B7C6"/>
+          <w:sz w:val="16"/>
+          <w:szCs w:val="16"/>
+          <w:lang w:val="en-US" w:eastAsia="ru-RU"/>
+        </w:rPr>
+        <w:t>)</w:t>
+      </w:r>
+      <w:r>
+        <w:rPr>
+          <w:rFonts w:ascii="Courier New" w:eastAsia="Times New Roman" w:hAnsi="Courier New" w:cs="Courier New"/>
+          <w:color w:val="A9B7C6"/>
+          <w:sz w:val="16"/>
+          <w:szCs w:val="16"/>
+          <w:lang w:val="en-US" w:eastAsia="ru-RU"/>
+        </w:rPr>
+        <w:br/>
+        <w:t xml:space="preserve">        .</w:t>
+      </w:r>
+      <w:r>
+        <w:rPr>
+          <w:rFonts w:ascii="Courier New" w:eastAsia="Times New Roman" w:hAnsi="Courier New" w:cs="Courier New"/>
+          <w:color w:val="FFC66D"/>
+          <w:sz w:val="16"/>
+          <w:szCs w:val="16"/>
+          <w:lang w:val="en-US" w:eastAsia="ru-RU"/>
+        </w:rPr>
+        <w:t>then</w:t>
+      </w:r>
+      <w:r>
+        <w:rPr>
+          <w:rFonts w:ascii="Courier New" w:eastAsia="Times New Roman" w:hAnsi="Courier New" w:cs="Courier New"/>
+          <w:color w:val="A9B7C6"/>
+          <w:sz w:val="16"/>
+          <w:szCs w:val="16"/>
+          <w:lang w:val="en-US" w:eastAsia="ru-RU"/>
+        </w:rPr>
+        <w:t>(res =&gt; {</w:t>
+      </w:r>
+      <w:r>
+        <w:rPr>
+          <w:rFonts w:ascii="Courier New" w:eastAsia="Times New Roman" w:hAnsi="Courier New" w:cs="Courier New"/>
+          <w:color w:val="A9B7C6"/>
+          <w:sz w:val="16"/>
+          <w:szCs w:val="16"/>
+          <w:lang w:val="en-US" w:eastAsia="ru-RU"/>
+        </w:rPr>
+        <w:br/>
+        <w:t xml:space="preserve">            </w:t>
+      </w:r>
+      <w:r>
+        <w:rPr>
+          <w:rFonts w:ascii="Courier New" w:eastAsia="Times New Roman" w:hAnsi="Courier New" w:cs="Courier New"/>
+          <w:color w:val="CC7832"/>
+          <w:sz w:val="16"/>
+          <w:szCs w:val="16"/>
+          <w:lang w:val="en-US" w:eastAsia="ru-RU"/>
+        </w:rPr>
+        <w:t>this</w:t>
+      </w:r>
+      <w:r>
+        <w:rPr>
+          <w:rFonts w:ascii="Courier New" w:eastAsia="Times New Roman" w:hAnsi="Courier New" w:cs="Courier New"/>
+          <w:color w:val="A9B7C6"/>
+          <w:sz w:val="16"/>
+          <w:szCs w:val="16"/>
+          <w:lang w:val="en-US" w:eastAsia="ru-RU"/>
+        </w:rPr>
+        <w:t>.</w:t>
+      </w:r>
+      <w:r>
+        <w:rPr>
+          <w:rFonts w:ascii="Courier New" w:eastAsia="Times New Roman" w:hAnsi="Courier New" w:cs="Courier New"/>
+          <w:color w:val="9876AA"/>
+          <w:sz w:val="16"/>
+          <w:szCs w:val="16"/>
+          <w:lang w:val="en-US" w:eastAsia="ru-RU"/>
+        </w:rPr>
+        <w:t>$page</w:t>
+      </w:r>
+      <w:r>
+        <w:rPr>
+          <w:rFonts w:ascii="Courier New" w:eastAsia="Times New Roman" w:hAnsi="Courier New" w:cs="Courier New"/>
+          <w:color w:val="A9B7C6"/>
+          <w:sz w:val="16"/>
+          <w:szCs w:val="16"/>
+          <w:lang w:val="en-US" w:eastAsia="ru-RU"/>
+        </w:rPr>
+        <w:t>.</w:t>
+      </w:r>
+      <w:r>
+        <w:rPr>
+          <w:rFonts w:ascii="Courier New" w:eastAsia="Times New Roman" w:hAnsi="Courier New" w:cs="Courier New"/>
+          <w:color w:val="9876AA"/>
+          <w:sz w:val="16"/>
+          <w:szCs w:val="16"/>
+          <w:lang w:val="en-US" w:eastAsia="ru-RU"/>
+        </w:rPr>
+        <w:t>props</w:t>
+      </w:r>
+      <w:r>
+        <w:rPr>
+          <w:rFonts w:ascii="Courier New" w:eastAsia="Times New Roman" w:hAnsi="Courier New" w:cs="Courier New"/>
+          <w:color w:val="A9B7C6"/>
+          <w:sz w:val="16"/>
+          <w:szCs w:val="16"/>
+          <w:lang w:val="en-US" w:eastAsia="ru-RU"/>
+        </w:rPr>
+        <w:t>.</w:t>
+      </w:r>
+      <w:r>
+        <w:rPr>
+          <w:rFonts w:ascii="Courier New" w:eastAsia="Times New Roman" w:hAnsi="Courier New" w:cs="Courier New"/>
+          <w:color w:val="9876AA"/>
+          <w:sz w:val="16"/>
+          <w:szCs w:val="16"/>
+          <w:lang w:val="en-US" w:eastAsia="ru-RU"/>
+        </w:rPr>
+        <w:t>auth</w:t>
+      </w:r>
+      <w:r>
+        <w:rPr>
+          <w:rFonts w:ascii="Courier New" w:eastAsia="Times New Roman" w:hAnsi="Courier New" w:cs="Courier New"/>
+          <w:color w:val="A9B7C6"/>
+          <w:sz w:val="16"/>
+          <w:szCs w:val="16"/>
+          <w:lang w:val="en-US" w:eastAsia="ru-RU"/>
+        </w:rPr>
+        <w:t>.</w:t>
+      </w:r>
+      <w:r>
+        <w:rPr>
+          <w:rFonts w:ascii="Courier New" w:eastAsia="Times New Roman" w:hAnsi="Courier New" w:cs="Courier New"/>
+          <w:color w:val="9876AA"/>
+          <w:sz w:val="16"/>
+          <w:szCs w:val="16"/>
+          <w:lang w:val="en-US" w:eastAsia="ru-RU"/>
+        </w:rPr>
+        <w:t>user</w:t>
+      </w:r>
+      <w:r>
+        <w:rPr>
+          <w:rFonts w:ascii="Courier New" w:eastAsia="Times New Roman" w:hAnsi="Courier New" w:cs="Courier New"/>
+          <w:color w:val="A9B7C6"/>
+          <w:sz w:val="16"/>
+          <w:szCs w:val="16"/>
+          <w:lang w:val="en-US" w:eastAsia="ru-RU"/>
+        </w:rPr>
+        <w:t>.</w:t>
+      </w:r>
+      <w:r>
+        <w:rPr>
+          <w:rFonts w:ascii="Courier New" w:eastAsia="Times New Roman" w:hAnsi="Courier New" w:cs="Courier New"/>
+          <w:color w:val="9876AA"/>
+          <w:sz w:val="16"/>
+          <w:szCs w:val="16"/>
+          <w:lang w:val="en-US" w:eastAsia="ru-RU"/>
+        </w:rPr>
+        <w:t xml:space="preserve">carts_total_sum </w:t>
+      </w:r>
+      <w:r>
+        <w:rPr>
+          <w:rFonts w:ascii="Courier New" w:eastAsia="Times New Roman" w:hAnsi="Courier New" w:cs="Courier New"/>
+          <w:color w:val="A9B7C6"/>
+          <w:sz w:val="16"/>
+          <w:szCs w:val="16"/>
+          <w:lang w:val="en-US" w:eastAsia="ru-RU"/>
+        </w:rPr>
+        <w:t>= res.</w:t>
+      </w:r>
+      <w:r>
+        <w:rPr>
+          <w:rFonts w:ascii="Courier New" w:eastAsia="Times New Roman" w:hAnsi="Courier New" w:cs="Courier New"/>
+          <w:color w:val="9876AA"/>
+          <w:sz w:val="16"/>
+          <w:szCs w:val="16"/>
+          <w:lang w:val="en-US" w:eastAsia="ru-RU"/>
+        </w:rPr>
+        <w:t>data</w:t>
+      </w:r>
+      <w:r>
+        <w:rPr>
+          <w:rFonts w:ascii="Courier New" w:eastAsia="Times New Roman" w:hAnsi="Courier New" w:cs="Courier New"/>
+          <w:color w:val="A9B7C6"/>
+          <w:sz w:val="16"/>
+          <w:szCs w:val="16"/>
+          <w:lang w:val="en-US" w:eastAsia="ru-RU"/>
+        </w:rPr>
+        <w:t>.</w:t>
+      </w:r>
+      <w:r>
+        <w:rPr>
+          <w:rFonts w:ascii="Courier New" w:eastAsia="Times New Roman" w:hAnsi="Courier New" w:cs="Courier New"/>
+          <w:color w:val="9876AA"/>
+          <w:sz w:val="16"/>
+          <w:szCs w:val="16"/>
+          <w:lang w:val="en-US" w:eastAsia="ru-RU"/>
+        </w:rPr>
+        <w:t>carts_total_sum</w:t>
+      </w:r>
+      <w:r>
+        <w:rPr>
+          <w:rFonts w:ascii="Courier New" w:eastAsia="Times New Roman" w:hAnsi="Courier New" w:cs="Courier New"/>
+          <w:color w:val="CC7832"/>
+          <w:sz w:val="16"/>
+          <w:szCs w:val="16"/>
+          <w:lang w:val="en-US" w:eastAsia="ru-RU"/>
+        </w:rPr>
+        <w:t>;</w:t>
+      </w:r>
+      <w:r>
+        <w:rPr>
+          <w:rFonts w:ascii="Courier New" w:eastAsia="Times New Roman" w:hAnsi="Courier New" w:cs="Courier New"/>
+          <w:color w:val="CC7832"/>
+          <w:sz w:val="16"/>
+          <w:szCs w:val="16"/>
+          <w:lang w:val="en-US" w:eastAsia="ru-RU"/>
+        </w:rPr>
+        <w:br/>
+        <w:t xml:space="preserve">        </w:t>
+      </w:r>
+      <w:r>
+        <w:rPr>
+          <w:rFonts w:ascii="Courier New" w:eastAsia="Times New Roman" w:hAnsi="Courier New" w:cs="Courier New"/>
+          <w:color w:val="A9B7C6"/>
+          <w:sz w:val="16"/>
+          <w:szCs w:val="16"/>
+          <w:lang w:val="en-US" w:eastAsia="ru-RU"/>
+        </w:rPr>
+        <w:t>})</w:t>
+      </w:r>
+      <w:r>
+        <w:rPr>
+          <w:rFonts w:ascii="Courier New" w:eastAsia="Times New Roman" w:hAnsi="Courier New" w:cs="Courier New"/>
+          <w:color w:val="A9B7C6"/>
+          <w:sz w:val="16"/>
+          <w:szCs w:val="16"/>
+          <w:lang w:val="en-US" w:eastAsia="ru-RU"/>
+        </w:rPr>
+        <w:br/>
+        <w:t>}</w:t>
+      </w:r>
+    </w:p>
+    <w:p>
+      <w:pPr>
+        <w:spacing w:after="0" w:line="240" w:lineRule="auto"/>
+        <w:rPr>
+          <w:rFonts w:ascii="Times New Roman" w:hAnsi="Times New Roman" w:cs="Times New Roman"/>
+          <w:lang w:val="en-US"/>
+        </w:rPr>
+      </w:pPr>
+      <w:r>
+        <w:rPr>
+          <w:rFonts w:ascii="Times New Roman" w:hAnsi="Times New Roman" w:cs="Times New Roman"/>
+        </w:rPr>
+        <w:t>И</w:t>
+      </w:r>
+      <w:r>
+        <w:rPr>
+          <w:rFonts w:ascii="Times New Roman" w:hAnsi="Times New Roman" w:cs="Times New Roman"/>
+          <w:lang w:val="en-US"/>
+        </w:rPr>
+        <w:t xml:space="preserve"> </w:t>
+      </w:r>
+      <w:r>
+        <w:rPr>
+          <w:rFonts w:ascii="Times New Roman" w:hAnsi="Times New Roman" w:cs="Times New Roman"/>
+        </w:rPr>
+        <w:t>в</w:t>
+      </w:r>
+      <w:r>
+        <w:rPr>
+          <w:rFonts w:ascii="Times New Roman" w:hAnsi="Times New Roman" w:cs="Times New Roman"/>
+          <w:lang w:val="en-US"/>
+        </w:rPr>
+        <w:t xml:space="preserve"> resources/js/Pages/Client/Cart/Index.vue:</w:t>
+      </w:r>
+    </w:p>
+    <w:p>
+      <w:pPr>
+        <w:shd w:val="clear" w:color="auto" w:fill="2B2B2B"/>
+        <w:spacing w:after="0" w:line="240" w:lineRule="auto"/>
+        <w:rPr>
+          <w:rFonts w:ascii="Courier New" w:eastAsia="Times New Roman" w:hAnsi="Courier New" w:cs="Courier New"/>
+          <w:color w:val="A9B7C6"/>
+          <w:sz w:val="16"/>
+          <w:szCs w:val="16"/>
+          <w:lang w:eastAsia="ru-RU"/>
+        </w:rPr>
+      </w:pPr>
+      <w:r>
+        <w:rPr>
+          <w:rFonts w:ascii="Courier New" w:eastAsia="Times New Roman" w:hAnsi="Courier New" w:cs="Courier New"/>
+          <w:color w:val="FFC66D"/>
+          <w:sz w:val="16"/>
+          <w:szCs w:val="16"/>
+          <w:lang w:val="en-US" w:eastAsia="ru-RU"/>
+        </w:rPr>
+        <w:t>updateCart</w:t>
+      </w:r>
+      <w:r>
+        <w:rPr>
+          <w:rFonts w:ascii="Courier New" w:eastAsia="Times New Roman" w:hAnsi="Courier New" w:cs="Courier New"/>
+          <w:color w:val="A9B7C6"/>
+          <w:sz w:val="16"/>
+          <w:szCs w:val="16"/>
+          <w:lang w:eastAsia="ru-RU"/>
+        </w:rPr>
+        <w:t>(</w:t>
+      </w:r>
+      <w:r>
+        <w:rPr>
+          <w:rFonts w:ascii="Courier New" w:eastAsia="Times New Roman" w:hAnsi="Courier New" w:cs="Courier New"/>
+          <w:color w:val="A9B7C6"/>
+          <w:sz w:val="16"/>
+          <w:szCs w:val="16"/>
+          <w:lang w:val="en-US" w:eastAsia="ru-RU"/>
+        </w:rPr>
+        <w:t>cart</w:t>
+      </w:r>
+      <w:r>
+        <w:rPr>
+          <w:rFonts w:ascii="Courier New" w:eastAsia="Times New Roman" w:hAnsi="Courier New" w:cs="Courier New"/>
+          <w:color w:val="A9B7C6"/>
+          <w:sz w:val="16"/>
+          <w:szCs w:val="16"/>
+          <w:lang w:eastAsia="ru-RU"/>
+        </w:rPr>
+        <w:t>) {</w:t>
+      </w:r>
+      <w:r>
+        <w:rPr>
+          <w:rFonts w:ascii="Courier New" w:eastAsia="Times New Roman" w:hAnsi="Courier New" w:cs="Courier New"/>
+          <w:color w:val="A9B7C6"/>
+          <w:sz w:val="16"/>
+          <w:szCs w:val="16"/>
+          <w:lang w:eastAsia="ru-RU"/>
+        </w:rPr>
+        <w:br/>
+        <w:t xml:space="preserve">    </w:t>
+      </w:r>
+      <w:r>
+        <w:rPr>
+          <w:rFonts w:ascii="Courier New" w:eastAsia="Times New Roman" w:hAnsi="Courier New" w:cs="Courier New"/>
+          <w:color w:val="A9B7C6"/>
+          <w:sz w:val="16"/>
+          <w:szCs w:val="16"/>
+          <w:lang w:val="en-US" w:eastAsia="ru-RU"/>
+        </w:rPr>
+        <w:t>axios</w:t>
+      </w:r>
+      <w:r>
+        <w:rPr>
+          <w:rFonts w:ascii="Courier New" w:eastAsia="Times New Roman" w:hAnsi="Courier New" w:cs="Courier New"/>
+          <w:color w:val="A9B7C6"/>
+          <w:sz w:val="16"/>
+          <w:szCs w:val="16"/>
+          <w:lang w:eastAsia="ru-RU"/>
+        </w:rPr>
+        <w:t>.</w:t>
+      </w:r>
+      <w:r>
+        <w:rPr>
+          <w:rFonts w:ascii="Courier New" w:eastAsia="Times New Roman" w:hAnsi="Courier New" w:cs="Courier New"/>
+          <w:color w:val="FFC66D"/>
+          <w:sz w:val="16"/>
+          <w:szCs w:val="16"/>
+          <w:lang w:val="en-US" w:eastAsia="ru-RU"/>
+        </w:rPr>
+        <w:t>patch</w:t>
+      </w:r>
+      <w:r>
+        <w:rPr>
+          <w:rFonts w:ascii="Courier New" w:eastAsia="Times New Roman" w:hAnsi="Courier New" w:cs="Courier New"/>
+          <w:color w:val="A9B7C6"/>
+          <w:sz w:val="16"/>
+          <w:szCs w:val="16"/>
+          <w:lang w:eastAsia="ru-RU"/>
+        </w:rPr>
+        <w:t>(</w:t>
+      </w:r>
+      <w:r>
+        <w:rPr>
+          <w:rFonts w:ascii="Courier New" w:eastAsia="Times New Roman" w:hAnsi="Courier New" w:cs="Courier New"/>
+          <w:color w:val="A9B7C6"/>
+          <w:sz w:val="16"/>
+          <w:szCs w:val="16"/>
+          <w:lang w:val="en-US" w:eastAsia="ru-RU"/>
+        </w:rPr>
+        <w:t>route</w:t>
+      </w:r>
+      <w:r>
+        <w:rPr>
+          <w:rFonts w:ascii="Courier New" w:eastAsia="Times New Roman" w:hAnsi="Courier New" w:cs="Courier New"/>
+          <w:color w:val="A9B7C6"/>
+          <w:sz w:val="16"/>
+          <w:szCs w:val="16"/>
+          <w:lang w:eastAsia="ru-RU"/>
+        </w:rPr>
+        <w:t>(</w:t>
+      </w:r>
+      <w:r>
+        <w:rPr>
+          <w:rFonts w:ascii="Courier New" w:eastAsia="Times New Roman" w:hAnsi="Courier New" w:cs="Courier New"/>
+          <w:color w:val="6A8759"/>
+          <w:sz w:val="16"/>
+          <w:szCs w:val="16"/>
+          <w:lang w:eastAsia="ru-RU"/>
+        </w:rPr>
+        <w:t>'</w:t>
+      </w:r>
+      <w:r>
+        <w:rPr>
+          <w:rFonts w:ascii="Courier New" w:eastAsia="Times New Roman" w:hAnsi="Courier New" w:cs="Courier New"/>
+          <w:color w:val="6A8759"/>
+          <w:sz w:val="16"/>
+          <w:szCs w:val="16"/>
+          <w:lang w:val="en-US" w:eastAsia="ru-RU"/>
+        </w:rPr>
+        <w:t>client</w:t>
+      </w:r>
+      <w:r>
+        <w:rPr>
+          <w:rFonts w:ascii="Courier New" w:eastAsia="Times New Roman" w:hAnsi="Courier New" w:cs="Courier New"/>
+          <w:color w:val="6A8759"/>
+          <w:sz w:val="16"/>
+          <w:szCs w:val="16"/>
+          <w:lang w:eastAsia="ru-RU"/>
+        </w:rPr>
+        <w:t>.</w:t>
+      </w:r>
+      <w:r>
+        <w:rPr>
+          <w:rFonts w:ascii="Courier New" w:eastAsia="Times New Roman" w:hAnsi="Courier New" w:cs="Courier New"/>
+          <w:color w:val="6A8759"/>
+          <w:sz w:val="16"/>
+          <w:szCs w:val="16"/>
+          <w:lang w:val="en-US" w:eastAsia="ru-RU"/>
+        </w:rPr>
+        <w:t>carts</w:t>
+      </w:r>
+      <w:r>
+        <w:rPr>
+          <w:rFonts w:ascii="Courier New" w:eastAsia="Times New Roman" w:hAnsi="Courier New" w:cs="Courier New"/>
+          <w:color w:val="6A8759"/>
+          <w:sz w:val="16"/>
+          <w:szCs w:val="16"/>
+          <w:lang w:eastAsia="ru-RU"/>
+        </w:rPr>
+        <w:t>.</w:t>
+      </w:r>
+      <w:r>
+        <w:rPr>
+          <w:rFonts w:ascii="Courier New" w:eastAsia="Times New Roman" w:hAnsi="Courier New" w:cs="Courier New"/>
+          <w:color w:val="6A8759"/>
+          <w:sz w:val="16"/>
+          <w:szCs w:val="16"/>
+          <w:lang w:val="en-US" w:eastAsia="ru-RU"/>
+        </w:rPr>
+        <w:t>update</w:t>
+      </w:r>
+      <w:r>
+        <w:rPr>
+          <w:rFonts w:ascii="Courier New" w:eastAsia="Times New Roman" w:hAnsi="Courier New" w:cs="Courier New"/>
+          <w:color w:val="6A8759"/>
+          <w:sz w:val="16"/>
+          <w:szCs w:val="16"/>
+          <w:lang w:eastAsia="ru-RU"/>
+        </w:rPr>
+        <w:t>'</w:t>
+      </w:r>
+      <w:r>
+        <w:rPr>
+          <w:rFonts w:ascii="Courier New" w:eastAsia="Times New Roman" w:hAnsi="Courier New" w:cs="Courier New"/>
+          <w:color w:val="CC7832"/>
+          <w:sz w:val="16"/>
+          <w:szCs w:val="16"/>
+          <w:lang w:eastAsia="ru-RU"/>
+        </w:rPr>
+        <w:t xml:space="preserve">, </w:t>
+      </w:r>
+      <w:r>
+        <w:rPr>
+          <w:rFonts w:ascii="Courier New" w:eastAsia="Times New Roman" w:hAnsi="Courier New" w:cs="Courier New"/>
+          <w:color w:val="A9B7C6"/>
+          <w:sz w:val="16"/>
+          <w:szCs w:val="16"/>
+          <w:lang w:val="en-US" w:eastAsia="ru-RU"/>
+        </w:rPr>
+        <w:t>cart</w:t>
+      </w:r>
+      <w:r>
+        <w:rPr>
+          <w:rFonts w:ascii="Courier New" w:eastAsia="Times New Roman" w:hAnsi="Courier New" w:cs="Courier New"/>
+          <w:color w:val="A9B7C6"/>
+          <w:sz w:val="16"/>
+          <w:szCs w:val="16"/>
+          <w:lang w:eastAsia="ru-RU"/>
+        </w:rPr>
+        <w:t>.</w:t>
+      </w:r>
+      <w:r>
+        <w:rPr>
+          <w:rFonts w:ascii="Courier New" w:eastAsia="Times New Roman" w:hAnsi="Courier New" w:cs="Courier New"/>
+          <w:color w:val="9876AA"/>
+          <w:sz w:val="16"/>
+          <w:szCs w:val="16"/>
+          <w:lang w:val="en-US" w:eastAsia="ru-RU"/>
+        </w:rPr>
+        <w:t>id</w:t>
+      </w:r>
+      <w:r>
+        <w:rPr>
+          <w:rFonts w:ascii="Courier New" w:eastAsia="Times New Roman" w:hAnsi="Courier New" w:cs="Courier New"/>
+          <w:color w:val="A9B7C6"/>
+          <w:sz w:val="16"/>
+          <w:szCs w:val="16"/>
+          <w:lang w:eastAsia="ru-RU"/>
+        </w:rPr>
+        <w:t>)</w:t>
+      </w:r>
+      <w:r>
+        <w:rPr>
+          <w:rFonts w:ascii="Courier New" w:eastAsia="Times New Roman" w:hAnsi="Courier New" w:cs="Courier New"/>
+          <w:color w:val="CC7832"/>
+          <w:sz w:val="16"/>
+          <w:szCs w:val="16"/>
+          <w:lang w:eastAsia="ru-RU"/>
+        </w:rPr>
+        <w:t xml:space="preserve">, </w:t>
+      </w:r>
+      <w:r>
+        <w:rPr>
+          <w:rFonts w:ascii="Courier New" w:eastAsia="Times New Roman" w:hAnsi="Courier New" w:cs="Courier New"/>
+          <w:color w:val="A9B7C6"/>
+          <w:sz w:val="16"/>
+          <w:szCs w:val="16"/>
+          <w:lang w:eastAsia="ru-RU"/>
+        </w:rPr>
+        <w:t xml:space="preserve">{ </w:t>
+      </w:r>
+      <w:r>
+        <w:rPr>
+          <w:rFonts w:ascii="Courier New" w:eastAsia="Times New Roman" w:hAnsi="Courier New" w:cs="Courier New"/>
+          <w:color w:val="9876AA"/>
+          <w:sz w:val="16"/>
+          <w:szCs w:val="16"/>
+          <w:lang w:val="en-US" w:eastAsia="ru-RU"/>
+        </w:rPr>
+        <w:t>qty</w:t>
+      </w:r>
+      <w:r>
+        <w:rPr>
+          <w:rFonts w:ascii="Courier New" w:eastAsia="Times New Roman" w:hAnsi="Courier New" w:cs="Courier New"/>
+          <w:color w:val="A9B7C6"/>
+          <w:sz w:val="16"/>
+          <w:szCs w:val="16"/>
+          <w:lang w:eastAsia="ru-RU"/>
+        </w:rPr>
+        <w:t xml:space="preserve">: </w:t>
+      </w:r>
+      <w:r>
+        <w:rPr>
+          <w:rFonts w:ascii="Courier New" w:eastAsia="Times New Roman" w:hAnsi="Courier New" w:cs="Courier New"/>
+          <w:color w:val="A9B7C6"/>
+          <w:sz w:val="16"/>
+          <w:szCs w:val="16"/>
+          <w:lang w:val="en-US" w:eastAsia="ru-RU"/>
+        </w:rPr>
+        <w:t>cart</w:t>
+      </w:r>
+      <w:r>
+        <w:rPr>
+          <w:rFonts w:ascii="Courier New" w:eastAsia="Times New Roman" w:hAnsi="Courier New" w:cs="Courier New"/>
+          <w:color w:val="A9B7C6"/>
+          <w:sz w:val="16"/>
+          <w:szCs w:val="16"/>
+          <w:lang w:eastAsia="ru-RU"/>
+        </w:rPr>
+        <w:t>.</w:t>
+      </w:r>
+      <w:r>
+        <w:rPr>
+          <w:rFonts w:ascii="Courier New" w:eastAsia="Times New Roman" w:hAnsi="Courier New" w:cs="Courier New"/>
+          <w:color w:val="9876AA"/>
+          <w:sz w:val="16"/>
+          <w:szCs w:val="16"/>
+          <w:lang w:val="en-US" w:eastAsia="ru-RU"/>
+        </w:rPr>
+        <w:t>qty</w:t>
+      </w:r>
+      <w:r>
+        <w:rPr>
+          <w:rFonts w:ascii="Courier New" w:eastAsia="Times New Roman" w:hAnsi="Courier New" w:cs="Courier New"/>
+          <w:color w:val="9876AA"/>
+          <w:sz w:val="16"/>
+          <w:szCs w:val="16"/>
+          <w:lang w:eastAsia="ru-RU"/>
+        </w:rPr>
+        <w:t xml:space="preserve"> </w:t>
+      </w:r>
+      <w:r>
+        <w:rPr>
+          <w:rFonts w:ascii="Courier New" w:eastAsia="Times New Roman" w:hAnsi="Courier New" w:cs="Courier New"/>
+          <w:color w:val="A9B7C6"/>
+          <w:sz w:val="16"/>
+          <w:szCs w:val="16"/>
+          <w:lang w:eastAsia="ru-RU"/>
+        </w:rPr>
+        <w:t>})</w:t>
+      </w:r>
+      <w:r>
+        <w:rPr>
+          <w:rFonts w:ascii="Courier New" w:eastAsia="Times New Roman" w:hAnsi="Courier New" w:cs="Courier New"/>
+          <w:color w:val="A9B7C6"/>
+          <w:sz w:val="16"/>
+          <w:szCs w:val="16"/>
+          <w:lang w:eastAsia="ru-RU"/>
+        </w:rPr>
+        <w:br/>
+        <w:t xml:space="preserve">        .</w:t>
+      </w:r>
+      <w:r>
+        <w:rPr>
+          <w:rFonts w:ascii="Courier New" w:eastAsia="Times New Roman" w:hAnsi="Courier New" w:cs="Courier New"/>
+          <w:color w:val="FFC66D"/>
+          <w:sz w:val="16"/>
+          <w:szCs w:val="16"/>
+          <w:lang w:val="en-US" w:eastAsia="ru-RU"/>
+        </w:rPr>
+        <w:t>then</w:t>
+      </w:r>
+      <w:r>
+        <w:rPr>
+          <w:rFonts w:ascii="Courier New" w:eastAsia="Times New Roman" w:hAnsi="Courier New" w:cs="Courier New"/>
+          <w:color w:val="A9B7C6"/>
+          <w:sz w:val="16"/>
+          <w:szCs w:val="16"/>
+          <w:lang w:eastAsia="ru-RU"/>
+        </w:rPr>
+        <w:t>(</w:t>
+      </w:r>
+      <w:r>
+        <w:rPr>
+          <w:rFonts w:ascii="Courier New" w:eastAsia="Times New Roman" w:hAnsi="Courier New" w:cs="Courier New"/>
+          <w:color w:val="A9B7C6"/>
+          <w:sz w:val="16"/>
+          <w:szCs w:val="16"/>
+          <w:lang w:val="en-US" w:eastAsia="ru-RU"/>
+        </w:rPr>
+        <w:t>res</w:t>
+      </w:r>
+      <w:r>
+        <w:rPr>
+          <w:rFonts w:ascii="Courier New" w:eastAsia="Times New Roman" w:hAnsi="Courier New" w:cs="Courier New"/>
+          <w:color w:val="A9B7C6"/>
+          <w:sz w:val="16"/>
+          <w:szCs w:val="16"/>
+          <w:lang w:eastAsia="ru-RU"/>
+        </w:rPr>
+        <w:t xml:space="preserve"> =&gt; {</w:t>
+      </w:r>
+      <w:r>
+        <w:rPr>
+          <w:rFonts w:ascii="Courier New" w:eastAsia="Times New Roman" w:hAnsi="Courier New" w:cs="Courier New"/>
+          <w:color w:val="A9B7C6"/>
+          <w:sz w:val="16"/>
+          <w:szCs w:val="16"/>
+          <w:lang w:eastAsia="ru-RU"/>
+        </w:rPr>
+        <w:br/>
+        <w:t xml:space="preserve">            </w:t>
+      </w:r>
+      <w:r>
+        <w:rPr>
+          <w:rFonts w:ascii="Courier New" w:eastAsia="Times New Roman" w:hAnsi="Courier New" w:cs="Courier New"/>
+          <w:color w:val="A9B7C6"/>
+          <w:sz w:val="16"/>
+          <w:szCs w:val="16"/>
+          <w:lang w:val="en-US" w:eastAsia="ru-RU"/>
+        </w:rPr>
+        <w:t>cart</w:t>
+      </w:r>
+      <w:r>
+        <w:rPr>
+          <w:rFonts w:ascii="Courier New" w:eastAsia="Times New Roman" w:hAnsi="Courier New" w:cs="Courier New"/>
+          <w:color w:val="A9B7C6"/>
+          <w:sz w:val="16"/>
+          <w:szCs w:val="16"/>
+          <w:lang w:eastAsia="ru-RU"/>
+        </w:rPr>
+        <w:t>.</w:t>
+      </w:r>
+      <w:r>
+        <w:rPr>
+          <w:rFonts w:ascii="Courier New" w:eastAsia="Times New Roman" w:hAnsi="Courier New" w:cs="Courier New"/>
+          <w:color w:val="9876AA"/>
+          <w:sz w:val="16"/>
+          <w:szCs w:val="16"/>
+          <w:lang w:val="en-US" w:eastAsia="ru-RU"/>
+        </w:rPr>
+        <w:t>total</w:t>
+      </w:r>
+      <w:r>
+        <w:rPr>
+          <w:rFonts w:ascii="Courier New" w:eastAsia="Times New Roman" w:hAnsi="Courier New" w:cs="Courier New"/>
+          <w:color w:val="9876AA"/>
+          <w:sz w:val="16"/>
+          <w:szCs w:val="16"/>
+          <w:lang w:eastAsia="ru-RU"/>
+        </w:rPr>
+        <w:t>_</w:t>
+      </w:r>
+      <w:r>
+        <w:rPr>
+          <w:rFonts w:ascii="Courier New" w:eastAsia="Times New Roman" w:hAnsi="Courier New" w:cs="Courier New"/>
+          <w:color w:val="9876AA"/>
+          <w:sz w:val="16"/>
+          <w:szCs w:val="16"/>
+          <w:lang w:val="en-US" w:eastAsia="ru-RU"/>
+        </w:rPr>
+        <w:t>sum</w:t>
+      </w:r>
+      <w:r>
+        <w:rPr>
+          <w:rFonts w:ascii="Courier New" w:eastAsia="Times New Roman" w:hAnsi="Courier New" w:cs="Courier New"/>
+          <w:color w:val="9876AA"/>
+          <w:sz w:val="16"/>
+          <w:szCs w:val="16"/>
+          <w:lang w:eastAsia="ru-RU"/>
+        </w:rPr>
+        <w:t xml:space="preserve"> </w:t>
+      </w:r>
+      <w:r>
+        <w:rPr>
+          <w:rFonts w:ascii="Courier New" w:eastAsia="Times New Roman" w:hAnsi="Courier New" w:cs="Courier New"/>
+          <w:color w:val="A9B7C6"/>
+          <w:sz w:val="16"/>
+          <w:szCs w:val="16"/>
+          <w:lang w:eastAsia="ru-RU"/>
+        </w:rPr>
+        <w:t xml:space="preserve">= </w:t>
+      </w:r>
+      <w:r>
+        <w:rPr>
+          <w:rFonts w:ascii="Courier New" w:eastAsia="Times New Roman" w:hAnsi="Courier New" w:cs="Courier New"/>
+          <w:color w:val="A9B7C6"/>
+          <w:sz w:val="16"/>
+          <w:szCs w:val="16"/>
+          <w:lang w:val="en-US" w:eastAsia="ru-RU"/>
+        </w:rPr>
+        <w:t>res</w:t>
+      </w:r>
+      <w:r>
+        <w:rPr>
+          <w:rFonts w:ascii="Courier New" w:eastAsia="Times New Roman" w:hAnsi="Courier New" w:cs="Courier New"/>
+          <w:color w:val="A9B7C6"/>
+          <w:sz w:val="16"/>
+          <w:szCs w:val="16"/>
+          <w:lang w:eastAsia="ru-RU"/>
+        </w:rPr>
+        <w:t>.</w:t>
+      </w:r>
+      <w:r>
+        <w:rPr>
+          <w:rFonts w:ascii="Courier New" w:eastAsia="Times New Roman" w:hAnsi="Courier New" w:cs="Courier New"/>
+          <w:color w:val="9876AA"/>
+          <w:sz w:val="16"/>
+          <w:szCs w:val="16"/>
+          <w:lang w:val="en-US" w:eastAsia="ru-RU"/>
+        </w:rPr>
+        <w:t>data</w:t>
+      </w:r>
+      <w:r>
+        <w:rPr>
+          <w:rFonts w:ascii="Courier New" w:eastAsia="Times New Roman" w:hAnsi="Courier New" w:cs="Courier New"/>
+          <w:color w:val="A9B7C6"/>
+          <w:sz w:val="16"/>
+          <w:szCs w:val="16"/>
+          <w:lang w:eastAsia="ru-RU"/>
+        </w:rPr>
+        <w:t>.</w:t>
+      </w:r>
+      <w:r>
+        <w:rPr>
+          <w:rFonts w:ascii="Courier New" w:eastAsia="Times New Roman" w:hAnsi="Courier New" w:cs="Courier New"/>
+          <w:color w:val="9876AA"/>
+          <w:sz w:val="16"/>
+          <w:szCs w:val="16"/>
+          <w:lang w:val="en-US" w:eastAsia="ru-RU"/>
+        </w:rPr>
+        <w:t>total</w:t>
+      </w:r>
+      <w:r>
+        <w:rPr>
+          <w:rFonts w:ascii="Courier New" w:eastAsia="Times New Roman" w:hAnsi="Courier New" w:cs="Courier New"/>
+          <w:color w:val="9876AA"/>
+          <w:sz w:val="16"/>
+          <w:szCs w:val="16"/>
+          <w:lang w:eastAsia="ru-RU"/>
+        </w:rPr>
+        <w:t>_</w:t>
+      </w:r>
+      <w:r>
+        <w:rPr>
+          <w:rFonts w:ascii="Courier New" w:eastAsia="Times New Roman" w:hAnsi="Courier New" w:cs="Courier New"/>
+          <w:color w:val="9876AA"/>
+          <w:sz w:val="16"/>
+          <w:szCs w:val="16"/>
+          <w:lang w:val="en-US" w:eastAsia="ru-RU"/>
+        </w:rPr>
+        <w:t>sum</w:t>
+      </w:r>
+      <w:r>
+        <w:rPr>
+          <w:rFonts w:ascii="Courier New" w:eastAsia="Times New Roman" w:hAnsi="Courier New" w:cs="Courier New"/>
+          <w:color w:val="CC7832"/>
+          <w:sz w:val="16"/>
+          <w:szCs w:val="16"/>
+          <w:lang w:eastAsia="ru-RU"/>
+        </w:rPr>
+        <w:t>;</w:t>
+      </w:r>
+      <w:r>
+        <w:rPr>
+          <w:rFonts w:ascii="Courier New" w:eastAsia="Times New Roman" w:hAnsi="Courier New" w:cs="Courier New"/>
+          <w:color w:val="CC7832"/>
+          <w:sz w:val="16"/>
+          <w:szCs w:val="16"/>
+          <w:lang w:eastAsia="ru-RU"/>
+        </w:rPr>
+        <w:br/>
+        <w:t xml:space="preserve">            </w:t>
+      </w:r>
+      <w:r>
+        <w:rPr>
+          <w:rFonts w:ascii="Courier New" w:eastAsia="Times New Roman" w:hAnsi="Courier New" w:cs="Courier New"/>
+          <w:color w:val="CC7832"/>
+          <w:sz w:val="16"/>
+          <w:szCs w:val="16"/>
+          <w:lang w:val="en-US" w:eastAsia="ru-RU"/>
+        </w:rPr>
+        <w:t>this</w:t>
+      </w:r>
+      <w:r>
+        <w:rPr>
+          <w:rFonts w:ascii="Courier New" w:eastAsia="Times New Roman" w:hAnsi="Courier New" w:cs="Courier New"/>
+          <w:color w:val="A9B7C6"/>
+          <w:sz w:val="16"/>
+          <w:szCs w:val="16"/>
+          <w:lang w:eastAsia="ru-RU"/>
+        </w:rPr>
+        <w:t>.</w:t>
+      </w:r>
+      <w:r>
+        <w:rPr>
+          <w:rFonts w:ascii="Courier New" w:eastAsia="Times New Roman" w:hAnsi="Courier New" w:cs="Courier New"/>
+          <w:color w:val="9876AA"/>
+          <w:sz w:val="16"/>
+          <w:szCs w:val="16"/>
+          <w:lang w:eastAsia="ru-RU"/>
+        </w:rPr>
+        <w:t>$</w:t>
+      </w:r>
+      <w:r>
+        <w:rPr>
+          <w:rFonts w:ascii="Courier New" w:eastAsia="Times New Roman" w:hAnsi="Courier New" w:cs="Courier New"/>
+          <w:color w:val="9876AA"/>
+          <w:sz w:val="16"/>
+          <w:szCs w:val="16"/>
+          <w:lang w:val="en-US" w:eastAsia="ru-RU"/>
+        </w:rPr>
+        <w:t>page</w:t>
+      </w:r>
+      <w:r>
+        <w:rPr>
+          <w:rFonts w:ascii="Courier New" w:eastAsia="Times New Roman" w:hAnsi="Courier New" w:cs="Courier New"/>
+          <w:color w:val="A9B7C6"/>
+          <w:sz w:val="16"/>
+          <w:szCs w:val="16"/>
+          <w:lang w:eastAsia="ru-RU"/>
+        </w:rPr>
+        <w:t>.</w:t>
+      </w:r>
+      <w:r>
+        <w:rPr>
+          <w:rFonts w:ascii="Courier New" w:eastAsia="Times New Roman" w:hAnsi="Courier New" w:cs="Courier New"/>
+          <w:color w:val="9876AA"/>
+          <w:sz w:val="16"/>
+          <w:szCs w:val="16"/>
+          <w:lang w:val="en-US" w:eastAsia="ru-RU"/>
+        </w:rPr>
+        <w:t>props</w:t>
+      </w:r>
+      <w:r>
+        <w:rPr>
+          <w:rFonts w:ascii="Courier New" w:eastAsia="Times New Roman" w:hAnsi="Courier New" w:cs="Courier New"/>
+          <w:color w:val="A9B7C6"/>
+          <w:sz w:val="16"/>
+          <w:szCs w:val="16"/>
+          <w:lang w:eastAsia="ru-RU"/>
+        </w:rPr>
+        <w:t>.</w:t>
+      </w:r>
+      <w:r>
+        <w:rPr>
+          <w:rFonts w:ascii="Courier New" w:eastAsia="Times New Roman" w:hAnsi="Courier New" w:cs="Courier New"/>
+          <w:color w:val="9876AA"/>
+          <w:sz w:val="16"/>
+          <w:szCs w:val="16"/>
+          <w:lang w:val="en-US" w:eastAsia="ru-RU"/>
+        </w:rPr>
+        <w:t>auth</w:t>
+      </w:r>
+      <w:r>
+        <w:rPr>
+          <w:rFonts w:ascii="Courier New" w:eastAsia="Times New Roman" w:hAnsi="Courier New" w:cs="Courier New"/>
+          <w:color w:val="A9B7C6"/>
+          <w:sz w:val="16"/>
+          <w:szCs w:val="16"/>
+          <w:lang w:eastAsia="ru-RU"/>
+        </w:rPr>
+        <w:t>.</w:t>
+      </w:r>
+      <w:r>
+        <w:rPr>
+          <w:rFonts w:ascii="Courier New" w:eastAsia="Times New Roman" w:hAnsi="Courier New" w:cs="Courier New"/>
+          <w:color w:val="9876AA"/>
+          <w:sz w:val="16"/>
+          <w:szCs w:val="16"/>
+          <w:lang w:val="en-US" w:eastAsia="ru-RU"/>
+        </w:rPr>
+        <w:t>user</w:t>
+      </w:r>
+      <w:r>
+        <w:rPr>
+          <w:rFonts w:ascii="Courier New" w:eastAsia="Times New Roman" w:hAnsi="Courier New" w:cs="Courier New"/>
+          <w:color w:val="A9B7C6"/>
+          <w:sz w:val="16"/>
+          <w:szCs w:val="16"/>
+          <w:lang w:eastAsia="ru-RU"/>
+        </w:rPr>
+        <w:t>.</w:t>
+      </w:r>
+      <w:r>
+        <w:rPr>
+          <w:rFonts w:ascii="Courier New" w:eastAsia="Times New Roman" w:hAnsi="Courier New" w:cs="Courier New"/>
+          <w:color w:val="9876AA"/>
+          <w:sz w:val="16"/>
+          <w:szCs w:val="16"/>
+          <w:lang w:val="en-US" w:eastAsia="ru-RU"/>
+        </w:rPr>
+        <w:t>carts</w:t>
+      </w:r>
+      <w:r>
+        <w:rPr>
+          <w:rFonts w:ascii="Courier New" w:eastAsia="Times New Roman" w:hAnsi="Courier New" w:cs="Courier New"/>
+          <w:color w:val="9876AA"/>
+          <w:sz w:val="16"/>
+          <w:szCs w:val="16"/>
+          <w:lang w:eastAsia="ru-RU"/>
+        </w:rPr>
+        <w:t>_</w:t>
+      </w:r>
+      <w:r>
+        <w:rPr>
+          <w:rFonts w:ascii="Courier New" w:eastAsia="Times New Roman" w:hAnsi="Courier New" w:cs="Courier New"/>
+          <w:color w:val="9876AA"/>
+          <w:sz w:val="16"/>
+          <w:szCs w:val="16"/>
+          <w:lang w:val="en-US" w:eastAsia="ru-RU"/>
+        </w:rPr>
+        <w:t>total</w:t>
+      </w:r>
+      <w:r>
+        <w:rPr>
+          <w:rFonts w:ascii="Courier New" w:eastAsia="Times New Roman" w:hAnsi="Courier New" w:cs="Courier New"/>
+          <w:color w:val="9876AA"/>
+          <w:sz w:val="16"/>
+          <w:szCs w:val="16"/>
+          <w:lang w:eastAsia="ru-RU"/>
+        </w:rPr>
+        <w:t>_</w:t>
+      </w:r>
+      <w:r>
+        <w:rPr>
+          <w:rFonts w:ascii="Courier New" w:eastAsia="Times New Roman" w:hAnsi="Courier New" w:cs="Courier New"/>
+          <w:color w:val="9876AA"/>
+          <w:sz w:val="16"/>
+          <w:szCs w:val="16"/>
+          <w:lang w:val="en-US" w:eastAsia="ru-RU"/>
+        </w:rPr>
+        <w:t>sum</w:t>
+      </w:r>
+      <w:r>
+        <w:rPr>
+          <w:rFonts w:ascii="Courier New" w:eastAsia="Times New Roman" w:hAnsi="Courier New" w:cs="Courier New"/>
+          <w:color w:val="9876AA"/>
+          <w:sz w:val="16"/>
+          <w:szCs w:val="16"/>
+          <w:lang w:eastAsia="ru-RU"/>
+        </w:rPr>
+        <w:t xml:space="preserve"> </w:t>
+      </w:r>
+      <w:r>
+        <w:rPr>
+          <w:rFonts w:ascii="Courier New" w:eastAsia="Times New Roman" w:hAnsi="Courier New" w:cs="Courier New"/>
+          <w:color w:val="A9B7C6"/>
+          <w:sz w:val="16"/>
+          <w:szCs w:val="16"/>
+          <w:lang w:eastAsia="ru-RU"/>
+        </w:rPr>
+        <w:t xml:space="preserve">= </w:t>
+      </w:r>
+      <w:r>
+        <w:rPr>
+          <w:rFonts w:ascii="Courier New" w:eastAsia="Times New Roman" w:hAnsi="Courier New" w:cs="Courier New"/>
+          <w:color w:val="A9B7C6"/>
+          <w:sz w:val="16"/>
+          <w:szCs w:val="16"/>
+          <w:lang w:val="en-US" w:eastAsia="ru-RU"/>
+        </w:rPr>
+        <w:t>res</w:t>
+      </w:r>
+      <w:r>
+        <w:rPr>
+          <w:rFonts w:ascii="Courier New" w:eastAsia="Times New Roman" w:hAnsi="Courier New" w:cs="Courier New"/>
+          <w:color w:val="A9B7C6"/>
+          <w:sz w:val="16"/>
+          <w:szCs w:val="16"/>
+          <w:lang w:eastAsia="ru-RU"/>
+        </w:rPr>
+        <w:t>.</w:t>
+      </w:r>
+      <w:r>
+        <w:rPr>
+          <w:rFonts w:ascii="Courier New" w:eastAsia="Times New Roman" w:hAnsi="Courier New" w:cs="Courier New"/>
+          <w:color w:val="9876AA"/>
+          <w:sz w:val="16"/>
+          <w:szCs w:val="16"/>
+          <w:lang w:val="en-US" w:eastAsia="ru-RU"/>
+        </w:rPr>
+        <w:t>data</w:t>
+      </w:r>
+      <w:r>
+        <w:rPr>
+          <w:rFonts w:ascii="Courier New" w:eastAsia="Times New Roman" w:hAnsi="Courier New" w:cs="Courier New"/>
+          <w:color w:val="A9B7C6"/>
+          <w:sz w:val="16"/>
+          <w:szCs w:val="16"/>
+          <w:lang w:eastAsia="ru-RU"/>
+        </w:rPr>
+        <w:t>.</w:t>
+      </w:r>
+      <w:r>
+        <w:rPr>
+          <w:rFonts w:ascii="Courier New" w:eastAsia="Times New Roman" w:hAnsi="Courier New" w:cs="Courier New"/>
+          <w:color w:val="9876AA"/>
+          <w:sz w:val="16"/>
+          <w:szCs w:val="16"/>
+          <w:lang w:val="en-US" w:eastAsia="ru-RU"/>
+        </w:rPr>
+        <w:t>carts</w:t>
+      </w:r>
+      <w:r>
+        <w:rPr>
+          <w:rFonts w:ascii="Courier New" w:eastAsia="Times New Roman" w:hAnsi="Courier New" w:cs="Courier New"/>
+          <w:color w:val="9876AA"/>
+          <w:sz w:val="16"/>
+          <w:szCs w:val="16"/>
+          <w:lang w:eastAsia="ru-RU"/>
+        </w:rPr>
+        <w:t>_</w:t>
+      </w:r>
+      <w:r>
+        <w:rPr>
+          <w:rFonts w:ascii="Courier New" w:eastAsia="Times New Roman" w:hAnsi="Courier New" w:cs="Courier New"/>
+          <w:color w:val="9876AA"/>
+          <w:sz w:val="16"/>
+          <w:szCs w:val="16"/>
+          <w:lang w:val="en-US" w:eastAsia="ru-RU"/>
+        </w:rPr>
+        <w:t>total</w:t>
+      </w:r>
+      <w:r>
+        <w:rPr>
+          <w:rFonts w:ascii="Courier New" w:eastAsia="Times New Roman" w:hAnsi="Courier New" w:cs="Courier New"/>
+          <w:color w:val="9876AA"/>
+          <w:sz w:val="16"/>
+          <w:szCs w:val="16"/>
+          <w:lang w:eastAsia="ru-RU"/>
+        </w:rPr>
+        <w:t>_</w:t>
+      </w:r>
+      <w:r>
+        <w:rPr>
+          <w:rFonts w:ascii="Courier New" w:eastAsia="Times New Roman" w:hAnsi="Courier New" w:cs="Courier New"/>
+          <w:color w:val="9876AA"/>
+          <w:sz w:val="16"/>
+          <w:szCs w:val="16"/>
+          <w:lang w:val="en-US" w:eastAsia="ru-RU"/>
+        </w:rPr>
+        <w:t>sum</w:t>
+      </w:r>
+      <w:r>
+        <w:rPr>
+          <w:rFonts w:ascii="Courier New" w:eastAsia="Times New Roman" w:hAnsi="Courier New" w:cs="Courier New"/>
+          <w:color w:val="CC7832"/>
+          <w:sz w:val="16"/>
+          <w:szCs w:val="16"/>
+          <w:lang w:eastAsia="ru-RU"/>
+        </w:rPr>
+        <w:t>;</w:t>
+      </w:r>
+      <w:r>
+        <w:rPr>
+          <w:rFonts w:ascii="Courier New" w:eastAsia="Times New Roman" w:hAnsi="Courier New" w:cs="Courier New"/>
+          <w:color w:val="CC7832"/>
+          <w:sz w:val="16"/>
+          <w:szCs w:val="16"/>
+          <w:lang w:eastAsia="ru-RU"/>
+        </w:rPr>
+        <w:br/>
+      </w:r>
+      <w:r>
+        <w:rPr>
+          <w:rFonts w:ascii="Courier New" w:eastAsia="Times New Roman" w:hAnsi="Courier New" w:cs="Courier New"/>
+          <w:color w:val="CC7832"/>
+          <w:sz w:val="16"/>
+          <w:szCs w:val="16"/>
+          <w:lang w:eastAsia="ru-RU"/>
+        </w:rPr>
+        <w:lastRenderedPageBreak/>
+        <w:t xml:space="preserve">        </w:t>
+      </w:r>
+      <w:r>
+        <w:rPr>
+          <w:rFonts w:ascii="Courier New" w:eastAsia="Times New Roman" w:hAnsi="Courier New" w:cs="Courier New"/>
+          <w:color w:val="A9B7C6"/>
+          <w:sz w:val="16"/>
+          <w:szCs w:val="16"/>
+          <w:lang w:eastAsia="ru-RU"/>
+        </w:rPr>
+        <w:t>})</w:t>
+      </w:r>
+      <w:r>
+        <w:rPr>
+          <w:rFonts w:ascii="Courier New" w:eastAsia="Times New Roman" w:hAnsi="Courier New" w:cs="Courier New"/>
+          <w:color w:val="A9B7C6"/>
+          <w:sz w:val="16"/>
+          <w:szCs w:val="16"/>
+          <w:lang w:eastAsia="ru-RU"/>
+        </w:rPr>
+        <w:br/>
+        <w:t>}</w:t>
+      </w:r>
+      <w:r>
+        <w:rPr>
+          <w:rFonts w:ascii="Courier New" w:eastAsia="Times New Roman" w:hAnsi="Courier New" w:cs="Courier New"/>
+          <w:color w:val="CC7832"/>
+          <w:sz w:val="16"/>
+          <w:szCs w:val="16"/>
+          <w:lang w:eastAsia="ru-RU"/>
+        </w:rPr>
+        <w:t>,</w:t>
+      </w:r>
+    </w:p>
+    <w:p>
+      <w:pPr>
+        <w:spacing w:after="0" w:line="240" w:lineRule="auto"/>
+        <w:rPr>
+          <w:rFonts w:ascii="Times New Roman" w:hAnsi="Times New Roman" w:cs="Times New Roman"/>
+          <w:b/>
+          <w:u w:val="single"/>
+        </w:rPr>
+      </w:pPr>
+      <w:r>
+        <w:rPr>
+          <w:rFonts w:ascii="Times New Roman" w:hAnsi="Times New Roman" w:cs="Times New Roman"/>
+          <w:b/>
+          <w:u w:val="single"/>
+        </w:rPr>
+        <w:t>Урок 69. Ошибка входа</w:t>
+      </w:r>
+    </w:p>
+    <w:p>
+      <w:pPr>
+        <w:spacing w:after="0" w:line="240" w:lineRule="auto"/>
+        <w:rPr>
+          <w:rFonts w:ascii="Times New Roman" w:hAnsi="Times New Roman" w:cs="Times New Roman"/>
+          <w:b/>
+          <w:u w:val="single"/>
+        </w:rPr>
+      </w:pPr>
       <w:bookmarkStart w:id="0" w:name="_GoBack"/>
-      <w:bookmarkEnd w:id="0"/>
-    </w:p>
-    <w:p>
-      <w:pPr>
-        <w:spacing w:after="0" w:line="240" w:lineRule="auto"/>
-        <w:rPr>
-          <w:rFonts w:ascii="Times New Roman" w:hAnsi="Times New Roman" w:cs="Times New Roman"/>
-        </w:rPr>
-      </w:pPr>
-    </w:p>
-    <w:p>
-      <w:pPr>
-        <w:spacing w:after="0" w:line="240" w:lineRule="auto"/>
-        <w:rPr>
-          <w:rFonts w:ascii="Times New Roman" w:hAnsi="Times New Roman" w:cs="Times New Roman"/>
-        </w:rPr>
-      </w:pPr>
-    </w:p>
-    <w:p>
-      <w:pPr>
-        <w:spacing w:after="0" w:line="240" w:lineRule="auto"/>
-        <w:rPr>
-          <w:rFonts w:ascii="Times New Roman" w:hAnsi="Times New Roman" w:cs="Times New Roman"/>
-        </w:rPr>
-      </w:pPr>
-    </w:p>
-    <w:p>
-      <w:pPr>
-        <w:spacing w:after="0" w:line="240" w:lineRule="auto"/>
-        <w:rPr>
-          <w:rFonts w:ascii="Times New Roman" w:hAnsi="Times New Roman" w:cs="Times New Roman"/>
-        </w:rPr>
-      </w:pPr>
-    </w:p>
+      <w:r>
+        <w:rPr>
+          <w:rFonts w:ascii="Times New Roman" w:hAnsi="Times New Roman" w:cs="Times New Roman"/>
+          <w:b/>
+          <w:u w:val="single"/>
+        </w:rPr>
+        <w:t>Урок 70. Ошибка кулькуляции корзины</w:t>
+      </w:r>
+    </w:p>
+    <w:bookmarkEnd w:id="0"/>
     <w:p>
       <w:pPr>
         <w:spacing w:after="0" w:line="240" w:lineRule="auto"/>
@@ -28485,7 +31186,7 @@
 </file>
 
 <file path=customXml/itemProps1.xml><?xml version="1.0" encoding="utf-8"?>
-<ds:datastoreItem xmlns:ds="http://schemas.openxmlformats.org/officeDocument/2006/customXml" ds:itemID="{3687E773-412C-42F1-989B-6B8F6E67F58F}">
+<ds:datastoreItem xmlns:ds="http://schemas.openxmlformats.org/officeDocument/2006/customXml" ds:itemID="{ABD48310-B3E7-4A26-A1CE-3D63B472DB71}">
   <ds:schemaRefs>
     <ds:schemaRef ds:uri="http://schemas.openxmlformats.org/officeDocument/2006/bibliography"/>
   </ds:schemaRefs>

</xml_diff>

<commit_message>
L73 Telescope: query optimisation
</commit_message>
<xml_diff>
--- a/Конспект Market_shop.docx
+++ b/Конспект Market_shop.docx
@@ -25823,7 +25823,6 @@
           <w:rFonts w:ascii="Times New Roman" w:hAnsi="Times New Roman" w:cs="Times New Roman"/>
           <w:b/>
           <w:u w:val="single"/>
-          <w:lang w:val="en-US"/>
         </w:rPr>
       </w:pPr>
       <w:r>
@@ -25839,7 +25838,6 @@
           <w:rFonts w:ascii="Times New Roman" w:hAnsi="Times New Roman" w:cs="Times New Roman"/>
           <w:b/>
           <w:u w:val="single"/>
-          <w:lang w:val="en-US"/>
         </w:rPr>
         <w:t xml:space="preserve"> </w:t>
       </w:r>
@@ -25856,7 +25854,6 @@
           <w:rFonts w:ascii="Times New Roman" w:hAnsi="Times New Roman" w:cs="Times New Roman"/>
           <w:b/>
           <w:u w:val="single"/>
-          <w:lang w:val="en-US"/>
         </w:rPr>
         <w:t xml:space="preserve"> </w:t>
       </w:r>
@@ -25873,7 +25870,6 @@
           <w:rFonts w:ascii="Times New Roman" w:hAnsi="Times New Roman" w:cs="Times New Roman"/>
           <w:b/>
           <w:u w:val="single"/>
-          <w:lang w:val="en-US"/>
         </w:rPr>
         <w:t xml:space="preserve"> </w:t>
       </w:r>
@@ -25890,7 +25886,6 @@
           <w:rFonts w:ascii="Times New Roman" w:hAnsi="Times New Roman" w:cs="Times New Roman"/>
           <w:b/>
           <w:u w:val="single"/>
-          <w:lang w:val="en-US"/>
         </w:rPr>
         <w:t xml:space="preserve"> </w:t>
       </w:r>
@@ -25908,11 +25903,13 @@
         <w:spacing w:after="0" w:line="240" w:lineRule="auto"/>
         <w:rPr>
           <w:rFonts w:ascii="Times New Roman" w:hAnsi="Times New Roman" w:cs="Times New Roman"/>
-        </w:rPr>
-      </w:pPr>
-      <w:r>
-        <w:rPr>
-          <w:rFonts w:ascii="Times New Roman" w:hAnsi="Times New Roman" w:cs="Times New Roman"/>
+          <w:lang w:val="en-US"/>
+        </w:rPr>
+      </w:pPr>
+      <w:r>
+        <w:rPr>
+          <w:rFonts w:ascii="Times New Roman" w:hAnsi="Times New Roman" w:cs="Times New Roman"/>
+          <w:lang w:val="en-US"/>
         </w:rPr>
         <w:t>php artisan make:resource User/UserResource</w:t>
       </w:r>
@@ -26516,14 +26513,7 @@
           <w:rFonts w:ascii="Times New Roman" w:hAnsi="Times New Roman" w:cs="Times New Roman"/>
           <w:color w:val="FF0000"/>
         </w:rPr>
-        <w:t>суммирование по атрибуту</w:t>
-      </w:r>
-      <w:r>
-        <w:rPr>
-          <w:rFonts w:ascii="Times New Roman" w:hAnsi="Times New Roman" w:cs="Times New Roman"/>
-          <w:color w:val="FF0000"/>
-        </w:rPr>
-        <w:t>!</w:t>
+        <w:t>суммирование по атрибуту!</w:t>
       </w:r>
     </w:p>
     <w:p>
@@ -26741,13 +26731,7 @@
         <w:rPr>
           <w:rFonts w:ascii="Times New Roman" w:hAnsi="Times New Roman" w:cs="Times New Roman"/>
         </w:rPr>
-        <w:t>'total_sum'</w:t>
-      </w:r>
-      <w:r>
-        <w:rPr>
-          <w:rFonts w:ascii="Times New Roman" w:hAnsi="Times New Roman" w:cs="Times New Roman"/>
-        </w:rPr>
-        <w:t xml:space="preserve"> – получаем из атрибута модели Cart</w:t>
+        <w:t>'total_sum' – получаем из атрибута модели Cart</w:t>
       </w:r>
     </w:p>
     <w:p>
@@ -27016,14 +27000,7 @@
           <w:rFonts w:ascii="Times New Roman" w:hAnsi="Times New Roman" w:cs="Times New Roman"/>
           <w:color w:val="FF0000"/>
         </w:rPr>
-        <w:t>передача параметров из страницы</w:t>
-      </w:r>
-      <w:r>
-        <w:rPr>
-          <w:rFonts w:ascii="Times New Roman" w:hAnsi="Times New Roman" w:cs="Times New Roman"/>
-          <w:color w:val="FF0000"/>
-        </w:rPr>
-        <w:t>!</w:t>
+        <w:t>передача параметров из страницы!</w:t>
       </w:r>
     </w:p>
     <w:p>
@@ -27095,7 +27072,6 @@
         <w:spacing w:after="0" w:line="240" w:lineRule="auto"/>
         <w:rPr>
           <w:rFonts w:ascii="Times New Roman" w:hAnsi="Times New Roman" w:cs="Times New Roman"/>
-          <w:lang w:val="en-US"/>
         </w:rPr>
       </w:pPr>
       <w:r>
@@ -27162,7 +27138,7 @@
           <w:color w:val="A9B7C6"/>
           <w:sz w:val="16"/>
           <w:szCs w:val="16"/>
-          <w:lang w:val="en-US" w:eastAsia="ru-RU"/>
+          <w:lang w:eastAsia="ru-RU"/>
         </w:rPr>
       </w:pPr>
       <w:r>
@@ -27181,7 +27157,7 @@
           <w:color w:val="A9B7C6"/>
           <w:sz w:val="16"/>
           <w:szCs w:val="16"/>
-          <w:lang w:val="en-US" w:eastAsia="ru-RU"/>
+          <w:lang w:eastAsia="ru-RU"/>
         </w:rPr>
         <w:t>() {</w:t>
       </w:r>
@@ -27191,10 +27167,30 @@
           <w:color w:val="A9B7C6"/>
           <w:sz w:val="16"/>
           <w:szCs w:val="16"/>
-          <w:lang w:val="en-US" w:eastAsia="ru-RU"/>
+          <w:lang w:eastAsia="ru-RU"/>
         </w:rPr>
         <w:br/>
-        <w:t xml:space="preserve">    axios.</w:t>
+        <w:t xml:space="preserve">    </w:t>
+      </w:r>
+      <w:r>
+        <w:rPr>
+          <w:rFonts w:ascii="Courier New" w:eastAsia="Times New Roman" w:hAnsi="Courier New" w:cs="Courier New"/>
+          <w:color w:val="A9B7C6"/>
+          <w:sz w:val="16"/>
+          <w:szCs w:val="16"/>
+          <w:lang w:val="en-US" w:eastAsia="ru-RU"/>
+        </w:rPr>
+        <w:t>axios</w:t>
+      </w:r>
+      <w:r>
+        <w:rPr>
+          <w:rFonts w:ascii="Courier New" w:eastAsia="Times New Roman" w:hAnsi="Courier New" w:cs="Courier New"/>
+          <w:color w:val="A9B7C6"/>
+          <w:sz w:val="16"/>
+          <w:szCs w:val="16"/>
+          <w:lang w:eastAsia="ru-RU"/>
+        </w:rPr>
+        <w:t>.</w:t>
       </w:r>
       <w:r>
         <w:rPr>
@@ -27212,9 +27208,29 @@
           <w:color w:val="A9B7C6"/>
           <w:sz w:val="16"/>
           <w:szCs w:val="16"/>
-          <w:lang w:val="en-US" w:eastAsia="ru-RU"/>
-        </w:rPr>
-        <w:t>(route(</w:t>
+          <w:lang w:eastAsia="ru-RU"/>
+        </w:rPr>
+        <w:t>(</w:t>
+      </w:r>
+      <w:r>
+        <w:rPr>
+          <w:rFonts w:ascii="Courier New" w:eastAsia="Times New Roman" w:hAnsi="Courier New" w:cs="Courier New"/>
+          <w:color w:val="A9B7C6"/>
+          <w:sz w:val="16"/>
+          <w:szCs w:val="16"/>
+          <w:lang w:val="en-US" w:eastAsia="ru-RU"/>
+        </w:rPr>
+        <w:t>route</w:t>
+      </w:r>
+      <w:r>
+        <w:rPr>
+          <w:rFonts w:ascii="Courier New" w:eastAsia="Times New Roman" w:hAnsi="Courier New" w:cs="Courier New"/>
+          <w:color w:val="A9B7C6"/>
+          <w:sz w:val="16"/>
+          <w:szCs w:val="16"/>
+          <w:lang w:eastAsia="ru-RU"/>
+        </w:rPr>
+        <w:t>(</w:t>
       </w:r>
       <w:r>
         <w:rPr>
@@ -27222,33 +27238,103 @@
           <w:color w:val="6A8759"/>
           <w:sz w:val="16"/>
           <w:szCs w:val="16"/>
-          <w:lang w:val="en-US" w:eastAsia="ru-RU"/>
-        </w:rPr>
-        <w:t>'client.carts.update'</w:t>
-      </w:r>
-      <w:r>
-        <w:rPr>
-          <w:rFonts w:ascii="Courier New" w:eastAsia="Times New Roman" w:hAnsi="Courier New" w:cs="Courier New"/>
-          <w:color w:val="CC7832"/>
-          <w:sz w:val="16"/>
-          <w:szCs w:val="16"/>
-          <w:lang w:val="en-US" w:eastAsia="ru-RU"/>
-        </w:rPr>
-        <w:t>, this</w:t>
-      </w:r>
-      <w:r>
-        <w:rPr>
-          <w:rFonts w:ascii="Courier New" w:eastAsia="Times New Roman" w:hAnsi="Courier New" w:cs="Courier New"/>
-          <w:color w:val="A9B7C6"/>
-          <w:sz w:val="16"/>
-          <w:szCs w:val="16"/>
-          <w:lang w:val="en-US" w:eastAsia="ru-RU"/>
+          <w:lang w:eastAsia="ru-RU"/>
+        </w:rPr>
+        <w:t>'</w:t>
+      </w:r>
+      <w:r>
+        <w:rPr>
+          <w:rFonts w:ascii="Courier New" w:eastAsia="Times New Roman" w:hAnsi="Courier New" w:cs="Courier New"/>
+          <w:color w:val="6A8759"/>
+          <w:sz w:val="16"/>
+          <w:szCs w:val="16"/>
+          <w:lang w:val="en-US" w:eastAsia="ru-RU"/>
+        </w:rPr>
+        <w:t>client</w:t>
+      </w:r>
+      <w:r>
+        <w:rPr>
+          <w:rFonts w:ascii="Courier New" w:eastAsia="Times New Roman" w:hAnsi="Courier New" w:cs="Courier New"/>
+          <w:color w:val="6A8759"/>
+          <w:sz w:val="16"/>
+          <w:szCs w:val="16"/>
+          <w:lang w:eastAsia="ru-RU"/>
         </w:rPr>
         <w:t>.</w:t>
       </w:r>
       <w:r>
         <w:rPr>
           <w:rFonts w:ascii="Courier New" w:eastAsia="Times New Roman" w:hAnsi="Courier New" w:cs="Courier New"/>
+          <w:color w:val="6A8759"/>
+          <w:sz w:val="16"/>
+          <w:szCs w:val="16"/>
+          <w:lang w:val="en-US" w:eastAsia="ru-RU"/>
+        </w:rPr>
+        <w:t>carts</w:t>
+      </w:r>
+      <w:r>
+        <w:rPr>
+          <w:rFonts w:ascii="Courier New" w:eastAsia="Times New Roman" w:hAnsi="Courier New" w:cs="Courier New"/>
+          <w:color w:val="6A8759"/>
+          <w:sz w:val="16"/>
+          <w:szCs w:val="16"/>
+          <w:lang w:eastAsia="ru-RU"/>
+        </w:rPr>
+        <w:t>.</w:t>
+      </w:r>
+      <w:r>
+        <w:rPr>
+          <w:rFonts w:ascii="Courier New" w:eastAsia="Times New Roman" w:hAnsi="Courier New" w:cs="Courier New"/>
+          <w:color w:val="6A8759"/>
+          <w:sz w:val="16"/>
+          <w:szCs w:val="16"/>
+          <w:lang w:val="en-US" w:eastAsia="ru-RU"/>
+        </w:rPr>
+        <w:t>update</w:t>
+      </w:r>
+      <w:r>
+        <w:rPr>
+          <w:rFonts w:ascii="Courier New" w:eastAsia="Times New Roman" w:hAnsi="Courier New" w:cs="Courier New"/>
+          <w:color w:val="6A8759"/>
+          <w:sz w:val="16"/>
+          <w:szCs w:val="16"/>
+          <w:lang w:eastAsia="ru-RU"/>
+        </w:rPr>
+        <w:t>'</w:t>
+      </w:r>
+      <w:r>
+        <w:rPr>
+          <w:rFonts w:ascii="Courier New" w:eastAsia="Times New Roman" w:hAnsi="Courier New" w:cs="Courier New"/>
+          <w:color w:val="CC7832"/>
+          <w:sz w:val="16"/>
+          <w:szCs w:val="16"/>
+          <w:lang w:eastAsia="ru-RU"/>
+        </w:rPr>
+        <w:t xml:space="preserve">, </w:t>
+      </w:r>
+      <w:r>
+        <w:rPr>
+          <w:rFonts w:ascii="Courier New" w:eastAsia="Times New Roman" w:hAnsi="Courier New" w:cs="Courier New"/>
+          <w:color w:val="CC7832"/>
+          <w:sz w:val="16"/>
+          <w:szCs w:val="16"/>
+          <w:lang w:val="en-US" w:eastAsia="ru-RU"/>
+        </w:rPr>
+        <w:t>this</w:t>
+      </w:r>
+      <w:r>
+        <w:rPr>
+          <w:rFonts w:ascii="Courier New" w:eastAsia="Times New Roman" w:hAnsi="Courier New" w:cs="Courier New"/>
+          <w:color w:val="A9B7C6"/>
+          <w:sz w:val="16"/>
+          <w:szCs w:val="16"/>
+          <w:lang w:eastAsia="ru-RU"/>
+        </w:rPr>
+        <w:t>.</w:t>
+      </w:r>
+      <w:r>
+        <w:rPr>
+          <w:rFonts w:ascii="Courier New" w:eastAsia="Times New Roman" w:hAnsi="Courier New" w:cs="Courier New"/>
           <w:color w:val="9876AA"/>
           <w:sz w:val="16"/>
           <w:szCs w:val="16"/>
@@ -27262,7 +27348,7 @@
           <w:color w:val="A9B7C6"/>
           <w:sz w:val="16"/>
           <w:szCs w:val="16"/>
-          <w:lang w:val="en-US" w:eastAsia="ru-RU"/>
+          <w:lang w:eastAsia="ru-RU"/>
         </w:rPr>
         <w:t>.</w:t>
       </w:r>
@@ -27282,7 +27368,7 @@
           <w:color w:val="A9B7C6"/>
           <w:sz w:val="16"/>
           <w:szCs w:val="16"/>
-          <w:lang w:val="en-US" w:eastAsia="ru-RU"/>
+          <w:lang w:eastAsia="ru-RU"/>
         </w:rPr>
         <w:t>.</w:t>
       </w:r>
@@ -27302,7 +27388,7 @@
           <w:color w:val="A9B7C6"/>
           <w:sz w:val="16"/>
           <w:szCs w:val="16"/>
-          <w:lang w:val="en-US" w:eastAsia="ru-RU"/>
+          <w:lang w:eastAsia="ru-RU"/>
         </w:rPr>
         <w:t>)</w:t>
       </w:r>
@@ -27312,17 +27398,27 @@
           <w:color w:val="CC7832"/>
           <w:sz w:val="16"/>
           <w:szCs w:val="16"/>
-          <w:lang w:val="en-US" w:eastAsia="ru-RU"/>
-        </w:rPr>
-        <w:t>, this</w:t>
-      </w:r>
-      <w:r>
-        <w:rPr>
-          <w:rFonts w:ascii="Courier New" w:eastAsia="Times New Roman" w:hAnsi="Courier New" w:cs="Courier New"/>
-          <w:color w:val="A9B7C6"/>
-          <w:sz w:val="16"/>
-          <w:szCs w:val="16"/>
-          <w:lang w:val="en-US" w:eastAsia="ru-RU"/>
+          <w:lang w:eastAsia="ru-RU"/>
+        </w:rPr>
+        <w:t xml:space="preserve">, </w:t>
+      </w:r>
+      <w:r>
+        <w:rPr>
+          <w:rFonts w:ascii="Courier New" w:eastAsia="Times New Roman" w:hAnsi="Courier New" w:cs="Courier New"/>
+          <w:color w:val="CC7832"/>
+          <w:sz w:val="16"/>
+          <w:szCs w:val="16"/>
+          <w:lang w:val="en-US" w:eastAsia="ru-RU"/>
+        </w:rPr>
+        <w:t>this</w:t>
+      </w:r>
+      <w:r>
+        <w:rPr>
+          <w:rFonts w:ascii="Courier New" w:eastAsia="Times New Roman" w:hAnsi="Courier New" w:cs="Courier New"/>
+          <w:color w:val="A9B7C6"/>
+          <w:sz w:val="16"/>
+          <w:szCs w:val="16"/>
+          <w:lang w:eastAsia="ru-RU"/>
         </w:rPr>
         <w:t>.</w:t>
       </w:r>
@@ -27342,7 +27438,7 @@
           <w:color w:val="A9B7C6"/>
           <w:sz w:val="16"/>
           <w:szCs w:val="16"/>
-          <w:lang w:val="en-US" w:eastAsia="ru-RU"/>
+          <w:lang w:eastAsia="ru-RU"/>
         </w:rPr>
         <w:t>)</w:t>
       </w:r>
@@ -27352,7 +27448,7 @@
           <w:color w:val="A9B7C6"/>
           <w:sz w:val="16"/>
           <w:szCs w:val="16"/>
-          <w:lang w:val="en-US" w:eastAsia="ru-RU"/>
+          <w:lang w:eastAsia="ru-RU"/>
         </w:rPr>
         <w:br/>
         <w:t xml:space="preserve">        .</w:t>
@@ -27373,17 +27469,37 @@
           <w:color w:val="A9B7C6"/>
           <w:sz w:val="16"/>
           <w:szCs w:val="16"/>
-          <w:lang w:val="en-US" w:eastAsia="ru-RU"/>
-        </w:rPr>
-        <w:t>(res =&gt; {</w:t>
-      </w:r>
-      <w:r>
-        <w:rPr>
-          <w:rFonts w:ascii="Courier New" w:eastAsia="Times New Roman" w:hAnsi="Courier New" w:cs="Courier New"/>
-          <w:color w:val="A9B7C6"/>
-          <w:sz w:val="16"/>
-          <w:szCs w:val="16"/>
-          <w:lang w:val="en-US" w:eastAsia="ru-RU"/>
+          <w:lang w:eastAsia="ru-RU"/>
+        </w:rPr>
+        <w:t>(</w:t>
+      </w:r>
+      <w:r>
+        <w:rPr>
+          <w:rFonts w:ascii="Courier New" w:eastAsia="Times New Roman" w:hAnsi="Courier New" w:cs="Courier New"/>
+          <w:color w:val="A9B7C6"/>
+          <w:sz w:val="16"/>
+          <w:szCs w:val="16"/>
+          <w:lang w:val="en-US" w:eastAsia="ru-RU"/>
+        </w:rPr>
+        <w:t>res</w:t>
+      </w:r>
+      <w:r>
+        <w:rPr>
+          <w:rFonts w:ascii="Courier New" w:eastAsia="Times New Roman" w:hAnsi="Courier New" w:cs="Courier New"/>
+          <w:color w:val="A9B7C6"/>
+          <w:sz w:val="16"/>
+          <w:szCs w:val="16"/>
+          <w:lang w:eastAsia="ru-RU"/>
+        </w:rPr>
+        <w:t xml:space="preserve"> =&gt; {</w:t>
+      </w:r>
+      <w:r>
+        <w:rPr>
+          <w:rFonts w:ascii="Courier New" w:eastAsia="Times New Roman" w:hAnsi="Courier New" w:cs="Courier New"/>
+          <w:color w:val="A9B7C6"/>
+          <w:sz w:val="16"/>
+          <w:szCs w:val="16"/>
+          <w:lang w:eastAsia="ru-RU"/>
         </w:rPr>
         <w:br/>
         <w:t xml:space="preserve">            </w:t>
@@ -27404,7 +27520,7 @@
           <w:color w:val="A9B7C6"/>
           <w:sz w:val="16"/>
           <w:szCs w:val="16"/>
-          <w:lang w:val="en-US" w:eastAsia="ru-RU"/>
+          <w:lang w:eastAsia="ru-RU"/>
         </w:rPr>
         <w:t>.</w:t>
       </w:r>
@@ -27414,17 +27530,27 @@
           <w:color w:val="9876AA"/>
           <w:sz w:val="16"/>
           <w:szCs w:val="16"/>
-          <w:lang w:val="en-US" w:eastAsia="ru-RU"/>
-        </w:rPr>
-        <w:t>$page</w:t>
-      </w:r>
-      <w:r>
-        <w:rPr>
-          <w:rFonts w:ascii="Courier New" w:eastAsia="Times New Roman" w:hAnsi="Courier New" w:cs="Courier New"/>
-          <w:color w:val="A9B7C6"/>
-          <w:sz w:val="16"/>
-          <w:szCs w:val="16"/>
-          <w:lang w:val="en-US" w:eastAsia="ru-RU"/>
+          <w:lang w:eastAsia="ru-RU"/>
+        </w:rPr>
+        <w:t>$</w:t>
+      </w:r>
+      <w:r>
+        <w:rPr>
+          <w:rFonts w:ascii="Courier New" w:eastAsia="Times New Roman" w:hAnsi="Courier New" w:cs="Courier New"/>
+          <w:color w:val="9876AA"/>
+          <w:sz w:val="16"/>
+          <w:szCs w:val="16"/>
+          <w:lang w:val="en-US" w:eastAsia="ru-RU"/>
+        </w:rPr>
+        <w:t>page</w:t>
+      </w:r>
+      <w:r>
+        <w:rPr>
+          <w:rFonts w:ascii="Courier New" w:eastAsia="Times New Roman" w:hAnsi="Courier New" w:cs="Courier New"/>
+          <w:color w:val="A9B7C6"/>
+          <w:sz w:val="16"/>
+          <w:szCs w:val="16"/>
+          <w:lang w:eastAsia="ru-RU"/>
         </w:rPr>
         <w:t>.</w:t>
       </w:r>
@@ -27444,7 +27570,7 @@
           <w:color w:val="A9B7C6"/>
           <w:sz w:val="16"/>
           <w:szCs w:val="16"/>
-          <w:lang w:val="en-US" w:eastAsia="ru-RU"/>
+          <w:lang w:eastAsia="ru-RU"/>
         </w:rPr>
         <w:t>.</w:t>
       </w:r>
@@ -27464,7 +27590,7 @@
           <w:color w:val="A9B7C6"/>
           <w:sz w:val="16"/>
           <w:szCs w:val="16"/>
-          <w:lang w:val="en-US" w:eastAsia="ru-RU"/>
+          <w:lang w:eastAsia="ru-RU"/>
         </w:rPr>
         <w:t>.</w:t>
       </w:r>
@@ -27484,7 +27610,7 @@
           <w:color w:val="A9B7C6"/>
           <w:sz w:val="16"/>
           <w:szCs w:val="16"/>
-          <w:lang w:val="en-US" w:eastAsia="ru-RU"/>
+          <w:lang w:eastAsia="ru-RU"/>
         </w:rPr>
         <w:t>.</w:t>
       </w:r>
@@ -27496,17 +27622,7 @@
           <w:szCs w:val="16"/>
           <w:lang w:val="en-US" w:eastAsia="ru-RU"/>
         </w:rPr>
-        <w:t xml:space="preserve">carts_total_sum </w:t>
-      </w:r>
-      <w:r>
-        <w:rPr>
-          <w:rFonts w:ascii="Courier New" w:eastAsia="Times New Roman" w:hAnsi="Courier New" w:cs="Courier New"/>
-          <w:color w:val="A9B7C6"/>
-          <w:sz w:val="16"/>
-          <w:szCs w:val="16"/>
-          <w:lang w:val="en-US" w:eastAsia="ru-RU"/>
-        </w:rPr>
-        <w:t>= res.</w:t>
+        <w:t>carts</w:t>
       </w:r>
       <w:r>
         <w:rPr>
@@ -27514,6 +27630,86 @@
           <w:color w:val="9876AA"/>
           <w:sz w:val="16"/>
           <w:szCs w:val="16"/>
+          <w:lang w:eastAsia="ru-RU"/>
+        </w:rPr>
+        <w:t>_</w:t>
+      </w:r>
+      <w:r>
+        <w:rPr>
+          <w:rFonts w:ascii="Courier New" w:eastAsia="Times New Roman" w:hAnsi="Courier New" w:cs="Courier New"/>
+          <w:color w:val="9876AA"/>
+          <w:sz w:val="16"/>
+          <w:szCs w:val="16"/>
+          <w:lang w:val="en-US" w:eastAsia="ru-RU"/>
+        </w:rPr>
+        <w:t>total</w:t>
+      </w:r>
+      <w:r>
+        <w:rPr>
+          <w:rFonts w:ascii="Courier New" w:eastAsia="Times New Roman" w:hAnsi="Courier New" w:cs="Courier New"/>
+          <w:color w:val="9876AA"/>
+          <w:sz w:val="16"/>
+          <w:szCs w:val="16"/>
+          <w:lang w:eastAsia="ru-RU"/>
+        </w:rPr>
+        <w:t>_</w:t>
+      </w:r>
+      <w:r>
+        <w:rPr>
+          <w:rFonts w:ascii="Courier New" w:eastAsia="Times New Roman" w:hAnsi="Courier New" w:cs="Courier New"/>
+          <w:color w:val="9876AA"/>
+          <w:sz w:val="16"/>
+          <w:szCs w:val="16"/>
+          <w:lang w:val="en-US" w:eastAsia="ru-RU"/>
+        </w:rPr>
+        <w:t>sum</w:t>
+      </w:r>
+      <w:r>
+        <w:rPr>
+          <w:rFonts w:ascii="Courier New" w:eastAsia="Times New Roman" w:hAnsi="Courier New" w:cs="Courier New"/>
+          <w:color w:val="9876AA"/>
+          <w:sz w:val="16"/>
+          <w:szCs w:val="16"/>
+          <w:lang w:eastAsia="ru-RU"/>
+        </w:rPr>
+        <w:t xml:space="preserve"> </w:t>
+      </w:r>
+      <w:r>
+        <w:rPr>
+          <w:rFonts w:ascii="Courier New" w:eastAsia="Times New Roman" w:hAnsi="Courier New" w:cs="Courier New"/>
+          <w:color w:val="A9B7C6"/>
+          <w:sz w:val="16"/>
+          <w:szCs w:val="16"/>
+          <w:lang w:eastAsia="ru-RU"/>
+        </w:rPr>
+        <w:t xml:space="preserve">= </w:t>
+      </w:r>
+      <w:r>
+        <w:rPr>
+          <w:rFonts w:ascii="Courier New" w:eastAsia="Times New Roman" w:hAnsi="Courier New" w:cs="Courier New"/>
+          <w:color w:val="A9B7C6"/>
+          <w:sz w:val="16"/>
+          <w:szCs w:val="16"/>
+          <w:lang w:val="en-US" w:eastAsia="ru-RU"/>
+        </w:rPr>
+        <w:t>res</w:t>
+      </w:r>
+      <w:r>
+        <w:rPr>
+          <w:rFonts w:ascii="Courier New" w:eastAsia="Times New Roman" w:hAnsi="Courier New" w:cs="Courier New"/>
+          <w:color w:val="A9B7C6"/>
+          <w:sz w:val="16"/>
+          <w:szCs w:val="16"/>
+          <w:lang w:eastAsia="ru-RU"/>
+        </w:rPr>
+        <w:t>.</w:t>
+      </w:r>
+      <w:r>
+        <w:rPr>
+          <w:rFonts w:ascii="Courier New" w:eastAsia="Times New Roman" w:hAnsi="Courier New" w:cs="Courier New"/>
+          <w:color w:val="9876AA"/>
+          <w:sz w:val="16"/>
+          <w:szCs w:val="16"/>
           <w:lang w:val="en-US" w:eastAsia="ru-RU"/>
         </w:rPr>
         <w:t>data</w:t>
@@ -27524,7 +27720,7 @@
           <w:color w:val="A9B7C6"/>
           <w:sz w:val="16"/>
           <w:szCs w:val="16"/>
-          <w:lang w:val="en-US" w:eastAsia="ru-RU"/>
+          <w:lang w:eastAsia="ru-RU"/>
         </w:rPr>
         <w:t>.</w:t>
       </w:r>
@@ -27536,15 +27732,55 @@
           <w:szCs w:val="16"/>
           <w:lang w:val="en-US" w:eastAsia="ru-RU"/>
         </w:rPr>
-        <w:t>carts_total_sum</w:t>
-      </w:r>
-      <w:r>
-        <w:rPr>
-          <w:rFonts w:ascii="Courier New" w:eastAsia="Times New Roman" w:hAnsi="Courier New" w:cs="Courier New"/>
-          <w:color w:val="CC7832"/>
-          <w:sz w:val="16"/>
-          <w:szCs w:val="16"/>
-          <w:lang w:val="en-US" w:eastAsia="ru-RU"/>
+        <w:t>carts</w:t>
+      </w:r>
+      <w:r>
+        <w:rPr>
+          <w:rFonts w:ascii="Courier New" w:eastAsia="Times New Roman" w:hAnsi="Courier New" w:cs="Courier New"/>
+          <w:color w:val="9876AA"/>
+          <w:sz w:val="16"/>
+          <w:szCs w:val="16"/>
+          <w:lang w:eastAsia="ru-RU"/>
+        </w:rPr>
+        <w:t>_</w:t>
+      </w:r>
+      <w:r>
+        <w:rPr>
+          <w:rFonts w:ascii="Courier New" w:eastAsia="Times New Roman" w:hAnsi="Courier New" w:cs="Courier New"/>
+          <w:color w:val="9876AA"/>
+          <w:sz w:val="16"/>
+          <w:szCs w:val="16"/>
+          <w:lang w:val="en-US" w:eastAsia="ru-RU"/>
+        </w:rPr>
+        <w:t>total</w:t>
+      </w:r>
+      <w:r>
+        <w:rPr>
+          <w:rFonts w:ascii="Courier New" w:eastAsia="Times New Roman" w:hAnsi="Courier New" w:cs="Courier New"/>
+          <w:color w:val="9876AA"/>
+          <w:sz w:val="16"/>
+          <w:szCs w:val="16"/>
+          <w:lang w:eastAsia="ru-RU"/>
+        </w:rPr>
+        <w:t>_</w:t>
+      </w:r>
+      <w:r>
+        <w:rPr>
+          <w:rFonts w:ascii="Courier New" w:eastAsia="Times New Roman" w:hAnsi="Courier New" w:cs="Courier New"/>
+          <w:color w:val="9876AA"/>
+          <w:sz w:val="16"/>
+          <w:szCs w:val="16"/>
+          <w:lang w:val="en-US" w:eastAsia="ru-RU"/>
+        </w:rPr>
+        <w:t>sum</w:t>
+      </w:r>
+      <w:r>
+        <w:rPr>
+          <w:rFonts w:ascii="Courier New" w:eastAsia="Times New Roman" w:hAnsi="Courier New" w:cs="Courier New"/>
+          <w:color w:val="CC7832"/>
+          <w:sz w:val="16"/>
+          <w:szCs w:val="16"/>
+          <w:lang w:eastAsia="ru-RU"/>
         </w:rPr>
         <w:t>;</w:t>
       </w:r>
@@ -27554,7 +27790,7 @@
           <w:color w:val="CC7832"/>
           <w:sz w:val="16"/>
           <w:szCs w:val="16"/>
-          <w:lang w:val="en-US" w:eastAsia="ru-RU"/>
+          <w:lang w:eastAsia="ru-RU"/>
         </w:rPr>
         <w:br/>
         <w:t xml:space="preserve">        </w:t>
@@ -27565,7 +27801,7 @@
           <w:color w:val="A9B7C6"/>
           <w:sz w:val="16"/>
           <w:szCs w:val="16"/>
-          <w:lang w:val="en-US" w:eastAsia="ru-RU"/>
+          <w:lang w:eastAsia="ru-RU"/>
         </w:rPr>
         <w:t>})</w:t>
       </w:r>
@@ -27575,7 +27811,7 @@
           <w:color w:val="A9B7C6"/>
           <w:sz w:val="16"/>
           <w:szCs w:val="16"/>
-          <w:lang w:val="en-US" w:eastAsia="ru-RU"/>
+          <w:lang w:eastAsia="ru-RU"/>
         </w:rPr>
         <w:br/>
         <w:t>}</w:t>
@@ -27625,7 +27861,7 @@
           <w:color w:val="A9B7C6"/>
           <w:sz w:val="16"/>
           <w:szCs w:val="16"/>
-          <w:lang w:eastAsia="ru-RU"/>
+          <w:lang w:val="en-US" w:eastAsia="ru-RU"/>
         </w:rPr>
       </w:pPr>
       <w:r>
@@ -27644,7 +27880,7 @@
           <w:color w:val="A9B7C6"/>
           <w:sz w:val="16"/>
           <w:szCs w:val="16"/>
-          <w:lang w:eastAsia="ru-RU"/>
+          <w:lang w:val="en-US" w:eastAsia="ru-RU"/>
         </w:rPr>
         <w:t>(</w:t>
       </w:r>
@@ -27664,7 +27900,7 @@
           <w:color w:val="A9B7C6"/>
           <w:sz w:val="16"/>
           <w:szCs w:val="16"/>
-          <w:lang w:eastAsia="ru-RU"/>
+          <w:lang w:val="en-US" w:eastAsia="ru-RU"/>
         </w:rPr>
         <w:t>) {</w:t>
       </w:r>
@@ -27674,7 +27910,7 @@
           <w:color w:val="A9B7C6"/>
           <w:sz w:val="16"/>
           <w:szCs w:val="16"/>
-          <w:lang w:eastAsia="ru-RU"/>
+          <w:lang w:val="en-US" w:eastAsia="ru-RU"/>
         </w:rPr>
         <w:br/>
         <w:t xml:space="preserve">    </w:t>
@@ -27695,7 +27931,7 @@
           <w:color w:val="A9B7C6"/>
           <w:sz w:val="16"/>
           <w:szCs w:val="16"/>
-          <w:lang w:eastAsia="ru-RU"/>
+          <w:lang w:val="en-US" w:eastAsia="ru-RU"/>
         </w:rPr>
         <w:t>.</w:t>
       </w:r>
@@ -27715,7 +27951,7 @@
           <w:color w:val="A9B7C6"/>
           <w:sz w:val="16"/>
           <w:szCs w:val="16"/>
-          <w:lang w:eastAsia="ru-RU"/>
+          <w:lang w:val="en-US" w:eastAsia="ru-RU"/>
         </w:rPr>
         <w:t>(</w:t>
       </w:r>
@@ -27735,7 +27971,7 @@
           <w:color w:val="A9B7C6"/>
           <w:sz w:val="16"/>
           <w:szCs w:val="16"/>
-          <w:lang w:eastAsia="ru-RU"/>
+          <w:lang w:val="en-US" w:eastAsia="ru-RU"/>
         </w:rPr>
         <w:t>(</w:t>
       </w:r>
@@ -27745,7 +27981,7 @@
           <w:color w:val="6A8759"/>
           <w:sz w:val="16"/>
           <w:szCs w:val="16"/>
-          <w:lang w:eastAsia="ru-RU"/>
+          <w:lang w:val="en-US" w:eastAsia="ru-RU"/>
         </w:rPr>
         <w:t>'</w:t>
       </w:r>
@@ -27765,7 +28001,7 @@
           <w:color w:val="6A8759"/>
           <w:sz w:val="16"/>
           <w:szCs w:val="16"/>
-          <w:lang w:eastAsia="ru-RU"/>
+          <w:lang w:val="en-US" w:eastAsia="ru-RU"/>
         </w:rPr>
         <w:t>.</w:t>
       </w:r>
@@ -27785,7 +28021,7 @@
           <w:color w:val="6A8759"/>
           <w:sz w:val="16"/>
           <w:szCs w:val="16"/>
-          <w:lang w:eastAsia="ru-RU"/>
+          <w:lang w:val="en-US" w:eastAsia="ru-RU"/>
         </w:rPr>
         <w:t>.</w:t>
       </w:r>
@@ -27805,7 +28041,7 @@
           <w:color w:val="6A8759"/>
           <w:sz w:val="16"/>
           <w:szCs w:val="16"/>
-          <w:lang w:eastAsia="ru-RU"/>
+          <w:lang w:val="en-US" w:eastAsia="ru-RU"/>
         </w:rPr>
         <w:t>'</w:t>
       </w:r>
@@ -27815,7 +28051,7 @@
           <w:color w:val="CC7832"/>
           <w:sz w:val="16"/>
           <w:szCs w:val="16"/>
-          <w:lang w:eastAsia="ru-RU"/>
+          <w:lang w:val="en-US" w:eastAsia="ru-RU"/>
         </w:rPr>
         <w:t xml:space="preserve">, </w:t>
       </w:r>
@@ -27835,7 +28071,7 @@
           <w:color w:val="A9B7C6"/>
           <w:sz w:val="16"/>
           <w:szCs w:val="16"/>
-          <w:lang w:eastAsia="ru-RU"/>
+          <w:lang w:val="en-US" w:eastAsia="ru-RU"/>
         </w:rPr>
         <w:t>.</w:t>
       </w:r>
@@ -27855,7 +28091,7 @@
           <w:color w:val="A9B7C6"/>
           <w:sz w:val="16"/>
           <w:szCs w:val="16"/>
-          <w:lang w:eastAsia="ru-RU"/>
+          <w:lang w:val="en-US" w:eastAsia="ru-RU"/>
         </w:rPr>
         <w:t>)</w:t>
       </w:r>
@@ -27865,7 +28101,7 @@
           <w:color w:val="CC7832"/>
           <w:sz w:val="16"/>
           <w:szCs w:val="16"/>
-          <w:lang w:eastAsia="ru-RU"/>
+          <w:lang w:val="en-US" w:eastAsia="ru-RU"/>
         </w:rPr>
         <w:t xml:space="preserve">, </w:t>
       </w:r>
@@ -27875,7 +28111,7 @@
           <w:color w:val="A9B7C6"/>
           <w:sz w:val="16"/>
           <w:szCs w:val="16"/>
-          <w:lang w:eastAsia="ru-RU"/>
+          <w:lang w:val="en-US" w:eastAsia="ru-RU"/>
         </w:rPr>
         <w:t xml:space="preserve">{ </w:t>
       </w:r>
@@ -27895,7 +28131,7 @@
           <w:color w:val="A9B7C6"/>
           <w:sz w:val="16"/>
           <w:szCs w:val="16"/>
-          <w:lang w:eastAsia="ru-RU"/>
+          <w:lang w:val="en-US" w:eastAsia="ru-RU"/>
         </w:rPr>
         <w:t xml:space="preserve">: </w:t>
       </w:r>
@@ -27915,7 +28151,7 @@
           <w:color w:val="A9B7C6"/>
           <w:sz w:val="16"/>
           <w:szCs w:val="16"/>
-          <w:lang w:eastAsia="ru-RU"/>
+          <w:lang w:val="en-US" w:eastAsia="ru-RU"/>
         </w:rPr>
         <w:t>.</w:t>
       </w:r>
@@ -27935,7 +28171,7 @@
           <w:color w:val="9876AA"/>
           <w:sz w:val="16"/>
           <w:szCs w:val="16"/>
-          <w:lang w:eastAsia="ru-RU"/>
+          <w:lang w:val="en-US" w:eastAsia="ru-RU"/>
         </w:rPr>
         <w:t xml:space="preserve"> </w:t>
       </w:r>
@@ -27945,7 +28181,7 @@
           <w:color w:val="A9B7C6"/>
           <w:sz w:val="16"/>
           <w:szCs w:val="16"/>
-          <w:lang w:eastAsia="ru-RU"/>
+          <w:lang w:val="en-US" w:eastAsia="ru-RU"/>
         </w:rPr>
         <w:t>})</w:t>
       </w:r>
@@ -27955,7 +28191,7 @@
           <w:color w:val="A9B7C6"/>
           <w:sz w:val="16"/>
           <w:szCs w:val="16"/>
-          <w:lang w:eastAsia="ru-RU"/>
+          <w:lang w:val="en-US" w:eastAsia="ru-RU"/>
         </w:rPr>
         <w:br/>
         <w:t xml:space="preserve">        .</w:t>
@@ -27976,7 +28212,7 @@
           <w:color w:val="A9B7C6"/>
           <w:sz w:val="16"/>
           <w:szCs w:val="16"/>
-          <w:lang w:eastAsia="ru-RU"/>
+          <w:lang w:val="en-US" w:eastAsia="ru-RU"/>
         </w:rPr>
         <w:t>(</w:t>
       </w:r>
@@ -27996,7 +28232,7 @@
           <w:color w:val="A9B7C6"/>
           <w:sz w:val="16"/>
           <w:szCs w:val="16"/>
-          <w:lang w:eastAsia="ru-RU"/>
+          <w:lang w:val="en-US" w:eastAsia="ru-RU"/>
         </w:rPr>
         <w:t xml:space="preserve"> =&gt; {</w:t>
       </w:r>
@@ -28006,7 +28242,7 @@
           <w:color w:val="A9B7C6"/>
           <w:sz w:val="16"/>
           <w:szCs w:val="16"/>
-          <w:lang w:eastAsia="ru-RU"/>
+          <w:lang w:val="en-US" w:eastAsia="ru-RU"/>
         </w:rPr>
         <w:br/>
         <w:t xml:space="preserve">            </w:t>
@@ -28027,7 +28263,7 @@
           <w:color w:val="A9B7C6"/>
           <w:sz w:val="16"/>
           <w:szCs w:val="16"/>
-          <w:lang w:eastAsia="ru-RU"/>
+          <w:lang w:val="en-US" w:eastAsia="ru-RU"/>
         </w:rPr>
         <w:t>.</w:t>
       </w:r>
@@ -28047,7 +28283,7 @@
           <w:color w:val="9876AA"/>
           <w:sz w:val="16"/>
           <w:szCs w:val="16"/>
-          <w:lang w:eastAsia="ru-RU"/>
+          <w:lang w:val="en-US" w:eastAsia="ru-RU"/>
         </w:rPr>
         <w:t>_</w:t>
       </w:r>
@@ -28067,7 +28303,7 @@
           <w:color w:val="9876AA"/>
           <w:sz w:val="16"/>
           <w:szCs w:val="16"/>
-          <w:lang w:eastAsia="ru-RU"/>
+          <w:lang w:val="en-US" w:eastAsia="ru-RU"/>
         </w:rPr>
         <w:t xml:space="preserve"> </w:t>
       </w:r>
@@ -28077,7 +28313,7 @@
           <w:color w:val="A9B7C6"/>
           <w:sz w:val="16"/>
           <w:szCs w:val="16"/>
-          <w:lang w:eastAsia="ru-RU"/>
+          <w:lang w:val="en-US" w:eastAsia="ru-RU"/>
         </w:rPr>
         <w:t xml:space="preserve">= </w:t>
       </w:r>
@@ -28097,7 +28333,7 @@
           <w:color w:val="A9B7C6"/>
           <w:sz w:val="16"/>
           <w:szCs w:val="16"/>
-          <w:lang w:eastAsia="ru-RU"/>
+          <w:lang w:val="en-US" w:eastAsia="ru-RU"/>
         </w:rPr>
         <w:t>.</w:t>
       </w:r>
@@ -28117,7 +28353,7 @@
           <w:color w:val="A9B7C6"/>
           <w:sz w:val="16"/>
           <w:szCs w:val="16"/>
-          <w:lang w:eastAsia="ru-RU"/>
+          <w:lang w:val="en-US" w:eastAsia="ru-RU"/>
         </w:rPr>
         <w:t>.</w:t>
       </w:r>
@@ -28137,7 +28373,7 @@
           <w:color w:val="9876AA"/>
           <w:sz w:val="16"/>
           <w:szCs w:val="16"/>
-          <w:lang w:eastAsia="ru-RU"/>
+          <w:lang w:val="en-US" w:eastAsia="ru-RU"/>
         </w:rPr>
         <w:t>_</w:t>
       </w:r>
@@ -28157,7 +28393,7 @@
           <w:color w:val="CC7832"/>
           <w:sz w:val="16"/>
           <w:szCs w:val="16"/>
-          <w:lang w:eastAsia="ru-RU"/>
+          <w:lang w:val="en-US" w:eastAsia="ru-RU"/>
         </w:rPr>
         <w:t>;</w:t>
       </w:r>
@@ -28167,7 +28403,7 @@
           <w:color w:val="CC7832"/>
           <w:sz w:val="16"/>
           <w:szCs w:val="16"/>
-          <w:lang w:eastAsia="ru-RU"/>
+          <w:lang w:val="en-US" w:eastAsia="ru-RU"/>
         </w:rPr>
         <w:br/>
         <w:t xml:space="preserve">            </w:t>
@@ -28188,7 +28424,7 @@
           <w:color w:val="A9B7C6"/>
           <w:sz w:val="16"/>
           <w:szCs w:val="16"/>
-          <w:lang w:eastAsia="ru-RU"/>
+          <w:lang w:val="en-US" w:eastAsia="ru-RU"/>
         </w:rPr>
         <w:t>.</w:t>
       </w:r>
@@ -28198,7 +28434,7 @@
           <w:color w:val="9876AA"/>
           <w:sz w:val="16"/>
           <w:szCs w:val="16"/>
-          <w:lang w:eastAsia="ru-RU"/>
+          <w:lang w:val="en-US" w:eastAsia="ru-RU"/>
         </w:rPr>
         <w:t>$</w:t>
       </w:r>
@@ -28218,7 +28454,7 @@
           <w:color w:val="A9B7C6"/>
           <w:sz w:val="16"/>
           <w:szCs w:val="16"/>
-          <w:lang w:eastAsia="ru-RU"/>
+          <w:lang w:val="en-US" w:eastAsia="ru-RU"/>
         </w:rPr>
         <w:t>.</w:t>
       </w:r>
@@ -28238,7 +28474,7 @@
           <w:color w:val="A9B7C6"/>
           <w:sz w:val="16"/>
           <w:szCs w:val="16"/>
-          <w:lang w:eastAsia="ru-RU"/>
+          <w:lang w:val="en-US" w:eastAsia="ru-RU"/>
         </w:rPr>
         <w:t>.</w:t>
       </w:r>
@@ -28258,7 +28494,7 @@
           <w:color w:val="A9B7C6"/>
           <w:sz w:val="16"/>
           <w:szCs w:val="16"/>
-          <w:lang w:eastAsia="ru-RU"/>
+          <w:lang w:val="en-US" w:eastAsia="ru-RU"/>
         </w:rPr>
         <w:t>.</w:t>
       </w:r>
@@ -28278,7 +28514,7 @@
           <w:color w:val="A9B7C6"/>
           <w:sz w:val="16"/>
           <w:szCs w:val="16"/>
-          <w:lang w:eastAsia="ru-RU"/>
+          <w:lang w:val="en-US" w:eastAsia="ru-RU"/>
         </w:rPr>
         <w:t>.</w:t>
       </w:r>
@@ -28298,7 +28534,7 @@
           <w:color w:val="9876AA"/>
           <w:sz w:val="16"/>
           <w:szCs w:val="16"/>
-          <w:lang w:eastAsia="ru-RU"/>
+          <w:lang w:val="en-US" w:eastAsia="ru-RU"/>
         </w:rPr>
         <w:t>_</w:t>
       </w:r>
@@ -28318,7 +28554,7 @@
           <w:color w:val="9876AA"/>
           <w:sz w:val="16"/>
           <w:szCs w:val="16"/>
-          <w:lang w:eastAsia="ru-RU"/>
+          <w:lang w:val="en-US" w:eastAsia="ru-RU"/>
         </w:rPr>
         <w:t>_</w:t>
       </w:r>
@@ -28338,7 +28574,7 @@
           <w:color w:val="9876AA"/>
           <w:sz w:val="16"/>
           <w:szCs w:val="16"/>
-          <w:lang w:eastAsia="ru-RU"/>
+          <w:lang w:val="en-US" w:eastAsia="ru-RU"/>
         </w:rPr>
         <w:t xml:space="preserve"> </w:t>
       </w:r>
@@ -28348,7 +28584,7 @@
           <w:color w:val="A9B7C6"/>
           <w:sz w:val="16"/>
           <w:szCs w:val="16"/>
-          <w:lang w:eastAsia="ru-RU"/>
+          <w:lang w:val="en-US" w:eastAsia="ru-RU"/>
         </w:rPr>
         <w:t xml:space="preserve">= </w:t>
       </w:r>
@@ -28368,7 +28604,7 @@
           <w:color w:val="A9B7C6"/>
           <w:sz w:val="16"/>
           <w:szCs w:val="16"/>
-          <w:lang w:eastAsia="ru-RU"/>
+          <w:lang w:val="en-US" w:eastAsia="ru-RU"/>
         </w:rPr>
         <w:t>.</w:t>
       </w:r>
@@ -28388,7 +28624,7 @@
           <w:color w:val="A9B7C6"/>
           <w:sz w:val="16"/>
           <w:szCs w:val="16"/>
-          <w:lang w:eastAsia="ru-RU"/>
+          <w:lang w:val="en-US" w:eastAsia="ru-RU"/>
         </w:rPr>
         <w:t>.</w:t>
       </w:r>
@@ -28408,7 +28644,7 @@
           <w:color w:val="9876AA"/>
           <w:sz w:val="16"/>
           <w:szCs w:val="16"/>
-          <w:lang w:eastAsia="ru-RU"/>
+          <w:lang w:val="en-US" w:eastAsia="ru-RU"/>
         </w:rPr>
         <w:t>_</w:t>
       </w:r>
@@ -28428,7 +28664,7 @@
           <w:color w:val="9876AA"/>
           <w:sz w:val="16"/>
           <w:szCs w:val="16"/>
-          <w:lang w:eastAsia="ru-RU"/>
+          <w:lang w:val="en-US" w:eastAsia="ru-RU"/>
         </w:rPr>
         <w:t>_</w:t>
       </w:r>
@@ -28448,7 +28684,7 @@
           <w:color w:val="CC7832"/>
           <w:sz w:val="16"/>
           <w:szCs w:val="16"/>
-          <w:lang w:eastAsia="ru-RU"/>
+          <w:lang w:val="en-US" w:eastAsia="ru-RU"/>
         </w:rPr>
         <w:t>;</w:t>
       </w:r>
@@ -28458,7 +28694,7 @@
           <w:color w:val="CC7832"/>
           <w:sz w:val="16"/>
           <w:szCs w:val="16"/>
-          <w:lang w:eastAsia="ru-RU"/>
+          <w:lang w:val="en-US" w:eastAsia="ru-RU"/>
         </w:rPr>
         <w:br/>
       </w:r>
@@ -28468,7 +28704,7 @@
           <w:color w:val="CC7832"/>
           <w:sz w:val="16"/>
           <w:szCs w:val="16"/>
-          <w:lang w:eastAsia="ru-RU"/>
+          <w:lang w:val="en-US" w:eastAsia="ru-RU"/>
         </w:rPr>
         <w:lastRenderedPageBreak/>
         <w:t xml:space="preserve">        </w:t>
@@ -28479,7 +28715,7 @@
           <w:color w:val="A9B7C6"/>
           <w:sz w:val="16"/>
           <w:szCs w:val="16"/>
-          <w:lang w:eastAsia="ru-RU"/>
+          <w:lang w:val="en-US" w:eastAsia="ru-RU"/>
         </w:rPr>
         <w:t>})</w:t>
       </w:r>
@@ -28489,7 +28725,7 @@
           <w:color w:val="A9B7C6"/>
           <w:sz w:val="16"/>
           <w:szCs w:val="16"/>
-          <w:lang w:eastAsia="ru-RU"/>
+          <w:lang w:val="en-US" w:eastAsia="ru-RU"/>
         </w:rPr>
         <w:br/>
         <w:t>}</w:t>
@@ -28500,7 +28736,7 @@
           <w:color w:val="CC7832"/>
           <w:sz w:val="16"/>
           <w:szCs w:val="16"/>
-          <w:lang w:eastAsia="ru-RU"/>
+          <w:lang w:val="en-US" w:eastAsia="ru-RU"/>
         </w:rPr>
         <w:t>,</w:t>
       </w:r>
@@ -28532,56 +28768,3513 @@
           <w:u w:val="single"/>
         </w:rPr>
       </w:pPr>
+      <w:r>
+        <w:rPr>
+          <w:rFonts w:ascii="Times New Roman" w:hAnsi="Times New Roman" w:cs="Times New Roman"/>
+          <w:b/>
+          <w:u w:val="single"/>
+        </w:rPr>
+        <w:t>Урок 70. Ошибка кулькуляции корзины</w:t>
+      </w:r>
+    </w:p>
+    <w:p>
+      <w:pPr>
+        <w:spacing w:after="0" w:line="240" w:lineRule="auto"/>
+        <w:rPr>
+          <w:rFonts w:ascii="Times New Roman" w:hAnsi="Times New Roman" w:cs="Times New Roman"/>
+        </w:rPr>
+      </w:pPr>
+    </w:p>
+    <w:p>
+      <w:pPr>
+        <w:spacing w:after="0" w:line="240" w:lineRule="auto"/>
+        <w:rPr>
+          <w:rFonts w:ascii="Times New Roman" w:hAnsi="Times New Roman" w:cs="Times New Roman"/>
+          <w:b/>
+          <w:u w:val="single"/>
+          <w:lang w:val="en-US"/>
+        </w:rPr>
+      </w:pPr>
+      <w:r>
+        <w:rPr>
+          <w:rFonts w:ascii="Times New Roman" w:hAnsi="Times New Roman" w:cs="Times New Roman"/>
+          <w:b/>
+          <w:u w:val="single"/>
+        </w:rPr>
+        <w:t>Урок 71. Клиент</w:t>
+      </w:r>
+      <w:r>
+        <w:rPr>
+          <w:rFonts w:ascii="Times New Roman" w:hAnsi="Times New Roman" w:cs="Times New Roman"/>
+          <w:b/>
+          <w:u w:val="single"/>
+          <w:lang w:val="en-US"/>
+        </w:rPr>
+        <w:t xml:space="preserve"> </w:t>
+      </w:r>
+      <w:r>
+        <w:rPr>
+          <w:rFonts w:ascii="Times New Roman" w:hAnsi="Times New Roman" w:cs="Times New Roman"/>
+          <w:b/>
+          <w:u w:val="single"/>
+        </w:rPr>
+        <w:t>заказ</w:t>
+      </w:r>
+      <w:r>
+        <w:rPr>
+          <w:rFonts w:ascii="Times New Roman" w:hAnsi="Times New Roman" w:cs="Times New Roman"/>
+          <w:b/>
+          <w:u w:val="single"/>
+          <w:lang w:val="en-US"/>
+        </w:rPr>
+        <w:t xml:space="preserve"> </w:t>
+      </w:r>
+      <w:r>
+        <w:rPr>
+          <w:rFonts w:ascii="Times New Roman" w:hAnsi="Times New Roman" w:cs="Times New Roman"/>
+          <w:b/>
+          <w:u w:val="single"/>
+        </w:rPr>
+        <w:t>создание</w:t>
+      </w:r>
+    </w:p>
+    <w:p>
+      <w:pPr>
+        <w:spacing w:after="0" w:line="240" w:lineRule="auto"/>
+        <w:rPr>
+          <w:rFonts w:ascii="Times New Roman" w:hAnsi="Times New Roman" w:cs="Times New Roman"/>
+          <w:lang w:val="en-US"/>
+        </w:rPr>
+      </w:pPr>
+      <w:r>
+        <w:rPr>
+          <w:rFonts w:ascii="Times New Roman" w:hAnsi="Times New Roman" w:cs="Times New Roman"/>
+          <w:lang w:val="en-US"/>
+        </w:rPr>
+        <w:t>php artisan make:migration drop_column_total_price_in_orders_table</w:t>
+      </w:r>
+    </w:p>
+    <w:p>
+      <w:pPr>
+        <w:spacing w:after="0" w:line="240" w:lineRule="auto"/>
+        <w:rPr>
+          <w:rFonts w:ascii="Times New Roman" w:hAnsi="Times New Roman" w:cs="Times New Roman"/>
+        </w:rPr>
+      </w:pPr>
+      <w:r>
+        <w:rPr>
+          <w:rFonts w:ascii="Times New Roman" w:hAnsi="Times New Roman" w:cs="Times New Roman"/>
+        </w:rPr>
+        <w:t>При оформлении заказ</w:t>
+      </w:r>
+      <w:r>
+        <w:rPr>
+          <w:rFonts w:ascii="Times New Roman" w:hAnsi="Times New Roman" w:cs="Times New Roman"/>
+        </w:rPr>
+        <w:t>а продукты из корзины пропадают:</w:t>
+      </w:r>
+    </w:p>
+    <w:p>
+      <w:pPr>
+        <w:spacing w:after="0" w:line="240" w:lineRule="auto"/>
+        <w:rPr>
+          <w:rFonts w:ascii="Times New Roman" w:hAnsi="Times New Roman" w:cs="Times New Roman"/>
+        </w:rPr>
+      </w:pPr>
+      <w:r>
+        <w:rPr>
+          <w:rFonts w:ascii="Times New Roman" w:hAnsi="Times New Roman" w:cs="Times New Roman"/>
+        </w:rPr>
+        <w:t xml:space="preserve">- </w:t>
+      </w:r>
+      <w:r>
+        <w:rPr>
+          <w:rFonts w:ascii="Times New Roman" w:hAnsi="Times New Roman" w:cs="Times New Roman"/>
+        </w:rPr>
+        <w:t>обновляет записи в таблице "carts" (корзин) для текущего пользователя. Он устанавливает поле order_id для всех корзин текущего пользователя равным id переданного объекта $order. То есть, все корзины пользователя будут связаны с определенным заказом</w:t>
+      </w:r>
+      <w:r>
+        <w:rPr>
+          <w:rFonts w:ascii="Times New Roman" w:hAnsi="Times New Roman" w:cs="Times New Roman"/>
+        </w:rPr>
+        <w:t xml:space="preserve"> </w:t>
+      </w:r>
+      <w:r>
+        <w:rPr>
+          <w:rFonts w:ascii="Times New Roman" w:hAnsi="Times New Roman" w:cs="Times New Roman"/>
+        </w:rPr>
+        <w:t>сервис</w:t>
+      </w:r>
+      <w:r>
+        <w:rPr>
+          <w:rFonts w:ascii="Times New Roman" w:hAnsi="Times New Roman" w:cs="Times New Roman"/>
+        </w:rPr>
+        <w:t xml:space="preserve"> -</w:t>
+      </w:r>
+      <w:r>
+        <w:rPr>
+          <w:rFonts w:ascii="Times New Roman" w:hAnsi="Times New Roman" w:cs="Times New Roman"/>
+        </w:rPr>
+        <w:t xml:space="preserve"> </w:t>
+      </w:r>
+      <w:r>
+        <w:rPr>
+          <w:rFonts w:ascii="Times New Roman" w:hAnsi="Times New Roman" w:cs="Times New Roman"/>
+        </w:rPr>
+        <w:t>OrderService</w:t>
+      </w:r>
+      <w:r>
+        <w:rPr>
+          <w:rFonts w:ascii="Times New Roman" w:hAnsi="Times New Roman" w:cs="Times New Roman"/>
+        </w:rPr>
+        <w:t>:</w:t>
+      </w:r>
+    </w:p>
+    <w:p>
+      <w:pPr>
+        <w:shd w:val="clear" w:color="auto" w:fill="2B2B2B"/>
+        <w:spacing w:after="0" w:line="240" w:lineRule="auto"/>
+        <w:rPr>
+          <w:rFonts w:ascii="Courier New" w:eastAsia="Times New Roman" w:hAnsi="Courier New" w:cs="Courier New"/>
+          <w:color w:val="A9B7C6"/>
+          <w:sz w:val="16"/>
+          <w:szCs w:val="16"/>
+          <w:lang w:val="en-US" w:eastAsia="ru-RU"/>
+        </w:rPr>
+      </w:pPr>
+      <w:r>
+        <w:rPr>
+          <w:rFonts w:ascii="Courier New" w:eastAsia="Times New Roman" w:hAnsi="Courier New" w:cs="Courier New"/>
+          <w:color w:val="CC7832"/>
+          <w:sz w:val="16"/>
+          <w:szCs w:val="16"/>
+          <w:lang w:val="en-US" w:eastAsia="ru-RU"/>
+        </w:rPr>
+        <w:t xml:space="preserve">public static function </w:t>
+      </w:r>
+      <w:r>
+        <w:rPr>
+          <w:rFonts w:ascii="Courier New" w:eastAsia="Times New Roman" w:hAnsi="Courier New" w:cs="Courier New"/>
+          <w:color w:val="FFC66D"/>
+          <w:sz w:val="16"/>
+          <w:szCs w:val="16"/>
+          <w:lang w:val="en-US" w:eastAsia="ru-RU"/>
+        </w:rPr>
+        <w:t>store</w:t>
+      </w:r>
+      <w:r>
+        <w:rPr>
+          <w:rFonts w:ascii="Courier New" w:eastAsia="Times New Roman" w:hAnsi="Courier New" w:cs="Courier New"/>
+          <w:color w:val="A9B7C6"/>
+          <w:sz w:val="16"/>
+          <w:szCs w:val="16"/>
+          <w:lang w:val="en-US" w:eastAsia="ru-RU"/>
+        </w:rPr>
+        <w:t>() : Order</w:t>
+      </w:r>
+      <w:r>
+        <w:rPr>
+          <w:rFonts w:ascii="Courier New" w:eastAsia="Times New Roman" w:hAnsi="Courier New" w:cs="Courier New"/>
+          <w:color w:val="A9B7C6"/>
+          <w:sz w:val="16"/>
+          <w:szCs w:val="16"/>
+          <w:lang w:val="en-US" w:eastAsia="ru-RU"/>
+        </w:rPr>
+        <w:br/>
+        <w:t>{</w:t>
+      </w:r>
+      <w:r>
+        <w:rPr>
+          <w:rFonts w:ascii="Courier New" w:eastAsia="Times New Roman" w:hAnsi="Courier New" w:cs="Courier New"/>
+          <w:color w:val="A9B7C6"/>
+          <w:sz w:val="16"/>
+          <w:szCs w:val="16"/>
+          <w:lang w:val="en-US" w:eastAsia="ru-RU"/>
+        </w:rPr>
+        <w:br/>
+        <w:t xml:space="preserve">    </w:t>
+      </w:r>
+      <w:r>
+        <w:rPr>
+          <w:rFonts w:ascii="Courier New" w:eastAsia="Times New Roman" w:hAnsi="Courier New" w:cs="Courier New"/>
+          <w:color w:val="9876AA"/>
+          <w:sz w:val="16"/>
+          <w:szCs w:val="16"/>
+          <w:lang w:val="en-US" w:eastAsia="ru-RU"/>
+        </w:rPr>
+        <w:t xml:space="preserve">$order </w:t>
+      </w:r>
+      <w:r>
+        <w:rPr>
+          <w:rFonts w:ascii="Courier New" w:eastAsia="Times New Roman" w:hAnsi="Courier New" w:cs="Courier New"/>
+          <w:color w:val="A9B7C6"/>
+          <w:sz w:val="16"/>
+          <w:szCs w:val="16"/>
+          <w:lang w:val="en-US" w:eastAsia="ru-RU"/>
+        </w:rPr>
+        <w:t xml:space="preserve">= </w:t>
+      </w:r>
+      <w:r>
+        <w:rPr>
+          <w:rFonts w:ascii="Courier New" w:eastAsia="Times New Roman" w:hAnsi="Courier New" w:cs="Courier New"/>
+          <w:color w:val="FFC66D"/>
+          <w:sz w:val="16"/>
+          <w:szCs w:val="16"/>
+          <w:lang w:val="en-US" w:eastAsia="ru-RU"/>
+        </w:rPr>
+        <w:t>auth</w:t>
+      </w:r>
+      <w:r>
+        <w:rPr>
+          <w:rFonts w:ascii="Courier New" w:eastAsia="Times New Roman" w:hAnsi="Courier New" w:cs="Courier New"/>
+          <w:color w:val="A9B7C6"/>
+          <w:sz w:val="16"/>
+          <w:szCs w:val="16"/>
+          <w:lang w:val="en-US" w:eastAsia="ru-RU"/>
+        </w:rPr>
+        <w:t>()-&gt;</w:t>
+      </w:r>
+      <w:r>
+        <w:rPr>
+          <w:rFonts w:ascii="Courier New" w:eastAsia="Times New Roman" w:hAnsi="Courier New" w:cs="Courier New"/>
+          <w:color w:val="FFC66D"/>
+          <w:sz w:val="16"/>
+          <w:szCs w:val="16"/>
+          <w:lang w:val="en-US" w:eastAsia="ru-RU"/>
+        </w:rPr>
+        <w:t>user</w:t>
+      </w:r>
+      <w:r>
+        <w:rPr>
+          <w:rFonts w:ascii="Courier New" w:eastAsia="Times New Roman" w:hAnsi="Courier New" w:cs="Courier New"/>
+          <w:color w:val="A9B7C6"/>
+          <w:sz w:val="16"/>
+          <w:szCs w:val="16"/>
+          <w:lang w:val="en-US" w:eastAsia="ru-RU"/>
+        </w:rPr>
+        <w:t>()-&gt;</w:t>
+      </w:r>
+      <w:r>
+        <w:rPr>
+          <w:rFonts w:ascii="Courier New" w:eastAsia="Times New Roman" w:hAnsi="Courier New" w:cs="Courier New"/>
+          <w:color w:val="FFC66D"/>
+          <w:sz w:val="16"/>
+          <w:szCs w:val="16"/>
+          <w:lang w:val="en-US" w:eastAsia="ru-RU"/>
+        </w:rPr>
+        <w:t>orders</w:t>
+      </w:r>
+      <w:r>
+        <w:rPr>
+          <w:rFonts w:ascii="Courier New" w:eastAsia="Times New Roman" w:hAnsi="Courier New" w:cs="Courier New"/>
+          <w:color w:val="A9B7C6"/>
+          <w:sz w:val="16"/>
+          <w:szCs w:val="16"/>
+          <w:lang w:val="en-US" w:eastAsia="ru-RU"/>
+        </w:rPr>
+        <w:t>()-&gt;</w:t>
+      </w:r>
+      <w:r>
+        <w:rPr>
+          <w:rFonts w:ascii="Courier New" w:eastAsia="Times New Roman" w:hAnsi="Courier New" w:cs="Courier New"/>
+          <w:color w:val="FFC66D"/>
+          <w:sz w:val="16"/>
+          <w:szCs w:val="16"/>
+          <w:lang w:val="en-US" w:eastAsia="ru-RU"/>
+        </w:rPr>
+        <w:t>create</w:t>
+      </w:r>
+      <w:r>
+        <w:rPr>
+          <w:rFonts w:ascii="Courier New" w:eastAsia="Times New Roman" w:hAnsi="Courier New" w:cs="Courier New"/>
+          <w:color w:val="A9B7C6"/>
+          <w:sz w:val="16"/>
+          <w:szCs w:val="16"/>
+          <w:lang w:val="en-US" w:eastAsia="ru-RU"/>
+        </w:rPr>
+        <w:t>()</w:t>
+      </w:r>
+      <w:r>
+        <w:rPr>
+          <w:rFonts w:ascii="Courier New" w:eastAsia="Times New Roman" w:hAnsi="Courier New" w:cs="Courier New"/>
+          <w:color w:val="CC7832"/>
+          <w:sz w:val="16"/>
+          <w:szCs w:val="16"/>
+          <w:lang w:val="en-US" w:eastAsia="ru-RU"/>
+        </w:rPr>
+        <w:t>;</w:t>
+      </w:r>
+      <w:r>
+        <w:rPr>
+          <w:rFonts w:ascii="Courier New" w:eastAsia="Times New Roman" w:hAnsi="Courier New" w:cs="Courier New"/>
+          <w:color w:val="CC7832"/>
+          <w:sz w:val="16"/>
+          <w:szCs w:val="16"/>
+          <w:lang w:val="en-US" w:eastAsia="ru-RU"/>
+        </w:rPr>
+        <w:br/>
+      </w:r>
+      <w:r>
+        <w:rPr>
+          <w:rFonts w:ascii="Courier New" w:eastAsia="Times New Roman" w:hAnsi="Courier New" w:cs="Courier New"/>
+          <w:color w:val="CC7832"/>
+          <w:sz w:val="16"/>
+          <w:szCs w:val="16"/>
+          <w:lang w:val="en-US" w:eastAsia="ru-RU"/>
+        </w:rPr>
+        <w:br/>
+        <w:t xml:space="preserve">    </w:t>
+      </w:r>
+      <w:r>
+        <w:rPr>
+          <w:rFonts w:ascii="Courier New" w:eastAsia="Times New Roman" w:hAnsi="Courier New" w:cs="Courier New"/>
+          <w:color w:val="FFC66D"/>
+          <w:sz w:val="16"/>
+          <w:szCs w:val="16"/>
+          <w:lang w:val="en-US" w:eastAsia="ru-RU"/>
+        </w:rPr>
+        <w:t>auth</w:t>
+      </w:r>
+      <w:r>
+        <w:rPr>
+          <w:rFonts w:ascii="Courier New" w:eastAsia="Times New Roman" w:hAnsi="Courier New" w:cs="Courier New"/>
+          <w:color w:val="A9B7C6"/>
+          <w:sz w:val="16"/>
+          <w:szCs w:val="16"/>
+          <w:lang w:val="en-US" w:eastAsia="ru-RU"/>
+        </w:rPr>
+        <w:t>()-&gt;</w:t>
+      </w:r>
+      <w:r>
+        <w:rPr>
+          <w:rFonts w:ascii="Courier New" w:eastAsia="Times New Roman" w:hAnsi="Courier New" w:cs="Courier New"/>
+          <w:color w:val="FFC66D"/>
+          <w:sz w:val="16"/>
+          <w:szCs w:val="16"/>
+          <w:lang w:val="en-US" w:eastAsia="ru-RU"/>
+        </w:rPr>
+        <w:t>user</w:t>
+      </w:r>
+      <w:r>
+        <w:rPr>
+          <w:rFonts w:ascii="Courier New" w:eastAsia="Times New Roman" w:hAnsi="Courier New" w:cs="Courier New"/>
+          <w:color w:val="A9B7C6"/>
+          <w:sz w:val="16"/>
+          <w:szCs w:val="16"/>
+          <w:lang w:val="en-US" w:eastAsia="ru-RU"/>
+        </w:rPr>
+        <w:t>()-&gt;</w:t>
+      </w:r>
+      <w:r>
+        <w:rPr>
+          <w:rFonts w:ascii="Courier New" w:eastAsia="Times New Roman" w:hAnsi="Courier New" w:cs="Courier New"/>
+          <w:color w:val="FFC66D"/>
+          <w:sz w:val="16"/>
+          <w:szCs w:val="16"/>
+          <w:lang w:val="en-US" w:eastAsia="ru-RU"/>
+        </w:rPr>
+        <w:t>carts</w:t>
+      </w:r>
+      <w:r>
+        <w:rPr>
+          <w:rFonts w:ascii="Courier New" w:eastAsia="Times New Roman" w:hAnsi="Courier New" w:cs="Courier New"/>
+          <w:color w:val="A9B7C6"/>
+          <w:sz w:val="16"/>
+          <w:szCs w:val="16"/>
+          <w:lang w:val="en-US" w:eastAsia="ru-RU"/>
+        </w:rPr>
+        <w:t>()-&gt;</w:t>
+      </w:r>
+      <w:r>
+        <w:rPr>
+          <w:rFonts w:ascii="Courier New" w:eastAsia="Times New Roman" w:hAnsi="Courier New" w:cs="Courier New"/>
+          <w:color w:val="FFC66D"/>
+          <w:sz w:val="16"/>
+          <w:szCs w:val="16"/>
+          <w:lang w:val="en-US" w:eastAsia="ru-RU"/>
+        </w:rPr>
+        <w:t>update</w:t>
+      </w:r>
+      <w:r>
+        <w:rPr>
+          <w:rFonts w:ascii="Courier New" w:eastAsia="Times New Roman" w:hAnsi="Courier New" w:cs="Courier New"/>
+          <w:color w:val="A9B7C6"/>
+          <w:sz w:val="16"/>
+          <w:szCs w:val="16"/>
+          <w:lang w:val="en-US" w:eastAsia="ru-RU"/>
+        </w:rPr>
+        <w:t>([</w:t>
+      </w:r>
+      <w:r>
+        <w:rPr>
+          <w:rFonts w:ascii="Courier New" w:eastAsia="Times New Roman" w:hAnsi="Courier New" w:cs="Courier New"/>
+          <w:color w:val="6A8759"/>
+          <w:sz w:val="16"/>
+          <w:szCs w:val="16"/>
+          <w:lang w:val="en-US" w:eastAsia="ru-RU"/>
+        </w:rPr>
+        <w:t xml:space="preserve">'order_id' </w:t>
+      </w:r>
+      <w:r>
+        <w:rPr>
+          <w:rFonts w:ascii="Courier New" w:eastAsia="Times New Roman" w:hAnsi="Courier New" w:cs="Courier New"/>
+          <w:color w:val="A9B7C6"/>
+          <w:sz w:val="16"/>
+          <w:szCs w:val="16"/>
+          <w:lang w:val="en-US" w:eastAsia="ru-RU"/>
+        </w:rPr>
+        <w:t xml:space="preserve">=&gt; </w:t>
+      </w:r>
+      <w:r>
+        <w:rPr>
+          <w:rFonts w:ascii="Courier New" w:eastAsia="Times New Roman" w:hAnsi="Courier New" w:cs="Courier New"/>
+          <w:color w:val="9876AA"/>
+          <w:sz w:val="16"/>
+          <w:szCs w:val="16"/>
+          <w:lang w:val="en-US" w:eastAsia="ru-RU"/>
+        </w:rPr>
+        <w:t>$order</w:t>
+      </w:r>
+      <w:r>
+        <w:rPr>
+          <w:rFonts w:ascii="Courier New" w:eastAsia="Times New Roman" w:hAnsi="Courier New" w:cs="Courier New"/>
+          <w:color w:val="A9B7C6"/>
+          <w:sz w:val="16"/>
+          <w:szCs w:val="16"/>
+          <w:lang w:val="en-US" w:eastAsia="ru-RU"/>
+        </w:rPr>
+        <w:t>-&gt;</w:t>
+      </w:r>
+      <w:r>
+        <w:rPr>
+          <w:rFonts w:ascii="Courier New" w:eastAsia="Times New Roman" w:hAnsi="Courier New" w:cs="Courier New"/>
+          <w:color w:val="9876AA"/>
+          <w:sz w:val="16"/>
+          <w:szCs w:val="16"/>
+          <w:lang w:val="en-US" w:eastAsia="ru-RU"/>
+        </w:rPr>
+        <w:t>id</w:t>
+      </w:r>
+      <w:r>
+        <w:rPr>
+          <w:rFonts w:ascii="Courier New" w:eastAsia="Times New Roman" w:hAnsi="Courier New" w:cs="Courier New"/>
+          <w:color w:val="A9B7C6"/>
+          <w:sz w:val="16"/>
+          <w:szCs w:val="16"/>
+          <w:lang w:val="en-US" w:eastAsia="ru-RU"/>
+        </w:rPr>
+        <w:t>])</w:t>
+      </w:r>
+      <w:r>
+        <w:rPr>
+          <w:rFonts w:ascii="Courier New" w:eastAsia="Times New Roman" w:hAnsi="Courier New" w:cs="Courier New"/>
+          <w:color w:val="CC7832"/>
+          <w:sz w:val="16"/>
+          <w:szCs w:val="16"/>
+          <w:lang w:val="en-US" w:eastAsia="ru-RU"/>
+        </w:rPr>
+        <w:t>;</w:t>
+      </w:r>
+      <w:r>
+        <w:rPr>
+          <w:rFonts w:ascii="Courier New" w:eastAsia="Times New Roman" w:hAnsi="Courier New" w:cs="Courier New"/>
+          <w:color w:val="CC7832"/>
+          <w:sz w:val="16"/>
+          <w:szCs w:val="16"/>
+          <w:lang w:val="en-US" w:eastAsia="ru-RU"/>
+        </w:rPr>
+        <w:br/>
+      </w:r>
+      <w:r>
+        <w:rPr>
+          <w:rFonts w:ascii="Courier New" w:eastAsia="Times New Roman" w:hAnsi="Courier New" w:cs="Courier New"/>
+          <w:color w:val="CC7832"/>
+          <w:sz w:val="16"/>
+          <w:szCs w:val="16"/>
+          <w:lang w:val="en-US" w:eastAsia="ru-RU"/>
+        </w:rPr>
+        <w:br/>
+        <w:t xml:space="preserve">    return </w:t>
+      </w:r>
+      <w:r>
+        <w:rPr>
+          <w:rFonts w:ascii="Courier New" w:eastAsia="Times New Roman" w:hAnsi="Courier New" w:cs="Courier New"/>
+          <w:color w:val="9876AA"/>
+          <w:sz w:val="16"/>
+          <w:szCs w:val="16"/>
+          <w:lang w:val="en-US" w:eastAsia="ru-RU"/>
+        </w:rPr>
+        <w:t>$order</w:t>
+      </w:r>
+      <w:r>
+        <w:rPr>
+          <w:rFonts w:ascii="Courier New" w:eastAsia="Times New Roman" w:hAnsi="Courier New" w:cs="Courier New"/>
+          <w:color w:val="CC7832"/>
+          <w:sz w:val="16"/>
+          <w:szCs w:val="16"/>
+          <w:lang w:val="en-US" w:eastAsia="ru-RU"/>
+        </w:rPr>
+        <w:t>;</w:t>
+      </w:r>
+      <w:r>
+        <w:rPr>
+          <w:rFonts w:ascii="Courier New" w:eastAsia="Times New Roman" w:hAnsi="Courier New" w:cs="Courier New"/>
+          <w:color w:val="CC7832"/>
+          <w:sz w:val="16"/>
+          <w:szCs w:val="16"/>
+          <w:lang w:val="en-US" w:eastAsia="ru-RU"/>
+        </w:rPr>
+        <w:br/>
+      </w:r>
+      <w:r>
+        <w:rPr>
+          <w:rFonts w:ascii="Courier New" w:eastAsia="Times New Roman" w:hAnsi="Courier New" w:cs="Courier New"/>
+          <w:color w:val="A9B7C6"/>
+          <w:sz w:val="16"/>
+          <w:szCs w:val="16"/>
+          <w:lang w:val="en-US" w:eastAsia="ru-RU"/>
+        </w:rPr>
+        <w:t>}</w:t>
+      </w:r>
+    </w:p>
+    <w:p>
+      <w:pPr>
+        <w:spacing w:after="0" w:line="240" w:lineRule="auto"/>
+        <w:rPr>
+          <w:rFonts w:ascii="Times New Roman" w:hAnsi="Times New Roman" w:cs="Times New Roman"/>
+        </w:rPr>
+      </w:pPr>
+      <w:r>
+        <w:rPr>
+          <w:rFonts w:ascii="Times New Roman" w:hAnsi="Times New Roman" w:cs="Times New Roman"/>
+        </w:rPr>
+        <w:t xml:space="preserve">- </w:t>
+      </w:r>
+      <w:r>
+        <w:rPr>
+          <w:rFonts w:ascii="Times New Roman" w:hAnsi="Times New Roman" w:cs="Times New Roman"/>
+        </w:rPr>
+        <w:t>корзина</w:t>
+      </w:r>
+      <w:r>
+        <w:rPr>
+          <w:rFonts w:ascii="Times New Roman" w:hAnsi="Times New Roman" w:cs="Times New Roman"/>
+        </w:rPr>
+        <w:t xml:space="preserve"> </w:t>
+      </w:r>
+      <w:r>
+        <w:rPr>
+          <w:rFonts w:ascii="Times New Roman" w:hAnsi="Times New Roman" w:cs="Times New Roman"/>
+        </w:rPr>
+        <w:t>фильтруется</w:t>
+      </w:r>
+      <w:r>
+        <w:rPr>
+          <w:rFonts w:ascii="Times New Roman" w:hAnsi="Times New Roman" w:cs="Times New Roman"/>
+        </w:rPr>
+        <w:t>,</w:t>
+      </w:r>
+      <w:r>
+        <w:rPr>
+          <w:rFonts w:ascii="Times New Roman" w:hAnsi="Times New Roman" w:cs="Times New Roman"/>
+        </w:rPr>
+        <w:t xml:space="preserve"> в модели </w:t>
+      </w:r>
+      <w:r>
+        <w:rPr>
+          <w:rFonts w:ascii="Times New Roman" w:hAnsi="Times New Roman" w:cs="Times New Roman"/>
+          <w:lang w:val="en-US"/>
+        </w:rPr>
+        <w:t>User</w:t>
+      </w:r>
+      <w:r>
+        <w:rPr>
+          <w:rFonts w:ascii="Times New Roman" w:hAnsi="Times New Roman" w:cs="Times New Roman"/>
+        </w:rPr>
+        <w:t>:</w:t>
+      </w:r>
+    </w:p>
+    <w:p>
+      <w:pPr>
+        <w:shd w:val="clear" w:color="auto" w:fill="2B2B2B"/>
+        <w:spacing w:after="0" w:line="240" w:lineRule="auto"/>
+        <w:rPr>
+          <w:rFonts w:ascii="Courier New" w:eastAsia="Times New Roman" w:hAnsi="Courier New" w:cs="Courier New"/>
+          <w:color w:val="A9B7C6"/>
+          <w:sz w:val="16"/>
+          <w:szCs w:val="16"/>
+          <w:lang w:val="en-US" w:eastAsia="ru-RU"/>
+        </w:rPr>
+      </w:pPr>
+      <w:r>
+        <w:rPr>
+          <w:rFonts w:ascii="Courier New" w:eastAsia="Times New Roman" w:hAnsi="Courier New" w:cs="Courier New"/>
+          <w:color w:val="CC7832"/>
+          <w:sz w:val="16"/>
+          <w:szCs w:val="16"/>
+          <w:lang w:val="en-US" w:eastAsia="ru-RU"/>
+        </w:rPr>
+        <w:t xml:space="preserve">public function </w:t>
+      </w:r>
+      <w:r>
+        <w:rPr>
+          <w:rFonts w:ascii="Courier New" w:eastAsia="Times New Roman" w:hAnsi="Courier New" w:cs="Courier New"/>
+          <w:color w:val="FFC66D"/>
+          <w:sz w:val="16"/>
+          <w:szCs w:val="16"/>
+          <w:lang w:val="en-US" w:eastAsia="ru-RU"/>
+        </w:rPr>
+        <w:t>carts</w:t>
+      </w:r>
+      <w:r>
+        <w:rPr>
+          <w:rFonts w:ascii="Courier New" w:eastAsia="Times New Roman" w:hAnsi="Courier New" w:cs="Courier New"/>
+          <w:color w:val="A9B7C6"/>
+          <w:sz w:val="16"/>
+          <w:szCs w:val="16"/>
+          <w:lang w:val="en-US" w:eastAsia="ru-RU"/>
+        </w:rPr>
+        <w:t>(): HasMany</w:t>
+      </w:r>
+      <w:r>
+        <w:rPr>
+          <w:rFonts w:ascii="Courier New" w:eastAsia="Times New Roman" w:hAnsi="Courier New" w:cs="Courier New"/>
+          <w:color w:val="A9B7C6"/>
+          <w:sz w:val="16"/>
+          <w:szCs w:val="16"/>
+          <w:lang w:val="en-US" w:eastAsia="ru-RU"/>
+        </w:rPr>
+        <w:br/>
+        <w:t>{</w:t>
+      </w:r>
+      <w:r>
+        <w:rPr>
+          <w:rFonts w:ascii="Courier New" w:eastAsia="Times New Roman" w:hAnsi="Courier New" w:cs="Courier New"/>
+          <w:color w:val="A9B7C6"/>
+          <w:sz w:val="16"/>
+          <w:szCs w:val="16"/>
+          <w:lang w:val="en-US" w:eastAsia="ru-RU"/>
+        </w:rPr>
+        <w:br/>
+        <w:t xml:space="preserve">    </w:t>
+      </w:r>
+      <w:r>
+        <w:rPr>
+          <w:rFonts w:ascii="Courier New" w:eastAsia="Times New Roman" w:hAnsi="Courier New" w:cs="Courier New"/>
+          <w:color w:val="CC7832"/>
+          <w:sz w:val="16"/>
+          <w:szCs w:val="16"/>
+          <w:lang w:val="en-US" w:eastAsia="ru-RU"/>
+        </w:rPr>
+        <w:t xml:space="preserve">return </w:t>
+      </w:r>
+      <w:r>
+        <w:rPr>
+          <w:rFonts w:ascii="Courier New" w:eastAsia="Times New Roman" w:hAnsi="Courier New" w:cs="Courier New"/>
+          <w:color w:val="9876AA"/>
+          <w:sz w:val="16"/>
+          <w:szCs w:val="16"/>
+          <w:lang w:val="en-US" w:eastAsia="ru-RU"/>
+        </w:rPr>
+        <w:t>$this</w:t>
+      </w:r>
+      <w:r>
+        <w:rPr>
+          <w:rFonts w:ascii="Courier New" w:eastAsia="Times New Roman" w:hAnsi="Courier New" w:cs="Courier New"/>
+          <w:color w:val="A9B7C6"/>
+          <w:sz w:val="16"/>
+          <w:szCs w:val="16"/>
+          <w:lang w:val="en-US" w:eastAsia="ru-RU"/>
+        </w:rPr>
+        <w:t>-&gt;</w:t>
+      </w:r>
+      <w:r>
+        <w:rPr>
+          <w:rFonts w:ascii="Courier New" w:eastAsia="Times New Roman" w:hAnsi="Courier New" w:cs="Courier New"/>
+          <w:color w:val="FFC66D"/>
+          <w:sz w:val="16"/>
+          <w:szCs w:val="16"/>
+          <w:lang w:val="en-US" w:eastAsia="ru-RU"/>
+        </w:rPr>
+        <w:t>hasMany</w:t>
+      </w:r>
+      <w:r>
+        <w:rPr>
+          <w:rFonts w:ascii="Courier New" w:eastAsia="Times New Roman" w:hAnsi="Courier New" w:cs="Courier New"/>
+          <w:color w:val="A9B7C6"/>
+          <w:sz w:val="16"/>
+          <w:szCs w:val="16"/>
+          <w:lang w:val="en-US" w:eastAsia="ru-RU"/>
+        </w:rPr>
+        <w:t>(Cart::</w:t>
+      </w:r>
+      <w:r>
+        <w:rPr>
+          <w:rFonts w:ascii="Courier New" w:eastAsia="Times New Roman" w:hAnsi="Courier New" w:cs="Courier New"/>
+          <w:color w:val="CC7832"/>
+          <w:sz w:val="16"/>
+          <w:szCs w:val="16"/>
+          <w:lang w:val="en-US" w:eastAsia="ru-RU"/>
+        </w:rPr>
+        <w:t xml:space="preserve">class, </w:t>
+      </w:r>
+      <w:r>
+        <w:rPr>
+          <w:rFonts w:ascii="Courier New" w:eastAsia="Times New Roman" w:hAnsi="Courier New" w:cs="Courier New"/>
+          <w:color w:val="6A8759"/>
+          <w:sz w:val="16"/>
+          <w:szCs w:val="16"/>
+          <w:lang w:val="en-US" w:eastAsia="ru-RU"/>
+        </w:rPr>
+        <w:t>'user_id'</w:t>
+      </w:r>
+      <w:r>
+        <w:rPr>
+          <w:rFonts w:ascii="Courier New" w:eastAsia="Times New Roman" w:hAnsi="Courier New" w:cs="Courier New"/>
+          <w:color w:val="CC7832"/>
+          <w:sz w:val="16"/>
+          <w:szCs w:val="16"/>
+          <w:lang w:val="en-US" w:eastAsia="ru-RU"/>
+        </w:rPr>
+        <w:t xml:space="preserve">, </w:t>
+      </w:r>
+      <w:r>
+        <w:rPr>
+          <w:rFonts w:ascii="Courier New" w:eastAsia="Times New Roman" w:hAnsi="Courier New" w:cs="Courier New"/>
+          <w:color w:val="6A8759"/>
+          <w:sz w:val="16"/>
+          <w:szCs w:val="16"/>
+          <w:lang w:val="en-US" w:eastAsia="ru-RU"/>
+        </w:rPr>
+        <w:t>'id'</w:t>
+      </w:r>
+      <w:r>
+        <w:rPr>
+          <w:rFonts w:ascii="Courier New" w:eastAsia="Times New Roman" w:hAnsi="Courier New" w:cs="Courier New"/>
+          <w:color w:val="A9B7C6"/>
+          <w:sz w:val="16"/>
+          <w:szCs w:val="16"/>
+          <w:lang w:val="en-US" w:eastAsia="ru-RU"/>
+        </w:rPr>
+        <w:t>)-&gt;</w:t>
+      </w:r>
+      <w:r>
+        <w:rPr>
+          <w:rFonts w:ascii="Courier New" w:eastAsia="Times New Roman" w:hAnsi="Courier New" w:cs="Courier New"/>
+          <w:color w:val="FFC66D"/>
+          <w:sz w:val="16"/>
+          <w:szCs w:val="16"/>
+          <w:lang w:val="en-US" w:eastAsia="ru-RU"/>
+        </w:rPr>
+        <w:t>whereNull</w:t>
+      </w:r>
+      <w:r>
+        <w:rPr>
+          <w:rFonts w:ascii="Courier New" w:eastAsia="Times New Roman" w:hAnsi="Courier New" w:cs="Courier New"/>
+          <w:color w:val="A9B7C6"/>
+          <w:sz w:val="16"/>
+          <w:szCs w:val="16"/>
+          <w:lang w:val="en-US" w:eastAsia="ru-RU"/>
+        </w:rPr>
+        <w:t>(</w:t>
+      </w:r>
+      <w:r>
+        <w:rPr>
+          <w:rFonts w:ascii="Courier New" w:eastAsia="Times New Roman" w:hAnsi="Courier New" w:cs="Courier New"/>
+          <w:color w:val="6A8759"/>
+          <w:sz w:val="16"/>
+          <w:szCs w:val="16"/>
+          <w:lang w:val="en-US" w:eastAsia="ru-RU"/>
+        </w:rPr>
+        <w:t>'order_id'</w:t>
+      </w:r>
+      <w:r>
+        <w:rPr>
+          <w:rFonts w:ascii="Courier New" w:eastAsia="Times New Roman" w:hAnsi="Courier New" w:cs="Courier New"/>
+          <w:color w:val="A9B7C6"/>
+          <w:sz w:val="16"/>
+          <w:szCs w:val="16"/>
+          <w:lang w:val="en-US" w:eastAsia="ru-RU"/>
+        </w:rPr>
+        <w:t>)</w:t>
+      </w:r>
+      <w:r>
+        <w:rPr>
+          <w:rFonts w:ascii="Courier New" w:eastAsia="Times New Roman" w:hAnsi="Courier New" w:cs="Courier New"/>
+          <w:color w:val="CC7832"/>
+          <w:sz w:val="16"/>
+          <w:szCs w:val="16"/>
+          <w:lang w:val="en-US" w:eastAsia="ru-RU"/>
+        </w:rPr>
+        <w:t>;</w:t>
+      </w:r>
+      <w:r>
+        <w:rPr>
+          <w:rFonts w:ascii="Courier New" w:eastAsia="Times New Roman" w:hAnsi="Courier New" w:cs="Courier New"/>
+          <w:color w:val="CC7832"/>
+          <w:sz w:val="16"/>
+          <w:szCs w:val="16"/>
+          <w:lang w:val="en-US" w:eastAsia="ru-RU"/>
+        </w:rPr>
+        <w:br/>
+      </w:r>
+      <w:r>
+        <w:rPr>
+          <w:rFonts w:ascii="Courier New" w:eastAsia="Times New Roman" w:hAnsi="Courier New" w:cs="Courier New"/>
+          <w:color w:val="A9B7C6"/>
+          <w:sz w:val="16"/>
+          <w:szCs w:val="16"/>
+          <w:lang w:val="en-US" w:eastAsia="ru-RU"/>
+        </w:rPr>
+        <w:t>}</w:t>
+      </w:r>
+    </w:p>
+    <w:p>
+      <w:pPr>
+        <w:spacing w:after="0" w:line="240" w:lineRule="auto"/>
+        <w:rPr>
+          <w:rFonts w:ascii="Times New Roman" w:hAnsi="Times New Roman" w:cs="Times New Roman"/>
+          <w:lang w:val="en-US"/>
+        </w:rPr>
+      </w:pPr>
+    </w:p>
+    <w:p>
+      <w:pPr>
+        <w:spacing w:after="0" w:line="240" w:lineRule="auto"/>
+        <w:rPr>
+          <w:rFonts w:ascii="Times New Roman" w:hAnsi="Times New Roman" w:cs="Times New Roman"/>
+          <w:b/>
+          <w:u w:val="single"/>
+          <w:lang w:val="en-US"/>
+        </w:rPr>
+      </w:pPr>
+      <w:r>
+        <w:rPr>
+          <w:rFonts w:ascii="Times New Roman" w:hAnsi="Times New Roman" w:cs="Times New Roman"/>
+          <w:b/>
+          <w:u w:val="single"/>
+        </w:rPr>
+        <w:t>Урок</w:t>
+      </w:r>
+      <w:r>
+        <w:rPr>
+          <w:rFonts w:ascii="Times New Roman" w:hAnsi="Times New Roman" w:cs="Times New Roman"/>
+          <w:b/>
+          <w:u w:val="single"/>
+          <w:lang w:val="en-US"/>
+        </w:rPr>
+        <w:t xml:space="preserve"> 72. </w:t>
+      </w:r>
+      <w:r>
+        <w:rPr>
+          <w:rFonts w:ascii="Times New Roman" w:hAnsi="Times New Roman" w:cs="Times New Roman"/>
+          <w:b/>
+          <w:u w:val="single"/>
+        </w:rPr>
+        <w:t>Клиент</w:t>
+      </w:r>
+      <w:r>
+        <w:rPr>
+          <w:rFonts w:ascii="Times New Roman" w:hAnsi="Times New Roman" w:cs="Times New Roman"/>
+          <w:b/>
+          <w:u w:val="single"/>
+          <w:lang w:val="en-US"/>
+        </w:rPr>
+        <w:t xml:space="preserve"> </w:t>
+      </w:r>
+      <w:r>
+        <w:rPr>
+          <w:rFonts w:ascii="Times New Roman" w:hAnsi="Times New Roman" w:cs="Times New Roman"/>
+          <w:b/>
+          <w:u w:val="single"/>
+        </w:rPr>
+        <w:t>оплата</w:t>
+      </w:r>
+      <w:r>
+        <w:rPr>
+          <w:rFonts w:ascii="Times New Roman" w:hAnsi="Times New Roman" w:cs="Times New Roman"/>
+          <w:b/>
+          <w:u w:val="single"/>
+          <w:lang w:val="en-US"/>
+        </w:rPr>
+        <w:t xml:space="preserve"> </w:t>
+      </w:r>
+      <w:r>
+        <w:rPr>
+          <w:rFonts w:ascii="Times New Roman" w:hAnsi="Times New Roman" w:cs="Times New Roman"/>
+          <w:b/>
+          <w:u w:val="single"/>
+        </w:rPr>
+        <w:t>подготовка</w:t>
+      </w:r>
+    </w:p>
+    <w:p>
+      <w:pPr>
+        <w:shd w:val="clear" w:color="auto" w:fill="2B2B2B"/>
+        <w:spacing w:after="0" w:line="240" w:lineRule="auto"/>
+        <w:rPr>
+          <w:rFonts w:ascii="Courier New" w:eastAsia="Times New Roman" w:hAnsi="Courier New" w:cs="Courier New"/>
+          <w:color w:val="A9B7C6"/>
+          <w:sz w:val="16"/>
+          <w:szCs w:val="16"/>
+          <w:lang w:val="en-US" w:eastAsia="ru-RU"/>
+        </w:rPr>
+      </w:pPr>
+      <w:r>
+        <w:rPr>
+          <w:rFonts w:ascii="Courier New" w:eastAsia="Times New Roman" w:hAnsi="Courier New" w:cs="Courier New"/>
+          <w:color w:val="CC7832"/>
+          <w:sz w:val="16"/>
+          <w:szCs w:val="16"/>
+          <w:lang w:val="en-US" w:eastAsia="ru-RU"/>
+        </w:rPr>
+        <w:t xml:space="preserve">class </w:t>
+      </w:r>
+      <w:r>
+        <w:rPr>
+          <w:rFonts w:ascii="Courier New" w:eastAsia="Times New Roman" w:hAnsi="Courier New" w:cs="Courier New"/>
+          <w:color w:val="A9B7C6"/>
+          <w:sz w:val="16"/>
+          <w:szCs w:val="16"/>
+          <w:lang w:val="en-US" w:eastAsia="ru-RU"/>
+        </w:rPr>
+        <w:t xml:space="preserve">OrderController </w:t>
+      </w:r>
+      <w:r>
+        <w:rPr>
+          <w:rFonts w:ascii="Courier New" w:eastAsia="Times New Roman" w:hAnsi="Courier New" w:cs="Courier New"/>
+          <w:color w:val="CC7832"/>
+          <w:sz w:val="16"/>
+          <w:szCs w:val="16"/>
+          <w:lang w:val="en-US" w:eastAsia="ru-RU"/>
+        </w:rPr>
+        <w:t xml:space="preserve">extends </w:t>
+      </w:r>
+      <w:r>
+        <w:rPr>
+          <w:rFonts w:ascii="Courier New" w:eastAsia="Times New Roman" w:hAnsi="Courier New" w:cs="Courier New"/>
+          <w:color w:val="A9B7C6"/>
+          <w:sz w:val="16"/>
+          <w:szCs w:val="16"/>
+          <w:lang w:val="en-US" w:eastAsia="ru-RU"/>
+        </w:rPr>
+        <w:t>Controller</w:t>
+      </w:r>
+      <w:r>
+        <w:rPr>
+          <w:rFonts w:ascii="Courier New" w:eastAsia="Times New Roman" w:hAnsi="Courier New" w:cs="Courier New"/>
+          <w:color w:val="A9B7C6"/>
+          <w:sz w:val="16"/>
+          <w:szCs w:val="16"/>
+          <w:lang w:val="en-US" w:eastAsia="ru-RU"/>
+        </w:rPr>
+        <w:br/>
+        <w:t>{</w:t>
+      </w:r>
+      <w:r>
+        <w:rPr>
+          <w:rFonts w:ascii="Courier New" w:eastAsia="Times New Roman" w:hAnsi="Courier New" w:cs="Courier New"/>
+          <w:color w:val="A9B7C6"/>
+          <w:sz w:val="16"/>
+          <w:szCs w:val="16"/>
+          <w:lang w:val="en-US" w:eastAsia="ru-RU"/>
+        </w:rPr>
+        <w:br/>
+        <w:t xml:space="preserve">    </w:t>
+      </w:r>
+      <w:r>
+        <w:rPr>
+          <w:rFonts w:ascii="Courier New" w:eastAsia="Times New Roman" w:hAnsi="Courier New" w:cs="Courier New"/>
+          <w:color w:val="CC7832"/>
+          <w:sz w:val="16"/>
+          <w:szCs w:val="16"/>
+          <w:lang w:val="en-US" w:eastAsia="ru-RU"/>
+        </w:rPr>
+        <w:t xml:space="preserve">public function </w:t>
+      </w:r>
+      <w:r>
+        <w:rPr>
+          <w:rFonts w:ascii="Courier New" w:eastAsia="Times New Roman" w:hAnsi="Courier New" w:cs="Courier New"/>
+          <w:color w:val="FFC66D"/>
+          <w:sz w:val="16"/>
+          <w:szCs w:val="16"/>
+          <w:lang w:val="en-US" w:eastAsia="ru-RU"/>
+        </w:rPr>
+        <w:t>store</w:t>
+      </w:r>
+      <w:r>
+        <w:rPr>
+          <w:rFonts w:ascii="Courier New" w:eastAsia="Times New Roman" w:hAnsi="Courier New" w:cs="Courier New"/>
+          <w:color w:val="A9B7C6"/>
+          <w:sz w:val="16"/>
+          <w:szCs w:val="16"/>
+          <w:lang w:val="en-US" w:eastAsia="ru-RU"/>
+        </w:rPr>
+        <w:t xml:space="preserve">(StoreRequest </w:t>
+      </w:r>
+      <w:r>
+        <w:rPr>
+          <w:rFonts w:ascii="Courier New" w:eastAsia="Times New Roman" w:hAnsi="Courier New" w:cs="Courier New"/>
+          <w:color w:val="72737A"/>
+          <w:sz w:val="16"/>
+          <w:szCs w:val="16"/>
+          <w:lang w:val="en-US" w:eastAsia="ru-RU"/>
+        </w:rPr>
+        <w:t>$request</w:t>
+      </w:r>
+      <w:r>
+        <w:rPr>
+          <w:rFonts w:ascii="Courier New" w:eastAsia="Times New Roman" w:hAnsi="Courier New" w:cs="Courier New"/>
+          <w:color w:val="A9B7C6"/>
+          <w:sz w:val="16"/>
+          <w:szCs w:val="16"/>
+          <w:lang w:val="en-US" w:eastAsia="ru-RU"/>
+        </w:rPr>
+        <w:t>)</w:t>
+      </w:r>
+      <w:r>
+        <w:rPr>
+          <w:rFonts w:ascii="Courier New" w:eastAsia="Times New Roman" w:hAnsi="Courier New" w:cs="Courier New"/>
+          <w:color w:val="A9B7C6"/>
+          <w:sz w:val="16"/>
+          <w:szCs w:val="16"/>
+          <w:lang w:val="en-US" w:eastAsia="ru-RU"/>
+        </w:rPr>
+        <w:br/>
+        <w:t xml:space="preserve">    {</w:t>
+      </w:r>
+      <w:r>
+        <w:rPr>
+          <w:rFonts w:ascii="Courier New" w:eastAsia="Times New Roman" w:hAnsi="Courier New" w:cs="Courier New"/>
+          <w:color w:val="A9B7C6"/>
+          <w:sz w:val="16"/>
+          <w:szCs w:val="16"/>
+          <w:lang w:val="en-US" w:eastAsia="ru-RU"/>
+        </w:rPr>
+        <w:br/>
+        <w:t xml:space="preserve">        </w:t>
+      </w:r>
+      <w:r>
+        <w:rPr>
+          <w:rFonts w:ascii="Courier New" w:eastAsia="Times New Roman" w:hAnsi="Courier New" w:cs="Courier New"/>
+          <w:color w:val="9876AA"/>
+          <w:sz w:val="16"/>
+          <w:szCs w:val="16"/>
+          <w:lang w:val="en-US" w:eastAsia="ru-RU"/>
+        </w:rPr>
+        <w:t xml:space="preserve">$order </w:t>
+      </w:r>
+      <w:r>
+        <w:rPr>
+          <w:rFonts w:ascii="Courier New" w:eastAsia="Times New Roman" w:hAnsi="Courier New" w:cs="Courier New"/>
+          <w:color w:val="A9B7C6"/>
+          <w:sz w:val="16"/>
+          <w:szCs w:val="16"/>
+          <w:lang w:val="en-US" w:eastAsia="ru-RU"/>
+        </w:rPr>
+        <w:t>= OrderService::</w:t>
+      </w:r>
+      <w:r>
+        <w:rPr>
+          <w:rFonts w:ascii="Courier New" w:eastAsia="Times New Roman" w:hAnsi="Courier New" w:cs="Courier New"/>
+          <w:i/>
+          <w:iCs/>
+          <w:color w:val="FFC66D"/>
+          <w:sz w:val="16"/>
+          <w:szCs w:val="16"/>
+          <w:lang w:val="en-US" w:eastAsia="ru-RU"/>
+        </w:rPr>
+        <w:t>store</w:t>
+      </w:r>
+      <w:r>
+        <w:rPr>
+          <w:rFonts w:ascii="Courier New" w:eastAsia="Times New Roman" w:hAnsi="Courier New" w:cs="Courier New"/>
+          <w:color w:val="A9B7C6"/>
+          <w:sz w:val="16"/>
+          <w:szCs w:val="16"/>
+          <w:lang w:val="en-US" w:eastAsia="ru-RU"/>
+        </w:rPr>
+        <w:t>()</w:t>
+      </w:r>
+      <w:r>
+        <w:rPr>
+          <w:rFonts w:ascii="Courier New" w:eastAsia="Times New Roman" w:hAnsi="Courier New" w:cs="Courier New"/>
+          <w:color w:val="CC7832"/>
+          <w:sz w:val="16"/>
+          <w:szCs w:val="16"/>
+          <w:lang w:val="en-US" w:eastAsia="ru-RU"/>
+        </w:rPr>
+        <w:t>;</w:t>
+      </w:r>
+      <w:r>
+        <w:rPr>
+          <w:rFonts w:ascii="Courier New" w:eastAsia="Times New Roman" w:hAnsi="Courier New" w:cs="Courier New"/>
+          <w:color w:val="CC7832"/>
+          <w:sz w:val="16"/>
+          <w:szCs w:val="16"/>
+          <w:lang w:val="en-US" w:eastAsia="ru-RU"/>
+        </w:rPr>
+        <w:br/>
+      </w:r>
+      <w:r>
+        <w:rPr>
+          <w:rFonts w:ascii="Courier New" w:eastAsia="Times New Roman" w:hAnsi="Courier New" w:cs="Courier New"/>
+          <w:color w:val="CC7832"/>
+          <w:sz w:val="16"/>
+          <w:szCs w:val="16"/>
+          <w:lang w:val="en-US" w:eastAsia="ru-RU"/>
+        </w:rPr>
+        <w:br/>
+        <w:t xml:space="preserve">        </w:t>
+      </w:r>
+      <w:r>
+        <w:rPr>
+          <w:rFonts w:ascii="Courier New" w:eastAsia="Times New Roman" w:hAnsi="Courier New" w:cs="Courier New"/>
+          <w:color w:val="FFC66D"/>
+          <w:sz w:val="16"/>
+          <w:szCs w:val="16"/>
+          <w:lang w:val="en-US" w:eastAsia="ru-RU"/>
+        </w:rPr>
+        <w:t>to_route</w:t>
+      </w:r>
+      <w:r>
+        <w:rPr>
+          <w:rFonts w:ascii="Courier New" w:eastAsia="Times New Roman" w:hAnsi="Courier New" w:cs="Courier New"/>
+          <w:color w:val="A9B7C6"/>
+          <w:sz w:val="16"/>
+          <w:szCs w:val="16"/>
+          <w:lang w:val="en-US" w:eastAsia="ru-RU"/>
+        </w:rPr>
+        <w:t>(</w:t>
+      </w:r>
+      <w:r>
+        <w:rPr>
+          <w:rFonts w:ascii="Courier New" w:eastAsia="Times New Roman" w:hAnsi="Courier New" w:cs="Courier New"/>
+          <w:color w:val="6A8759"/>
+          <w:sz w:val="16"/>
+          <w:szCs w:val="16"/>
+          <w:lang w:val="en-US" w:eastAsia="ru-RU"/>
+        </w:rPr>
+        <w:t>'client.orders.transaction.create'</w:t>
+      </w:r>
+      <w:r>
+        <w:rPr>
+          <w:rFonts w:ascii="Courier New" w:eastAsia="Times New Roman" w:hAnsi="Courier New" w:cs="Courier New"/>
+          <w:color w:val="CC7832"/>
+          <w:sz w:val="16"/>
+          <w:szCs w:val="16"/>
+          <w:lang w:val="en-US" w:eastAsia="ru-RU"/>
+        </w:rPr>
+        <w:t xml:space="preserve">, </w:t>
+      </w:r>
+      <w:r>
+        <w:rPr>
+          <w:rFonts w:ascii="Courier New" w:eastAsia="Times New Roman" w:hAnsi="Courier New" w:cs="Courier New"/>
+          <w:color w:val="9876AA"/>
+          <w:sz w:val="16"/>
+          <w:szCs w:val="16"/>
+          <w:lang w:val="en-US" w:eastAsia="ru-RU"/>
+        </w:rPr>
+        <w:t>$order</w:t>
+      </w:r>
+      <w:r>
+        <w:rPr>
+          <w:rFonts w:ascii="Courier New" w:eastAsia="Times New Roman" w:hAnsi="Courier New" w:cs="Courier New"/>
+          <w:color w:val="A9B7C6"/>
+          <w:sz w:val="16"/>
+          <w:szCs w:val="16"/>
+          <w:lang w:val="en-US" w:eastAsia="ru-RU"/>
+        </w:rPr>
+        <w:t>-&gt;</w:t>
+      </w:r>
+      <w:r>
+        <w:rPr>
+          <w:rFonts w:ascii="Courier New" w:eastAsia="Times New Roman" w:hAnsi="Courier New" w:cs="Courier New"/>
+          <w:color w:val="9876AA"/>
+          <w:sz w:val="16"/>
+          <w:szCs w:val="16"/>
+          <w:lang w:val="en-US" w:eastAsia="ru-RU"/>
+        </w:rPr>
+        <w:t>id</w:t>
+      </w:r>
+      <w:r>
+        <w:rPr>
+          <w:rFonts w:ascii="Courier New" w:eastAsia="Times New Roman" w:hAnsi="Courier New" w:cs="Courier New"/>
+          <w:color w:val="A9B7C6"/>
+          <w:sz w:val="16"/>
+          <w:szCs w:val="16"/>
+          <w:lang w:val="en-US" w:eastAsia="ru-RU"/>
+        </w:rPr>
+        <w:t>)</w:t>
+      </w:r>
+      <w:r>
+        <w:rPr>
+          <w:rFonts w:ascii="Courier New" w:eastAsia="Times New Roman" w:hAnsi="Courier New" w:cs="Courier New"/>
+          <w:color w:val="CC7832"/>
+          <w:sz w:val="16"/>
+          <w:szCs w:val="16"/>
+          <w:lang w:val="en-US" w:eastAsia="ru-RU"/>
+        </w:rPr>
+        <w:t>;</w:t>
+      </w:r>
+      <w:r>
+        <w:rPr>
+          <w:rFonts w:ascii="Courier New" w:eastAsia="Times New Roman" w:hAnsi="Courier New" w:cs="Courier New"/>
+          <w:color w:val="CC7832"/>
+          <w:sz w:val="16"/>
+          <w:szCs w:val="16"/>
+          <w:lang w:val="en-US" w:eastAsia="ru-RU"/>
+        </w:rPr>
+        <w:br/>
+        <w:t xml:space="preserve">    </w:t>
+      </w:r>
+      <w:r>
+        <w:rPr>
+          <w:rFonts w:ascii="Courier New" w:eastAsia="Times New Roman" w:hAnsi="Courier New" w:cs="Courier New"/>
+          <w:color w:val="A9B7C6"/>
+          <w:sz w:val="16"/>
+          <w:szCs w:val="16"/>
+          <w:lang w:val="en-US" w:eastAsia="ru-RU"/>
+        </w:rPr>
+        <w:t>}</w:t>
+      </w:r>
+      <w:r>
+        <w:rPr>
+          <w:rFonts w:ascii="Courier New" w:eastAsia="Times New Roman" w:hAnsi="Courier New" w:cs="Courier New"/>
+          <w:color w:val="A9B7C6"/>
+          <w:sz w:val="16"/>
+          <w:szCs w:val="16"/>
+          <w:lang w:val="en-US" w:eastAsia="ru-RU"/>
+        </w:rPr>
+        <w:br/>
+        <w:t>}</w:t>
+      </w:r>
+    </w:p>
+    <w:p>
+      <w:pPr>
+        <w:spacing w:after="0" w:line="240" w:lineRule="auto"/>
+        <w:rPr>
+          <w:rFonts w:ascii="Times New Roman" w:hAnsi="Times New Roman" w:cs="Times New Roman"/>
+          <w:lang w:val="en-US"/>
+        </w:rPr>
+      </w:pPr>
+      <w:r>
+        <w:rPr>
+          <w:rFonts w:ascii="Times New Roman" w:hAnsi="Times New Roman" w:cs="Times New Roman"/>
+          <w:lang w:val="en-US"/>
+        </w:rPr>
+        <w:t>php artisan make:model Transaction -m</w:t>
+      </w:r>
+    </w:p>
+    <w:p>
+      <w:pPr>
+        <w:spacing w:after="0" w:line="240" w:lineRule="auto"/>
+        <w:rPr>
+          <w:rFonts w:ascii="Times New Roman" w:hAnsi="Times New Roman" w:cs="Times New Roman"/>
+          <w:lang w:val="en-US"/>
+        </w:rPr>
+      </w:pPr>
+    </w:p>
+    <w:p>
+      <w:pPr>
+        <w:spacing w:after="0" w:line="240" w:lineRule="auto"/>
+        <w:rPr>
+          <w:rFonts w:ascii="Helvetica-Light" w:hAnsi="Helvetica-Light"/>
+          <w:color w:val="626262"/>
+          <w:sz w:val="42"/>
+          <w:szCs w:val="42"/>
+        </w:rPr>
+      </w:pPr>
+      <w:r>
+        <w:rPr>
+          <w:rFonts w:ascii="Times New Roman" w:hAnsi="Times New Roman" w:cs="Times New Roman"/>
+          <w:b/>
+          <w:u w:val="single"/>
+        </w:rPr>
+        <w:t>Урок 73. Телескоп оптимизация запросов</w:t>
+      </w:r>
+    </w:p>
+    <w:p>
+      <w:pPr>
+        <w:spacing w:after="0" w:line="240" w:lineRule="auto"/>
+        <w:rPr>
+          <w:rFonts w:ascii="Times New Roman" w:hAnsi="Times New Roman" w:cs="Times New Roman"/>
+        </w:rPr>
+      </w:pPr>
+      <w:r>
+        <w:rPr>
+          <w:rFonts w:ascii="Times New Roman" w:hAnsi="Times New Roman" w:cs="Times New Roman"/>
+          <w:lang w:val="en-US"/>
+        </w:rPr>
+        <w:t>https</w:t>
+      </w:r>
+      <w:r>
+        <w:rPr>
+          <w:rFonts w:ascii="Times New Roman" w:hAnsi="Times New Roman" w:cs="Times New Roman"/>
+        </w:rPr>
+        <w:t>://</w:t>
+      </w:r>
+      <w:r>
+        <w:rPr>
+          <w:rFonts w:ascii="Times New Roman" w:hAnsi="Times New Roman" w:cs="Times New Roman"/>
+          <w:lang w:val="en-US"/>
+        </w:rPr>
+        <w:t>laravel</w:t>
+      </w:r>
+      <w:r>
+        <w:rPr>
+          <w:rFonts w:ascii="Times New Roman" w:hAnsi="Times New Roman" w:cs="Times New Roman"/>
+        </w:rPr>
+        <w:t>.</w:t>
+      </w:r>
+      <w:r>
+        <w:rPr>
+          <w:rFonts w:ascii="Times New Roman" w:hAnsi="Times New Roman" w:cs="Times New Roman"/>
+          <w:lang w:val="en-US"/>
+        </w:rPr>
+        <w:t>com</w:t>
+      </w:r>
+      <w:r>
+        <w:rPr>
+          <w:rFonts w:ascii="Times New Roman" w:hAnsi="Times New Roman" w:cs="Times New Roman"/>
+        </w:rPr>
+        <w:t>/</w:t>
+      </w:r>
+      <w:r>
+        <w:rPr>
+          <w:rFonts w:ascii="Times New Roman" w:hAnsi="Times New Roman" w:cs="Times New Roman"/>
+          <w:lang w:val="en-US"/>
+        </w:rPr>
+        <w:t>docs</w:t>
+      </w:r>
+      <w:r>
+        <w:rPr>
+          <w:rFonts w:ascii="Times New Roman" w:hAnsi="Times New Roman" w:cs="Times New Roman"/>
+        </w:rPr>
+        <w:t>/12.</w:t>
+      </w:r>
+      <w:r>
+        <w:rPr>
+          <w:rFonts w:ascii="Times New Roman" w:hAnsi="Times New Roman" w:cs="Times New Roman"/>
+          <w:lang w:val="en-US"/>
+        </w:rPr>
+        <w:t>x</w:t>
+      </w:r>
+      <w:r>
+        <w:rPr>
+          <w:rFonts w:ascii="Times New Roman" w:hAnsi="Times New Roman" w:cs="Times New Roman"/>
+        </w:rPr>
+        <w:t>/</w:t>
+      </w:r>
+      <w:r>
+        <w:rPr>
+          <w:rFonts w:ascii="Times New Roman" w:hAnsi="Times New Roman" w:cs="Times New Roman"/>
+          <w:lang w:val="en-US"/>
+        </w:rPr>
+        <w:t>telescope</w:t>
+      </w:r>
+    </w:p>
+    <w:p>
+      <w:pPr>
+        <w:spacing w:after="0" w:line="240" w:lineRule="auto"/>
+        <w:rPr>
+          <w:rFonts w:ascii="Times New Roman" w:hAnsi="Times New Roman" w:cs="Times New Roman"/>
+        </w:rPr>
+      </w:pPr>
+      <w:r>
+        <w:rPr>
+          <w:rFonts w:ascii="Times New Roman" w:hAnsi="Times New Roman" w:cs="Times New Roman"/>
+        </w:rPr>
+        <w:t>Панель управления телескопом:</w:t>
+      </w:r>
+      <w:r>
+        <w:rPr>
+          <w:rFonts w:ascii="Times New Roman" w:hAnsi="Times New Roman" w:cs="Times New Roman"/>
+        </w:rPr>
+        <w:br/>
+      </w:r>
+      <w:r>
+        <w:rPr>
+          <w:rFonts w:ascii="Times New Roman" w:hAnsi="Times New Roman" w:cs="Times New Roman"/>
+        </w:rPr>
+        <w:t>http://localhost:8000/telescope</w:t>
+      </w:r>
+    </w:p>
+    <w:p>
+      <w:pPr>
+        <w:spacing w:after="0" w:line="240" w:lineRule="auto"/>
+        <w:rPr>
+          <w:rFonts w:ascii="Times New Roman" w:hAnsi="Times New Roman" w:cs="Times New Roman"/>
+        </w:rPr>
+      </w:pPr>
+      <w:r>
+        <w:rPr>
+          <w:rFonts w:ascii="Times New Roman" w:hAnsi="Times New Roman" w:cs="Times New Roman"/>
+        </w:rPr>
+        <w:t>Обновляем страницу http://localhost:8000/categories/1/products</w:t>
+      </w:r>
+    </w:p>
+    <w:p>
+      <w:pPr>
+        <w:spacing w:after="0" w:line="240" w:lineRule="auto"/>
+        <w:rPr>
+          <w:rFonts w:ascii="Times New Roman" w:hAnsi="Times New Roman" w:cs="Times New Roman"/>
+        </w:rPr>
+      </w:pPr>
+      <w:r>
+        <w:rPr>
+          <w:rFonts w:ascii="Times New Roman" w:hAnsi="Times New Roman" w:cs="Times New Roman"/>
+        </w:rPr>
+        <w:drawing>
+          <wp:inline distT="0" distB="0" distL="0" distR="0" wp14:anchorId="5B9A04E2" wp14:editId="44E65268">
+            <wp:extent cx="4082297" cy="2349012"/>
+            <wp:effectExtent l="0" t="0" r="0" b="0"/>
+            <wp:docPr id="52" name="Рисунок 52"/>
+            <wp:cNvGraphicFramePr>
+              <a:graphicFrameLocks xmlns:a="http://schemas.openxmlformats.org/drawingml/2006/main" noChangeAspect="1"/>
+            </wp:cNvGraphicFramePr>
+            <a:graphic xmlns:a="http://schemas.openxmlformats.org/drawingml/2006/main">
+              <a:graphicData uri="http://schemas.openxmlformats.org/drawingml/2006/picture">
+                <pic:pic xmlns:pic="http://schemas.openxmlformats.org/drawingml/2006/picture">
+                  <pic:nvPicPr>
+                    <pic:cNvPr id="1" name=""/>
+                    <pic:cNvPicPr/>
+                  </pic:nvPicPr>
+                  <pic:blipFill>
+                    <a:blip r:embed="rId59"/>
+                    <a:stretch>
+                      <a:fillRect/>
+                    </a:stretch>
+                  </pic:blipFill>
+                  <pic:spPr>
+                    <a:xfrm>
+                      <a:off x="0" y="0"/>
+                      <a:ext cx="4085329" cy="2350757"/>
+                    </a:xfrm>
+                    <a:prstGeom prst="rect">
+                      <a:avLst/>
+                    </a:prstGeom>
+                  </pic:spPr>
+                </pic:pic>
+              </a:graphicData>
+            </a:graphic>
+          </wp:inline>
+        </w:drawing>
+      </w:r>
+    </w:p>
+    <w:p>
+      <w:pPr>
+        <w:spacing w:after="0" w:line="240" w:lineRule="auto"/>
+        <w:rPr>
+          <w:rFonts w:ascii="Times New Roman" w:hAnsi="Times New Roman" w:cs="Times New Roman"/>
+        </w:rPr>
+      </w:pPr>
+      <w:r>
+        <w:rPr>
+          <w:rFonts w:ascii="Times New Roman" w:hAnsi="Times New Roman" w:cs="Times New Roman"/>
+        </w:rPr>
+        <w:t>Видим, что есть дубликаты:</w:t>
+      </w:r>
+    </w:p>
+    <w:p>
+      <w:pPr>
+        <w:spacing w:after="0" w:line="240" w:lineRule="auto"/>
+        <w:rPr>
+          <w:rFonts w:ascii="Times New Roman" w:hAnsi="Times New Roman" w:cs="Times New Roman"/>
+        </w:rPr>
+      </w:pPr>
+      <w:r>
+        <w:rPr>
+          <w:rFonts w:ascii="Times New Roman" w:hAnsi="Times New Roman" w:cs="Times New Roman"/>
+        </w:rPr>
+        <w:drawing>
+          <wp:inline distT="0" distB="0" distL="0" distR="0" wp14:anchorId="4334E381" wp14:editId="7ECD98E8">
+            <wp:extent cx="3432143" cy="992405"/>
+            <wp:effectExtent l="0" t="0" r="0" b="0"/>
+            <wp:docPr id="53" name="Рисунок 53"/>
+            <wp:cNvGraphicFramePr>
+              <a:graphicFrameLocks xmlns:a="http://schemas.openxmlformats.org/drawingml/2006/main" noChangeAspect="1"/>
+            </wp:cNvGraphicFramePr>
+            <a:graphic xmlns:a="http://schemas.openxmlformats.org/drawingml/2006/main">
+              <a:graphicData uri="http://schemas.openxmlformats.org/drawingml/2006/picture">
+                <pic:pic xmlns:pic="http://schemas.openxmlformats.org/drawingml/2006/picture">
+                  <pic:nvPicPr>
+                    <pic:cNvPr id="1" name=""/>
+                    <pic:cNvPicPr/>
+                  </pic:nvPicPr>
+                  <pic:blipFill>
+                    <a:blip r:embed="rId60"/>
+                    <a:stretch>
+                      <a:fillRect/>
+                    </a:stretch>
+                  </pic:blipFill>
+                  <pic:spPr>
+                    <a:xfrm>
+                      <a:off x="0" y="0"/>
+                      <a:ext cx="3432143" cy="992405"/>
+                    </a:xfrm>
+                    <a:prstGeom prst="rect">
+                      <a:avLst/>
+                    </a:prstGeom>
+                  </pic:spPr>
+                </pic:pic>
+              </a:graphicData>
+            </a:graphic>
+          </wp:inline>
+        </w:drawing>
+      </w:r>
+    </w:p>
+    <w:p>
+      <w:pPr>
+        <w:spacing w:after="0" w:line="240" w:lineRule="auto"/>
+        <w:rPr>
+          <w:rFonts w:ascii="Times New Roman" w:hAnsi="Times New Roman" w:cs="Times New Roman"/>
+        </w:rPr>
+      </w:pPr>
+      <w:r>
+        <w:rPr>
+          <w:rFonts w:ascii="Times New Roman" w:hAnsi="Times New Roman" w:cs="Times New Roman"/>
+        </w:rPr>
+        <w:lastRenderedPageBreak/>
+        <w:t xml:space="preserve">Смторим </w:t>
+      </w:r>
+      <w:r>
+        <w:rPr>
+          <w:rFonts w:ascii="Times New Roman" w:hAnsi="Times New Roman" w:cs="Times New Roman"/>
+        </w:rPr>
+        <w:t>ProductResource</w:t>
+      </w:r>
+      <w:r>
+        <w:rPr>
+          <w:rFonts w:ascii="Times New Roman" w:hAnsi="Times New Roman" w:cs="Times New Roman"/>
+        </w:rPr>
+        <w:t>, там 3 отношения:</w:t>
+      </w:r>
+    </w:p>
+    <w:p>
+      <w:pPr>
+        <w:spacing w:after="0" w:line="240" w:lineRule="auto"/>
+        <w:rPr>
+          <w:rFonts w:ascii="Times New Roman" w:hAnsi="Times New Roman" w:cs="Times New Roman"/>
+        </w:rPr>
+      </w:pPr>
+      <w:r>
+        <w:rPr>
+          <w:rFonts w:ascii="Times New Roman" w:hAnsi="Times New Roman" w:cs="Times New Roman"/>
+        </w:rPr>
+        <w:drawing>
+          <wp:inline distT="0" distB="0" distL="0" distR="0" wp14:anchorId="6BFC2093" wp14:editId="3E448BB4">
+            <wp:extent cx="3383321" cy="1848078"/>
+            <wp:effectExtent l="0" t="0" r="0" b="0"/>
+            <wp:docPr id="54" name="Рисунок 54"/>
+            <wp:cNvGraphicFramePr>
+              <a:graphicFrameLocks xmlns:a="http://schemas.openxmlformats.org/drawingml/2006/main" noChangeAspect="1"/>
+            </wp:cNvGraphicFramePr>
+            <a:graphic xmlns:a="http://schemas.openxmlformats.org/drawingml/2006/main">
+              <a:graphicData uri="http://schemas.openxmlformats.org/drawingml/2006/picture">
+                <pic:pic xmlns:pic="http://schemas.openxmlformats.org/drawingml/2006/picture">
+                  <pic:nvPicPr>
+                    <pic:cNvPr id="1" name=""/>
+                    <pic:cNvPicPr/>
+                  </pic:nvPicPr>
+                  <pic:blipFill>
+                    <a:blip r:embed="rId61"/>
+                    <a:stretch>
+                      <a:fillRect/>
+                    </a:stretch>
+                  </pic:blipFill>
+                  <pic:spPr>
+                    <a:xfrm>
+                      <a:off x="0" y="0"/>
+                      <a:ext cx="3401189" cy="1857838"/>
+                    </a:xfrm>
+                    <a:prstGeom prst="rect">
+                      <a:avLst/>
+                    </a:prstGeom>
+                  </pic:spPr>
+                </pic:pic>
+              </a:graphicData>
+            </a:graphic>
+          </wp:inline>
+        </w:drawing>
+      </w:r>
+    </w:p>
+    <w:p>
+      <w:pPr>
+        <w:spacing w:after="0" w:line="240" w:lineRule="auto"/>
+        <w:rPr>
+          <w:rFonts w:ascii="Times New Roman" w:hAnsi="Times New Roman" w:cs="Times New Roman"/>
+        </w:rPr>
+      </w:pPr>
+      <w:r>
+        <w:rPr>
+          <w:rFonts w:ascii="Times New Roman" w:hAnsi="Times New Roman" w:cs="Times New Roman"/>
+        </w:rPr>
+        <w:t>Изображения берем без запроса (</w:t>
+      </w:r>
+      <w:r>
+        <w:rPr>
+          <w:rFonts w:ascii="Times New Roman" w:hAnsi="Times New Roman" w:cs="Times New Roman"/>
+        </w:rPr>
+        <w:t xml:space="preserve"> </w:t>
+      </w:r>
+      <w:r>
+        <w:rPr>
+          <w:rFonts w:ascii="Times New Roman" w:hAnsi="Times New Roman" w:cs="Times New Roman"/>
+        </w:rPr>
+        <w:t xml:space="preserve">было </w:t>
+      </w:r>
+      <w:r>
+        <w:rPr>
+          <w:rFonts w:ascii="Times New Roman" w:hAnsi="Times New Roman" w:cs="Times New Roman"/>
+          <w:i/>
+          <w:lang w:val="en-US"/>
+        </w:rPr>
+        <w:t>images</w:t>
+      </w:r>
+      <w:r>
+        <w:rPr>
+          <w:rFonts w:ascii="Times New Roman" w:hAnsi="Times New Roman" w:cs="Times New Roman"/>
+          <w:i/>
+        </w:rPr>
+        <w:t>()</w:t>
+      </w:r>
+      <w:r>
+        <w:rPr>
+          <w:rFonts w:ascii="Times New Roman" w:hAnsi="Times New Roman" w:cs="Times New Roman"/>
+        </w:rPr>
+        <w:t xml:space="preserve"> </w:t>
+      </w:r>
+      <w:r>
+        <w:rPr>
+          <w:rFonts w:ascii="Times New Roman" w:hAnsi="Times New Roman" w:cs="Times New Roman"/>
+        </w:rPr>
+        <w:t>):</w:t>
+      </w:r>
+    </w:p>
+    <w:p>
+      <w:pPr>
+        <w:shd w:val="clear" w:color="auto" w:fill="2B2B2B"/>
+        <w:spacing w:after="0" w:line="240" w:lineRule="auto"/>
+        <w:rPr>
+          <w:rFonts w:ascii="Courier New" w:eastAsia="Times New Roman" w:hAnsi="Courier New" w:cs="Courier New"/>
+          <w:color w:val="A9B7C6"/>
+          <w:sz w:val="16"/>
+          <w:szCs w:val="16"/>
+          <w:lang w:val="en-US" w:eastAsia="ru-RU"/>
+        </w:rPr>
+      </w:pPr>
+      <w:r>
+        <w:rPr>
+          <w:rFonts w:ascii="Courier New" w:eastAsia="Times New Roman" w:hAnsi="Courier New" w:cs="Courier New"/>
+          <w:color w:val="CC7832"/>
+          <w:sz w:val="16"/>
+          <w:szCs w:val="16"/>
+          <w:lang w:val="en-US" w:eastAsia="ru-RU"/>
+        </w:rPr>
+        <w:t xml:space="preserve">public function </w:t>
+      </w:r>
+      <w:r>
+        <w:rPr>
+          <w:rFonts w:ascii="Courier New" w:eastAsia="Times New Roman" w:hAnsi="Courier New" w:cs="Courier New"/>
+          <w:color w:val="72737A"/>
+          <w:sz w:val="16"/>
+          <w:szCs w:val="16"/>
+          <w:lang w:val="en-US" w:eastAsia="ru-RU"/>
+        </w:rPr>
+        <w:t>getPreviewImageUrlAttribute</w:t>
+      </w:r>
+      <w:r>
+        <w:rPr>
+          <w:rFonts w:ascii="Courier New" w:eastAsia="Times New Roman" w:hAnsi="Courier New" w:cs="Courier New"/>
+          <w:color w:val="A9B7C6"/>
+          <w:sz w:val="16"/>
+          <w:szCs w:val="16"/>
+          <w:lang w:val="en-US" w:eastAsia="ru-RU"/>
+        </w:rPr>
+        <w:t xml:space="preserve">() : </w:t>
+      </w:r>
+      <w:r>
+        <w:rPr>
+          <w:rFonts w:ascii="Courier New" w:eastAsia="Times New Roman" w:hAnsi="Courier New" w:cs="Courier New"/>
+          <w:color w:val="CC7832"/>
+          <w:sz w:val="16"/>
+          <w:szCs w:val="16"/>
+          <w:lang w:val="en-US" w:eastAsia="ru-RU"/>
+        </w:rPr>
+        <w:t>Null</w:t>
+      </w:r>
+      <w:r>
+        <w:rPr>
+          <w:rFonts w:ascii="Courier New" w:eastAsia="Times New Roman" w:hAnsi="Courier New" w:cs="Courier New"/>
+          <w:color w:val="A9B7C6"/>
+          <w:sz w:val="16"/>
+          <w:szCs w:val="16"/>
+          <w:lang w:val="en-US" w:eastAsia="ru-RU"/>
+        </w:rPr>
+        <w:t>|</w:t>
+      </w:r>
+      <w:r>
+        <w:rPr>
+          <w:rFonts w:ascii="Courier New" w:eastAsia="Times New Roman" w:hAnsi="Courier New" w:cs="Courier New"/>
+          <w:color w:val="CC7832"/>
+          <w:sz w:val="16"/>
+          <w:szCs w:val="16"/>
+          <w:lang w:val="en-US" w:eastAsia="ru-RU"/>
+        </w:rPr>
+        <w:t>String</w:t>
+      </w:r>
+      <w:r>
+        <w:rPr>
+          <w:rFonts w:ascii="Courier New" w:eastAsia="Times New Roman" w:hAnsi="Courier New" w:cs="Courier New"/>
+          <w:color w:val="CC7832"/>
+          <w:sz w:val="16"/>
+          <w:szCs w:val="16"/>
+          <w:lang w:val="en-US" w:eastAsia="ru-RU"/>
+        </w:rPr>
+        <w:br/>
+      </w:r>
+      <w:r>
+        <w:rPr>
+          <w:rFonts w:ascii="Courier New" w:eastAsia="Times New Roman" w:hAnsi="Courier New" w:cs="Courier New"/>
+          <w:color w:val="A9B7C6"/>
+          <w:sz w:val="16"/>
+          <w:szCs w:val="16"/>
+          <w:lang w:val="en-US" w:eastAsia="ru-RU"/>
+        </w:rPr>
+        <w:t>{</w:t>
+      </w:r>
+      <w:r>
+        <w:rPr>
+          <w:rFonts w:ascii="Courier New" w:eastAsia="Times New Roman" w:hAnsi="Courier New" w:cs="Courier New"/>
+          <w:color w:val="A9B7C6"/>
+          <w:sz w:val="16"/>
+          <w:szCs w:val="16"/>
+          <w:lang w:val="en-US" w:eastAsia="ru-RU"/>
+        </w:rPr>
+        <w:br/>
+        <w:t xml:space="preserve">    </w:t>
+      </w:r>
+      <w:r>
+        <w:rPr>
+          <w:rFonts w:ascii="Courier New" w:eastAsia="Times New Roman" w:hAnsi="Courier New" w:cs="Courier New"/>
+          <w:color w:val="CC7832"/>
+          <w:sz w:val="16"/>
+          <w:szCs w:val="16"/>
+          <w:lang w:val="en-US" w:eastAsia="ru-RU"/>
+        </w:rPr>
+        <w:t xml:space="preserve">return </w:t>
+      </w:r>
+      <w:r>
+        <w:rPr>
+          <w:rFonts w:ascii="Courier New" w:eastAsia="Times New Roman" w:hAnsi="Courier New" w:cs="Courier New"/>
+          <w:color w:val="9876AA"/>
+          <w:sz w:val="16"/>
+          <w:szCs w:val="16"/>
+          <w:lang w:val="en-US" w:eastAsia="ru-RU"/>
+        </w:rPr>
+        <w:t>$this</w:t>
+      </w:r>
+      <w:r>
+        <w:rPr>
+          <w:rFonts w:ascii="Courier New" w:eastAsia="Times New Roman" w:hAnsi="Courier New" w:cs="Courier New"/>
+          <w:color w:val="A9B7C6"/>
+          <w:sz w:val="16"/>
+          <w:szCs w:val="16"/>
+          <w:lang w:val="en-US" w:eastAsia="ru-RU"/>
+        </w:rPr>
+        <w:t>-&gt;</w:t>
+      </w:r>
+      <w:r>
+        <w:rPr>
+          <w:rFonts w:ascii="Courier New" w:eastAsia="Times New Roman" w:hAnsi="Courier New" w:cs="Courier New"/>
+          <w:color w:val="9876AA"/>
+          <w:sz w:val="16"/>
+          <w:szCs w:val="16"/>
+          <w:lang w:val="en-US" w:eastAsia="ru-RU"/>
+        </w:rPr>
+        <w:t>images</w:t>
+      </w:r>
+      <w:r>
+        <w:rPr>
+          <w:rFonts w:ascii="Courier New" w:eastAsia="Times New Roman" w:hAnsi="Courier New" w:cs="Courier New"/>
+          <w:color w:val="A9B7C6"/>
+          <w:sz w:val="16"/>
+          <w:szCs w:val="16"/>
+          <w:lang w:val="en-US" w:eastAsia="ru-RU"/>
+        </w:rPr>
+        <w:t>-&gt;</w:t>
+      </w:r>
+      <w:r>
+        <w:rPr>
+          <w:rFonts w:ascii="Courier New" w:eastAsia="Times New Roman" w:hAnsi="Courier New" w:cs="Courier New"/>
+          <w:color w:val="FFC66D"/>
+          <w:sz w:val="16"/>
+          <w:szCs w:val="16"/>
+          <w:lang w:val="en-US" w:eastAsia="ru-RU"/>
+        </w:rPr>
+        <w:t>first</w:t>
+      </w:r>
+      <w:r>
+        <w:rPr>
+          <w:rFonts w:ascii="Courier New" w:eastAsia="Times New Roman" w:hAnsi="Courier New" w:cs="Courier New"/>
+          <w:color w:val="A9B7C6"/>
+          <w:sz w:val="16"/>
+          <w:szCs w:val="16"/>
+          <w:lang w:val="en-US" w:eastAsia="ru-RU"/>
+        </w:rPr>
+        <w:t>()-&gt;</w:t>
+      </w:r>
+      <w:r>
+        <w:rPr>
+          <w:rFonts w:ascii="Courier New" w:eastAsia="Times New Roman" w:hAnsi="Courier New" w:cs="Courier New"/>
+          <w:color w:val="9876AA"/>
+          <w:sz w:val="16"/>
+          <w:szCs w:val="16"/>
+          <w:lang w:val="en-US" w:eastAsia="ru-RU"/>
+        </w:rPr>
+        <w:t xml:space="preserve">url </w:t>
+      </w:r>
+      <w:r>
+        <w:rPr>
+          <w:rFonts w:ascii="Courier New" w:eastAsia="Times New Roman" w:hAnsi="Courier New" w:cs="Courier New"/>
+          <w:color w:val="A9B7C6"/>
+          <w:sz w:val="16"/>
+          <w:szCs w:val="16"/>
+          <w:lang w:val="en-US" w:eastAsia="ru-RU"/>
+        </w:rPr>
+        <w:t xml:space="preserve">?? </w:t>
+      </w:r>
+      <w:r>
+        <w:rPr>
+          <w:rFonts w:ascii="Courier New" w:eastAsia="Times New Roman" w:hAnsi="Courier New" w:cs="Courier New"/>
+          <w:color w:val="CC7832"/>
+          <w:sz w:val="16"/>
+          <w:szCs w:val="16"/>
+          <w:lang w:val="en-US" w:eastAsia="ru-RU"/>
+        </w:rPr>
+        <w:t>null;</w:t>
+      </w:r>
+      <w:r>
+        <w:rPr>
+          <w:rFonts w:ascii="Courier New" w:eastAsia="Times New Roman" w:hAnsi="Courier New" w:cs="Courier New"/>
+          <w:color w:val="CC7832"/>
+          <w:sz w:val="16"/>
+          <w:szCs w:val="16"/>
+          <w:lang w:val="en-US" w:eastAsia="ru-RU"/>
+        </w:rPr>
+        <w:br/>
+      </w:r>
+      <w:r>
+        <w:rPr>
+          <w:rFonts w:ascii="Courier New" w:eastAsia="Times New Roman" w:hAnsi="Courier New" w:cs="Courier New"/>
+          <w:color w:val="A9B7C6"/>
+          <w:sz w:val="16"/>
+          <w:szCs w:val="16"/>
+          <w:lang w:val="en-US" w:eastAsia="ru-RU"/>
+        </w:rPr>
+        <w:t>}</w:t>
+      </w:r>
+    </w:p>
+    <w:p>
+      <w:pPr>
+        <w:spacing w:after="0" w:line="240" w:lineRule="auto"/>
+        <w:rPr>
+          <w:rFonts w:ascii="Times New Roman" w:hAnsi="Times New Roman" w:cs="Times New Roman"/>
+        </w:rPr>
+      </w:pPr>
+      <w:r>
+        <w:rPr>
+          <w:rFonts w:ascii="Times New Roman" w:hAnsi="Times New Roman" w:cs="Times New Roman"/>
+        </w:rPr>
+        <w:t>Это меняем:</w:t>
+      </w:r>
+    </w:p>
+    <w:p>
+      <w:pPr>
+        <w:spacing w:after="0" w:line="240" w:lineRule="auto"/>
+        <w:rPr>
+          <w:rFonts w:ascii="Times New Roman" w:hAnsi="Times New Roman" w:cs="Times New Roman"/>
+        </w:rPr>
+      </w:pPr>
+      <w:r>
+        <w:rPr>
+          <w:rFonts w:ascii="Times New Roman" w:hAnsi="Times New Roman" w:cs="Times New Roman"/>
+        </w:rPr>
+        <w:drawing>
+          <wp:inline distT="0" distB="0" distL="0" distR="0" wp14:anchorId="19D8C4CF" wp14:editId="0A7D3526">
+            <wp:extent cx="2633391" cy="597141"/>
+            <wp:effectExtent l="0" t="0" r="0" b="0"/>
+            <wp:docPr id="55" name="Рисунок 55"/>
+            <wp:cNvGraphicFramePr>
+              <a:graphicFrameLocks xmlns:a="http://schemas.openxmlformats.org/drawingml/2006/main" noChangeAspect="1"/>
+            </wp:cNvGraphicFramePr>
+            <a:graphic xmlns:a="http://schemas.openxmlformats.org/drawingml/2006/main">
+              <a:graphicData uri="http://schemas.openxmlformats.org/drawingml/2006/picture">
+                <pic:pic xmlns:pic="http://schemas.openxmlformats.org/drawingml/2006/picture">
+                  <pic:nvPicPr>
+                    <pic:cNvPr id="1" name=""/>
+                    <pic:cNvPicPr/>
+                  </pic:nvPicPr>
+                  <pic:blipFill>
+                    <a:blip r:embed="rId62"/>
+                    <a:stretch>
+                      <a:fillRect/>
+                    </a:stretch>
+                  </pic:blipFill>
+                  <pic:spPr>
+                    <a:xfrm>
+                      <a:off x="0" y="0"/>
+                      <a:ext cx="2684837" cy="608807"/>
+                    </a:xfrm>
+                    <a:prstGeom prst="rect">
+                      <a:avLst/>
+                    </a:prstGeom>
+                  </pic:spPr>
+                </pic:pic>
+              </a:graphicData>
+            </a:graphic>
+          </wp:inline>
+        </w:drawing>
+      </w:r>
+    </w:p>
+    <w:p>
+      <w:pPr>
+        <w:spacing w:after="0" w:line="240" w:lineRule="auto"/>
+        <w:rPr>
+          <w:rFonts w:ascii="Times New Roman" w:hAnsi="Times New Roman" w:cs="Times New Roman"/>
+        </w:rPr>
+      </w:pPr>
+      <w:r>
+        <w:rPr>
+          <w:rFonts w:ascii="Times New Roman" w:hAnsi="Times New Roman" w:cs="Times New Roman"/>
+        </w:rPr>
+        <w:t>на:</w:t>
+      </w:r>
+    </w:p>
+    <w:p>
+      <w:pPr>
+        <w:spacing w:after="0" w:line="240" w:lineRule="auto"/>
+        <w:rPr>
+          <w:rFonts w:ascii="Times New Roman" w:hAnsi="Times New Roman" w:cs="Times New Roman"/>
+        </w:rPr>
+      </w:pPr>
+      <w:r>
+        <w:rPr>
+          <w:rFonts w:ascii="Times New Roman" w:hAnsi="Times New Roman" w:cs="Times New Roman"/>
+        </w:rPr>
+        <w:drawing>
+          <wp:inline distT="0" distB="0" distL="0" distR="0" wp14:anchorId="47E7B097" wp14:editId="4833EFD2">
+            <wp:extent cx="2621857" cy="627690"/>
+            <wp:effectExtent l="0" t="0" r="0" b="0"/>
+            <wp:docPr id="56" name="Рисунок 56"/>
+            <wp:cNvGraphicFramePr>
+              <a:graphicFrameLocks xmlns:a="http://schemas.openxmlformats.org/drawingml/2006/main" noChangeAspect="1"/>
+            </wp:cNvGraphicFramePr>
+            <a:graphic xmlns:a="http://schemas.openxmlformats.org/drawingml/2006/main">
+              <a:graphicData uri="http://schemas.openxmlformats.org/drawingml/2006/picture">
+                <pic:pic xmlns:pic="http://schemas.openxmlformats.org/drawingml/2006/picture">
+                  <pic:nvPicPr>
+                    <pic:cNvPr id="1" name=""/>
+                    <pic:cNvPicPr/>
+                  </pic:nvPicPr>
+                  <pic:blipFill>
+                    <a:blip r:embed="rId63"/>
+                    <a:stretch>
+                      <a:fillRect/>
+                    </a:stretch>
+                  </pic:blipFill>
+                  <pic:spPr>
+                    <a:xfrm>
+                      <a:off x="0" y="0"/>
+                      <a:ext cx="2702454" cy="646986"/>
+                    </a:xfrm>
+                    <a:prstGeom prst="rect">
+                      <a:avLst/>
+                    </a:prstGeom>
+                  </pic:spPr>
+                </pic:pic>
+              </a:graphicData>
+            </a:graphic>
+          </wp:inline>
+        </w:drawing>
+      </w:r>
+    </w:p>
+    <w:p>
+      <w:pPr>
+        <w:spacing w:after="0" w:line="240" w:lineRule="auto"/>
+        <w:rPr>
+          <w:rFonts w:ascii="Times New Roman" w:hAnsi="Times New Roman" w:cs="Times New Roman"/>
+        </w:rPr>
+      </w:pPr>
+      <w:r>
+        <w:rPr>
+          <w:rFonts w:ascii="Times New Roman" w:hAnsi="Times New Roman" w:cs="Times New Roman"/>
+        </w:rPr>
+        <w:t xml:space="preserve">Добавляем </w:t>
+      </w:r>
+      <w:r>
+        <w:rPr>
+          <w:rFonts w:ascii="Times New Roman" w:hAnsi="Times New Roman" w:cs="Times New Roman"/>
+        </w:rPr>
+        <w:t>‘</w:t>
+      </w:r>
+      <w:r>
+        <w:rPr>
+          <w:rFonts w:ascii="Times New Roman" w:hAnsi="Times New Roman" w:cs="Times New Roman"/>
+          <w:lang w:val="en-US"/>
+        </w:rPr>
+        <w:t>with</w:t>
+      </w:r>
+      <w:r>
+        <w:rPr>
+          <w:rFonts w:ascii="Times New Roman" w:hAnsi="Times New Roman" w:cs="Times New Roman"/>
+        </w:rPr>
+        <w:t>’</w:t>
+      </w:r>
+      <w:r>
+        <w:rPr>
+          <w:rFonts w:ascii="Times New Roman" w:hAnsi="Times New Roman" w:cs="Times New Roman"/>
+        </w:rPr>
+        <w:t>, 4 параметра</w:t>
+      </w:r>
+      <w:r>
+        <w:rPr>
+          <w:rFonts w:ascii="Times New Roman" w:hAnsi="Times New Roman" w:cs="Times New Roman"/>
+        </w:rPr>
+        <w:t>:</w:t>
+      </w:r>
+      <w:r>
+        <w:rPr>
+          <w:rFonts w:ascii="Times New Roman" w:hAnsi="Times New Roman" w:cs="Times New Roman"/>
+        </w:rPr>
+        <w:br/>
+      </w:r>
+      <w:r>
+        <w:rPr>
+          <w:rFonts w:ascii="Times New Roman" w:hAnsi="Times New Roman" w:cs="Times New Roman"/>
+          <w:lang w:val="en-US"/>
+        </w:rPr>
+        <w:drawing>
+          <wp:inline distT="0" distB="0" distL="0" distR="0" wp14:anchorId="7BB7501C" wp14:editId="7606E4BF">
+            <wp:extent cx="4069296" cy="748611"/>
+            <wp:effectExtent l="0" t="0" r="0" b="0"/>
+            <wp:docPr id="57" name="Рисунок 57"/>
+            <wp:cNvGraphicFramePr>
+              <a:graphicFrameLocks xmlns:a="http://schemas.openxmlformats.org/drawingml/2006/main" noChangeAspect="1"/>
+            </wp:cNvGraphicFramePr>
+            <a:graphic xmlns:a="http://schemas.openxmlformats.org/drawingml/2006/main">
+              <a:graphicData uri="http://schemas.openxmlformats.org/drawingml/2006/picture">
+                <pic:pic xmlns:pic="http://schemas.openxmlformats.org/drawingml/2006/picture">
+                  <pic:nvPicPr>
+                    <pic:cNvPr id="1" name=""/>
+                    <pic:cNvPicPr/>
+                  </pic:nvPicPr>
+                  <pic:blipFill>
+                    <a:blip r:embed="rId64"/>
+                    <a:stretch>
+                      <a:fillRect/>
+                    </a:stretch>
+                  </pic:blipFill>
+                  <pic:spPr>
+                    <a:xfrm>
+                      <a:off x="0" y="0"/>
+                      <a:ext cx="4095822" cy="753491"/>
+                    </a:xfrm>
+                    <a:prstGeom prst="rect">
+                      <a:avLst/>
+                    </a:prstGeom>
+                  </pic:spPr>
+                </pic:pic>
+              </a:graphicData>
+            </a:graphic>
+          </wp:inline>
+        </w:drawing>
+      </w:r>
+    </w:p>
+    <w:p>
+      <w:pPr>
+        <w:spacing w:after="0" w:line="240" w:lineRule="auto"/>
+        <w:rPr>
+          <w:rFonts w:ascii="Times New Roman" w:hAnsi="Times New Roman" w:cs="Times New Roman"/>
+        </w:rPr>
+      </w:pPr>
+    </w:p>
+    <w:p>
+      <w:pPr>
+        <w:spacing w:after="0" w:line="240" w:lineRule="auto"/>
+        <w:rPr>
+          <w:rFonts w:ascii="Times New Roman" w:hAnsi="Times New Roman" w:cs="Times New Roman"/>
+        </w:rPr>
+      </w:pPr>
+      <w:r>
+        <w:rPr>
+          <w:rFonts w:ascii="Times New Roman" w:hAnsi="Times New Roman" w:cs="Times New Roman"/>
+        </w:rPr>
+        <w:t>Скорость увеличилась:</w:t>
+      </w:r>
+    </w:p>
+    <w:p>
+      <w:pPr>
+        <w:spacing w:after="0" w:line="240" w:lineRule="auto"/>
+        <w:rPr>
+          <w:rFonts w:ascii="Times New Roman" w:hAnsi="Times New Roman" w:cs="Times New Roman"/>
+        </w:rPr>
+      </w:pPr>
+      <w:r>
+        <w:rPr>
+          <w:rFonts w:ascii="Times New Roman" w:hAnsi="Times New Roman" w:cs="Times New Roman"/>
+        </w:rPr>
+        <w:drawing>
+          <wp:inline distT="0" distB="0" distL="0" distR="0" wp14:anchorId="26AF29C5" wp14:editId="2AB87ADE">
+            <wp:extent cx="3394277" cy="970571"/>
+            <wp:effectExtent l="0" t="0" r="0" b="0"/>
+            <wp:docPr id="58" name="Рисунок 58"/>
+            <wp:cNvGraphicFramePr>
+              <a:graphicFrameLocks xmlns:a="http://schemas.openxmlformats.org/drawingml/2006/main" noChangeAspect="1"/>
+            </wp:cNvGraphicFramePr>
+            <a:graphic xmlns:a="http://schemas.openxmlformats.org/drawingml/2006/main">
+              <a:graphicData uri="http://schemas.openxmlformats.org/drawingml/2006/picture">
+                <pic:pic xmlns:pic="http://schemas.openxmlformats.org/drawingml/2006/picture">
+                  <pic:nvPicPr>
+                    <pic:cNvPr id="1" name=""/>
+                    <pic:cNvPicPr/>
+                  </pic:nvPicPr>
+                  <pic:blipFill>
+                    <a:blip r:embed="rId65"/>
+                    <a:stretch>
+                      <a:fillRect/>
+                    </a:stretch>
+                  </pic:blipFill>
+                  <pic:spPr>
+                    <a:xfrm>
+                      <a:off x="0" y="0"/>
+                      <a:ext cx="3449934" cy="986486"/>
+                    </a:xfrm>
+                    <a:prstGeom prst="rect">
+                      <a:avLst/>
+                    </a:prstGeom>
+                  </pic:spPr>
+                </pic:pic>
+              </a:graphicData>
+            </a:graphic>
+          </wp:inline>
+        </w:drawing>
+      </w:r>
+    </w:p>
+    <w:p>
+      <w:pPr>
+        <w:spacing w:after="0" w:line="240" w:lineRule="auto"/>
+        <w:rPr>
+          <w:rFonts w:ascii="Times New Roman" w:hAnsi="Times New Roman" w:cs="Times New Roman"/>
+        </w:rPr>
+      </w:pPr>
+      <w:r>
+        <w:rPr>
+          <w:rFonts w:ascii="Times New Roman" w:hAnsi="Times New Roman" w:cs="Times New Roman"/>
+        </w:rPr>
+        <w:t>Число запросов уменьшилось:</w:t>
+      </w:r>
+    </w:p>
+    <w:p>
+      <w:pPr>
+        <w:spacing w:after="0" w:line="240" w:lineRule="auto"/>
+        <w:rPr>
+          <w:rFonts w:ascii="Times New Roman" w:hAnsi="Times New Roman" w:cs="Times New Roman"/>
+        </w:rPr>
+      </w:pPr>
+      <w:r>
+        <w:rPr>
+          <w:rFonts w:ascii="Times New Roman" w:hAnsi="Times New Roman" w:cs="Times New Roman"/>
+        </w:rPr>
+        <w:drawing>
+          <wp:inline distT="0" distB="0" distL="0" distR="0" wp14:anchorId="681F18EF" wp14:editId="2E2F31BC">
+            <wp:extent cx="4000564" cy="974162"/>
+            <wp:effectExtent l="0" t="0" r="0" b="0"/>
+            <wp:docPr id="59" name="Рисунок 59"/>
+            <wp:cNvGraphicFramePr>
+              <a:graphicFrameLocks xmlns:a="http://schemas.openxmlformats.org/drawingml/2006/main" noChangeAspect="1"/>
+            </wp:cNvGraphicFramePr>
+            <a:graphic xmlns:a="http://schemas.openxmlformats.org/drawingml/2006/main">
+              <a:graphicData uri="http://schemas.openxmlformats.org/drawingml/2006/picture">
+                <pic:pic xmlns:pic="http://schemas.openxmlformats.org/drawingml/2006/picture">
+                  <pic:nvPicPr>
+                    <pic:cNvPr id="1" name=""/>
+                    <pic:cNvPicPr/>
+                  </pic:nvPicPr>
+                  <pic:blipFill>
+                    <a:blip r:embed="rId66"/>
+                    <a:stretch>
+                      <a:fillRect/>
+                    </a:stretch>
+                  </pic:blipFill>
+                  <pic:spPr>
+                    <a:xfrm>
+                      <a:off x="0" y="0"/>
+                      <a:ext cx="4046944" cy="985456"/>
+                    </a:xfrm>
+                    <a:prstGeom prst="rect">
+                      <a:avLst/>
+                    </a:prstGeom>
+                  </pic:spPr>
+                </pic:pic>
+              </a:graphicData>
+            </a:graphic>
+          </wp:inline>
+        </w:drawing>
+      </w:r>
+    </w:p>
+    <w:p>
+      <w:pPr>
+        <w:spacing w:after="0" w:line="240" w:lineRule="auto"/>
+        <w:rPr>
+          <w:rFonts w:ascii="Times New Roman" w:hAnsi="Times New Roman" w:cs="Times New Roman"/>
+        </w:rPr>
+      </w:pPr>
+      <w:r>
+        <w:rPr>
+          <w:rFonts w:ascii="Times New Roman" w:hAnsi="Times New Roman" w:cs="Times New Roman"/>
+        </w:rPr>
+        <w:t>Оставшиеся дубликаты связаны с итерациями:</w:t>
+      </w:r>
+    </w:p>
+    <w:p>
+      <w:pPr>
+        <w:spacing w:after="0" w:line="240" w:lineRule="auto"/>
+        <w:rPr>
+          <w:rFonts w:ascii="Times New Roman" w:hAnsi="Times New Roman" w:cs="Times New Roman"/>
+        </w:rPr>
+      </w:pPr>
+      <w:r>
+        <w:rPr>
+          <w:rFonts w:ascii="Times New Roman" w:hAnsi="Times New Roman" w:cs="Times New Roman"/>
+        </w:rPr>
+        <w:drawing>
+          <wp:inline distT="0" distB="0" distL="0" distR="0" wp14:anchorId="1BB7B4E3" wp14:editId="3932DD22">
+            <wp:extent cx="3660926" cy="615176"/>
+            <wp:effectExtent l="0" t="0" r="0" b="0"/>
+            <wp:docPr id="60" name="Рисунок 60"/>
+            <wp:cNvGraphicFramePr>
+              <a:graphicFrameLocks xmlns:a="http://schemas.openxmlformats.org/drawingml/2006/main" noChangeAspect="1"/>
+            </wp:cNvGraphicFramePr>
+            <a:graphic xmlns:a="http://schemas.openxmlformats.org/drawingml/2006/main">
+              <a:graphicData uri="http://schemas.openxmlformats.org/drawingml/2006/picture">
+                <pic:pic xmlns:pic="http://schemas.openxmlformats.org/drawingml/2006/picture">
+                  <pic:nvPicPr>
+                    <pic:cNvPr id="1" name=""/>
+                    <pic:cNvPicPr/>
+                  </pic:nvPicPr>
+                  <pic:blipFill>
+                    <a:blip r:embed="rId67"/>
+                    <a:stretch>
+                      <a:fillRect/>
+                    </a:stretch>
+                  </pic:blipFill>
+                  <pic:spPr>
+                    <a:xfrm>
+                      <a:off x="0" y="0"/>
+                      <a:ext cx="3775796" cy="634479"/>
+                    </a:xfrm>
+                    <a:prstGeom prst="rect">
+                      <a:avLst/>
+                    </a:prstGeom>
+                  </pic:spPr>
+                </pic:pic>
+              </a:graphicData>
+            </a:graphic>
+          </wp:inline>
+        </w:drawing>
+      </w:r>
+    </w:p>
+    <w:p>
+      <w:pPr>
+        <w:spacing w:after="0" w:line="240" w:lineRule="auto"/>
+        <w:rPr>
+          <w:rFonts w:ascii="Times New Roman" w:hAnsi="Times New Roman" w:cs="Times New Roman"/>
+          <w:lang w:val="en-US"/>
+        </w:rPr>
+      </w:pPr>
+      <w:r>
+        <w:rPr>
+          <w:rFonts w:ascii="Times New Roman" w:hAnsi="Times New Roman" w:cs="Times New Roman"/>
+        </w:rPr>
+        <w:t xml:space="preserve">В </w:t>
+      </w:r>
+      <w:r>
+        <w:rPr>
+          <w:rFonts w:ascii="Times New Roman" w:hAnsi="Times New Roman" w:cs="Times New Roman"/>
+        </w:rPr>
+        <w:t>CategoryService</w:t>
+      </w:r>
+      <w:r>
+        <w:rPr>
+          <w:rFonts w:ascii="Times New Roman" w:hAnsi="Times New Roman" w:cs="Times New Roman"/>
+          <w:lang w:val="en-US"/>
+        </w:rPr>
+        <w:t>:</w:t>
+      </w:r>
+    </w:p>
+    <w:p>
+      <w:pPr>
+        <w:spacing w:after="0" w:line="240" w:lineRule="auto"/>
+        <w:rPr>
+          <w:rFonts w:ascii="Times New Roman" w:hAnsi="Times New Roman" w:cs="Times New Roman"/>
+          <w:lang w:val="en-US"/>
+        </w:rPr>
+      </w:pPr>
+      <w:r>
+        <w:rPr>
+          <w:rFonts w:ascii="Times New Roman" w:hAnsi="Times New Roman" w:cs="Times New Roman"/>
+          <w:lang w:val="en-US"/>
+        </w:rPr>
+        <w:lastRenderedPageBreak/>
+        <w:drawing>
+          <wp:inline distT="0" distB="0" distL="0" distR="0" wp14:anchorId="57477FDF" wp14:editId="4B31B133">
+            <wp:extent cx="3228307" cy="1343431"/>
+            <wp:effectExtent l="0" t="0" r="0" b="0"/>
+            <wp:docPr id="61" name="Рисунок 61"/>
+            <wp:cNvGraphicFramePr>
+              <a:graphicFrameLocks xmlns:a="http://schemas.openxmlformats.org/drawingml/2006/main" noChangeAspect="1"/>
+            </wp:cNvGraphicFramePr>
+            <a:graphic xmlns:a="http://schemas.openxmlformats.org/drawingml/2006/main">
+              <a:graphicData uri="http://schemas.openxmlformats.org/drawingml/2006/picture">
+                <pic:pic xmlns:pic="http://schemas.openxmlformats.org/drawingml/2006/picture">
+                  <pic:nvPicPr>
+                    <pic:cNvPr id="1" name=""/>
+                    <pic:cNvPicPr/>
+                  </pic:nvPicPr>
+                  <pic:blipFill>
+                    <a:blip r:embed="rId68"/>
+                    <a:stretch>
+                      <a:fillRect/>
+                    </a:stretch>
+                  </pic:blipFill>
+                  <pic:spPr>
+                    <a:xfrm>
+                      <a:off x="0" y="0"/>
+                      <a:ext cx="3305220" cy="1375438"/>
+                    </a:xfrm>
+                    <a:prstGeom prst="rect">
+                      <a:avLst/>
+                    </a:prstGeom>
+                  </pic:spPr>
+                </pic:pic>
+              </a:graphicData>
+            </a:graphic>
+          </wp:inline>
+        </w:drawing>
+      </w:r>
+    </w:p>
+    <w:p>
+      <w:pPr>
+        <w:spacing w:after="0" w:line="240" w:lineRule="auto"/>
+        <w:rPr>
+          <w:rFonts w:ascii="Times New Roman" w:hAnsi="Times New Roman" w:cs="Times New Roman"/>
+        </w:rPr>
+      </w:pPr>
+    </w:p>
+    <w:p>
+      <w:pPr>
+        <w:spacing w:after="0" w:line="240" w:lineRule="auto"/>
+        <w:rPr>
+          <w:rFonts w:ascii="Times New Roman" w:hAnsi="Times New Roman" w:cs="Times New Roman"/>
+          <w:lang w:val="en-US"/>
+        </w:rPr>
+      </w:pPr>
+      <w:r>
+        <w:rPr>
+          <w:rFonts w:ascii="Times New Roman" w:hAnsi="Times New Roman" w:cs="Times New Roman"/>
+        </w:rPr>
+        <w:t>Для создания дерева есть удобный способ:</w:t>
+      </w:r>
+    </w:p>
+    <w:p>
+      <w:pPr>
+        <w:spacing w:after="0" w:line="240" w:lineRule="auto"/>
+        <w:rPr>
+          <w:rFonts w:ascii="Times New Roman" w:hAnsi="Times New Roman" w:cs="Times New Roman"/>
+          <w:lang w:val="en-US"/>
+        </w:rPr>
+      </w:pPr>
+      <w:r>
+        <w:rPr>
+          <w:rFonts w:ascii="Times New Roman" w:hAnsi="Times New Roman" w:cs="Times New Roman"/>
+        </w:rPr>
+        <w:t xml:space="preserve">В модели </w:t>
+      </w:r>
+      <w:r>
+        <w:rPr>
+          <w:rFonts w:ascii="Times New Roman" w:hAnsi="Times New Roman" w:cs="Times New Roman"/>
+        </w:rPr>
+        <w:t>Category</w:t>
+      </w:r>
+      <w:r>
+        <w:rPr>
+          <w:rFonts w:ascii="Times New Roman" w:hAnsi="Times New Roman" w:cs="Times New Roman"/>
+        </w:rPr>
+        <w:t>:</w:t>
+      </w:r>
+    </w:p>
+    <w:p>
+      <w:pPr>
+        <w:spacing w:after="0" w:line="240" w:lineRule="auto"/>
+        <w:rPr>
+          <w:rFonts w:ascii="Times New Roman" w:hAnsi="Times New Roman" w:cs="Times New Roman"/>
+        </w:rPr>
+      </w:pPr>
+      <w:r>
+        <w:rPr>
+          <w:rFonts w:ascii="Times New Roman" w:hAnsi="Times New Roman" w:cs="Times New Roman"/>
+        </w:rPr>
+        <w:drawing>
+          <wp:inline distT="0" distB="0" distL="0" distR="0" wp14:anchorId="00AAD5E9" wp14:editId="6AC3FA4F">
+            <wp:extent cx="3704161" cy="1335161"/>
+            <wp:effectExtent l="0" t="0" r="0" b="0"/>
+            <wp:docPr id="62" name="Рисунок 62"/>
+            <wp:cNvGraphicFramePr>
+              <a:graphicFrameLocks xmlns:a="http://schemas.openxmlformats.org/drawingml/2006/main" noChangeAspect="1"/>
+            </wp:cNvGraphicFramePr>
+            <a:graphic xmlns:a="http://schemas.openxmlformats.org/drawingml/2006/main">
+              <a:graphicData uri="http://schemas.openxmlformats.org/drawingml/2006/picture">
+                <pic:pic xmlns:pic="http://schemas.openxmlformats.org/drawingml/2006/picture">
+                  <pic:nvPicPr>
+                    <pic:cNvPr id="1" name=""/>
+                    <pic:cNvPicPr/>
+                  </pic:nvPicPr>
+                  <pic:blipFill>
+                    <a:blip r:embed="rId69"/>
+                    <a:stretch>
+                      <a:fillRect/>
+                    </a:stretch>
+                  </pic:blipFill>
+                  <pic:spPr>
+                    <a:xfrm>
+                      <a:off x="0" y="0"/>
+                      <a:ext cx="3722963" cy="1341938"/>
+                    </a:xfrm>
+                    <a:prstGeom prst="rect">
+                      <a:avLst/>
+                    </a:prstGeom>
+                  </pic:spPr>
+                </pic:pic>
+              </a:graphicData>
+            </a:graphic>
+          </wp:inline>
+        </w:drawing>
+      </w:r>
+    </w:p>
+    <w:p>
+      <w:pPr>
+        <w:spacing w:after="0" w:line="240" w:lineRule="auto"/>
+        <w:rPr>
+          <w:rFonts w:ascii="Times New Roman" w:hAnsi="Times New Roman" w:cs="Times New Roman"/>
+        </w:rPr>
+      </w:pPr>
+      <w:r>
+        <w:rPr>
+          <w:rFonts w:ascii="Times New Roman" w:hAnsi="Times New Roman" w:cs="Times New Roman"/>
+        </w:rPr>
+        <w:t>В сервисе убираем запрос:</w:t>
+      </w:r>
+    </w:p>
+    <w:p>
+      <w:pPr>
+        <w:spacing w:after="0" w:line="240" w:lineRule="auto"/>
+        <w:rPr>
+          <w:rFonts w:ascii="Times New Roman" w:hAnsi="Times New Roman" w:cs="Times New Roman"/>
+        </w:rPr>
+      </w:pPr>
+      <w:r>
+        <w:rPr>
+          <w:rFonts w:ascii="Times New Roman" w:hAnsi="Times New Roman" w:cs="Times New Roman"/>
+        </w:rPr>
+        <w:drawing>
+          <wp:inline distT="0" distB="0" distL="0" distR="0" wp14:anchorId="00B16E28" wp14:editId="35896B5E">
+            <wp:extent cx="3719420" cy="1516792"/>
+            <wp:effectExtent l="0" t="0" r="0" b="0"/>
+            <wp:docPr id="63" name="Рисунок 63"/>
+            <wp:cNvGraphicFramePr>
+              <a:graphicFrameLocks xmlns:a="http://schemas.openxmlformats.org/drawingml/2006/main" noChangeAspect="1"/>
+            </wp:cNvGraphicFramePr>
+            <a:graphic xmlns:a="http://schemas.openxmlformats.org/drawingml/2006/main">
+              <a:graphicData uri="http://schemas.openxmlformats.org/drawingml/2006/picture">
+                <pic:pic xmlns:pic="http://schemas.openxmlformats.org/drawingml/2006/picture">
+                  <pic:nvPicPr>
+                    <pic:cNvPr id="1" name=""/>
+                    <pic:cNvPicPr/>
+                  </pic:nvPicPr>
+                  <pic:blipFill>
+                    <a:blip r:embed="rId70"/>
+                    <a:stretch>
+                      <a:fillRect/>
+                    </a:stretch>
+                  </pic:blipFill>
+                  <pic:spPr>
+                    <a:xfrm>
+                      <a:off x="0" y="0"/>
+                      <a:ext cx="3728858" cy="1520641"/>
+                    </a:xfrm>
+                    <a:prstGeom prst="rect">
+                      <a:avLst/>
+                    </a:prstGeom>
+                  </pic:spPr>
+                </pic:pic>
+              </a:graphicData>
+            </a:graphic>
+          </wp:inline>
+        </w:drawing>
+      </w:r>
+    </w:p>
+    <w:p>
+      <w:pPr>
+        <w:spacing w:after="0" w:line="240" w:lineRule="auto"/>
+        <w:rPr>
+          <w:rFonts w:ascii="Times New Roman" w:hAnsi="Times New Roman" w:cs="Times New Roman"/>
+        </w:rPr>
+      </w:pPr>
+      <w:r>
+        <w:rPr>
+          <w:rFonts w:ascii="Times New Roman" w:hAnsi="Times New Roman" w:cs="Times New Roman"/>
+        </w:rPr>
+        <w:t>Аналогично для родителя меняем:</w:t>
+      </w:r>
+    </w:p>
+    <w:p>
+      <w:pPr>
+        <w:spacing w:after="0" w:line="240" w:lineRule="auto"/>
+        <w:rPr>
+          <w:rFonts w:ascii="Times New Roman" w:hAnsi="Times New Roman" w:cs="Times New Roman"/>
+        </w:rPr>
+      </w:pPr>
+      <w:r>
+        <w:rPr>
+          <w:rFonts w:ascii="Times New Roman" w:hAnsi="Times New Roman" w:cs="Times New Roman"/>
+        </w:rPr>
+        <w:drawing>
+          <wp:inline distT="0" distB="0" distL="0" distR="0" wp14:anchorId="36053289" wp14:editId="21D8E956">
+            <wp:extent cx="3727423" cy="1416062"/>
+            <wp:effectExtent l="0" t="0" r="0" b="0"/>
+            <wp:docPr id="64" name="Рисунок 64"/>
+            <wp:cNvGraphicFramePr>
+              <a:graphicFrameLocks xmlns:a="http://schemas.openxmlformats.org/drawingml/2006/main" noChangeAspect="1"/>
+            </wp:cNvGraphicFramePr>
+            <a:graphic xmlns:a="http://schemas.openxmlformats.org/drawingml/2006/main">
+              <a:graphicData uri="http://schemas.openxmlformats.org/drawingml/2006/picture">
+                <pic:pic xmlns:pic="http://schemas.openxmlformats.org/drawingml/2006/picture">
+                  <pic:nvPicPr>
+                    <pic:cNvPr id="1" name=""/>
+                    <pic:cNvPicPr/>
+                  </pic:nvPicPr>
+                  <pic:blipFill>
+                    <a:blip r:embed="rId71"/>
+                    <a:stretch>
+                      <a:fillRect/>
+                    </a:stretch>
+                  </pic:blipFill>
+                  <pic:spPr>
+                    <a:xfrm>
+                      <a:off x="0" y="0"/>
+                      <a:ext cx="3781410" cy="1436572"/>
+                    </a:xfrm>
+                    <a:prstGeom prst="rect">
+                      <a:avLst/>
+                    </a:prstGeom>
+                  </pic:spPr>
+                </pic:pic>
+              </a:graphicData>
+            </a:graphic>
+          </wp:inline>
+        </w:drawing>
+      </w:r>
+    </w:p>
+    <w:p>
+      <w:pPr>
+        <w:spacing w:after="0" w:line="240" w:lineRule="auto"/>
+        <w:rPr>
+          <w:rFonts w:ascii="Times New Roman" w:hAnsi="Times New Roman" w:cs="Times New Roman"/>
+        </w:rPr>
+      </w:pPr>
+      <w:r>
+        <w:rPr>
+          <w:rFonts w:ascii="Times New Roman" w:hAnsi="Times New Roman" w:cs="Times New Roman"/>
+        </w:rPr>
+        <w:t>на</w:t>
+      </w:r>
+    </w:p>
+    <w:p>
+      <w:pPr>
+        <w:spacing w:after="0" w:line="240" w:lineRule="auto"/>
+        <w:rPr>
+          <w:rFonts w:ascii="Times New Roman" w:hAnsi="Times New Roman" w:cs="Times New Roman"/>
+        </w:rPr>
+      </w:pPr>
+      <w:r>
+        <w:rPr>
+          <w:rFonts w:ascii="Times New Roman" w:hAnsi="Times New Roman" w:cs="Times New Roman"/>
+        </w:rPr>
+        <w:drawing>
+          <wp:inline distT="0" distB="0" distL="0" distR="0" wp14:anchorId="52697678" wp14:editId="0DF7FC20">
+            <wp:extent cx="3714980" cy="1265992"/>
+            <wp:effectExtent l="0" t="0" r="0" b="0"/>
+            <wp:docPr id="65" name="Рисунок 65"/>
+            <wp:cNvGraphicFramePr>
+              <a:graphicFrameLocks xmlns:a="http://schemas.openxmlformats.org/drawingml/2006/main" noChangeAspect="1"/>
+            </wp:cNvGraphicFramePr>
+            <a:graphic xmlns:a="http://schemas.openxmlformats.org/drawingml/2006/main">
+              <a:graphicData uri="http://schemas.openxmlformats.org/drawingml/2006/picture">
+                <pic:pic xmlns:pic="http://schemas.openxmlformats.org/drawingml/2006/picture">
+                  <pic:nvPicPr>
+                    <pic:cNvPr id="1" name=""/>
+                    <pic:cNvPicPr/>
+                  </pic:nvPicPr>
+                  <pic:blipFill>
+                    <a:blip r:embed="rId72"/>
+                    <a:stretch>
+                      <a:fillRect/>
+                    </a:stretch>
+                  </pic:blipFill>
+                  <pic:spPr>
+                    <a:xfrm>
+                      <a:off x="0" y="0"/>
+                      <a:ext cx="3795053" cy="1293279"/>
+                    </a:xfrm>
+                    <a:prstGeom prst="rect">
+                      <a:avLst/>
+                    </a:prstGeom>
+                  </pic:spPr>
+                </pic:pic>
+              </a:graphicData>
+            </a:graphic>
+          </wp:inline>
+        </w:drawing>
+      </w:r>
+    </w:p>
+    <w:p>
+      <w:pPr>
+        <w:spacing w:after="0" w:line="240" w:lineRule="auto"/>
+        <w:rPr>
+          <w:rFonts w:ascii="Times New Roman" w:hAnsi="Times New Roman" w:cs="Times New Roman"/>
+        </w:rPr>
+      </w:pPr>
+      <w:r>
+        <w:rPr>
+          <w:rFonts w:ascii="Times New Roman" w:hAnsi="Times New Roman" w:cs="Times New Roman"/>
+        </w:rPr>
+        <w:t>Осталось 3 дубликата:</w:t>
+      </w:r>
+    </w:p>
+    <w:p>
+      <w:pPr>
+        <w:spacing w:after="0" w:line="240" w:lineRule="auto"/>
+        <w:rPr>
+          <w:rFonts w:ascii="Times New Roman" w:hAnsi="Times New Roman" w:cs="Times New Roman"/>
+        </w:rPr>
+      </w:pPr>
+      <w:r>
+        <w:rPr>
+          <w:rFonts w:ascii="Times New Roman" w:hAnsi="Times New Roman" w:cs="Times New Roman"/>
+        </w:rPr>
+        <w:lastRenderedPageBreak/>
+        <w:drawing>
+          <wp:inline distT="0" distB="0" distL="0" distR="0" wp14:anchorId="5EE0F63A" wp14:editId="2EF15CA6">
+            <wp:extent cx="4152043" cy="2585762"/>
+            <wp:effectExtent l="0" t="0" r="0" b="0"/>
+            <wp:docPr id="69" name="Рисунок 69"/>
+            <wp:cNvGraphicFramePr>
+              <a:graphicFrameLocks xmlns:a="http://schemas.openxmlformats.org/drawingml/2006/main" noChangeAspect="1"/>
+            </wp:cNvGraphicFramePr>
+            <a:graphic xmlns:a="http://schemas.openxmlformats.org/drawingml/2006/main">
+              <a:graphicData uri="http://schemas.openxmlformats.org/drawingml/2006/picture">
+                <pic:pic xmlns:pic="http://schemas.openxmlformats.org/drawingml/2006/picture">
+                  <pic:nvPicPr>
+                    <pic:cNvPr id="1" name=""/>
+                    <pic:cNvPicPr/>
+                  </pic:nvPicPr>
+                  <pic:blipFill>
+                    <a:blip r:embed="rId73"/>
+                    <a:stretch>
+                      <a:fillRect/>
+                    </a:stretch>
+                  </pic:blipFill>
+                  <pic:spPr>
+                    <a:xfrm>
+                      <a:off x="0" y="0"/>
+                      <a:ext cx="4156269" cy="2588394"/>
+                    </a:xfrm>
+                    <a:prstGeom prst="rect">
+                      <a:avLst/>
+                    </a:prstGeom>
+                  </pic:spPr>
+                </pic:pic>
+              </a:graphicData>
+            </a:graphic>
+          </wp:inline>
+        </w:drawing>
+      </w:r>
+    </w:p>
+    <w:p>
+      <w:pPr>
+        <w:spacing w:after="0" w:line="240" w:lineRule="auto"/>
+        <w:rPr>
+          <w:rFonts w:ascii="Times New Roman" w:hAnsi="Times New Roman" w:cs="Times New Roman"/>
+        </w:rPr>
+      </w:pPr>
+      <w:r>
+        <w:rPr>
+          <w:rFonts w:ascii="Times New Roman" w:hAnsi="Times New Roman" w:cs="Times New Roman"/>
+        </w:rPr>
+        <w:t xml:space="preserve">Применим загрузку как </w:t>
+      </w:r>
+      <w:r>
+        <w:rPr>
+          <w:rFonts w:ascii="Times New Roman" w:hAnsi="Times New Roman" w:cs="Times New Roman"/>
+        </w:rPr>
+        <w:t>‘</w:t>
+      </w:r>
+      <w:r>
+        <w:rPr>
+          <w:rFonts w:ascii="Times New Roman" w:hAnsi="Times New Roman" w:cs="Times New Roman"/>
+          <w:lang w:val="en-US"/>
+        </w:rPr>
+        <w:t>with</w:t>
+      </w:r>
+      <w:r>
+        <w:rPr>
+          <w:rFonts w:ascii="Times New Roman" w:hAnsi="Times New Roman" w:cs="Times New Roman"/>
+        </w:rPr>
+        <w:t>’</w:t>
+      </w:r>
+      <w:r>
+        <w:rPr>
+          <w:rFonts w:ascii="Times New Roman" w:hAnsi="Times New Roman" w:cs="Times New Roman"/>
+        </w:rPr>
+        <w:t>,</w:t>
+      </w:r>
+      <w:r>
+        <w:rPr>
+          <w:rFonts w:ascii="Times New Roman" w:hAnsi="Times New Roman" w:cs="Times New Roman"/>
+        </w:rPr>
+        <w:t xml:space="preserve"> только динамично.</w:t>
+      </w:r>
+    </w:p>
+    <w:p>
+      <w:pPr>
+        <w:spacing w:after="0" w:line="240" w:lineRule="auto"/>
+        <w:rPr>
+          <w:rFonts w:ascii="Times New Roman" w:hAnsi="Times New Roman" w:cs="Times New Roman"/>
+          <w:lang w:val="en-US"/>
+        </w:rPr>
+      </w:pPr>
+      <w:r>
+        <w:rPr>
+          <w:rFonts w:ascii="Times New Roman" w:hAnsi="Times New Roman" w:cs="Times New Roman"/>
+        </w:rPr>
+        <w:t xml:space="preserve">Дубляж появляется из-за </w:t>
+      </w:r>
+      <w:r>
+        <w:rPr>
+          <w:rFonts w:ascii="Times New Roman" w:hAnsi="Times New Roman" w:cs="Times New Roman"/>
+          <w:lang w:val="en-US"/>
+        </w:rPr>
+        <w:t>pluck</w:t>
+      </w:r>
+      <w:r>
+        <w:rPr>
+          <w:rFonts w:ascii="Times New Roman" w:hAnsi="Times New Roman" w:cs="Times New Roman"/>
+        </w:rPr>
+        <w:t xml:space="preserve"> </w:t>
+      </w:r>
+      <w:r>
+        <w:rPr>
+          <w:rFonts w:ascii="Times New Roman" w:hAnsi="Times New Roman" w:cs="Times New Roman"/>
+        </w:rPr>
+        <w:t xml:space="preserve">в </w:t>
+      </w:r>
+      <w:r>
+        <w:rPr>
+          <w:rFonts w:ascii="Times New Roman" w:hAnsi="Times New Roman" w:cs="Times New Roman"/>
+        </w:rPr>
+        <w:t>ParamService</w:t>
+      </w:r>
+      <w:r>
+        <w:rPr>
+          <w:rFonts w:ascii="Times New Roman" w:hAnsi="Times New Roman" w:cs="Times New Roman"/>
+        </w:rPr>
+        <w:t>:</w:t>
+      </w:r>
+    </w:p>
+    <w:p>
+      <w:pPr>
+        <w:spacing w:after="0" w:line="240" w:lineRule="auto"/>
+        <w:rPr>
+          <w:rFonts w:ascii="Times New Roman" w:hAnsi="Times New Roman" w:cs="Times New Roman"/>
+        </w:rPr>
+      </w:pPr>
+      <w:r>
+        <w:rPr>
+          <w:rFonts w:ascii="Times New Roman" w:hAnsi="Times New Roman" w:cs="Times New Roman"/>
+        </w:rPr>
+        <w:drawing>
+          <wp:inline distT="0" distB="0" distL="0" distR="0" wp14:anchorId="07AEBE64" wp14:editId="41C6072B">
+            <wp:extent cx="4210933" cy="1647463"/>
+            <wp:effectExtent l="0" t="0" r="0" b="0"/>
+            <wp:docPr id="70" name="Рисунок 70"/>
+            <wp:cNvGraphicFramePr>
+              <a:graphicFrameLocks xmlns:a="http://schemas.openxmlformats.org/drawingml/2006/main" noChangeAspect="1"/>
+            </wp:cNvGraphicFramePr>
+            <a:graphic xmlns:a="http://schemas.openxmlformats.org/drawingml/2006/main">
+              <a:graphicData uri="http://schemas.openxmlformats.org/drawingml/2006/picture">
+                <pic:pic xmlns:pic="http://schemas.openxmlformats.org/drawingml/2006/picture">
+                  <pic:nvPicPr>
+                    <pic:cNvPr id="1" name=""/>
+                    <pic:cNvPicPr/>
+                  </pic:nvPicPr>
+                  <pic:blipFill>
+                    <a:blip r:embed="rId74"/>
+                    <a:stretch>
+                      <a:fillRect/>
+                    </a:stretch>
+                  </pic:blipFill>
+                  <pic:spPr>
+                    <a:xfrm>
+                      <a:off x="0" y="0"/>
+                      <a:ext cx="4238673" cy="1658316"/>
+                    </a:xfrm>
+                    <a:prstGeom prst="rect">
+                      <a:avLst/>
+                    </a:prstGeom>
+                  </pic:spPr>
+                </pic:pic>
+              </a:graphicData>
+            </a:graphic>
+          </wp:inline>
+        </w:drawing>
+      </w:r>
+    </w:p>
+    <w:p>
+      <w:pPr>
+        <w:spacing w:after="0" w:line="240" w:lineRule="auto"/>
+        <w:rPr>
+          <w:rFonts w:ascii="Times New Roman" w:hAnsi="Times New Roman" w:cs="Times New Roman"/>
+          <w:lang w:val="en-US"/>
+        </w:rPr>
+      </w:pPr>
+      <w:r>
+        <w:rPr>
+          <w:rFonts w:ascii="Times New Roman" w:hAnsi="Times New Roman" w:cs="Times New Roman"/>
+        </w:rPr>
+        <w:t>Надо</w:t>
+      </w:r>
+      <w:r>
+        <w:rPr>
+          <w:rFonts w:ascii="Times New Roman" w:hAnsi="Times New Roman" w:cs="Times New Roman"/>
+          <w:lang w:val="en-US"/>
+        </w:rPr>
+        <w:t xml:space="preserve"> </w:t>
+      </w:r>
+      <w:r>
+        <w:rPr>
+          <w:rFonts w:ascii="Times New Roman" w:hAnsi="Times New Roman" w:cs="Times New Roman"/>
+        </w:rPr>
+        <w:t>поменять</w:t>
+      </w:r>
+      <w:r>
+        <w:rPr>
+          <w:rFonts w:ascii="Times New Roman" w:hAnsi="Times New Roman" w:cs="Times New Roman"/>
+          <w:lang w:val="en-US"/>
+        </w:rPr>
+        <w:t xml:space="preserve"> </w:t>
+      </w:r>
+      <w:r>
+        <w:rPr>
+          <w:rFonts w:ascii="Times New Roman" w:hAnsi="Times New Roman" w:cs="Times New Roman"/>
+        </w:rPr>
+        <w:t>на</w:t>
+      </w:r>
+      <w:r>
+        <w:rPr>
+          <w:rFonts w:ascii="Times New Roman" w:hAnsi="Times New Roman" w:cs="Times New Roman"/>
+          <w:lang w:val="en-US"/>
+        </w:rPr>
+        <w:t xml:space="preserve"> </w:t>
+      </w:r>
+      <w:r>
+        <w:rPr>
+          <w:rFonts w:ascii="Times New Roman" w:hAnsi="Times New Roman" w:cs="Times New Roman"/>
+          <w:lang w:val="en-US"/>
+        </w:rPr>
+        <w:t>hydrate</w:t>
+      </w:r>
+      <w:r>
+        <w:rPr>
+          <w:rFonts w:ascii="Times New Roman" w:hAnsi="Times New Roman" w:cs="Times New Roman"/>
+          <w:lang w:val="en-US"/>
+        </w:rPr>
+        <w:t xml:space="preserve"> </w:t>
+      </w:r>
+      <w:r>
+        <w:rPr>
+          <w:rFonts w:ascii="Times New Roman" w:hAnsi="Times New Roman" w:cs="Times New Roman"/>
+        </w:rPr>
+        <w:t>в</w:t>
+      </w:r>
+      <w:r>
+        <w:rPr>
+          <w:rFonts w:ascii="Times New Roman" w:hAnsi="Times New Roman" w:cs="Times New Roman"/>
+          <w:lang w:val="en-US"/>
+        </w:rPr>
+        <w:t xml:space="preserve"> CategoryService </w:t>
+      </w:r>
+      <w:r>
+        <w:rPr>
+          <w:rFonts w:ascii="Times New Roman" w:hAnsi="Times New Roman" w:cs="Times New Roman"/>
+        </w:rPr>
+        <w:t>и</w:t>
+      </w:r>
+      <w:r>
+        <w:rPr>
+          <w:rFonts w:ascii="Times New Roman" w:hAnsi="Times New Roman" w:cs="Times New Roman"/>
+          <w:lang w:val="en-US"/>
+        </w:rPr>
+        <w:t xml:space="preserve"> </w:t>
+      </w:r>
+      <w:r>
+        <w:rPr>
+          <w:rFonts w:ascii="Times New Roman" w:hAnsi="Times New Roman" w:cs="Times New Roman"/>
+        </w:rPr>
+        <w:t>использовать</w:t>
+      </w:r>
+      <w:r>
+        <w:rPr>
+          <w:rFonts w:ascii="Times New Roman" w:hAnsi="Times New Roman" w:cs="Times New Roman"/>
+          <w:lang w:val="en-US"/>
+        </w:rPr>
+        <w:br/>
+      </w:r>
+      <w:r>
+        <w:rPr>
+          <w:rFonts w:ascii="Times New Roman" w:hAnsi="Times New Roman" w:cs="Times New Roman"/>
+          <w:lang w:val="en-US"/>
+        </w:rPr>
+        <w:t>use Illumina</w:t>
+      </w:r>
+      <w:r>
+        <w:rPr>
+          <w:rFonts w:ascii="Times New Roman" w:hAnsi="Times New Roman" w:cs="Times New Roman"/>
+          <w:lang w:val="en-US"/>
+        </w:rPr>
+        <w:t xml:space="preserve">te\Database\Eloquent\Collection </w:t>
+      </w:r>
+      <w:r>
+        <w:rPr>
+          <w:rFonts w:ascii="Times New Roman" w:hAnsi="Times New Roman" w:cs="Times New Roman"/>
+          <w:lang w:val="en-US"/>
+        </w:rPr>
+        <w:t>:</w:t>
+      </w:r>
+    </w:p>
+    <w:p>
+      <w:pPr>
+        <w:spacing w:after="0" w:line="240" w:lineRule="auto"/>
+        <w:rPr>
+          <w:rFonts w:ascii="Times New Roman" w:hAnsi="Times New Roman" w:cs="Times New Roman"/>
+        </w:rPr>
+      </w:pPr>
+      <w:r>
+        <w:rPr>
+          <w:rFonts w:ascii="Times New Roman" w:hAnsi="Times New Roman" w:cs="Times New Roman"/>
+        </w:rPr>
+        <w:drawing>
+          <wp:inline distT="0" distB="0" distL="0" distR="0" wp14:anchorId="5BFDF362" wp14:editId="2CA4EE29">
+            <wp:extent cx="4147313" cy="1693948"/>
+            <wp:effectExtent l="0" t="0" r="0" b="0"/>
+            <wp:docPr id="71" name="Рисунок 71"/>
+            <wp:cNvGraphicFramePr>
+              <a:graphicFrameLocks xmlns:a="http://schemas.openxmlformats.org/drawingml/2006/main" noChangeAspect="1"/>
+            </wp:cNvGraphicFramePr>
+            <a:graphic xmlns:a="http://schemas.openxmlformats.org/drawingml/2006/main">
+              <a:graphicData uri="http://schemas.openxmlformats.org/drawingml/2006/picture">
+                <pic:pic xmlns:pic="http://schemas.openxmlformats.org/drawingml/2006/picture">
+                  <pic:nvPicPr>
+                    <pic:cNvPr id="1" name=""/>
+                    <pic:cNvPicPr/>
+                  </pic:nvPicPr>
+                  <pic:blipFill>
+                    <a:blip r:embed="rId75"/>
+                    <a:stretch>
+                      <a:fillRect/>
+                    </a:stretch>
+                  </pic:blipFill>
+                  <pic:spPr>
+                    <a:xfrm>
+                      <a:off x="0" y="0"/>
+                      <a:ext cx="4157001" cy="1697905"/>
+                    </a:xfrm>
+                    <a:prstGeom prst="rect">
+                      <a:avLst/>
+                    </a:prstGeom>
+                  </pic:spPr>
+                </pic:pic>
+              </a:graphicData>
+            </a:graphic>
+          </wp:inline>
+        </w:drawing>
+      </w:r>
+    </w:p>
+    <w:p>
+      <w:pPr>
+        <w:spacing w:after="0" w:line="240" w:lineRule="auto"/>
+        <w:rPr>
+          <w:rFonts w:ascii="Times New Roman" w:hAnsi="Times New Roman" w:cs="Times New Roman"/>
+        </w:rPr>
+      </w:pPr>
+      <w:r>
+        <w:rPr>
+          <w:rFonts w:ascii="Times New Roman" w:hAnsi="Times New Roman" w:cs="Times New Roman"/>
+        </w:rPr>
+        <w:t xml:space="preserve">И в </w:t>
+      </w:r>
+      <w:r>
+        <w:rPr>
+          <w:rFonts w:ascii="Times New Roman" w:hAnsi="Times New Roman" w:cs="Times New Roman"/>
+        </w:rPr>
+        <w:t>ParamService</w:t>
+      </w:r>
+    </w:p>
+    <w:p>
+      <w:pPr>
+        <w:spacing w:after="0" w:line="240" w:lineRule="auto"/>
+        <w:rPr>
+          <w:rFonts w:ascii="Times New Roman" w:hAnsi="Times New Roman" w:cs="Times New Roman"/>
+        </w:rPr>
+      </w:pPr>
+      <w:r>
+        <w:rPr>
+          <w:rFonts w:ascii="Times New Roman" w:hAnsi="Times New Roman" w:cs="Times New Roman"/>
+        </w:rPr>
+        <w:drawing>
+          <wp:inline distT="0" distB="0" distL="0" distR="0" wp14:anchorId="103A5208" wp14:editId="5379372D">
+            <wp:extent cx="4158750" cy="1648830"/>
+            <wp:effectExtent l="0" t="0" r="0" b="0"/>
+            <wp:docPr id="72" name="Рисунок 72"/>
+            <wp:cNvGraphicFramePr>
+              <a:graphicFrameLocks xmlns:a="http://schemas.openxmlformats.org/drawingml/2006/main" noChangeAspect="1"/>
+            </wp:cNvGraphicFramePr>
+            <a:graphic xmlns:a="http://schemas.openxmlformats.org/drawingml/2006/main">
+              <a:graphicData uri="http://schemas.openxmlformats.org/drawingml/2006/picture">
+                <pic:pic xmlns:pic="http://schemas.openxmlformats.org/drawingml/2006/picture">
+                  <pic:nvPicPr>
+                    <pic:cNvPr id="1" name=""/>
+                    <pic:cNvPicPr/>
+                  </pic:nvPicPr>
+                  <pic:blipFill>
+                    <a:blip r:embed="rId76"/>
+                    <a:stretch>
+                      <a:fillRect/>
+                    </a:stretch>
+                  </pic:blipFill>
+                  <pic:spPr>
+                    <a:xfrm>
+                      <a:off x="0" y="0"/>
+                      <a:ext cx="4206035" cy="1667577"/>
+                    </a:xfrm>
+                    <a:prstGeom prst="rect">
+                      <a:avLst/>
+                    </a:prstGeom>
+                  </pic:spPr>
+                </pic:pic>
+              </a:graphicData>
+            </a:graphic>
+          </wp:inline>
+        </w:drawing>
+      </w:r>
+    </w:p>
+    <w:p>
+      <w:pPr>
+        <w:spacing w:after="0" w:line="240" w:lineRule="auto"/>
+        <w:rPr>
+          <w:rFonts w:ascii="Times New Roman" w:hAnsi="Times New Roman" w:cs="Times New Roman"/>
+        </w:rPr>
+      </w:pPr>
+      <w:r>
+        <w:rPr>
+          <w:rFonts w:ascii="Times New Roman" w:hAnsi="Times New Roman" w:cs="Times New Roman"/>
+        </w:rPr>
+        <w:t>Теперь 0 дубликатов:</w:t>
+      </w:r>
+    </w:p>
+    <w:p>
+      <w:pPr>
+        <w:spacing w:after="0" w:line="240" w:lineRule="auto"/>
+        <w:rPr>
+          <w:rFonts w:ascii="Times New Roman" w:hAnsi="Times New Roman" w:cs="Times New Roman"/>
+        </w:rPr>
+      </w:pPr>
+      <w:r>
+        <w:rPr>
+          <w:rFonts w:ascii="Times New Roman" w:hAnsi="Times New Roman" w:cs="Times New Roman"/>
+        </w:rPr>
+        <w:lastRenderedPageBreak/>
+        <w:drawing>
+          <wp:inline distT="0" distB="0" distL="0" distR="0" wp14:anchorId="7BD9BB5E" wp14:editId="79003145">
+            <wp:extent cx="5049095" cy="884064"/>
+            <wp:effectExtent l="0" t="0" r="0" b="0"/>
+            <wp:docPr id="73" name="Рисунок 73"/>
+            <wp:cNvGraphicFramePr>
+              <a:graphicFrameLocks xmlns:a="http://schemas.openxmlformats.org/drawingml/2006/main" noChangeAspect="1"/>
+            </wp:cNvGraphicFramePr>
+            <a:graphic xmlns:a="http://schemas.openxmlformats.org/drawingml/2006/main">
+              <a:graphicData uri="http://schemas.openxmlformats.org/drawingml/2006/picture">
+                <pic:pic xmlns:pic="http://schemas.openxmlformats.org/drawingml/2006/picture">
+                  <pic:nvPicPr>
+                    <pic:cNvPr id="1" name=""/>
+                    <pic:cNvPicPr/>
+                  </pic:nvPicPr>
+                  <pic:blipFill>
+                    <a:blip r:embed="rId77"/>
+                    <a:stretch>
+                      <a:fillRect/>
+                    </a:stretch>
+                  </pic:blipFill>
+                  <pic:spPr>
+                    <a:xfrm>
+                      <a:off x="0" y="0"/>
+                      <a:ext cx="5113277" cy="895302"/>
+                    </a:xfrm>
+                    <a:prstGeom prst="rect">
+                      <a:avLst/>
+                    </a:prstGeom>
+                  </pic:spPr>
+                </pic:pic>
+              </a:graphicData>
+            </a:graphic>
+          </wp:inline>
+        </w:drawing>
+      </w:r>
+    </w:p>
+    <w:p>
+      <w:pPr>
+        <w:spacing w:after="0" w:line="240" w:lineRule="auto"/>
+        <w:rPr>
+          <w:rFonts w:ascii="Times New Roman" w:hAnsi="Times New Roman" w:cs="Times New Roman"/>
+        </w:rPr>
+      </w:pPr>
+    </w:p>
+    <w:p>
+      <w:pPr>
+        <w:spacing w:after="0" w:line="240" w:lineRule="auto"/>
+        <w:rPr>
+          <w:rFonts w:ascii="Times New Roman" w:hAnsi="Times New Roman" w:cs="Times New Roman"/>
+        </w:rPr>
+      </w:pPr>
+      <w:r>
+        <w:rPr>
+          <w:rFonts w:ascii="Times New Roman" w:hAnsi="Times New Roman" w:cs="Times New Roman"/>
+        </w:rPr>
+        <w:t>Далее исправляем:</w:t>
+      </w:r>
+    </w:p>
+    <w:p>
+      <w:pPr>
+        <w:spacing w:after="0" w:line="240" w:lineRule="auto"/>
+        <w:rPr>
+          <w:rFonts w:ascii="Times New Roman" w:hAnsi="Times New Roman" w:cs="Times New Roman"/>
+        </w:rPr>
+      </w:pPr>
+      <w:r>
+        <w:rPr>
+          <w:rFonts w:ascii="Times New Roman" w:hAnsi="Times New Roman" w:cs="Times New Roman"/>
+        </w:rPr>
+        <w:drawing>
+          <wp:inline distT="0" distB="0" distL="0" distR="0" wp14:anchorId="3073962F" wp14:editId="01446C68">
+            <wp:extent cx="4697676" cy="267147"/>
+            <wp:effectExtent l="0" t="0" r="0" b="0"/>
+            <wp:docPr id="74" name="Рисунок 74"/>
+            <wp:cNvGraphicFramePr>
+              <a:graphicFrameLocks xmlns:a="http://schemas.openxmlformats.org/drawingml/2006/main" noChangeAspect="1"/>
+            </wp:cNvGraphicFramePr>
+            <a:graphic xmlns:a="http://schemas.openxmlformats.org/drawingml/2006/main">
+              <a:graphicData uri="http://schemas.openxmlformats.org/drawingml/2006/picture">
+                <pic:pic xmlns:pic="http://schemas.openxmlformats.org/drawingml/2006/picture">
+                  <pic:nvPicPr>
+                    <pic:cNvPr id="1" name=""/>
+                    <pic:cNvPicPr/>
+                  </pic:nvPicPr>
+                  <pic:blipFill>
+                    <a:blip r:embed="rId78"/>
+                    <a:stretch>
+                      <a:fillRect/>
+                    </a:stretch>
+                  </pic:blipFill>
+                  <pic:spPr>
+                    <a:xfrm>
+                      <a:off x="0" y="0"/>
+                      <a:ext cx="5317357" cy="302387"/>
+                    </a:xfrm>
+                    <a:prstGeom prst="rect">
+                      <a:avLst/>
+                    </a:prstGeom>
+                  </pic:spPr>
+                </pic:pic>
+              </a:graphicData>
+            </a:graphic>
+          </wp:inline>
+        </w:drawing>
+      </w:r>
+    </w:p>
+    <w:p>
+      <w:pPr>
+        <w:spacing w:after="0" w:line="240" w:lineRule="auto"/>
+        <w:rPr>
+          <w:rFonts w:ascii="Times New Roman" w:hAnsi="Times New Roman" w:cs="Times New Roman"/>
+        </w:rPr>
+      </w:pPr>
+      <w:r>
+        <w:rPr>
+          <w:rFonts w:ascii="Times New Roman" w:hAnsi="Times New Roman" w:cs="Times New Roman"/>
+        </w:rPr>
+        <w:t xml:space="preserve">Для этого добавили </w:t>
+      </w:r>
+      <w:r>
+        <w:rPr>
+          <w:rFonts w:ascii="Times New Roman" w:hAnsi="Times New Roman" w:cs="Times New Roman"/>
+          <w:lang w:val="en-US"/>
+        </w:rPr>
+        <w:t>unique</w:t>
+      </w:r>
+      <w:r>
+        <w:rPr>
+          <w:rFonts w:ascii="Times New Roman" w:hAnsi="Times New Roman" w:cs="Times New Roman"/>
+        </w:rPr>
+        <w:t xml:space="preserve"> </w:t>
+      </w:r>
+      <w:r>
+        <w:rPr>
+          <w:rFonts w:ascii="Times New Roman" w:hAnsi="Times New Roman" w:cs="Times New Roman"/>
+        </w:rPr>
+        <w:t xml:space="preserve">в </w:t>
+      </w:r>
+      <w:r>
+        <w:rPr>
+          <w:rFonts w:ascii="Times New Roman" w:hAnsi="Times New Roman" w:cs="Times New Roman"/>
+        </w:rPr>
+        <w:t>ParamService</w:t>
+      </w:r>
+      <w:r>
+        <w:rPr>
+          <w:rFonts w:ascii="Times New Roman" w:hAnsi="Times New Roman" w:cs="Times New Roman"/>
+        </w:rPr>
+        <w:t>:</w:t>
+      </w:r>
+    </w:p>
+    <w:p>
+      <w:pPr>
+        <w:spacing w:after="0" w:line="240" w:lineRule="auto"/>
+        <w:rPr>
+          <w:rFonts w:ascii="Times New Roman" w:hAnsi="Times New Roman" w:cs="Times New Roman"/>
+        </w:rPr>
+      </w:pPr>
+      <w:r>
+        <w:rPr>
+          <w:rFonts w:ascii="Times New Roman" w:hAnsi="Times New Roman" w:cs="Times New Roman"/>
+        </w:rPr>
+        <w:drawing>
+          <wp:inline distT="0" distB="0" distL="0" distR="0" wp14:anchorId="05DBBAF9" wp14:editId="42521859">
+            <wp:extent cx="4024162" cy="1629022"/>
+            <wp:effectExtent l="0" t="0" r="0" b="0"/>
+            <wp:docPr id="75" name="Рисунок 75"/>
+            <wp:cNvGraphicFramePr>
+              <a:graphicFrameLocks xmlns:a="http://schemas.openxmlformats.org/drawingml/2006/main" noChangeAspect="1"/>
+            </wp:cNvGraphicFramePr>
+            <a:graphic xmlns:a="http://schemas.openxmlformats.org/drawingml/2006/main">
+              <a:graphicData uri="http://schemas.openxmlformats.org/drawingml/2006/picture">
+                <pic:pic xmlns:pic="http://schemas.openxmlformats.org/drawingml/2006/picture">
+                  <pic:nvPicPr>
+                    <pic:cNvPr id="1" name=""/>
+                    <pic:cNvPicPr/>
+                  </pic:nvPicPr>
+                  <pic:blipFill>
+                    <a:blip r:embed="rId79"/>
+                    <a:stretch>
+                      <a:fillRect/>
+                    </a:stretch>
+                  </pic:blipFill>
+                  <pic:spPr>
+                    <a:xfrm>
+                      <a:off x="0" y="0"/>
+                      <a:ext cx="4040930" cy="1635810"/>
+                    </a:xfrm>
+                    <a:prstGeom prst="rect">
+                      <a:avLst/>
+                    </a:prstGeom>
+                  </pic:spPr>
+                </pic:pic>
+              </a:graphicData>
+            </a:graphic>
+          </wp:inline>
+        </w:drawing>
+      </w:r>
+    </w:p>
+    <w:p>
+      <w:pPr>
+        <w:spacing w:after="0" w:line="240" w:lineRule="auto"/>
+        <w:rPr>
+          <w:rFonts w:ascii="Times New Roman" w:hAnsi="Times New Roman" w:cs="Times New Roman"/>
+        </w:rPr>
+      </w:pPr>
+      <w:r>
+        <w:rPr>
+          <w:rFonts w:ascii="Times New Roman" w:hAnsi="Times New Roman" w:cs="Times New Roman"/>
+        </w:rPr>
+        <w:t>Теперь так:</w:t>
+      </w:r>
+    </w:p>
+    <w:p>
+      <w:pPr>
+        <w:spacing w:after="0" w:line="240" w:lineRule="auto"/>
+        <w:rPr>
+          <w:rFonts w:ascii="Times New Roman" w:hAnsi="Times New Roman" w:cs="Times New Roman"/>
+        </w:rPr>
+      </w:pPr>
+      <w:r>
+        <w:rPr>
+          <w:rFonts w:ascii="Times New Roman" w:hAnsi="Times New Roman" w:cs="Times New Roman"/>
+        </w:rPr>
+        <w:drawing>
+          <wp:inline distT="0" distB="0" distL="0" distR="0" wp14:anchorId="2E528A3D" wp14:editId="49623D9C">
+            <wp:extent cx="4199306" cy="227135"/>
+            <wp:effectExtent l="0" t="0" r="0" b="0"/>
+            <wp:docPr id="76" name="Рисунок 76"/>
+            <wp:cNvGraphicFramePr>
+              <a:graphicFrameLocks xmlns:a="http://schemas.openxmlformats.org/drawingml/2006/main" noChangeAspect="1"/>
+            </wp:cNvGraphicFramePr>
+            <a:graphic xmlns:a="http://schemas.openxmlformats.org/drawingml/2006/main">
+              <a:graphicData uri="http://schemas.openxmlformats.org/drawingml/2006/picture">
+                <pic:pic xmlns:pic="http://schemas.openxmlformats.org/drawingml/2006/picture">
+                  <pic:nvPicPr>
+                    <pic:cNvPr id="1" name=""/>
+                    <pic:cNvPicPr/>
+                  </pic:nvPicPr>
+                  <pic:blipFill>
+                    <a:blip r:embed="rId80"/>
+                    <a:stretch>
+                      <a:fillRect/>
+                    </a:stretch>
+                  </pic:blipFill>
+                  <pic:spPr>
+                    <a:xfrm>
+                      <a:off x="0" y="0"/>
+                      <a:ext cx="4427429" cy="239474"/>
+                    </a:xfrm>
+                    <a:prstGeom prst="rect">
+                      <a:avLst/>
+                    </a:prstGeom>
+                  </pic:spPr>
+                </pic:pic>
+              </a:graphicData>
+            </a:graphic>
+          </wp:inline>
+        </w:drawing>
+      </w:r>
+    </w:p>
+    <w:p>
+      <w:pPr>
+        <w:spacing w:after="0" w:line="240" w:lineRule="auto"/>
+        <w:rPr>
+          <w:rFonts w:ascii="Times New Roman" w:hAnsi="Times New Roman" w:cs="Times New Roman"/>
+          <w:lang w:val="en-US"/>
+        </w:rPr>
+      </w:pPr>
+    </w:p>
+    <w:p>
+      <w:pPr>
+        <w:spacing w:after="0" w:line="240" w:lineRule="auto"/>
+        <w:rPr>
+          <w:rFonts w:ascii="Times New Roman" w:hAnsi="Times New Roman" w:cs="Times New Roman"/>
+          <w:lang w:val="en-US"/>
+        </w:rPr>
+      </w:pPr>
       <w:bookmarkStart w:id="0" w:name="_GoBack"/>
-      <w:r>
-        <w:rPr>
-          <w:rFonts w:ascii="Times New Roman" w:hAnsi="Times New Roman" w:cs="Times New Roman"/>
-          <w:b/>
-          <w:u w:val="single"/>
-        </w:rPr>
-        <w:t>Урок 70. Ошибка кулькуляции корзины</w:t>
-      </w:r>
-    </w:p>
-    <w:bookmarkEnd w:id="0"/>
-    <w:p>
-      <w:pPr>
-        <w:spacing w:after="0" w:line="240" w:lineRule="auto"/>
-        <w:rPr>
-          <w:rFonts w:ascii="Times New Roman" w:hAnsi="Times New Roman" w:cs="Times New Roman"/>
-        </w:rPr>
-      </w:pPr>
-    </w:p>
-    <w:p>
-      <w:pPr>
-        <w:spacing w:after="0" w:line="240" w:lineRule="auto"/>
-        <w:rPr>
-          <w:rFonts w:ascii="Times New Roman" w:hAnsi="Times New Roman" w:cs="Times New Roman"/>
-        </w:rPr>
-      </w:pPr>
-    </w:p>
-    <w:p>
-      <w:pPr>
-        <w:spacing w:after="0" w:line="240" w:lineRule="auto"/>
-        <w:rPr>
-          <w:rFonts w:ascii="Times New Roman" w:hAnsi="Times New Roman" w:cs="Times New Roman"/>
-        </w:rPr>
-      </w:pPr>
-    </w:p>
-    <w:p>
-      <w:pPr>
-        <w:spacing w:after="0" w:line="240" w:lineRule="auto"/>
-        <w:rPr>
-          <w:rFonts w:ascii="Times New Roman" w:hAnsi="Times New Roman" w:cs="Times New Roman"/>
-        </w:rPr>
-      </w:pPr>
-    </w:p>
-    <w:p>
-      <w:pPr>
-        <w:spacing w:after="0" w:line="240" w:lineRule="auto"/>
-        <w:rPr>
-          <w:rFonts w:ascii="Times New Roman" w:hAnsi="Times New Roman" w:cs="Times New Roman"/>
-          <w:b/>
-          <w:u w:val="single"/>
+      <w:bookmarkEnd w:id="0"/>
+    </w:p>
+    <w:p>
+      <w:pPr>
+        <w:spacing w:after="0" w:line="240" w:lineRule="auto"/>
+        <w:rPr>
+          <w:rFonts w:ascii="Times New Roman" w:hAnsi="Times New Roman" w:cs="Times New Roman"/>
+          <w:lang w:val="en-US"/>
+        </w:rPr>
+      </w:pPr>
+    </w:p>
+    <w:p>
+      <w:pPr>
+        <w:spacing w:after="0" w:line="240" w:lineRule="auto"/>
+        <w:rPr>
+          <w:rFonts w:ascii="Times New Roman" w:hAnsi="Times New Roman" w:cs="Times New Roman"/>
+          <w:lang w:val="en-US"/>
+        </w:rPr>
+      </w:pPr>
+    </w:p>
+    <w:p>
+      <w:pPr>
+        <w:spacing w:after="0" w:line="240" w:lineRule="auto"/>
+        <w:rPr>
+          <w:rFonts w:ascii="Times New Roman" w:hAnsi="Times New Roman" w:cs="Times New Roman"/>
+          <w:lang w:val="en-US"/>
+        </w:rPr>
+      </w:pPr>
+    </w:p>
+    <w:p>
+      <w:pPr>
+        <w:spacing w:after="0" w:line="240" w:lineRule="auto"/>
+        <w:rPr>
+          <w:rFonts w:ascii="Times New Roman" w:hAnsi="Times New Roman" w:cs="Times New Roman"/>
+          <w:lang w:val="en-US"/>
+        </w:rPr>
+      </w:pPr>
+    </w:p>
+    <w:p>
+      <w:pPr>
+        <w:spacing w:after="0" w:line="240" w:lineRule="auto"/>
+        <w:rPr>
+          <w:rFonts w:ascii="Times New Roman" w:hAnsi="Times New Roman" w:cs="Times New Roman"/>
+          <w:lang w:val="en-US"/>
+        </w:rPr>
+      </w:pPr>
+    </w:p>
+    <w:p>
+      <w:pPr>
+        <w:spacing w:after="0" w:line="240" w:lineRule="auto"/>
+        <w:rPr>
+          <w:rFonts w:ascii="Times New Roman" w:hAnsi="Times New Roman" w:cs="Times New Roman"/>
+          <w:lang w:val="en-US"/>
+        </w:rPr>
+      </w:pPr>
+    </w:p>
+    <w:p>
+      <w:pPr>
+        <w:spacing w:after="0" w:line="240" w:lineRule="auto"/>
+        <w:rPr>
+          <w:rFonts w:ascii="Times New Roman" w:hAnsi="Times New Roman" w:cs="Times New Roman"/>
+          <w:lang w:val="en-US"/>
+        </w:rPr>
+      </w:pPr>
+    </w:p>
+    <w:p>
+      <w:pPr>
+        <w:spacing w:after="0" w:line="240" w:lineRule="auto"/>
+        <w:rPr>
+          <w:rFonts w:ascii="Times New Roman" w:hAnsi="Times New Roman" w:cs="Times New Roman"/>
+          <w:lang w:val="en-US"/>
+        </w:rPr>
+      </w:pPr>
+    </w:p>
+    <w:p>
+      <w:pPr>
+        <w:spacing w:after="0" w:line="240" w:lineRule="auto"/>
+        <w:rPr>
+          <w:rFonts w:ascii="Times New Roman" w:hAnsi="Times New Roman" w:cs="Times New Roman"/>
+          <w:lang w:val="en-US"/>
         </w:rPr>
       </w:pPr>
     </w:p>
@@ -31186,7 +34879,7 @@
 </file>
 
 <file path=customXml/itemProps1.xml><?xml version="1.0" encoding="utf-8"?>
-<ds:datastoreItem xmlns:ds="http://schemas.openxmlformats.org/officeDocument/2006/customXml" ds:itemID="{ABD48310-B3E7-4A26-A1CE-3D63B472DB71}">
+<ds:datastoreItem xmlns:ds="http://schemas.openxmlformats.org/officeDocument/2006/customXml" ds:itemID="{1F5C7473-7F6D-4AAC-99D2-1EE40672DAD7}">
   <ds:schemaRefs>
     <ds:schemaRef ds:uri="http://schemas.openxmlformats.org/officeDocument/2006/bibliography"/>
   </ds:schemaRefs>

</xml_diff>